<commit_message>
Apricot User Guide, work in progress
</commit_message>
<xml_diff>
--- a/apricot-docs/Apricot DB User Guide.docx
+++ b/apricot-docs/Apricot DB User Guide.docx
@@ -11,6 +11,8 @@
           <w:szCs w:val="48"/>
         </w:rPr>
       </w:pPr>
+      <w:bookmarkStart w:id="0" w:name="_Hlk2019594"/>
+      <w:bookmarkEnd w:id="0"/>
     </w:p>
     <w:p>
       <w:pPr>
@@ -113,7 +115,7 @@
                     <pic:cNvPicPr/>
                   </pic:nvPicPr>
                   <pic:blipFill>
-                    <a:blip r:embed="rId6" cstate="print">
+                    <a:blip r:embed="rId7" cstate="print">
                       <a:extLst>
                         <a:ext uri="{28A0092B-C50C-407E-A947-70E740481C1C}">
                           <a14:useLocalDpi xmlns:a14="http://schemas.microsoft.com/office/drawing/2010/main" val="0"/>
@@ -225,48 +227,600 @@
         <w:rPr>
           <w:rFonts w:ascii="Courier New" w:hAnsi="Courier New" w:cs="Courier New"/>
         </w:rPr>
-        <w:t xml:space="preserve">$ java -jar </w:t>
+        <w:t>$ java -jar apricot-ui-</w:t>
       </w:r>
       <w:r>
         <w:rPr>
           <w:rFonts w:ascii="Courier New" w:hAnsi="Courier New" w:cs="Courier New"/>
         </w:rPr>
+        <w:t>xx</w:t>
+      </w:r>
+      <w:r>
+        <w:rPr>
+          <w:rFonts w:ascii="Courier New" w:hAnsi="Courier New" w:cs="Courier New"/>
+        </w:rPr>
+        <w:t>.jar</w:t>
+      </w:r>
+    </w:p>
+    <w:p>
+      <w:r>
+        <w:t>The “</w:t>
+      </w:r>
+      <w:r>
         <w:t>apricot-ui-</w:t>
       </w:r>
       <w:r>
-        <w:rPr>
-          <w:rFonts w:ascii="Courier New" w:hAnsi="Courier New" w:cs="Courier New"/>
-        </w:rPr>
         <w:t>xx</w:t>
       </w:r>
       <w:r>
-        <w:rPr>
-          <w:rFonts w:ascii="Courier New" w:hAnsi="Courier New" w:cs="Courier New"/>
-        </w:rPr>
         <w:t>.jar</w:t>
       </w:r>
-    </w:p>
-    <w:p>
-      <w:r>
-        <w:t>The “</w:t>
-      </w:r>
-      <w:r>
-        <w:t>apricot-ui-</w:t>
-      </w:r>
-      <w:r>
-        <w:t>xx</w:t>
-      </w:r>
-      <w:r>
-        <w:t>.jar</w:t>
-      </w:r>
       <w:r>
         <w:t>” is a runnable Java archive. You need the Java Machine of version 8.x to be installed on your system.</w:t>
       </w:r>
-      <w:bookmarkStart w:id="0" w:name="_GoBack"/>
-      <w:bookmarkEnd w:id="0"/>
+    </w:p>
+    <w:p/>
+    <w:p>
+      <w:pPr>
+        <w:rPr>
+          <w:rFonts w:asciiTheme="majorHAnsi" w:eastAsiaTheme="majorEastAsia" w:hAnsiTheme="majorHAnsi" w:cstheme="majorBidi"/>
+          <w:color w:val="2F5496" w:themeColor="accent1" w:themeShade="BF"/>
+          <w:sz w:val="32"/>
+          <w:szCs w:val="32"/>
+        </w:rPr>
+      </w:pPr>
+      <w:r>
+        <w:br w:type="page"/>
+      </w:r>
+    </w:p>
+    <w:p>
+      <w:pPr>
+        <w:pStyle w:val="Heading1"/>
+      </w:pPr>
+      <w:r>
+        <w:lastRenderedPageBreak/>
+        <w:t>Introduction</w:t>
+      </w:r>
+    </w:p>
+    <w:p>
+      <w:r>
+        <w:t xml:space="preserve">Here I’ll explain the </w:t>
+      </w:r>
+      <w:r>
+        <w:t>important basics of “Apricot DB”.</w:t>
+      </w:r>
+    </w:p>
+    <w:p>
+      <w:r>
+        <w:t xml:space="preserve">The </w:t>
+      </w:r>
+      <w:r>
+        <w:t>“Apricot DB”</w:t>
+      </w:r>
+      <w:r>
+        <w:t xml:space="preserve"> application is similar to the “classic” IDEs like Eclipse, NetBeans. The top element of the interface is the Project. There might be any number of </w:t>
+      </w:r>
+      <w:r>
+        <w:t xml:space="preserve">the </w:t>
+      </w:r>
+      <w:r>
+        <w:t xml:space="preserve">Projects created and maintained in “Apricot DB”, but </w:t>
+      </w:r>
+      <w:r>
+        <w:t>only one Project can be open</w:t>
+      </w:r>
+      <w:r>
+        <w:t>ed</w:t>
+      </w:r>
+      <w:r>
+        <w:t xml:space="preserve"> at any moment of time.</w:t>
+      </w:r>
+    </w:p>
+    <w:p>
+      <w:r>
+        <w:rPr>
+          <w:noProof/>
+        </w:rPr>
+        <w:drawing>
+          <wp:inline distT="0" distB="0" distL="0" distR="0" wp14:anchorId="106AB642" wp14:editId="5F859EC6">
+            <wp:extent cx="5731510" cy="2701925"/>
+            <wp:effectExtent l="0" t="0" r="2540" b="3175"/>
+            <wp:docPr id="2" name="Picture 2"/>
+            <wp:cNvGraphicFramePr>
+              <a:graphicFrameLocks xmlns:a="http://schemas.openxmlformats.org/drawingml/2006/main" noChangeAspect="1"/>
+            </wp:cNvGraphicFramePr>
+            <a:graphic xmlns:a="http://schemas.openxmlformats.org/drawingml/2006/main">
+              <a:graphicData uri="http://schemas.openxmlformats.org/drawingml/2006/picture">
+                <pic:pic xmlns:pic="http://schemas.openxmlformats.org/drawingml/2006/picture">
+                  <pic:nvPicPr>
+                    <pic:cNvPr id="1" name=""/>
+                    <pic:cNvPicPr/>
+                  </pic:nvPicPr>
+                  <pic:blipFill>
+                    <a:blip r:embed="rId8"/>
+                    <a:stretch>
+                      <a:fillRect/>
+                    </a:stretch>
+                  </pic:blipFill>
+                  <pic:spPr>
+                    <a:xfrm>
+                      <a:off x="0" y="0"/>
+                      <a:ext cx="5731510" cy="2701925"/>
+                    </a:xfrm>
+                    <a:prstGeom prst="rect">
+                      <a:avLst/>
+                    </a:prstGeom>
+                  </pic:spPr>
+                </pic:pic>
+              </a:graphicData>
+            </a:graphic>
+          </wp:inline>
+        </w:drawing>
+      </w:r>
+    </w:p>
+    <w:p>
+      <w:r>
+        <w:t>Ideally</w:t>
+      </w:r>
+      <w:r>
+        <w:t xml:space="preserve">, </w:t>
+      </w:r>
+      <w:r>
+        <w:t xml:space="preserve">a </w:t>
+      </w:r>
+      <w:r>
+        <w:t xml:space="preserve">Project is dedicated to one database (or schema, or any other stable database structure depending on the type of the database). In my example (see the screenshot) the project named “Apricot-Test-Structure” </w:t>
+      </w:r>
+      <w:r>
+        <w:t>represents the</w:t>
+      </w:r>
+      <w:r>
+        <w:t xml:space="preserve"> SQL Server database</w:t>
+      </w:r>
+      <w:r>
+        <w:t xml:space="preserve"> -</w:t>
+      </w:r>
+      <w:r>
+        <w:t xml:space="preserve"> “APRICOT_TEST”.</w:t>
+      </w:r>
+    </w:p>
+    <w:p>
+      <w:r>
+        <w:t>The Project contains Snapshots and Views.</w:t>
+      </w:r>
+    </w:p>
+    <w:p>
+      <w:pPr>
+        <w:pStyle w:val="Heading1"/>
+      </w:pPr>
+      <w:r>
+        <w:t>The Snapshot</w:t>
+      </w:r>
+    </w:p>
+    <w:p>
+      <w:r>
+        <w:t xml:space="preserve">The </w:t>
+      </w:r>
+      <w:r>
+        <w:t xml:space="preserve">Snapshot is a container of tables and relationships between them. Project has to have at least one Snapshot. There might be any number of Snapshots in one Project. </w:t>
+      </w:r>
+      <w:r>
+        <w:t xml:space="preserve">The </w:t>
+      </w:r>
+      <w:r>
+        <w:t xml:space="preserve">different </w:t>
+      </w:r>
+      <w:r>
+        <w:t>Snapshot</w:t>
+      </w:r>
+      <w:r>
+        <w:t>s</w:t>
+      </w:r>
+      <w:r>
+        <w:t xml:space="preserve"> </w:t>
+      </w:r>
+      <w:r>
+        <w:t xml:space="preserve">in the Project </w:t>
+      </w:r>
+      <w:r>
+        <w:t xml:space="preserve">might have </w:t>
+      </w:r>
+      <w:r>
+        <w:t xml:space="preserve">not equivalent </w:t>
+      </w:r>
+      <w:r>
+        <w:t xml:space="preserve">collections of tables/relationships. The Snapshot might be considered as a primitive version control system, which stores a graphical representation of the database structure in different moments of time. Technically, the Snapshots can have </w:t>
+      </w:r>
+      <w:r>
+        <w:t>completely</w:t>
+      </w:r>
+      <w:r>
+        <w:t xml:space="preserve"> different and not overlapping sets of tables in them. It makes sense, though, to stick with the logically the same database structure</w:t>
+      </w:r>
+      <w:r>
+        <w:t xml:space="preserve"> in </w:t>
+      </w:r>
+      <w:r>
+        <w:t>all</w:t>
+      </w:r>
+      <w:r>
+        <w:t xml:space="preserve"> Snapshots of the Project</w:t>
+      </w:r>
+      <w:r>
+        <w:t>. It allows to perform efficient comparison between different Snapshots in one Project.</w:t>
+      </w:r>
+    </w:p>
+    <w:p>
+      <w:pPr>
+        <w:pStyle w:val="Heading1"/>
+      </w:pPr>
+      <w:r>
+        <w:t>The View</w:t>
+      </w:r>
+    </w:p>
+    <w:p>
+      <w:r>
+        <w:t xml:space="preserve">The view contains the graphical representation of entities/relationships (see the screen shot above). There always one mandatory View included in any Project: the “Main View”. It shows all tables of the chosen Snapshot. This view cannot be removed. </w:t>
+      </w:r>
+    </w:p>
+    <w:p>
+      <w:r>
+        <w:t>For the big database structures, which might include hundreds of tables and relationships between them, it is more convenient to “split” the whole set of the tables</w:t>
+      </w:r>
+      <w:r>
+        <w:t xml:space="preserve"> of the current Snapshot</w:t>
+      </w:r>
+      <w:r>
+        <w:t xml:space="preserve"> into the logical subsets: Views (do not confuse the “Apricot DB View” with the database view which has been created by CREATE VIEW… DDL command!). </w:t>
+      </w:r>
+    </w:p>
+    <w:p>
+      <w:pPr>
+        <w:pStyle w:val="Heading1"/>
+      </w:pPr>
+      <w:r>
+        <w:lastRenderedPageBreak/>
+        <w:t>The Elements of the “Apricot DB”- main screen</w:t>
+      </w:r>
+    </w:p>
+    <w:p>
+      <w:r>
+        <w:t xml:space="preserve">The current Project and Snapshot: the current Project is shown on the left pane.  The Snapshot inside the current Project is presented by the drop-down list. </w:t>
+      </w:r>
+    </w:p>
+    <w:p>
+      <w:r>
+        <w:rPr>
+          <w:noProof/>
+        </w:rPr>
+        <w:drawing>
+          <wp:inline distT="0" distB="0" distL="0" distR="0" wp14:anchorId="7B714913" wp14:editId="1EBF5646">
+            <wp:extent cx="5731510" cy="2693035"/>
+            <wp:effectExtent l="0" t="0" r="2540" b="0"/>
+            <wp:docPr id="4" name="Picture 4"/>
+            <wp:cNvGraphicFramePr>
+              <a:graphicFrameLocks xmlns:a="http://schemas.openxmlformats.org/drawingml/2006/main" noChangeAspect="1"/>
+            </wp:cNvGraphicFramePr>
+            <a:graphic xmlns:a="http://schemas.openxmlformats.org/drawingml/2006/main">
+              <a:graphicData uri="http://schemas.openxmlformats.org/drawingml/2006/picture">
+                <pic:pic xmlns:pic="http://schemas.openxmlformats.org/drawingml/2006/picture">
+                  <pic:nvPicPr>
+                    <pic:cNvPr id="1" name=""/>
+                    <pic:cNvPicPr/>
+                  </pic:nvPicPr>
+                  <pic:blipFill>
+                    <a:blip r:embed="rId9"/>
+                    <a:stretch>
+                      <a:fillRect/>
+                    </a:stretch>
+                  </pic:blipFill>
+                  <pic:spPr>
+                    <a:xfrm>
+                      <a:off x="0" y="0"/>
+                      <a:ext cx="5731510" cy="2693035"/>
+                    </a:xfrm>
+                    <a:prstGeom prst="rect">
+                      <a:avLst/>
+                    </a:prstGeom>
+                  </pic:spPr>
+                </pic:pic>
+              </a:graphicData>
+            </a:graphic>
+          </wp:inline>
+        </w:drawing>
+      </w:r>
+    </w:p>
+    <w:p>
+      <w:r>
+        <w:t xml:space="preserve">A collection of tables included into the current snapshot is shown </w:t>
+      </w:r>
+      <w:r>
+        <w:t>under</w:t>
+      </w:r>
+      <w:r>
+        <w:t xml:space="preserve"> </w:t>
+      </w:r>
+      <w:r>
+        <w:t>the current Project</w:t>
+      </w:r>
+      <w:r>
+        <w:t>- name</w:t>
+      </w:r>
+      <w:r>
+        <w:t xml:space="preserve"> (</w:t>
+      </w:r>
+      <w:r>
+        <w:t xml:space="preserve">see </w:t>
+      </w:r>
+      <w:r>
+        <w:t>the left pane)</w:t>
+      </w:r>
+      <w:r>
+        <w:t>.</w:t>
+      </w:r>
+    </w:p>
+    <w:p>
+      <w:pPr>
+        <w:rPr>
+          <w:noProof/>
+        </w:rPr>
+      </w:pPr>
+      <w:r>
+        <w:rPr>
+          <w:noProof/>
+        </w:rPr>
+        <w:t>To change the current snapshot use the drop down “Snapshot:”, see below:</w:t>
+      </w:r>
+    </w:p>
+    <w:p>
+      <w:r>
+        <w:rPr>
+          <w:noProof/>
+        </w:rPr>
+        <w:drawing>
+          <wp:inline distT="0" distB="0" distL="0" distR="0" wp14:anchorId="1C5C294C" wp14:editId="0A6D9530">
+            <wp:extent cx="5731510" cy="2204720"/>
+            <wp:effectExtent l="0" t="0" r="2540" b="5080"/>
+            <wp:docPr id="6" name="Picture 6"/>
+            <wp:cNvGraphicFramePr>
+              <a:graphicFrameLocks xmlns:a="http://schemas.openxmlformats.org/drawingml/2006/main" noChangeAspect="1"/>
+            </wp:cNvGraphicFramePr>
+            <a:graphic xmlns:a="http://schemas.openxmlformats.org/drawingml/2006/main">
+              <a:graphicData uri="http://schemas.openxmlformats.org/drawingml/2006/picture">
+                <pic:pic xmlns:pic="http://schemas.openxmlformats.org/drawingml/2006/picture">
+                  <pic:nvPicPr>
+                    <pic:cNvPr id="1" name=""/>
+                    <pic:cNvPicPr/>
+                  </pic:nvPicPr>
+                  <pic:blipFill>
+                    <a:blip r:embed="rId10"/>
+                    <a:stretch>
+                      <a:fillRect/>
+                    </a:stretch>
+                  </pic:blipFill>
+                  <pic:spPr>
+                    <a:xfrm>
+                      <a:off x="0" y="0"/>
+                      <a:ext cx="5731510" cy="2204720"/>
+                    </a:xfrm>
+                    <a:prstGeom prst="rect">
+                      <a:avLst/>
+                    </a:prstGeom>
+                  </pic:spPr>
+                </pic:pic>
+              </a:graphicData>
+            </a:graphic>
+          </wp:inline>
+        </w:drawing>
+      </w:r>
+    </w:p>
+    <w:p/>
+    <w:p>
+      <w:pPr>
+        <w:pStyle w:val="Heading1"/>
+      </w:pPr>
+      <w:r>
+        <w:lastRenderedPageBreak/>
+        <w:t>Menus and tool bar</w:t>
+      </w:r>
+    </w:p>
+    <w:p>
+      <w:r>
+        <w:rPr>
+          <w:noProof/>
+        </w:rPr>
+        <w:drawing>
+          <wp:inline distT="0" distB="0" distL="0" distR="0" wp14:anchorId="0F51C55C" wp14:editId="75526F04">
+            <wp:extent cx="5731510" cy="2405380"/>
+            <wp:effectExtent l="0" t="0" r="2540" b="0"/>
+            <wp:docPr id="8" name="Picture 8"/>
+            <wp:cNvGraphicFramePr>
+              <a:graphicFrameLocks xmlns:a="http://schemas.openxmlformats.org/drawingml/2006/main" noChangeAspect="1"/>
+            </wp:cNvGraphicFramePr>
+            <a:graphic xmlns:a="http://schemas.openxmlformats.org/drawingml/2006/main">
+              <a:graphicData uri="http://schemas.openxmlformats.org/drawingml/2006/picture">
+                <pic:pic xmlns:pic="http://schemas.openxmlformats.org/drawingml/2006/picture">
+                  <pic:nvPicPr>
+                    <pic:cNvPr id="1" name=""/>
+                    <pic:cNvPicPr/>
+                  </pic:nvPicPr>
+                  <pic:blipFill>
+                    <a:blip r:embed="rId11"/>
+                    <a:stretch>
+                      <a:fillRect/>
+                    </a:stretch>
+                  </pic:blipFill>
+                  <pic:spPr>
+                    <a:xfrm>
+                      <a:off x="0" y="0"/>
+                      <a:ext cx="5731510" cy="2405380"/>
+                    </a:xfrm>
+                    <a:prstGeom prst="rect">
+                      <a:avLst/>
+                    </a:prstGeom>
+                  </pic:spPr>
+                </pic:pic>
+              </a:graphicData>
+            </a:graphic>
+          </wp:inline>
+        </w:drawing>
+      </w:r>
+    </w:p>
+    <w:p>
+      <w:r>
+        <w:t>1) the main menu is located right above the current project (see the screen shot). It includes some important “Apricot DB” commands;</w:t>
+      </w:r>
+      <w:r>
+        <w:br/>
+        <w:t xml:space="preserve">2) menu “Snapshot” </w:t>
+      </w:r>
+      <w:r>
+        <w:t>–</w:t>
+      </w:r>
+      <w:r>
+        <w:t xml:space="preserve"> </w:t>
+      </w:r>
+      <w:r>
+        <w:t>allows edit and delete the current Snapshot;</w:t>
+      </w:r>
+      <w:r>
+        <w:br/>
+      </w:r>
+      <w:r>
+        <w:t>3</w:t>
+      </w:r>
+      <w:r>
+        <w:t xml:space="preserve">) </w:t>
+      </w:r>
+      <w:r>
+        <w:t>m</w:t>
+      </w:r>
+      <w:r>
+        <w:t>enu “Save/Undo</w:t>
+      </w:r>
+      <w:r>
+        <w:t>” – saves or undoes the recent changes in the selected view</w:t>
+      </w:r>
+      <w:r>
+        <w:t>;</w:t>
+      </w:r>
+      <w:r>
+        <w:br/>
+        <w:t>4) menu “New” – allows to create new Snapshots, Views, Entities and Relationships.</w:t>
+      </w:r>
+    </w:p>
+    <w:p>
+      <w:pPr>
+        <w:pStyle w:val="Heading1"/>
+      </w:pPr>
+      <w:r>
+        <w:t>Create a new Project</w:t>
+      </w:r>
+    </w:p>
+    <w:p>
+      <w:r>
+        <w:t>Select Project/New in main menu.</w:t>
+      </w:r>
+    </w:p>
+    <w:p>
+      <w:r>
+        <w:rPr>
+          <w:noProof/>
+        </w:rPr>
+        <w:drawing>
+          <wp:inline distT="0" distB="0" distL="0" distR="0" wp14:anchorId="3413CA1C" wp14:editId="58AA680F">
+            <wp:extent cx="5731510" cy="2185035"/>
+            <wp:effectExtent l="0" t="0" r="2540" b="5715"/>
+            <wp:docPr id="10" name="Picture 10"/>
+            <wp:cNvGraphicFramePr>
+              <a:graphicFrameLocks xmlns:a="http://schemas.openxmlformats.org/drawingml/2006/main" noChangeAspect="1"/>
+            </wp:cNvGraphicFramePr>
+            <a:graphic xmlns:a="http://schemas.openxmlformats.org/drawingml/2006/main">
+              <a:graphicData uri="http://schemas.openxmlformats.org/drawingml/2006/picture">
+                <pic:pic xmlns:pic="http://schemas.openxmlformats.org/drawingml/2006/picture">
+                  <pic:nvPicPr>
+                    <pic:cNvPr id="1" name=""/>
+                    <pic:cNvPicPr/>
+                  </pic:nvPicPr>
+                  <pic:blipFill>
+                    <a:blip r:embed="rId12"/>
+                    <a:stretch>
+                      <a:fillRect/>
+                    </a:stretch>
+                  </pic:blipFill>
+                  <pic:spPr>
+                    <a:xfrm>
+                      <a:off x="0" y="0"/>
+                      <a:ext cx="5731510" cy="2185035"/>
+                    </a:xfrm>
+                    <a:prstGeom prst="rect">
+                      <a:avLst/>
+                    </a:prstGeom>
+                  </pic:spPr>
+                </pic:pic>
+              </a:graphicData>
+            </a:graphic>
+          </wp:inline>
+        </w:drawing>
+      </w:r>
+    </w:p>
+    <w:p>
+      <w:r>
+        <w:t>The form of creation of the new Project is shown below.</w:t>
+      </w:r>
+    </w:p>
+    <w:p>
+      <w:r>
+        <w:t xml:space="preserve">The Project Name </w:t>
+      </w:r>
+      <w:bookmarkStart w:id="1" w:name="_GoBack"/>
+      <w:bookmarkEnd w:id="1"/>
+    </w:p>
+    <w:p>
+      <w:r>
+        <w:rPr>
+          <w:noProof/>
+        </w:rPr>
+        <w:lastRenderedPageBreak/>
+        <w:drawing>
+          <wp:inline distT="0" distB="0" distL="0" distR="0" wp14:anchorId="138F533B" wp14:editId="0473ABA4">
+            <wp:extent cx="5731510" cy="2620010"/>
+            <wp:effectExtent l="0" t="0" r="2540" b="8890"/>
+            <wp:docPr id="11" name="Picture 11"/>
+            <wp:cNvGraphicFramePr>
+              <a:graphicFrameLocks xmlns:a="http://schemas.openxmlformats.org/drawingml/2006/main" noChangeAspect="1"/>
+            </wp:cNvGraphicFramePr>
+            <a:graphic xmlns:a="http://schemas.openxmlformats.org/drawingml/2006/main">
+              <a:graphicData uri="http://schemas.openxmlformats.org/drawingml/2006/picture">
+                <pic:pic xmlns:pic="http://schemas.openxmlformats.org/drawingml/2006/picture">
+                  <pic:nvPicPr>
+                    <pic:cNvPr id="1" name=""/>
+                    <pic:cNvPicPr/>
+                  </pic:nvPicPr>
+                  <pic:blipFill>
+                    <a:blip r:embed="rId13"/>
+                    <a:stretch>
+                      <a:fillRect/>
+                    </a:stretch>
+                  </pic:blipFill>
+                  <pic:spPr>
+                    <a:xfrm>
+                      <a:off x="0" y="0"/>
+                      <a:ext cx="5731510" cy="2620010"/>
+                    </a:xfrm>
+                    <a:prstGeom prst="rect">
+                      <a:avLst/>
+                    </a:prstGeom>
+                  </pic:spPr>
+                </pic:pic>
+              </a:graphicData>
+            </a:graphic>
+          </wp:inline>
+        </w:drawing>
+      </w:r>
     </w:p>
     <w:sectPr>
-      <w:footerReference w:type="default" r:id="rId7"/>
+      <w:footerReference w:type="default" r:id="rId14"/>
       <w:pgSz w:w="11906" w:h="16838"/>
       <w:pgMar w:top="1440" w:right="1440" w:bottom="1440" w:left="1440" w:header="708" w:footer="708" w:gutter="0"/>
       <w:cols w:space="708"/>
@@ -810,6 +1364,28 @@
       <w:szCs w:val="32"/>
     </w:rPr>
   </w:style>
+  <w:style w:type="paragraph" w:styleId="Heading2">
+    <w:name w:val="heading 2"/>
+    <w:basedOn w:val="Normal"/>
+    <w:next w:val="Normal"/>
+    <w:link w:val="Heading2Char"/>
+    <w:uiPriority w:val="9"/>
+    <w:unhideWhenUsed/>
+    <w:qFormat/>
+    <w:rsid w:val="00577479"/>
+    <w:pPr>
+      <w:keepNext/>
+      <w:keepLines/>
+      <w:spacing w:before="40" w:after="0"/>
+      <w:outlineLvl w:val="1"/>
+    </w:pPr>
+    <w:rPr>
+      <w:rFonts w:asciiTheme="majorHAnsi" w:eastAsiaTheme="majorEastAsia" w:hAnsiTheme="majorHAnsi" w:cstheme="majorBidi"/>
+      <w:color w:val="2F5496" w:themeColor="accent1" w:themeShade="BF"/>
+      <w:sz w:val="26"/>
+      <w:szCs w:val="26"/>
+    </w:rPr>
+  </w:style>
   <w:style w:type="character" w:default="1" w:styleId="DefaultParagraphFont">
     <w:name w:val="Default Paragraph Font"/>
     <w:uiPriority w:val="1"/>
@@ -893,6 +1469,30 @@
     <w:link w:val="Footer"/>
     <w:uiPriority w:val="99"/>
     <w:rsid w:val="008B334E"/>
+  </w:style>
+  <w:style w:type="paragraph" w:styleId="ListParagraph">
+    <w:name w:val="List Paragraph"/>
+    <w:basedOn w:val="Normal"/>
+    <w:uiPriority w:val="34"/>
+    <w:qFormat/>
+    <w:rsid w:val="00855D32"/>
+    <w:pPr>
+      <w:ind w:left="720"/>
+      <w:contextualSpacing/>
+    </w:pPr>
+  </w:style>
+  <w:style w:type="character" w:customStyle="1" w:styleId="Heading2Char">
+    <w:name w:val="Heading 2 Char"/>
+    <w:basedOn w:val="DefaultParagraphFont"/>
+    <w:link w:val="Heading2"/>
+    <w:uiPriority w:val="9"/>
+    <w:rsid w:val="00577479"/>
+    <w:rPr>
+      <w:rFonts w:asciiTheme="majorHAnsi" w:eastAsiaTheme="majorEastAsia" w:hAnsiTheme="majorHAnsi" w:cstheme="majorBidi"/>
+      <w:color w:val="2F5496" w:themeColor="accent1" w:themeShade="BF"/>
+      <w:sz w:val="26"/>
+      <w:szCs w:val="26"/>
+    </w:rPr>
   </w:style>
 </w:styles>
 </file>
@@ -1190,4 +1790,16 @@
     </a:ext>
   </a:extLst>
 </a:theme>
+</file>
+
+<file path=customXml/item1.xml><?xml version="1.0" encoding="utf-8"?>
+<b:Sources xmlns:b="http://schemas.openxmlformats.org/officeDocument/2006/bibliography" xmlns="http://schemas.openxmlformats.org/officeDocument/2006/bibliography" SelectedStyle="\APASixthEditionOfficeOnline.xsl" StyleName="APA" Version="6"/>
+</file>
+
+<file path=customXml/itemProps1.xml><?xml version="1.0" encoding="utf-8"?>
+<ds:datastoreItem xmlns:ds="http://schemas.openxmlformats.org/officeDocument/2006/customXml" ds:itemID="{B5B96B97-0A11-43D0-B864-29C96788CC47}">
+  <ds:schemaRefs>
+    <ds:schemaRef ds:uri="http://schemas.openxmlformats.org/officeDocument/2006/bibliography"/>
+  </ds:schemaRefs>
+</ds:datastoreItem>
 </file>
</xml_diff>

<commit_message>
Apricot DB User Guide updated
</commit_message>
<xml_diff>
--- a/apricot-docs/Apricot DB User Guide.docx
+++ b/apricot-docs/Apricot DB User Guide.docx
@@ -83,7 +83,10 @@
         <w:jc w:val="center"/>
       </w:pPr>
       <w:r>
-        <w:t>v 0.2</w:t>
+        <w:t>v 0.</w:t>
+      </w:r>
+      <w:r>
+        <w:t>3</w:t>
       </w:r>
     </w:p>
     <w:p>
@@ -147,14 +150,1751 @@
         <w:br w:type="page"/>
       </w:r>
     </w:p>
+    <w:sdt>
+      <w:sdtPr>
+        <w:id w:val="2093891606"/>
+        <w:docPartObj>
+          <w:docPartGallery w:val="Table of Contents"/>
+          <w:docPartUnique/>
+        </w:docPartObj>
+      </w:sdtPr>
+      <w:sdtEndPr>
+        <w:rPr>
+          <w:rFonts w:asciiTheme="minorHAnsi" w:eastAsiaTheme="minorHAnsi" w:hAnsiTheme="minorHAnsi" w:cstheme="minorBidi"/>
+          <w:b/>
+          <w:bCs/>
+          <w:noProof/>
+          <w:color w:val="auto"/>
+          <w:sz w:val="22"/>
+          <w:szCs w:val="22"/>
+          <w:lang w:val="en-ZA"/>
+        </w:rPr>
+      </w:sdtEndPr>
+      <w:sdtContent>
+        <w:p>
+          <w:pPr>
+            <w:pStyle w:val="TOCHeading"/>
+          </w:pPr>
+          <w:r>
+            <w:t>Contents</w:t>
+          </w:r>
+        </w:p>
+        <w:p>
+          <w:pPr>
+            <w:pStyle w:val="TOC1"/>
+            <w:tabs>
+              <w:tab w:val="right" w:leader="dot" w:pos="9016"/>
+            </w:tabs>
+            <w:rPr>
+              <w:rFonts w:eastAsiaTheme="minorEastAsia"/>
+              <w:noProof/>
+              <w:lang w:eastAsia="en-ZA"/>
+            </w:rPr>
+          </w:pPr>
+          <w:r>
+            <w:fldChar w:fldCharType="begin"/>
+          </w:r>
+          <w:r>
+            <w:instrText xml:space="preserve"> TOC \o "1-3" \h \z \u </w:instrText>
+          </w:r>
+          <w:r>
+            <w:fldChar w:fldCharType="separate"/>
+          </w:r>
+          <w:hyperlink w:anchor="_Toc4870172" w:history="1">
+            <w:r>
+              <w:rPr>
+                <w:rStyle w:val="Hyperlink"/>
+                <w:noProof/>
+              </w:rPr>
+              <w:t>Preface</w:t>
+            </w:r>
+            <w:r>
+              <w:rPr>
+                <w:noProof/>
+                <w:webHidden/>
+              </w:rPr>
+              <w:tab/>
+            </w:r>
+            <w:r>
+              <w:rPr>
+                <w:noProof/>
+                <w:webHidden/>
+              </w:rPr>
+              <w:fldChar w:fldCharType="begin"/>
+            </w:r>
+            <w:r>
+              <w:rPr>
+                <w:noProof/>
+                <w:webHidden/>
+              </w:rPr>
+              <w:instrText xml:space="preserve"> PAGEREF _Toc4870172 \h </w:instrText>
+            </w:r>
+            <w:r>
+              <w:rPr>
+                <w:noProof/>
+                <w:webHidden/>
+              </w:rPr>
+            </w:r>
+            <w:r>
+              <w:rPr>
+                <w:noProof/>
+                <w:webHidden/>
+              </w:rPr>
+              <w:fldChar w:fldCharType="separate"/>
+            </w:r>
+            <w:r>
+              <w:rPr>
+                <w:noProof/>
+                <w:webHidden/>
+              </w:rPr>
+              <w:t>3</w:t>
+            </w:r>
+            <w:r>
+              <w:rPr>
+                <w:noProof/>
+                <w:webHidden/>
+              </w:rPr>
+              <w:fldChar w:fldCharType="end"/>
+            </w:r>
+          </w:hyperlink>
+        </w:p>
+        <w:p>
+          <w:pPr>
+            <w:pStyle w:val="TOC1"/>
+            <w:tabs>
+              <w:tab w:val="right" w:leader="dot" w:pos="9016"/>
+            </w:tabs>
+            <w:rPr>
+              <w:rFonts w:eastAsiaTheme="minorEastAsia"/>
+              <w:noProof/>
+              <w:lang w:eastAsia="en-ZA"/>
+            </w:rPr>
+          </w:pPr>
+          <w:hyperlink w:anchor="_Toc4870173" w:history="1">
+            <w:r>
+              <w:rPr>
+                <w:rStyle w:val="Hyperlink"/>
+                <w:noProof/>
+              </w:rPr>
+              <w:t>What “Apricot DB” does not do</w:t>
+            </w:r>
+            <w:r>
+              <w:rPr>
+                <w:noProof/>
+                <w:webHidden/>
+              </w:rPr>
+              <w:tab/>
+            </w:r>
+            <w:r>
+              <w:rPr>
+                <w:noProof/>
+                <w:webHidden/>
+              </w:rPr>
+              <w:fldChar w:fldCharType="begin"/>
+            </w:r>
+            <w:r>
+              <w:rPr>
+                <w:noProof/>
+                <w:webHidden/>
+              </w:rPr>
+              <w:instrText xml:space="preserve"> PAGEREF _Toc4870173 \h </w:instrText>
+            </w:r>
+            <w:r>
+              <w:rPr>
+                <w:noProof/>
+                <w:webHidden/>
+              </w:rPr>
+            </w:r>
+            <w:r>
+              <w:rPr>
+                <w:noProof/>
+                <w:webHidden/>
+              </w:rPr>
+              <w:fldChar w:fldCharType="separate"/>
+            </w:r>
+            <w:r>
+              <w:rPr>
+                <w:noProof/>
+                <w:webHidden/>
+              </w:rPr>
+              <w:t>3</w:t>
+            </w:r>
+            <w:r>
+              <w:rPr>
+                <w:noProof/>
+                <w:webHidden/>
+              </w:rPr>
+              <w:fldChar w:fldCharType="end"/>
+            </w:r>
+          </w:hyperlink>
+        </w:p>
+        <w:p>
+          <w:pPr>
+            <w:pStyle w:val="TOC1"/>
+            <w:tabs>
+              <w:tab w:val="right" w:leader="dot" w:pos="9016"/>
+            </w:tabs>
+            <w:rPr>
+              <w:rFonts w:eastAsiaTheme="minorEastAsia"/>
+              <w:noProof/>
+              <w:lang w:eastAsia="en-ZA"/>
+            </w:rPr>
+          </w:pPr>
+          <w:hyperlink w:anchor="_Toc4870174" w:history="1">
+            <w:r>
+              <w:rPr>
+                <w:rStyle w:val="Hyperlink"/>
+                <w:noProof/>
+              </w:rPr>
+              <w:t>Introduction</w:t>
+            </w:r>
+            <w:r>
+              <w:rPr>
+                <w:noProof/>
+                <w:webHidden/>
+              </w:rPr>
+              <w:tab/>
+            </w:r>
+            <w:r>
+              <w:rPr>
+                <w:noProof/>
+                <w:webHidden/>
+              </w:rPr>
+              <w:fldChar w:fldCharType="begin"/>
+            </w:r>
+            <w:r>
+              <w:rPr>
+                <w:noProof/>
+                <w:webHidden/>
+              </w:rPr>
+              <w:instrText xml:space="preserve"> PAGEREF _Toc4870174 \h </w:instrText>
+            </w:r>
+            <w:r>
+              <w:rPr>
+                <w:noProof/>
+                <w:webHidden/>
+              </w:rPr>
+            </w:r>
+            <w:r>
+              <w:rPr>
+                <w:noProof/>
+                <w:webHidden/>
+              </w:rPr>
+              <w:fldChar w:fldCharType="separate"/>
+            </w:r>
+            <w:r>
+              <w:rPr>
+                <w:noProof/>
+                <w:webHidden/>
+              </w:rPr>
+              <w:t>3</w:t>
+            </w:r>
+            <w:r>
+              <w:rPr>
+                <w:noProof/>
+                <w:webHidden/>
+              </w:rPr>
+              <w:fldChar w:fldCharType="end"/>
+            </w:r>
+          </w:hyperlink>
+        </w:p>
+        <w:p>
+          <w:pPr>
+            <w:pStyle w:val="TOC1"/>
+            <w:tabs>
+              <w:tab w:val="right" w:leader="dot" w:pos="9016"/>
+            </w:tabs>
+            <w:rPr>
+              <w:rFonts w:eastAsiaTheme="minorEastAsia"/>
+              <w:noProof/>
+              <w:lang w:eastAsia="en-ZA"/>
+            </w:rPr>
+          </w:pPr>
+          <w:hyperlink w:anchor="_Toc4870175" w:history="1">
+            <w:r>
+              <w:rPr>
+                <w:rStyle w:val="Hyperlink"/>
+                <w:noProof/>
+              </w:rPr>
+              <w:t>Apricot DB Project/Snapshot/View concept</w:t>
+            </w:r>
+            <w:r>
+              <w:rPr>
+                <w:noProof/>
+                <w:webHidden/>
+              </w:rPr>
+              <w:tab/>
+            </w:r>
+            <w:r>
+              <w:rPr>
+                <w:noProof/>
+                <w:webHidden/>
+              </w:rPr>
+              <w:fldChar w:fldCharType="begin"/>
+            </w:r>
+            <w:r>
+              <w:rPr>
+                <w:noProof/>
+                <w:webHidden/>
+              </w:rPr>
+              <w:instrText xml:space="preserve"> PAGEREF _Toc4870175 \h </w:instrText>
+            </w:r>
+            <w:r>
+              <w:rPr>
+                <w:noProof/>
+                <w:webHidden/>
+              </w:rPr>
+            </w:r>
+            <w:r>
+              <w:rPr>
+                <w:noProof/>
+                <w:webHidden/>
+              </w:rPr>
+              <w:fldChar w:fldCharType="separate"/>
+            </w:r>
+            <w:r>
+              <w:rPr>
+                <w:noProof/>
+                <w:webHidden/>
+              </w:rPr>
+              <w:t>4</w:t>
+            </w:r>
+            <w:r>
+              <w:rPr>
+                <w:noProof/>
+                <w:webHidden/>
+              </w:rPr>
+              <w:fldChar w:fldCharType="end"/>
+            </w:r>
+          </w:hyperlink>
+        </w:p>
+        <w:p>
+          <w:pPr>
+            <w:pStyle w:val="TOC1"/>
+            <w:tabs>
+              <w:tab w:val="right" w:leader="dot" w:pos="9016"/>
+            </w:tabs>
+            <w:rPr>
+              <w:rFonts w:eastAsiaTheme="minorEastAsia"/>
+              <w:noProof/>
+              <w:lang w:eastAsia="en-ZA"/>
+            </w:rPr>
+          </w:pPr>
+          <w:hyperlink w:anchor="_Toc4870176" w:history="1">
+            <w:r>
+              <w:rPr>
+                <w:rStyle w:val="Hyperlink"/>
+                <w:noProof/>
+              </w:rPr>
+              <w:t>The Snapshot</w:t>
+            </w:r>
+            <w:r>
+              <w:rPr>
+                <w:noProof/>
+                <w:webHidden/>
+              </w:rPr>
+              <w:tab/>
+            </w:r>
+            <w:r>
+              <w:rPr>
+                <w:noProof/>
+                <w:webHidden/>
+              </w:rPr>
+              <w:fldChar w:fldCharType="begin"/>
+            </w:r>
+            <w:r>
+              <w:rPr>
+                <w:noProof/>
+                <w:webHidden/>
+              </w:rPr>
+              <w:instrText xml:space="preserve"> PAGEREF _Toc4870176 \h </w:instrText>
+            </w:r>
+            <w:r>
+              <w:rPr>
+                <w:noProof/>
+                <w:webHidden/>
+              </w:rPr>
+            </w:r>
+            <w:r>
+              <w:rPr>
+                <w:noProof/>
+                <w:webHidden/>
+              </w:rPr>
+              <w:fldChar w:fldCharType="separate"/>
+            </w:r>
+            <w:r>
+              <w:rPr>
+                <w:noProof/>
+                <w:webHidden/>
+              </w:rPr>
+              <w:t>5</w:t>
+            </w:r>
+            <w:r>
+              <w:rPr>
+                <w:noProof/>
+                <w:webHidden/>
+              </w:rPr>
+              <w:fldChar w:fldCharType="end"/>
+            </w:r>
+          </w:hyperlink>
+        </w:p>
+        <w:p>
+          <w:pPr>
+            <w:pStyle w:val="TOC1"/>
+            <w:tabs>
+              <w:tab w:val="right" w:leader="dot" w:pos="9016"/>
+            </w:tabs>
+            <w:rPr>
+              <w:rFonts w:eastAsiaTheme="minorEastAsia"/>
+              <w:noProof/>
+              <w:lang w:eastAsia="en-ZA"/>
+            </w:rPr>
+          </w:pPr>
+          <w:hyperlink w:anchor="_Toc4870177" w:history="1">
+            <w:r>
+              <w:rPr>
+                <w:rStyle w:val="Hyperlink"/>
+                <w:noProof/>
+              </w:rPr>
+              <w:t>The View</w:t>
+            </w:r>
+            <w:r>
+              <w:rPr>
+                <w:noProof/>
+                <w:webHidden/>
+              </w:rPr>
+              <w:tab/>
+            </w:r>
+            <w:r>
+              <w:rPr>
+                <w:noProof/>
+                <w:webHidden/>
+              </w:rPr>
+              <w:fldChar w:fldCharType="begin"/>
+            </w:r>
+            <w:r>
+              <w:rPr>
+                <w:noProof/>
+                <w:webHidden/>
+              </w:rPr>
+              <w:instrText xml:space="preserve"> PAGEREF _Toc4870177 \h </w:instrText>
+            </w:r>
+            <w:r>
+              <w:rPr>
+                <w:noProof/>
+                <w:webHidden/>
+              </w:rPr>
+            </w:r>
+            <w:r>
+              <w:rPr>
+                <w:noProof/>
+                <w:webHidden/>
+              </w:rPr>
+              <w:fldChar w:fldCharType="separate"/>
+            </w:r>
+            <w:r>
+              <w:rPr>
+                <w:noProof/>
+                <w:webHidden/>
+              </w:rPr>
+              <w:t>5</w:t>
+            </w:r>
+            <w:r>
+              <w:rPr>
+                <w:noProof/>
+                <w:webHidden/>
+              </w:rPr>
+              <w:fldChar w:fldCharType="end"/>
+            </w:r>
+          </w:hyperlink>
+        </w:p>
+        <w:p>
+          <w:pPr>
+            <w:pStyle w:val="TOC1"/>
+            <w:tabs>
+              <w:tab w:val="right" w:leader="dot" w:pos="9016"/>
+            </w:tabs>
+            <w:rPr>
+              <w:rFonts w:eastAsiaTheme="minorEastAsia"/>
+              <w:noProof/>
+              <w:lang w:eastAsia="en-ZA"/>
+            </w:rPr>
+          </w:pPr>
+          <w:hyperlink w:anchor="_Toc4870178" w:history="1">
+            <w:r>
+              <w:rPr>
+                <w:rStyle w:val="Hyperlink"/>
+                <w:noProof/>
+              </w:rPr>
+              <w:t>Physical or Logical</w:t>
+            </w:r>
+            <w:r>
+              <w:rPr>
+                <w:noProof/>
+                <w:webHidden/>
+              </w:rPr>
+              <w:tab/>
+            </w:r>
+            <w:r>
+              <w:rPr>
+                <w:noProof/>
+                <w:webHidden/>
+              </w:rPr>
+              <w:fldChar w:fldCharType="begin"/>
+            </w:r>
+            <w:r>
+              <w:rPr>
+                <w:noProof/>
+                <w:webHidden/>
+              </w:rPr>
+              <w:instrText xml:space="preserve"> PAGEREF _Toc4870178 \h </w:instrText>
+            </w:r>
+            <w:r>
+              <w:rPr>
+                <w:noProof/>
+                <w:webHidden/>
+              </w:rPr>
+            </w:r>
+            <w:r>
+              <w:rPr>
+                <w:noProof/>
+                <w:webHidden/>
+              </w:rPr>
+              <w:fldChar w:fldCharType="separate"/>
+            </w:r>
+            <w:r>
+              <w:rPr>
+                <w:noProof/>
+                <w:webHidden/>
+              </w:rPr>
+              <w:t>5</w:t>
+            </w:r>
+            <w:r>
+              <w:rPr>
+                <w:noProof/>
+                <w:webHidden/>
+              </w:rPr>
+              <w:fldChar w:fldCharType="end"/>
+            </w:r>
+          </w:hyperlink>
+        </w:p>
+        <w:p>
+          <w:pPr>
+            <w:pStyle w:val="TOC1"/>
+            <w:tabs>
+              <w:tab w:val="right" w:leader="dot" w:pos="9016"/>
+            </w:tabs>
+            <w:rPr>
+              <w:rFonts w:eastAsiaTheme="minorEastAsia"/>
+              <w:noProof/>
+              <w:lang w:eastAsia="en-ZA"/>
+            </w:rPr>
+          </w:pPr>
+          <w:hyperlink w:anchor="_Toc4870179" w:history="1">
+            <w:r>
+              <w:rPr>
+                <w:rStyle w:val="Hyperlink"/>
+                <w:noProof/>
+              </w:rPr>
+              <w:t>Entities and Tables</w:t>
+            </w:r>
+            <w:r>
+              <w:rPr>
+                <w:noProof/>
+                <w:webHidden/>
+              </w:rPr>
+              <w:tab/>
+            </w:r>
+            <w:r>
+              <w:rPr>
+                <w:noProof/>
+                <w:webHidden/>
+              </w:rPr>
+              <w:fldChar w:fldCharType="begin"/>
+            </w:r>
+            <w:r>
+              <w:rPr>
+                <w:noProof/>
+                <w:webHidden/>
+              </w:rPr>
+              <w:instrText xml:space="preserve"> PAGEREF _Toc4870179 \h </w:instrText>
+            </w:r>
+            <w:r>
+              <w:rPr>
+                <w:noProof/>
+                <w:webHidden/>
+              </w:rPr>
+            </w:r>
+            <w:r>
+              <w:rPr>
+                <w:noProof/>
+                <w:webHidden/>
+              </w:rPr>
+              <w:fldChar w:fldCharType="separate"/>
+            </w:r>
+            <w:r>
+              <w:rPr>
+                <w:noProof/>
+                <w:webHidden/>
+              </w:rPr>
+              <w:t>6</w:t>
+            </w:r>
+            <w:r>
+              <w:rPr>
+                <w:noProof/>
+                <w:webHidden/>
+              </w:rPr>
+              <w:fldChar w:fldCharType="end"/>
+            </w:r>
+          </w:hyperlink>
+        </w:p>
+        <w:p>
+          <w:pPr>
+            <w:pStyle w:val="TOC1"/>
+            <w:tabs>
+              <w:tab w:val="right" w:leader="dot" w:pos="9016"/>
+            </w:tabs>
+            <w:rPr>
+              <w:rFonts w:eastAsiaTheme="minorEastAsia"/>
+              <w:noProof/>
+              <w:lang w:eastAsia="en-ZA"/>
+            </w:rPr>
+          </w:pPr>
+          <w:hyperlink w:anchor="_Toc4870180" w:history="1">
+            <w:r>
+              <w:rPr>
+                <w:rStyle w:val="Hyperlink"/>
+                <w:noProof/>
+              </w:rPr>
+              <w:t>How “Apricot DB” stores the Project Data</w:t>
+            </w:r>
+            <w:r>
+              <w:rPr>
+                <w:noProof/>
+                <w:webHidden/>
+              </w:rPr>
+              <w:tab/>
+            </w:r>
+            <w:r>
+              <w:rPr>
+                <w:noProof/>
+                <w:webHidden/>
+              </w:rPr>
+              <w:fldChar w:fldCharType="begin"/>
+            </w:r>
+            <w:r>
+              <w:rPr>
+                <w:noProof/>
+                <w:webHidden/>
+              </w:rPr>
+              <w:instrText xml:space="preserve"> PAGEREF _Toc4870180 \h </w:instrText>
+            </w:r>
+            <w:r>
+              <w:rPr>
+                <w:noProof/>
+                <w:webHidden/>
+              </w:rPr>
+            </w:r>
+            <w:r>
+              <w:rPr>
+                <w:noProof/>
+                <w:webHidden/>
+              </w:rPr>
+              <w:fldChar w:fldCharType="separate"/>
+            </w:r>
+            <w:r>
+              <w:rPr>
+                <w:noProof/>
+                <w:webHidden/>
+              </w:rPr>
+              <w:t>6</w:t>
+            </w:r>
+            <w:r>
+              <w:rPr>
+                <w:noProof/>
+                <w:webHidden/>
+              </w:rPr>
+              <w:fldChar w:fldCharType="end"/>
+            </w:r>
+          </w:hyperlink>
+        </w:p>
+        <w:p>
+          <w:pPr>
+            <w:pStyle w:val="TOC1"/>
+            <w:tabs>
+              <w:tab w:val="right" w:leader="dot" w:pos="9016"/>
+            </w:tabs>
+            <w:rPr>
+              <w:rFonts w:eastAsiaTheme="minorEastAsia"/>
+              <w:noProof/>
+              <w:lang w:eastAsia="en-ZA"/>
+            </w:rPr>
+          </w:pPr>
+          <w:hyperlink w:anchor="_Toc4870181" w:history="1">
+            <w:r>
+              <w:rPr>
+                <w:rStyle w:val="Hyperlink"/>
+                <w:noProof/>
+              </w:rPr>
+              <w:t>The Elements of the “Apricot DB”- main screen</w:t>
+            </w:r>
+            <w:r>
+              <w:rPr>
+                <w:noProof/>
+                <w:webHidden/>
+              </w:rPr>
+              <w:tab/>
+            </w:r>
+            <w:r>
+              <w:rPr>
+                <w:noProof/>
+                <w:webHidden/>
+              </w:rPr>
+              <w:fldChar w:fldCharType="begin"/>
+            </w:r>
+            <w:r>
+              <w:rPr>
+                <w:noProof/>
+                <w:webHidden/>
+              </w:rPr>
+              <w:instrText xml:space="preserve"> PAGEREF _Toc4870181 \h </w:instrText>
+            </w:r>
+            <w:r>
+              <w:rPr>
+                <w:noProof/>
+                <w:webHidden/>
+              </w:rPr>
+            </w:r>
+            <w:r>
+              <w:rPr>
+                <w:noProof/>
+                <w:webHidden/>
+              </w:rPr>
+              <w:fldChar w:fldCharType="separate"/>
+            </w:r>
+            <w:r>
+              <w:rPr>
+                <w:noProof/>
+                <w:webHidden/>
+              </w:rPr>
+              <w:t>6</w:t>
+            </w:r>
+            <w:r>
+              <w:rPr>
+                <w:noProof/>
+                <w:webHidden/>
+              </w:rPr>
+              <w:fldChar w:fldCharType="end"/>
+            </w:r>
+          </w:hyperlink>
+        </w:p>
+        <w:p>
+          <w:pPr>
+            <w:pStyle w:val="TOC1"/>
+            <w:tabs>
+              <w:tab w:val="right" w:leader="dot" w:pos="9016"/>
+            </w:tabs>
+            <w:rPr>
+              <w:rFonts w:eastAsiaTheme="minorEastAsia"/>
+              <w:noProof/>
+              <w:lang w:eastAsia="en-ZA"/>
+            </w:rPr>
+          </w:pPr>
+          <w:hyperlink w:anchor="_Toc4870182" w:history="1">
+            <w:r>
+              <w:rPr>
+                <w:rStyle w:val="Hyperlink"/>
+                <w:noProof/>
+              </w:rPr>
+              <w:t>Menu and tool bar</w:t>
+            </w:r>
+            <w:r>
+              <w:rPr>
+                <w:noProof/>
+                <w:webHidden/>
+              </w:rPr>
+              <w:tab/>
+            </w:r>
+            <w:r>
+              <w:rPr>
+                <w:noProof/>
+                <w:webHidden/>
+              </w:rPr>
+              <w:fldChar w:fldCharType="begin"/>
+            </w:r>
+            <w:r>
+              <w:rPr>
+                <w:noProof/>
+                <w:webHidden/>
+              </w:rPr>
+              <w:instrText xml:space="preserve"> PAGEREF _Toc4870182 \h </w:instrText>
+            </w:r>
+            <w:r>
+              <w:rPr>
+                <w:noProof/>
+                <w:webHidden/>
+              </w:rPr>
+            </w:r>
+            <w:r>
+              <w:rPr>
+                <w:noProof/>
+                <w:webHidden/>
+              </w:rPr>
+              <w:fldChar w:fldCharType="separate"/>
+            </w:r>
+            <w:r>
+              <w:rPr>
+                <w:noProof/>
+                <w:webHidden/>
+              </w:rPr>
+              <w:t>7</w:t>
+            </w:r>
+            <w:r>
+              <w:rPr>
+                <w:noProof/>
+                <w:webHidden/>
+              </w:rPr>
+              <w:fldChar w:fldCharType="end"/>
+            </w:r>
+          </w:hyperlink>
+        </w:p>
+        <w:p>
+          <w:pPr>
+            <w:pStyle w:val="TOC1"/>
+            <w:tabs>
+              <w:tab w:val="right" w:leader="dot" w:pos="9016"/>
+            </w:tabs>
+            <w:rPr>
+              <w:rFonts w:eastAsiaTheme="minorEastAsia"/>
+              <w:noProof/>
+              <w:lang w:eastAsia="en-ZA"/>
+            </w:rPr>
+          </w:pPr>
+          <w:hyperlink w:anchor="_Toc4870183" w:history="1">
+            <w:r>
+              <w:rPr>
+                <w:rStyle w:val="Hyperlink"/>
+                <w:noProof/>
+              </w:rPr>
+              <w:t>The creation a new Project</w:t>
+            </w:r>
+            <w:r>
+              <w:rPr>
+                <w:noProof/>
+                <w:webHidden/>
+              </w:rPr>
+              <w:tab/>
+            </w:r>
+            <w:r>
+              <w:rPr>
+                <w:noProof/>
+                <w:webHidden/>
+              </w:rPr>
+              <w:fldChar w:fldCharType="begin"/>
+            </w:r>
+            <w:r>
+              <w:rPr>
+                <w:noProof/>
+                <w:webHidden/>
+              </w:rPr>
+              <w:instrText xml:space="preserve"> PAGEREF _Toc4870183 \h </w:instrText>
+            </w:r>
+            <w:r>
+              <w:rPr>
+                <w:noProof/>
+                <w:webHidden/>
+              </w:rPr>
+            </w:r>
+            <w:r>
+              <w:rPr>
+                <w:noProof/>
+                <w:webHidden/>
+              </w:rPr>
+              <w:fldChar w:fldCharType="separate"/>
+            </w:r>
+            <w:r>
+              <w:rPr>
+                <w:noProof/>
+                <w:webHidden/>
+              </w:rPr>
+              <w:t>7</w:t>
+            </w:r>
+            <w:r>
+              <w:rPr>
+                <w:noProof/>
+                <w:webHidden/>
+              </w:rPr>
+              <w:fldChar w:fldCharType="end"/>
+            </w:r>
+          </w:hyperlink>
+        </w:p>
+        <w:p>
+          <w:pPr>
+            <w:pStyle w:val="TOC1"/>
+            <w:tabs>
+              <w:tab w:val="right" w:leader="dot" w:pos="9016"/>
+            </w:tabs>
+            <w:rPr>
+              <w:rFonts w:eastAsiaTheme="minorEastAsia"/>
+              <w:noProof/>
+              <w:lang w:eastAsia="en-ZA"/>
+            </w:rPr>
+          </w:pPr>
+          <w:hyperlink w:anchor="_Toc4870184" w:history="1">
+            <w:r>
+              <w:rPr>
+                <w:rStyle w:val="Hyperlink"/>
+                <w:noProof/>
+              </w:rPr>
+              <w:t>The ApricotDB Scenarios</w:t>
+            </w:r>
+            <w:r>
+              <w:rPr>
+                <w:noProof/>
+                <w:webHidden/>
+              </w:rPr>
+              <w:tab/>
+            </w:r>
+            <w:r>
+              <w:rPr>
+                <w:noProof/>
+                <w:webHidden/>
+              </w:rPr>
+              <w:fldChar w:fldCharType="begin"/>
+            </w:r>
+            <w:r>
+              <w:rPr>
+                <w:noProof/>
+                <w:webHidden/>
+              </w:rPr>
+              <w:instrText xml:space="preserve"> PAGEREF _Toc4870184 \h </w:instrText>
+            </w:r>
+            <w:r>
+              <w:rPr>
+                <w:noProof/>
+                <w:webHidden/>
+              </w:rPr>
+            </w:r>
+            <w:r>
+              <w:rPr>
+                <w:noProof/>
+                <w:webHidden/>
+              </w:rPr>
+              <w:fldChar w:fldCharType="separate"/>
+            </w:r>
+            <w:r>
+              <w:rPr>
+                <w:noProof/>
+                <w:webHidden/>
+              </w:rPr>
+              <w:t>8</w:t>
+            </w:r>
+            <w:r>
+              <w:rPr>
+                <w:noProof/>
+                <w:webHidden/>
+              </w:rPr>
+              <w:fldChar w:fldCharType="end"/>
+            </w:r>
+          </w:hyperlink>
+        </w:p>
+        <w:p>
+          <w:pPr>
+            <w:pStyle w:val="TOC1"/>
+            <w:tabs>
+              <w:tab w:val="right" w:leader="dot" w:pos="9016"/>
+            </w:tabs>
+            <w:rPr>
+              <w:rFonts w:eastAsiaTheme="minorEastAsia"/>
+              <w:noProof/>
+              <w:lang w:eastAsia="en-ZA"/>
+            </w:rPr>
+          </w:pPr>
+          <w:hyperlink w:anchor="_Toc4870185" w:history="1">
+            <w:r>
+              <w:rPr>
+                <w:rStyle w:val="Hyperlink"/>
+                <w:noProof/>
+              </w:rPr>
+              <w:t>The Reverse Engineering Process</w:t>
+            </w:r>
+            <w:r>
+              <w:rPr>
+                <w:noProof/>
+                <w:webHidden/>
+              </w:rPr>
+              <w:tab/>
+            </w:r>
+            <w:r>
+              <w:rPr>
+                <w:noProof/>
+                <w:webHidden/>
+              </w:rPr>
+              <w:fldChar w:fldCharType="begin"/>
+            </w:r>
+            <w:r>
+              <w:rPr>
+                <w:noProof/>
+                <w:webHidden/>
+              </w:rPr>
+              <w:instrText xml:space="preserve"> PAGEREF _Toc4870185 \h </w:instrText>
+            </w:r>
+            <w:r>
+              <w:rPr>
+                <w:noProof/>
+                <w:webHidden/>
+              </w:rPr>
+            </w:r>
+            <w:r>
+              <w:rPr>
+                <w:noProof/>
+                <w:webHidden/>
+              </w:rPr>
+              <w:fldChar w:fldCharType="separate"/>
+            </w:r>
+            <w:r>
+              <w:rPr>
+                <w:noProof/>
+                <w:webHidden/>
+              </w:rPr>
+              <w:t>8</w:t>
+            </w:r>
+            <w:r>
+              <w:rPr>
+                <w:noProof/>
+                <w:webHidden/>
+              </w:rPr>
+              <w:fldChar w:fldCharType="end"/>
+            </w:r>
+          </w:hyperlink>
+        </w:p>
+        <w:p>
+          <w:pPr>
+            <w:pStyle w:val="TOC1"/>
+            <w:tabs>
+              <w:tab w:val="right" w:leader="dot" w:pos="9016"/>
+            </w:tabs>
+            <w:rPr>
+              <w:rFonts w:eastAsiaTheme="minorEastAsia"/>
+              <w:noProof/>
+              <w:lang w:eastAsia="en-ZA"/>
+            </w:rPr>
+          </w:pPr>
+          <w:hyperlink w:anchor="_Toc4870186" w:history="1">
+            <w:r>
+              <w:rPr>
+                <w:rStyle w:val="Hyperlink"/>
+                <w:noProof/>
+              </w:rPr>
+              <w:t>The graphical notation of “Apricot DB”</w:t>
+            </w:r>
+            <w:r>
+              <w:rPr>
+                <w:noProof/>
+                <w:webHidden/>
+              </w:rPr>
+              <w:tab/>
+            </w:r>
+            <w:r>
+              <w:rPr>
+                <w:noProof/>
+                <w:webHidden/>
+              </w:rPr>
+              <w:fldChar w:fldCharType="begin"/>
+            </w:r>
+            <w:r>
+              <w:rPr>
+                <w:noProof/>
+                <w:webHidden/>
+              </w:rPr>
+              <w:instrText xml:space="preserve"> PAGEREF _Toc4870186 \h </w:instrText>
+            </w:r>
+            <w:r>
+              <w:rPr>
+                <w:noProof/>
+                <w:webHidden/>
+              </w:rPr>
+            </w:r>
+            <w:r>
+              <w:rPr>
+                <w:noProof/>
+                <w:webHidden/>
+              </w:rPr>
+              <w:fldChar w:fldCharType="separate"/>
+            </w:r>
+            <w:r>
+              <w:rPr>
+                <w:noProof/>
+                <w:webHidden/>
+              </w:rPr>
+              <w:t>10</w:t>
+            </w:r>
+            <w:r>
+              <w:rPr>
+                <w:noProof/>
+                <w:webHidden/>
+              </w:rPr>
+              <w:fldChar w:fldCharType="end"/>
+            </w:r>
+          </w:hyperlink>
+        </w:p>
+        <w:p>
+          <w:pPr>
+            <w:pStyle w:val="TOC2"/>
+            <w:tabs>
+              <w:tab w:val="right" w:leader="dot" w:pos="9016"/>
+            </w:tabs>
+            <w:rPr>
+              <w:rFonts w:eastAsiaTheme="minorEastAsia"/>
+              <w:noProof/>
+              <w:lang w:eastAsia="en-ZA"/>
+            </w:rPr>
+          </w:pPr>
+          <w:hyperlink w:anchor="_Toc4870187" w:history="1">
+            <w:r>
+              <w:rPr>
+                <w:rStyle w:val="Hyperlink"/>
+                <w:noProof/>
+              </w:rPr>
+              <w:t>Entities and Relationships between them</w:t>
+            </w:r>
+            <w:r>
+              <w:rPr>
+                <w:noProof/>
+                <w:webHidden/>
+              </w:rPr>
+              <w:tab/>
+            </w:r>
+            <w:r>
+              <w:rPr>
+                <w:noProof/>
+                <w:webHidden/>
+              </w:rPr>
+              <w:fldChar w:fldCharType="begin"/>
+            </w:r>
+            <w:r>
+              <w:rPr>
+                <w:noProof/>
+                <w:webHidden/>
+              </w:rPr>
+              <w:instrText xml:space="preserve"> PAGEREF _Toc4870187 \h </w:instrText>
+            </w:r>
+            <w:r>
+              <w:rPr>
+                <w:noProof/>
+                <w:webHidden/>
+              </w:rPr>
+            </w:r>
+            <w:r>
+              <w:rPr>
+                <w:noProof/>
+                <w:webHidden/>
+              </w:rPr>
+              <w:fldChar w:fldCharType="separate"/>
+            </w:r>
+            <w:r>
+              <w:rPr>
+                <w:noProof/>
+                <w:webHidden/>
+              </w:rPr>
+              <w:t>11</w:t>
+            </w:r>
+            <w:r>
+              <w:rPr>
+                <w:noProof/>
+                <w:webHidden/>
+              </w:rPr>
+              <w:fldChar w:fldCharType="end"/>
+            </w:r>
+          </w:hyperlink>
+        </w:p>
+        <w:p>
+          <w:pPr>
+            <w:pStyle w:val="TOC2"/>
+            <w:tabs>
+              <w:tab w:val="right" w:leader="dot" w:pos="9016"/>
+            </w:tabs>
+            <w:rPr>
+              <w:rFonts w:eastAsiaTheme="minorEastAsia"/>
+              <w:noProof/>
+              <w:lang w:eastAsia="en-ZA"/>
+            </w:rPr>
+          </w:pPr>
+          <w:hyperlink w:anchor="_Toc4870188" w:history="1">
+            <w:r>
+              <w:rPr>
+                <w:rStyle w:val="Hyperlink"/>
+                <w:noProof/>
+              </w:rPr>
+              <w:t>The Identifying Relationship</w:t>
+            </w:r>
+            <w:r>
+              <w:rPr>
+                <w:noProof/>
+                <w:webHidden/>
+              </w:rPr>
+              <w:tab/>
+            </w:r>
+            <w:r>
+              <w:rPr>
+                <w:noProof/>
+                <w:webHidden/>
+              </w:rPr>
+              <w:fldChar w:fldCharType="begin"/>
+            </w:r>
+            <w:r>
+              <w:rPr>
+                <w:noProof/>
+                <w:webHidden/>
+              </w:rPr>
+              <w:instrText xml:space="preserve"> PAGEREF _Toc4870188 \h </w:instrText>
+            </w:r>
+            <w:r>
+              <w:rPr>
+                <w:noProof/>
+                <w:webHidden/>
+              </w:rPr>
+            </w:r>
+            <w:r>
+              <w:rPr>
+                <w:noProof/>
+                <w:webHidden/>
+              </w:rPr>
+              <w:fldChar w:fldCharType="separate"/>
+            </w:r>
+            <w:r>
+              <w:rPr>
+                <w:noProof/>
+                <w:webHidden/>
+              </w:rPr>
+              <w:t>11</w:t>
+            </w:r>
+            <w:r>
+              <w:rPr>
+                <w:noProof/>
+                <w:webHidden/>
+              </w:rPr>
+              <w:fldChar w:fldCharType="end"/>
+            </w:r>
+          </w:hyperlink>
+        </w:p>
+        <w:p>
+          <w:pPr>
+            <w:pStyle w:val="TOC2"/>
+            <w:tabs>
+              <w:tab w:val="right" w:leader="dot" w:pos="9016"/>
+            </w:tabs>
+            <w:rPr>
+              <w:rFonts w:eastAsiaTheme="minorEastAsia"/>
+              <w:noProof/>
+              <w:lang w:eastAsia="en-ZA"/>
+            </w:rPr>
+          </w:pPr>
+          <w:hyperlink w:anchor="_Toc4870189" w:history="1">
+            <w:r>
+              <w:rPr>
+                <w:rStyle w:val="Hyperlink"/>
+                <w:noProof/>
+              </w:rPr>
+              <w:t>The Non-Identifying Mandatory Relationship</w:t>
+            </w:r>
+            <w:r>
+              <w:rPr>
+                <w:noProof/>
+                <w:webHidden/>
+              </w:rPr>
+              <w:tab/>
+            </w:r>
+            <w:r>
+              <w:rPr>
+                <w:noProof/>
+                <w:webHidden/>
+              </w:rPr>
+              <w:fldChar w:fldCharType="begin"/>
+            </w:r>
+            <w:r>
+              <w:rPr>
+                <w:noProof/>
+                <w:webHidden/>
+              </w:rPr>
+              <w:instrText xml:space="preserve"> PAGEREF _Toc4870189 \h </w:instrText>
+            </w:r>
+            <w:r>
+              <w:rPr>
+                <w:noProof/>
+                <w:webHidden/>
+              </w:rPr>
+            </w:r>
+            <w:r>
+              <w:rPr>
+                <w:noProof/>
+                <w:webHidden/>
+              </w:rPr>
+              <w:fldChar w:fldCharType="separate"/>
+            </w:r>
+            <w:r>
+              <w:rPr>
+                <w:noProof/>
+                <w:webHidden/>
+              </w:rPr>
+              <w:t>11</w:t>
+            </w:r>
+            <w:r>
+              <w:rPr>
+                <w:noProof/>
+                <w:webHidden/>
+              </w:rPr>
+              <w:fldChar w:fldCharType="end"/>
+            </w:r>
+          </w:hyperlink>
+        </w:p>
+        <w:p>
+          <w:pPr>
+            <w:pStyle w:val="TOC2"/>
+            <w:tabs>
+              <w:tab w:val="right" w:leader="dot" w:pos="9016"/>
+            </w:tabs>
+            <w:rPr>
+              <w:rFonts w:eastAsiaTheme="minorEastAsia"/>
+              <w:noProof/>
+              <w:lang w:eastAsia="en-ZA"/>
+            </w:rPr>
+          </w:pPr>
+          <w:hyperlink w:anchor="_Toc4870190" w:history="1">
+            <w:r>
+              <w:rPr>
+                <w:rStyle w:val="Hyperlink"/>
+                <w:noProof/>
+              </w:rPr>
+              <w:t>The Not-Identifying Optional Relationship</w:t>
+            </w:r>
+            <w:r>
+              <w:rPr>
+                <w:noProof/>
+                <w:webHidden/>
+              </w:rPr>
+              <w:tab/>
+            </w:r>
+            <w:r>
+              <w:rPr>
+                <w:noProof/>
+                <w:webHidden/>
+              </w:rPr>
+              <w:fldChar w:fldCharType="begin"/>
+            </w:r>
+            <w:r>
+              <w:rPr>
+                <w:noProof/>
+                <w:webHidden/>
+              </w:rPr>
+              <w:instrText xml:space="preserve"> PAGEREF _Toc4870190 \h </w:instrText>
+            </w:r>
+            <w:r>
+              <w:rPr>
+                <w:noProof/>
+                <w:webHidden/>
+              </w:rPr>
+            </w:r>
+            <w:r>
+              <w:rPr>
+                <w:noProof/>
+                <w:webHidden/>
+              </w:rPr>
+              <w:fldChar w:fldCharType="separate"/>
+            </w:r>
+            <w:r>
+              <w:rPr>
+                <w:noProof/>
+                <w:webHidden/>
+              </w:rPr>
+              <w:t>12</w:t>
+            </w:r>
+            <w:r>
+              <w:rPr>
+                <w:noProof/>
+                <w:webHidden/>
+              </w:rPr>
+              <w:fldChar w:fldCharType="end"/>
+            </w:r>
+          </w:hyperlink>
+        </w:p>
+        <w:p>
+          <w:pPr>
+            <w:pStyle w:val="TOC2"/>
+            <w:tabs>
+              <w:tab w:val="right" w:leader="dot" w:pos="9016"/>
+            </w:tabs>
+            <w:rPr>
+              <w:rFonts w:eastAsiaTheme="minorEastAsia"/>
+              <w:noProof/>
+              <w:lang w:eastAsia="en-ZA"/>
+            </w:rPr>
+          </w:pPr>
+          <w:hyperlink w:anchor="_Toc4870191" w:history="1">
+            <w:r>
+              <w:rPr>
+                <w:rStyle w:val="Hyperlink"/>
+                <w:noProof/>
+              </w:rPr>
+              <w:t>The “Auto”- relationship</w:t>
+            </w:r>
+            <w:r>
+              <w:rPr>
+                <w:noProof/>
+                <w:webHidden/>
+              </w:rPr>
+              <w:tab/>
+            </w:r>
+            <w:r>
+              <w:rPr>
+                <w:noProof/>
+                <w:webHidden/>
+              </w:rPr>
+              <w:fldChar w:fldCharType="begin"/>
+            </w:r>
+            <w:r>
+              <w:rPr>
+                <w:noProof/>
+                <w:webHidden/>
+              </w:rPr>
+              <w:instrText xml:space="preserve"> PAGEREF _Toc4870191 \h </w:instrText>
+            </w:r>
+            <w:r>
+              <w:rPr>
+                <w:noProof/>
+                <w:webHidden/>
+              </w:rPr>
+            </w:r>
+            <w:r>
+              <w:rPr>
+                <w:noProof/>
+                <w:webHidden/>
+              </w:rPr>
+              <w:fldChar w:fldCharType="separate"/>
+            </w:r>
+            <w:r>
+              <w:rPr>
+                <w:noProof/>
+                <w:webHidden/>
+              </w:rPr>
+              <w:t>12</w:t>
+            </w:r>
+            <w:r>
+              <w:rPr>
+                <w:noProof/>
+                <w:webHidden/>
+              </w:rPr>
+              <w:fldChar w:fldCharType="end"/>
+            </w:r>
+          </w:hyperlink>
+        </w:p>
+        <w:p>
+          <w:pPr>
+            <w:pStyle w:val="TOC1"/>
+            <w:tabs>
+              <w:tab w:val="right" w:leader="dot" w:pos="9016"/>
+            </w:tabs>
+            <w:rPr>
+              <w:rFonts w:eastAsiaTheme="minorEastAsia"/>
+              <w:noProof/>
+              <w:lang w:eastAsia="en-ZA"/>
+            </w:rPr>
+          </w:pPr>
+          <w:hyperlink w:anchor="_Toc4870192" w:history="1">
+            <w:r>
+              <w:rPr>
+                <w:rStyle w:val="Hyperlink"/>
+                <w:noProof/>
+              </w:rPr>
+              <w:t>Resolving the “many-to-many” relationship</w:t>
+            </w:r>
+            <w:r>
+              <w:rPr>
+                <w:noProof/>
+                <w:webHidden/>
+              </w:rPr>
+              <w:tab/>
+            </w:r>
+            <w:r>
+              <w:rPr>
+                <w:noProof/>
+                <w:webHidden/>
+              </w:rPr>
+              <w:fldChar w:fldCharType="begin"/>
+            </w:r>
+            <w:r>
+              <w:rPr>
+                <w:noProof/>
+                <w:webHidden/>
+              </w:rPr>
+              <w:instrText xml:space="preserve"> PAGEREF _Toc4870192 \h </w:instrText>
+            </w:r>
+            <w:r>
+              <w:rPr>
+                <w:noProof/>
+                <w:webHidden/>
+              </w:rPr>
+            </w:r>
+            <w:r>
+              <w:rPr>
+                <w:noProof/>
+                <w:webHidden/>
+              </w:rPr>
+              <w:fldChar w:fldCharType="separate"/>
+            </w:r>
+            <w:r>
+              <w:rPr>
+                <w:noProof/>
+                <w:webHidden/>
+              </w:rPr>
+              <w:t>12</w:t>
+            </w:r>
+            <w:r>
+              <w:rPr>
+                <w:noProof/>
+                <w:webHidden/>
+              </w:rPr>
+              <w:fldChar w:fldCharType="end"/>
+            </w:r>
+          </w:hyperlink>
+        </w:p>
+        <w:p>
+          <w:pPr>
+            <w:pStyle w:val="TOC1"/>
+            <w:tabs>
+              <w:tab w:val="right" w:leader="dot" w:pos="9016"/>
+            </w:tabs>
+            <w:rPr>
+              <w:rFonts w:eastAsiaTheme="minorEastAsia"/>
+              <w:noProof/>
+              <w:lang w:eastAsia="en-ZA"/>
+            </w:rPr>
+          </w:pPr>
+          <w:hyperlink w:anchor="_Toc4870193" w:history="1">
+            <w:r>
+              <w:rPr>
+                <w:rStyle w:val="Hyperlink"/>
+                <w:noProof/>
+              </w:rPr>
+              <w:t>The Entity notation</w:t>
+            </w:r>
+            <w:r>
+              <w:rPr>
+                <w:noProof/>
+                <w:webHidden/>
+              </w:rPr>
+              <w:tab/>
+            </w:r>
+            <w:r>
+              <w:rPr>
+                <w:noProof/>
+                <w:webHidden/>
+              </w:rPr>
+              <w:fldChar w:fldCharType="begin"/>
+            </w:r>
+            <w:r>
+              <w:rPr>
+                <w:noProof/>
+                <w:webHidden/>
+              </w:rPr>
+              <w:instrText xml:space="preserve"> PAGEREF _Toc4870193 \h </w:instrText>
+            </w:r>
+            <w:r>
+              <w:rPr>
+                <w:noProof/>
+                <w:webHidden/>
+              </w:rPr>
+            </w:r>
+            <w:r>
+              <w:rPr>
+                <w:noProof/>
+                <w:webHidden/>
+              </w:rPr>
+              <w:fldChar w:fldCharType="separate"/>
+            </w:r>
+            <w:r>
+              <w:rPr>
+                <w:noProof/>
+                <w:webHidden/>
+              </w:rPr>
+              <w:t>13</w:t>
+            </w:r>
+            <w:r>
+              <w:rPr>
+                <w:noProof/>
+                <w:webHidden/>
+              </w:rPr>
+              <w:fldChar w:fldCharType="end"/>
+            </w:r>
+          </w:hyperlink>
+        </w:p>
+        <w:p>
+          <w:pPr>
+            <w:pStyle w:val="TOC1"/>
+            <w:tabs>
+              <w:tab w:val="right" w:leader="dot" w:pos="9016"/>
+            </w:tabs>
+            <w:rPr>
+              <w:rFonts w:eastAsiaTheme="minorEastAsia"/>
+              <w:noProof/>
+              <w:lang w:eastAsia="en-ZA"/>
+            </w:rPr>
+          </w:pPr>
+          <w:hyperlink w:anchor="_Toc4870194" w:history="1">
+            <w:r>
+              <w:rPr>
+                <w:rStyle w:val="Hyperlink"/>
+                <w:noProof/>
+              </w:rPr>
+              <w:t>Working with Entities</w:t>
+            </w:r>
+            <w:r>
+              <w:rPr>
+                <w:noProof/>
+                <w:webHidden/>
+              </w:rPr>
+              <w:tab/>
+            </w:r>
+            <w:r>
+              <w:rPr>
+                <w:noProof/>
+                <w:webHidden/>
+              </w:rPr>
+              <w:fldChar w:fldCharType="begin"/>
+            </w:r>
+            <w:r>
+              <w:rPr>
+                <w:noProof/>
+                <w:webHidden/>
+              </w:rPr>
+              <w:instrText xml:space="preserve"> PAGEREF _Toc4870194 \h </w:instrText>
+            </w:r>
+            <w:r>
+              <w:rPr>
+                <w:noProof/>
+                <w:webHidden/>
+              </w:rPr>
+            </w:r>
+            <w:r>
+              <w:rPr>
+                <w:noProof/>
+                <w:webHidden/>
+              </w:rPr>
+              <w:fldChar w:fldCharType="separate"/>
+            </w:r>
+            <w:r>
+              <w:rPr>
+                <w:noProof/>
+                <w:webHidden/>
+              </w:rPr>
+              <w:t>13</w:t>
+            </w:r>
+            <w:r>
+              <w:rPr>
+                <w:noProof/>
+                <w:webHidden/>
+              </w:rPr>
+              <w:fldChar w:fldCharType="end"/>
+            </w:r>
+          </w:hyperlink>
+        </w:p>
+        <w:p>
+          <w:pPr>
+            <w:pStyle w:val="TOC1"/>
+            <w:tabs>
+              <w:tab w:val="right" w:leader="dot" w:pos="9016"/>
+            </w:tabs>
+            <w:rPr>
+              <w:rFonts w:eastAsiaTheme="minorEastAsia"/>
+              <w:noProof/>
+              <w:lang w:eastAsia="en-ZA"/>
+            </w:rPr>
+          </w:pPr>
+          <w:hyperlink w:anchor="_Toc4870195" w:history="1">
+            <w:r>
+              <w:rPr>
+                <w:rStyle w:val="Hyperlink"/>
+                <w:noProof/>
+              </w:rPr>
+              <w:t>Working with Relationships</w:t>
+            </w:r>
+            <w:r>
+              <w:rPr>
+                <w:noProof/>
+                <w:webHidden/>
+              </w:rPr>
+              <w:tab/>
+            </w:r>
+            <w:r>
+              <w:rPr>
+                <w:noProof/>
+                <w:webHidden/>
+              </w:rPr>
+              <w:fldChar w:fldCharType="begin"/>
+            </w:r>
+            <w:r>
+              <w:rPr>
+                <w:noProof/>
+                <w:webHidden/>
+              </w:rPr>
+              <w:instrText xml:space="preserve"> PAGEREF _Toc4870195 \h </w:instrText>
+            </w:r>
+            <w:r>
+              <w:rPr>
+                <w:noProof/>
+                <w:webHidden/>
+              </w:rPr>
+            </w:r>
+            <w:r>
+              <w:rPr>
+                <w:noProof/>
+                <w:webHidden/>
+              </w:rPr>
+              <w:fldChar w:fldCharType="separate"/>
+            </w:r>
+            <w:r>
+              <w:rPr>
+                <w:noProof/>
+                <w:webHidden/>
+              </w:rPr>
+              <w:t>14</w:t>
+            </w:r>
+            <w:r>
+              <w:rPr>
+                <w:noProof/>
+                <w:webHidden/>
+              </w:rPr>
+              <w:fldChar w:fldCharType="end"/>
+            </w:r>
+          </w:hyperlink>
+        </w:p>
+        <w:p>
+          <w:r>
+            <w:rPr>
+              <w:b/>
+              <w:bCs/>
+              <w:noProof/>
+            </w:rPr>
+            <w:fldChar w:fldCharType="end"/>
+          </w:r>
+        </w:p>
+      </w:sdtContent>
+    </w:sdt>
+    <w:p>
+      <w:r>
+        <w:br w:type="page"/>
+      </w:r>
+    </w:p>
+    <w:p/>
     <w:p>
       <w:pPr>
         <w:pStyle w:val="Heading1"/>
       </w:pPr>
-      <w:r>
-        <w:lastRenderedPageBreak/>
+      <w:bookmarkStart w:id="1" w:name="_Toc4870172"/>
+      <w:r>
         <w:t>Preface</w:t>
       </w:r>
+      <w:bookmarkEnd w:id="1"/>
     </w:p>
     <w:p>
       <w:r>
@@ -170,12 +1910,69 @@
         <w:t xml:space="preserve">the </w:t>
       </w:r>
       <w:r>
-        <w:t>design, generation, analysis and maintenance of the structure of the complex relational databases.</w:t>
-      </w:r>
-    </w:p>
-    <w:p>
-      <w:r>
-        <w:t xml:space="preserve">The main audience of this software are presumable the software developers, who’s been working with the multi- tables databases and need a tool for graphic representation of existing and newly created database- structures. </w:t>
+        <w:t>design, generation, analysis and maintenance of the structure</w:t>
+      </w:r>
+      <w:r>
+        <w:t>s</w:t>
+      </w:r>
+      <w:r>
+        <w:t xml:space="preserve"> of the complex relational databases.</w:t>
+      </w:r>
+    </w:p>
+    <w:p>
+      <w:r>
+        <w:t xml:space="preserve">The main </w:t>
+      </w:r>
+      <w:r>
+        <w:t xml:space="preserve">presumable </w:t>
+      </w:r>
+      <w:r>
+        <w:t xml:space="preserve">audience of this software </w:t>
+      </w:r>
+      <w:r>
+        <w:t>are</w:t>
+      </w:r>
+      <w:r>
+        <w:t xml:space="preserve"> the software developers,</w:t>
+      </w:r>
+      <w:r>
+        <w:t xml:space="preserve"> analysts, database designers, all sort of the software architects and even some advanced participants of the company’s business processes. They all h</w:t>
+      </w:r>
+      <w:r>
+        <w:t>ave</w:t>
+      </w:r>
+      <w:r>
+        <w:t xml:space="preserve"> been working with the </w:t>
+      </w:r>
+      <w:r>
+        <w:t>many</w:t>
+      </w:r>
+      <w:r>
+        <w:t>-tables</w:t>
+      </w:r>
+      <w:r>
+        <w:t>,</w:t>
+      </w:r>
+      <w:r>
+        <w:t xml:space="preserve"> </w:t>
+      </w:r>
+      <w:r>
+        <w:t xml:space="preserve">non trivial </w:t>
+      </w:r>
+      <w:r>
+        <w:t xml:space="preserve">databases and need a tool for </w:t>
+      </w:r>
+      <w:r>
+        <w:t xml:space="preserve">the </w:t>
+      </w:r>
+      <w:r>
+        <w:t xml:space="preserve">graphic representation of </w:t>
+      </w:r>
+      <w:r>
+        <w:t xml:space="preserve">the </w:t>
+      </w:r>
+      <w:r>
+        <w:t xml:space="preserve">existing and newly created database- structures. </w:t>
       </w:r>
     </w:p>
     <w:p>
@@ -186,125 +1983,173 @@
         <w:t>Tables also can be called “entities”.</w:t>
       </w:r>
       <w:r>
-        <w:t xml:space="preserve"> The entity-relationship diagram (ER-diagram, or ERD) is a graphical representation of the database structure.</w:t>
-      </w:r>
-    </w:p>
-    <w:p>
-      <w:r>
-        <w:br w:type="page"/>
+        <w:t xml:space="preserve"> The </w:t>
+      </w:r>
+      <w:r>
+        <w:t xml:space="preserve">relatively simple idea of the </w:t>
+      </w:r>
+      <w:r>
+        <w:t xml:space="preserve">entity-relationship diagram (ER-diagram, or ERD) </w:t>
+      </w:r>
+      <w:r>
+        <w:t>lies in the background of the</w:t>
+      </w:r>
+      <w:r>
+        <w:t xml:space="preserve"> graphical representation of the database structure.</w:t>
+      </w:r>
+    </w:p>
+    <w:p>
+      <w:r>
+        <w:t>A list of essential functions of “Apricot DB” includes the following:</w:t>
+      </w:r>
+    </w:p>
+    <w:p>
+      <w:r>
+        <w:t>* Creation of the database structure in form of ERD;</w:t>
+      </w:r>
+      <w:r>
+        <w:br/>
+        <w:t>* Filling in the necessary detailed information for all elements of the ERD and generate the target database scrips;</w:t>
+      </w:r>
+      <w:r>
+        <w:br/>
+        <w:t xml:space="preserve">* Perform the Reverse Engineering from of the physical (existing) structure of the target database into the ERD for further analysis, development and alterations; </w:t>
+      </w:r>
+      <w:r>
+        <w:br/>
+        <w:t>* Prepare and publish the technical documentation</w:t>
+      </w:r>
+      <w:r>
+        <w:t xml:space="preserve"> using clear and descriptive graphical representation of the database structure;</w:t>
+      </w:r>
+      <w:r>
+        <w:br/>
+        <w:t xml:space="preserve">* Maintain the </w:t>
+      </w:r>
+      <w:r>
+        <w:t xml:space="preserve">full cycle of the </w:t>
+      </w:r>
+      <w:r>
+        <w:t xml:space="preserve">design </w:t>
+      </w:r>
+      <w:r>
+        <w:t xml:space="preserve">database </w:t>
+      </w:r>
+      <w:r>
+        <w:t>“from scratch”</w:t>
+      </w:r>
+      <w:r>
+        <w:t xml:space="preserve"> process </w:t>
+      </w:r>
+      <w:r>
+        <w:t>star</w:t>
+      </w:r>
+      <w:r>
+        <w:t>t</w:t>
+      </w:r>
+      <w:r>
+        <w:t xml:space="preserve">ing from the initial </w:t>
+      </w:r>
+      <w:r>
+        <w:t>prototyping of the</w:t>
+      </w:r>
+      <w:r>
+        <w:t xml:space="preserve"> ERD’s and finishing by </w:t>
+      </w:r>
+      <w:r>
+        <w:t xml:space="preserve">generations of </w:t>
+      </w:r>
+      <w:r>
+        <w:t xml:space="preserve">the </w:t>
+      </w:r>
+      <w:r>
+        <w:t xml:space="preserve">final </w:t>
+      </w:r>
+      <w:r>
+        <w:t>database script</w:t>
+      </w:r>
+      <w:r>
+        <w:t>s to create, update or delete physical objects of the database);</w:t>
+      </w:r>
+      <w:r>
+        <w:br/>
+        <w:t xml:space="preserve">* </w:t>
+      </w:r>
+      <w:r>
+        <w:t xml:space="preserve">Generation of the </w:t>
+      </w:r>
+      <w:r>
+        <w:t>Excel Report with the detailed representation of the current EDR information.</w:t>
+      </w:r>
+    </w:p>
+    <w:p>
+      <w:r>
+        <w:t>No Open Source applications at the moment of writing of this documentation provide such functionality out of the box.</w:t>
       </w:r>
     </w:p>
     <w:p>
       <w:pPr>
         <w:pStyle w:val="Heading1"/>
       </w:pPr>
-      <w:r>
-        <w:lastRenderedPageBreak/>
-        <w:t>Running the “Apricot DB”</w:t>
-      </w:r>
-    </w:p>
-    <w:p>
-      <w:r>
-        <w:t xml:space="preserve">The </w:t>
-      </w:r>
-      <w:r>
-        <w:t xml:space="preserve">runnable file of the current edition of </w:t>
-      </w:r>
-      <w:r>
-        <w:t xml:space="preserve">“Apricot DB” is </w:t>
-      </w:r>
-      <w:r>
-        <w:t>a Java- archive, which can be started by command:</w:t>
-      </w:r>
-    </w:p>
-    <w:p>
-      <w:pPr>
-        <w:rPr>
-          <w:rFonts w:ascii="Courier New" w:hAnsi="Courier New" w:cs="Courier New"/>
-        </w:rPr>
-      </w:pPr>
-      <w:r>
-        <w:rPr>
-          <w:rFonts w:ascii="Courier New" w:hAnsi="Courier New" w:cs="Courier New"/>
-        </w:rPr>
-        <w:t>$ java -jar apricot-ui-</w:t>
-      </w:r>
-      <w:r>
-        <w:rPr>
-          <w:rFonts w:ascii="Courier New" w:hAnsi="Courier New" w:cs="Courier New"/>
-        </w:rPr>
-        <w:t>xx</w:t>
-      </w:r>
-      <w:r>
-        <w:rPr>
-          <w:rFonts w:ascii="Courier New" w:hAnsi="Courier New" w:cs="Courier New"/>
-        </w:rPr>
-        <w:t>.jar</w:t>
-      </w:r>
-    </w:p>
-    <w:p>
-      <w:r>
-        <w:t>The “</w:t>
-      </w:r>
-      <w:r>
-        <w:t>apricot-ui-</w:t>
-      </w:r>
-      <w:r>
-        <w:t>xx</w:t>
-      </w:r>
-      <w:r>
-        <w:t>.jar</w:t>
-      </w:r>
-      <w:r>
-        <w:t>” is a runnable Java archive. You need the Java Machine of version 8.x to be installed on your system.</w:t>
-      </w:r>
-    </w:p>
-    <w:p/>
-    <w:p>
-      <w:pPr>
-        <w:rPr>
-          <w:rFonts w:asciiTheme="majorHAnsi" w:eastAsiaTheme="majorEastAsia" w:hAnsiTheme="majorHAnsi" w:cstheme="majorBidi"/>
-          <w:color w:val="2F5496" w:themeColor="accent1" w:themeShade="BF"/>
-          <w:sz w:val="32"/>
-          <w:szCs w:val="32"/>
-        </w:rPr>
-      </w:pPr>
-      <w:r>
-        <w:br w:type="page"/>
+      <w:bookmarkStart w:id="2" w:name="_Toc4870173"/>
+      <w:r>
+        <w:t>What “Apricot DB” does not do</w:t>
+      </w:r>
+      <w:bookmarkEnd w:id="2"/>
+    </w:p>
+    <w:p>
+      <w:r>
+        <w:t xml:space="preserve">Even though “Apricot DB” is designed </w:t>
+      </w:r>
+      <w:r>
+        <w:t xml:space="preserve">to maintain all major relational databases, it has limitations </w:t>
+      </w:r>
+      <w:r>
+        <w:t>on working with some physical objects specific for concrete database. “Apricot DB” does not support any programmatic structures on the database side (example: PL/SQL in Oracle, Transact SQL in SQL Server, any sort of database triggers).</w:t>
+      </w:r>
+    </w:p>
+    <w:p>
+      <w:r>
+        <w:t>The current version of “Apricot DB” does not support the database views (this support, most probable will be included into the further releases).</w:t>
       </w:r>
     </w:p>
     <w:p>
       <w:pPr>
         <w:pStyle w:val="Heading1"/>
       </w:pPr>
-      <w:r>
-        <w:lastRenderedPageBreak/>
+      <w:bookmarkStart w:id="3" w:name="_Toc4870174"/>
+      <w:r>
         <w:t>Introduction</w:t>
       </w:r>
-    </w:p>
-    <w:p>
-      <w:r>
-        <w:t xml:space="preserve">Here I’ll explain the </w:t>
-      </w:r>
-      <w:r>
-        <w:t>important basics of “Apricot DB”.</w:t>
-      </w:r>
-    </w:p>
-    <w:p>
-      <w:r>
-        <w:t xml:space="preserve">The </w:t>
-      </w:r>
-      <w:r>
-        <w:t>“Apricot DB”</w:t>
-      </w:r>
-      <w:r>
-        <w:t xml:space="preserve"> application is similar to the “classic” IDEs like Eclipse, NetBeans. The top element of the interface is the Project. There might be any number of </w:t>
+      <w:bookmarkEnd w:id="3"/>
+    </w:p>
+    <w:p>
+      <w:r>
+        <w:t>The “Apricot DB” application is similar to the “classic” IDE</w:t>
+      </w:r>
+      <w:r>
+        <w:t>’</w:t>
+      </w:r>
+      <w:r>
+        <w:t>s like Eclipse</w:t>
+      </w:r>
+      <w:r>
+        <w:t xml:space="preserve"> or</w:t>
+      </w:r>
+      <w:r>
+        <w:t xml:space="preserve"> NetBeans. The top element of the interface is the Project. There might be any number of </w:t>
       </w:r>
       <w:r>
         <w:t xml:space="preserve">the </w:t>
       </w:r>
       <w:r>
-        <w:t xml:space="preserve">Projects created and maintained in “Apricot DB”, but </w:t>
+        <w:t>Projects created</w:t>
+      </w:r>
+      <w:r>
+        <w:t>, stored</w:t>
+      </w:r>
+      <w:r>
+        <w:t xml:space="preserve"> and maintained in “Apricot DB”, but </w:t>
       </w:r>
       <w:r>
         <w:t>only one Project can be open</w:t>
@@ -313,7 +2158,13 @@
         <w:t>ed</w:t>
       </w:r>
       <w:r>
-        <w:t xml:space="preserve"> at any moment of time.</w:t>
+        <w:t xml:space="preserve"> at any </w:t>
+      </w:r>
+      <w:r>
+        <w:t xml:space="preserve">particular </w:t>
+      </w:r>
+      <w:r>
+        <w:t>moment of time.</w:t>
       </w:r>
     </w:p>
     <w:p>
@@ -321,11 +2172,12 @@
         <w:rPr>
           <w:noProof/>
         </w:rPr>
+        <w:lastRenderedPageBreak/>
         <w:drawing>
-          <wp:inline distT="0" distB="0" distL="0" distR="0" wp14:anchorId="106AB642" wp14:editId="5F859EC6">
-            <wp:extent cx="5731510" cy="2701925"/>
-            <wp:effectExtent l="0" t="0" r="2540" b="3175"/>
-            <wp:docPr id="2" name="Picture 2"/>
+          <wp:inline distT="0" distB="0" distL="0" distR="0" wp14:anchorId="2242E90E" wp14:editId="33FDDC28">
+            <wp:extent cx="5731510" cy="2423160"/>
+            <wp:effectExtent l="0" t="0" r="2540" b="0"/>
+            <wp:docPr id="3" name="Picture 3"/>
             <wp:cNvGraphicFramePr>
               <a:graphicFrameLocks xmlns:a="http://schemas.openxmlformats.org/drawingml/2006/main" noChangeAspect="1"/>
             </wp:cNvGraphicFramePr>
@@ -345,7 +2197,7 @@
                   <pic:spPr>
                     <a:xfrm>
                       <a:off x="0" y="0"/>
-                      <a:ext cx="5731510" cy="2701925"/>
+                      <a:ext cx="5731510" cy="2423160"/>
                     </a:xfrm>
                     <a:prstGeom prst="rect">
                       <a:avLst/>
@@ -360,16 +2212,22 @@
     </w:p>
     <w:p>
       <w:r>
-        <w:t>Ideally</w:t>
-      </w:r>
-      <w:r>
-        <w:t xml:space="preserve">, </w:t>
-      </w:r>
-      <w:r>
-        <w:t xml:space="preserve">a </w:t>
-      </w:r>
-      <w:r>
-        <w:t xml:space="preserve">Project is dedicated to one database (or schema, or any other stable database structure depending on the type of the database). In my example (see the screenshot) the project named “Apricot-Test-Structure” </w:t>
+        <w:t xml:space="preserve">Ideally, </w:t>
+      </w:r>
+      <w:r>
+        <w:t>one</w:t>
+      </w:r>
+      <w:r>
+        <w:t xml:space="preserve"> </w:t>
+      </w:r>
+      <w:r>
+        <w:t xml:space="preserve">Project is dedicated to one database (or schema, or any other stable </w:t>
+      </w:r>
+      <w:r>
+        <w:t xml:space="preserve">and isolated </w:t>
+      </w:r>
+      <w:r>
+        <w:t xml:space="preserve">database structure depending on the type of the database). In my example (see the screenshot) the project named “Apricot-Test-Structure” </w:t>
       </w:r>
       <w:r>
         <w:t>represents the</w:t>
@@ -393,99 +2251,20 @@
       <w:pPr>
         <w:pStyle w:val="Heading1"/>
       </w:pPr>
-      <w:r>
-        <w:t>The Snapshot</w:t>
-      </w:r>
-    </w:p>
-    <w:p>
-      <w:r>
-        <w:t xml:space="preserve">The </w:t>
-      </w:r>
-      <w:r>
-        <w:t xml:space="preserve">Snapshot is a container of tables and relationships between them. Project has to have at least one Snapshot. There might be any number of Snapshots in one Project. </w:t>
-      </w:r>
-      <w:r>
-        <w:t xml:space="preserve">The </w:t>
-      </w:r>
-      <w:r>
-        <w:t xml:space="preserve">different </w:t>
-      </w:r>
-      <w:r>
-        <w:t>Snapshot</w:t>
-      </w:r>
-      <w:r>
-        <w:t>s</w:t>
-      </w:r>
-      <w:r>
-        <w:t xml:space="preserve"> </w:t>
-      </w:r>
-      <w:r>
-        <w:t xml:space="preserve">in the Project </w:t>
-      </w:r>
-      <w:r>
-        <w:t xml:space="preserve">might have </w:t>
-      </w:r>
-      <w:r>
-        <w:t xml:space="preserve">not equivalent </w:t>
-      </w:r>
-      <w:r>
-        <w:t xml:space="preserve">collections of tables/relationships. The Snapshot might be considered as a primitive version control system, which stores a graphical representation of the database structure in different moments of time. Technically, the Snapshots can have </w:t>
-      </w:r>
-      <w:r>
-        <w:t>completely</w:t>
-      </w:r>
-      <w:r>
-        <w:t xml:space="preserve"> different and not overlapping sets of tables in them. It makes sense, though, to stick with the logically the same database structure</w:t>
-      </w:r>
-      <w:r>
-        <w:t xml:space="preserve"> in </w:t>
-      </w:r>
-      <w:r>
-        <w:t>all</w:t>
-      </w:r>
-      <w:r>
-        <w:t xml:space="preserve"> Snapshots of the Project</w:t>
-      </w:r>
-      <w:r>
-        <w:t>. It allows to perform efficient comparison between different Snapshots in one Project.</w:t>
-      </w:r>
-    </w:p>
-    <w:p>
-      <w:pPr>
-        <w:pStyle w:val="Heading1"/>
-      </w:pPr>
-      <w:r>
-        <w:t>The View</w:t>
-      </w:r>
-    </w:p>
-    <w:p>
-      <w:r>
-        <w:t xml:space="preserve">The view contains the graphical representation of entities/relationships (see the screen shot above). There always one mandatory View included in any Project: the “Main View”. It shows all tables of the chosen Snapshot. This view cannot be removed. </w:t>
-      </w:r>
-    </w:p>
-    <w:p>
-      <w:r>
-        <w:t>For the big database structures, which might include hundreds of tables and relationships between them, it is more convenient to “split” the whole set of the tables</w:t>
-      </w:r>
-      <w:r>
-        <w:t xml:space="preserve"> of the current Snapshot</w:t>
-      </w:r>
-      <w:r>
-        <w:t xml:space="preserve"> into the logical subsets: Views (do not confuse the “Apricot DB View” with the database view which has been created by CREATE VIEW… DDL command!). </w:t>
-      </w:r>
-    </w:p>
-    <w:p>
-      <w:pPr>
-        <w:pStyle w:val="Heading1"/>
-      </w:pPr>
-      <w:r>
-        <w:lastRenderedPageBreak/>
-        <w:t>The Elements of the “Apricot DB”- main screen</w:t>
-      </w:r>
-    </w:p>
-    <w:p>
-      <w:r>
-        <w:t xml:space="preserve">The current Project and Snapshot: the current Project is shown on the left pane.  The Snapshot inside the current Project is presented by the drop-down list. </w:t>
+      <w:bookmarkStart w:id="4" w:name="_Toc4870175"/>
+      <w:r>
+        <w:t>Apricot DB Project/Snapshot/View concept</w:t>
+      </w:r>
+      <w:bookmarkEnd w:id="4"/>
+    </w:p>
+    <w:p>
+      <w:r>
+        <w:t>A Project includes Snapshots and Views. Snapshot is a container of the Entities and relationships between them. There might be many Snapshots inside one project. This permits to keep different versions of the same database.</w:t>
+      </w:r>
+    </w:p>
+    <w:p>
+      <w:r>
+        <w:t>The Views are responsible for the layout of the graphical representation of the database structure. The View can include a subset of the whole set of tables. This makes analysis and documenting of the complex databases more convenient.</w:t>
       </w:r>
     </w:p>
     <w:p>
@@ -494,10 +2273,10 @@
           <w:noProof/>
         </w:rPr>
         <w:drawing>
-          <wp:inline distT="0" distB="0" distL="0" distR="0" wp14:anchorId="7B714913" wp14:editId="1EBF5646">
-            <wp:extent cx="5731510" cy="2693035"/>
-            <wp:effectExtent l="0" t="0" r="2540" b="0"/>
-            <wp:docPr id="4" name="Picture 4"/>
+          <wp:inline distT="0" distB="0" distL="0" distR="0" wp14:anchorId="7C861B25" wp14:editId="3FCC43F1">
+            <wp:extent cx="3857625" cy="3038475"/>
+            <wp:effectExtent l="0" t="0" r="9525" b="9525"/>
+            <wp:docPr id="22" name="Graphic 22"/>
             <wp:cNvGraphicFramePr>
               <a:graphicFrameLocks xmlns:a="http://schemas.openxmlformats.org/drawingml/2006/main" noChangeAspect="1"/>
             </wp:cNvGraphicFramePr>
@@ -509,7 +2288,13 @@
                     <pic:cNvPicPr/>
                   </pic:nvPicPr>
                   <pic:blipFill>
-                    <a:blip r:embed="rId9"/>
+                    <a:blip r:embed="rId9">
+                      <a:extLst>
+                        <a:ext uri="{96DAC541-7B7A-43D3-8B79-37D633B846F1}">
+                          <asvg:svgBlip xmlns:asvg="http://schemas.microsoft.com/office/drawing/2016/SVG/main" r:embed="rId10"/>
+                        </a:ext>
+                      </a:extLst>
+                    </a:blip>
                     <a:stretch>
                       <a:fillRect/>
                     </a:stretch>
@@ -517,7 +2302,7 @@
                   <pic:spPr>
                     <a:xfrm>
                       <a:off x="0" y="0"/>
-                      <a:ext cx="5731510" cy="2693035"/>
+                      <a:ext cx="3857625" cy="3038475"/>
                     </a:xfrm>
                     <a:prstGeom prst="rect">
                       <a:avLst/>
@@ -532,6 +2317,386 @@
     </w:p>
     <w:p>
       <w:r>
+        <w:t>Important not</w:t>
+      </w:r>
+      <w:r>
+        <w:t>ice</w:t>
+      </w:r>
+      <w:r>
+        <w:t xml:space="preserve">: The Views belong to the whole Project (not to some particular Snapshot). If a new View was created, it will be presented in all Snapshots of the Project. As soon as some change made in allocation of the Entity/Relationships presented in this particular View, these changes will be </w:t>
+      </w:r>
+      <w:r>
+        <w:lastRenderedPageBreak/>
+        <w:t xml:space="preserve">reflected in all Snapshots. </w:t>
+      </w:r>
+      <w:r>
+        <w:t xml:space="preserve">The View in “Apricot DB” can be considered as a “skin”, which changes have automatically been applied to all Snapshots. Think about the View as a CSS sheet, which is applied to all pages in the Internet Site. As soon as CSS is changed, the look and feel of all pages will change, even though the </w:t>
+      </w:r>
+      <w:r>
+        <w:t>internal data represented by the pages stay the same.</w:t>
+      </w:r>
+      <w:r>
+        <w:t xml:space="preserve"> </w:t>
+      </w:r>
+    </w:p>
+    <w:p>
+      <w:pPr>
+        <w:pStyle w:val="Heading1"/>
+      </w:pPr>
+      <w:bookmarkStart w:id="5" w:name="_Toc4870176"/>
+      <w:r>
+        <w:t>The Snapshot</w:t>
+      </w:r>
+      <w:bookmarkEnd w:id="5"/>
+    </w:p>
+    <w:p>
+      <w:r>
+        <w:t xml:space="preserve">The </w:t>
+      </w:r>
+      <w:r>
+        <w:t xml:space="preserve">Snapshot is a </w:t>
+      </w:r>
+      <w:r>
+        <w:t xml:space="preserve">main </w:t>
+      </w:r>
+      <w:r>
+        <w:t xml:space="preserve">container of tables and relationships between them. Project has to have at least one Snapshot. There might be any number of Snapshots in one Project. </w:t>
+      </w:r>
+      <w:r>
+        <w:t xml:space="preserve">The </w:t>
+      </w:r>
+      <w:r>
+        <w:t xml:space="preserve">different </w:t>
+      </w:r>
+      <w:r>
+        <w:t>Snapshot</w:t>
+      </w:r>
+      <w:r>
+        <w:t>s</w:t>
+      </w:r>
+      <w:r>
+        <w:t xml:space="preserve"> </w:t>
+      </w:r>
+      <w:r>
+        <w:t xml:space="preserve">in the Project </w:t>
+      </w:r>
+      <w:r>
+        <w:t xml:space="preserve">might have </w:t>
+      </w:r>
+      <w:r>
+        <w:t>not equ</w:t>
+      </w:r>
+      <w:r>
+        <w:t>al</w:t>
+      </w:r>
+      <w:r>
+        <w:t xml:space="preserve"> </w:t>
+      </w:r>
+      <w:r>
+        <w:t xml:space="preserve">collections of tables/relationships. The </w:t>
+      </w:r>
+      <w:r>
+        <w:t xml:space="preserve">concept of the </w:t>
+      </w:r>
+      <w:r>
+        <w:t xml:space="preserve">Snapshot might be considered as a primitive version control system, which stores a graphical representation of the database structure </w:t>
+      </w:r>
+      <w:r>
+        <w:t>at the</w:t>
+      </w:r>
+      <w:r>
+        <w:t xml:space="preserve"> different moments of time. Technically, the Snapshots can have </w:t>
+      </w:r>
+      <w:r>
+        <w:t>completely</w:t>
+      </w:r>
+      <w:r>
+        <w:t xml:space="preserve"> different and not overlapping sets of tables in them. It makes sense, though, to stick with the logically the same database structure</w:t>
+      </w:r>
+      <w:r>
+        <w:t xml:space="preserve"> in </w:t>
+      </w:r>
+      <w:r>
+        <w:t>all</w:t>
+      </w:r>
+      <w:r>
+        <w:t xml:space="preserve"> Snapshots of the Project</w:t>
+      </w:r>
+      <w:r>
+        <w:t>. It allows to perform efficient comparison between different Snapshots in one Project</w:t>
+      </w:r>
+      <w:r>
+        <w:t xml:space="preserve"> as well as use an advantage of the concept of View</w:t>
+      </w:r>
+      <w:r>
+        <w:t>.</w:t>
+      </w:r>
+    </w:p>
+    <w:p>
+      <w:pPr>
+        <w:pStyle w:val="Heading1"/>
+      </w:pPr>
+      <w:bookmarkStart w:id="6" w:name="_Toc4870177"/>
+      <w:r>
+        <w:t>The View</w:t>
+      </w:r>
+      <w:bookmarkEnd w:id="6"/>
+    </w:p>
+    <w:p>
+      <w:r>
+        <w:t xml:space="preserve">The view contains the graphical representation of entities/relationships (see the screenshot above). </w:t>
+      </w:r>
+      <w:r>
+        <w:t xml:space="preserve">Do not confuse the “Apricot DB” View with the database views which can been created by CREATE VIEW… DDL command! </w:t>
+      </w:r>
+    </w:p>
+    <w:p>
+      <w:r>
+        <w:t>There always one mandatory View included in any Project</w:t>
+      </w:r>
+      <w:r>
+        <w:t xml:space="preserve"> -</w:t>
+      </w:r>
+      <w:r>
+        <w:t xml:space="preserve"> the Main View. It shows all tables of the chosen Snapshot. Th</w:t>
+      </w:r>
+      <w:r>
+        <w:t xml:space="preserve">e Main View </w:t>
+      </w:r>
+      <w:r>
+        <w:t xml:space="preserve">cannot be removed. </w:t>
+      </w:r>
+    </w:p>
+    <w:p>
+      <w:r>
+        <w:t xml:space="preserve">For the </w:t>
+      </w:r>
+      <w:r>
+        <w:t>large</w:t>
+      </w:r>
+      <w:r>
+        <w:t xml:space="preserve"> database structures, which might include hundreds of tables and relationships between them, it is more convenient to “split” the whole set of the tables</w:t>
+      </w:r>
+      <w:r>
+        <w:t xml:space="preserve"> of the current Snapshot</w:t>
+      </w:r>
+      <w:r>
+        <w:t xml:space="preserve"> into the logical subsets: Views</w:t>
+      </w:r>
+      <w:r>
+        <w:t xml:space="preserve">. </w:t>
+      </w:r>
+    </w:p>
+    <w:p>
+      <w:pPr>
+        <w:pStyle w:val="Heading1"/>
+      </w:pPr>
+      <w:bookmarkStart w:id="7" w:name="_Toc4870178"/>
+      <w:r>
+        <w:t>Physical or Logical</w:t>
+      </w:r>
+      <w:bookmarkEnd w:id="7"/>
+    </w:p>
+    <w:p>
+      <w:r>
+        <w:t xml:space="preserve">It is common practice to distinguish between </w:t>
+      </w:r>
+      <w:r>
+        <w:t xml:space="preserve">the </w:t>
+      </w:r>
+      <w:r>
+        <w:t>logical and physical ER- models. The logical model represents the high</w:t>
+      </w:r>
+      <w:r>
+        <w:t>er</w:t>
+      </w:r>
+      <w:r>
+        <w:t xml:space="preserve"> level </w:t>
+      </w:r>
+      <w:r>
+        <w:t>of abstraction comparing to the physical one.</w:t>
+      </w:r>
+      <w:r>
+        <w:t xml:space="preserve"> The physical representation usually contains great details of the physical parameters of the designed database, while the logical ERD abstracts many details specific for the physical representation.</w:t>
+      </w:r>
+    </w:p>
+    <w:p>
+      <w:r>
+        <w:t>In sake of simplification (and the simplicity is a vital thing!) “Apricot DB” does not distinguish between physical and logical schemas.</w:t>
+      </w:r>
+      <w:r>
+        <w:t xml:space="preserve"> We do not support the logical ERD- elements such as many-to-many relationships, the explicit cardinality on different sides of the relationship or the logical names of entities.</w:t>
+      </w:r>
+    </w:p>
+    <w:p>
+      <w:r>
+        <w:t>All relationships in “Apricot DB” are of “one-to-many” type. This is essential feature of the modern relational databases. The “many-to-many” relationship has be resolved using the “association table” pattern (will be touched below).</w:t>
+      </w:r>
+    </w:p>
+    <w:p>
+      <w:r>
+        <w:t>“Apricot DB” supports the only name for the Entity or the Field Name within the Entity.</w:t>
+      </w:r>
+      <w:r>
+        <w:t xml:space="preserve"> All the </w:t>
+      </w:r>
+      <w:r>
+        <w:t>identifications have been considered as “physical” and become the final names of the tables, their fields and constraints in the generated</w:t>
+      </w:r>
+      <w:r>
+        <w:t xml:space="preserve"> database</w:t>
+      </w:r>
+      <w:r>
+        <w:t xml:space="preserve"> scripts.</w:t>
+      </w:r>
+    </w:p>
+    <w:p>
+      <w:pPr>
+        <w:pStyle w:val="Heading1"/>
+      </w:pPr>
+      <w:bookmarkStart w:id="8" w:name="_Toc4870179"/>
+      <w:r>
+        <w:lastRenderedPageBreak/>
+        <w:t>Entities and Tables</w:t>
+      </w:r>
+      <w:bookmarkEnd w:id="8"/>
+    </w:p>
+    <w:p>
+      <w:r>
+        <w:t xml:space="preserve">According to IDEF1x standard Entities are elements of the ER- diagrams. Entities have been converted into the physical tables of the target database during the DB script generations. We will use terms Entity and Relationships </w:t>
+      </w:r>
+      <w:r>
+        <w:t xml:space="preserve">as mutually </w:t>
+      </w:r>
+      <w:r>
+        <w:t>interchangeable</w:t>
+      </w:r>
+      <w:r>
+        <w:t>.</w:t>
+      </w:r>
+      <w:r>
+        <w:t xml:space="preserve"> </w:t>
+      </w:r>
+    </w:p>
+    <w:p>
+      <w:r>
+        <w:t xml:space="preserve">The Attributes within Entity of the entity relationship diagram have been converted into the fields of the table of the target database. We assume Attribute and Field </w:t>
+      </w:r>
+      <w:r>
+        <w:t xml:space="preserve">terms </w:t>
+      </w:r>
+      <w:r>
+        <w:t>interchangeable.</w:t>
+      </w:r>
+    </w:p>
+    <w:p>
+      <w:pPr>
+        <w:pStyle w:val="Heading1"/>
+      </w:pPr>
+      <w:bookmarkStart w:id="9" w:name="_Toc4870180"/>
+      <w:r>
+        <w:t>How “Apricot DB” stores the Project Data</w:t>
+      </w:r>
+      <w:bookmarkEnd w:id="9"/>
+    </w:p>
+    <w:p>
+      <w:r>
+        <w:t xml:space="preserve">The “Apricot DB” Project is a long living thing. </w:t>
+      </w:r>
+      <w:r>
+        <w:t>A designer of the database wants to be able to save the results of her work and be</w:t>
+      </w:r>
+      <w:r>
+        <w:t>en</w:t>
+      </w:r>
+      <w:r>
+        <w:t xml:space="preserve"> able to get back to the design process later. The multiple changes have been done during the design of ERD and the final database structure.</w:t>
+      </w:r>
+    </w:p>
+    <w:p>
+      <w:r>
+        <w:t>In order to store the Project data, “Apricot DB” uses the lightweight file-based database H1. This database contains the meta-</w:t>
+      </w:r>
+      <w:r>
+        <w:t>data of all Projects created and saved in the current local environment.</w:t>
+      </w:r>
+    </w:p>
+    <w:p>
+      <w:r>
+        <w:t>Opening any Project, “Apricot DB” automatically restored the condition maximally close to the latest working session with this particular Project.</w:t>
+      </w:r>
+    </w:p>
+    <w:p>
+      <w:pPr>
+        <w:pStyle w:val="Heading1"/>
+      </w:pPr>
+      <w:bookmarkStart w:id="10" w:name="_Toc4870181"/>
+      <w:r>
+        <w:t>The Elements of the “Apricot DB”- main screen</w:t>
+      </w:r>
+      <w:bookmarkEnd w:id="10"/>
+    </w:p>
+    <w:p>
+      <w:r>
+        <w:t xml:space="preserve">The current Project and Snapshot: the current Project is shown on the left pane.  The </w:t>
+      </w:r>
+      <w:r>
+        <w:t xml:space="preserve">current </w:t>
+      </w:r>
+      <w:r>
+        <w:t>Snapshot</w:t>
+      </w:r>
+      <w:r>
+        <w:t>, selected</w:t>
+      </w:r>
+      <w:r>
+        <w:t xml:space="preserve"> inside the current Project is presented by the drop-down list. </w:t>
+      </w:r>
+    </w:p>
+    <w:p>
+      <w:r>
+        <w:rPr>
+          <w:noProof/>
+        </w:rPr>
+        <w:drawing>
+          <wp:inline distT="0" distB="0" distL="0" distR="0" wp14:anchorId="05D5F37B" wp14:editId="7B227DBF">
+            <wp:extent cx="5731510" cy="1471295"/>
+            <wp:effectExtent l="0" t="0" r="2540" b="0"/>
+            <wp:docPr id="5" name="Picture 5"/>
+            <wp:cNvGraphicFramePr>
+              <a:graphicFrameLocks xmlns:a="http://schemas.openxmlformats.org/drawingml/2006/main" noChangeAspect="1"/>
+            </wp:cNvGraphicFramePr>
+            <a:graphic xmlns:a="http://schemas.openxmlformats.org/drawingml/2006/main">
+              <a:graphicData uri="http://schemas.openxmlformats.org/drawingml/2006/picture">
+                <pic:pic xmlns:pic="http://schemas.openxmlformats.org/drawingml/2006/picture">
+                  <pic:nvPicPr>
+                    <pic:cNvPr id="1" name=""/>
+                    <pic:cNvPicPr/>
+                  </pic:nvPicPr>
+                  <pic:blipFill>
+                    <a:blip r:embed="rId11"/>
+                    <a:stretch>
+                      <a:fillRect/>
+                    </a:stretch>
+                  </pic:blipFill>
+                  <pic:spPr>
+                    <a:xfrm>
+                      <a:off x="0" y="0"/>
+                      <a:ext cx="5731510" cy="1471295"/>
+                    </a:xfrm>
+                    <a:prstGeom prst="rect">
+                      <a:avLst/>
+                    </a:prstGeom>
+                  </pic:spPr>
+                </pic:pic>
+              </a:graphicData>
+            </a:graphic>
+          </wp:inline>
+        </w:drawing>
+      </w:r>
+    </w:p>
+    <w:p>
+      <w:r>
         <w:t xml:space="preserve">A collection of tables included into the current snapshot is shown </w:t>
       </w:r>
       <w:r>
@@ -569,7 +2734,25 @@
         <w:rPr>
           <w:noProof/>
         </w:rPr>
-        <w:t>To change the current snapshot use the drop down “Snapshot:”, see below:</w:t>
+        <w:t xml:space="preserve">To </w:t>
+      </w:r>
+      <w:r>
+        <w:rPr>
+          <w:noProof/>
+        </w:rPr>
+        <w:t xml:space="preserve">select other </w:t>
+      </w:r>
+      <w:r>
+        <w:rPr>
+          <w:noProof/>
+        </w:rPr>
+        <w:t xml:space="preserve">snapshot use the drop down </w:t>
+      </w:r>
+      <w:r>
+        <w:rPr>
+          <w:noProof/>
+        </w:rPr>
+        <w:t>list shown below. As soon as Snapshot is selected in the drop down list, it becomes the current one.</w:t>
       </w:r>
     </w:p>
     <w:p>
@@ -593,7 +2776,7 @@
                     <pic:cNvPicPr/>
                   </pic:nvPicPr>
                   <pic:blipFill>
-                    <a:blip r:embed="rId10"/>
+                    <a:blip r:embed="rId12"/>
                     <a:stretch>
                       <a:fillRect/>
                     </a:stretch>
@@ -614,15 +2797,24 @@
         </w:drawing>
       </w:r>
     </w:p>
-    <w:p/>
+    <w:p>
+      <w:r>
+        <w:lastRenderedPageBreak/>
+        <w:t xml:space="preserve">The current Project and Snapshot have been stored </w:t>
+      </w:r>
+      <w:r>
+        <w:t>between different sessions of work with “Apricot DB”. This means, that when you run “Apricot DB” application next time, it automatically selects the Project and Snapshot selected in the end of the previous working session.</w:t>
+      </w:r>
+    </w:p>
     <w:p>
       <w:pPr>
         <w:pStyle w:val="Heading1"/>
       </w:pPr>
-      <w:r>
-        <w:lastRenderedPageBreak/>
-        <w:t>Menus and tool bar</w:t>
-      </w:r>
+      <w:bookmarkStart w:id="11" w:name="_Toc4870182"/>
+      <w:r>
+        <w:t>Menu and tool bar</w:t>
+      </w:r>
+      <w:bookmarkEnd w:id="11"/>
     </w:p>
     <w:p>
       <w:r>
@@ -645,7 +2837,7 @@
                     <pic:cNvPicPr/>
                   </pic:nvPicPr>
                   <pic:blipFill>
-                    <a:blip r:embed="rId11"/>
+                    <a:blip r:embed="rId13"/>
                     <a:stretch>
                       <a:fillRect/>
                     </a:stretch>
@@ -668,7 +2860,13 @@
     </w:p>
     <w:p>
       <w:r>
-        <w:t>1) the main menu is located right above the current project (see the screen shot). It includes some important “Apricot DB” commands;</w:t>
+        <w:t xml:space="preserve">1) the main menu. It </w:t>
+      </w:r>
+      <w:r>
+        <w:t xml:space="preserve">permits access to the most important functions of </w:t>
+      </w:r>
+      <w:r>
+        <w:t>“Apricot DB”;</w:t>
       </w:r>
       <w:r>
         <w:br/>
@@ -681,7 +2879,13 @@
         <w:t xml:space="preserve"> </w:t>
       </w:r>
       <w:r>
-        <w:t>allows edit and delete the current Snapshot;</w:t>
+        <w:t xml:space="preserve">allows edit and delete the </w:t>
+      </w:r>
+      <w:r>
+        <w:t xml:space="preserve">currently selected </w:t>
+      </w:r>
+      <w:r>
+        <w:t>Snapshot;</w:t>
       </w:r>
       <w:r>
         <w:br/>
@@ -706,20 +2910,46 @@
       </w:r>
       <w:r>
         <w:br/>
-        <w:t>4) menu “New” – allows to create new Snapshots, Views, Entities and Relationships.</w:t>
+        <w:t>4) menu “New” – allows to create new Snapshots, Views, Entities and Relationships</w:t>
+      </w:r>
+      <w:r>
+        <w:t xml:space="preserve"> (will be discussed later)</w:t>
+      </w:r>
+      <w:r>
+        <w:t>.</w:t>
       </w:r>
     </w:p>
     <w:p>
       <w:pPr>
         <w:pStyle w:val="Heading1"/>
       </w:pPr>
-      <w:r>
-        <w:t>Create a new Project</w:t>
-      </w:r>
-    </w:p>
-    <w:p>
-      <w:r>
-        <w:t>Select Project/New in main menu.</w:t>
+      <w:bookmarkStart w:id="12" w:name="_Toc4870183"/>
+      <w:r>
+        <w:t>The c</w:t>
+      </w:r>
+      <w:r>
+        <w:t>reat</w:t>
+      </w:r>
+      <w:r>
+        <w:t>ion</w:t>
+      </w:r>
+      <w:r>
+        <w:t xml:space="preserve"> a new Project</w:t>
+      </w:r>
+      <w:bookmarkEnd w:id="12"/>
+    </w:p>
+    <w:p>
+      <w:r>
+        <w:t xml:space="preserve">The first thing needed to start working with “Apricot DB” is creation of the new Project. To create a new </w:t>
+      </w:r>
+      <w:r>
+        <w:t>Project,</w:t>
+      </w:r>
+      <w:r>
+        <w:t xml:space="preserve"> s</w:t>
+      </w:r>
+      <w:r>
+        <w:t>elect Project/New in main menu.</w:t>
       </w:r>
     </w:p>
     <w:p>
@@ -728,10 +2958,10 @@
           <w:noProof/>
         </w:rPr>
         <w:drawing>
-          <wp:inline distT="0" distB="0" distL="0" distR="0" wp14:anchorId="3413CA1C" wp14:editId="58AA680F">
-            <wp:extent cx="5731510" cy="2185035"/>
-            <wp:effectExtent l="0" t="0" r="2540" b="5715"/>
-            <wp:docPr id="10" name="Picture 10"/>
+          <wp:inline distT="0" distB="0" distL="0" distR="0" wp14:anchorId="48CDFA1D" wp14:editId="13D4251C">
+            <wp:extent cx="5731510" cy="1079500"/>
+            <wp:effectExtent l="0" t="0" r="2540" b="6350"/>
+            <wp:docPr id="7" name="Picture 7"/>
             <wp:cNvGraphicFramePr>
               <a:graphicFrameLocks xmlns:a="http://schemas.openxmlformats.org/drawingml/2006/main" noChangeAspect="1"/>
             </wp:cNvGraphicFramePr>
@@ -743,7 +2973,7 @@
                     <pic:cNvPicPr/>
                   </pic:nvPicPr>
                   <pic:blipFill>
-                    <a:blip r:embed="rId12"/>
+                    <a:blip r:embed="rId14"/>
                     <a:stretch>
                       <a:fillRect/>
                     </a:stretch>
@@ -751,7 +2981,7 @@
                   <pic:spPr>
                     <a:xfrm>
                       <a:off x="0" y="0"/>
-                      <a:ext cx="5731510" cy="2185035"/>
+                      <a:ext cx="5731510" cy="1079500"/>
                     </a:xfrm>
                     <a:prstGeom prst="rect">
                       <a:avLst/>
@@ -766,27 +2996,45 @@
     </w:p>
     <w:p>
       <w:r>
+        <w:br w:type="page"/>
+      </w:r>
+    </w:p>
+    <w:p>
+      <w:r>
+        <w:lastRenderedPageBreak/>
         <w:t>The form of creation of the new Project is shown below.</w:t>
       </w:r>
     </w:p>
     <w:p>
-      <w:r>
-        <w:t xml:space="preserve">The Project Name </w:t>
-      </w:r>
-      <w:bookmarkStart w:id="1" w:name="_GoBack"/>
-      <w:bookmarkEnd w:id="1"/>
-    </w:p>
-    <w:p>
-      <w:r>
+      <w:pPr>
         <w:rPr>
           <w:noProof/>
         </w:rPr>
-        <w:lastRenderedPageBreak/>
+      </w:pPr>
+      <w:r>
+        <w:t>The Project Name is mandatory.</w:t>
+      </w:r>
+      <w:r>
+        <w:t xml:space="preserve"> </w:t>
+      </w:r>
+      <w:r>
+        <w:t>On the stage of creation of the new project the type of the target database has to be selected (the field Project Database). The Project Description is optional.</w:t>
+      </w:r>
+      <w:r>
+        <w:rPr>
+          <w:noProof/>
+        </w:rPr>
+        <w:t xml:space="preserve"> </w:t>
+      </w:r>
+      <w:r>
+        <w:rPr>
+          <w:noProof/>
+        </w:rPr>
         <w:drawing>
-          <wp:inline distT="0" distB="0" distL="0" distR="0" wp14:anchorId="138F533B" wp14:editId="0473ABA4">
-            <wp:extent cx="5731510" cy="2620010"/>
-            <wp:effectExtent l="0" t="0" r="2540" b="8890"/>
-            <wp:docPr id="11" name="Picture 11"/>
+          <wp:inline distT="0" distB="0" distL="0" distR="0" wp14:anchorId="646BEA18" wp14:editId="1373E2E4">
+            <wp:extent cx="2747875" cy="2447088"/>
+            <wp:effectExtent l="0" t="0" r="0" b="0"/>
+            <wp:docPr id="9" name="Picture 9"/>
             <wp:cNvGraphicFramePr>
               <a:graphicFrameLocks xmlns:a="http://schemas.openxmlformats.org/drawingml/2006/main" noChangeAspect="1"/>
             </wp:cNvGraphicFramePr>
@@ -798,7 +3046,7 @@
                     <pic:cNvPicPr/>
                   </pic:nvPicPr>
                   <pic:blipFill>
-                    <a:blip r:embed="rId13"/>
+                    <a:blip r:embed="rId15"/>
                     <a:stretch>
                       <a:fillRect/>
                     </a:stretch>
@@ -806,7 +3054,7 @@
                   <pic:spPr>
                     <a:xfrm>
                       <a:off x="0" y="0"/>
-                      <a:ext cx="5731510" cy="2620010"/>
+                      <a:ext cx="2776100" cy="2472223"/>
                     </a:xfrm>
                     <a:prstGeom prst="rect">
                       <a:avLst/>
@@ -819,8 +3067,1187 @@
         </w:drawing>
       </w:r>
     </w:p>
+    <w:p>
+      <w:pPr>
+        <w:rPr>
+          <w:noProof/>
+        </w:rPr>
+      </w:pPr>
+      <w:r>
+        <w:rPr>
+          <w:noProof/>
+        </w:rPr>
+        <w:t>After the “Save” button was pushed, the new Project was created and presnted in the application.</w:t>
+      </w:r>
+    </w:p>
+    <w:p>
+      <w:pPr>
+        <w:rPr>
+          <w:noProof/>
+        </w:rPr>
+      </w:pPr>
+      <w:r>
+        <w:rPr>
+          <w:noProof/>
+        </w:rPr>
+        <w:t>The new project “My Test “Apricot” Project” does not have any tables yet, therefore the tables list is empty (see the screenshot belo</w:t>
+      </w:r>
+      <w:r>
+        <w:rPr>
+          <w:noProof/>
+        </w:rPr>
+        <w:t>w</w:t>
+      </w:r>
+      <w:r>
+        <w:rPr>
+          <w:noProof/>
+        </w:rPr>
+        <w:t>)</w:t>
+      </w:r>
+      <w:r>
+        <w:rPr>
+          <w:noProof/>
+        </w:rPr>
+        <w:t>.</w:t>
+      </w:r>
+    </w:p>
+    <w:p>
+      <w:pPr>
+        <w:rPr>
+          <w:noProof/>
+        </w:rPr>
+      </w:pPr>
+      <w:r>
+        <w:rPr>
+          <w:noProof/>
+        </w:rPr>
+        <w:t>By default “Apricot DB” created an empty Snapshot – “Initial snapshot created 29/03/2019”. The default name of the initial Snapshot can be changed later. The only view on the screen is the “Main View”. This view is empty since there is no entities in the project yet.</w:t>
+      </w:r>
+    </w:p>
+    <w:p>
+      <w:r>
+        <w:rPr>
+          <w:noProof/>
+        </w:rPr>
+        <w:drawing>
+          <wp:inline distT="0" distB="0" distL="0" distR="0" wp14:anchorId="1F95FDD5" wp14:editId="55901A42">
+            <wp:extent cx="5731510" cy="1256030"/>
+            <wp:effectExtent l="0" t="0" r="2540" b="1270"/>
+            <wp:docPr id="12" name="Picture 12"/>
+            <wp:cNvGraphicFramePr>
+              <a:graphicFrameLocks xmlns:a="http://schemas.openxmlformats.org/drawingml/2006/main" noChangeAspect="1"/>
+            </wp:cNvGraphicFramePr>
+            <a:graphic xmlns:a="http://schemas.openxmlformats.org/drawingml/2006/main">
+              <a:graphicData uri="http://schemas.openxmlformats.org/drawingml/2006/picture">
+                <pic:pic xmlns:pic="http://schemas.openxmlformats.org/drawingml/2006/picture">
+                  <pic:nvPicPr>
+                    <pic:cNvPr id="1" name=""/>
+                    <pic:cNvPicPr/>
+                  </pic:nvPicPr>
+                  <pic:blipFill>
+                    <a:blip r:embed="rId16"/>
+                    <a:stretch>
+                      <a:fillRect/>
+                    </a:stretch>
+                  </pic:blipFill>
+                  <pic:spPr>
+                    <a:xfrm>
+                      <a:off x="0" y="0"/>
+                      <a:ext cx="5731510" cy="1256030"/>
+                    </a:xfrm>
+                    <a:prstGeom prst="rect">
+                      <a:avLst/>
+                    </a:prstGeom>
+                  </pic:spPr>
+                </pic:pic>
+              </a:graphicData>
+            </a:graphic>
+          </wp:inline>
+        </w:drawing>
+      </w:r>
+    </w:p>
+    <w:p>
+      <w:pPr>
+        <w:pStyle w:val="Heading1"/>
+      </w:pPr>
+      <w:bookmarkStart w:id="13" w:name="_Toc4870184"/>
+      <w:r>
+        <w:t xml:space="preserve">The </w:t>
+      </w:r>
+      <w:r>
+        <w:t>“</w:t>
+      </w:r>
+      <w:r>
+        <w:t>ApricotDB</w:t>
+      </w:r>
+      <w:r>
+        <w:t>”</w:t>
+      </w:r>
+      <w:bookmarkStart w:id="14" w:name="_GoBack"/>
+      <w:bookmarkEnd w:id="14"/>
+      <w:r>
+        <w:t xml:space="preserve"> Scenarios</w:t>
+      </w:r>
+      <w:bookmarkEnd w:id="13"/>
+    </w:p>
+    <w:p>
+      <w:r>
+        <w:t xml:space="preserve">There are two main scenarios of working with “Apricot DB”: </w:t>
+      </w:r>
+      <w:r>
+        <w:br/>
+        <w:t>* The Entity/Relationships in the current Project can be created from scratch;</w:t>
+      </w:r>
+      <w:r>
+        <w:br/>
+        <w:t>* The database elements can be pulled from the real database. This process called Reverse Engineering.</w:t>
+      </w:r>
+    </w:p>
+    <w:p>
+      <w:pPr>
+        <w:pStyle w:val="Heading1"/>
+      </w:pPr>
+      <w:bookmarkStart w:id="15" w:name="_Toc4870185"/>
+      <w:r>
+        <w:t>The Reverse Engineering Process</w:t>
+      </w:r>
+      <w:bookmarkEnd w:id="15"/>
+    </w:p>
+    <w:p>
+      <w:r>
+        <w:t>Let’s assume that we’ve got access to some real existing database, which structure we would like to start working with (analyse, alter, extend).</w:t>
+      </w:r>
+    </w:p>
+    <w:p>
+      <w:r>
+        <w:rPr>
+          <w:noProof/>
+        </w:rPr>
+        <w:lastRenderedPageBreak/>
+        <w:drawing>
+          <wp:inline distT="0" distB="0" distL="0" distR="0" wp14:anchorId="2E87EB82" wp14:editId="3996391C">
+            <wp:extent cx="5731510" cy="975995"/>
+            <wp:effectExtent l="0" t="0" r="2540" b="0"/>
+            <wp:docPr id="14" name="Picture 14"/>
+            <wp:cNvGraphicFramePr>
+              <a:graphicFrameLocks xmlns:a="http://schemas.openxmlformats.org/drawingml/2006/main" noChangeAspect="1"/>
+            </wp:cNvGraphicFramePr>
+            <a:graphic xmlns:a="http://schemas.openxmlformats.org/drawingml/2006/main">
+              <a:graphicData uri="http://schemas.openxmlformats.org/drawingml/2006/picture">
+                <pic:pic xmlns:pic="http://schemas.openxmlformats.org/drawingml/2006/picture">
+                  <pic:nvPicPr>
+                    <pic:cNvPr id="1" name=""/>
+                    <pic:cNvPicPr/>
+                  </pic:nvPicPr>
+                  <pic:blipFill>
+                    <a:blip r:embed="rId17"/>
+                    <a:stretch>
+                      <a:fillRect/>
+                    </a:stretch>
+                  </pic:blipFill>
+                  <pic:spPr>
+                    <a:xfrm>
+                      <a:off x="0" y="0"/>
+                      <a:ext cx="5731510" cy="975995"/>
+                    </a:xfrm>
+                    <a:prstGeom prst="rect">
+                      <a:avLst/>
+                    </a:prstGeom>
+                  </pic:spPr>
+                </pic:pic>
+              </a:graphicData>
+            </a:graphic>
+          </wp:inline>
+        </w:drawing>
+      </w:r>
+    </w:p>
+    <w:p>
+      <w:r>
+        <w:t>Using menu Operations/Reverse Engineering, the form of connection to the Database is shown</w:t>
+      </w:r>
+      <w:r>
+        <w:t xml:space="preserve"> below</w:t>
+      </w:r>
+      <w:r>
+        <w:t>:</w:t>
+      </w:r>
+    </w:p>
+    <w:p>
+      <w:r>
+        <w:rPr>
+          <w:noProof/>
+        </w:rPr>
+        <w:drawing>
+          <wp:inline distT="0" distB="0" distL="0" distR="0" wp14:anchorId="2C620D03" wp14:editId="429F092D">
+            <wp:extent cx="2321169" cy="1457606"/>
+            <wp:effectExtent l="0" t="0" r="3175" b="9525"/>
+            <wp:docPr id="15" name="Picture 15"/>
+            <wp:cNvGraphicFramePr>
+              <a:graphicFrameLocks xmlns:a="http://schemas.openxmlformats.org/drawingml/2006/main" noChangeAspect="1"/>
+            </wp:cNvGraphicFramePr>
+            <a:graphic xmlns:a="http://schemas.openxmlformats.org/drawingml/2006/main">
+              <a:graphicData uri="http://schemas.openxmlformats.org/drawingml/2006/picture">
+                <pic:pic xmlns:pic="http://schemas.openxmlformats.org/drawingml/2006/picture">
+                  <pic:nvPicPr>
+                    <pic:cNvPr id="1" name=""/>
+                    <pic:cNvPicPr/>
+                  </pic:nvPicPr>
+                  <pic:blipFill>
+                    <a:blip r:embed="rId18"/>
+                    <a:stretch>
+                      <a:fillRect/>
+                    </a:stretch>
+                  </pic:blipFill>
+                  <pic:spPr>
+                    <a:xfrm>
+                      <a:off x="0" y="0"/>
+                      <a:ext cx="2348262" cy="1474619"/>
+                    </a:xfrm>
+                    <a:prstGeom prst="rect">
+                      <a:avLst/>
+                    </a:prstGeom>
+                  </pic:spPr>
+                </pic:pic>
+              </a:graphicData>
+            </a:graphic>
+          </wp:inline>
+        </w:drawing>
+      </w:r>
+    </w:p>
+    <w:p>
+      <w:r>
+        <w:t>After the successful connection to the target database, Apricot DB scans the database structure and offers a list of the tables found:</w:t>
+      </w:r>
+    </w:p>
+    <w:p>
+      <w:r>
+        <w:rPr>
+          <w:noProof/>
+        </w:rPr>
+        <w:drawing>
+          <wp:inline distT="0" distB="0" distL="0" distR="0" wp14:anchorId="698505D4" wp14:editId="40C42B8B">
+            <wp:extent cx="2953912" cy="3400373"/>
+            <wp:effectExtent l="0" t="0" r="0" b="0"/>
+            <wp:docPr id="16" name="Picture 16"/>
+            <wp:cNvGraphicFramePr>
+              <a:graphicFrameLocks xmlns:a="http://schemas.openxmlformats.org/drawingml/2006/main" noChangeAspect="1"/>
+            </wp:cNvGraphicFramePr>
+            <a:graphic xmlns:a="http://schemas.openxmlformats.org/drawingml/2006/main">
+              <a:graphicData uri="http://schemas.openxmlformats.org/drawingml/2006/picture">
+                <pic:pic xmlns:pic="http://schemas.openxmlformats.org/drawingml/2006/picture">
+                  <pic:nvPicPr>
+                    <pic:cNvPr id="1" name=""/>
+                    <pic:cNvPicPr/>
+                  </pic:nvPicPr>
+                  <pic:blipFill>
+                    <a:blip r:embed="rId19"/>
+                    <a:stretch>
+                      <a:fillRect/>
+                    </a:stretch>
+                  </pic:blipFill>
+                  <pic:spPr>
+                    <a:xfrm>
+                      <a:off x="0" y="0"/>
+                      <a:ext cx="2987553" cy="3439099"/>
+                    </a:xfrm>
+                    <a:prstGeom prst="rect">
+                      <a:avLst/>
+                    </a:prstGeom>
+                  </pic:spPr>
+                </pic:pic>
+              </a:graphicData>
+            </a:graphic>
+          </wp:inline>
+        </w:drawing>
+      </w:r>
+    </w:p>
+    <w:p>
+      <w:r>
+        <w:t>The selected tables will be “pulled” into the current Project/Snapshot.</w:t>
+      </w:r>
+      <w:r>
+        <w:t xml:space="preserve"> Any tables in the list can be excluded from the resulting set on this stage.</w:t>
+      </w:r>
+      <w:r>
+        <w:br/>
+        <w:t>Note: Unchecking the tables in the “Include” list, excludes them from the resulting set. This operation has potential risk of violation of the referential integrity of the resulting ER Diagram. In order to prevent that, “Apricot DB” analyses the referential integrity existing in the current database schema. It warns if any integrity violations have been identified on this stage. For example, there is a table “A” and it is a parent of the tables “B” and “C”</w:t>
+      </w:r>
+      <w:proofErr w:type="gramStart"/>
+      <w:r>
+        <w:t xml:space="preserve">. </w:t>
+      </w:r>
+      <w:proofErr w:type="gramEnd"/>
+      <w:r>
+        <w:t>If</w:t>
+      </w:r>
+      <w:r>
+        <w:t xml:space="preserve"> the </w:t>
+      </w:r>
+      <w:r>
+        <w:t xml:space="preserve">parent </w:t>
+      </w:r>
+      <w:r>
+        <w:t xml:space="preserve">table “A” is excluded from the result, </w:t>
+      </w:r>
+      <w:r>
+        <w:t xml:space="preserve">the </w:t>
+      </w:r>
+      <w:r>
+        <w:t>tables “B” and “C” have to be removed as well.</w:t>
+      </w:r>
+      <w:r>
+        <w:t xml:space="preserve"> Otherwise the tables “B” and “C” would have the foreign keys with no Primary Key, related to them.</w:t>
+      </w:r>
+    </w:p>
+    <w:p>
+      <w:r>
+        <w:lastRenderedPageBreak/>
+        <w:t>If potential violation of the referential integrity was found, “Apricot DB” warns the user with the message shown below:</w:t>
+      </w:r>
+    </w:p>
+    <w:p>
+      <w:r>
+        <w:rPr>
+          <w:noProof/>
+        </w:rPr>
+        <w:drawing>
+          <wp:inline distT="0" distB="0" distL="0" distR="0" wp14:anchorId="137D4D4E" wp14:editId="6D18EA94">
+            <wp:extent cx="2211575" cy="2398037"/>
+            <wp:effectExtent l="0" t="0" r="0" b="2540"/>
+            <wp:docPr id="18" name="Picture 18"/>
+            <wp:cNvGraphicFramePr>
+              <a:graphicFrameLocks xmlns:a="http://schemas.openxmlformats.org/drawingml/2006/main" noChangeAspect="1"/>
+            </wp:cNvGraphicFramePr>
+            <a:graphic xmlns:a="http://schemas.openxmlformats.org/drawingml/2006/main">
+              <a:graphicData uri="http://schemas.openxmlformats.org/drawingml/2006/picture">
+                <pic:pic xmlns:pic="http://schemas.openxmlformats.org/drawingml/2006/picture">
+                  <pic:nvPicPr>
+                    <pic:cNvPr id="1" name=""/>
+                    <pic:cNvPicPr/>
+                  </pic:nvPicPr>
+                  <pic:blipFill>
+                    <a:blip r:embed="rId20"/>
+                    <a:stretch>
+                      <a:fillRect/>
+                    </a:stretch>
+                  </pic:blipFill>
+                  <pic:spPr>
+                    <a:xfrm>
+                      <a:off x="0" y="0"/>
+                      <a:ext cx="2232050" cy="2420238"/>
+                    </a:xfrm>
+                    <a:prstGeom prst="rect">
+                      <a:avLst/>
+                    </a:prstGeom>
+                  </pic:spPr>
+                </pic:pic>
+              </a:graphicData>
+            </a:graphic>
+          </wp:inline>
+        </w:drawing>
+      </w:r>
+    </w:p>
+    <w:p>
+      <w:r>
+        <w:t>If the user accepts the suggestion given by the application, the related tables will be removed from the result as well. This helps to keep the database structure consistent at any moment of time.</w:t>
+      </w:r>
+    </w:p>
+    <w:p>
+      <w:r>
+        <w:t xml:space="preserve">That’s how the initial </w:t>
+      </w:r>
+      <w:r>
+        <w:t>structure</w:t>
+      </w:r>
+      <w:r>
+        <w:t>,</w:t>
+      </w:r>
+      <w:r>
+        <w:t xml:space="preserve"> red from the database </w:t>
+      </w:r>
+      <w:r>
+        <w:t>looks like after the Reverse Engineering process:</w:t>
+      </w:r>
+    </w:p>
+    <w:p>
+      <w:r>
+        <w:rPr>
+          <w:noProof/>
+        </w:rPr>
+        <w:drawing>
+          <wp:inline distT="0" distB="0" distL="0" distR="0" wp14:anchorId="4CB69ED7" wp14:editId="0FA51F2E">
+            <wp:extent cx="4327981" cy="3285545"/>
+            <wp:effectExtent l="0" t="0" r="0" b="0"/>
+            <wp:docPr id="17" name="Picture 17"/>
+            <wp:cNvGraphicFramePr>
+              <a:graphicFrameLocks xmlns:a="http://schemas.openxmlformats.org/drawingml/2006/main" noChangeAspect="1"/>
+            </wp:cNvGraphicFramePr>
+            <a:graphic xmlns:a="http://schemas.openxmlformats.org/drawingml/2006/main">
+              <a:graphicData uri="http://schemas.openxmlformats.org/drawingml/2006/picture">
+                <pic:pic xmlns:pic="http://schemas.openxmlformats.org/drawingml/2006/picture">
+                  <pic:nvPicPr>
+                    <pic:cNvPr id="1" name=""/>
+                    <pic:cNvPicPr/>
+                  </pic:nvPicPr>
+                  <pic:blipFill>
+                    <a:blip r:embed="rId21"/>
+                    <a:stretch>
+                      <a:fillRect/>
+                    </a:stretch>
+                  </pic:blipFill>
+                  <pic:spPr>
+                    <a:xfrm>
+                      <a:off x="0" y="0"/>
+                      <a:ext cx="4339418" cy="3294227"/>
+                    </a:xfrm>
+                    <a:prstGeom prst="rect">
+                      <a:avLst/>
+                    </a:prstGeom>
+                  </pic:spPr>
+                </pic:pic>
+              </a:graphicData>
+            </a:graphic>
+          </wp:inline>
+        </w:drawing>
+      </w:r>
+    </w:p>
+    <w:p>
+      <w:r>
+        <w:t>(note: the current default layout is simplified and will be improved in the for</w:t>
+      </w:r>
+      <w:r>
+        <w:t>thcoming versions of the app).</w:t>
+      </w:r>
+    </w:p>
+    <w:p>
+      <w:pPr>
+        <w:pStyle w:val="Heading1"/>
+      </w:pPr>
+      <w:bookmarkStart w:id="16" w:name="_Toc4870186"/>
+      <w:r>
+        <w:t>The graphical notation of “Apricot DB”</w:t>
+      </w:r>
+      <w:bookmarkEnd w:id="16"/>
+    </w:p>
+    <w:p>
+      <w:r>
+        <w:t xml:space="preserve">“Apricot DB” uses the standard </w:t>
+      </w:r>
+      <w:r>
+        <w:t>notation IDEF1x. There are not sufficient simplifications, extensions and alterations</w:t>
+      </w:r>
+      <w:r>
+        <w:t>, though</w:t>
+      </w:r>
+      <w:r>
+        <w:t>.</w:t>
+      </w:r>
+    </w:p>
+    <w:p>
+      <w:r>
+        <w:lastRenderedPageBreak/>
+        <w:t>IDEF1x is very intuitive ERD- notation. It is not contradictive to other big desktop systems like “Enterprise Architect”, “</w:t>
+      </w:r>
+      <w:proofErr w:type="spellStart"/>
+      <w:r>
+        <w:t>ERWin</w:t>
+      </w:r>
+      <w:proofErr w:type="spellEnd"/>
+      <w:r>
+        <w:t>”, “Oracle Designer”, “IBM Rational Rose” and so one.</w:t>
+      </w:r>
+    </w:p>
+    <w:p>
+      <w:pPr>
+        <w:pStyle w:val="Heading2"/>
+      </w:pPr>
+      <w:bookmarkStart w:id="17" w:name="_Toc4870187"/>
+      <w:r>
+        <w:t>Entities and Relationships between them</w:t>
+      </w:r>
+      <w:bookmarkEnd w:id="17"/>
+    </w:p>
+    <w:p>
+      <w:r>
+        <w:t xml:space="preserve">The Entities on the ER- diagram are connected with Relationship (there might be the </w:t>
+      </w:r>
+      <w:r>
+        <w:t>stand-alone</w:t>
+      </w:r>
+      <w:r>
+        <w:t xml:space="preserve"> entities, which have been by themselves and do not have any relationships with others).</w:t>
+      </w:r>
+    </w:p>
+    <w:p>
+      <w:r>
+        <w:t xml:space="preserve">In the Relationship </w:t>
+      </w:r>
+      <w:r>
+        <w:t>below, the Entity on the left side called a Parent. The Entity of the right side called a Child.</w:t>
+      </w:r>
+      <w:r>
+        <w:t xml:space="preserve"> In other popular terminology they would be a Master and a Slave.</w:t>
+      </w:r>
+    </w:p>
+    <w:p>
+      <w:r>
+        <w:rPr>
+          <w:noProof/>
+        </w:rPr>
+        <w:drawing>
+          <wp:inline distT="0" distB="0" distL="0" distR="0" wp14:anchorId="18F5393B" wp14:editId="1ED1CE53">
+            <wp:extent cx="2786932" cy="1400259"/>
+            <wp:effectExtent l="0" t="0" r="0" b="0"/>
+            <wp:docPr id="20" name="Picture 20"/>
+            <wp:cNvGraphicFramePr>
+              <a:graphicFrameLocks xmlns:a="http://schemas.openxmlformats.org/drawingml/2006/main" noChangeAspect="1"/>
+            </wp:cNvGraphicFramePr>
+            <a:graphic xmlns:a="http://schemas.openxmlformats.org/drawingml/2006/main">
+              <a:graphicData uri="http://schemas.openxmlformats.org/drawingml/2006/picture">
+                <pic:pic xmlns:pic="http://schemas.openxmlformats.org/drawingml/2006/picture">
+                  <pic:nvPicPr>
+                    <pic:cNvPr id="1" name=""/>
+                    <pic:cNvPicPr/>
+                  </pic:nvPicPr>
+                  <pic:blipFill>
+                    <a:blip r:embed="rId22"/>
+                    <a:stretch>
+                      <a:fillRect/>
+                    </a:stretch>
+                  </pic:blipFill>
+                  <pic:spPr>
+                    <a:xfrm>
+                      <a:off x="0" y="0"/>
+                      <a:ext cx="2811411" cy="1412558"/>
+                    </a:xfrm>
+                    <a:prstGeom prst="rect">
+                      <a:avLst/>
+                    </a:prstGeom>
+                  </pic:spPr>
+                </pic:pic>
+              </a:graphicData>
+            </a:graphic>
+          </wp:inline>
+        </w:drawing>
+      </w:r>
+    </w:p>
+    <w:p>
+      <w:r>
+        <w:t>They say that t</w:t>
+      </w:r>
+      <w:r>
+        <w:t xml:space="preserve">he Primary </w:t>
+      </w:r>
+      <w:r>
+        <w:t xml:space="preserve">Key of the Parent is exported to the Child. The corresponding field of the Child </w:t>
+      </w:r>
+      <w:r>
+        <w:t xml:space="preserve">Entity </w:t>
+      </w:r>
+      <w:r>
+        <w:t>called the Foreign Key.</w:t>
+      </w:r>
+    </w:p>
+    <w:p>
+      <w:r>
+        <w:t>Often the Parent entity acts as a reference or detailed entity.</w:t>
+      </w:r>
+      <w:r>
+        <w:t xml:space="preserve"> They say that the Child Entity refers to the Parent.</w:t>
+      </w:r>
+    </w:p>
+    <w:p>
+      <w:r>
+        <w:t>There are 3 types of the relationships between Parent and Child.</w:t>
+      </w:r>
+    </w:p>
+    <w:p>
+      <w:pPr>
+        <w:pStyle w:val="Heading2"/>
+      </w:pPr>
+      <w:bookmarkStart w:id="18" w:name="_Toc4870188"/>
+      <w:r>
+        <w:t>The Identifying Relationship</w:t>
+      </w:r>
+      <w:bookmarkEnd w:id="18"/>
+    </w:p>
+    <w:p>
+      <w:r>
+        <w:t>…</w:t>
+      </w:r>
+      <w:r>
+        <w:t>takes place when the Parent’s Primary Key is included into the Child’s Primary Key. The Identifying Relationship has been drawn as a solid line:</w:t>
+      </w:r>
+    </w:p>
+    <w:p>
+      <w:r>
+        <w:rPr>
+          <w:noProof/>
+        </w:rPr>
+        <w:drawing>
+          <wp:inline distT="0" distB="0" distL="0" distR="0" wp14:anchorId="251F1975" wp14:editId="516BEDF3">
+            <wp:extent cx="3335505" cy="1398760"/>
+            <wp:effectExtent l="0" t="0" r="0" b="0"/>
+            <wp:docPr id="24" name="Picture 24"/>
+            <wp:cNvGraphicFramePr>
+              <a:graphicFrameLocks xmlns:a="http://schemas.openxmlformats.org/drawingml/2006/main" noChangeAspect="1"/>
+            </wp:cNvGraphicFramePr>
+            <a:graphic xmlns:a="http://schemas.openxmlformats.org/drawingml/2006/main">
+              <a:graphicData uri="http://schemas.openxmlformats.org/drawingml/2006/picture">
+                <pic:pic xmlns:pic="http://schemas.openxmlformats.org/drawingml/2006/picture">
+                  <pic:nvPicPr>
+                    <pic:cNvPr id="1" name=""/>
+                    <pic:cNvPicPr/>
+                  </pic:nvPicPr>
+                  <pic:blipFill>
+                    <a:blip r:embed="rId23"/>
+                    <a:stretch>
+                      <a:fillRect/>
+                    </a:stretch>
+                  </pic:blipFill>
+                  <pic:spPr>
+                    <a:xfrm>
+                      <a:off x="0" y="0"/>
+                      <a:ext cx="3375938" cy="1415716"/>
+                    </a:xfrm>
+                    <a:prstGeom prst="rect">
+                      <a:avLst/>
+                    </a:prstGeom>
+                  </pic:spPr>
+                </pic:pic>
+              </a:graphicData>
+            </a:graphic>
+          </wp:inline>
+        </w:drawing>
+      </w:r>
+    </w:p>
+    <w:p/>
+    <w:p>
+      <w:pPr>
+        <w:pStyle w:val="Heading2"/>
+      </w:pPr>
+      <w:bookmarkStart w:id="19" w:name="_Toc4870189"/>
+      <w:r>
+        <w:t>The Non-Identifying Mandatory Relationship</w:t>
+      </w:r>
+      <w:bookmarkEnd w:id="19"/>
+    </w:p>
+    <w:p>
+      <w:r>
+        <w:t>This type of relationship takes place when the Parent’s Primary Key is linked to the mandatory field on the Child- side. The notation for this type of Relationship is shown below:</w:t>
+      </w:r>
+    </w:p>
+    <w:p>
+      <w:r>
+        <w:rPr>
+          <w:noProof/>
+        </w:rPr>
+        <w:drawing>
+          <wp:inline distT="0" distB="0" distL="0" distR="0" wp14:anchorId="37A9DA2B" wp14:editId="7468955E">
+            <wp:extent cx="3367889" cy="1288798"/>
+            <wp:effectExtent l="0" t="0" r="4445" b="6985"/>
+            <wp:docPr id="23" name="Picture 23"/>
+            <wp:cNvGraphicFramePr>
+              <a:graphicFrameLocks xmlns:a="http://schemas.openxmlformats.org/drawingml/2006/main" noChangeAspect="1"/>
+            </wp:cNvGraphicFramePr>
+            <a:graphic xmlns:a="http://schemas.openxmlformats.org/drawingml/2006/main">
+              <a:graphicData uri="http://schemas.openxmlformats.org/drawingml/2006/picture">
+                <pic:pic xmlns:pic="http://schemas.openxmlformats.org/drawingml/2006/picture">
+                  <pic:nvPicPr>
+                    <pic:cNvPr id="1" name=""/>
+                    <pic:cNvPicPr/>
+                  </pic:nvPicPr>
+                  <pic:blipFill>
+                    <a:blip r:embed="rId24"/>
+                    <a:stretch>
+                      <a:fillRect/>
+                    </a:stretch>
+                  </pic:blipFill>
+                  <pic:spPr>
+                    <a:xfrm>
+                      <a:off x="0" y="0"/>
+                      <a:ext cx="3408453" cy="1304321"/>
+                    </a:xfrm>
+                    <a:prstGeom prst="rect">
+                      <a:avLst/>
+                    </a:prstGeom>
+                  </pic:spPr>
+                </pic:pic>
+              </a:graphicData>
+            </a:graphic>
+          </wp:inline>
+        </w:drawing>
+      </w:r>
+    </w:p>
+    <w:p/>
+    <w:p>
+      <w:pPr>
+        <w:pStyle w:val="Heading2"/>
+      </w:pPr>
+      <w:bookmarkStart w:id="20" w:name="_Toc4870190"/>
+      <w:r>
+        <w:t>The Not-Identifying Optional Relationship</w:t>
+      </w:r>
+      <w:bookmarkEnd w:id="20"/>
+    </w:p>
+    <w:p>
+      <w:r>
+        <w:t xml:space="preserve">This type of relationship </w:t>
+      </w:r>
+      <w:r>
+        <w:t xml:space="preserve">exists if the Foreign Key </w:t>
+      </w:r>
+      <w:r>
+        <w:t>field on</w:t>
+      </w:r>
+      <w:r>
+        <w:t xml:space="preserve"> the Child- side is optional.</w:t>
+      </w:r>
+    </w:p>
+    <w:p>
+      <w:r>
+        <w:rPr>
+          <w:noProof/>
+        </w:rPr>
+        <w:drawing>
+          <wp:inline distT="0" distB="0" distL="0" distR="0" wp14:anchorId="01551BD6" wp14:editId="4F91ED2C">
+            <wp:extent cx="3254426" cy="1108590"/>
+            <wp:effectExtent l="0" t="0" r="3175" b="0"/>
+            <wp:docPr id="25" name="Picture 25"/>
+            <wp:cNvGraphicFramePr>
+              <a:graphicFrameLocks xmlns:a="http://schemas.openxmlformats.org/drawingml/2006/main" noChangeAspect="1"/>
+            </wp:cNvGraphicFramePr>
+            <a:graphic xmlns:a="http://schemas.openxmlformats.org/drawingml/2006/main">
+              <a:graphicData uri="http://schemas.openxmlformats.org/drawingml/2006/picture">
+                <pic:pic xmlns:pic="http://schemas.openxmlformats.org/drawingml/2006/picture">
+                  <pic:nvPicPr>
+                    <pic:cNvPr id="1" name=""/>
+                    <pic:cNvPicPr/>
+                  </pic:nvPicPr>
+                  <pic:blipFill>
+                    <a:blip r:embed="rId25"/>
+                    <a:stretch>
+                      <a:fillRect/>
+                    </a:stretch>
+                  </pic:blipFill>
+                  <pic:spPr>
+                    <a:xfrm>
+                      <a:off x="0" y="0"/>
+                      <a:ext cx="3395846" cy="1156763"/>
+                    </a:xfrm>
+                    <a:prstGeom prst="rect">
+                      <a:avLst/>
+                    </a:prstGeom>
+                  </pic:spPr>
+                </pic:pic>
+              </a:graphicData>
+            </a:graphic>
+          </wp:inline>
+        </w:drawing>
+      </w:r>
+    </w:p>
+    <w:p>
+      <w:r>
+        <w:t>The field “PRODUCT_INTERNATIONAL_CODE” in the table “PRODUCT” on the fragment of the diagram above is optional</w:t>
+      </w:r>
+      <w:r>
+        <w:t>. Therefore, the relationship is Not-Identifying Optional.</w:t>
+      </w:r>
+    </w:p>
+    <w:p>
+      <w:pPr>
+        <w:pStyle w:val="Heading2"/>
+      </w:pPr>
+      <w:bookmarkStart w:id="21" w:name="_Toc4870191"/>
+      <w:r>
+        <w:t>The “Auto”- relationship</w:t>
+      </w:r>
+      <w:bookmarkEnd w:id="21"/>
+    </w:p>
+    <w:p>
+      <w:r>
+        <w:rPr>
+          <w:noProof/>
+        </w:rPr>
+        <w:drawing>
+          <wp:inline distT="0" distB="0" distL="0" distR="0" wp14:anchorId="3A2A81E3" wp14:editId="365627C4">
+            <wp:extent cx="2559321" cy="1689037"/>
+            <wp:effectExtent l="0" t="0" r="0" b="6985"/>
+            <wp:docPr id="26" name="Picture 26"/>
+            <wp:cNvGraphicFramePr>
+              <a:graphicFrameLocks xmlns:a="http://schemas.openxmlformats.org/drawingml/2006/main" noChangeAspect="1"/>
+            </wp:cNvGraphicFramePr>
+            <a:graphic xmlns:a="http://schemas.openxmlformats.org/drawingml/2006/main">
+              <a:graphicData uri="http://schemas.openxmlformats.org/drawingml/2006/picture">
+                <pic:pic xmlns:pic="http://schemas.openxmlformats.org/drawingml/2006/picture">
+                  <pic:nvPicPr>
+                    <pic:cNvPr id="1" name=""/>
+                    <pic:cNvPicPr/>
+                  </pic:nvPicPr>
+                  <pic:blipFill>
+                    <a:blip r:embed="rId26"/>
+                    <a:stretch>
+                      <a:fillRect/>
+                    </a:stretch>
+                  </pic:blipFill>
+                  <pic:spPr>
+                    <a:xfrm>
+                      <a:off x="0" y="0"/>
+                      <a:ext cx="2662016" cy="1756811"/>
+                    </a:xfrm>
+                    <a:prstGeom prst="rect">
+                      <a:avLst/>
+                    </a:prstGeom>
+                  </pic:spPr>
+                </pic:pic>
+              </a:graphicData>
+            </a:graphic>
+          </wp:inline>
+        </w:drawing>
+      </w:r>
+    </w:p>
+    <w:p>
+      <w:r>
+        <w:t>The Entity can be referring</w:t>
+      </w:r>
+      <w:r>
+        <w:t xml:space="preserve"> to itself. For example, on the diagram above the entity “person” has the “auto”- relationship between “person” and “manager”. The “auto” relationship is always Non-Identifying. It can be mandatory or optional.</w:t>
+      </w:r>
+    </w:p>
+    <w:p>
+      <w:pPr>
+        <w:pStyle w:val="Heading1"/>
+      </w:pPr>
+      <w:bookmarkStart w:id="22" w:name="_Toc4870192"/>
+      <w:r>
+        <w:t>Resolving the “many-to-many” relationship</w:t>
+      </w:r>
+      <w:bookmarkEnd w:id="22"/>
+    </w:p>
+    <w:p>
+      <w:r>
+        <w:t>As it was mentioned earlier, “Apricot DB” does not provide the direct support of the “many-to-many” logical relationship.</w:t>
+      </w:r>
+    </w:p>
+    <w:p>
+      <w:r>
+        <w:t>In order to implement the “many-to-many” relationship, an additional entity needs to be introduced, so called “Association Entity”.</w:t>
+      </w:r>
+    </w:p>
+    <w:p>
+      <w:r>
+        <w:t>The “Association Entity” is shown on the diagram below and marked in yellow.</w:t>
+      </w:r>
+    </w:p>
+    <w:p>
+      <w:r>
+        <w:t>This “many-to-many” resolution was implemented using the identifying relationships on both sides.</w:t>
+      </w:r>
+    </w:p>
+    <w:p>
+      <w:r>
+        <w:rPr>
+          <w:noProof/>
+        </w:rPr>
+        <w:lastRenderedPageBreak/>
+        <w:drawing>
+          <wp:inline distT="0" distB="0" distL="0" distR="0" wp14:anchorId="4CD5E9BB" wp14:editId="0F627C0C">
+            <wp:extent cx="5731510" cy="2113915"/>
+            <wp:effectExtent l="0" t="0" r="2540" b="635"/>
+            <wp:docPr id="27" name="Picture 27"/>
+            <wp:cNvGraphicFramePr>
+              <a:graphicFrameLocks xmlns:a="http://schemas.openxmlformats.org/drawingml/2006/main" noChangeAspect="1"/>
+            </wp:cNvGraphicFramePr>
+            <a:graphic xmlns:a="http://schemas.openxmlformats.org/drawingml/2006/main">
+              <a:graphicData uri="http://schemas.openxmlformats.org/drawingml/2006/picture">
+                <pic:pic xmlns:pic="http://schemas.openxmlformats.org/drawingml/2006/picture">
+                  <pic:nvPicPr>
+                    <pic:cNvPr id="1" name=""/>
+                    <pic:cNvPicPr/>
+                  </pic:nvPicPr>
+                  <pic:blipFill>
+                    <a:blip r:embed="rId27"/>
+                    <a:stretch>
+                      <a:fillRect/>
+                    </a:stretch>
+                  </pic:blipFill>
+                  <pic:spPr>
+                    <a:xfrm>
+                      <a:off x="0" y="0"/>
+                      <a:ext cx="5731510" cy="2113915"/>
+                    </a:xfrm>
+                    <a:prstGeom prst="rect">
+                      <a:avLst/>
+                    </a:prstGeom>
+                  </pic:spPr>
+                </pic:pic>
+              </a:graphicData>
+            </a:graphic>
+          </wp:inline>
+        </w:drawing>
+      </w:r>
+    </w:p>
+    <w:p/>
+    <w:p>
+      <w:r>
+        <w:t>Alternatively, the “many-to-many” relationship can be resolved using the non-identifying relationships, as it is shown below:</w:t>
+      </w:r>
+    </w:p>
+    <w:p>
+      <w:r>
+        <w:rPr>
+          <w:noProof/>
+        </w:rPr>
+        <w:drawing>
+          <wp:inline distT="0" distB="0" distL="0" distR="0" wp14:anchorId="216A9CC7" wp14:editId="1A318E6D">
+            <wp:extent cx="5731510" cy="1697355"/>
+            <wp:effectExtent l="0" t="0" r="2540" b="0"/>
+            <wp:docPr id="28" name="Picture 28"/>
+            <wp:cNvGraphicFramePr>
+              <a:graphicFrameLocks xmlns:a="http://schemas.openxmlformats.org/drawingml/2006/main" noChangeAspect="1"/>
+            </wp:cNvGraphicFramePr>
+            <a:graphic xmlns:a="http://schemas.openxmlformats.org/drawingml/2006/main">
+              <a:graphicData uri="http://schemas.openxmlformats.org/drawingml/2006/picture">
+                <pic:pic xmlns:pic="http://schemas.openxmlformats.org/drawingml/2006/picture">
+                  <pic:nvPicPr>
+                    <pic:cNvPr id="1" name=""/>
+                    <pic:cNvPicPr/>
+                  </pic:nvPicPr>
+                  <pic:blipFill>
+                    <a:blip r:embed="rId28"/>
+                    <a:stretch>
+                      <a:fillRect/>
+                    </a:stretch>
+                  </pic:blipFill>
+                  <pic:spPr>
+                    <a:xfrm>
+                      <a:off x="0" y="0"/>
+                      <a:ext cx="5731510" cy="1697355"/>
+                    </a:xfrm>
+                    <a:prstGeom prst="rect">
+                      <a:avLst/>
+                    </a:prstGeom>
+                  </pic:spPr>
+                </pic:pic>
+              </a:graphicData>
+            </a:graphic>
+          </wp:inline>
+        </w:drawing>
+      </w:r>
+    </w:p>
+    <w:p/>
+    <w:p>
+      <w:pPr>
+        <w:pStyle w:val="Heading1"/>
+      </w:pPr>
+      <w:bookmarkStart w:id="23" w:name="_Toc4870193"/>
+      <w:r>
+        <w:t xml:space="preserve">The </w:t>
+      </w:r>
+      <w:r>
+        <w:t xml:space="preserve">Entity </w:t>
+      </w:r>
+      <w:r>
+        <w:t>notation</w:t>
+      </w:r>
+      <w:bookmarkEnd w:id="23"/>
+    </w:p>
+    <w:p/>
+    <w:p/>
+    <w:p>
+      <w:pPr>
+        <w:pStyle w:val="Heading1"/>
+      </w:pPr>
+      <w:bookmarkStart w:id="24" w:name="_Toc4870194"/>
+      <w:r>
+        <w:t>Working with Entities</w:t>
+      </w:r>
+      <w:bookmarkEnd w:id="24"/>
+    </w:p>
+    <w:p>
+      <w:r>
+        <w:t>The key element of any ERD is an Entity.</w:t>
+      </w:r>
+    </w:p>
+    <w:p>
+      <w:r>
+        <w:rPr>
+          <w:noProof/>
+        </w:rPr>
+        <w:drawing>
+          <wp:inline distT="0" distB="0" distL="0" distR="0" wp14:anchorId="2063C8B8" wp14:editId="273E432E">
+            <wp:extent cx="5731510" cy="516890"/>
+            <wp:effectExtent l="0" t="0" r="2540" b="0"/>
+            <wp:docPr id="29" name="Picture 29"/>
+            <wp:cNvGraphicFramePr>
+              <a:graphicFrameLocks xmlns:a="http://schemas.openxmlformats.org/drawingml/2006/main" noChangeAspect="1"/>
+            </wp:cNvGraphicFramePr>
+            <a:graphic xmlns:a="http://schemas.openxmlformats.org/drawingml/2006/main">
+              <a:graphicData uri="http://schemas.openxmlformats.org/drawingml/2006/picture">
+                <pic:pic xmlns:pic="http://schemas.openxmlformats.org/drawingml/2006/picture">
+                  <pic:nvPicPr>
+                    <pic:cNvPr id="1" name=""/>
+                    <pic:cNvPicPr/>
+                  </pic:nvPicPr>
+                  <pic:blipFill>
+                    <a:blip r:embed="rId29"/>
+                    <a:stretch>
+                      <a:fillRect/>
+                    </a:stretch>
+                  </pic:blipFill>
+                  <pic:spPr>
+                    <a:xfrm>
+                      <a:off x="0" y="0"/>
+                      <a:ext cx="5731510" cy="516890"/>
+                    </a:xfrm>
+                    <a:prstGeom prst="rect">
+                      <a:avLst/>
+                    </a:prstGeom>
+                  </pic:spPr>
+                </pic:pic>
+              </a:graphicData>
+            </a:graphic>
+          </wp:inline>
+        </w:drawing>
+      </w:r>
+    </w:p>
+    <w:p>
+      <w:r>
+        <w:t>In order to create a new Entity, use the item “New Entity” on the toolbar, as shown above.</w:t>
+      </w:r>
+    </w:p>
+    <w:p>
+      <w:r>
+        <w:t>The form of creation/editing of Entity contains two tabs: “Columns” and “Indexes and Constraints”.</w:t>
+      </w:r>
+    </w:p>
+    <w:p>
+      <w:r>
+        <w:rPr>
+          <w:noProof/>
+        </w:rPr>
+        <w:lastRenderedPageBreak/>
+        <w:drawing>
+          <wp:inline distT="0" distB="0" distL="0" distR="0" wp14:anchorId="1AA3F9B7" wp14:editId="4677DB61">
+            <wp:extent cx="3259066" cy="1963527"/>
+            <wp:effectExtent l="0" t="0" r="0" b="0"/>
+            <wp:docPr id="31" name="Picture 31"/>
+            <wp:cNvGraphicFramePr>
+              <a:graphicFrameLocks xmlns:a="http://schemas.openxmlformats.org/drawingml/2006/main" noChangeAspect="1"/>
+            </wp:cNvGraphicFramePr>
+            <a:graphic xmlns:a="http://schemas.openxmlformats.org/drawingml/2006/main">
+              <a:graphicData uri="http://schemas.openxmlformats.org/drawingml/2006/picture">
+                <pic:pic xmlns:pic="http://schemas.openxmlformats.org/drawingml/2006/picture">
+                  <pic:nvPicPr>
+                    <pic:cNvPr id="1" name=""/>
+                    <pic:cNvPicPr/>
+                  </pic:nvPicPr>
+                  <pic:blipFill>
+                    <a:blip r:embed="rId30"/>
+                    <a:stretch>
+                      <a:fillRect/>
+                    </a:stretch>
+                  </pic:blipFill>
+                  <pic:spPr>
+                    <a:xfrm>
+                      <a:off x="0" y="0"/>
+                      <a:ext cx="3265855" cy="1967617"/>
+                    </a:xfrm>
+                    <a:prstGeom prst="rect">
+                      <a:avLst/>
+                    </a:prstGeom>
+                  </pic:spPr>
+                </pic:pic>
+              </a:graphicData>
+            </a:graphic>
+          </wp:inline>
+        </w:drawing>
+      </w:r>
+    </w:p>
+    <w:p>
+      <w:r>
+        <w:t xml:space="preserve">The names of fields in the table above are self-explanatory. The set of types, presented in the drop-down menu “Data Type” is a database specific. </w:t>
+      </w:r>
+      <w:r>
+        <w:t xml:space="preserve">This list includes only most popular types for the database. If user needs some type not included into the provided list, it can be entered manually. </w:t>
+      </w:r>
+      <w:r>
+        <w:br/>
+        <w:t>Note: t</w:t>
+      </w:r>
+      <w:r>
+        <w:t xml:space="preserve">he type of the target database is set for the current Project during the project-create procedure. This type can be changed at any time. </w:t>
+      </w:r>
+    </w:p>
+    <w:p>
+      <w:r>
+        <w:t>The sequence of columns in the “Columns” grid will be used for generation of the database create- script. This will be the physical sequence of the columns then. The column can be moved up and down</w:t>
+      </w:r>
+      <w:r>
+        <w:t xml:space="preserve"> in the sequence</w:t>
+      </w:r>
+      <w:r>
+        <w:t>.</w:t>
+      </w:r>
+      <w:r>
+        <w:br/>
+      </w:r>
+    </w:p>
+    <w:p/>
+    <w:p/>
+    <w:p/>
+    <w:p/>
+    <w:p>
+      <w:pPr>
+        <w:pStyle w:val="Heading1"/>
+      </w:pPr>
+      <w:bookmarkStart w:id="25" w:name="_Toc4870195"/>
+      <w:r>
+        <w:t>Working with Relationships</w:t>
+      </w:r>
+      <w:bookmarkEnd w:id="25"/>
+    </w:p>
+    <w:p/>
+    <w:p/>
+    <w:p>
+      <w:pPr>
+        <w:pStyle w:val="Heading1"/>
+      </w:pPr>
+      <w:r>
+        <w:t>Working with Views</w:t>
+      </w:r>
+    </w:p>
+    <w:p/>
+    <w:p/>
+    <w:p>
+      <w:pPr>
+        <w:pStyle w:val="Heading1"/>
+      </w:pPr>
+      <w:r>
+        <w:t>Working with Projects</w:t>
+      </w:r>
+    </w:p>
+    <w:p/>
+    <w:p>
+      <w:pPr>
+        <w:pStyle w:val="Heading1"/>
+      </w:pPr>
+      <w:r>
+        <w:t>Retrieving the s</w:t>
+      </w:r>
+      <w:r>
+        <w:t xml:space="preserve">tructure </w:t>
+      </w:r>
+      <w:r>
+        <w:t xml:space="preserve">of Database </w:t>
+      </w:r>
+      <w:r>
+        <w:t>in form of Excel table</w:t>
+      </w:r>
+    </w:p>
+    <w:p/>
     <w:sectPr>
-      <w:footerReference w:type="default" r:id="rId14"/>
+      <w:footerReference w:type="default" r:id="rId31"/>
       <w:pgSz w:w="11906" w:h="16838"/>
       <w:pgMar w:top="1440" w:right="1440" w:bottom="1440" w:left="1440" w:header="708" w:footer="708" w:gutter="0"/>
       <w:cols w:space="708"/>
@@ -907,7 +4334,7 @@
             <w:noProof/>
           </w:rPr>
           <w:tab/>
-          <w:t>“Apricot DB”, v 0.2 February 2019</w:t>
+          <w:t>“Apricot DB”, v 0.3 March 2019</w:t>
         </w:r>
       </w:p>
     </w:sdtContent>
@@ -1494,6 +4921,87 @@
       <w:szCs w:val="26"/>
     </w:rPr>
   </w:style>
+  <w:style w:type="paragraph" w:styleId="BalloonText">
+    <w:name w:val="Balloon Text"/>
+    <w:basedOn w:val="Normal"/>
+    <w:link w:val="BalloonTextChar"/>
+    <w:uiPriority w:val="99"/>
+    <w:semiHidden/>
+    <w:unhideWhenUsed/>
+    <w:rsid w:val="003E56D9"/>
+    <w:pPr>
+      <w:spacing w:after="0" w:line="240" w:lineRule="auto"/>
+    </w:pPr>
+    <w:rPr>
+      <w:rFonts w:ascii="Segoe UI" w:hAnsi="Segoe UI" w:cs="Segoe UI"/>
+      <w:sz w:val="18"/>
+      <w:szCs w:val="18"/>
+    </w:rPr>
+  </w:style>
+  <w:style w:type="character" w:customStyle="1" w:styleId="BalloonTextChar">
+    <w:name w:val="Balloon Text Char"/>
+    <w:basedOn w:val="DefaultParagraphFont"/>
+    <w:link w:val="BalloonText"/>
+    <w:uiPriority w:val="99"/>
+    <w:semiHidden/>
+    <w:rsid w:val="003E56D9"/>
+    <w:rPr>
+      <w:rFonts w:ascii="Segoe UI" w:hAnsi="Segoe UI" w:cs="Segoe UI"/>
+      <w:sz w:val="18"/>
+      <w:szCs w:val="18"/>
+    </w:rPr>
+  </w:style>
+  <w:style w:type="paragraph" w:styleId="TOCHeading">
+    <w:name w:val="TOC Heading"/>
+    <w:basedOn w:val="Heading1"/>
+    <w:next w:val="Normal"/>
+    <w:uiPriority w:val="39"/>
+    <w:unhideWhenUsed/>
+    <w:qFormat/>
+    <w:rsid w:val="004C48DC"/>
+    <w:pPr>
+      <w:outlineLvl w:val="9"/>
+    </w:pPr>
+    <w:rPr>
+      <w:lang w:val="en-US"/>
+    </w:rPr>
+  </w:style>
+  <w:style w:type="paragraph" w:styleId="TOC1">
+    <w:name w:val="toc 1"/>
+    <w:basedOn w:val="Normal"/>
+    <w:next w:val="Normal"/>
+    <w:autoRedefine/>
+    <w:uiPriority w:val="39"/>
+    <w:unhideWhenUsed/>
+    <w:rsid w:val="004C48DC"/>
+    <w:pPr>
+      <w:spacing w:after="100"/>
+    </w:pPr>
+  </w:style>
+  <w:style w:type="character" w:styleId="Hyperlink">
+    <w:name w:val="Hyperlink"/>
+    <w:basedOn w:val="DefaultParagraphFont"/>
+    <w:uiPriority w:val="99"/>
+    <w:unhideWhenUsed/>
+    <w:rsid w:val="004C48DC"/>
+    <w:rPr>
+      <w:color w:val="0563C1" w:themeColor="hyperlink"/>
+      <w:u w:val="single"/>
+    </w:rPr>
+  </w:style>
+  <w:style w:type="paragraph" w:styleId="TOC2">
+    <w:name w:val="toc 2"/>
+    <w:basedOn w:val="Normal"/>
+    <w:next w:val="Normal"/>
+    <w:autoRedefine/>
+    <w:uiPriority w:val="39"/>
+    <w:unhideWhenUsed/>
+    <w:rsid w:val="00A82A46"/>
+    <w:pPr>
+      <w:spacing w:after="100"/>
+      <w:ind w:left="220"/>
+    </w:pPr>
+  </w:style>
 </w:styles>
 </file>
 
@@ -1797,7 +5305,7 @@
 </file>
 
 <file path=customXml/itemProps1.xml><?xml version="1.0" encoding="utf-8"?>
-<ds:datastoreItem xmlns:ds="http://schemas.openxmlformats.org/officeDocument/2006/customXml" ds:itemID="{B5B96B97-0A11-43D0-B864-29C96788CC47}">
+<ds:datastoreItem xmlns:ds="http://schemas.openxmlformats.org/officeDocument/2006/customXml" ds:itemID="{D511BC3E-E168-4639-8BCE-B456628A801B}">
   <ds:schemaRefs>
     <ds:schemaRef ds:uri="http://schemas.openxmlformats.org/officeDocument/2006/bibliography"/>
   </ds:schemaRefs>

</xml_diff>

<commit_message>
Desing session 058 -> development of the user document + bugfixes
</commit_message>
<xml_diff>
--- a/apricot-docs/Apricot DB User Guide.docx
+++ b/apricot-docs/Apricot DB User Guide.docx
@@ -119,7 +119,7 @@
                     <pic:cNvPicPr/>
                   </pic:nvPicPr>
                   <pic:blipFill>
-                    <a:blip r:embed="rId8" cstate="print">
+                    <a:blip r:embed="rId9" cstate="print">
                       <a:extLst>
                         <a:ext uri="{28A0092B-C50C-407E-A947-70E740481C1C}">
                           <a14:useLocalDpi xmlns:a14="http://schemas.microsoft.com/office/drawing/2010/main" val="0"/>
@@ -181,6 +181,8 @@
           <w:r>
             <w:t>Contents</w:t>
           </w:r>
+          <w:bookmarkStart w:id="1" w:name="_GoBack"/>
+          <w:bookmarkEnd w:id="1"/>
         </w:p>
         <w:p>
           <w:pPr>
@@ -203,7 +205,7 @@
           <w:r>
             <w:fldChar w:fldCharType="separate"/>
           </w:r>
-          <w:hyperlink w:anchor="_Toc5024337" w:history="1">
+          <w:hyperlink w:anchor="_Toc6318616" w:history="1">
             <w:r>
               <w:rPr>
                 <w:rStyle w:val="Hyperlink"/>
@@ -230,7 +232,7 @@
                 <w:noProof/>
                 <w:webHidden/>
               </w:rPr>
-              <w:instrText xml:space="preserve"> PAGEREF _Toc5024337 \h </w:instrText>
+              <w:instrText xml:space="preserve"> PAGEREF _Toc6318616 \h </w:instrText>
             </w:r>
             <w:r>
               <w:rPr>
@@ -273,7 +275,7 @@
               <w:lang w:eastAsia="en-ZA"/>
             </w:rPr>
           </w:pPr>
-          <w:hyperlink w:anchor="_Toc5024338" w:history="1">
+          <w:hyperlink w:anchor="_Toc6318617" w:history="1">
             <w:r>
               <w:rPr>
                 <w:rStyle w:val="Hyperlink"/>
@@ -300,7 +302,7 @@
                 <w:noProof/>
                 <w:webHidden/>
               </w:rPr>
-              <w:instrText xml:space="preserve"> PAGEREF _Toc5024338 \h </w:instrText>
+              <w:instrText xml:space="preserve"> PAGEREF _Toc6318617 \h </w:instrText>
             </w:r>
             <w:r>
               <w:rPr>
@@ -343,7 +345,7 @@
               <w:lang w:eastAsia="en-ZA"/>
             </w:rPr>
           </w:pPr>
-          <w:hyperlink w:anchor="_Toc5024339" w:history="1">
+          <w:hyperlink w:anchor="_Toc6318618" w:history="1">
             <w:r>
               <w:rPr>
                 <w:rStyle w:val="Hyperlink"/>
@@ -370,7 +372,7 @@
                 <w:noProof/>
                 <w:webHidden/>
               </w:rPr>
-              <w:instrText xml:space="preserve"> PAGEREF _Toc5024339 \h </w:instrText>
+              <w:instrText xml:space="preserve"> PAGEREF _Toc6318618 \h </w:instrText>
             </w:r>
             <w:r>
               <w:rPr>
@@ -413,7 +415,7 @@
               <w:lang w:eastAsia="en-ZA"/>
             </w:rPr>
           </w:pPr>
-          <w:hyperlink w:anchor="_Toc5024340" w:history="1">
+          <w:hyperlink w:anchor="_Toc6318619" w:history="1">
             <w:r>
               <w:rPr>
                 <w:rStyle w:val="Hyperlink"/>
@@ -440,7 +442,7 @@
                 <w:noProof/>
                 <w:webHidden/>
               </w:rPr>
-              <w:instrText xml:space="preserve"> PAGEREF _Toc5024340 \h </w:instrText>
+              <w:instrText xml:space="preserve"> PAGEREF _Toc6318619 \h </w:instrText>
             </w:r>
             <w:r>
               <w:rPr>
@@ -483,7 +485,7 @@
               <w:lang w:eastAsia="en-ZA"/>
             </w:rPr>
           </w:pPr>
-          <w:hyperlink w:anchor="_Toc5024341" w:history="1">
+          <w:hyperlink w:anchor="_Toc6318620" w:history="1">
             <w:r>
               <w:rPr>
                 <w:rStyle w:val="Hyperlink"/>
@@ -510,7 +512,7 @@
                 <w:noProof/>
                 <w:webHidden/>
               </w:rPr>
-              <w:instrText xml:space="preserve"> PAGEREF _Toc5024341 \h </w:instrText>
+              <w:instrText xml:space="preserve"> PAGEREF _Toc6318620 \h </w:instrText>
             </w:r>
             <w:r>
               <w:rPr>
@@ -553,7 +555,7 @@
               <w:lang w:eastAsia="en-ZA"/>
             </w:rPr>
           </w:pPr>
-          <w:hyperlink w:anchor="_Toc5024342" w:history="1">
+          <w:hyperlink w:anchor="_Toc6318621" w:history="1">
             <w:r>
               <w:rPr>
                 <w:rStyle w:val="Hyperlink"/>
@@ -580,7 +582,7 @@
                 <w:noProof/>
                 <w:webHidden/>
               </w:rPr>
-              <w:instrText xml:space="preserve"> PAGEREF _Toc5024342 \h </w:instrText>
+              <w:instrText xml:space="preserve"> PAGEREF _Toc6318621 \h </w:instrText>
             </w:r>
             <w:r>
               <w:rPr>
@@ -623,7 +625,7 @@
               <w:lang w:eastAsia="en-ZA"/>
             </w:rPr>
           </w:pPr>
-          <w:hyperlink w:anchor="_Toc5024343" w:history="1">
+          <w:hyperlink w:anchor="_Toc6318622" w:history="1">
             <w:r>
               <w:rPr>
                 <w:rStyle w:val="Hyperlink"/>
@@ -650,7 +652,7 @@
                 <w:noProof/>
                 <w:webHidden/>
               </w:rPr>
-              <w:instrText xml:space="preserve"> PAGEREF _Toc5024343 \h </w:instrText>
+              <w:instrText xml:space="preserve"> PAGEREF _Toc6318622 \h </w:instrText>
             </w:r>
             <w:r>
               <w:rPr>
@@ -693,7 +695,7 @@
               <w:lang w:eastAsia="en-ZA"/>
             </w:rPr>
           </w:pPr>
-          <w:hyperlink w:anchor="_Toc5024344" w:history="1">
+          <w:hyperlink w:anchor="_Toc6318623" w:history="1">
             <w:r>
               <w:rPr>
                 <w:rStyle w:val="Hyperlink"/>
@@ -720,7 +722,7 @@
                 <w:noProof/>
                 <w:webHidden/>
               </w:rPr>
-              <w:instrText xml:space="preserve"> PAGEREF _Toc5024344 \h </w:instrText>
+              <w:instrText xml:space="preserve"> PAGEREF _Toc6318623 \h </w:instrText>
             </w:r>
             <w:r>
               <w:rPr>
@@ -763,7 +765,7 @@
               <w:lang w:eastAsia="en-ZA"/>
             </w:rPr>
           </w:pPr>
-          <w:hyperlink w:anchor="_Toc5024345" w:history="1">
+          <w:hyperlink w:anchor="_Toc6318624" w:history="1">
             <w:r>
               <w:rPr>
                 <w:rStyle w:val="Hyperlink"/>
@@ -790,7 +792,7 @@
                 <w:noProof/>
                 <w:webHidden/>
               </w:rPr>
-              <w:instrText xml:space="preserve"> PAGEREF _Toc5024345 \h </w:instrText>
+              <w:instrText xml:space="preserve"> PAGEREF _Toc6318624 \h </w:instrText>
             </w:r>
             <w:r>
               <w:rPr>
@@ -833,7 +835,7 @@
               <w:lang w:eastAsia="en-ZA"/>
             </w:rPr>
           </w:pPr>
-          <w:hyperlink w:anchor="_Toc5024346" w:history="1">
+          <w:hyperlink w:anchor="_Toc6318625" w:history="1">
             <w:r>
               <w:rPr>
                 <w:rStyle w:val="Hyperlink"/>
@@ -860,7 +862,7 @@
                 <w:noProof/>
                 <w:webHidden/>
               </w:rPr>
-              <w:instrText xml:space="preserve"> PAGEREF _Toc5024346 \h </w:instrText>
+              <w:instrText xml:space="preserve"> PAGEREF _Toc6318625 \h </w:instrText>
             </w:r>
             <w:r>
               <w:rPr>
@@ -903,7 +905,7 @@
               <w:lang w:eastAsia="en-ZA"/>
             </w:rPr>
           </w:pPr>
-          <w:hyperlink w:anchor="_Toc5024347" w:history="1">
+          <w:hyperlink w:anchor="_Toc6318626" w:history="1">
             <w:r>
               <w:rPr>
                 <w:rStyle w:val="Hyperlink"/>
@@ -930,7 +932,7 @@
                 <w:noProof/>
                 <w:webHidden/>
               </w:rPr>
-              <w:instrText xml:space="preserve"> PAGEREF _Toc5024347 \h </w:instrText>
+              <w:instrText xml:space="preserve"> PAGEREF _Toc6318626 \h </w:instrText>
             </w:r>
             <w:r>
               <w:rPr>
@@ -973,7 +975,7 @@
               <w:lang w:eastAsia="en-ZA"/>
             </w:rPr>
           </w:pPr>
-          <w:hyperlink w:anchor="_Toc5024348" w:history="1">
+          <w:hyperlink w:anchor="_Toc6318627" w:history="1">
             <w:r>
               <w:rPr>
                 <w:rStyle w:val="Hyperlink"/>
@@ -1000,7 +1002,7 @@
                 <w:noProof/>
                 <w:webHidden/>
               </w:rPr>
-              <w:instrText xml:space="preserve"> PAGEREF _Toc5024348 \h </w:instrText>
+              <w:instrText xml:space="preserve"> PAGEREF _Toc6318627 \h </w:instrText>
             </w:r>
             <w:r>
               <w:rPr>
@@ -1043,7 +1045,7 @@
               <w:lang w:eastAsia="en-ZA"/>
             </w:rPr>
           </w:pPr>
-          <w:hyperlink w:anchor="_Toc5024349" w:history="1">
+          <w:hyperlink w:anchor="_Toc6318628" w:history="1">
             <w:r>
               <w:rPr>
                 <w:rStyle w:val="Hyperlink"/>
@@ -1070,7 +1072,7 @@
                 <w:noProof/>
                 <w:webHidden/>
               </w:rPr>
-              <w:instrText xml:space="preserve"> PAGEREF _Toc5024349 \h </w:instrText>
+              <w:instrText xml:space="preserve"> PAGEREF _Toc6318628 \h </w:instrText>
             </w:r>
             <w:r>
               <w:rPr>
@@ -1113,7 +1115,7 @@
               <w:lang w:eastAsia="en-ZA"/>
             </w:rPr>
           </w:pPr>
-          <w:hyperlink w:anchor="_Toc5024350" w:history="1">
+          <w:hyperlink w:anchor="_Toc6318629" w:history="1">
             <w:r>
               <w:rPr>
                 <w:rStyle w:val="Hyperlink"/>
@@ -1140,7 +1142,7 @@
                 <w:noProof/>
                 <w:webHidden/>
               </w:rPr>
-              <w:instrText xml:space="preserve"> PAGEREF _Toc5024350 \h </w:instrText>
+              <w:instrText xml:space="preserve"> PAGEREF _Toc6318629 \h </w:instrText>
             </w:r>
             <w:r>
               <w:rPr>
@@ -1183,7 +1185,7 @@
               <w:lang w:eastAsia="en-ZA"/>
             </w:rPr>
           </w:pPr>
-          <w:hyperlink w:anchor="_Toc5024351" w:history="1">
+          <w:hyperlink w:anchor="_Toc6318630" w:history="1">
             <w:r>
               <w:rPr>
                 <w:rStyle w:val="Hyperlink"/>
@@ -1210,7 +1212,7 @@
                 <w:noProof/>
                 <w:webHidden/>
               </w:rPr>
-              <w:instrText xml:space="preserve"> PAGEREF _Toc5024351 \h </w:instrText>
+              <w:instrText xml:space="preserve"> PAGEREF _Toc6318630 \h </w:instrText>
             </w:r>
             <w:r>
               <w:rPr>
@@ -1253,7 +1255,7 @@
               <w:lang w:eastAsia="en-ZA"/>
             </w:rPr>
           </w:pPr>
-          <w:hyperlink w:anchor="_Toc5024352" w:history="1">
+          <w:hyperlink w:anchor="_Toc6318631" w:history="1">
             <w:r>
               <w:rPr>
                 <w:rStyle w:val="Hyperlink"/>
@@ -1280,7 +1282,7 @@
                 <w:noProof/>
                 <w:webHidden/>
               </w:rPr>
-              <w:instrText xml:space="preserve"> PAGEREF _Toc5024352 \h </w:instrText>
+              <w:instrText xml:space="preserve"> PAGEREF _Toc6318631 \h </w:instrText>
             </w:r>
             <w:r>
               <w:rPr>
@@ -1323,7 +1325,7 @@
               <w:lang w:eastAsia="en-ZA"/>
             </w:rPr>
           </w:pPr>
-          <w:hyperlink w:anchor="_Toc5024353" w:history="1">
+          <w:hyperlink w:anchor="_Toc6318632" w:history="1">
             <w:r>
               <w:rPr>
                 <w:rStyle w:val="Hyperlink"/>
@@ -1350,7 +1352,7 @@
                 <w:noProof/>
                 <w:webHidden/>
               </w:rPr>
-              <w:instrText xml:space="preserve"> PAGEREF _Toc5024353 \h </w:instrText>
+              <w:instrText xml:space="preserve"> PAGEREF _Toc6318632 \h </w:instrText>
             </w:r>
             <w:r>
               <w:rPr>
@@ -1393,7 +1395,7 @@
               <w:lang w:eastAsia="en-ZA"/>
             </w:rPr>
           </w:pPr>
-          <w:hyperlink w:anchor="_Toc5024354" w:history="1">
+          <w:hyperlink w:anchor="_Toc6318633" w:history="1">
             <w:r>
               <w:rPr>
                 <w:rStyle w:val="Hyperlink"/>
@@ -1420,7 +1422,7 @@
                 <w:noProof/>
                 <w:webHidden/>
               </w:rPr>
-              <w:instrText xml:space="preserve"> PAGEREF _Toc5024354 \h </w:instrText>
+              <w:instrText xml:space="preserve"> PAGEREF _Toc6318633 \h </w:instrText>
             </w:r>
             <w:r>
               <w:rPr>
@@ -1463,7 +1465,7 @@
               <w:lang w:eastAsia="en-ZA"/>
             </w:rPr>
           </w:pPr>
-          <w:hyperlink w:anchor="_Toc5024355" w:history="1">
+          <w:hyperlink w:anchor="_Toc6318634" w:history="1">
             <w:r>
               <w:rPr>
                 <w:rStyle w:val="Hyperlink"/>
@@ -1490,7 +1492,7 @@
                 <w:noProof/>
                 <w:webHidden/>
               </w:rPr>
-              <w:instrText xml:space="preserve"> PAGEREF _Toc5024355 \h </w:instrText>
+              <w:instrText xml:space="preserve"> PAGEREF _Toc6318634 \h </w:instrText>
             </w:r>
             <w:r>
               <w:rPr>
@@ -1533,7 +1535,7 @@
               <w:lang w:eastAsia="en-ZA"/>
             </w:rPr>
           </w:pPr>
-          <w:hyperlink w:anchor="_Toc5024356" w:history="1">
+          <w:hyperlink w:anchor="_Toc6318635" w:history="1">
             <w:r>
               <w:rPr>
                 <w:rStyle w:val="Hyperlink"/>
@@ -1560,7 +1562,7 @@
                 <w:noProof/>
                 <w:webHidden/>
               </w:rPr>
-              <w:instrText xml:space="preserve"> PAGEREF _Toc5024356 \h </w:instrText>
+              <w:instrText xml:space="preserve"> PAGEREF _Toc6318635 \h </w:instrText>
             </w:r>
             <w:r>
               <w:rPr>
@@ -1603,7 +1605,7 @@
               <w:lang w:eastAsia="en-ZA"/>
             </w:rPr>
           </w:pPr>
-          <w:hyperlink w:anchor="_Toc5024357" w:history="1">
+          <w:hyperlink w:anchor="_Toc6318636" w:history="1">
             <w:r>
               <w:rPr>
                 <w:rStyle w:val="Hyperlink"/>
@@ -1630,7 +1632,7 @@
                 <w:noProof/>
                 <w:webHidden/>
               </w:rPr>
-              <w:instrText xml:space="preserve"> PAGEREF _Toc5024357 \h </w:instrText>
+              <w:instrText xml:space="preserve"> PAGEREF _Toc6318636 \h </w:instrText>
             </w:r>
             <w:r>
               <w:rPr>
@@ -1673,7 +1675,7 @@
               <w:lang w:eastAsia="en-ZA"/>
             </w:rPr>
           </w:pPr>
-          <w:hyperlink w:anchor="_Toc5024358" w:history="1">
+          <w:hyperlink w:anchor="_Toc6318637" w:history="1">
             <w:r>
               <w:rPr>
                 <w:rStyle w:val="Hyperlink"/>
@@ -1700,7 +1702,7 @@
                 <w:noProof/>
                 <w:webHidden/>
               </w:rPr>
-              <w:instrText xml:space="preserve"> PAGEREF _Toc5024358 \h </w:instrText>
+              <w:instrText xml:space="preserve"> PAGEREF _Toc6318637 \h </w:instrText>
             </w:r>
             <w:r>
               <w:rPr>
@@ -1743,13 +1745,13 @@
               <w:lang w:eastAsia="en-ZA"/>
             </w:rPr>
           </w:pPr>
-          <w:hyperlink w:anchor="_Toc5024359" w:history="1">
+          <w:hyperlink w:anchor="_Toc6318638" w:history="1">
             <w:r>
               <w:rPr>
                 <w:rStyle w:val="Hyperlink"/>
                 <w:noProof/>
               </w:rPr>
-              <w:t>Working with Entities</w:t>
+              <w:t>Working with the Entities</w:t>
             </w:r>
             <w:r>
               <w:rPr>
@@ -1770,7 +1772,7 @@
                 <w:noProof/>
                 <w:webHidden/>
               </w:rPr>
-              <w:instrText xml:space="preserve"> PAGEREF _Toc5024359 \h </w:instrText>
+              <w:instrText xml:space="preserve"> PAGEREF _Toc6318638 \h </w:instrText>
             </w:r>
             <w:r>
               <w:rPr>
@@ -1813,7 +1815,7 @@
               <w:lang w:eastAsia="en-ZA"/>
             </w:rPr>
           </w:pPr>
-          <w:hyperlink w:anchor="_Toc5024360" w:history="1">
+          <w:hyperlink w:anchor="_Toc6318639" w:history="1">
             <w:r>
               <w:rPr>
                 <w:rStyle w:val="Hyperlink"/>
@@ -1840,7 +1842,7 @@
                 <w:noProof/>
                 <w:webHidden/>
               </w:rPr>
-              <w:instrText xml:space="preserve"> PAGEREF _Toc5024360 \h </w:instrText>
+              <w:instrText xml:space="preserve"> PAGEREF _Toc6318639 \h </w:instrText>
             </w:r>
             <w:r>
               <w:rPr>
@@ -1883,7 +1885,7 @@
               <w:lang w:eastAsia="en-ZA"/>
             </w:rPr>
           </w:pPr>
-          <w:hyperlink w:anchor="_Toc5024361" w:history="1">
+          <w:hyperlink w:anchor="_Toc6318640" w:history="1">
             <w:r>
               <w:rPr>
                 <w:rStyle w:val="Hyperlink"/>
@@ -1910,7 +1912,7 @@
                 <w:noProof/>
                 <w:webHidden/>
               </w:rPr>
-              <w:instrText xml:space="preserve"> PAGEREF _Toc5024361 \h </w:instrText>
+              <w:instrText xml:space="preserve"> PAGEREF _Toc6318640 \h </w:instrText>
             </w:r>
             <w:r>
               <w:rPr>
@@ -1953,7 +1955,7 @@
               <w:lang w:eastAsia="en-ZA"/>
             </w:rPr>
           </w:pPr>
-          <w:hyperlink w:anchor="_Toc5024362" w:history="1">
+          <w:hyperlink w:anchor="_Toc6318641" w:history="1">
             <w:r>
               <w:rPr>
                 <w:rStyle w:val="Hyperlink"/>
@@ -1980,7 +1982,7 @@
                 <w:noProof/>
                 <w:webHidden/>
               </w:rPr>
-              <w:instrText xml:space="preserve"> PAGEREF _Toc5024362 \h </w:instrText>
+              <w:instrText xml:space="preserve"> PAGEREF _Toc6318641 \h </w:instrText>
             </w:r>
             <w:r>
               <w:rPr>
@@ -2023,7 +2025,7 @@
               <w:lang w:eastAsia="en-ZA"/>
             </w:rPr>
           </w:pPr>
-          <w:hyperlink w:anchor="_Toc5024363" w:history="1">
+          <w:hyperlink w:anchor="_Toc6318642" w:history="1">
             <w:r>
               <w:rPr>
                 <w:rStyle w:val="Hyperlink"/>
@@ -2050,7 +2052,7 @@
                 <w:noProof/>
                 <w:webHidden/>
               </w:rPr>
-              <w:instrText xml:space="preserve"> PAGEREF _Toc5024363 \h </w:instrText>
+              <w:instrText xml:space="preserve"> PAGEREF _Toc6318642 \h </w:instrText>
             </w:r>
             <w:r>
               <w:rPr>
@@ -2093,13 +2095,13 @@
               <w:lang w:eastAsia="en-ZA"/>
             </w:rPr>
           </w:pPr>
-          <w:hyperlink w:anchor="_Toc5024364" w:history="1">
+          <w:hyperlink w:anchor="_Toc6318643" w:history="1">
             <w:r>
               <w:rPr>
                 <w:rStyle w:val="Hyperlink"/>
                 <w:noProof/>
               </w:rPr>
-              <w:t>Retrieving the structure of Database in form of Excel table</w:t>
+              <w:t>The Blacklist</w:t>
             </w:r>
             <w:r>
               <w:rPr>
@@ -2120,7 +2122,7 @@
                 <w:noProof/>
                 <w:webHidden/>
               </w:rPr>
-              <w:instrText xml:space="preserve"> PAGEREF _Toc5024364 \h </w:instrText>
+              <w:instrText xml:space="preserve"> PAGEREF _Toc6318643 \h </w:instrText>
             </w:r>
             <w:r>
               <w:rPr>
@@ -2140,7 +2142,7 @@
                 <w:noProof/>
                 <w:webHidden/>
               </w:rPr>
-              <w:t>19</w:t>
+              <w:t>20</w:t>
             </w:r>
             <w:r>
               <w:rPr>
@@ -2163,13 +2165,13 @@
               <w:lang w:eastAsia="en-ZA"/>
             </w:rPr>
           </w:pPr>
-          <w:hyperlink w:anchor="_Toc5024365" w:history="1">
+          <w:hyperlink w:anchor="_Toc6318644" w:history="1">
             <w:r>
               <w:rPr>
                 <w:rStyle w:val="Hyperlink"/>
                 <w:noProof/>
               </w:rPr>
-              <w:t>Editing the ER- diagram</w:t>
+              <w:t>Generation of the Database Scripts</w:t>
             </w:r>
             <w:r>
               <w:rPr>
@@ -2190,7 +2192,7 @@
                 <w:noProof/>
                 <w:webHidden/>
               </w:rPr>
-              <w:instrText xml:space="preserve"> PAGEREF _Toc5024365 \h </w:instrText>
+              <w:instrText xml:space="preserve"> PAGEREF _Toc6318644 \h </w:instrText>
             </w:r>
             <w:r>
               <w:rPr>
@@ -2210,7 +2212,77 @@
                 <w:noProof/>
                 <w:webHidden/>
               </w:rPr>
-              <w:t>20</w:t>
+              <w:t>21</w:t>
+            </w:r>
+            <w:r>
+              <w:rPr>
+                <w:noProof/>
+                <w:webHidden/>
+              </w:rPr>
+              <w:fldChar w:fldCharType="end"/>
+            </w:r>
+          </w:hyperlink>
+        </w:p>
+        <w:p>
+          <w:pPr>
+            <w:pStyle w:val="TOC1"/>
+            <w:tabs>
+              <w:tab w:val="right" w:leader="dot" w:pos="9016"/>
+            </w:tabs>
+            <w:rPr>
+              <w:rFonts w:eastAsiaTheme="minorEastAsia"/>
+              <w:noProof/>
+              <w:lang w:eastAsia="en-ZA"/>
+            </w:rPr>
+          </w:pPr>
+          <w:hyperlink w:anchor="_Toc6318645" w:history="1">
+            <w:r>
+              <w:rPr>
+                <w:rStyle w:val="Hyperlink"/>
+                <w:noProof/>
+              </w:rPr>
+              <w:t>Retrieving the structure of Database in form of Excel table</w:t>
+            </w:r>
+            <w:r>
+              <w:rPr>
+                <w:noProof/>
+                <w:webHidden/>
+              </w:rPr>
+              <w:tab/>
+            </w:r>
+            <w:r>
+              <w:rPr>
+                <w:noProof/>
+                <w:webHidden/>
+              </w:rPr>
+              <w:fldChar w:fldCharType="begin"/>
+            </w:r>
+            <w:r>
+              <w:rPr>
+                <w:noProof/>
+                <w:webHidden/>
+              </w:rPr>
+              <w:instrText xml:space="preserve"> PAGEREF _Toc6318645 \h </w:instrText>
+            </w:r>
+            <w:r>
+              <w:rPr>
+                <w:noProof/>
+                <w:webHidden/>
+              </w:rPr>
+            </w:r>
+            <w:r>
+              <w:rPr>
+                <w:noProof/>
+                <w:webHidden/>
+              </w:rPr>
+              <w:fldChar w:fldCharType="separate"/>
+            </w:r>
+            <w:r>
+              <w:rPr>
+                <w:noProof/>
+                <w:webHidden/>
+              </w:rPr>
+              <w:t>23</w:t>
             </w:r>
             <w:r>
               <w:rPr>
@@ -2237,15 +2309,13 @@
       <w:r>
         <w:br w:type="page"/>
       </w:r>
-      <w:bookmarkStart w:id="1" w:name="_GoBack"/>
-      <w:bookmarkEnd w:id="1"/>
     </w:p>
     <w:p/>
     <w:p>
       <w:pPr>
         <w:pStyle w:val="Heading1"/>
       </w:pPr>
-      <w:bookmarkStart w:id="2" w:name="_Toc5024337"/>
+      <w:bookmarkStart w:id="2" w:name="_Toc6318616"/>
       <w:r>
         <w:t>Preface</w:t>
       </w:r>
@@ -2446,7 +2516,7 @@
       <w:pPr>
         <w:pStyle w:val="Heading1"/>
       </w:pPr>
-      <w:bookmarkStart w:id="3" w:name="_Toc5024338"/>
+      <w:bookmarkStart w:id="3" w:name="_Toc6318617"/>
       <w:r>
         <w:t>What “Apricot DB” does not do</w:t>
       </w:r>
@@ -2472,7 +2542,7 @@
       <w:pPr>
         <w:pStyle w:val="Heading1"/>
       </w:pPr>
-      <w:bookmarkStart w:id="4" w:name="_Toc5024339"/>
+      <w:bookmarkStart w:id="4" w:name="_Toc6318618"/>
       <w:r>
         <w:t>Introduction</w:t>
       </w:r>
@@ -2545,7 +2615,7 @@
                     <pic:cNvPicPr/>
                   </pic:nvPicPr>
                   <pic:blipFill>
-                    <a:blip r:embed="rId9"/>
+                    <a:blip r:embed="rId10"/>
                     <a:stretch>
                       <a:fillRect/>
                     </a:stretch>
@@ -2607,7 +2677,7 @@
       <w:pPr>
         <w:pStyle w:val="Heading1"/>
       </w:pPr>
-      <w:bookmarkStart w:id="5" w:name="_Toc5024340"/>
+      <w:bookmarkStart w:id="5" w:name="_Toc6318619"/>
       <w:r>
         <w:t>Apricot DB Project/Snapshot/View concept</w:t>
       </w:r>
@@ -2645,10 +2715,10 @@
                     <pic:cNvPicPr/>
                   </pic:nvPicPr>
                   <pic:blipFill>
-                    <a:blip r:embed="rId10">
+                    <a:blip r:embed="rId11">
                       <a:extLst>
                         <a:ext uri="{96DAC541-7B7A-43D3-8B79-37D633B846F1}">
-                          <asvg:svgBlip xmlns:asvg="http://schemas.microsoft.com/office/drawing/2016/SVG/main" xmlns:w16se="http://schemas.microsoft.com/office/word/2015/wordml/symex" xmlns:w16cid="http://schemas.microsoft.com/office/word/2016/wordml/cid" xmlns:w15="http://schemas.microsoft.com/office/word/2012/wordml" xmlns:w="http://schemas.openxmlformats.org/wordprocessingml/2006/main" xmlns:w10="urn:schemas-microsoft-com:office:word" xmlns:v="urn:schemas-microsoft-com:vml" xmlns:o="urn:schemas-microsoft-com:office:office" xmlns:am3d="http://schemas.microsoft.com/office/drawing/2017/model3d" xmlns:aink="http://schemas.microsoft.com/office/drawing/2016/ink" xmlns:cx8="http://schemas.microsoft.com/office/drawing/2016/5/14/chartex" xmlns:cx7="http://schemas.microsoft.com/office/drawing/2016/5/13/chartex" xmlns:cx6="http://schemas.microsoft.com/office/drawing/2016/5/12/chartex" xmlns:cx5="http://schemas.microsoft.com/office/drawing/2016/5/11/chartex" xmlns:cx4="http://schemas.microsoft.com/office/drawing/2016/5/10/chartex" xmlns:cx3="http://schemas.microsoft.com/office/drawing/2016/5/9/chartex" xmlns:cx2="http://schemas.microsoft.com/office/drawing/2015/10/21/chartex" xmlns:cx1="http://schemas.microsoft.com/office/drawing/2015/9/8/chartex" xmlns:cx="http://schemas.microsoft.com/office/drawing/2014/chartex" xmlns="" r:embed="rId11"/>
+                          <asvg:svgBlip xmlns="" xmlns:cx="http://schemas.microsoft.com/office/drawing/2014/chartex" xmlns:cx1="http://schemas.microsoft.com/office/drawing/2015/9/8/chartex" xmlns:cx2="http://schemas.microsoft.com/office/drawing/2015/10/21/chartex" xmlns:cx3="http://schemas.microsoft.com/office/drawing/2016/5/9/chartex" xmlns:cx4="http://schemas.microsoft.com/office/drawing/2016/5/10/chartex" xmlns:cx5="http://schemas.microsoft.com/office/drawing/2016/5/11/chartex" xmlns:cx6="http://schemas.microsoft.com/office/drawing/2016/5/12/chartex" xmlns:cx7="http://schemas.microsoft.com/office/drawing/2016/5/13/chartex" xmlns:cx8="http://schemas.microsoft.com/office/drawing/2016/5/14/chartex" xmlns:aink="http://schemas.microsoft.com/office/drawing/2016/ink" xmlns:am3d="http://schemas.microsoft.com/office/drawing/2017/model3d" xmlns:o="urn:schemas-microsoft-com:office:office" xmlns:v="urn:schemas-microsoft-com:vml" xmlns:w10="urn:schemas-microsoft-com:office:word" xmlns:w="http://schemas.openxmlformats.org/wordprocessingml/2006/main" xmlns:w15="http://schemas.microsoft.com/office/word/2012/wordml" xmlns:w16cid="http://schemas.microsoft.com/office/word/2016/wordml/cid" xmlns:w16se="http://schemas.microsoft.com/office/word/2015/wordml/symex" xmlns:asvg="http://schemas.microsoft.com/office/drawing/2016/SVG/main" r:embed="rId12"/>
                         </a:ext>
                       </a:extLst>
                     </a:blip>
@@ -2700,7 +2770,7 @@
       <w:pPr>
         <w:pStyle w:val="Heading1"/>
       </w:pPr>
-      <w:bookmarkStart w:id="6" w:name="_Toc5024341"/>
+      <w:bookmarkStart w:id="6" w:name="_Toc6318620"/>
       <w:r>
         <w:t>The Snapshot</w:t>
       </w:r>
@@ -2793,7 +2863,7 @@
       <w:pPr>
         <w:pStyle w:val="Heading1"/>
       </w:pPr>
-      <w:bookmarkStart w:id="7" w:name="_Toc5024342"/>
+      <w:bookmarkStart w:id="7" w:name="_Toc6318621"/>
       <w:r>
         <w:t>The View</w:t>
       </w:r>
@@ -2848,7 +2918,7 @@
       <w:pPr>
         <w:pStyle w:val="Heading1"/>
       </w:pPr>
-      <w:bookmarkStart w:id="8" w:name="_Toc5024343"/>
+      <w:bookmarkStart w:id="8" w:name="_Toc6318622"/>
       <w:r>
         <w:t>Physical or Logical</w:t>
       </w:r>
@@ -2911,7 +2981,7 @@
       <w:pPr>
         <w:pStyle w:val="Heading1"/>
       </w:pPr>
-      <w:bookmarkStart w:id="9" w:name="_Toc5024344"/>
+      <w:bookmarkStart w:id="9" w:name="_Toc6318623"/>
       <w:r>
         <w:lastRenderedPageBreak/>
         <w:t>Entities and Tables</w:t>
@@ -2950,7 +3020,7 @@
       <w:pPr>
         <w:pStyle w:val="Heading1"/>
       </w:pPr>
-      <w:bookmarkStart w:id="10" w:name="_Toc5024345"/>
+      <w:bookmarkStart w:id="10" w:name="_Toc6318624"/>
       <w:r>
         <w:t>How “Apricot DB” stores the Project Data</w:t>
       </w:r>
@@ -2987,7 +3057,7 @@
       <w:pPr>
         <w:pStyle w:val="Heading1"/>
       </w:pPr>
-      <w:bookmarkStart w:id="11" w:name="_Toc5024346"/>
+      <w:bookmarkStart w:id="11" w:name="_Toc6318625"/>
       <w:r>
         <w:t>The Elements of the “Apricot DB”- main screen</w:t>
       </w:r>
@@ -3032,7 +3102,7 @@
                     <pic:cNvPicPr/>
                   </pic:nvPicPr>
                   <pic:blipFill>
-                    <a:blip r:embed="rId12"/>
+                    <a:blip r:embed="rId13"/>
                     <a:stretch>
                       <a:fillRect/>
                     </a:stretch>
@@ -3135,7 +3205,7 @@
                     <pic:cNvPicPr/>
                   </pic:nvPicPr>
                   <pic:blipFill>
-                    <a:blip r:embed="rId13"/>
+                    <a:blip r:embed="rId14"/>
                     <a:stretch>
                       <a:fillRect/>
                     </a:stretch>
@@ -3169,7 +3239,7 @@
       <w:pPr>
         <w:pStyle w:val="Heading1"/>
       </w:pPr>
-      <w:bookmarkStart w:id="12" w:name="_Toc5024347"/>
+      <w:bookmarkStart w:id="12" w:name="_Toc6318626"/>
       <w:r>
         <w:t>Menu and tool bar</w:t>
       </w:r>
@@ -3197,7 +3267,7 @@
                     <pic:cNvPicPr/>
                   </pic:nvPicPr>
                   <pic:blipFill>
-                    <a:blip r:embed="rId14"/>
+                    <a:blip r:embed="rId15"/>
                     <a:stretch>
                       <a:fillRect/>
                     </a:stretch>
@@ -3283,7 +3353,7 @@
       <w:pPr>
         <w:pStyle w:val="Heading1"/>
       </w:pPr>
-      <w:bookmarkStart w:id="13" w:name="_Toc5024348"/>
+      <w:bookmarkStart w:id="13" w:name="_Toc6318627"/>
       <w:r>
         <w:t>The c</w:t>
       </w:r>
@@ -3334,7 +3404,7 @@
                     <pic:cNvPicPr/>
                   </pic:nvPicPr>
                   <pic:blipFill>
-                    <a:blip r:embed="rId15"/>
+                    <a:blip r:embed="rId16"/>
                     <a:stretch>
                       <a:fillRect/>
                     </a:stretch>
@@ -3408,7 +3478,7 @@
                     <pic:cNvPicPr/>
                   </pic:nvPicPr>
                   <pic:blipFill>
-                    <a:blip r:embed="rId16"/>
+                    <a:blip r:embed="rId17"/>
                     <a:stretch>
                       <a:fillRect/>
                     </a:stretch>
@@ -3508,7 +3578,7 @@
                     <pic:cNvPicPr/>
                   </pic:nvPicPr>
                   <pic:blipFill>
-                    <a:blip r:embed="rId17"/>
+                    <a:blip r:embed="rId18"/>
                     <a:stretch>
                       <a:fillRect/>
                     </a:stretch>
@@ -3533,7 +3603,7 @@
       <w:pPr>
         <w:pStyle w:val="Heading1"/>
       </w:pPr>
-      <w:bookmarkStart w:id="14" w:name="_Toc5024349"/>
+      <w:bookmarkStart w:id="14" w:name="_Toc6318628"/>
       <w:r>
         <w:t xml:space="preserve">The </w:t>
       </w:r>
@@ -3568,7 +3638,7 @@
       <w:pPr>
         <w:pStyle w:val="Heading1"/>
       </w:pPr>
-      <w:bookmarkStart w:id="15" w:name="_Toc5024350"/>
+      <w:bookmarkStart w:id="15" w:name="_Toc6318629"/>
       <w:r>
         <w:t>The Reverse Engineering Process</w:t>
       </w:r>
@@ -3602,7 +3672,7 @@
                     <pic:cNvPicPr/>
                   </pic:nvPicPr>
                   <pic:blipFill>
-                    <a:blip r:embed="rId18"/>
+                    <a:blip r:embed="rId19"/>
                     <a:stretch>
                       <a:fillRect/>
                     </a:stretch>
@@ -3656,7 +3726,7 @@
                     <pic:cNvPicPr/>
                   </pic:nvPicPr>
                   <pic:blipFill>
-                    <a:blip r:embed="rId19"/>
+                    <a:blip r:embed="rId20"/>
                     <a:stretch>
                       <a:fillRect/>
                     </a:stretch>
@@ -3704,7 +3774,7 @@
                     <pic:cNvPicPr/>
                   </pic:nvPicPr>
                   <pic:blipFill>
-                    <a:blip r:embed="rId20"/>
+                    <a:blip r:embed="rId21"/>
                     <a:stretch>
                       <a:fillRect/>
                     </a:stretch>
@@ -3786,7 +3856,7 @@
                     <pic:cNvPicPr/>
                   </pic:nvPicPr>
                   <pic:blipFill>
-                    <a:blip r:embed="rId21"/>
+                    <a:blip r:embed="rId22"/>
                     <a:stretch>
                       <a:fillRect/>
                     </a:stretch>
@@ -3851,7 +3921,7 @@
                     <pic:cNvPicPr/>
                   </pic:nvPicPr>
                   <pic:blipFill>
-                    <a:blip r:embed="rId22"/>
+                    <a:blip r:embed="rId23"/>
                     <a:stretch>
                       <a:fillRect/>
                     </a:stretch>
@@ -3884,7 +3954,7 @@
       <w:pPr>
         <w:pStyle w:val="Heading1"/>
       </w:pPr>
-      <w:bookmarkStart w:id="16" w:name="_Toc5024351"/>
+      <w:bookmarkStart w:id="16" w:name="_Toc6318630"/>
       <w:r>
         <w:t>The graphical notation of “Apricot DB”</w:t>
       </w:r>
@@ -3922,7 +3992,7 @@
       <w:pPr>
         <w:pStyle w:val="Heading2"/>
       </w:pPr>
-      <w:bookmarkStart w:id="17" w:name="_Toc5024352"/>
+      <w:bookmarkStart w:id="17" w:name="_Toc6318631"/>
       <w:r>
         <w:t>Entities and Relationships between them</w:t>
       </w:r>
@@ -3972,7 +4042,7 @@
                     <pic:cNvPicPr/>
                   </pic:nvPicPr>
                   <pic:blipFill>
-                    <a:blip r:embed="rId23"/>
+                    <a:blip r:embed="rId24"/>
                     <a:stretch>
                       <a:fillRect/>
                     </a:stretch>
@@ -4027,7 +4097,7 @@
       <w:pPr>
         <w:pStyle w:val="Heading2"/>
       </w:pPr>
-      <w:bookmarkStart w:id="18" w:name="_Toc5024353"/>
+      <w:bookmarkStart w:id="18" w:name="_Toc6318632"/>
       <w:r>
         <w:t>The Identifying Relationship</w:t>
       </w:r>
@@ -4063,7 +4133,7 @@
                     <pic:cNvPicPr/>
                   </pic:nvPicPr>
                   <pic:blipFill>
-                    <a:blip r:embed="rId24"/>
+                    <a:blip r:embed="rId25"/>
                     <a:stretch>
                       <a:fillRect/>
                     </a:stretch>
@@ -4089,7 +4159,7 @@
       <w:pPr>
         <w:pStyle w:val="Heading2"/>
       </w:pPr>
-      <w:bookmarkStart w:id="19" w:name="_Toc5024354"/>
+      <w:bookmarkStart w:id="19" w:name="_Toc6318633"/>
       <w:r>
         <w:t>The Non-Identifying Mandatory Relationship</w:t>
       </w:r>
@@ -4122,7 +4192,7 @@
                     <pic:cNvPicPr/>
                   </pic:nvPicPr>
                   <pic:blipFill>
-                    <a:blip r:embed="rId25"/>
+                    <a:blip r:embed="rId26"/>
                     <a:stretch>
                       <a:fillRect/>
                     </a:stretch>
@@ -4148,7 +4218,7 @@
       <w:pPr>
         <w:pStyle w:val="Heading2"/>
       </w:pPr>
-      <w:bookmarkStart w:id="20" w:name="_Toc5024355"/>
+      <w:bookmarkStart w:id="20" w:name="_Toc6318634"/>
       <w:r>
         <w:t>The Not-Identifying Optional Relationship</w:t>
       </w:r>
@@ -4190,7 +4260,7 @@
                     <pic:cNvPicPr/>
                   </pic:nvPicPr>
                   <pic:blipFill>
-                    <a:blip r:embed="rId26"/>
+                    <a:blip r:embed="rId27"/>
                     <a:stretch>
                       <a:fillRect/>
                     </a:stretch>
@@ -4223,7 +4293,7 @@
       <w:pPr>
         <w:pStyle w:val="Heading2"/>
       </w:pPr>
-      <w:bookmarkStart w:id="21" w:name="_Toc5024356"/>
+      <w:bookmarkStart w:id="21" w:name="_Toc6318635"/>
       <w:r>
         <w:t>The “Auto”- relationship</w:t>
       </w:r>
@@ -4251,7 +4321,7 @@
                     <pic:cNvPicPr/>
                   </pic:nvPicPr>
                   <pic:blipFill>
-                    <a:blip r:embed="rId27"/>
+                    <a:blip r:embed="rId28"/>
                     <a:stretch>
                       <a:fillRect/>
                     </a:stretch>
@@ -4284,7 +4354,7 @@
       <w:pPr>
         <w:pStyle w:val="Heading1"/>
       </w:pPr>
-      <w:bookmarkStart w:id="22" w:name="_Toc5024357"/>
+      <w:bookmarkStart w:id="22" w:name="_Toc6318636"/>
       <w:r>
         <w:t>Resolving the “many-to-many” relationship</w:t>
       </w:r>
@@ -4333,7 +4403,7 @@
                     <pic:cNvPicPr/>
                   </pic:nvPicPr>
                   <pic:blipFill>
-                    <a:blip r:embed="rId28"/>
+                    <a:blip r:embed="rId29"/>
                     <a:stretch>
                       <a:fillRect/>
                     </a:stretch>
@@ -4382,7 +4452,7 @@
                     <pic:cNvPicPr/>
                   </pic:nvPicPr>
                   <pic:blipFill>
-                    <a:blip r:embed="rId29"/>
+                    <a:blip r:embed="rId30"/>
                     <a:stretch>
                       <a:fillRect/>
                     </a:stretch>
@@ -4408,7 +4478,7 @@
       <w:pPr>
         <w:pStyle w:val="Heading1"/>
       </w:pPr>
-      <w:bookmarkStart w:id="23" w:name="_Toc5024358"/>
+      <w:bookmarkStart w:id="23" w:name="_Toc6318637"/>
       <w:r>
         <w:t xml:space="preserve">The </w:t>
       </w:r>
@@ -4447,7 +4517,7 @@
                     <pic:cNvPicPr/>
                   </pic:nvPicPr>
                   <pic:blipFill>
-                    <a:blip r:embed="rId30"/>
+                    <a:blip r:embed="rId31"/>
                     <a:stretch>
                       <a:fillRect/>
                     </a:stretch>
@@ -4521,7 +4591,7 @@
                     <pic:cNvPicPr/>
                   </pic:nvPicPr>
                   <pic:blipFill>
-                    <a:blip r:embed="rId31"/>
+                    <a:blip r:embed="rId32"/>
                     <a:stretch>
                       <a:fillRect/>
                     </a:stretch>
@@ -4567,9 +4637,15 @@
       <w:pPr>
         <w:pStyle w:val="Heading1"/>
       </w:pPr>
-      <w:bookmarkStart w:id="24" w:name="_Toc5024359"/>
-      <w:r>
-        <w:t>Working with Entities</w:t>
+      <w:bookmarkStart w:id="24" w:name="_Toc6318638"/>
+      <w:r>
+        <w:t xml:space="preserve">Working with </w:t>
+      </w:r>
+      <w:r>
+        <w:t xml:space="preserve">the </w:t>
+      </w:r>
+      <w:r>
+        <w:t>Entities</w:t>
       </w:r>
       <w:bookmarkEnd w:id="24"/>
     </w:p>
@@ -4600,7 +4676,7 @@
                     <pic:cNvPicPr/>
                   </pic:nvPicPr>
                   <pic:blipFill>
-                    <a:blip r:embed="rId32"/>
+                    <a:blip r:embed="rId33"/>
                     <a:stretch>
                       <a:fillRect/>
                     </a:stretch>
@@ -4653,7 +4729,7 @@
                     <pic:cNvPicPr/>
                   </pic:nvPicPr>
                   <pic:blipFill>
-                    <a:blip r:embed="rId33"/>
+                    <a:blip r:embed="rId34"/>
                     <a:stretch>
                       <a:fillRect/>
                     </a:stretch>
@@ -4776,7 +4852,7 @@
                     <pic:cNvPicPr/>
                   </pic:nvPicPr>
                   <pic:blipFill>
-                    <a:blip r:embed="rId34"/>
+                    <a:blip r:embed="rId35"/>
                     <a:stretch>
                       <a:fillRect/>
                     </a:stretch>
@@ -4832,7 +4908,7 @@
                     <pic:cNvPicPr/>
                   </pic:nvPicPr>
                   <pic:blipFill>
-                    <a:blip r:embed="rId35"/>
+                    <a:blip r:embed="rId36"/>
                     <a:stretch>
                       <a:fillRect/>
                     </a:stretch>
@@ -4875,7 +4951,7 @@
       <w:pPr>
         <w:pStyle w:val="Heading1"/>
       </w:pPr>
-      <w:bookmarkStart w:id="25" w:name="_Toc5024360"/>
+      <w:bookmarkStart w:id="25" w:name="_Toc6318639"/>
       <w:r>
         <w:t xml:space="preserve">Working with </w:t>
       </w:r>
@@ -4914,7 +4990,7 @@
                     <pic:cNvPicPr/>
                   </pic:nvPicPr>
                   <pic:blipFill>
-                    <a:blip r:embed="rId36"/>
+                    <a:blip r:embed="rId37"/>
                     <a:stretch>
                       <a:fillRect/>
                     </a:stretch>
@@ -4986,7 +5062,7 @@
                     <pic:cNvPicPr/>
                   </pic:nvPicPr>
                   <pic:blipFill>
-                    <a:blip r:embed="rId37"/>
+                    <a:blip r:embed="rId38"/>
                     <a:stretch>
                       <a:fillRect/>
                     </a:stretch>
@@ -5057,7 +5133,7 @@
       <w:pPr>
         <w:pStyle w:val="Heading1"/>
       </w:pPr>
-      <w:bookmarkStart w:id="26" w:name="_Toc5024361"/>
+      <w:bookmarkStart w:id="26" w:name="_Toc6318640"/>
       <w:r>
         <w:t xml:space="preserve">Working with </w:t>
       </w:r>
@@ -5114,7 +5190,7 @@
                     <pic:cNvPicPr/>
                   </pic:nvPicPr>
                   <pic:blipFill>
-                    <a:blip r:embed="rId38"/>
+                    <a:blip r:embed="rId39"/>
                     <a:stretch>
                       <a:fillRect/>
                     </a:stretch>
@@ -5191,7 +5267,7 @@
                     <pic:cNvPicPr/>
                   </pic:nvPicPr>
                   <pic:blipFill>
-                    <a:blip r:embed="rId39"/>
+                    <a:blip r:embed="rId40"/>
                     <a:stretch>
                       <a:fillRect/>
                     </a:stretch>
@@ -5217,7 +5293,7 @@
       <w:pPr>
         <w:pStyle w:val="Heading1"/>
       </w:pPr>
-      <w:bookmarkStart w:id="27" w:name="_Toc5024362"/>
+      <w:bookmarkStart w:id="27" w:name="_Toc6318641"/>
       <w:r>
         <w:t>Working with the Snapshots</w:t>
       </w:r>
@@ -5265,7 +5341,7 @@
                     <pic:cNvPicPr/>
                   </pic:nvPicPr>
                   <pic:blipFill>
-                    <a:blip r:embed="rId40"/>
+                    <a:blip r:embed="rId41"/>
                     <a:stretch>
                       <a:fillRect/>
                     </a:stretch>
@@ -5322,7 +5398,7 @@
                     <pic:cNvPicPr/>
                   </pic:nvPicPr>
                   <pic:blipFill>
-                    <a:blip r:embed="rId41"/>
+                    <a:blip r:embed="rId42"/>
                     <a:stretch>
                       <a:fillRect/>
                     </a:stretch>
@@ -5375,7 +5451,7 @@
                     <pic:cNvPicPr/>
                   </pic:nvPicPr>
                   <pic:blipFill>
-                    <a:blip r:embed="rId42"/>
+                    <a:blip r:embed="rId43"/>
                     <a:stretch>
                       <a:fillRect/>
                     </a:stretch>
@@ -5435,7 +5511,7 @@
                     <pic:cNvPicPr/>
                   </pic:nvPicPr>
                   <pic:blipFill>
-                    <a:blip r:embed="rId43"/>
+                    <a:blip r:embed="rId44"/>
                     <a:stretch>
                       <a:fillRect/>
                     </a:stretch>
@@ -5456,11 +5532,12 @@
         </w:drawing>
       </w:r>
     </w:p>
+    <w:p/>
     <w:p>
       <w:pPr>
         <w:pStyle w:val="Heading1"/>
       </w:pPr>
-      <w:bookmarkStart w:id="28" w:name="_Toc5024363"/>
+      <w:bookmarkStart w:id="28" w:name="_Toc6318642"/>
       <w:r>
         <w:t xml:space="preserve">Working with </w:t>
       </w:r>
@@ -5474,32 +5551,24 @@
     </w:p>
     <w:p>
       <w:r>
-        <w:t xml:space="preserve">The Project is a top of the “Apricot DB” hierarchy. It is recommended to create a dedicated Project for the logically consistent database structure. For example, the schema in Oracle can be considered as such database structure. Another example is the Database in SQL Server. </w:t>
-      </w:r>
-    </w:p>
-    <w:p/>
-    <w:p>
-      <w:pPr>
-        <w:pStyle w:val="Heading1"/>
-      </w:pPr>
-      <w:bookmarkStart w:id="29" w:name="_Toc5024364"/>
-      <w:r>
-        <w:t>Retrieving the s</w:t>
-      </w:r>
-      <w:r>
-        <w:t xml:space="preserve">tructure </w:t>
-      </w:r>
-      <w:r>
-        <w:t xml:space="preserve">of Database </w:t>
-      </w:r>
-      <w:r>
-        <w:t>in form of Excel table</w:t>
-      </w:r>
-      <w:bookmarkEnd w:id="29"/>
-    </w:p>
-    <w:p>
-      <w:r>
-        <w:t>There is a special feature, provided by “Apricot DB”. The Entities/Relationships in the current Snapshot can be requested in the form of an Excel sheet. Use “Operations/Excel Report” to generate this report:</w:t>
+        <w:t xml:space="preserve">The Project is a top of the “Apricot DB” hierarchy. It is recommended to create a dedicated Project for the logically consistent database structure. For example, the </w:t>
+      </w:r>
+      <w:r>
+        <w:t xml:space="preserve">user- </w:t>
+      </w:r>
+      <w:r>
+        <w:t>schema in Oracle can be considered as such</w:t>
+      </w:r>
+      <w:r>
+        <w:t xml:space="preserve"> a</w:t>
+      </w:r>
+      <w:r>
+        <w:t xml:space="preserve"> database structure. Another example is the Database in SQL Server. </w:t>
+      </w:r>
+    </w:p>
+    <w:p>
+      <w:r>
+        <w:t>A new Project can be created using the menu item: Project/New.</w:t>
       </w:r>
     </w:p>
     <w:p>
@@ -5509,9 +5578,570 @@
           <w:lang w:eastAsia="en-ZA"/>
         </w:rPr>
         <w:drawing>
-          <wp:inline distT="0" distB="0" distL="0" distR="0" wp14:anchorId="37380C0C" wp14:editId="5785BF00">
-            <wp:extent cx="2952775" cy="1979072"/>
-            <wp:effectExtent l="0" t="0" r="0" b="2540"/>
+          <wp:inline distT="0" distB="0" distL="0" distR="0" wp14:anchorId="5ED1BA01" wp14:editId="41ABC64C">
+            <wp:extent cx="3819894" cy="3338499"/>
+            <wp:effectExtent l="0" t="0" r="9525" b="0"/>
+            <wp:docPr id="11" name="Picture 11"/>
+            <wp:cNvGraphicFramePr>
+              <a:graphicFrameLocks xmlns:a="http://schemas.openxmlformats.org/drawingml/2006/main" noChangeAspect="1"/>
+            </wp:cNvGraphicFramePr>
+            <a:graphic xmlns:a="http://schemas.openxmlformats.org/drawingml/2006/main">
+              <a:graphicData uri="http://schemas.openxmlformats.org/drawingml/2006/picture">
+                <pic:pic xmlns:pic="http://schemas.openxmlformats.org/drawingml/2006/picture">
+                  <pic:nvPicPr>
+                    <pic:cNvPr id="0" name=""/>
+                    <pic:cNvPicPr/>
+                  </pic:nvPicPr>
+                  <pic:blipFill>
+                    <a:blip r:embed="rId45"/>
+                    <a:stretch>
+                      <a:fillRect/>
+                    </a:stretch>
+                  </pic:blipFill>
+                  <pic:spPr>
+                    <a:xfrm>
+                      <a:off x="0" y="0"/>
+                      <a:ext cx="3826512" cy="3344283"/>
+                    </a:xfrm>
+                    <a:prstGeom prst="rect">
+                      <a:avLst/>
+                    </a:prstGeom>
+                  </pic:spPr>
+                </pic:pic>
+              </a:graphicData>
+            </a:graphic>
+          </wp:inline>
+        </w:drawing>
+      </w:r>
+    </w:p>
+    <w:p>
+      <w:r>
+        <w:t>The Project should have a unique name.</w:t>
+      </w:r>
+      <w:r>
+        <w:t xml:space="preserve"> The Project Database has to be chosen from the drop down list. The Project Database is important for the Reverse Engineering. Different database types have different connection options and algorithms of scanning of the source database structures.</w:t>
+      </w:r>
+    </w:p>
+    <w:p>
+      <w:r>
+        <w:t>The Project Description is mandatory and can contain the Project- related comments in the free format.</w:t>
+      </w:r>
+    </w:p>
+    <w:p>
+      <w:r>
+        <w:t>All fields in the Project form can be edited after the Project is created, if needed.</w:t>
+      </w:r>
+    </w:p>
+    <w:p>
+      <w:pPr>
+        <w:pStyle w:val="Heading1"/>
+      </w:pPr>
+      <w:bookmarkStart w:id="29" w:name="_Toc6318643"/>
+      <w:r>
+        <w:lastRenderedPageBreak/>
+        <w:t>The Blacklist</w:t>
+      </w:r>
+      <w:bookmarkEnd w:id="29"/>
+    </w:p>
+    <w:p>
+      <w:r>
+        <w:t>If database schema, which is being scanned, contains the tables which have to be excluded from the resulting entity set, the Blacklist can be used.</w:t>
+      </w:r>
+    </w:p>
+    <w:p>
+      <w:r>
+        <w:rPr>
+          <w:noProof/>
+          <w:lang w:eastAsia="en-ZA"/>
+        </w:rPr>
+        <w:drawing>
+          <wp:inline distT="0" distB="0" distL="0" distR="0" wp14:anchorId="012B4743" wp14:editId="0DA29D98">
+            <wp:extent cx="3535512" cy="3136900"/>
+            <wp:effectExtent l="0" t="0" r="8255" b="6350"/>
+            <wp:docPr id="41" name="Picture 41"/>
+            <wp:cNvGraphicFramePr>
+              <a:graphicFrameLocks xmlns:a="http://schemas.openxmlformats.org/drawingml/2006/main" noChangeAspect="1"/>
+            </wp:cNvGraphicFramePr>
+            <a:graphic xmlns:a="http://schemas.openxmlformats.org/drawingml/2006/main">
+              <a:graphicData uri="http://schemas.openxmlformats.org/drawingml/2006/picture">
+                <pic:pic xmlns:pic="http://schemas.openxmlformats.org/drawingml/2006/picture">
+                  <pic:nvPicPr>
+                    <pic:cNvPr id="0" name=""/>
+                    <pic:cNvPicPr/>
+                  </pic:nvPicPr>
+                  <pic:blipFill>
+                    <a:blip r:embed="rId46"/>
+                    <a:stretch>
+                      <a:fillRect/>
+                    </a:stretch>
+                  </pic:blipFill>
+                  <pic:spPr>
+                    <a:xfrm>
+                      <a:off x="0" y="0"/>
+                      <a:ext cx="3534789" cy="3136259"/>
+                    </a:xfrm>
+                    <a:prstGeom prst="rect">
+                      <a:avLst/>
+                    </a:prstGeom>
+                  </pic:spPr>
+                </pic:pic>
+              </a:graphicData>
+            </a:graphic>
+          </wp:inline>
+        </w:drawing>
+      </w:r>
+    </w:p>
+    <w:p>
+      <w:r>
+        <w:t xml:space="preserve">The </w:t>
+      </w:r>
+      <w:r>
+        <w:t>Blacklist can be populated in two ways: explicitly via the form of editing of the Project (use the “Edit Black List” button). The entities, included into the Blacklist have to be “moved” to the right- side as shown on the screen below:</w:t>
+      </w:r>
+    </w:p>
+    <w:p>
+      <w:pPr>
+        <w:rPr>
+          <w:rFonts w:asciiTheme="majorHAnsi" w:eastAsiaTheme="majorEastAsia" w:hAnsiTheme="majorHAnsi" w:cstheme="majorBidi"/>
+          <w:color w:val="2F5496" w:themeColor="accent1" w:themeShade="BF"/>
+          <w:sz w:val="32"/>
+          <w:szCs w:val="32"/>
+        </w:rPr>
+      </w:pPr>
+      <w:r>
+        <w:rPr>
+          <w:noProof/>
+          <w:lang w:eastAsia="en-ZA"/>
+        </w:rPr>
+        <w:drawing>
+          <wp:inline distT="0" distB="0" distL="0" distR="0" wp14:anchorId="38DAC92C" wp14:editId="4EEEBFEF">
+            <wp:extent cx="3470271" cy="2895600"/>
+            <wp:effectExtent l="0" t="0" r="0" b="0"/>
+            <wp:docPr id="42" name="Picture 42"/>
+            <wp:cNvGraphicFramePr>
+              <a:graphicFrameLocks xmlns:a="http://schemas.openxmlformats.org/drawingml/2006/main" noChangeAspect="1"/>
+            </wp:cNvGraphicFramePr>
+            <a:graphic xmlns:a="http://schemas.openxmlformats.org/drawingml/2006/main">
+              <a:graphicData uri="http://schemas.openxmlformats.org/drawingml/2006/picture">
+                <pic:pic xmlns:pic="http://schemas.openxmlformats.org/drawingml/2006/picture">
+                  <pic:nvPicPr>
+                    <pic:cNvPr id="0" name=""/>
+                    <pic:cNvPicPr/>
+                  </pic:nvPicPr>
+                  <pic:blipFill>
+                    <a:blip r:embed="rId47"/>
+                    <a:stretch>
+                      <a:fillRect/>
+                    </a:stretch>
+                  </pic:blipFill>
+                  <pic:spPr>
+                    <a:xfrm>
+                      <a:off x="0" y="0"/>
+                      <a:ext cx="3470875" cy="2896104"/>
+                    </a:xfrm>
+                    <a:prstGeom prst="rect">
+                      <a:avLst/>
+                    </a:prstGeom>
+                  </pic:spPr>
+                </pic:pic>
+              </a:graphicData>
+            </a:graphic>
+          </wp:inline>
+        </w:drawing>
+      </w:r>
+    </w:p>
+    <w:p>
+      <w:r>
+        <w:t>The Blacklist can be edited in this form.</w:t>
+      </w:r>
+    </w:p>
+    <w:p>
+      <w:r>
+        <w:t xml:space="preserve">The second option </w:t>
+      </w:r>
+      <w:r>
+        <w:t>for</w:t>
+      </w:r>
+      <w:r>
+        <w:t xml:space="preserve"> the population of the Blacklist is the following</w:t>
+      </w:r>
+      <w:r>
+        <w:t>:</w:t>
+      </w:r>
+      <w:r>
+        <w:t xml:space="preserve"> </w:t>
+      </w:r>
+      <w:r>
+        <w:t>if,</w:t>
+      </w:r>
+      <w:r>
+        <w:t xml:space="preserve"> during the Reverse Engineering process</w:t>
+      </w:r>
+      <w:r>
+        <w:t>,</w:t>
+      </w:r>
+      <w:r>
+        <w:t xml:space="preserve"> some entities </w:t>
+      </w:r>
+      <w:r>
+        <w:t>were</w:t>
+      </w:r>
+      <w:r>
+        <w:t xml:space="preserve"> excluded from the resulting list, they </w:t>
+      </w:r>
+      <w:r>
+        <w:t>would</w:t>
+      </w:r>
+      <w:r>
+        <w:t xml:space="preserve"> be automatically included into the Blacklist. As it was mentioned above</w:t>
+      </w:r>
+      <w:r>
+        <w:t>,</w:t>
+      </w:r>
+      <w:r>
+        <w:t xml:space="preserve"> the Blacklist can be edited.</w:t>
+      </w:r>
+    </w:p>
+    <w:p>
+      <w:r>
+        <w:lastRenderedPageBreak/>
+        <w:t>If some entities were included into the Blacklist, in all the subsequent Reverse Engineering procedures these entities will be unchecked as shown on the screenshot below:</w:t>
+      </w:r>
+    </w:p>
+    <w:p>
+      <w:r>
+        <w:rPr>
+          <w:noProof/>
+          <w:lang w:eastAsia="en-ZA"/>
+        </w:rPr>
+        <w:drawing>
+          <wp:inline distT="0" distB="0" distL="0" distR="0" wp14:anchorId="46D3AAAE" wp14:editId="5EB0CDBF">
+            <wp:extent cx="3435350" cy="3951854"/>
+            <wp:effectExtent l="0" t="0" r="0" b="0"/>
+            <wp:docPr id="43" name="Picture 43"/>
+            <wp:cNvGraphicFramePr>
+              <a:graphicFrameLocks xmlns:a="http://schemas.openxmlformats.org/drawingml/2006/main" noChangeAspect="1"/>
+            </wp:cNvGraphicFramePr>
+            <a:graphic xmlns:a="http://schemas.openxmlformats.org/drawingml/2006/main">
+              <a:graphicData uri="http://schemas.openxmlformats.org/drawingml/2006/picture">
+                <pic:pic xmlns:pic="http://schemas.openxmlformats.org/drawingml/2006/picture">
+                  <pic:nvPicPr>
+                    <pic:cNvPr id="0" name=""/>
+                    <pic:cNvPicPr/>
+                  </pic:nvPicPr>
+                  <pic:blipFill>
+                    <a:blip r:embed="rId48"/>
+                    <a:stretch>
+                      <a:fillRect/>
+                    </a:stretch>
+                  </pic:blipFill>
+                  <pic:spPr>
+                    <a:xfrm>
+                      <a:off x="0" y="0"/>
+                      <a:ext cx="3435451" cy="3951970"/>
+                    </a:xfrm>
+                    <a:prstGeom prst="rect">
+                      <a:avLst/>
+                    </a:prstGeom>
+                  </pic:spPr>
+                </pic:pic>
+              </a:graphicData>
+            </a:graphic>
+          </wp:inline>
+        </w:drawing>
+      </w:r>
+    </w:p>
+    <w:p>
+      <w:r>
+        <w:t>This means that “Apricot DB” scans the whole list of the tables in the source database, but uses the Blacklist and “suggests” excluding the previously excluded tables from the result set. User can check the unchecked entities in the form above, and they will be included into the Reverse Engineering result.</w:t>
+      </w:r>
+    </w:p>
+    <w:p/>
+    <w:p>
+      <w:pPr>
+        <w:pStyle w:val="Heading1"/>
+      </w:pPr>
+      <w:bookmarkStart w:id="30" w:name="_Toc6318644"/>
+      <w:r>
+        <w:t xml:space="preserve">Generation of the </w:t>
+      </w:r>
+      <w:r>
+        <w:t xml:space="preserve">Database </w:t>
+      </w:r>
+      <w:r>
+        <w:t>Scripts</w:t>
+      </w:r>
+      <w:bookmarkEnd w:id="30"/>
+    </w:p>
+    <w:p>
+      <w:r>
+        <w:t>There are 3 types of database scripts which can be generated by “Apricot DB”:</w:t>
+      </w:r>
+    </w:p>
+    <w:p>
+      <w:pPr>
+        <w:pStyle w:val="ListParagraph"/>
+        <w:numPr>
+          <w:ilvl w:val="0"/>
+          <w:numId w:val="1"/>
+        </w:numPr>
+      </w:pPr>
+      <w:r>
+        <w:t>Create Script – a script which purpose is to create all objects, presented on the current ER- diagram;</w:t>
+      </w:r>
+    </w:p>
+    <w:p>
+      <w:pPr>
+        <w:pStyle w:val="ListParagraph"/>
+        <w:numPr>
+          <w:ilvl w:val="0"/>
+          <w:numId w:val="1"/>
+        </w:numPr>
+      </w:pPr>
+      <w:r>
+        <w:t>Drop Script – script for consistent dropping of the chosen database objects;</w:t>
+      </w:r>
+    </w:p>
+    <w:p>
+      <w:pPr>
+        <w:pStyle w:val="ListParagraph"/>
+        <w:numPr>
+          <w:ilvl w:val="0"/>
+          <w:numId w:val="1"/>
+        </w:numPr>
+      </w:pPr>
+      <w:r>
+        <w:t xml:space="preserve">Delete Script </w:t>
+      </w:r>
+      <w:r>
+        <w:t>–</w:t>
+      </w:r>
+      <w:r>
+        <w:t xml:space="preserve"> </w:t>
+      </w:r>
+      <w:r>
+        <w:t>script which allows deleting data from the chosen tables (entities).</w:t>
+      </w:r>
+    </w:p>
+    <w:p>
+      <w:r>
+        <w:t>The Generate Scripts functionality is available through the main menu:</w:t>
+      </w:r>
+    </w:p>
+    <w:p>
+      <w:r>
+        <w:rPr>
+          <w:noProof/>
+          <w:lang w:eastAsia="en-ZA"/>
+        </w:rPr>
+        <w:lastRenderedPageBreak/>
+        <w:drawing>
+          <wp:inline distT="0" distB="0" distL="0" distR="0" wp14:anchorId="29677F88" wp14:editId="4FDD58DB">
+            <wp:extent cx="3351842" cy="2188677"/>
+            <wp:effectExtent l="0" t="0" r="1270" b="2540"/>
+            <wp:docPr id="44" name="Picture 44"/>
+            <wp:cNvGraphicFramePr>
+              <a:graphicFrameLocks xmlns:a="http://schemas.openxmlformats.org/drawingml/2006/main" noChangeAspect="1"/>
+            </wp:cNvGraphicFramePr>
+            <a:graphic xmlns:a="http://schemas.openxmlformats.org/drawingml/2006/main">
+              <a:graphicData uri="http://schemas.openxmlformats.org/drawingml/2006/picture">
+                <pic:pic xmlns:pic="http://schemas.openxmlformats.org/drawingml/2006/picture">
+                  <pic:nvPicPr>
+                    <pic:cNvPr id="0" name=""/>
+                    <pic:cNvPicPr/>
+                  </pic:nvPicPr>
+                  <pic:blipFill>
+                    <a:blip r:embed="rId49"/>
+                    <a:stretch>
+                      <a:fillRect/>
+                    </a:stretch>
+                  </pic:blipFill>
+                  <pic:spPr>
+                    <a:xfrm>
+                      <a:off x="0" y="0"/>
+                      <a:ext cx="3354138" cy="2190176"/>
+                    </a:xfrm>
+                    <a:prstGeom prst="rect">
+                      <a:avLst/>
+                    </a:prstGeom>
+                  </pic:spPr>
+                </pic:pic>
+              </a:graphicData>
+            </a:graphic>
+          </wp:inline>
+        </w:drawing>
+      </w:r>
+    </w:p>
+    <w:p>
+      <w:r>
+        <w:t>The script generation form is shown below</w:t>
+      </w:r>
+      <w:r>
+        <w:t xml:space="preserve"> (this form is common for Create, Drop and Delete types of scripts)</w:t>
+      </w:r>
+      <w:r>
+        <w:t>:</w:t>
+      </w:r>
+    </w:p>
+    <w:p>
+      <w:r>
+        <w:rPr>
+          <w:noProof/>
+          <w:lang w:eastAsia="en-ZA"/>
+        </w:rPr>
+        <w:drawing>
+          <wp:inline distT="0" distB="0" distL="0" distR="0" wp14:anchorId="44DFEFF9" wp14:editId="42D16CF1">
+            <wp:extent cx="3341006" cy="1752600"/>
+            <wp:effectExtent l="0" t="0" r="0" b="0"/>
+            <wp:docPr id="45" name="Picture 45"/>
+            <wp:cNvGraphicFramePr>
+              <a:graphicFrameLocks xmlns:a="http://schemas.openxmlformats.org/drawingml/2006/main" noChangeAspect="1"/>
+            </wp:cNvGraphicFramePr>
+            <a:graphic xmlns:a="http://schemas.openxmlformats.org/drawingml/2006/main">
+              <a:graphicData uri="http://schemas.openxmlformats.org/drawingml/2006/picture">
+                <pic:pic xmlns:pic="http://schemas.openxmlformats.org/drawingml/2006/picture">
+                  <pic:nvPicPr>
+                    <pic:cNvPr id="0" name=""/>
+                    <pic:cNvPicPr/>
+                  </pic:nvPicPr>
+                  <pic:blipFill>
+                    <a:blip r:embed="rId50"/>
+                    <a:stretch>
+                      <a:fillRect/>
+                    </a:stretch>
+                  </pic:blipFill>
+                  <pic:spPr>
+                    <a:xfrm>
+                      <a:off x="0" y="0"/>
+                      <a:ext cx="3344391" cy="1754376"/>
+                    </a:xfrm>
+                    <a:prstGeom prst="rect">
+                      <a:avLst/>
+                    </a:prstGeom>
+                  </pic:spPr>
+                </pic:pic>
+              </a:graphicData>
+            </a:graphic>
+          </wp:inline>
+        </w:drawing>
+      </w:r>
+    </w:p>
+    <w:p>
+      <w:r>
+        <w:t xml:space="preserve">In this form a set of parameters can be changed. If some Entities </w:t>
+      </w:r>
+      <w:r>
+        <w:t>were</w:t>
+      </w:r>
+      <w:r>
+        <w:t xml:space="preserve"> selected in the current view the “Selected Only” option for the </w:t>
+      </w:r>
+      <w:r>
+        <w:t xml:space="preserve">entities, which will be included into the </w:t>
+      </w:r>
+      <w:r>
+        <w:t xml:space="preserve">resulting </w:t>
+      </w:r>
+      <w:r>
+        <w:t>script.</w:t>
+      </w:r>
+    </w:p>
+    <w:p>
+      <w:r>
+        <w:t xml:space="preserve">“Schema” is an optional parameter. If schema is filled in, it will be </w:t>
+      </w:r>
+      <w:r>
+        <w:t>included as a prefix for the table names.</w:t>
+      </w:r>
+    </w:p>
+    <w:p>
+      <w:r>
+        <w:t>The resulting script might be written directly into the file on the disk, or shown in the simple SQL Editor:</w:t>
+      </w:r>
+    </w:p>
+    <w:p>
+      <w:r>
+        <w:rPr>
+          <w:noProof/>
+          <w:lang w:eastAsia="en-ZA"/>
+        </w:rPr>
+        <w:drawing>
+          <wp:inline distT="0" distB="0" distL="0" distR="0" wp14:anchorId="1E5FE591" wp14:editId="23DB584D">
+            <wp:extent cx="3409950" cy="2756376"/>
+            <wp:effectExtent l="0" t="0" r="0" b="6350"/>
+            <wp:docPr id="46" name="Picture 46"/>
+            <wp:cNvGraphicFramePr>
+              <a:graphicFrameLocks xmlns:a="http://schemas.openxmlformats.org/drawingml/2006/main" noChangeAspect="1"/>
+            </wp:cNvGraphicFramePr>
+            <a:graphic xmlns:a="http://schemas.openxmlformats.org/drawingml/2006/main">
+              <a:graphicData uri="http://schemas.openxmlformats.org/drawingml/2006/picture">
+                <pic:pic xmlns:pic="http://schemas.openxmlformats.org/drawingml/2006/picture">
+                  <pic:nvPicPr>
+                    <pic:cNvPr id="0" name=""/>
+                    <pic:cNvPicPr/>
+                  </pic:nvPicPr>
+                  <pic:blipFill>
+                    <a:blip r:embed="rId51"/>
+                    <a:stretch>
+                      <a:fillRect/>
+                    </a:stretch>
+                  </pic:blipFill>
+                  <pic:spPr>
+                    <a:xfrm>
+                      <a:off x="0" y="0"/>
+                      <a:ext cx="3411795" cy="2757867"/>
+                    </a:xfrm>
+                    <a:prstGeom prst="rect">
+                      <a:avLst/>
+                    </a:prstGeom>
+                  </pic:spPr>
+                </pic:pic>
+              </a:graphicData>
+            </a:graphic>
+          </wp:inline>
+        </w:drawing>
+      </w:r>
+    </w:p>
+    <w:p>
+      <w:r>
+        <w:lastRenderedPageBreak/>
+        <w:t>To run the resulting script on the target Database, use your favourite data access and administration tool (DB Visualizer?).</w:t>
+      </w:r>
+    </w:p>
+    <w:p>
+      <w:pPr>
+        <w:pStyle w:val="Heading1"/>
+      </w:pPr>
+      <w:bookmarkStart w:id="31" w:name="_Toc6318645"/>
+      <w:r>
+        <w:t>Retrieving the s</w:t>
+      </w:r>
+      <w:r>
+        <w:t xml:space="preserve">tructure </w:t>
+      </w:r>
+      <w:r>
+        <w:t xml:space="preserve">of Database </w:t>
+      </w:r>
+      <w:r>
+        <w:t>in form of Excel table</w:t>
+      </w:r>
+      <w:bookmarkEnd w:id="31"/>
+    </w:p>
+    <w:p>
+      <w:r>
+        <w:t>There is a special feature, provided by “Apricot DB”. The Entities/Relationships in the current Snapshot can be requested in the form of an Excel sheet. Use “Operations/Excel Report” to generate this report:</w:t>
+      </w:r>
+    </w:p>
+    <w:p>
+      <w:r>
+        <w:rPr>
+          <w:noProof/>
+          <w:lang w:eastAsia="en-ZA"/>
+        </w:rPr>
+        <w:drawing>
+          <wp:inline distT="0" distB="0" distL="0" distR="0" wp14:anchorId="6FE95EE3" wp14:editId="66EA17DC">
+            <wp:extent cx="3467100" cy="2323794"/>
+            <wp:effectExtent l="0" t="0" r="0" b="635"/>
             <wp:docPr id="38" name="Picture 38"/>
             <wp:cNvGraphicFramePr>
               <a:graphicFrameLocks xmlns:a="http://schemas.openxmlformats.org/drawingml/2006/main" noChangeAspect="1"/>
@@ -5524,7 +6154,7 @@
                     <pic:cNvPicPr/>
                   </pic:nvPicPr>
                   <pic:blipFill>
-                    <a:blip r:embed="rId44"/>
+                    <a:blip r:embed="rId52"/>
                     <a:stretch>
                       <a:fillRect/>
                     </a:stretch>
@@ -5532,7 +6162,7 @@
                   <pic:spPr>
                     <a:xfrm>
                       <a:off x="0" y="0"/>
-                      <a:ext cx="2955416" cy="1980842"/>
+                      <a:ext cx="3470230" cy="2325892"/>
                     </a:xfrm>
                     <a:prstGeom prst="rect">
                       <a:avLst/>
@@ -5572,7 +6202,7 @@
                     <pic:cNvPicPr/>
                   </pic:nvPicPr>
                   <pic:blipFill>
-                    <a:blip r:embed="rId45"/>
+                    <a:blip r:embed="rId53"/>
                     <a:stretch>
                       <a:fillRect/>
                     </a:stretch>
@@ -5621,7 +6251,7 @@
                     <pic:cNvPicPr/>
                   </pic:nvPicPr>
                   <pic:blipFill>
-                    <a:blip r:embed="rId46"/>
+                    <a:blip r:embed="rId54"/>
                     <a:stretch>
                       <a:fillRect/>
                     </a:stretch>
@@ -5675,19 +6305,9 @@
         <w:t>point to the tables, for which the focused table acts as a Parent.</w:t>
       </w:r>
     </w:p>
-    <w:p>
-      <w:pPr>
-        <w:pStyle w:val="Heading1"/>
-      </w:pPr>
-      <w:bookmarkStart w:id="30" w:name="_Toc5024365"/>
-      <w:r>
-        <w:t>Editing the ER- diagram</w:t>
-      </w:r>
-      <w:bookmarkEnd w:id="30"/>
-    </w:p>
     <w:p/>
     <w:sectPr>
-      <w:footerReference w:type="default" r:id="rId47"/>
+      <w:footerReference w:type="default" r:id="rId55"/>
       <w:pgSz w:w="11906" w:h="16838"/>
       <w:pgMar w:top="1440" w:right="1440" w:bottom="1440" w:left="1440" w:header="708" w:footer="708" w:gutter="0"/>
       <w:cols w:space="708"/>
@@ -5755,7 +6375,7 @@
           <w:rPr>
             <w:noProof/>
           </w:rPr>
-          <w:t>20</w:t>
+          <w:t>2</w:t>
         </w:r>
         <w:r>
           <w:rPr>
@@ -5810,6 +6430,103 @@
     </w:p>
   </w:footnote>
 </w:footnotes>
+</file>
+
+<file path=word/numbering.xml><?xml version="1.0" encoding="utf-8"?>
+<w:numbering xmlns:wpc="http://schemas.microsoft.com/office/word/2010/wordprocessingCanvas" xmlns:mc="http://schemas.openxmlformats.org/markup-compatibility/2006" xmlns:o="urn:schemas-microsoft-com:office:office" xmlns:r="http://schemas.openxmlformats.org/officeDocument/2006/relationships" xmlns:m="http://schemas.openxmlformats.org/officeDocument/2006/math" xmlns:v="urn:schemas-microsoft-com:vml" xmlns:wp14="http://schemas.microsoft.com/office/word/2010/wordprocessingDrawing" xmlns:wp="http://schemas.openxmlformats.org/drawingml/2006/wordprocessingDrawing" xmlns:w10="urn:schemas-microsoft-com:office:word" xmlns:w="http://schemas.openxmlformats.org/wordprocessingml/2006/main" xmlns:w14="http://schemas.microsoft.com/office/word/2010/wordml" xmlns:wpg="http://schemas.microsoft.com/office/word/2010/wordprocessingGroup" xmlns:wpi="http://schemas.microsoft.com/office/word/2010/wordprocessingInk" xmlns:wne="http://schemas.microsoft.com/office/word/2006/wordml" xmlns:wps="http://schemas.microsoft.com/office/word/2010/wordprocessingShape" mc:Ignorable="w14 wp14">
+  <w:abstractNum w:abstractNumId="0">
+    <w:nsid w:val="605563FD"/>
+    <w:multiLevelType w:val="hybridMultilevel"/>
+    <w:tmpl w:val="F618A2CA"/>
+    <w:lvl w:ilvl="0" w:tplc="1C090011">
+      <w:start w:val="1"/>
+      <w:numFmt w:val="decimal"/>
+      <w:lvlText w:val="%1)"/>
+      <w:lvlJc w:val="left"/>
+      <w:pPr>
+        <w:ind w:left="720" w:hanging="360"/>
+      </w:pPr>
+      <w:rPr>
+        <w:rFonts w:hint="default"/>
+      </w:rPr>
+    </w:lvl>
+    <w:lvl w:ilvl="1" w:tplc="1C090019" w:tentative="1">
+      <w:start w:val="1"/>
+      <w:numFmt w:val="lowerLetter"/>
+      <w:lvlText w:val="%2."/>
+      <w:lvlJc w:val="left"/>
+      <w:pPr>
+        <w:ind w:left="1440" w:hanging="360"/>
+      </w:pPr>
+    </w:lvl>
+    <w:lvl w:ilvl="2" w:tplc="1C09001B" w:tentative="1">
+      <w:start w:val="1"/>
+      <w:numFmt w:val="lowerRoman"/>
+      <w:lvlText w:val="%3."/>
+      <w:lvlJc w:val="right"/>
+      <w:pPr>
+        <w:ind w:left="2160" w:hanging="180"/>
+      </w:pPr>
+    </w:lvl>
+    <w:lvl w:ilvl="3" w:tplc="1C09000F" w:tentative="1">
+      <w:start w:val="1"/>
+      <w:numFmt w:val="decimal"/>
+      <w:lvlText w:val="%4."/>
+      <w:lvlJc w:val="left"/>
+      <w:pPr>
+        <w:ind w:left="2880" w:hanging="360"/>
+      </w:pPr>
+    </w:lvl>
+    <w:lvl w:ilvl="4" w:tplc="1C090019" w:tentative="1">
+      <w:start w:val="1"/>
+      <w:numFmt w:val="lowerLetter"/>
+      <w:lvlText w:val="%5."/>
+      <w:lvlJc w:val="left"/>
+      <w:pPr>
+        <w:ind w:left="3600" w:hanging="360"/>
+      </w:pPr>
+    </w:lvl>
+    <w:lvl w:ilvl="5" w:tplc="1C09001B" w:tentative="1">
+      <w:start w:val="1"/>
+      <w:numFmt w:val="lowerRoman"/>
+      <w:lvlText w:val="%6."/>
+      <w:lvlJc w:val="right"/>
+      <w:pPr>
+        <w:ind w:left="4320" w:hanging="180"/>
+      </w:pPr>
+    </w:lvl>
+    <w:lvl w:ilvl="6" w:tplc="1C09000F" w:tentative="1">
+      <w:start w:val="1"/>
+      <w:numFmt w:val="decimal"/>
+      <w:lvlText w:val="%7."/>
+      <w:lvlJc w:val="left"/>
+      <w:pPr>
+        <w:ind w:left="5040" w:hanging="360"/>
+      </w:pPr>
+    </w:lvl>
+    <w:lvl w:ilvl="7" w:tplc="1C090019" w:tentative="1">
+      <w:start w:val="1"/>
+      <w:numFmt w:val="lowerLetter"/>
+      <w:lvlText w:val="%8."/>
+      <w:lvlJc w:val="left"/>
+      <w:pPr>
+        <w:ind w:left="5760" w:hanging="360"/>
+      </w:pPr>
+    </w:lvl>
+    <w:lvl w:ilvl="8" w:tplc="1C09001B" w:tentative="1">
+      <w:start w:val="1"/>
+      <w:numFmt w:val="lowerRoman"/>
+      <w:lvlText w:val="%9."/>
+      <w:lvlJc w:val="right"/>
+      <w:pPr>
+        <w:ind w:left="6480" w:hanging="180"/>
+      </w:pPr>
+    </w:lvl>
+  </w:abstractNum>
+  <w:num w:numId="1">
+    <w:abstractNumId w:val="0"/>
+  </w:num>
+</w:numbering>
 </file>
 
 <file path=word/styles.xml><?xml version="1.0" encoding="utf-8"?>
@@ -6891,7 +7608,7 @@
   <a:extraClrSchemeLst/>
   <a:extLst>
     <a:ext uri="{05A4C25C-085E-4340-85A3-A5531E510DB2}">
-      <thm15:themeFamily xmlns:thm15="http://schemas.microsoft.com/office/thememl/2012/main" xmlns="" name="Office Theme" id="{62F939B6-93AF-4DB8-9C6B-D6C7DFDC589F}" vid="{4A3C46E8-61CC-4603-A589-7422A47A8E4A}"/>
+      <thm15:themeFamily xmlns="" xmlns:thm15="http://schemas.microsoft.com/office/thememl/2012/main" name="Office Theme" id="{62F939B6-93AF-4DB8-9C6B-D6C7DFDC589F}" vid="{4A3C46E8-61CC-4603-A589-7422A47A8E4A}"/>
     </a:ext>
   </a:extLst>
 </a:theme>
@@ -6902,7 +7619,7 @@
 </file>
 
 <file path=customXml/itemProps1.xml><?xml version="1.0" encoding="utf-8"?>
-<ds:datastoreItem xmlns:ds="http://schemas.openxmlformats.org/officeDocument/2006/customXml" ds:itemID="{AC3694B2-B7A3-4EA8-B6F2-76E88C7F2C25}">
+<ds:datastoreItem xmlns:ds="http://schemas.openxmlformats.org/officeDocument/2006/customXml" ds:itemID="{E016C159-F523-49F9-AD51-6E8A4FE5A183}">
   <ds:schemaRefs>
     <ds:schemaRef ds:uri="http://schemas.openxmlformats.org/officeDocument/2006/bibliography"/>
   </ds:schemaRefs>

</xml_diff>

<commit_message>
Desing session 073 -> release 0.5 development is finished
</commit_message>
<xml_diff>
--- a/apricot-docs/Apricot DB User Guide.docx
+++ b/apricot-docs/Apricot DB User Guide.docx
@@ -83,10 +83,16 @@
         <w:jc w:val="center"/>
       </w:pPr>
       <w:r>
-        <w:t>v 0.</w:t>
-      </w:r>
-      <w:r>
-        <w:t>3</w:t>
+        <w:t>v</w:t>
+      </w:r>
+      <w:r>
+        <w:t>.</w:t>
+      </w:r>
+      <w:r>
+        <w:t xml:space="preserve"> 0.</w:t>
+      </w:r>
+      <w:r>
+        <w:t>5</w:t>
       </w:r>
     </w:p>
     <w:p>
@@ -181,8 +187,6 @@
           <w:r>
             <w:t>Contents</w:t>
           </w:r>
-          <w:bookmarkStart w:id="1" w:name="_GoBack"/>
-          <w:bookmarkEnd w:id="1"/>
         </w:p>
         <w:p>
           <w:pPr>
@@ -205,7 +209,7 @@
           <w:r>
             <w:fldChar w:fldCharType="separate"/>
           </w:r>
-          <w:hyperlink w:anchor="_Toc6318616" w:history="1">
+          <w:hyperlink w:anchor="_Toc10539842" w:history="1">
             <w:r>
               <w:rPr>
                 <w:rStyle w:val="Hyperlink"/>
@@ -232,7 +236,7 @@
                 <w:noProof/>
                 <w:webHidden/>
               </w:rPr>
-              <w:instrText xml:space="preserve"> PAGEREF _Toc6318616 \h </w:instrText>
+              <w:instrText xml:space="preserve"> PAGEREF _Toc10539842 \h </w:instrText>
             </w:r>
             <w:r>
               <w:rPr>
@@ -275,7 +279,7 @@
               <w:lang w:eastAsia="en-ZA"/>
             </w:rPr>
           </w:pPr>
-          <w:hyperlink w:anchor="_Toc6318617" w:history="1">
+          <w:hyperlink w:anchor="_Toc10539843" w:history="1">
             <w:r>
               <w:rPr>
                 <w:rStyle w:val="Hyperlink"/>
@@ -302,7 +306,7 @@
                 <w:noProof/>
                 <w:webHidden/>
               </w:rPr>
-              <w:instrText xml:space="preserve"> PAGEREF _Toc6318617 \h </w:instrText>
+              <w:instrText xml:space="preserve"> PAGEREF _Toc10539843 \h </w:instrText>
             </w:r>
             <w:r>
               <w:rPr>
@@ -345,7 +349,7 @@
               <w:lang w:eastAsia="en-ZA"/>
             </w:rPr>
           </w:pPr>
-          <w:hyperlink w:anchor="_Toc6318618" w:history="1">
+          <w:hyperlink w:anchor="_Toc10539844" w:history="1">
             <w:r>
               <w:rPr>
                 <w:rStyle w:val="Hyperlink"/>
@@ -372,7 +376,7 @@
                 <w:noProof/>
                 <w:webHidden/>
               </w:rPr>
-              <w:instrText xml:space="preserve"> PAGEREF _Toc6318618 \h </w:instrText>
+              <w:instrText xml:space="preserve"> PAGEREF _Toc10539844 \h </w:instrText>
             </w:r>
             <w:r>
               <w:rPr>
@@ -415,7 +419,7 @@
               <w:lang w:eastAsia="en-ZA"/>
             </w:rPr>
           </w:pPr>
-          <w:hyperlink w:anchor="_Toc6318619" w:history="1">
+          <w:hyperlink w:anchor="_Toc10539845" w:history="1">
             <w:r>
               <w:rPr>
                 <w:rStyle w:val="Hyperlink"/>
@@ -442,7 +446,7 @@
                 <w:noProof/>
                 <w:webHidden/>
               </w:rPr>
-              <w:instrText xml:space="preserve"> PAGEREF _Toc6318619 \h </w:instrText>
+              <w:instrText xml:space="preserve"> PAGEREF _Toc10539845 \h </w:instrText>
             </w:r>
             <w:r>
               <w:rPr>
@@ -485,7 +489,7 @@
               <w:lang w:eastAsia="en-ZA"/>
             </w:rPr>
           </w:pPr>
-          <w:hyperlink w:anchor="_Toc6318620" w:history="1">
+          <w:hyperlink w:anchor="_Toc10539846" w:history="1">
             <w:r>
               <w:rPr>
                 <w:rStyle w:val="Hyperlink"/>
@@ -512,7 +516,7 @@
                 <w:noProof/>
                 <w:webHidden/>
               </w:rPr>
-              <w:instrText xml:space="preserve"> PAGEREF _Toc6318620 \h </w:instrText>
+              <w:instrText xml:space="preserve"> PAGEREF _Toc10539846 \h </w:instrText>
             </w:r>
             <w:r>
               <w:rPr>
@@ -555,7 +559,7 @@
               <w:lang w:eastAsia="en-ZA"/>
             </w:rPr>
           </w:pPr>
-          <w:hyperlink w:anchor="_Toc6318621" w:history="1">
+          <w:hyperlink w:anchor="_Toc10539847" w:history="1">
             <w:r>
               <w:rPr>
                 <w:rStyle w:val="Hyperlink"/>
@@ -582,7 +586,7 @@
                 <w:noProof/>
                 <w:webHidden/>
               </w:rPr>
-              <w:instrText xml:space="preserve"> PAGEREF _Toc6318621 \h </w:instrText>
+              <w:instrText xml:space="preserve"> PAGEREF _Toc10539847 \h </w:instrText>
             </w:r>
             <w:r>
               <w:rPr>
@@ -625,7 +629,7 @@
               <w:lang w:eastAsia="en-ZA"/>
             </w:rPr>
           </w:pPr>
-          <w:hyperlink w:anchor="_Toc6318622" w:history="1">
+          <w:hyperlink w:anchor="_Toc10539848" w:history="1">
             <w:r>
               <w:rPr>
                 <w:rStyle w:val="Hyperlink"/>
@@ -652,7 +656,7 @@
                 <w:noProof/>
                 <w:webHidden/>
               </w:rPr>
-              <w:instrText xml:space="preserve"> PAGEREF _Toc6318622 \h </w:instrText>
+              <w:instrText xml:space="preserve"> PAGEREF _Toc10539848 \h </w:instrText>
             </w:r>
             <w:r>
               <w:rPr>
@@ -695,7 +699,7 @@
               <w:lang w:eastAsia="en-ZA"/>
             </w:rPr>
           </w:pPr>
-          <w:hyperlink w:anchor="_Toc6318623" w:history="1">
+          <w:hyperlink w:anchor="_Toc10539849" w:history="1">
             <w:r>
               <w:rPr>
                 <w:rStyle w:val="Hyperlink"/>
@@ -722,7 +726,7 @@
                 <w:noProof/>
                 <w:webHidden/>
               </w:rPr>
-              <w:instrText xml:space="preserve"> PAGEREF _Toc6318623 \h </w:instrText>
+              <w:instrText xml:space="preserve"> PAGEREF _Toc10539849 \h </w:instrText>
             </w:r>
             <w:r>
               <w:rPr>
@@ -765,7 +769,7 @@
               <w:lang w:eastAsia="en-ZA"/>
             </w:rPr>
           </w:pPr>
-          <w:hyperlink w:anchor="_Toc6318624" w:history="1">
+          <w:hyperlink w:anchor="_Toc10539850" w:history="1">
             <w:r>
               <w:rPr>
                 <w:rStyle w:val="Hyperlink"/>
@@ -792,7 +796,7 @@
                 <w:noProof/>
                 <w:webHidden/>
               </w:rPr>
-              <w:instrText xml:space="preserve"> PAGEREF _Toc6318624 \h </w:instrText>
+              <w:instrText xml:space="preserve"> PAGEREF _Toc10539850 \h </w:instrText>
             </w:r>
             <w:r>
               <w:rPr>
@@ -835,7 +839,7 @@
               <w:lang w:eastAsia="en-ZA"/>
             </w:rPr>
           </w:pPr>
-          <w:hyperlink w:anchor="_Toc6318625" w:history="1">
+          <w:hyperlink w:anchor="_Toc10539851" w:history="1">
             <w:r>
               <w:rPr>
                 <w:rStyle w:val="Hyperlink"/>
@@ -862,7 +866,7 @@
                 <w:noProof/>
                 <w:webHidden/>
               </w:rPr>
-              <w:instrText xml:space="preserve"> PAGEREF _Toc6318625 \h </w:instrText>
+              <w:instrText xml:space="preserve"> PAGEREF _Toc10539851 \h </w:instrText>
             </w:r>
             <w:r>
               <w:rPr>
@@ -905,7 +909,7 @@
               <w:lang w:eastAsia="en-ZA"/>
             </w:rPr>
           </w:pPr>
-          <w:hyperlink w:anchor="_Toc6318626" w:history="1">
+          <w:hyperlink w:anchor="_Toc10539852" w:history="1">
             <w:r>
               <w:rPr>
                 <w:rStyle w:val="Hyperlink"/>
@@ -932,7 +936,7 @@
                 <w:noProof/>
                 <w:webHidden/>
               </w:rPr>
-              <w:instrText xml:space="preserve"> PAGEREF _Toc6318626 \h </w:instrText>
+              <w:instrText xml:space="preserve"> PAGEREF _Toc10539852 \h </w:instrText>
             </w:r>
             <w:r>
               <w:rPr>
@@ -975,7 +979,7 @@
               <w:lang w:eastAsia="en-ZA"/>
             </w:rPr>
           </w:pPr>
-          <w:hyperlink w:anchor="_Toc6318627" w:history="1">
+          <w:hyperlink w:anchor="_Toc10539853" w:history="1">
             <w:r>
               <w:rPr>
                 <w:rStyle w:val="Hyperlink"/>
@@ -1002,7 +1006,7 @@
                 <w:noProof/>
                 <w:webHidden/>
               </w:rPr>
-              <w:instrText xml:space="preserve"> PAGEREF _Toc6318627 \h </w:instrText>
+              <w:instrText xml:space="preserve"> PAGEREF _Toc10539853 \h </w:instrText>
             </w:r>
             <w:r>
               <w:rPr>
@@ -1045,7 +1049,7 @@
               <w:lang w:eastAsia="en-ZA"/>
             </w:rPr>
           </w:pPr>
-          <w:hyperlink w:anchor="_Toc6318628" w:history="1">
+          <w:hyperlink w:anchor="_Toc10539854" w:history="1">
             <w:r>
               <w:rPr>
                 <w:rStyle w:val="Hyperlink"/>
@@ -1072,7 +1076,7 @@
                 <w:noProof/>
                 <w:webHidden/>
               </w:rPr>
-              <w:instrText xml:space="preserve"> PAGEREF _Toc6318628 \h </w:instrText>
+              <w:instrText xml:space="preserve"> PAGEREF _Toc10539854 \h </w:instrText>
             </w:r>
             <w:r>
               <w:rPr>
@@ -1115,7 +1119,7 @@
               <w:lang w:eastAsia="en-ZA"/>
             </w:rPr>
           </w:pPr>
-          <w:hyperlink w:anchor="_Toc6318629" w:history="1">
+          <w:hyperlink w:anchor="_Toc10539855" w:history="1">
             <w:r>
               <w:rPr>
                 <w:rStyle w:val="Hyperlink"/>
@@ -1142,7 +1146,7 @@
                 <w:noProof/>
                 <w:webHidden/>
               </w:rPr>
-              <w:instrText xml:space="preserve"> PAGEREF _Toc6318629 \h </w:instrText>
+              <w:instrText xml:space="preserve"> PAGEREF _Toc10539855 \h </w:instrText>
             </w:r>
             <w:r>
               <w:rPr>
@@ -1185,7 +1189,7 @@
               <w:lang w:eastAsia="en-ZA"/>
             </w:rPr>
           </w:pPr>
-          <w:hyperlink w:anchor="_Toc6318630" w:history="1">
+          <w:hyperlink w:anchor="_Toc10539856" w:history="1">
             <w:r>
               <w:rPr>
                 <w:rStyle w:val="Hyperlink"/>
@@ -1212,7 +1216,7 @@
                 <w:noProof/>
                 <w:webHidden/>
               </w:rPr>
-              <w:instrText xml:space="preserve"> PAGEREF _Toc6318630 \h </w:instrText>
+              <w:instrText xml:space="preserve"> PAGEREF _Toc10539856 \h </w:instrText>
             </w:r>
             <w:r>
               <w:rPr>
@@ -1255,7 +1259,7 @@
               <w:lang w:eastAsia="en-ZA"/>
             </w:rPr>
           </w:pPr>
-          <w:hyperlink w:anchor="_Toc6318631" w:history="1">
+          <w:hyperlink w:anchor="_Toc10539857" w:history="1">
             <w:r>
               <w:rPr>
                 <w:rStyle w:val="Hyperlink"/>
@@ -1282,7 +1286,7 @@
                 <w:noProof/>
                 <w:webHidden/>
               </w:rPr>
-              <w:instrText xml:space="preserve"> PAGEREF _Toc6318631 \h </w:instrText>
+              <w:instrText xml:space="preserve"> PAGEREF _Toc10539857 \h </w:instrText>
             </w:r>
             <w:r>
               <w:rPr>
@@ -1325,7 +1329,7 @@
               <w:lang w:eastAsia="en-ZA"/>
             </w:rPr>
           </w:pPr>
-          <w:hyperlink w:anchor="_Toc6318632" w:history="1">
+          <w:hyperlink w:anchor="_Toc10539858" w:history="1">
             <w:r>
               <w:rPr>
                 <w:rStyle w:val="Hyperlink"/>
@@ -1352,7 +1356,7 @@
                 <w:noProof/>
                 <w:webHidden/>
               </w:rPr>
-              <w:instrText xml:space="preserve"> PAGEREF _Toc6318632 \h </w:instrText>
+              <w:instrText xml:space="preserve"> PAGEREF _Toc10539858 \h </w:instrText>
             </w:r>
             <w:r>
               <w:rPr>
@@ -1395,7 +1399,7 @@
               <w:lang w:eastAsia="en-ZA"/>
             </w:rPr>
           </w:pPr>
-          <w:hyperlink w:anchor="_Toc6318633" w:history="1">
+          <w:hyperlink w:anchor="_Toc10539859" w:history="1">
             <w:r>
               <w:rPr>
                 <w:rStyle w:val="Hyperlink"/>
@@ -1422,7 +1426,7 @@
                 <w:noProof/>
                 <w:webHidden/>
               </w:rPr>
-              <w:instrText xml:space="preserve"> PAGEREF _Toc6318633 \h </w:instrText>
+              <w:instrText xml:space="preserve"> PAGEREF _Toc10539859 \h </w:instrText>
             </w:r>
             <w:r>
               <w:rPr>
@@ -1465,7 +1469,7 @@
               <w:lang w:eastAsia="en-ZA"/>
             </w:rPr>
           </w:pPr>
-          <w:hyperlink w:anchor="_Toc6318634" w:history="1">
+          <w:hyperlink w:anchor="_Toc10539860" w:history="1">
             <w:r>
               <w:rPr>
                 <w:rStyle w:val="Hyperlink"/>
@@ -1492,7 +1496,7 @@
                 <w:noProof/>
                 <w:webHidden/>
               </w:rPr>
-              <w:instrText xml:space="preserve"> PAGEREF _Toc6318634 \h </w:instrText>
+              <w:instrText xml:space="preserve"> PAGEREF _Toc10539860 \h </w:instrText>
             </w:r>
             <w:r>
               <w:rPr>
@@ -1535,7 +1539,7 @@
               <w:lang w:eastAsia="en-ZA"/>
             </w:rPr>
           </w:pPr>
-          <w:hyperlink w:anchor="_Toc6318635" w:history="1">
+          <w:hyperlink w:anchor="_Toc10539861" w:history="1">
             <w:r>
               <w:rPr>
                 <w:rStyle w:val="Hyperlink"/>
@@ -1562,7 +1566,7 @@
                 <w:noProof/>
                 <w:webHidden/>
               </w:rPr>
-              <w:instrText xml:space="preserve"> PAGEREF _Toc6318635 \h </w:instrText>
+              <w:instrText xml:space="preserve"> PAGEREF _Toc10539861 \h </w:instrText>
             </w:r>
             <w:r>
               <w:rPr>
@@ -1605,7 +1609,7 @@
               <w:lang w:eastAsia="en-ZA"/>
             </w:rPr>
           </w:pPr>
-          <w:hyperlink w:anchor="_Toc6318636" w:history="1">
+          <w:hyperlink w:anchor="_Toc10539862" w:history="1">
             <w:r>
               <w:rPr>
                 <w:rStyle w:val="Hyperlink"/>
@@ -1632,7 +1636,7 @@
                 <w:noProof/>
                 <w:webHidden/>
               </w:rPr>
-              <w:instrText xml:space="preserve"> PAGEREF _Toc6318636 \h </w:instrText>
+              <w:instrText xml:space="preserve"> PAGEREF _Toc10539862 \h </w:instrText>
             </w:r>
             <w:r>
               <w:rPr>
@@ -1675,7 +1679,7 @@
               <w:lang w:eastAsia="en-ZA"/>
             </w:rPr>
           </w:pPr>
-          <w:hyperlink w:anchor="_Toc6318637" w:history="1">
+          <w:hyperlink w:anchor="_Toc10539863" w:history="1">
             <w:r>
               <w:rPr>
                 <w:rStyle w:val="Hyperlink"/>
@@ -1702,7 +1706,7 @@
                 <w:noProof/>
                 <w:webHidden/>
               </w:rPr>
-              <w:instrText xml:space="preserve"> PAGEREF _Toc6318637 \h </w:instrText>
+              <w:instrText xml:space="preserve"> PAGEREF _Toc10539863 \h </w:instrText>
             </w:r>
             <w:r>
               <w:rPr>
@@ -1745,7 +1749,7 @@
               <w:lang w:eastAsia="en-ZA"/>
             </w:rPr>
           </w:pPr>
-          <w:hyperlink w:anchor="_Toc6318638" w:history="1">
+          <w:hyperlink w:anchor="_Toc10539864" w:history="1">
             <w:r>
               <w:rPr>
                 <w:rStyle w:val="Hyperlink"/>
@@ -1772,7 +1776,7 @@
                 <w:noProof/>
                 <w:webHidden/>
               </w:rPr>
-              <w:instrText xml:space="preserve"> PAGEREF _Toc6318638 \h </w:instrText>
+              <w:instrText xml:space="preserve"> PAGEREF _Toc10539864 \h </w:instrText>
             </w:r>
             <w:r>
               <w:rPr>
@@ -1815,7 +1819,7 @@
               <w:lang w:eastAsia="en-ZA"/>
             </w:rPr>
           </w:pPr>
-          <w:hyperlink w:anchor="_Toc6318639" w:history="1">
+          <w:hyperlink w:anchor="_Toc10539865" w:history="1">
             <w:r>
               <w:rPr>
                 <w:rStyle w:val="Hyperlink"/>
@@ -1842,7 +1846,7 @@
                 <w:noProof/>
                 <w:webHidden/>
               </w:rPr>
-              <w:instrText xml:space="preserve"> PAGEREF _Toc6318639 \h </w:instrText>
+              <w:instrText xml:space="preserve"> PAGEREF _Toc10539865 \h </w:instrText>
             </w:r>
             <w:r>
               <w:rPr>
@@ -1885,7 +1889,7 @@
               <w:lang w:eastAsia="en-ZA"/>
             </w:rPr>
           </w:pPr>
-          <w:hyperlink w:anchor="_Toc6318640" w:history="1">
+          <w:hyperlink w:anchor="_Toc10539866" w:history="1">
             <w:r>
               <w:rPr>
                 <w:rStyle w:val="Hyperlink"/>
@@ -1912,7 +1916,7 @@
                 <w:noProof/>
                 <w:webHidden/>
               </w:rPr>
-              <w:instrText xml:space="preserve"> PAGEREF _Toc6318640 \h </w:instrText>
+              <w:instrText xml:space="preserve"> PAGEREF _Toc10539866 \h </w:instrText>
             </w:r>
             <w:r>
               <w:rPr>
@@ -1955,7 +1959,7 @@
               <w:lang w:eastAsia="en-ZA"/>
             </w:rPr>
           </w:pPr>
-          <w:hyperlink w:anchor="_Toc6318641" w:history="1">
+          <w:hyperlink w:anchor="_Toc10539867" w:history="1">
             <w:r>
               <w:rPr>
                 <w:rStyle w:val="Hyperlink"/>
@@ -1982,7 +1986,7 @@
                 <w:noProof/>
                 <w:webHidden/>
               </w:rPr>
-              <w:instrText xml:space="preserve"> PAGEREF _Toc6318641 \h </w:instrText>
+              <w:instrText xml:space="preserve"> PAGEREF _Toc10539867 \h </w:instrText>
             </w:r>
             <w:r>
               <w:rPr>
@@ -2025,7 +2029,7 @@
               <w:lang w:eastAsia="en-ZA"/>
             </w:rPr>
           </w:pPr>
-          <w:hyperlink w:anchor="_Toc6318642" w:history="1">
+          <w:hyperlink w:anchor="_Toc10539868" w:history="1">
             <w:r>
               <w:rPr>
                 <w:rStyle w:val="Hyperlink"/>
@@ -2052,7 +2056,7 @@
                 <w:noProof/>
                 <w:webHidden/>
               </w:rPr>
-              <w:instrText xml:space="preserve"> PAGEREF _Toc6318642 \h </w:instrText>
+              <w:instrText xml:space="preserve"> PAGEREF _Toc10539868 \h </w:instrText>
             </w:r>
             <w:r>
               <w:rPr>
@@ -2095,7 +2099,7 @@
               <w:lang w:eastAsia="en-ZA"/>
             </w:rPr>
           </w:pPr>
-          <w:hyperlink w:anchor="_Toc6318643" w:history="1">
+          <w:hyperlink w:anchor="_Toc10539869" w:history="1">
             <w:r>
               <w:rPr>
                 <w:rStyle w:val="Hyperlink"/>
@@ -2122,7 +2126,7 @@
                 <w:noProof/>
                 <w:webHidden/>
               </w:rPr>
-              <w:instrText xml:space="preserve"> PAGEREF _Toc6318643 \h </w:instrText>
+              <w:instrText xml:space="preserve"> PAGEREF _Toc10539869 \h </w:instrText>
             </w:r>
             <w:r>
               <w:rPr>
@@ -2165,7 +2169,7 @@
               <w:lang w:eastAsia="en-ZA"/>
             </w:rPr>
           </w:pPr>
-          <w:hyperlink w:anchor="_Toc6318644" w:history="1">
+          <w:hyperlink w:anchor="_Toc10539870" w:history="1">
             <w:r>
               <w:rPr>
                 <w:rStyle w:val="Hyperlink"/>
@@ -2192,7 +2196,7 @@
                 <w:noProof/>
                 <w:webHidden/>
               </w:rPr>
-              <w:instrText xml:space="preserve"> PAGEREF _Toc6318644 \h </w:instrText>
+              <w:instrText xml:space="preserve"> PAGEREF _Toc10539870 \h </w:instrText>
             </w:r>
             <w:r>
               <w:rPr>
@@ -2235,7 +2239,7 @@
               <w:lang w:eastAsia="en-ZA"/>
             </w:rPr>
           </w:pPr>
-          <w:hyperlink w:anchor="_Toc6318645" w:history="1">
+          <w:hyperlink w:anchor="_Toc10539871" w:history="1">
             <w:r>
               <w:rPr>
                 <w:rStyle w:val="Hyperlink"/>
@@ -2262,7 +2266,7 @@
                 <w:noProof/>
                 <w:webHidden/>
               </w:rPr>
-              <w:instrText xml:space="preserve"> PAGEREF _Toc6318645 \h </w:instrText>
+              <w:instrText xml:space="preserve"> PAGEREF _Toc10539871 \h </w:instrText>
             </w:r>
             <w:r>
               <w:rPr>
@@ -2315,15 +2319,33 @@
       <w:pPr>
         <w:pStyle w:val="Heading1"/>
       </w:pPr>
-      <w:bookmarkStart w:id="2" w:name="_Toc6318616"/>
+      <w:bookmarkStart w:id="1" w:name="_Toc10539842"/>
       <w:r>
         <w:t>Preface</w:t>
       </w:r>
-      <w:bookmarkEnd w:id="2"/>
-    </w:p>
-    <w:p>
-      <w:r>
-        <w:t xml:space="preserve">The “Apricot DB” is a desktop application, which purpose is to help </w:t>
+      <w:bookmarkEnd w:id="1"/>
+    </w:p>
+    <w:p>
+      <w:r>
+        <w:t xml:space="preserve">“Apricot DB” is a desktop Entity Relationship Diagram tool (the ERD tool). The </w:t>
+      </w:r>
+      <w:r>
+        <w:t>“Apricot DB”</w:t>
+      </w:r>
+      <w:r>
+        <w:t>s</w:t>
+      </w:r>
+      <w:r>
+        <w:t xml:space="preserve"> </w:t>
+      </w:r>
+      <w:r>
+        <w:t xml:space="preserve">main </w:t>
+      </w:r>
+      <w:r>
+        <w:t xml:space="preserve">purpose is to help </w:t>
+      </w:r>
+      <w:r>
+        <w:t xml:space="preserve">its </w:t>
       </w:r>
       <w:r>
         <w:t xml:space="preserve">users </w:t>
@@ -2335,10 +2357,16 @@
         <w:t xml:space="preserve">the </w:t>
       </w:r>
       <w:r>
-        <w:t>design, generation, analysis and maintenance of the structure</w:t>
-      </w:r>
-      <w:r>
-        <w:t>s</w:t>
+        <w:t>design, analysis</w:t>
+      </w:r>
+      <w:r>
+        <w:t>, scripting</w:t>
+      </w:r>
+      <w:r>
+        <w:t xml:space="preserve"> and </w:t>
+      </w:r>
+      <w:r>
+        <w:t>advance structural visualization</w:t>
       </w:r>
       <w:r>
         <w:t xml:space="preserve"> of the complex relational databases.</w:t>
@@ -2352,7 +2380,13 @@
         <w:t xml:space="preserve">presumable </w:t>
       </w:r>
       <w:r>
-        <w:t xml:space="preserve">audience of this software </w:t>
+        <w:t xml:space="preserve">audience of this </w:t>
+      </w:r>
+      <w:r>
+        <w:t xml:space="preserve">piece of </w:t>
+      </w:r>
+      <w:r>
+        <w:t xml:space="preserve">software </w:t>
       </w:r>
       <w:r>
         <w:t>are</w:t>
@@ -2361,7 +2395,13 @@
         <w:t xml:space="preserve"> the software developers,</w:t>
       </w:r>
       <w:r>
-        <w:t xml:space="preserve"> analysts, database designers, all sort of the software architects and even some advanced participants of the company’s business processes. They all h</w:t>
+        <w:t xml:space="preserve"> analysts, database designers, software architects and even some advanced participants of the company’s business processes</w:t>
+      </w:r>
+      <w:r>
+        <w:t xml:space="preserve"> (how we call them – the business people)</w:t>
+      </w:r>
+      <w:r>
+        <w:t>. They all h</w:t>
       </w:r>
       <w:r>
         <w:t>ave</w:t>
@@ -2370,10 +2410,13 @@
         <w:t xml:space="preserve"> been working with the </w:t>
       </w:r>
       <w:r>
-        <w:t>many</w:t>
-      </w:r>
-      <w:r>
-        <w:t>-tables</w:t>
+        <w:t>m</w:t>
+      </w:r>
+      <w:r>
+        <w:t>ultiple-</w:t>
+      </w:r>
+      <w:r>
+        <w:t>tables</w:t>
       </w:r>
       <w:r>
         <w:t>,</w:t>
@@ -2382,7 +2425,10 @@
         <w:t xml:space="preserve"> </w:t>
       </w:r>
       <w:r>
-        <w:t xml:space="preserve">non trivial </w:t>
+        <w:t>non-trivial</w:t>
+      </w:r>
+      <w:r>
+        <w:t xml:space="preserve"> </w:t>
       </w:r>
       <w:r>
         <w:t xml:space="preserve">databases and need a tool for </w:t>
@@ -2397,7 +2443,10 @@
         <w:t xml:space="preserve">the </w:t>
       </w:r>
       <w:r>
-        <w:t xml:space="preserve">existing and newly created database- structures. </w:t>
+        <w:t xml:space="preserve">existing and newly created database structures. </w:t>
+      </w:r>
+      <w:r>
+        <w:t>The best approaches for the “classic” relational databases are still ERD- tools.</w:t>
       </w:r>
     </w:p>
     <w:p>
@@ -2405,7 +2454,10 @@
         <w:t xml:space="preserve">The database structure is a set of tables, connected with each other by relationships (that’s been making the database “relational”). </w:t>
       </w:r>
       <w:r>
-        <w:t>Tables also can be called “entities”.</w:t>
+        <w:t>The t</w:t>
+      </w:r>
+      <w:r>
+        <w:t>ables also can be called “entities”.</w:t>
       </w:r>
       <w:r>
         <w:t xml:space="preserve"> The </w:t>
@@ -2414,7 +2466,22 @@
         <w:t xml:space="preserve">relatively simple idea of the </w:t>
       </w:r>
       <w:r>
-        <w:t xml:space="preserve">entity-relationship diagram (ER-diagram, or ERD) </w:t>
+        <w:t>E</w:t>
+      </w:r>
+      <w:r>
+        <w:t>ntity</w:t>
+      </w:r>
+      <w:r>
+        <w:t xml:space="preserve"> R</w:t>
+      </w:r>
+      <w:r>
+        <w:t xml:space="preserve">elationship </w:t>
+      </w:r>
+      <w:r>
+        <w:t>D</w:t>
+      </w:r>
+      <w:r>
+        <w:t xml:space="preserve">iagram </w:t>
       </w:r>
       <w:r>
         <w:t>lies in the background of the</w:t>
@@ -2425,76 +2492,99 @@
     </w:p>
     <w:p>
       <w:r>
-        <w:t>A list of essential functions of “Apricot DB” includes the following:</w:t>
-      </w:r>
-    </w:p>
-    <w:p>
-      <w:r>
-        <w:t>* Creation of the database structure in form of ERD;</w:t>
+        <w:t>A list of</w:t>
+      </w:r>
+      <w:r>
+        <w:t xml:space="preserve"> the</w:t>
+      </w:r>
+      <w:r>
+        <w:t xml:space="preserve"> essential functions of “Apricot DB” includes the following</w:t>
+      </w:r>
+      <w:r>
+        <w:t xml:space="preserve"> ones</w:t>
+      </w:r>
+      <w:r>
+        <w:t>:</w:t>
+      </w:r>
+    </w:p>
+    <w:p>
+      <w:r>
+        <w:t>* Creation of the</w:t>
+      </w:r>
+      <w:r>
+        <w:t xml:space="preserve"> general</w:t>
+      </w:r>
+      <w:r>
+        <w:t xml:space="preserve"> database structure </w:t>
+      </w:r>
+      <w:r>
+        <w:t>from scratch</w:t>
+      </w:r>
+      <w:r>
+        <w:t>;</w:t>
       </w:r>
       <w:r>
         <w:br/>
-        <w:t>* Filling in the necessary detailed information for all elements of the ERD and generate the target database scrips;</w:t>
+        <w:t xml:space="preserve">* Filling </w:t>
+      </w:r>
+      <w:r>
+        <w:t xml:space="preserve">all </w:t>
+      </w:r>
+      <w:r>
+        <w:t xml:space="preserve">the </w:t>
+      </w:r>
+      <w:r>
+        <w:t>crucial</w:t>
+      </w:r>
+      <w:r>
+        <w:t xml:space="preserve"> detailed information for all elements </w:t>
+      </w:r>
+      <w:r>
+        <w:t>included into</w:t>
+      </w:r>
+      <w:r>
+        <w:t xml:space="preserve"> the ERD;</w:t>
       </w:r>
       <w:r>
         <w:br/>
-        <w:t xml:space="preserve">* Perform the Reverse Engineering from of the physical (existing) structure of the target database into the ERD for further analysis, development and alterations; </w:t>
+        <w:t>* Generation of all popular types of the SQL- DDL- scripts (create/drop/delete info) for selected or all tables included into the EDR;</w:t>
+      </w:r>
+      <w:r>
+        <w:br/>
+      </w:r>
+      <w:r>
+        <w:t xml:space="preserve">* </w:t>
+      </w:r>
+      <w:r>
+        <w:t>T</w:t>
+      </w:r>
+      <w:r>
+        <w:t xml:space="preserve">he Reverse Engineering </w:t>
+      </w:r>
+      <w:r>
+        <w:t>o</w:t>
+      </w:r>
+      <w:r>
+        <w:t xml:space="preserve">f the existing </w:t>
+      </w:r>
+      <w:r>
+        <w:t xml:space="preserve">database </w:t>
+      </w:r>
+      <w:r>
+        <w:t xml:space="preserve">structure into the ERD; </w:t>
       </w:r>
       <w:r>
         <w:br/>
         <w:t>* Prepare and publish the technical documentation</w:t>
       </w:r>
       <w:r>
-        <w:t xml:space="preserve"> using clear and descriptive graphical representation of the database structure;</w:t>
-      </w:r>
-      <w:r>
-        <w:br/>
-        <w:t xml:space="preserve">* Maintain the </w:t>
-      </w:r>
-      <w:r>
-        <w:t xml:space="preserve">full cycle of the </w:t>
-      </w:r>
-      <w:r>
-        <w:t xml:space="preserve">design </w:t>
-      </w:r>
-      <w:r>
-        <w:t xml:space="preserve">database </w:t>
-      </w:r>
-      <w:r>
-        <w:t>“from scratch”</w:t>
-      </w:r>
-      <w:r>
-        <w:t xml:space="preserve"> process </w:t>
-      </w:r>
-      <w:r>
-        <w:t>star</w:t>
-      </w:r>
-      <w:r>
-        <w:t>t</w:t>
-      </w:r>
-      <w:r>
-        <w:t xml:space="preserve">ing from the initial </w:t>
-      </w:r>
-      <w:r>
-        <w:t>prototyping of the</w:t>
-      </w:r>
-      <w:r>
-        <w:t xml:space="preserve"> ERD’s and finishing by </w:t>
-      </w:r>
-      <w:r>
-        <w:t xml:space="preserve">generations of </w:t>
-      </w:r>
-      <w:r>
-        <w:t xml:space="preserve">the </w:t>
-      </w:r>
-      <w:r>
-        <w:t xml:space="preserve">final </w:t>
-      </w:r>
-      <w:r>
-        <w:t>database script</w:t>
-      </w:r>
-      <w:r>
-        <w:t>s to create, update or delete physical objects of the database);</w:t>
+        <w:t xml:space="preserve"> using clear and descriptive graphical representation of the database structure</w:t>
+      </w:r>
+      <w:r>
+        <w:t xml:space="preserve"> and its fragments</w:t>
+      </w:r>
+      <w:r>
+        <w:t>;</w:t>
       </w:r>
       <w:r>
         <w:br/>
@@ -2505,22 +2595,17 @@
       </w:r>
       <w:r>
         <w:t>Excel Report with the detailed representation of the current EDR information.</w:t>
-      </w:r>
-    </w:p>
-    <w:p>
-      <w:r>
-        <w:t>No Open Source applications at the moment of writing of this documentation provide such functionality out of the box.</w:t>
       </w:r>
     </w:p>
     <w:p>
       <w:pPr>
         <w:pStyle w:val="Heading1"/>
       </w:pPr>
-      <w:bookmarkStart w:id="3" w:name="_Toc6318617"/>
+      <w:bookmarkStart w:id="2" w:name="_Toc10539843"/>
       <w:r>
         <w:t>What “Apricot DB” does not do</w:t>
       </w:r>
-      <w:bookmarkEnd w:id="3"/>
+      <w:bookmarkEnd w:id="2"/>
     </w:p>
     <w:p>
       <w:r>
@@ -2530,23 +2615,27 @@
         <w:t xml:space="preserve">to maintain all major relational databases, it has limitations </w:t>
       </w:r>
       <w:r>
-        <w:t>on working with some physical objects specific for concrete database. “Apricot DB” does not support any programmatic structures on the database side (example: PL/SQL in Oracle, Transact SQL in SQL Server, any sort of database triggers).</w:t>
-      </w:r>
-    </w:p>
-    <w:p>
-      <w:r>
-        <w:t>The current version of “Apricot DB” does not support the database views (this support, most probable will be included into the further releases).</w:t>
+        <w:t xml:space="preserve">on working with physical objects specific for concrete database. “Apricot DB” does not support </w:t>
+      </w:r>
+      <w:r>
+        <w:t xml:space="preserve">the </w:t>
+      </w:r>
+      <w:r>
+        <w:t xml:space="preserve">programmatic structures </w:t>
+      </w:r>
+      <w:r>
+        <w:t>like triggers, stored procedures and functions.</w:t>
       </w:r>
     </w:p>
     <w:p>
       <w:pPr>
         <w:pStyle w:val="Heading1"/>
       </w:pPr>
-      <w:bookmarkStart w:id="4" w:name="_Toc6318618"/>
+      <w:bookmarkStart w:id="3" w:name="_Toc10539844"/>
       <w:r>
         <w:t>Introduction</w:t>
       </w:r>
-      <w:bookmarkEnd w:id="4"/>
+      <w:bookmarkEnd w:id="3"/>
     </w:p>
     <w:p>
       <w:r>
@@ -2600,10 +2689,10 @@
         </w:rPr>
         <w:lastRenderedPageBreak/>
         <w:drawing>
-          <wp:inline distT="0" distB="0" distL="0" distR="0" wp14:anchorId="2242E90E" wp14:editId="33FDDC28">
-            <wp:extent cx="5731510" cy="2423160"/>
-            <wp:effectExtent l="0" t="0" r="2540" b="0"/>
-            <wp:docPr id="3" name="Picture 3"/>
+          <wp:inline distT="0" distB="0" distL="0" distR="0" wp14:anchorId="3316B303" wp14:editId="0DF79108">
+            <wp:extent cx="5731510" cy="3083136"/>
+            <wp:effectExtent l="0" t="0" r="2540" b="3175"/>
+            <wp:docPr id="49" name="Picture 49"/>
             <wp:cNvGraphicFramePr>
               <a:graphicFrameLocks xmlns:a="http://schemas.openxmlformats.org/drawingml/2006/main" noChangeAspect="1"/>
             </wp:cNvGraphicFramePr>
@@ -2611,7 +2700,7 @@
               <a:graphicData uri="http://schemas.openxmlformats.org/drawingml/2006/picture">
                 <pic:pic xmlns:pic="http://schemas.openxmlformats.org/drawingml/2006/picture">
                   <pic:nvPicPr>
-                    <pic:cNvPr id="1" name=""/>
+                    <pic:cNvPr id="0" name=""/>
                     <pic:cNvPicPr/>
                   </pic:nvPicPr>
                   <pic:blipFill>
@@ -2623,7 +2712,7 @@
                   <pic:spPr>
                     <a:xfrm>
                       <a:off x="0" y="0"/>
-                      <a:ext cx="5731510" cy="2423160"/>
+                      <a:ext cx="5731510" cy="3083136"/>
                     </a:xfrm>
                     <a:prstGeom prst="rect">
                       <a:avLst/>
@@ -2635,70 +2724,169 @@
           </wp:inline>
         </w:drawing>
       </w:r>
-    </w:p>
-    <w:p>
-      <w:r>
-        <w:t xml:space="preserve">Ideally, </w:t>
-      </w:r>
-      <w:r>
-        <w:t>one</w:t>
-      </w:r>
-      <w:r>
-        <w:t xml:space="preserve"> </w:t>
-      </w:r>
-      <w:r>
-        <w:t xml:space="preserve">Project is dedicated to one database (or schema, or any other stable </w:t>
-      </w:r>
-      <w:r>
-        <w:t xml:space="preserve">and isolated </w:t>
-      </w:r>
-      <w:r>
-        <w:t xml:space="preserve">database structure depending on the type of the database). In my example (see the screenshot) the project named “Apricot-Test-Structure” </w:t>
-      </w:r>
-      <w:r>
-        <w:t>represents the</w:t>
-      </w:r>
-      <w:r>
-        <w:t xml:space="preserve"> SQL Server database</w:t>
-      </w:r>
-      <w:r>
-        <w:t xml:space="preserve"> -</w:t>
-      </w:r>
-      <w:r>
-        <w:t xml:space="preserve"> “APRICOT_TEST”.</w:t>
-      </w:r>
-    </w:p>
-    <w:p>
-      <w:r>
-        <w:t>The Project contains Snapshots and Views.</w:t>
-      </w:r>
-    </w:p>
-    <w:p>
-      <w:pPr>
-        <w:pStyle w:val="Heading1"/>
-      </w:pPr>
-      <w:bookmarkStart w:id="5" w:name="_Toc6318619"/>
-      <w:r>
-        <w:t>Apricot DB Project/Snapshot/View concept</w:t>
-      </w:r>
-      <w:bookmarkEnd w:id="5"/>
-    </w:p>
-    <w:p>
-      <w:r>
-        <w:t>A Project includes Snapshots and Views. Snapshot is a container of the Entities and relationships between them. There might be many Snapshots inside one project. This permits to keep different versions of the same database.</w:t>
-      </w:r>
-    </w:p>
-    <w:p>
-      <w:r>
-        <w:t>The Views are responsible for the layout of the graphical representation of the database structure. The View can include a subset of the whole set of tables. This makes analysis and documenting of the complex databases more convenient.</w:t>
-      </w:r>
-    </w:p>
-    <w:p>
       <w:r>
         <w:rPr>
           <w:noProof/>
           <w:lang w:eastAsia="en-ZA"/>
         </w:rPr>
+        <w:t xml:space="preserve"> </w:t>
+      </w:r>
+    </w:p>
+    <w:p>
+      <w:r>
+        <w:t xml:space="preserve">Ideally, </w:t>
+      </w:r>
+      <w:r>
+        <w:t>one</w:t>
+      </w:r>
+      <w:r>
+        <w:t xml:space="preserve"> </w:t>
+      </w:r>
+      <w:r>
+        <w:t>Project is dedicated to one database</w:t>
+      </w:r>
+      <w:r>
+        <w:t>/</w:t>
+      </w:r>
+      <w:r>
+        <w:t>schema. In my example (see the screenshot) the project named “</w:t>
+      </w:r>
+      <w:r>
+        <w:t>CRM database</w:t>
+      </w:r>
+      <w:r>
+        <w:t xml:space="preserve">” </w:t>
+      </w:r>
+      <w:r>
+        <w:t>represents the</w:t>
+      </w:r>
+      <w:r>
+        <w:t xml:space="preserve"> </w:t>
+      </w:r>
+      <w:r>
+        <w:t xml:space="preserve">physical </w:t>
+      </w:r>
+      <w:proofErr w:type="spellStart"/>
+      <w:r>
+        <w:t>SQLServer</w:t>
+      </w:r>
+      <w:proofErr w:type="spellEnd"/>
+      <w:r>
+        <w:t xml:space="preserve"> database</w:t>
+      </w:r>
+      <w:r>
+        <w:t xml:space="preserve"> -</w:t>
+      </w:r>
+      <w:r>
+        <w:t xml:space="preserve"> “APRICOT_TEST”.</w:t>
+      </w:r>
+    </w:p>
+    <w:p>
+      <w:r>
+        <w:t>The Project contains Snapshots and Views.</w:t>
+      </w:r>
+    </w:p>
+    <w:p>
+      <w:pPr>
+        <w:pStyle w:val="Heading1"/>
+      </w:pPr>
+      <w:bookmarkStart w:id="4" w:name="_Toc10539845"/>
+      <w:r>
+        <w:t xml:space="preserve">The </w:t>
+      </w:r>
+      <w:r>
+        <w:t>Project/Snapshot/View concept</w:t>
+      </w:r>
+      <w:bookmarkEnd w:id="4"/>
+    </w:p>
+    <w:p>
+      <w:r>
+        <w:t xml:space="preserve">A Project includes Snapshots and Views. </w:t>
+      </w:r>
+      <w:r>
+        <w:t xml:space="preserve">The </w:t>
+      </w:r>
+      <w:r>
+        <w:t xml:space="preserve">Snapshot is a container </w:t>
+      </w:r>
+      <w:r>
+        <w:t>for</w:t>
+      </w:r>
+      <w:r>
+        <w:t xml:space="preserve"> the Entities and </w:t>
+      </w:r>
+      <w:r>
+        <w:t>R</w:t>
+      </w:r>
+      <w:r>
+        <w:t>elationships between them. There might be m</w:t>
+      </w:r>
+      <w:r>
+        <w:t>ultiple</w:t>
+      </w:r>
+      <w:r>
+        <w:t xml:space="preserve"> Snapshots inside one project. This </w:t>
+      </w:r>
+      <w:r>
+        <w:t>allows</w:t>
+      </w:r>
+      <w:r>
+        <w:t xml:space="preserve"> </w:t>
+      </w:r>
+      <w:r>
+        <w:t>keeping</w:t>
+      </w:r>
+      <w:r>
+        <w:t xml:space="preserve"> different versions of the same database</w:t>
+      </w:r>
+      <w:r>
+        <w:t xml:space="preserve"> structure</w:t>
+      </w:r>
+      <w:r>
+        <w:t>.</w:t>
+      </w:r>
+    </w:p>
+    <w:p>
+      <w:r>
+        <w:t xml:space="preserve">The Views are responsible for the layout of the graphical representation of the database structure. The View can include a subset </w:t>
+      </w:r>
+      <w:r>
+        <w:t xml:space="preserve">or </w:t>
+      </w:r>
+      <w:r>
+        <w:t>the whole set of tables</w:t>
+      </w:r>
+      <w:r>
+        <w:t xml:space="preserve"> in the Snapshot</w:t>
+      </w:r>
+      <w:r>
+        <w:t xml:space="preserve">. </w:t>
+      </w:r>
+      <w:r>
+        <w:t>This approach allows splitting one massive database structure into several smaller views, whic</w:t>
+      </w:r>
+      <w:bookmarkStart w:id="5" w:name="_GoBack"/>
+      <w:bookmarkEnd w:id="5"/>
+      <w:r>
+        <w:t xml:space="preserve">h include only the logically </w:t>
+      </w:r>
+      <w:r>
+        <w:t>close</w:t>
+      </w:r>
+      <w:r>
+        <w:t xml:space="preserve"> related Entities</w:t>
+      </w:r>
+      <w:r>
+        <w:t>.</w:t>
+      </w:r>
+    </w:p>
+    <w:p>
+      <w:r>
+        <w:rPr>
+          <w:noProof/>
+          <w:lang w:eastAsia="en-ZA"/>
+        </w:rPr>
+        <w:lastRenderedPageBreak/>
         <w:drawing>
           <wp:inline distT="0" distB="0" distL="0" distR="0" wp14:anchorId="7C861B25" wp14:editId="3FCC43F1">
             <wp:extent cx="3857625" cy="3038475"/>
@@ -2750,11 +2938,7 @@
         <w:t>ice</w:t>
       </w:r>
       <w:r>
-        <w:t xml:space="preserve">: The Views belong to the whole Project (not to some particular Snapshot). If a new View was created, it will be presented in all Snapshots of the Project. As soon as some change made in allocation of the Entity/Relationships presented in this particular View, these changes will be </w:t>
-      </w:r>
-      <w:r>
-        <w:lastRenderedPageBreak/>
-        <w:t xml:space="preserve">reflected in all Snapshots. </w:t>
+        <w:t xml:space="preserve">: The Views belong to the whole Project (not to some particular Snapshot). If a new View was created, it will be presented in all Snapshots of the Project. As soon as some change made in allocation of the Entity/Relationships presented in this particular View, these changes will be reflected in all Snapshots. </w:t>
       </w:r>
       <w:r>
         <w:t xml:space="preserve">The View in “Apricot DB” can be considered as a “skin”, which changes have automatically been applied to all Snapshots. Think about the View as a CSS sheet, which is applied to all pages in the Internet Site. As soon as CSS is changed, the look and feel of all pages will change, even though the </w:t>
@@ -2770,7 +2954,7 @@
       <w:pPr>
         <w:pStyle w:val="Heading1"/>
       </w:pPr>
-      <w:bookmarkStart w:id="6" w:name="_Toc6318620"/>
+      <w:bookmarkStart w:id="6" w:name="_Toc10539846"/>
       <w:r>
         <w:t>The Snapshot</w:t>
       </w:r>
@@ -2863,7 +3047,7 @@
       <w:pPr>
         <w:pStyle w:val="Heading1"/>
       </w:pPr>
-      <w:bookmarkStart w:id="7" w:name="_Toc6318621"/>
+      <w:bookmarkStart w:id="7" w:name="_Toc10539847"/>
       <w:r>
         <w:t>The View</w:t>
       </w:r>
@@ -2918,8 +3102,9 @@
       <w:pPr>
         <w:pStyle w:val="Heading1"/>
       </w:pPr>
-      <w:bookmarkStart w:id="8" w:name="_Toc6318622"/>
-      <w:r>
+      <w:bookmarkStart w:id="8" w:name="_Toc10539848"/>
+      <w:r>
+        <w:lastRenderedPageBreak/>
         <w:t>Physical or Logical</w:t>
       </w:r>
       <w:bookmarkEnd w:id="8"/>
@@ -2981,9 +3166,8 @@
       <w:pPr>
         <w:pStyle w:val="Heading1"/>
       </w:pPr>
-      <w:bookmarkStart w:id="9" w:name="_Toc6318623"/>
-      <w:r>
-        <w:lastRenderedPageBreak/>
+      <w:bookmarkStart w:id="9" w:name="_Toc10539849"/>
+      <w:r>
         <w:t>Entities and Tables</w:t>
       </w:r>
       <w:bookmarkEnd w:id="9"/>
@@ -3020,7 +3204,7 @@
       <w:pPr>
         <w:pStyle w:val="Heading1"/>
       </w:pPr>
-      <w:bookmarkStart w:id="10" w:name="_Toc6318624"/>
+      <w:bookmarkStart w:id="10" w:name="_Toc10539850"/>
       <w:r>
         <w:t>How “Apricot DB” stores the Project Data</w:t>
       </w:r>
@@ -3057,7 +3241,7 @@
       <w:pPr>
         <w:pStyle w:val="Heading1"/>
       </w:pPr>
-      <w:bookmarkStart w:id="11" w:name="_Toc6318625"/>
+      <w:bookmarkStart w:id="11" w:name="_Toc10539851"/>
       <w:r>
         <w:t>The Elements of the “Apricot DB”- main screen</w:t>
       </w:r>
@@ -3125,6 +3309,7 @@
     </w:p>
     <w:p>
       <w:r>
+        <w:lastRenderedPageBreak/>
         <w:t xml:space="preserve">A collection of tables included into the current snapshot is shown </w:t>
       </w:r>
       <w:r>
@@ -3228,7 +3413,6 @@
     </w:p>
     <w:p>
       <w:r>
-        <w:lastRenderedPageBreak/>
         <w:t xml:space="preserve">The current Project and Snapshot have been stored </w:t>
       </w:r>
       <w:r>
@@ -3239,7 +3423,7 @@
       <w:pPr>
         <w:pStyle w:val="Heading1"/>
       </w:pPr>
-      <w:bookmarkStart w:id="12" w:name="_Toc6318626"/>
+      <w:bookmarkStart w:id="12" w:name="_Toc10539852"/>
       <w:r>
         <w:t>Menu and tool bar</w:t>
       </w:r>
@@ -3353,7 +3537,7 @@
       <w:pPr>
         <w:pStyle w:val="Heading1"/>
       </w:pPr>
-      <w:bookmarkStart w:id="13" w:name="_Toc6318627"/>
+      <w:bookmarkStart w:id="13" w:name="_Toc10539853"/>
       <w:r>
         <w:t>The c</w:t>
       </w:r>
@@ -3388,6 +3572,7 @@
           <w:noProof/>
           <w:lang w:eastAsia="en-ZA"/>
         </w:rPr>
+        <w:lastRenderedPageBreak/>
         <w:drawing>
           <wp:inline distT="0" distB="0" distL="0" distR="0" wp14:anchorId="48CDFA1D" wp14:editId="13D4251C">
             <wp:extent cx="5731510" cy="1079500"/>
@@ -3603,7 +3788,7 @@
       <w:pPr>
         <w:pStyle w:val="Heading1"/>
       </w:pPr>
-      <w:bookmarkStart w:id="14" w:name="_Toc6318628"/>
+      <w:bookmarkStart w:id="14" w:name="_Toc10539854"/>
       <w:r>
         <w:t xml:space="preserve">The </w:t>
       </w:r>
@@ -3638,7 +3823,7 @@
       <w:pPr>
         <w:pStyle w:val="Heading1"/>
       </w:pPr>
-      <w:bookmarkStart w:id="15" w:name="_Toc6318629"/>
+      <w:bookmarkStart w:id="15" w:name="_Toc10539855"/>
       <w:r>
         <w:t>The Reverse Engineering Process</w:t>
       </w:r>
@@ -3954,7 +4139,7 @@
       <w:pPr>
         <w:pStyle w:val="Heading1"/>
       </w:pPr>
-      <w:bookmarkStart w:id="16" w:name="_Toc6318630"/>
+      <w:bookmarkStart w:id="16" w:name="_Toc10539856"/>
       <w:r>
         <w:t>The graphical notation of “Apricot DB”</w:t>
       </w:r>
@@ -3992,7 +4177,7 @@
       <w:pPr>
         <w:pStyle w:val="Heading2"/>
       </w:pPr>
-      <w:bookmarkStart w:id="17" w:name="_Toc6318631"/>
+      <w:bookmarkStart w:id="17" w:name="_Toc10539857"/>
       <w:r>
         <w:t>Entities and Relationships between them</w:t>
       </w:r>
@@ -4097,7 +4282,7 @@
       <w:pPr>
         <w:pStyle w:val="Heading2"/>
       </w:pPr>
-      <w:bookmarkStart w:id="18" w:name="_Toc6318632"/>
+      <w:bookmarkStart w:id="18" w:name="_Toc10539858"/>
       <w:r>
         <w:t>The Identifying Relationship</w:t>
       </w:r>
@@ -4159,7 +4344,7 @@
       <w:pPr>
         <w:pStyle w:val="Heading2"/>
       </w:pPr>
-      <w:bookmarkStart w:id="19" w:name="_Toc6318633"/>
+      <w:bookmarkStart w:id="19" w:name="_Toc10539859"/>
       <w:r>
         <w:t>The Non-Identifying Mandatory Relationship</w:t>
       </w:r>
@@ -4218,7 +4403,7 @@
       <w:pPr>
         <w:pStyle w:val="Heading2"/>
       </w:pPr>
-      <w:bookmarkStart w:id="20" w:name="_Toc6318634"/>
+      <w:bookmarkStart w:id="20" w:name="_Toc10539860"/>
       <w:r>
         <w:t>The Not-Identifying Optional Relationship</w:t>
       </w:r>
@@ -4293,7 +4478,7 @@
       <w:pPr>
         <w:pStyle w:val="Heading2"/>
       </w:pPr>
-      <w:bookmarkStart w:id="21" w:name="_Toc6318635"/>
+      <w:bookmarkStart w:id="21" w:name="_Toc10539861"/>
       <w:r>
         <w:t>The “Auto”- relationship</w:t>
       </w:r>
@@ -4354,7 +4539,7 @@
       <w:pPr>
         <w:pStyle w:val="Heading1"/>
       </w:pPr>
-      <w:bookmarkStart w:id="22" w:name="_Toc6318636"/>
+      <w:bookmarkStart w:id="22" w:name="_Toc10539862"/>
       <w:r>
         <w:t>Resolving the “many-to-many” relationship</w:t>
       </w:r>
@@ -4478,7 +4663,7 @@
       <w:pPr>
         <w:pStyle w:val="Heading1"/>
       </w:pPr>
-      <w:bookmarkStart w:id="23" w:name="_Toc6318637"/>
+      <w:bookmarkStart w:id="23" w:name="_Toc10539863"/>
       <w:r>
         <w:t xml:space="preserve">The </w:t>
       </w:r>
@@ -4637,7 +4822,7 @@
       <w:pPr>
         <w:pStyle w:val="Heading1"/>
       </w:pPr>
-      <w:bookmarkStart w:id="24" w:name="_Toc6318638"/>
+      <w:bookmarkStart w:id="24" w:name="_Toc10539864"/>
       <w:r>
         <w:t xml:space="preserve">Working with </w:t>
       </w:r>
@@ -4951,7 +5136,7 @@
       <w:pPr>
         <w:pStyle w:val="Heading1"/>
       </w:pPr>
-      <w:bookmarkStart w:id="25" w:name="_Toc6318639"/>
+      <w:bookmarkStart w:id="25" w:name="_Toc10539865"/>
       <w:r>
         <w:t xml:space="preserve">Working with </w:t>
       </w:r>
@@ -5133,7 +5318,7 @@
       <w:pPr>
         <w:pStyle w:val="Heading1"/>
       </w:pPr>
-      <w:bookmarkStart w:id="26" w:name="_Toc6318640"/>
+      <w:bookmarkStart w:id="26" w:name="_Toc10539866"/>
       <w:r>
         <w:t xml:space="preserve">Working with </w:t>
       </w:r>
@@ -5293,7 +5478,7 @@
       <w:pPr>
         <w:pStyle w:val="Heading1"/>
       </w:pPr>
-      <w:bookmarkStart w:id="27" w:name="_Toc6318641"/>
+      <w:bookmarkStart w:id="27" w:name="_Toc10539867"/>
       <w:r>
         <w:t>Working with the Snapshots</w:t>
       </w:r>
@@ -5537,7 +5722,7 @@
       <w:pPr>
         <w:pStyle w:val="Heading1"/>
       </w:pPr>
-      <w:bookmarkStart w:id="28" w:name="_Toc6318642"/>
+      <w:bookmarkStart w:id="28" w:name="_Toc10539868"/>
       <w:r>
         <w:t xml:space="preserve">Working with </w:t>
       </w:r>
@@ -5636,7 +5821,7 @@
       <w:pPr>
         <w:pStyle w:val="Heading1"/>
       </w:pPr>
-      <w:bookmarkStart w:id="29" w:name="_Toc6318643"/>
+      <w:bookmarkStart w:id="29" w:name="_Toc10539869"/>
       <w:r>
         <w:lastRenderedPageBreak/>
         <w:t>The Blacklist</w:t>
@@ -5861,7 +6046,7 @@
       <w:pPr>
         <w:pStyle w:val="Heading1"/>
       </w:pPr>
-      <w:bookmarkStart w:id="30" w:name="_Toc6318644"/>
+      <w:bookmarkStart w:id="30" w:name="_Toc10539870"/>
       <w:r>
         <w:t xml:space="preserve">Generation of the </w:t>
       </w:r>
@@ -6112,7 +6297,7 @@
       <w:pPr>
         <w:pStyle w:val="Heading1"/>
       </w:pPr>
-      <w:bookmarkStart w:id="31" w:name="_Toc6318645"/>
+      <w:bookmarkStart w:id="31" w:name="_Toc10539871"/>
       <w:r>
         <w:t>Retrieving the s</w:t>
       </w:r>
@@ -6375,7 +6560,7 @@
           <w:rPr>
             <w:noProof/>
           </w:rPr>
-          <w:t>2</w:t>
+          <w:t>4</w:t>
         </w:r>
         <w:r>
           <w:rPr>
@@ -6394,7 +6579,19 @@
             <w:noProof/>
           </w:rPr>
           <w:tab/>
-          <w:t>“Apricot DB”, v 0.3 March 2019</w:t>
+          <w:t>“Apricot DB”, v</w:t>
+        </w:r>
+        <w:r>
+          <w:rPr>
+            <w:noProof/>
+          </w:rPr>
+          <w:t>.</w:t>
+        </w:r>
+        <w:r>
+          <w:rPr>
+            <w:noProof/>
+          </w:rPr>
+          <w:t xml:space="preserve"> 0.5 June 2019</w:t>
         </w:r>
       </w:p>
     </w:sdtContent>
@@ -7619,7 +7816,7 @@
 </file>
 
 <file path=customXml/itemProps1.xml><?xml version="1.0" encoding="utf-8"?>
-<ds:datastoreItem xmlns:ds="http://schemas.openxmlformats.org/officeDocument/2006/customXml" ds:itemID="{E016C159-F523-49F9-AD51-6E8A4FE5A183}">
+<ds:datastoreItem xmlns:ds="http://schemas.openxmlformats.org/officeDocument/2006/customXml" ds:itemID="{BC3768EC-63DE-4AA8-8D94-CA6A69609D3C}">
   <ds:schemaRefs>
     <ds:schemaRef ds:uri="http://schemas.openxmlformats.org/officeDocument/2006/bibliography"/>
   </ds:schemaRefs>

</xml_diff>

<commit_message>
Minor fix + updated documentation and readme files
</commit_message>
<xml_diff>
--- a/apricot-docs/Apricot DB User Guide.docx
+++ b/apricot-docs/Apricot DB User Guide.docx
@@ -209,7 +209,7 @@
           <w:r>
             <w:fldChar w:fldCharType="separate"/>
           </w:r>
-          <w:hyperlink w:anchor="_Toc10539842" w:history="1">
+          <w:hyperlink w:anchor="_Toc10637927" w:history="1">
             <w:r>
               <w:rPr>
                 <w:rStyle w:val="Hyperlink"/>
@@ -236,7 +236,7 @@
                 <w:noProof/>
                 <w:webHidden/>
               </w:rPr>
-              <w:instrText xml:space="preserve"> PAGEREF _Toc10539842 \h </w:instrText>
+              <w:instrText xml:space="preserve"> PAGEREF _Toc10637927 \h </w:instrText>
             </w:r>
             <w:r>
               <w:rPr>
@@ -279,7 +279,7 @@
               <w:lang w:eastAsia="en-ZA"/>
             </w:rPr>
           </w:pPr>
-          <w:hyperlink w:anchor="_Toc10539843" w:history="1">
+          <w:hyperlink w:anchor="_Toc10637928" w:history="1">
             <w:r>
               <w:rPr>
                 <w:rStyle w:val="Hyperlink"/>
@@ -306,7 +306,7 @@
                 <w:noProof/>
                 <w:webHidden/>
               </w:rPr>
-              <w:instrText xml:space="preserve"> PAGEREF _Toc10539843 \h </w:instrText>
+              <w:instrText xml:space="preserve"> PAGEREF _Toc10637928 \h </w:instrText>
             </w:r>
             <w:r>
               <w:rPr>
@@ -349,7 +349,7 @@
               <w:lang w:eastAsia="en-ZA"/>
             </w:rPr>
           </w:pPr>
-          <w:hyperlink w:anchor="_Toc10539844" w:history="1">
+          <w:hyperlink w:anchor="_Toc10637929" w:history="1">
             <w:r>
               <w:rPr>
                 <w:rStyle w:val="Hyperlink"/>
@@ -376,7 +376,7 @@
                 <w:noProof/>
                 <w:webHidden/>
               </w:rPr>
-              <w:instrText xml:space="preserve"> PAGEREF _Toc10539844 \h </w:instrText>
+              <w:instrText xml:space="preserve"> PAGEREF _Toc10637929 \h </w:instrText>
             </w:r>
             <w:r>
               <w:rPr>
@@ -419,13 +419,13 @@
               <w:lang w:eastAsia="en-ZA"/>
             </w:rPr>
           </w:pPr>
-          <w:hyperlink w:anchor="_Toc10539845" w:history="1">
+          <w:hyperlink w:anchor="_Toc10637930" w:history="1">
             <w:r>
               <w:rPr>
                 <w:rStyle w:val="Hyperlink"/>
                 <w:noProof/>
               </w:rPr>
-              <w:t>Apricot DB Project/Snapshot/View concept</w:t>
+              <w:t>The Project/Snapshot/View concept</w:t>
             </w:r>
             <w:r>
               <w:rPr>
@@ -446,7 +446,7 @@
                 <w:noProof/>
                 <w:webHidden/>
               </w:rPr>
-              <w:instrText xml:space="preserve"> PAGEREF _Toc10539845 \h </w:instrText>
+              <w:instrText xml:space="preserve"> PAGEREF _Toc10637930 \h </w:instrText>
             </w:r>
             <w:r>
               <w:rPr>
@@ -489,7 +489,7 @@
               <w:lang w:eastAsia="en-ZA"/>
             </w:rPr>
           </w:pPr>
-          <w:hyperlink w:anchor="_Toc10539846" w:history="1">
+          <w:hyperlink w:anchor="_Toc10637931" w:history="1">
             <w:r>
               <w:rPr>
                 <w:rStyle w:val="Hyperlink"/>
@@ -516,7 +516,7 @@
                 <w:noProof/>
                 <w:webHidden/>
               </w:rPr>
-              <w:instrText xml:space="preserve"> PAGEREF _Toc10539846 \h </w:instrText>
+              <w:instrText xml:space="preserve"> PAGEREF _Toc10637931 \h </w:instrText>
             </w:r>
             <w:r>
               <w:rPr>
@@ -559,7 +559,7 @@
               <w:lang w:eastAsia="en-ZA"/>
             </w:rPr>
           </w:pPr>
-          <w:hyperlink w:anchor="_Toc10539847" w:history="1">
+          <w:hyperlink w:anchor="_Toc10637932" w:history="1">
             <w:r>
               <w:rPr>
                 <w:rStyle w:val="Hyperlink"/>
@@ -586,7 +586,7 @@
                 <w:noProof/>
                 <w:webHidden/>
               </w:rPr>
-              <w:instrText xml:space="preserve"> PAGEREF _Toc10539847 \h </w:instrText>
+              <w:instrText xml:space="preserve"> PAGEREF _Toc10637932 \h </w:instrText>
             </w:r>
             <w:r>
               <w:rPr>
@@ -629,7 +629,7 @@
               <w:lang w:eastAsia="en-ZA"/>
             </w:rPr>
           </w:pPr>
-          <w:hyperlink w:anchor="_Toc10539848" w:history="1">
+          <w:hyperlink w:anchor="_Toc10637933" w:history="1">
             <w:r>
               <w:rPr>
                 <w:rStyle w:val="Hyperlink"/>
@@ -656,7 +656,7 @@
                 <w:noProof/>
                 <w:webHidden/>
               </w:rPr>
-              <w:instrText xml:space="preserve"> PAGEREF _Toc10539848 \h </w:instrText>
+              <w:instrText xml:space="preserve"> PAGEREF _Toc10637933 \h </w:instrText>
             </w:r>
             <w:r>
               <w:rPr>
@@ -676,7 +676,7 @@
                 <w:noProof/>
                 <w:webHidden/>
               </w:rPr>
-              <w:t>5</w:t>
+              <w:t>6</w:t>
             </w:r>
             <w:r>
               <w:rPr>
@@ -699,7 +699,7 @@
               <w:lang w:eastAsia="en-ZA"/>
             </w:rPr>
           </w:pPr>
-          <w:hyperlink w:anchor="_Toc10539849" w:history="1">
+          <w:hyperlink w:anchor="_Toc10637934" w:history="1">
             <w:r>
               <w:rPr>
                 <w:rStyle w:val="Hyperlink"/>
@@ -726,7 +726,7 @@
                 <w:noProof/>
                 <w:webHidden/>
               </w:rPr>
-              <w:instrText xml:space="preserve"> PAGEREF _Toc10539849 \h </w:instrText>
+              <w:instrText xml:space="preserve"> PAGEREF _Toc10637934 \h </w:instrText>
             </w:r>
             <w:r>
               <w:rPr>
@@ -769,7 +769,7 @@
               <w:lang w:eastAsia="en-ZA"/>
             </w:rPr>
           </w:pPr>
-          <w:hyperlink w:anchor="_Toc10539850" w:history="1">
+          <w:hyperlink w:anchor="_Toc10637935" w:history="1">
             <w:r>
               <w:rPr>
                 <w:rStyle w:val="Hyperlink"/>
@@ -796,7 +796,7 @@
                 <w:noProof/>
                 <w:webHidden/>
               </w:rPr>
-              <w:instrText xml:space="preserve"> PAGEREF _Toc10539850 \h </w:instrText>
+              <w:instrText xml:space="preserve"> PAGEREF _Toc10637935 \h </w:instrText>
             </w:r>
             <w:r>
               <w:rPr>
@@ -839,7 +839,7 @@
               <w:lang w:eastAsia="en-ZA"/>
             </w:rPr>
           </w:pPr>
-          <w:hyperlink w:anchor="_Toc10539851" w:history="1">
+          <w:hyperlink w:anchor="_Toc10637936" w:history="1">
             <w:r>
               <w:rPr>
                 <w:rStyle w:val="Hyperlink"/>
@@ -866,7 +866,7 @@
                 <w:noProof/>
                 <w:webHidden/>
               </w:rPr>
-              <w:instrText xml:space="preserve"> PAGEREF _Toc10539851 \h </w:instrText>
+              <w:instrText xml:space="preserve"> PAGEREF _Toc10637936 \h </w:instrText>
             </w:r>
             <w:r>
               <w:rPr>
@@ -909,13 +909,13 @@
               <w:lang w:eastAsia="en-ZA"/>
             </w:rPr>
           </w:pPr>
-          <w:hyperlink w:anchor="_Toc10539852" w:history="1">
+          <w:hyperlink w:anchor="_Toc10637937" w:history="1">
             <w:r>
               <w:rPr>
                 <w:rStyle w:val="Hyperlink"/>
                 <w:noProof/>
               </w:rPr>
-              <w:t>Menu and tool bar</w:t>
+              <w:t>Function: create a new Project</w:t>
             </w:r>
             <w:r>
               <w:rPr>
@@ -936,7 +936,7 @@
                 <w:noProof/>
                 <w:webHidden/>
               </w:rPr>
-              <w:instrText xml:space="preserve"> PAGEREF _Toc10539852 \h </w:instrText>
+              <w:instrText xml:space="preserve"> PAGEREF _Toc10637937 \h </w:instrText>
             </w:r>
             <w:r>
               <w:rPr>
@@ -979,13 +979,13 @@
               <w:lang w:eastAsia="en-ZA"/>
             </w:rPr>
           </w:pPr>
-          <w:hyperlink w:anchor="_Toc10539853" w:history="1">
+          <w:hyperlink w:anchor="_Toc10637938" w:history="1">
             <w:r>
               <w:rPr>
                 <w:rStyle w:val="Hyperlink"/>
                 <w:noProof/>
               </w:rPr>
-              <w:t>The creation a new Project</w:t>
+              <w:t>The “ApricotDB” Scenarios</w:t>
             </w:r>
             <w:r>
               <w:rPr>
@@ -1006,7 +1006,7 @@
                 <w:noProof/>
                 <w:webHidden/>
               </w:rPr>
-              <w:instrText xml:space="preserve"> PAGEREF _Toc10539853 \h </w:instrText>
+              <w:instrText xml:space="preserve"> PAGEREF _Toc10637938 \h </w:instrText>
             </w:r>
             <w:r>
               <w:rPr>
@@ -1026,7 +1026,7 @@
                 <w:noProof/>
                 <w:webHidden/>
               </w:rPr>
-              <w:t>7</w:t>
+              <w:t>8</w:t>
             </w:r>
             <w:r>
               <w:rPr>
@@ -1049,13 +1049,13 @@
               <w:lang w:eastAsia="en-ZA"/>
             </w:rPr>
           </w:pPr>
-          <w:hyperlink w:anchor="_Toc10539854" w:history="1">
+          <w:hyperlink w:anchor="_Toc10637939" w:history="1">
             <w:r>
               <w:rPr>
                 <w:rStyle w:val="Hyperlink"/>
                 <w:noProof/>
               </w:rPr>
-              <w:t>The “ApricotDB” Scenarios</w:t>
+              <w:t>The Reverse Engineering Process</w:t>
             </w:r>
             <w:r>
               <w:rPr>
@@ -1076,7 +1076,7 @@
                 <w:noProof/>
                 <w:webHidden/>
               </w:rPr>
-              <w:instrText xml:space="preserve"> PAGEREF _Toc10539854 \h </w:instrText>
+              <w:instrText xml:space="preserve"> PAGEREF _Toc10637939 \h </w:instrText>
             </w:r>
             <w:r>
               <w:rPr>
@@ -1119,13 +1119,13 @@
               <w:lang w:eastAsia="en-ZA"/>
             </w:rPr>
           </w:pPr>
-          <w:hyperlink w:anchor="_Toc10539855" w:history="1">
+          <w:hyperlink w:anchor="_Toc10637940" w:history="1">
             <w:r>
               <w:rPr>
                 <w:rStyle w:val="Hyperlink"/>
                 <w:noProof/>
               </w:rPr>
-              <w:t>The Reverse Engineering Process</w:t>
+              <w:t>The ERD- graphical notations in “Apricot DB”</w:t>
             </w:r>
             <w:r>
               <w:rPr>
@@ -1146,7 +1146,7 @@
                 <w:noProof/>
                 <w:webHidden/>
               </w:rPr>
-              <w:instrText xml:space="preserve"> PAGEREF _Toc10539855 \h </w:instrText>
+              <w:instrText xml:space="preserve"> PAGEREF _Toc10637940 \h </w:instrText>
             </w:r>
             <w:r>
               <w:rPr>
@@ -1166,7 +1166,357 @@
                 <w:noProof/>
                 <w:webHidden/>
               </w:rPr>
-              <w:t>8</w:t>
+              <w:t>10</w:t>
+            </w:r>
+            <w:r>
+              <w:rPr>
+                <w:noProof/>
+                <w:webHidden/>
+              </w:rPr>
+              <w:fldChar w:fldCharType="end"/>
+            </w:r>
+          </w:hyperlink>
+        </w:p>
+        <w:p>
+          <w:pPr>
+            <w:pStyle w:val="TOC2"/>
+            <w:tabs>
+              <w:tab w:val="right" w:leader="dot" w:pos="9016"/>
+            </w:tabs>
+            <w:rPr>
+              <w:rFonts w:eastAsiaTheme="minorEastAsia"/>
+              <w:noProof/>
+              <w:lang w:eastAsia="en-ZA"/>
+            </w:rPr>
+          </w:pPr>
+          <w:hyperlink w:anchor="_Toc10637941" w:history="1">
+            <w:r>
+              <w:rPr>
+                <w:rStyle w:val="Hyperlink"/>
+                <w:noProof/>
+              </w:rPr>
+              <w:t>Entities and Relationships between them</w:t>
+            </w:r>
+            <w:r>
+              <w:rPr>
+                <w:noProof/>
+                <w:webHidden/>
+              </w:rPr>
+              <w:tab/>
+            </w:r>
+            <w:r>
+              <w:rPr>
+                <w:noProof/>
+                <w:webHidden/>
+              </w:rPr>
+              <w:fldChar w:fldCharType="begin"/>
+            </w:r>
+            <w:r>
+              <w:rPr>
+                <w:noProof/>
+                <w:webHidden/>
+              </w:rPr>
+              <w:instrText xml:space="preserve"> PAGEREF _Toc10637941 \h </w:instrText>
+            </w:r>
+            <w:r>
+              <w:rPr>
+                <w:noProof/>
+                <w:webHidden/>
+              </w:rPr>
+            </w:r>
+            <w:r>
+              <w:rPr>
+                <w:noProof/>
+                <w:webHidden/>
+              </w:rPr>
+              <w:fldChar w:fldCharType="separate"/>
+            </w:r>
+            <w:r>
+              <w:rPr>
+                <w:noProof/>
+                <w:webHidden/>
+              </w:rPr>
+              <w:t>11</w:t>
+            </w:r>
+            <w:r>
+              <w:rPr>
+                <w:noProof/>
+                <w:webHidden/>
+              </w:rPr>
+              <w:fldChar w:fldCharType="end"/>
+            </w:r>
+          </w:hyperlink>
+        </w:p>
+        <w:p>
+          <w:pPr>
+            <w:pStyle w:val="TOC2"/>
+            <w:tabs>
+              <w:tab w:val="right" w:leader="dot" w:pos="9016"/>
+            </w:tabs>
+            <w:rPr>
+              <w:rFonts w:eastAsiaTheme="minorEastAsia"/>
+              <w:noProof/>
+              <w:lang w:eastAsia="en-ZA"/>
+            </w:rPr>
+          </w:pPr>
+          <w:hyperlink w:anchor="_Toc10637942" w:history="1">
+            <w:r>
+              <w:rPr>
+                <w:rStyle w:val="Hyperlink"/>
+                <w:noProof/>
+              </w:rPr>
+              <w:t>The Identifying Relationship</w:t>
+            </w:r>
+            <w:r>
+              <w:rPr>
+                <w:noProof/>
+                <w:webHidden/>
+              </w:rPr>
+              <w:tab/>
+            </w:r>
+            <w:r>
+              <w:rPr>
+                <w:noProof/>
+                <w:webHidden/>
+              </w:rPr>
+              <w:fldChar w:fldCharType="begin"/>
+            </w:r>
+            <w:r>
+              <w:rPr>
+                <w:noProof/>
+                <w:webHidden/>
+              </w:rPr>
+              <w:instrText xml:space="preserve"> PAGEREF _Toc10637942 \h </w:instrText>
+            </w:r>
+            <w:r>
+              <w:rPr>
+                <w:noProof/>
+                <w:webHidden/>
+              </w:rPr>
+            </w:r>
+            <w:r>
+              <w:rPr>
+                <w:noProof/>
+                <w:webHidden/>
+              </w:rPr>
+              <w:fldChar w:fldCharType="separate"/>
+            </w:r>
+            <w:r>
+              <w:rPr>
+                <w:noProof/>
+                <w:webHidden/>
+              </w:rPr>
+              <w:t>11</w:t>
+            </w:r>
+            <w:r>
+              <w:rPr>
+                <w:noProof/>
+                <w:webHidden/>
+              </w:rPr>
+              <w:fldChar w:fldCharType="end"/>
+            </w:r>
+          </w:hyperlink>
+        </w:p>
+        <w:p>
+          <w:pPr>
+            <w:pStyle w:val="TOC2"/>
+            <w:tabs>
+              <w:tab w:val="right" w:leader="dot" w:pos="9016"/>
+            </w:tabs>
+            <w:rPr>
+              <w:rFonts w:eastAsiaTheme="minorEastAsia"/>
+              <w:noProof/>
+              <w:lang w:eastAsia="en-ZA"/>
+            </w:rPr>
+          </w:pPr>
+          <w:hyperlink w:anchor="_Toc10637943" w:history="1">
+            <w:r>
+              <w:rPr>
+                <w:rStyle w:val="Hyperlink"/>
+                <w:noProof/>
+              </w:rPr>
+              <w:t>The Non-Identifying Mandatory Relationship</w:t>
+            </w:r>
+            <w:r>
+              <w:rPr>
+                <w:noProof/>
+                <w:webHidden/>
+              </w:rPr>
+              <w:tab/>
+            </w:r>
+            <w:r>
+              <w:rPr>
+                <w:noProof/>
+                <w:webHidden/>
+              </w:rPr>
+              <w:fldChar w:fldCharType="begin"/>
+            </w:r>
+            <w:r>
+              <w:rPr>
+                <w:noProof/>
+                <w:webHidden/>
+              </w:rPr>
+              <w:instrText xml:space="preserve"> PAGEREF _Toc10637943 \h </w:instrText>
+            </w:r>
+            <w:r>
+              <w:rPr>
+                <w:noProof/>
+                <w:webHidden/>
+              </w:rPr>
+            </w:r>
+            <w:r>
+              <w:rPr>
+                <w:noProof/>
+                <w:webHidden/>
+              </w:rPr>
+              <w:fldChar w:fldCharType="separate"/>
+            </w:r>
+            <w:r>
+              <w:rPr>
+                <w:noProof/>
+                <w:webHidden/>
+              </w:rPr>
+              <w:t>12</w:t>
+            </w:r>
+            <w:r>
+              <w:rPr>
+                <w:noProof/>
+                <w:webHidden/>
+              </w:rPr>
+              <w:fldChar w:fldCharType="end"/>
+            </w:r>
+          </w:hyperlink>
+        </w:p>
+        <w:p>
+          <w:pPr>
+            <w:pStyle w:val="TOC2"/>
+            <w:tabs>
+              <w:tab w:val="right" w:leader="dot" w:pos="9016"/>
+            </w:tabs>
+            <w:rPr>
+              <w:rFonts w:eastAsiaTheme="minorEastAsia"/>
+              <w:noProof/>
+              <w:lang w:eastAsia="en-ZA"/>
+            </w:rPr>
+          </w:pPr>
+          <w:hyperlink w:anchor="_Toc10637944" w:history="1">
+            <w:r>
+              <w:rPr>
+                <w:rStyle w:val="Hyperlink"/>
+                <w:noProof/>
+              </w:rPr>
+              <w:t>The Not-Identifying Optional Relationship</w:t>
+            </w:r>
+            <w:r>
+              <w:rPr>
+                <w:noProof/>
+                <w:webHidden/>
+              </w:rPr>
+              <w:tab/>
+            </w:r>
+            <w:r>
+              <w:rPr>
+                <w:noProof/>
+                <w:webHidden/>
+              </w:rPr>
+              <w:fldChar w:fldCharType="begin"/>
+            </w:r>
+            <w:r>
+              <w:rPr>
+                <w:noProof/>
+                <w:webHidden/>
+              </w:rPr>
+              <w:instrText xml:space="preserve"> PAGEREF _Toc10637944 \h </w:instrText>
+            </w:r>
+            <w:r>
+              <w:rPr>
+                <w:noProof/>
+                <w:webHidden/>
+              </w:rPr>
+            </w:r>
+            <w:r>
+              <w:rPr>
+                <w:noProof/>
+                <w:webHidden/>
+              </w:rPr>
+              <w:fldChar w:fldCharType="separate"/>
+            </w:r>
+            <w:r>
+              <w:rPr>
+                <w:noProof/>
+                <w:webHidden/>
+              </w:rPr>
+              <w:t>12</w:t>
+            </w:r>
+            <w:r>
+              <w:rPr>
+                <w:noProof/>
+                <w:webHidden/>
+              </w:rPr>
+              <w:fldChar w:fldCharType="end"/>
+            </w:r>
+          </w:hyperlink>
+        </w:p>
+        <w:p>
+          <w:pPr>
+            <w:pStyle w:val="TOC2"/>
+            <w:tabs>
+              <w:tab w:val="right" w:leader="dot" w:pos="9016"/>
+            </w:tabs>
+            <w:rPr>
+              <w:rFonts w:eastAsiaTheme="minorEastAsia"/>
+              <w:noProof/>
+              <w:lang w:eastAsia="en-ZA"/>
+            </w:rPr>
+          </w:pPr>
+          <w:hyperlink w:anchor="_Toc10637945" w:history="1">
+            <w:r>
+              <w:rPr>
+                <w:rStyle w:val="Hyperlink"/>
+                <w:noProof/>
+              </w:rPr>
+              <w:t>The “Auto”- relationship</w:t>
+            </w:r>
+            <w:r>
+              <w:rPr>
+                <w:noProof/>
+                <w:webHidden/>
+              </w:rPr>
+              <w:tab/>
+            </w:r>
+            <w:r>
+              <w:rPr>
+                <w:noProof/>
+                <w:webHidden/>
+              </w:rPr>
+              <w:fldChar w:fldCharType="begin"/>
+            </w:r>
+            <w:r>
+              <w:rPr>
+                <w:noProof/>
+                <w:webHidden/>
+              </w:rPr>
+              <w:instrText xml:space="preserve"> PAGEREF _Toc10637945 \h </w:instrText>
+            </w:r>
+            <w:r>
+              <w:rPr>
+                <w:noProof/>
+                <w:webHidden/>
+              </w:rPr>
+            </w:r>
+            <w:r>
+              <w:rPr>
+                <w:noProof/>
+                <w:webHidden/>
+              </w:rPr>
+              <w:fldChar w:fldCharType="separate"/>
+            </w:r>
+            <w:r>
+              <w:rPr>
+                <w:noProof/>
+                <w:webHidden/>
+              </w:rPr>
+              <w:t>12</w:t>
             </w:r>
             <w:r>
               <w:rPr>
@@ -1189,13 +1539,13 @@
               <w:lang w:eastAsia="en-ZA"/>
             </w:rPr>
           </w:pPr>
-          <w:hyperlink w:anchor="_Toc10539856" w:history="1">
+          <w:hyperlink w:anchor="_Toc10637946" w:history="1">
             <w:r>
               <w:rPr>
                 <w:rStyle w:val="Hyperlink"/>
                 <w:noProof/>
               </w:rPr>
-              <w:t>The graphical notation of “Apricot DB”</w:t>
+              <w:t>Resolving the “many-to-many” relationship</w:t>
             </w:r>
             <w:r>
               <w:rPr>
@@ -1216,357 +1566,7 @@
                 <w:noProof/>
                 <w:webHidden/>
               </w:rPr>
-              <w:instrText xml:space="preserve"> PAGEREF _Toc10539856 \h </w:instrText>
-            </w:r>
-            <w:r>
-              <w:rPr>
-                <w:noProof/>
-                <w:webHidden/>
-              </w:rPr>
-            </w:r>
-            <w:r>
-              <w:rPr>
-                <w:noProof/>
-                <w:webHidden/>
-              </w:rPr>
-              <w:fldChar w:fldCharType="separate"/>
-            </w:r>
-            <w:r>
-              <w:rPr>
-                <w:noProof/>
-                <w:webHidden/>
-              </w:rPr>
-              <w:t>10</w:t>
-            </w:r>
-            <w:r>
-              <w:rPr>
-                <w:noProof/>
-                <w:webHidden/>
-              </w:rPr>
-              <w:fldChar w:fldCharType="end"/>
-            </w:r>
-          </w:hyperlink>
-        </w:p>
-        <w:p>
-          <w:pPr>
-            <w:pStyle w:val="TOC2"/>
-            <w:tabs>
-              <w:tab w:val="right" w:leader="dot" w:pos="9016"/>
-            </w:tabs>
-            <w:rPr>
-              <w:rFonts w:eastAsiaTheme="minorEastAsia"/>
-              <w:noProof/>
-              <w:lang w:eastAsia="en-ZA"/>
-            </w:rPr>
-          </w:pPr>
-          <w:hyperlink w:anchor="_Toc10539857" w:history="1">
-            <w:r>
-              <w:rPr>
-                <w:rStyle w:val="Hyperlink"/>
-                <w:noProof/>
-              </w:rPr>
-              <w:t>Entities and Relationships between them</w:t>
-            </w:r>
-            <w:r>
-              <w:rPr>
-                <w:noProof/>
-                <w:webHidden/>
-              </w:rPr>
-              <w:tab/>
-            </w:r>
-            <w:r>
-              <w:rPr>
-                <w:noProof/>
-                <w:webHidden/>
-              </w:rPr>
-              <w:fldChar w:fldCharType="begin"/>
-            </w:r>
-            <w:r>
-              <w:rPr>
-                <w:noProof/>
-                <w:webHidden/>
-              </w:rPr>
-              <w:instrText xml:space="preserve"> PAGEREF _Toc10539857 \h </w:instrText>
-            </w:r>
-            <w:r>
-              <w:rPr>
-                <w:noProof/>
-                <w:webHidden/>
-              </w:rPr>
-            </w:r>
-            <w:r>
-              <w:rPr>
-                <w:noProof/>
-                <w:webHidden/>
-              </w:rPr>
-              <w:fldChar w:fldCharType="separate"/>
-            </w:r>
-            <w:r>
-              <w:rPr>
-                <w:noProof/>
-                <w:webHidden/>
-              </w:rPr>
-              <w:t>11</w:t>
-            </w:r>
-            <w:r>
-              <w:rPr>
-                <w:noProof/>
-                <w:webHidden/>
-              </w:rPr>
-              <w:fldChar w:fldCharType="end"/>
-            </w:r>
-          </w:hyperlink>
-        </w:p>
-        <w:p>
-          <w:pPr>
-            <w:pStyle w:val="TOC2"/>
-            <w:tabs>
-              <w:tab w:val="right" w:leader="dot" w:pos="9016"/>
-            </w:tabs>
-            <w:rPr>
-              <w:rFonts w:eastAsiaTheme="minorEastAsia"/>
-              <w:noProof/>
-              <w:lang w:eastAsia="en-ZA"/>
-            </w:rPr>
-          </w:pPr>
-          <w:hyperlink w:anchor="_Toc10539858" w:history="1">
-            <w:r>
-              <w:rPr>
-                <w:rStyle w:val="Hyperlink"/>
-                <w:noProof/>
-              </w:rPr>
-              <w:t>The Identifying Relationship</w:t>
-            </w:r>
-            <w:r>
-              <w:rPr>
-                <w:noProof/>
-                <w:webHidden/>
-              </w:rPr>
-              <w:tab/>
-            </w:r>
-            <w:r>
-              <w:rPr>
-                <w:noProof/>
-                <w:webHidden/>
-              </w:rPr>
-              <w:fldChar w:fldCharType="begin"/>
-            </w:r>
-            <w:r>
-              <w:rPr>
-                <w:noProof/>
-                <w:webHidden/>
-              </w:rPr>
-              <w:instrText xml:space="preserve"> PAGEREF _Toc10539858 \h </w:instrText>
-            </w:r>
-            <w:r>
-              <w:rPr>
-                <w:noProof/>
-                <w:webHidden/>
-              </w:rPr>
-            </w:r>
-            <w:r>
-              <w:rPr>
-                <w:noProof/>
-                <w:webHidden/>
-              </w:rPr>
-              <w:fldChar w:fldCharType="separate"/>
-            </w:r>
-            <w:r>
-              <w:rPr>
-                <w:noProof/>
-                <w:webHidden/>
-              </w:rPr>
-              <w:t>11</w:t>
-            </w:r>
-            <w:r>
-              <w:rPr>
-                <w:noProof/>
-                <w:webHidden/>
-              </w:rPr>
-              <w:fldChar w:fldCharType="end"/>
-            </w:r>
-          </w:hyperlink>
-        </w:p>
-        <w:p>
-          <w:pPr>
-            <w:pStyle w:val="TOC2"/>
-            <w:tabs>
-              <w:tab w:val="right" w:leader="dot" w:pos="9016"/>
-            </w:tabs>
-            <w:rPr>
-              <w:rFonts w:eastAsiaTheme="minorEastAsia"/>
-              <w:noProof/>
-              <w:lang w:eastAsia="en-ZA"/>
-            </w:rPr>
-          </w:pPr>
-          <w:hyperlink w:anchor="_Toc10539859" w:history="1">
-            <w:r>
-              <w:rPr>
-                <w:rStyle w:val="Hyperlink"/>
-                <w:noProof/>
-              </w:rPr>
-              <w:t>The Non-Identifying Mandatory Relationship</w:t>
-            </w:r>
-            <w:r>
-              <w:rPr>
-                <w:noProof/>
-                <w:webHidden/>
-              </w:rPr>
-              <w:tab/>
-            </w:r>
-            <w:r>
-              <w:rPr>
-                <w:noProof/>
-                <w:webHidden/>
-              </w:rPr>
-              <w:fldChar w:fldCharType="begin"/>
-            </w:r>
-            <w:r>
-              <w:rPr>
-                <w:noProof/>
-                <w:webHidden/>
-              </w:rPr>
-              <w:instrText xml:space="preserve"> PAGEREF _Toc10539859 \h </w:instrText>
-            </w:r>
-            <w:r>
-              <w:rPr>
-                <w:noProof/>
-                <w:webHidden/>
-              </w:rPr>
-            </w:r>
-            <w:r>
-              <w:rPr>
-                <w:noProof/>
-                <w:webHidden/>
-              </w:rPr>
-              <w:fldChar w:fldCharType="separate"/>
-            </w:r>
-            <w:r>
-              <w:rPr>
-                <w:noProof/>
-                <w:webHidden/>
-              </w:rPr>
-              <w:t>11</w:t>
-            </w:r>
-            <w:r>
-              <w:rPr>
-                <w:noProof/>
-                <w:webHidden/>
-              </w:rPr>
-              <w:fldChar w:fldCharType="end"/>
-            </w:r>
-          </w:hyperlink>
-        </w:p>
-        <w:p>
-          <w:pPr>
-            <w:pStyle w:val="TOC2"/>
-            <w:tabs>
-              <w:tab w:val="right" w:leader="dot" w:pos="9016"/>
-            </w:tabs>
-            <w:rPr>
-              <w:rFonts w:eastAsiaTheme="minorEastAsia"/>
-              <w:noProof/>
-              <w:lang w:eastAsia="en-ZA"/>
-            </w:rPr>
-          </w:pPr>
-          <w:hyperlink w:anchor="_Toc10539860" w:history="1">
-            <w:r>
-              <w:rPr>
-                <w:rStyle w:val="Hyperlink"/>
-                <w:noProof/>
-              </w:rPr>
-              <w:t>The Not-Identifying Optional Relationship</w:t>
-            </w:r>
-            <w:r>
-              <w:rPr>
-                <w:noProof/>
-                <w:webHidden/>
-              </w:rPr>
-              <w:tab/>
-            </w:r>
-            <w:r>
-              <w:rPr>
-                <w:noProof/>
-                <w:webHidden/>
-              </w:rPr>
-              <w:fldChar w:fldCharType="begin"/>
-            </w:r>
-            <w:r>
-              <w:rPr>
-                <w:noProof/>
-                <w:webHidden/>
-              </w:rPr>
-              <w:instrText xml:space="preserve"> PAGEREF _Toc10539860 \h </w:instrText>
-            </w:r>
-            <w:r>
-              <w:rPr>
-                <w:noProof/>
-                <w:webHidden/>
-              </w:rPr>
-            </w:r>
-            <w:r>
-              <w:rPr>
-                <w:noProof/>
-                <w:webHidden/>
-              </w:rPr>
-              <w:fldChar w:fldCharType="separate"/>
-            </w:r>
-            <w:r>
-              <w:rPr>
-                <w:noProof/>
-                <w:webHidden/>
-              </w:rPr>
-              <w:t>12</w:t>
-            </w:r>
-            <w:r>
-              <w:rPr>
-                <w:noProof/>
-                <w:webHidden/>
-              </w:rPr>
-              <w:fldChar w:fldCharType="end"/>
-            </w:r>
-          </w:hyperlink>
-        </w:p>
-        <w:p>
-          <w:pPr>
-            <w:pStyle w:val="TOC2"/>
-            <w:tabs>
-              <w:tab w:val="right" w:leader="dot" w:pos="9016"/>
-            </w:tabs>
-            <w:rPr>
-              <w:rFonts w:eastAsiaTheme="minorEastAsia"/>
-              <w:noProof/>
-              <w:lang w:eastAsia="en-ZA"/>
-            </w:rPr>
-          </w:pPr>
-          <w:hyperlink w:anchor="_Toc10539861" w:history="1">
-            <w:r>
-              <w:rPr>
-                <w:rStyle w:val="Hyperlink"/>
-                <w:noProof/>
-              </w:rPr>
-              <w:t>The “Auto”- relationship</w:t>
-            </w:r>
-            <w:r>
-              <w:rPr>
-                <w:noProof/>
-                <w:webHidden/>
-              </w:rPr>
-              <w:tab/>
-            </w:r>
-            <w:r>
-              <w:rPr>
-                <w:noProof/>
-                <w:webHidden/>
-              </w:rPr>
-              <w:fldChar w:fldCharType="begin"/>
-            </w:r>
-            <w:r>
-              <w:rPr>
-                <w:noProof/>
-                <w:webHidden/>
-              </w:rPr>
-              <w:instrText xml:space="preserve"> PAGEREF _Toc10539861 \h </w:instrText>
+              <w:instrText xml:space="preserve"> PAGEREF _Toc10637946 \h </w:instrText>
             </w:r>
             <w:r>
               <w:rPr>
@@ -1609,13 +1609,13 @@
               <w:lang w:eastAsia="en-ZA"/>
             </w:rPr>
           </w:pPr>
-          <w:hyperlink w:anchor="_Toc10539862" w:history="1">
+          <w:hyperlink w:anchor="_Toc10637947" w:history="1">
             <w:r>
               <w:rPr>
                 <w:rStyle w:val="Hyperlink"/>
                 <w:noProof/>
               </w:rPr>
-              <w:t>Resolving the “many-to-many” relationship</w:t>
+              <w:t>The Entity notation</w:t>
             </w:r>
             <w:r>
               <w:rPr>
@@ -1636,7 +1636,7 @@
                 <w:noProof/>
                 <w:webHidden/>
               </w:rPr>
-              <w:instrText xml:space="preserve"> PAGEREF _Toc10539862 \h </w:instrText>
+              <w:instrText xml:space="preserve"> PAGEREF _Toc10637947 \h </w:instrText>
             </w:r>
             <w:r>
               <w:rPr>
@@ -1656,7 +1656,7 @@
                 <w:noProof/>
                 <w:webHidden/>
               </w:rPr>
-              <w:t>12</w:t>
+              <w:t>13</w:t>
             </w:r>
             <w:r>
               <w:rPr>
@@ -1679,13 +1679,13 @@
               <w:lang w:eastAsia="en-ZA"/>
             </w:rPr>
           </w:pPr>
-          <w:hyperlink w:anchor="_Toc10539863" w:history="1">
+          <w:hyperlink w:anchor="_Toc10637948" w:history="1">
             <w:r>
               <w:rPr>
                 <w:rStyle w:val="Hyperlink"/>
                 <w:noProof/>
               </w:rPr>
-              <w:t>The Entity notation</w:t>
+              <w:t>Working with the Entities</w:t>
             </w:r>
             <w:r>
               <w:rPr>
@@ -1706,7 +1706,7 @@
                 <w:noProof/>
                 <w:webHidden/>
               </w:rPr>
-              <w:instrText xml:space="preserve"> PAGEREF _Toc10539863 \h </w:instrText>
+              <w:instrText xml:space="preserve"> PAGEREF _Toc10637948 \h </w:instrText>
             </w:r>
             <w:r>
               <w:rPr>
@@ -1726,7 +1726,7 @@
                 <w:noProof/>
                 <w:webHidden/>
               </w:rPr>
-              <w:t>13</w:t>
+              <w:t>14</w:t>
             </w:r>
             <w:r>
               <w:rPr>
@@ -1749,13 +1749,13 @@
               <w:lang w:eastAsia="en-ZA"/>
             </w:rPr>
           </w:pPr>
-          <w:hyperlink w:anchor="_Toc10539864" w:history="1">
+          <w:hyperlink w:anchor="_Toc10637949" w:history="1">
             <w:r>
               <w:rPr>
                 <w:rStyle w:val="Hyperlink"/>
                 <w:noProof/>
               </w:rPr>
-              <w:t>Working with the Entities</w:t>
+              <w:t>The Default-, Simplified- and Extended- Entity information</w:t>
             </w:r>
             <w:r>
               <w:rPr>
@@ -1776,7 +1776,7 @@
                 <w:noProof/>
                 <w:webHidden/>
               </w:rPr>
-              <w:instrText xml:space="preserve"> PAGEREF _Toc10539864 \h </w:instrText>
+              <w:instrText xml:space="preserve"> PAGEREF _Toc10637949 \h </w:instrText>
             </w:r>
             <w:r>
               <w:rPr>
@@ -1796,7 +1796,7 @@
                 <w:noProof/>
                 <w:webHidden/>
               </w:rPr>
-              <w:t>14</w:t>
+              <w:t>15</w:t>
             </w:r>
             <w:r>
               <w:rPr>
@@ -1819,7 +1819,7 @@
               <w:lang w:eastAsia="en-ZA"/>
             </w:rPr>
           </w:pPr>
-          <w:hyperlink w:anchor="_Toc10539865" w:history="1">
+          <w:hyperlink w:anchor="_Toc10637950" w:history="1">
             <w:r>
               <w:rPr>
                 <w:rStyle w:val="Hyperlink"/>
@@ -1846,7 +1846,7 @@
                 <w:noProof/>
                 <w:webHidden/>
               </w:rPr>
-              <w:instrText xml:space="preserve"> PAGEREF _Toc10539865 \h </w:instrText>
+              <w:instrText xml:space="preserve"> PAGEREF _Toc10637950 \h </w:instrText>
             </w:r>
             <w:r>
               <w:rPr>
@@ -1866,7 +1866,7 @@
                 <w:noProof/>
                 <w:webHidden/>
               </w:rPr>
-              <w:t>15</w:t>
+              <w:t>17</w:t>
             </w:r>
             <w:r>
               <w:rPr>
@@ -1889,7 +1889,7 @@
               <w:lang w:eastAsia="en-ZA"/>
             </w:rPr>
           </w:pPr>
-          <w:hyperlink w:anchor="_Toc10539866" w:history="1">
+          <w:hyperlink w:anchor="_Toc10637951" w:history="1">
             <w:r>
               <w:rPr>
                 <w:rStyle w:val="Hyperlink"/>
@@ -1916,7 +1916,7 @@
                 <w:noProof/>
                 <w:webHidden/>
               </w:rPr>
-              <w:instrText xml:space="preserve"> PAGEREF _Toc10539866 \h </w:instrText>
+              <w:instrText xml:space="preserve"> PAGEREF _Toc10637951 \h </w:instrText>
             </w:r>
             <w:r>
               <w:rPr>
@@ -1936,7 +1936,7 @@
                 <w:noProof/>
                 <w:webHidden/>
               </w:rPr>
-              <w:t>16</w:t>
+              <w:t>18</w:t>
             </w:r>
             <w:r>
               <w:rPr>
@@ -1959,7 +1959,7 @@
               <w:lang w:eastAsia="en-ZA"/>
             </w:rPr>
           </w:pPr>
-          <w:hyperlink w:anchor="_Toc10539867" w:history="1">
+          <w:hyperlink w:anchor="_Toc10637952" w:history="1">
             <w:r>
               <w:rPr>
                 <w:rStyle w:val="Hyperlink"/>
@@ -1986,7 +1986,7 @@
                 <w:noProof/>
                 <w:webHidden/>
               </w:rPr>
-              <w:instrText xml:space="preserve"> PAGEREF _Toc10539867 \h </w:instrText>
+              <w:instrText xml:space="preserve"> PAGEREF _Toc10637952 \h </w:instrText>
             </w:r>
             <w:r>
               <w:rPr>
@@ -2006,7 +2006,7 @@
                 <w:noProof/>
                 <w:webHidden/>
               </w:rPr>
-              <w:t>17</w:t>
+              <w:t>19</w:t>
             </w:r>
             <w:r>
               <w:rPr>
@@ -2029,7 +2029,7 @@
               <w:lang w:eastAsia="en-ZA"/>
             </w:rPr>
           </w:pPr>
-          <w:hyperlink w:anchor="_Toc10539868" w:history="1">
+          <w:hyperlink w:anchor="_Toc10637953" w:history="1">
             <w:r>
               <w:rPr>
                 <w:rStyle w:val="Hyperlink"/>
@@ -2056,7 +2056,7 @@
                 <w:noProof/>
                 <w:webHidden/>
               </w:rPr>
-              <w:instrText xml:space="preserve"> PAGEREF _Toc10539868 \h </w:instrText>
+              <w:instrText xml:space="preserve"> PAGEREF _Toc10637953 \h </w:instrText>
             </w:r>
             <w:r>
               <w:rPr>
@@ -2076,7 +2076,7 @@
                 <w:noProof/>
                 <w:webHidden/>
               </w:rPr>
-              <w:t>19</w:t>
+              <w:t>21</w:t>
             </w:r>
             <w:r>
               <w:rPr>
@@ -2099,7 +2099,7 @@
               <w:lang w:eastAsia="en-ZA"/>
             </w:rPr>
           </w:pPr>
-          <w:hyperlink w:anchor="_Toc10539869" w:history="1">
+          <w:hyperlink w:anchor="_Toc10637954" w:history="1">
             <w:r>
               <w:rPr>
                 <w:rStyle w:val="Hyperlink"/>
@@ -2126,7 +2126,7 @@
                 <w:noProof/>
                 <w:webHidden/>
               </w:rPr>
-              <w:instrText xml:space="preserve"> PAGEREF _Toc10539869 \h </w:instrText>
+              <w:instrText xml:space="preserve"> PAGEREF _Toc10637954 \h </w:instrText>
             </w:r>
             <w:r>
               <w:rPr>
@@ -2146,7 +2146,7 @@
                 <w:noProof/>
                 <w:webHidden/>
               </w:rPr>
-              <w:t>20</w:t>
+              <w:t>21</w:t>
             </w:r>
             <w:r>
               <w:rPr>
@@ -2169,7 +2169,7 @@
               <w:lang w:eastAsia="en-ZA"/>
             </w:rPr>
           </w:pPr>
-          <w:hyperlink w:anchor="_Toc10539870" w:history="1">
+          <w:hyperlink w:anchor="_Toc10637955" w:history="1">
             <w:r>
               <w:rPr>
                 <w:rStyle w:val="Hyperlink"/>
@@ -2196,7 +2196,7 @@
                 <w:noProof/>
                 <w:webHidden/>
               </w:rPr>
-              <w:instrText xml:space="preserve"> PAGEREF _Toc10539870 \h </w:instrText>
+              <w:instrText xml:space="preserve"> PAGEREF _Toc10637955 \h </w:instrText>
             </w:r>
             <w:r>
               <w:rPr>
@@ -2216,7 +2216,7 @@
                 <w:noProof/>
                 <w:webHidden/>
               </w:rPr>
-              <w:t>21</w:t>
+              <w:t>23</w:t>
             </w:r>
             <w:r>
               <w:rPr>
@@ -2239,7 +2239,7 @@
               <w:lang w:eastAsia="en-ZA"/>
             </w:rPr>
           </w:pPr>
-          <w:hyperlink w:anchor="_Toc10539871" w:history="1">
+          <w:hyperlink w:anchor="_Toc10637956" w:history="1">
             <w:r>
               <w:rPr>
                 <w:rStyle w:val="Hyperlink"/>
@@ -2266,7 +2266,7 @@
                 <w:noProof/>
                 <w:webHidden/>
               </w:rPr>
-              <w:instrText xml:space="preserve"> PAGEREF _Toc10539871 \h </w:instrText>
+              <w:instrText xml:space="preserve"> PAGEREF _Toc10637956 \h </w:instrText>
             </w:r>
             <w:r>
               <w:rPr>
@@ -2286,7 +2286,7 @@
                 <w:noProof/>
                 <w:webHidden/>
               </w:rPr>
-              <w:t>23</w:t>
+              <w:t>25</w:t>
             </w:r>
             <w:r>
               <w:rPr>
@@ -2319,7 +2319,7 @@
       <w:pPr>
         <w:pStyle w:val="Heading1"/>
       </w:pPr>
-      <w:bookmarkStart w:id="1" w:name="_Toc10539842"/>
+      <w:bookmarkStart w:id="1" w:name="_Toc10637927"/>
       <w:r>
         <w:t>Preface</w:t>
       </w:r>
@@ -2601,7 +2601,7 @@
       <w:pPr>
         <w:pStyle w:val="Heading1"/>
       </w:pPr>
-      <w:bookmarkStart w:id="2" w:name="_Toc10539843"/>
+      <w:bookmarkStart w:id="2" w:name="_Toc10637928"/>
       <w:r>
         <w:t>What “Apricot DB” does not do</w:t>
       </w:r>
@@ -2631,7 +2631,7 @@
       <w:pPr>
         <w:pStyle w:val="Heading1"/>
       </w:pPr>
-      <w:bookmarkStart w:id="3" w:name="_Toc10539844"/>
+      <w:bookmarkStart w:id="3" w:name="_Toc10637929"/>
       <w:r>
         <w:t>Introduction</w:t>
       </w:r>
@@ -2783,14 +2783,20 @@
     </w:p>
     <w:p>
       <w:r>
-        <w:t>The Project contains Snapshots and Views.</w:t>
+        <w:t>The Project contains</w:t>
+      </w:r>
+      <w:r>
+        <w:t xml:space="preserve"> the</w:t>
+      </w:r>
+      <w:r>
+        <w:t xml:space="preserve"> Snapshots and Views.</w:t>
       </w:r>
     </w:p>
     <w:p>
       <w:pPr>
         <w:pStyle w:val="Heading1"/>
       </w:pPr>
-      <w:bookmarkStart w:id="4" w:name="_Toc10539845"/>
+      <w:bookmarkStart w:id="4" w:name="_Toc10637930"/>
       <w:r>
         <w:t xml:space="preserve">The </w:t>
       </w:r>
@@ -2801,7 +2807,13 @@
     </w:p>
     <w:p>
       <w:r>
-        <w:t xml:space="preserve">A Project includes Snapshots and Views. </w:t>
+        <w:t xml:space="preserve">A Project includes </w:t>
+      </w:r>
+      <w:r>
+        <w:t xml:space="preserve">the </w:t>
+      </w:r>
+      <w:r>
+        <w:t xml:space="preserve">Snapshots and Views. </w:t>
       </w:r>
       <w:r>
         <w:t xml:space="preserve">The </w:t>
@@ -2848,7 +2860,7 @@
     </w:p>
     <w:p>
       <w:r>
-        <w:t xml:space="preserve">The Views are responsible for the layout of the graphical representation of the database structure. The View can include a subset </w:t>
+        <w:t xml:space="preserve">The Views are responsible for the graphical representation of the database structure. The View can include a subset </w:t>
       </w:r>
       <w:r>
         <w:t xml:space="preserve">or </w:t>
@@ -2857,24 +2869,19 @@
         <w:t>the whole set of tables</w:t>
       </w:r>
       <w:r>
-        <w:t xml:space="preserve"> in the Snapshot</w:t>
+        <w:t xml:space="preserve"> in the </w:t>
+      </w:r>
+      <w:r>
+        <w:t xml:space="preserve">current </w:t>
+      </w:r>
+      <w:r>
+        <w:t>Snapshot</w:t>
       </w:r>
       <w:r>
         <w:t xml:space="preserve">. </w:t>
       </w:r>
       <w:r>
-        <w:t>This approach allows splitting one massive database structure into several smaller views, whic</w:t>
-      </w:r>
-      <w:bookmarkStart w:id="5" w:name="_GoBack"/>
-      <w:bookmarkEnd w:id="5"/>
-      <w:r>
-        <w:t xml:space="preserve">h include only the logically </w:t>
-      </w:r>
-      <w:r>
-        <w:t>close</w:t>
-      </w:r>
-      <w:r>
-        <w:t xml:space="preserve"> related Entities</w:t>
+        <w:t>This approach allows splitting one massive database structure into several smaller views, which include only the logically close related Entities</w:t>
       </w:r>
       <w:r>
         <w:t>.</w:t>
@@ -2938,10 +2945,34 @@
         <w:t>ice</w:t>
       </w:r>
       <w:r>
-        <w:t xml:space="preserve">: The Views belong to the whole Project (not to some particular Snapshot). If a new View was created, it will be presented in all Snapshots of the Project. As soon as some change made in allocation of the Entity/Relationships presented in this particular View, these changes will be reflected in all Snapshots. </w:t>
-      </w:r>
-      <w:r>
-        <w:t xml:space="preserve">The View in “Apricot DB” can be considered as a “skin”, which changes have automatically been applied to all Snapshots. Think about the View as a CSS sheet, which is applied to all pages in the Internet Site. As soon as CSS is changed, the look and feel of all pages will change, even though the </w:t>
+        <w:t xml:space="preserve">: </w:t>
+      </w:r>
+      <w:r>
+        <w:t>One</w:t>
+      </w:r>
+      <w:r>
+        <w:t xml:space="preserve"> View</w:t>
+      </w:r>
+      <w:r>
+        <w:t xml:space="preserve"> is applied to all Snapshots included into the</w:t>
+      </w:r>
+      <w:r>
+        <w:t xml:space="preserve"> Project (</w:t>
+      </w:r>
+      <w:r>
+        <w:t xml:space="preserve">the View does not belong to </w:t>
+      </w:r>
+      <w:r>
+        <w:t xml:space="preserve">some particular Snapshot). If a new View was created, it will be presented in all Snapshots of the Project. As soon as some change made in allocation of the Entity/Relationships presented in this particular View, these changes will be reflected in all Snapshots. </w:t>
+      </w:r>
+      <w:r>
+        <w:t xml:space="preserve">The View in “Apricot DB” can be considered as a “skin”, which </w:t>
+      </w:r>
+      <w:r>
+        <w:t xml:space="preserve">has </w:t>
+      </w:r>
+      <w:r>
+        <w:t xml:space="preserve">automatically been applied to all Snapshots. Think about the View as a CSS sheet, which is applied to all pages in the Internet Site. As soon as CSS is changed, the look and feel of all pages will change, even though the </w:t>
       </w:r>
       <w:r>
         <w:t>internal data represented by the pages stay the same.</w:t>
@@ -2954,11 +2985,11 @@
       <w:pPr>
         <w:pStyle w:val="Heading1"/>
       </w:pPr>
-      <w:bookmarkStart w:id="6" w:name="_Toc10539846"/>
+      <w:bookmarkStart w:id="5" w:name="_Toc10637931"/>
       <w:r>
         <w:t>The Snapshot</w:t>
       </w:r>
-      <w:bookmarkEnd w:id="6"/>
+      <w:bookmarkEnd w:id="5"/>
     </w:p>
     <w:p>
       <w:r>
@@ -2971,12 +3002,30 @@
         <w:t xml:space="preserve">main </w:t>
       </w:r>
       <w:r>
-        <w:t xml:space="preserve">container of tables and relationships between them. Project has to have at least one Snapshot. There might be any number of Snapshots in one Project. </w:t>
+        <w:t xml:space="preserve">container of </w:t>
+      </w:r>
+      <w:r>
+        <w:t>the Entities</w:t>
+      </w:r>
+      <w:r>
+        <w:t xml:space="preserve"> and </w:t>
+      </w:r>
+      <w:r>
+        <w:t>R</w:t>
+      </w:r>
+      <w:r>
+        <w:t xml:space="preserve">elationships between them. </w:t>
       </w:r>
       <w:r>
         <w:t xml:space="preserve">The </w:t>
       </w:r>
       <w:r>
+        <w:t xml:space="preserve">Project has to have at least one Snapshot. There might be any number of Snapshots in one Project. </w:t>
+      </w:r>
+      <w:r>
+        <w:t xml:space="preserve">The </w:t>
+      </w:r>
+      <w:r>
         <w:t xml:space="preserve">different </w:t>
       </w:r>
       <w:r>
@@ -3010,7 +3059,19 @@
         <w:t xml:space="preserve">concept of the </w:t>
       </w:r>
       <w:r>
-        <w:t xml:space="preserve">Snapshot might be considered as a primitive version control system, which stores a graphical representation of the database structure </w:t>
+        <w:t>Snapshot might be considered as a primitive version control system, which stores</w:t>
+      </w:r>
+      <w:r>
+        <w:t xml:space="preserve"> the</w:t>
+      </w:r>
+      <w:r>
+        <w:t xml:space="preserve"> </w:t>
+      </w:r>
+      <w:r>
+        <w:t xml:space="preserve">objects and the </w:t>
+      </w:r>
+      <w:r>
+        <w:t xml:space="preserve">graphical representation of the database structure </w:t>
       </w:r>
       <w:r>
         <w:t>at the</w:t>
@@ -3022,7 +3083,13 @@
         <w:t>completely</w:t>
       </w:r>
       <w:r>
-        <w:t xml:space="preserve"> different and not overlapping sets of tables in them. It makes sense, though, to stick with the logically the same database structure</w:t>
+        <w:t xml:space="preserve"> different and not overlapping sets of </w:t>
+      </w:r>
+      <w:r>
+        <w:t>Entities</w:t>
+      </w:r>
+      <w:r>
+        <w:t xml:space="preserve"> in them. It makes sense though, to stick with the logically the same database structure</w:t>
       </w:r>
       <w:r>
         <w:t xml:space="preserve"> in </w:t>
@@ -3034,10 +3101,16 @@
         <w:t xml:space="preserve"> Snapshots of the Project</w:t>
       </w:r>
       <w:r>
-        <w:t>. It allows to perform efficient comparison between different Snapshots in one Project</w:t>
-      </w:r>
-      <w:r>
-        <w:t xml:space="preserve"> as well as use an advantage of the concept of View</w:t>
+        <w:t xml:space="preserve"> (remember – one Project equals to one database/schema)</w:t>
+      </w:r>
+      <w:r>
+        <w:t xml:space="preserve">. It allows </w:t>
+      </w:r>
+      <w:r>
+        <w:t>performing efficiently the comparison between different Snapshots in one Project as well as using</w:t>
+      </w:r>
+      <w:r>
+        <w:t xml:space="preserve"> an advantage of the View</w:t>
       </w:r>
       <w:r>
         <w:t>.</w:t>
@@ -3047,15 +3120,27 @@
       <w:pPr>
         <w:pStyle w:val="Heading1"/>
       </w:pPr>
-      <w:bookmarkStart w:id="7" w:name="_Toc10539847"/>
+      <w:bookmarkStart w:id="6" w:name="_Toc10637932"/>
       <w:r>
         <w:t>The View</w:t>
       </w:r>
-      <w:bookmarkEnd w:id="7"/>
-    </w:p>
-    <w:p>
-      <w:r>
-        <w:t xml:space="preserve">The view contains the graphical representation of entities/relationships (see the screenshot above). </w:t>
+      <w:bookmarkEnd w:id="6"/>
+    </w:p>
+    <w:p>
+      <w:r>
+        <w:t xml:space="preserve">The view contains the graphical representation of </w:t>
+      </w:r>
+      <w:r>
+        <w:t>E</w:t>
+      </w:r>
+      <w:r>
+        <w:t>ntities/</w:t>
+      </w:r>
+      <w:r>
+        <w:t>R</w:t>
+      </w:r>
+      <w:r>
+        <w:t xml:space="preserve">elationships (see the screenshot above). </w:t>
       </w:r>
       <w:r>
         <w:t xml:space="preserve">Do not confuse the “Apricot DB” View with the database views which can been created by CREATE VIEW… DDL command! </w:t>
@@ -3063,13 +3148,37 @@
     </w:p>
     <w:p>
       <w:r>
-        <w:t>There always one mandatory View included in any Project</w:t>
+        <w:t xml:space="preserve">There </w:t>
+      </w:r>
+      <w:r>
+        <w:t xml:space="preserve">is </w:t>
+      </w:r>
+      <w:r>
+        <w:t>always one mandatory View included in any Project</w:t>
       </w:r>
       <w:r>
         <w:t xml:space="preserve"> -</w:t>
       </w:r>
       <w:r>
-        <w:t xml:space="preserve"> the Main View. It shows all tables of the chosen Snapshot. Th</w:t>
+        <w:t xml:space="preserve"> </w:t>
+      </w:r>
+      <w:r>
+        <w:t>“</w:t>
+      </w:r>
+      <w:r>
+        <w:t>Main View</w:t>
+      </w:r>
+      <w:r>
+        <w:t>”</w:t>
+      </w:r>
+      <w:r>
+        <w:t xml:space="preserve">. It </w:t>
+      </w:r>
+      <w:r>
+        <w:t>reflects</w:t>
+      </w:r>
+      <w:r>
+        <w:t xml:space="preserve"> all tables of the chosen Snapshot. Th</w:t>
       </w:r>
       <w:r>
         <w:t xml:space="preserve">e Main View </w:t>
@@ -3077,47 +3186,59 @@
       <w:r>
         <w:t xml:space="preserve">cannot be removed. </w:t>
       </w:r>
-    </w:p>
-    <w:p>
-      <w:r>
-        <w:t xml:space="preserve">For the </w:t>
-      </w:r>
-      <w:r>
-        <w:t>large</w:t>
-      </w:r>
-      <w:r>
-        <w:t xml:space="preserve"> database structures, which might include hundreds of tables and relationships between them, it is more convenient to “split” the whole set of the tables</w:t>
-      </w:r>
-      <w:r>
-        <w:t xml:space="preserve"> of the current Snapshot</w:t>
-      </w:r>
-      <w:r>
-        <w:t xml:space="preserve"> into the logical subsets: Views</w:t>
-      </w:r>
-      <w:r>
-        <w:t xml:space="preserve">. </w:t>
+      <w:r>
+        <w:t xml:space="preserve">You cannot exclude Entities from </w:t>
+      </w:r>
+      <w:r>
+        <w:t>the Main View</w:t>
+      </w:r>
+      <w:r>
+        <w:t xml:space="preserve"> </w:t>
+      </w:r>
+      <w:r>
+        <w:t>(you can delete Entities on the Main View, though).</w:t>
+      </w:r>
+    </w:p>
+    <w:p>
+      <w:r>
+        <w:t>The content of the views other that the Main View can be edited. This means that the Entities can be added or removed from the view at any time.</w:t>
+      </w:r>
+      <w:r>
+        <w:t xml:space="preserve"> </w:t>
       </w:r>
     </w:p>
     <w:p>
       <w:pPr>
         <w:pStyle w:val="Heading1"/>
       </w:pPr>
-      <w:bookmarkStart w:id="8" w:name="_Toc10539848"/>
+      <w:bookmarkStart w:id="7" w:name="_Toc10637933"/>
       <w:r>
         <w:lastRenderedPageBreak/>
         <w:t>Physical or Logical</w:t>
       </w:r>
-      <w:bookmarkEnd w:id="8"/>
-    </w:p>
-    <w:p>
-      <w:r>
-        <w:t xml:space="preserve">It is common practice to distinguish between </w:t>
+      <w:bookmarkEnd w:id="7"/>
+    </w:p>
+    <w:p>
+      <w:r>
+        <w:t xml:space="preserve">It is </w:t>
+      </w:r>
+      <w:r>
+        <w:t xml:space="preserve">a </w:t>
+      </w:r>
+      <w:r>
+        <w:t>common practice</w:t>
+      </w:r>
+      <w:r>
+        <w:t xml:space="preserve"> in ERD editors</w:t>
+      </w:r>
+      <w:r>
+        <w:t xml:space="preserve"> to distinguish between </w:t>
       </w:r>
       <w:r>
         <w:t xml:space="preserve">the </w:t>
       </w:r>
       <w:r>
-        <w:t>logical and physical ER- models. The logical model represents the high</w:t>
+        <w:t>logical and physical models. The logical model represents the high</w:t>
       </w:r>
       <w:r>
         <w:t>er</w:t>
@@ -3129,58 +3250,158 @@
         <w:t>of abstraction comparing to the physical one.</w:t>
       </w:r>
       <w:r>
-        <w:t xml:space="preserve"> The physical representation usually contains great details of the physical parameters of the designed database, while the logical ERD abstracts many details specific for the physical representation.</w:t>
-      </w:r>
-    </w:p>
-    <w:p>
-      <w:r>
-        <w:t>In sake of simplification (and the simplicity is a vital thing!) “Apricot DB” does not distinguish between physical and logical schemas.</w:t>
-      </w:r>
-      <w:r>
-        <w:t xml:space="preserve"> We do not support the logical ERD- elements such as many-to-many relationships, the explicit cardinality on different sides of the relationship or the logical names of entities.</w:t>
-      </w:r>
-    </w:p>
-    <w:p>
-      <w:r>
-        <w:t>All relationships in “Apricot DB” are of “one-to-many” type. This is essential feature of the modern relational databases. The “many-to-many” relationship has be resolved using the “association table” pattern (will be touched below).</w:t>
-      </w:r>
-    </w:p>
-    <w:p>
-      <w:r>
-        <w:t>“Apricot DB” supports the only name for the Entity or the Field Name within the Entity.</w:t>
-      </w:r>
-      <w:r>
-        <w:t xml:space="preserve"> All the </w:t>
-      </w:r>
-      <w:r>
-        <w:t>identifications have been considered as “physical” and become the final names of the tables, their fields and constraints in the generated</w:t>
-      </w:r>
-      <w:r>
-        <w:t xml:space="preserve"> database</w:t>
-      </w:r>
-      <w:r>
-        <w:t xml:space="preserve"> scripts.</w:t>
+        <w:t xml:space="preserve"> The physical representation usually contains </w:t>
+      </w:r>
+      <w:r>
+        <w:t xml:space="preserve">the </w:t>
+      </w:r>
+      <w:r>
+        <w:t xml:space="preserve">great details </w:t>
+      </w:r>
+      <w:r>
+        <w:t xml:space="preserve">about </w:t>
+      </w:r>
+      <w:r>
+        <w:t>the physical parameters of the database</w:t>
+      </w:r>
+      <w:r>
+        <w:t xml:space="preserve"> being designed</w:t>
+      </w:r>
+      <w:r>
+        <w:t xml:space="preserve">, while the logical ERD </w:t>
+      </w:r>
+      <w:r>
+        <w:t>omits the</w:t>
+      </w:r>
+      <w:r>
+        <w:t xml:space="preserve"> </w:t>
+      </w:r>
+      <w:r>
+        <w:t xml:space="preserve">internal </w:t>
+      </w:r>
+      <w:r>
+        <w:t>details specific</w:t>
+      </w:r>
+      <w:r>
+        <w:t xml:space="preserve"> only</w:t>
+      </w:r>
+      <w:r>
+        <w:t xml:space="preserve"> for th</w:t>
+      </w:r>
+      <w:r>
+        <w:t>is</w:t>
+      </w:r>
+      <w:r>
+        <w:t xml:space="preserve"> </w:t>
+      </w:r>
+      <w:r>
+        <w:t>particular database</w:t>
+      </w:r>
+      <w:r>
+        <w:t>.</w:t>
+      </w:r>
+    </w:p>
+    <w:p>
+      <w:r>
+        <w:t>In sake of simpli</w:t>
+      </w:r>
+      <w:r>
+        <w:t xml:space="preserve">city </w:t>
+      </w:r>
+      <w:r>
+        <w:t>“Apricot DB” does not distinguish between physical and logical schemas.</w:t>
+      </w:r>
+      <w:r>
+        <w:t xml:space="preserve"> We do not support the </w:t>
+      </w:r>
+      <w:r>
+        <w:t xml:space="preserve">pure </w:t>
+      </w:r>
+      <w:r>
+        <w:t xml:space="preserve">logical ERD- elements such as many-to-many relationships, the explicit cardinality </w:t>
+      </w:r>
+      <w:r>
+        <w:t xml:space="preserve">definitions </w:t>
+      </w:r>
+      <w:r>
+        <w:t xml:space="preserve">on </w:t>
+      </w:r>
+      <w:r>
+        <w:t xml:space="preserve">the </w:t>
+      </w:r>
+      <w:r>
+        <w:t xml:space="preserve">different sides of the </w:t>
+      </w:r>
+      <w:r>
+        <w:t>R</w:t>
+      </w:r>
+      <w:r>
+        <w:t xml:space="preserve">elationship or the logical names of </w:t>
+      </w:r>
+      <w:r>
+        <w:t>E</w:t>
+      </w:r>
+      <w:r>
+        <w:t>ntities</w:t>
+      </w:r>
+      <w:r>
+        <w:t xml:space="preserve"> in addition to their physical names (the physical name of the Entity is the name of the corresponding table in database)</w:t>
+      </w:r>
+      <w:r>
+        <w:t>.</w:t>
+      </w:r>
+    </w:p>
+    <w:p>
+      <w:r>
+        <w:t xml:space="preserve">All </w:t>
+      </w:r>
+      <w:r>
+        <w:t>the R</w:t>
+      </w:r>
+      <w:r>
+        <w:t>elationships in “Apricot DB” are of “one-to-many” type.</w:t>
       </w:r>
     </w:p>
     <w:p>
       <w:pPr>
         <w:pStyle w:val="Heading1"/>
       </w:pPr>
-      <w:bookmarkStart w:id="9" w:name="_Toc10539849"/>
+      <w:bookmarkStart w:id="8" w:name="_Toc10637934"/>
       <w:r>
         <w:t>Entities and Tables</w:t>
       </w:r>
-      <w:bookmarkEnd w:id="9"/>
-    </w:p>
-    <w:p>
-      <w:r>
-        <w:t xml:space="preserve">According to IDEF1x standard Entities are elements of the ER- diagrams. Entities have been converted into the physical tables of the target database during the DB script generations. We will use terms Entity and Relationships </w:t>
-      </w:r>
-      <w:r>
-        <w:t xml:space="preserve">as mutually </w:t>
-      </w:r>
-      <w:r>
-        <w:t>interchangeable</w:t>
+      <w:bookmarkEnd w:id="8"/>
+    </w:p>
+    <w:p>
+      <w:r>
+        <w:t xml:space="preserve">The </w:t>
+      </w:r>
+      <w:r>
+        <w:t xml:space="preserve">Entities are elements of the ER- diagram. </w:t>
+      </w:r>
+      <w:r>
+        <w:t>Each Entity corresponds to the table in the target database.</w:t>
+      </w:r>
+      <w:r>
+        <w:t xml:space="preserve"> </w:t>
+      </w:r>
+      <w:r>
+        <w:t>In this document I</w:t>
+      </w:r>
+      <w:r>
+        <w:t xml:space="preserve"> use terms Entity and </w:t>
+      </w:r>
+      <w:r>
+        <w:t>Table</w:t>
+      </w:r>
+      <w:r>
+        <w:t xml:space="preserve"> </w:t>
+      </w:r>
+      <w:r>
+        <w:t xml:space="preserve">as </w:t>
+      </w:r>
+      <w:r>
+        <w:t>synonyms</w:t>
       </w:r>
       <w:r>
         <w:t>.</w:t>
@@ -3191,77 +3412,138 @@
     </w:p>
     <w:p>
       <w:r>
-        <w:t xml:space="preserve">The Attributes within Entity of the entity relationship diagram have been converted into the fields of the table of the target database. We assume Attribute and Field </w:t>
-      </w:r>
-      <w:r>
-        <w:t xml:space="preserve">terms </w:t>
-      </w:r>
-      <w:r>
-        <w:t>interchangeable.</w:t>
+        <w:t>The Attributes within Entity have been co</w:t>
+      </w:r>
+      <w:r>
+        <w:t xml:space="preserve">rresponding to </w:t>
+      </w:r>
+      <w:r>
+        <w:t xml:space="preserve">the fields of the </w:t>
+      </w:r>
+      <w:r>
+        <w:t xml:space="preserve">database </w:t>
+      </w:r>
+      <w:r>
+        <w:t xml:space="preserve">table. </w:t>
+      </w:r>
+      <w:r>
+        <w:t>I use terms “attribute” and “field” as synonyms.</w:t>
       </w:r>
     </w:p>
     <w:p>
       <w:pPr>
         <w:pStyle w:val="Heading1"/>
       </w:pPr>
-      <w:bookmarkStart w:id="10" w:name="_Toc10539850"/>
+      <w:bookmarkStart w:id="9" w:name="_Toc10637935"/>
       <w:r>
         <w:t>How “Apricot DB” stores the Project Data</w:t>
       </w:r>
-      <w:bookmarkEnd w:id="10"/>
-    </w:p>
-    <w:p>
-      <w:r>
-        <w:t xml:space="preserve">The “Apricot DB” Project is a long living thing. </w:t>
-      </w:r>
-      <w:r>
-        <w:t>A designer of the database wants to be able to save the results of her work and be</w:t>
-      </w:r>
-      <w:r>
-        <w:t>en</w:t>
-      </w:r>
-      <w:r>
-        <w:t xml:space="preserve"> able to get back to the design process later. The multiple changes have been done during the design of ERD and the final database structure.</w:t>
-      </w:r>
-    </w:p>
-    <w:p>
-      <w:r>
-        <w:t>In order to store the Project data, “Apricot DB” uses the lightweight file-based database H1. This database contains the meta-</w:t>
-      </w:r>
-      <w:r>
-        <w:t>data of all Projects created and saved in the current local environment.</w:t>
-      </w:r>
-    </w:p>
-    <w:p>
-      <w:r>
-        <w:t>Opening any Project, “Apricot DB” automatically restored the condition maximally close to the latest working session with this particular Project.</w:t>
+      <w:bookmarkEnd w:id="9"/>
+    </w:p>
+    <w:p>
+      <w:r>
+        <w:t xml:space="preserve">The Projects, Snapshots, Entities, Relationships, Constraints and Attributes have been stored by </w:t>
+      </w:r>
+      <w:r>
+        <w:t xml:space="preserve">“Apricot DB” </w:t>
+      </w:r>
+      <w:r>
+        <w:t xml:space="preserve">in the special database - the </w:t>
+      </w:r>
+      <w:r>
+        <w:t>Project</w:t>
+      </w:r>
+      <w:r>
+        <w:t xml:space="preserve"> Database</w:t>
+      </w:r>
+      <w:r>
+        <w:t xml:space="preserve">. </w:t>
+      </w:r>
+      <w:r>
+        <w:t>The Project Database is a binary file, stored on the local disk.</w:t>
+      </w:r>
+    </w:p>
+    <w:p>
+      <w:r>
+        <w:t xml:space="preserve">On every run of </w:t>
+      </w:r>
+      <w:r>
+        <w:t xml:space="preserve">“Apricot DB” </w:t>
+      </w:r>
+      <w:r>
+        <w:t xml:space="preserve">it restores the most recent </w:t>
+      </w:r>
+      <w:r>
+        <w:t xml:space="preserve">condition </w:t>
+      </w:r>
+      <w:r>
+        <w:t>in the current Project</w:t>
+      </w:r>
+      <w:r>
+        <w:t>.</w:t>
       </w:r>
     </w:p>
     <w:p>
       <w:pPr>
         <w:pStyle w:val="Heading1"/>
       </w:pPr>
-      <w:bookmarkStart w:id="11" w:name="_Toc10539851"/>
+      <w:bookmarkStart w:id="10" w:name="_Toc10637936"/>
       <w:r>
         <w:t>The Elements of the “Apricot DB”- main screen</w:t>
       </w:r>
-      <w:bookmarkEnd w:id="11"/>
-    </w:p>
-    <w:p>
-      <w:r>
-        <w:t xml:space="preserve">The current Project and Snapshot: the current Project is shown on the left pane.  The </w:t>
-      </w:r>
-      <w:r>
-        <w:t xml:space="preserve">current </w:t>
-      </w:r>
-      <w:r>
-        <w:t>Snapshot</w:t>
-      </w:r>
-      <w:r>
-        <w:t>, selected</w:t>
-      </w:r>
-      <w:r>
-        <w:t xml:space="preserve"> inside the current Project is presented by the drop-down list. </w:t>
+      <w:bookmarkEnd w:id="10"/>
+    </w:p>
+    <w:p>
+      <w:r>
+        <w:t>The “Apricot DB” use interface is shown on the screen shot below.</w:t>
+      </w:r>
+      <w:r>
+        <w:t xml:space="preserve"> </w:t>
+      </w:r>
+      <w:r>
+        <w:t>The interface contains the following elements:</w:t>
+      </w:r>
+    </w:p>
+    <w:p>
+      <w:r>
+        <w:t xml:space="preserve">[1] </w:t>
+      </w:r>
+      <w:r>
+        <w:t xml:space="preserve">The Project Explorer – contains a list with all Entities in the </w:t>
+      </w:r>
+      <w:r>
+        <w:t>current Project</w:t>
+      </w:r>
+      <w:r>
+        <w:t>. The Entities which have been included into the current view (not the Main View) will be shown in bold;</w:t>
+      </w:r>
+    </w:p>
+    <w:p>
+      <w:r>
+        <w:t xml:space="preserve">[2] </w:t>
+      </w:r>
+      <w:r>
+        <w:t>The Views Tab – all the views created for the current Project ha</w:t>
+      </w:r>
+      <w:r>
+        <w:t>ve been accessible via the</w:t>
+      </w:r>
+      <w:r>
+        <w:t>se</w:t>
+      </w:r>
+      <w:r>
+        <w:t xml:space="preserve"> tabs. The most left view is always the Main View;</w:t>
+      </w:r>
+    </w:p>
+    <w:p>
+      <w:r>
+        <w:t xml:space="preserve">[3] </w:t>
+      </w:r>
+      <w:r>
+        <w:t>The “canvas” – the main “drawing” area of the current ERD (corresponds to the current view).</w:t>
+      </w:r>
+      <w:r>
+        <w:t xml:space="preserve"> This is where the user of the application is “drawing” the Entity Relationship Diagram. </w:t>
       </w:r>
     </w:p>
     <w:p>
@@ -3270,10 +3552,11 @@
           <w:noProof/>
           <w:lang w:eastAsia="en-ZA"/>
         </w:rPr>
+        <w:lastRenderedPageBreak/>
         <w:drawing>
-          <wp:inline distT="0" distB="0" distL="0" distR="0" wp14:anchorId="05D5F37B" wp14:editId="7B227DBF">
-            <wp:extent cx="5731510" cy="1471295"/>
-            <wp:effectExtent l="0" t="0" r="2540" b="0"/>
+          <wp:inline distT="0" distB="0" distL="0" distR="0" wp14:anchorId="05D5F37B" wp14:editId="11C0C1A0">
+            <wp:extent cx="5664200" cy="3056697"/>
+            <wp:effectExtent l="0" t="0" r="0" b="0"/>
             <wp:docPr id="5" name="Picture 5"/>
             <wp:cNvGraphicFramePr>
               <a:graphicFrameLocks xmlns:a="http://schemas.openxmlformats.org/drawingml/2006/main" noChangeAspect="1"/>
@@ -3286,7 +3569,13 @@
                     <pic:cNvPicPr/>
                   </pic:nvPicPr>
                   <pic:blipFill>
-                    <a:blip r:embed="rId13"/>
+                    <a:blip r:embed="rId13" cstate="print">
+                      <a:extLst>
+                        <a:ext uri="{28A0092B-C50C-407E-A947-70E740481C1C}">
+                          <a14:useLocalDpi xmlns:a14="http://schemas.microsoft.com/office/drawing/2010/main" val="0"/>
+                        </a:ext>
+                      </a:extLst>
+                    </a:blip>
                     <a:stretch>
                       <a:fillRect/>
                     </a:stretch>
@@ -3294,7 +3583,7 @@
                   <pic:spPr>
                     <a:xfrm>
                       <a:off x="0" y="0"/>
-                      <a:ext cx="5731510" cy="1471295"/>
+                      <a:ext cx="5668833" cy="3059197"/>
                     </a:xfrm>
                     <a:prstGeom prst="rect">
                       <a:avLst/>
@@ -3308,77 +3597,47 @@
       </w:r>
     </w:p>
     <w:p>
-      <w:r>
-        <w:lastRenderedPageBreak/>
-        <w:t xml:space="preserve">A collection of tables included into the current snapshot is shown </w:t>
-      </w:r>
-      <w:r>
-        <w:t>under</w:t>
-      </w:r>
-      <w:r>
-        <w:t xml:space="preserve"> </w:t>
-      </w:r>
-      <w:r>
-        <w:t>the current Project</w:t>
-      </w:r>
-      <w:r>
-        <w:t>- name</w:t>
-      </w:r>
-      <w:r>
-        <w:t xml:space="preserve"> (</w:t>
-      </w:r>
-      <w:r>
-        <w:t xml:space="preserve">see </w:t>
-      </w:r>
-      <w:r>
-        <w:t>the left pane)</w:t>
-      </w:r>
-      <w:r>
-        <w:t>.</w:t>
-      </w:r>
-    </w:p>
-    <w:p>
       <w:pPr>
         <w:rPr>
           <w:noProof/>
         </w:rPr>
       </w:pPr>
-      <w:r>
+    </w:p>
+    <w:p>
+      <w:pPr>
         <w:rPr>
           <w:noProof/>
         </w:rPr>
-        <w:t xml:space="preserve">To </w:t>
-      </w:r>
+      </w:pPr>
       <w:r>
         <w:rPr>
           <w:noProof/>
         </w:rPr>
-        <w:t xml:space="preserve">select other </w:t>
+        <w:t>The task bar on the top of the application screen c</w:t>
       </w:r>
       <w:r>
         <w:rPr>
           <w:noProof/>
         </w:rPr>
-        <w:t xml:space="preserve">snapshot use the drop down </w:t>
+        <w:t>ontains the following elements:</w:t>
       </w:r>
       <w:r>
         <w:rPr>
           <w:noProof/>
+          <w:lang w:eastAsia="en-ZA"/>
         </w:rPr>
-        <w:t>list shown below. As soon as Snapshot is selected in the drop down list, it becomes the current one.</w:t>
-      </w:r>
-    </w:p>
-    <w:p>
+        <w:t xml:space="preserve"> </w:t>
+      </w:r>
       <w:r>
         <w:rPr>
           <w:noProof/>
           <w:lang w:eastAsia="en-ZA"/>
         </w:rPr>
         <w:drawing>
-          <wp:inline distT="0" distB="0" distL="0" distR="0" wp14:anchorId="1C5C294C" wp14:editId="0A6D9530">
-            <wp:extent cx="5731510" cy="2204720"/>
-            <wp:effectExtent l="0" t="0" r="2540" b="5080"/>
-            <wp:docPr id="6" name="Picture 6"/>
+          <wp:inline distT="0" distB="0" distL="0" distR="0" wp14:anchorId="20C0E257" wp14:editId="22B7E0C0">
+            <wp:extent cx="5731510" cy="436245"/>
+            <wp:effectExtent l="0" t="0" r="2540" b="1905"/>
+            <wp:docPr id="3" name="Picture 3"/>
             <wp:cNvGraphicFramePr>
               <a:graphicFrameLocks xmlns:a="http://schemas.openxmlformats.org/drawingml/2006/main" noChangeAspect="1"/>
             </wp:cNvGraphicFramePr>
@@ -3386,11 +3645,17 @@
               <a:graphicData uri="http://schemas.openxmlformats.org/drawingml/2006/picture">
                 <pic:pic xmlns:pic="http://schemas.openxmlformats.org/drawingml/2006/picture">
                   <pic:nvPicPr>
-                    <pic:cNvPr id="1" name=""/>
+                    <pic:cNvPr id="0" name="apricot-0.5-main-menu.JPG"/>
                     <pic:cNvPicPr/>
                   </pic:nvPicPr>
                   <pic:blipFill>
-                    <a:blip r:embed="rId14"/>
+                    <a:blip r:embed="rId14" cstate="print">
+                      <a:extLst>
+                        <a:ext uri="{28A0092B-C50C-407E-A947-70E740481C1C}">
+                          <a14:useLocalDpi xmlns:a14="http://schemas.microsoft.com/office/drawing/2010/main" val="0"/>
+                        </a:ext>
+                      </a:extLst>
+                    </a:blip>
                     <a:stretch>
                       <a:fillRect/>
                     </a:stretch>
@@ -3398,7 +3663,7 @@
                   <pic:spPr>
                     <a:xfrm>
                       <a:off x="0" y="0"/>
-                      <a:ext cx="5731510" cy="2204720"/>
+                      <a:ext cx="5731510" cy="436245"/>
                     </a:xfrm>
                     <a:prstGeom prst="rect">
                       <a:avLst/>
@@ -3412,22 +3677,98 @@
       </w:r>
     </w:p>
     <w:p>
-      <w:r>
-        <w:t xml:space="preserve">The current Project and Snapshot have been stored </w:t>
-      </w:r>
-      <w:r>
-        <w:t>between different sessions of work with “Apricot DB”. This means, that when you run “Apricot DB” application next time, it automatically selects the Project and Snapshot selected in the end of the previous working session.</w:t>
+      <w:pPr>
+        <w:rPr>
+          <w:noProof/>
+        </w:rPr>
+      </w:pPr>
+      <w:r>
+        <w:rPr>
+          <w:noProof/>
+        </w:rPr>
+        <w:t>[1] The main menu</w:t>
+      </w:r>
+      <w:r>
+        <w:rPr>
+          <w:noProof/>
+        </w:rPr>
+        <w:t>;</w:t>
+      </w:r>
+    </w:p>
+    <w:p>
+      <w:pPr>
+        <w:rPr>
+          <w:noProof/>
+        </w:rPr>
+      </w:pPr>
+      <w:r>
+        <w:rPr>
+          <w:noProof/>
+        </w:rPr>
+        <w:t>[2] The Snapshot switch and editing tool;</w:t>
+      </w:r>
+    </w:p>
+    <w:p>
+      <w:pPr>
+        <w:rPr>
+          <w:noProof/>
+        </w:rPr>
+      </w:pPr>
+      <w:r>
+        <w:rPr>
+          <w:noProof/>
+        </w:rPr>
+        <w:t>[3] Save/Undo buttons, to save and undo the changes in positions of the ERD elements;</w:t>
+      </w:r>
+    </w:p>
+    <w:p>
+      <w:pPr>
+        <w:rPr>
+          <w:noProof/>
+        </w:rPr>
+      </w:pPr>
+      <w:r>
+        <w:rPr>
+          <w:noProof/>
+        </w:rPr>
+        <w:t>[4] These buttons create the new elements in the current Project: Snapshots, Views, Entities and Relationships.</w:t>
       </w:r>
     </w:p>
     <w:p>
       <w:pPr>
         <w:pStyle w:val="Heading1"/>
       </w:pPr>
-      <w:bookmarkStart w:id="12" w:name="_Toc10539852"/>
-      <w:r>
-        <w:t>Menu and tool bar</w:t>
-      </w:r>
-      <w:bookmarkEnd w:id="12"/>
+      <w:bookmarkStart w:id="11" w:name="_Toc10637937"/>
+      <w:r>
+        <w:t>Function: c</w:t>
+      </w:r>
+      <w:r>
+        <w:t>reat</w:t>
+      </w:r>
+      <w:r>
+        <w:t xml:space="preserve">e </w:t>
+      </w:r>
+      <w:r>
+        <w:t>a new Project</w:t>
+      </w:r>
+      <w:bookmarkEnd w:id="11"/>
+    </w:p>
+    <w:p>
+      <w:r>
+        <w:t>In order t</w:t>
+      </w:r>
+      <w:r>
+        <w:t xml:space="preserve">o create a new </w:t>
+      </w:r>
+      <w:r>
+        <w:t>Project,</w:t>
+      </w:r>
+      <w:r>
+        <w:t xml:space="preserve"> </w:t>
+      </w:r>
+      <w:r>
+        <w:t>use menu Project/New in main menu:</w:t>
+      </w:r>
     </w:p>
     <w:p>
       <w:r>
@@ -3436,10 +3777,10 @@
           <w:lang w:eastAsia="en-ZA"/>
         </w:rPr>
         <w:drawing>
-          <wp:inline distT="0" distB="0" distL="0" distR="0" wp14:anchorId="0F51C55C" wp14:editId="75526F04">
-            <wp:extent cx="5731510" cy="2405380"/>
-            <wp:effectExtent l="0" t="0" r="2540" b="0"/>
-            <wp:docPr id="8" name="Picture 8"/>
+          <wp:inline distT="0" distB="0" distL="0" distR="0" wp14:anchorId="48CDFA1D" wp14:editId="13D4251C">
+            <wp:extent cx="5731510" cy="1079500"/>
+            <wp:effectExtent l="0" t="0" r="2540" b="6350"/>
+            <wp:docPr id="7" name="Picture 7"/>
             <wp:cNvGraphicFramePr>
               <a:graphicFrameLocks xmlns:a="http://schemas.openxmlformats.org/drawingml/2006/main" noChangeAspect="1"/>
             </wp:cNvGraphicFramePr>
@@ -3459,7 +3800,7 @@
                   <pic:spPr>
                     <a:xfrm>
                       <a:off x="0" y="0"/>
-                      <a:ext cx="5731510" cy="2405380"/>
+                      <a:ext cx="5731510" cy="1079500"/>
                     </a:xfrm>
                     <a:prstGeom prst="rect">
                       <a:avLst/>
@@ -3472,112 +3813,59 @@
         </w:drawing>
       </w:r>
     </w:p>
-    <w:p>
-      <w:r>
-        <w:t xml:space="preserve">1) the main menu. It </w:t>
-      </w:r>
-      <w:r>
-        <w:t xml:space="preserve">permits access to the most important functions of </w:t>
-      </w:r>
-      <w:r>
-        <w:t>“Apricot DB”;</w:t>
+    <w:p/>
+    <w:p>
+      <w:r>
+        <w:t>The form of creation of the new Project is shown below.</w:t>
+      </w:r>
+    </w:p>
+    <w:p>
+      <w:r>
+        <w:t xml:space="preserve">The Project has the target database type associated with it (see the drop down list “Project Database”). </w:t>
+      </w:r>
+      <w:r>
+        <w:t>The database type might be changed any time.</w:t>
       </w:r>
       <w:r>
         <w:br/>
-        <w:t xml:space="preserve">2) menu “Snapshot” </w:t>
-      </w:r>
-      <w:r>
-        <w:t>–</w:t>
-      </w:r>
-      <w:r>
+        <w:t>The ERD Notation might be selected during the new Project creation or later</w:t>
+      </w:r>
+      <w:r>
+        <w:t xml:space="preserve"> on</w:t>
+      </w:r>
+      <w:r>
+        <w:t>.</w:t>
+      </w:r>
+      <w:r>
+        <w:br/>
+      </w:r>
+      <w:r>
+        <w:t>The Project Description is optional.</w:t>
+      </w:r>
+    </w:p>
+    <w:p>
+      <w:pPr>
+        <w:rPr>
+          <w:noProof/>
+        </w:rPr>
+      </w:pPr>
+      <w:r>
+        <w:rPr>
+          <w:noProof/>
+        </w:rPr>
+        <w:lastRenderedPageBreak/>
         <w:t xml:space="preserve"> </w:t>
       </w:r>
-      <w:r>
-        <w:t xml:space="preserve">allows edit and delete the </w:t>
-      </w:r>
-      <w:r>
-        <w:t xml:space="preserve">currently selected </w:t>
-      </w:r>
-      <w:r>
-        <w:t>Snapshot;</w:t>
-      </w:r>
-      <w:r>
-        <w:br/>
-      </w:r>
-      <w:r>
-        <w:t>3</w:t>
-      </w:r>
-      <w:r>
-        <w:t xml:space="preserve">) </w:t>
-      </w:r>
-      <w:r>
-        <w:t>m</w:t>
-      </w:r>
-      <w:r>
-        <w:t>enu “Save/Undo</w:t>
-      </w:r>
-      <w:r>
-        <w:t>” – saves or undoes the recent changes in the selected view</w:t>
-      </w:r>
-      <w:r>
-        <w:t>;</w:t>
-      </w:r>
-      <w:r>
-        <w:br/>
-        <w:t>4) menu “New” – allows to create new Snapshots, Views, Entities and Relationships</w:t>
-      </w:r>
-      <w:r>
-        <w:t xml:space="preserve"> (will be discussed later)</w:t>
-      </w:r>
-      <w:r>
-        <w:t>.</w:t>
-      </w:r>
-    </w:p>
-    <w:p>
-      <w:pPr>
-        <w:pStyle w:val="Heading1"/>
-      </w:pPr>
-      <w:bookmarkStart w:id="13" w:name="_Toc10539853"/>
-      <w:r>
-        <w:t>The c</w:t>
-      </w:r>
-      <w:r>
-        <w:t>reat</w:t>
-      </w:r>
-      <w:r>
-        <w:t>ion</w:t>
-      </w:r>
-      <w:r>
-        <w:t xml:space="preserve"> a new Project</w:t>
-      </w:r>
-      <w:bookmarkEnd w:id="13"/>
-    </w:p>
-    <w:p>
-      <w:r>
-        <w:t xml:space="preserve">The first thing needed to start working with “Apricot DB” is creation of the new Project. To create a new </w:t>
-      </w:r>
-      <w:r>
-        <w:t>Project,</w:t>
-      </w:r>
-      <w:r>
-        <w:t xml:space="preserve"> s</w:t>
-      </w:r>
-      <w:r>
-        <w:t>elect Project/New in main menu.</w:t>
-      </w:r>
-    </w:p>
-    <w:p>
       <w:r>
         <w:rPr>
           <w:noProof/>
           <w:lang w:eastAsia="en-ZA"/>
         </w:rPr>
-        <w:lastRenderedPageBreak/>
         <w:drawing>
-          <wp:inline distT="0" distB="0" distL="0" distR="0" wp14:anchorId="48CDFA1D" wp14:editId="13D4251C">
-            <wp:extent cx="5731510" cy="1079500"/>
-            <wp:effectExtent l="0" t="0" r="2540" b="6350"/>
-            <wp:docPr id="7" name="Picture 7"/>
+          <wp:inline distT="0" distB="0" distL="0" distR="0" wp14:anchorId="7F6E54DB" wp14:editId="27237401">
+            <wp:extent cx="2913121" cy="2997200"/>
+            <wp:effectExtent l="0" t="0" r="1905" b="0"/>
+            <wp:docPr id="13" name="Picture 13"/>
             <wp:cNvGraphicFramePr>
               <a:graphicFrameLocks xmlns:a="http://schemas.openxmlformats.org/drawingml/2006/main" noChangeAspect="1"/>
             </wp:cNvGraphicFramePr>
@@ -3585,7 +3873,7 @@
               <a:graphicData uri="http://schemas.openxmlformats.org/drawingml/2006/picture">
                 <pic:pic xmlns:pic="http://schemas.openxmlformats.org/drawingml/2006/picture">
                   <pic:nvPicPr>
-                    <pic:cNvPr id="1" name=""/>
+                    <pic:cNvPr id="0" name=""/>
                     <pic:cNvPicPr/>
                   </pic:nvPicPr>
                   <pic:blipFill>
@@ -3597,7 +3885,7 @@
                   <pic:spPr>
                     <a:xfrm>
                       <a:off x="0" y="0"/>
-                      <a:ext cx="5731510" cy="1079500"/>
+                      <a:ext cx="2917141" cy="3001336"/>
                     </a:xfrm>
                     <a:prstGeom prst="rect">
                       <a:avLst/>
@@ -3611,134 +3899,52 @@
       </w:r>
     </w:p>
     <w:p>
-      <w:r>
-        <w:br w:type="page"/>
-      </w:r>
-    </w:p>
-    <w:p>
-      <w:r>
-        <w:lastRenderedPageBreak/>
-        <w:t>The form of creation of the new Project is shown below.</w:t>
-      </w:r>
-    </w:p>
-    <w:p>
       <w:pPr>
         <w:rPr>
           <w:noProof/>
         </w:rPr>
       </w:pPr>
       <w:r>
-        <w:t>The Project Name is mandatory.</w:t>
-      </w:r>
-      <w:r>
-        <w:t xml:space="preserve"> </w:t>
-      </w:r>
-      <w:r>
-        <w:t>On the stage of creation of the new project the type of the target database has to be selected (the field Project Database). The Project Description is optional.</w:t>
-      </w:r>
-      <w:r>
         <w:rPr>
           <w:noProof/>
         </w:rPr>
-        <w:t xml:space="preserve"> </w:t>
-      </w:r>
-      <w:r>
-        <w:rPr>
-          <w:noProof/>
-          <w:lang w:eastAsia="en-ZA"/>
-        </w:rPr>
-        <w:drawing>
-          <wp:inline distT="0" distB="0" distL="0" distR="0" wp14:anchorId="646BEA18" wp14:editId="1373E2E4">
-            <wp:extent cx="2747875" cy="2447088"/>
-            <wp:effectExtent l="0" t="0" r="0" b="0"/>
-            <wp:docPr id="9" name="Picture 9"/>
-            <wp:cNvGraphicFramePr>
-              <a:graphicFrameLocks xmlns:a="http://schemas.openxmlformats.org/drawingml/2006/main" noChangeAspect="1"/>
-            </wp:cNvGraphicFramePr>
-            <a:graphic xmlns:a="http://schemas.openxmlformats.org/drawingml/2006/main">
-              <a:graphicData uri="http://schemas.openxmlformats.org/drawingml/2006/picture">
-                <pic:pic xmlns:pic="http://schemas.openxmlformats.org/drawingml/2006/picture">
-                  <pic:nvPicPr>
-                    <pic:cNvPr id="1" name=""/>
-                    <pic:cNvPicPr/>
-                  </pic:nvPicPr>
-                  <pic:blipFill>
-                    <a:blip r:embed="rId17"/>
-                    <a:stretch>
-                      <a:fillRect/>
-                    </a:stretch>
-                  </pic:blipFill>
-                  <pic:spPr>
-                    <a:xfrm>
-                      <a:off x="0" y="0"/>
-                      <a:ext cx="2776100" cy="2472223"/>
-                    </a:xfrm>
-                    <a:prstGeom prst="rect">
-                      <a:avLst/>
-                    </a:prstGeom>
-                  </pic:spPr>
-                </pic:pic>
-              </a:graphicData>
-            </a:graphic>
-          </wp:inline>
-        </w:drawing>
-      </w:r>
-    </w:p>
-    <w:p>
-      <w:pPr>
+        <w:t>By default “Apricot DB” create</w:t>
+      </w:r>
+      <w:r>
         <w:rPr>
           <w:noProof/>
         </w:rPr>
-      </w:pPr>
+        <w:t>s</w:t>
+      </w:r>
       <w:r>
         <w:rPr>
           <w:noProof/>
         </w:rPr>
-        <w:t>After the “Save” button was pushed, the new Project was created and presnted in the application.</w:t>
-      </w:r>
-    </w:p>
-    <w:p>
-      <w:pPr>
+        <w:t xml:space="preserve"> an empty Snapshot – “Initial snapshot created </w:t>
+      </w:r>
+      <w:r>
         <w:rPr>
           <w:noProof/>
         </w:rPr>
-      </w:pPr>
+        <w:t>&lt;on date of creation&gt;</w:t>
+      </w:r>
       <w:r>
         <w:rPr>
           <w:noProof/>
         </w:rPr>
-        <w:t>The new project “My Test “Apricot” Project” does not have any tables yet, therefore the tables list is empty (see the screenshot belo</w:t>
+        <w:t xml:space="preserve">”. The default name of the initial Snapshot can be changed later. The only view </w:t>
       </w:r>
       <w:r>
         <w:rPr>
           <w:noProof/>
         </w:rPr>
-        <w:t>w</w:t>
+        <w:t>after the creation of the Project from scratch is</w:t>
       </w:r>
       <w:r>
         <w:rPr>
           <w:noProof/>
         </w:rPr>
-        <w:t>)</w:t>
-      </w:r>
-      <w:r>
-        <w:rPr>
-          <w:noProof/>
-        </w:rPr>
-        <w:t>.</w:t>
-      </w:r>
-    </w:p>
-    <w:p>
-      <w:pPr>
-        <w:rPr>
-          <w:noProof/>
-        </w:rPr>
-      </w:pPr>
-      <w:r>
-        <w:rPr>
-          <w:noProof/>
-        </w:rPr>
-        <w:t>By default “Apricot DB” created an empty Snapshot – “Initial snapshot created 29/03/2019”. The default name of the initial Snapshot can be changed later. The only view on the screen is the “Main View”. This view is empty since there is no entities in the project yet.</w:t>
+        <w:t xml:space="preserve"> the Main View. This view is empty since there is no entities in the project yet.</w:t>
       </w:r>
     </w:p>
     <w:p>
@@ -3763,7 +3969,7 @@
                     <pic:cNvPicPr/>
                   </pic:nvPicPr>
                   <pic:blipFill>
-                    <a:blip r:embed="rId18"/>
+                    <a:blip r:embed="rId17"/>
                     <a:stretch>
                       <a:fillRect/>
                     </a:stretch>
@@ -3788,7 +3994,7 @@
       <w:pPr>
         <w:pStyle w:val="Heading1"/>
       </w:pPr>
-      <w:bookmarkStart w:id="14" w:name="_Toc10539854"/>
+      <w:bookmarkStart w:id="12" w:name="_Toc10637938"/>
       <w:r>
         <w:t xml:space="preserve">The </w:t>
       </w:r>
@@ -3804,7 +4010,7 @@
       <w:r>
         <w:t xml:space="preserve"> Scenarios</w:t>
       </w:r>
-      <w:bookmarkEnd w:id="14"/>
+      <w:bookmarkEnd w:id="12"/>
     </w:p>
     <w:p>
       <w:r>
@@ -3812,26 +4018,124 @@
       </w:r>
       <w:r>
         <w:br/>
-        <w:t>* The Entity/Relationships in the current Project can be created from scratch;</w:t>
+        <w:t xml:space="preserve">* The Entity/Relationships in the current Project </w:t>
+      </w:r>
+      <w:r>
+        <w:t>needs to</w:t>
+      </w:r>
+      <w:r>
+        <w:t xml:space="preserve"> be created from scratch;</w:t>
       </w:r>
       <w:r>
         <w:br/>
-        <w:t>* The database elements can be pulled from the real database. This process called Reverse Engineering.</w:t>
+        <w:t xml:space="preserve">* </w:t>
+      </w:r>
+      <w:proofErr w:type="gramStart"/>
+      <w:r>
+        <w:t>The</w:t>
+      </w:r>
+      <w:proofErr w:type="gramEnd"/>
+      <w:r>
+        <w:t xml:space="preserve"> database </w:t>
+      </w:r>
+      <w:r>
+        <w:t>structure</w:t>
+      </w:r>
+      <w:r>
+        <w:t xml:space="preserve"> </w:t>
+      </w:r>
+      <w:r>
+        <w:t>needs to</w:t>
+      </w:r>
+      <w:r>
+        <w:t xml:space="preserve"> be </w:t>
+      </w:r>
+      <w:r>
+        <w:t>red</w:t>
+      </w:r>
+      <w:r>
+        <w:t xml:space="preserve"> from the </w:t>
+      </w:r>
+      <w:r>
+        <w:t>existing</w:t>
+      </w:r>
+      <w:r>
+        <w:t xml:space="preserve"> database. This process called Reverse Engineering.</w:t>
       </w:r>
     </w:p>
     <w:p>
       <w:pPr>
         <w:pStyle w:val="Heading1"/>
       </w:pPr>
-      <w:bookmarkStart w:id="15" w:name="_Toc10539855"/>
+      <w:bookmarkStart w:id="13" w:name="_Toc10637939"/>
       <w:r>
         <w:t>The Reverse Engineering Process</w:t>
       </w:r>
-      <w:bookmarkEnd w:id="15"/>
-    </w:p>
-    <w:p>
-      <w:r>
-        <w:t>Let’s assume that we’ve got access to some real existing database, which structure we would like to start working with (analyse, alter, extend).</w:t>
+      <w:bookmarkEnd w:id="13"/>
+    </w:p>
+    <w:p>
+      <w:r>
+        <w:t xml:space="preserve">Use menu Operations/Reverse Engineering to start the </w:t>
+      </w:r>
+      <w:r>
+        <w:t xml:space="preserve">Reverse Engineering </w:t>
+      </w:r>
+      <w:r>
+        <w:t>process:</w:t>
+      </w:r>
+    </w:p>
+    <w:p>
+      <w:r>
+        <w:rPr>
+          <w:noProof/>
+          <w:lang w:eastAsia="en-ZA"/>
+        </w:rPr>
+        <w:drawing>
+          <wp:inline distT="0" distB="0" distL="0" distR="0" wp14:anchorId="2E87EB82" wp14:editId="3996391C">
+            <wp:extent cx="5731510" cy="975995"/>
+            <wp:effectExtent l="0" t="0" r="2540" b="0"/>
+            <wp:docPr id="14" name="Picture 14"/>
+            <wp:cNvGraphicFramePr>
+              <a:graphicFrameLocks xmlns:a="http://schemas.openxmlformats.org/drawingml/2006/main" noChangeAspect="1"/>
+            </wp:cNvGraphicFramePr>
+            <a:graphic xmlns:a="http://schemas.openxmlformats.org/drawingml/2006/main">
+              <a:graphicData uri="http://schemas.openxmlformats.org/drawingml/2006/picture">
+                <pic:pic xmlns:pic="http://schemas.openxmlformats.org/drawingml/2006/picture">
+                  <pic:nvPicPr>
+                    <pic:cNvPr id="1" name=""/>
+                    <pic:cNvPicPr/>
+                  </pic:nvPicPr>
+                  <pic:blipFill>
+                    <a:blip r:embed="rId18"/>
+                    <a:stretch>
+                      <a:fillRect/>
+                    </a:stretch>
+                  </pic:blipFill>
+                  <pic:spPr>
+                    <a:xfrm>
+                      <a:off x="0" y="0"/>
+                      <a:ext cx="5731510" cy="975995"/>
+                    </a:xfrm>
+                    <a:prstGeom prst="rect">
+                      <a:avLst/>
+                    </a:prstGeom>
+                  </pic:spPr>
+                </pic:pic>
+              </a:graphicData>
+            </a:graphic>
+          </wp:inline>
+        </w:drawing>
+      </w:r>
+    </w:p>
+    <w:p>
+      <w:r>
+        <w:t>T</w:t>
+      </w:r>
+      <w:r>
+        <w:t xml:space="preserve">he form of connection to the Database </w:t>
+      </w:r>
+      <w:r>
+        <w:t>depends on the database type (see the Project parameters above). Below the example of the SQL Server connection form is shown:</w:t>
       </w:r>
     </w:p>
     <w:p>
@@ -3842,10 +4146,10 @@
         </w:rPr>
         <w:lastRenderedPageBreak/>
         <w:drawing>
-          <wp:inline distT="0" distB="0" distL="0" distR="0" wp14:anchorId="2E87EB82" wp14:editId="3996391C">
-            <wp:extent cx="5731510" cy="975995"/>
-            <wp:effectExtent l="0" t="0" r="2540" b="0"/>
-            <wp:docPr id="14" name="Picture 14"/>
+          <wp:inline distT="0" distB="0" distL="0" distR="0" wp14:anchorId="2C620D03" wp14:editId="429F092D">
+            <wp:extent cx="2321169" cy="1457606"/>
+            <wp:effectExtent l="0" t="0" r="3175" b="9525"/>
+            <wp:docPr id="15" name="Picture 15"/>
             <wp:cNvGraphicFramePr>
               <a:graphicFrameLocks xmlns:a="http://schemas.openxmlformats.org/drawingml/2006/main" noChangeAspect="1"/>
             </wp:cNvGraphicFramePr>
@@ -3865,60 +4169,6 @@
                   <pic:spPr>
                     <a:xfrm>
                       <a:off x="0" y="0"/>
-                      <a:ext cx="5731510" cy="975995"/>
-                    </a:xfrm>
-                    <a:prstGeom prst="rect">
-                      <a:avLst/>
-                    </a:prstGeom>
-                  </pic:spPr>
-                </pic:pic>
-              </a:graphicData>
-            </a:graphic>
-          </wp:inline>
-        </w:drawing>
-      </w:r>
-    </w:p>
-    <w:p>
-      <w:r>
-        <w:t>Using menu Operations/Reverse Engineering, the form of connection to the Database is shown</w:t>
-      </w:r>
-      <w:r>
-        <w:t xml:space="preserve"> below</w:t>
-      </w:r>
-      <w:r>
-        <w:t>:</w:t>
-      </w:r>
-    </w:p>
-    <w:p>
-      <w:r>
-        <w:rPr>
-          <w:noProof/>
-          <w:lang w:eastAsia="en-ZA"/>
-        </w:rPr>
-        <w:drawing>
-          <wp:inline distT="0" distB="0" distL="0" distR="0" wp14:anchorId="2C620D03" wp14:editId="429F092D">
-            <wp:extent cx="2321169" cy="1457606"/>
-            <wp:effectExtent l="0" t="0" r="3175" b="9525"/>
-            <wp:docPr id="15" name="Picture 15"/>
-            <wp:cNvGraphicFramePr>
-              <a:graphicFrameLocks xmlns:a="http://schemas.openxmlformats.org/drawingml/2006/main" noChangeAspect="1"/>
-            </wp:cNvGraphicFramePr>
-            <a:graphic xmlns:a="http://schemas.openxmlformats.org/drawingml/2006/main">
-              <a:graphicData uri="http://schemas.openxmlformats.org/drawingml/2006/picture">
-                <pic:pic xmlns:pic="http://schemas.openxmlformats.org/drawingml/2006/picture">
-                  <pic:nvPicPr>
-                    <pic:cNvPr id="1" name=""/>
-                    <pic:cNvPicPr/>
-                  </pic:nvPicPr>
-                  <pic:blipFill>
-                    <a:blip r:embed="rId20"/>
-                    <a:stretch>
-                      <a:fillRect/>
-                    </a:stretch>
-                  </pic:blipFill>
-                  <pic:spPr>
-                    <a:xfrm>
-                      <a:off x="0" y="0"/>
                       <a:ext cx="2348262" cy="1474619"/>
                     </a:xfrm>
                     <a:prstGeom prst="rect">
@@ -3934,7 +4184,22 @@
     </w:p>
     <w:p>
       <w:r>
-        <w:t>After the successful connection to the target database, Apricot DB scans the database structure and offers a list of the tables found:</w:t>
+        <w:t>If the connection to the target database was successful</w:t>
+      </w:r>
+      <w:r>
+        <w:t>,</w:t>
+      </w:r>
+      <w:r>
+        <w:t xml:space="preserve"> </w:t>
+      </w:r>
+      <w:r>
+        <w:t>Apricot DB scan</w:t>
+      </w:r>
+      <w:r>
+        <w:t>s</w:t>
+      </w:r>
+      <w:r>
+        <w:t xml:space="preserve"> the database structure and offers a list of the tables found:</w:t>
       </w:r>
     </w:p>
     <w:p>
@@ -3959,7 +4224,7 @@
                     <pic:cNvPicPr/>
                   </pic:nvPicPr>
                   <pic:blipFill>
-                    <a:blip r:embed="rId21"/>
+                    <a:blip r:embed="rId20"/>
                     <a:stretch>
                       <a:fillRect/>
                     </a:stretch>
@@ -3982,14 +4247,44 @@
     </w:p>
     <w:p>
       <w:r>
-        <w:t>The selected tables will be “pulled” into the current Project/Snapshot.</w:t>
-      </w:r>
-      <w:r>
-        <w:t xml:space="preserve"> Any tables in the list can be excluded from the resulting set on this stage.</w:t>
+        <w:t xml:space="preserve">The selected tables will be </w:t>
+      </w:r>
+      <w:r>
+        <w:t>added</w:t>
+      </w:r>
+      <w:r>
+        <w:t xml:space="preserve"> into the current Snapshot.</w:t>
+      </w:r>
+      <w:r>
+        <w:t xml:space="preserve"> Any tables in the list can be excluded from the resulting set on this stage</w:t>
+      </w:r>
+      <w:r>
+        <w:t xml:space="preserve"> (uncheck the flag “included”)</w:t>
+      </w:r>
+      <w:r>
+        <w:t>.</w:t>
       </w:r>
       <w:r>
         <w:br/>
-        <w:t>Note: Unchecking the tables in the “Include” list, excludes them from the resulting set. This operation has potential risk of violation of the referential integrity of the resulting ER Diagram. In order to prevent that, “Apricot DB” analyses the referential integrity existing in the current database schema. It warns if any integrity violations have been identified on this stage. For example, there is a table “A” and it is a parent of the tables “B” and “C”</w:t>
+        <w:t xml:space="preserve">Note: Unchecking the tables in the “Include” list, excludes them from the resulting set. This operation has potential risk of violation of the referential integrity of the resulting ER Diagram. In order to prevent that, “Apricot DB” analyses the referential integrity existing in the current database schema. </w:t>
+      </w:r>
+      <w:r>
+        <w:t>The warning is issued</w:t>
+      </w:r>
+      <w:r>
+        <w:t xml:space="preserve"> if </w:t>
+      </w:r>
+      <w:r>
+        <w:t>any potential</w:t>
+      </w:r>
+      <w:r>
+        <w:t xml:space="preserve"> integrity violations </w:t>
+      </w:r>
+      <w:r>
+        <w:t>were</w:t>
+      </w:r>
+      <w:r>
+        <w:t xml:space="preserve"> identified on this stage. For example, there is a table “A” and it is a parent of the tables “B” and “C”</w:t>
       </w:r>
       <w:r>
         <w:t>. If</w:t>
@@ -4015,8 +4310,19 @@
     </w:p>
     <w:p>
       <w:r>
-        <w:lastRenderedPageBreak/>
-        <w:t>If potential violation of the referential integrity was found, “Apricot DB” warns the user with the message shown below:</w:t>
+        <w:t xml:space="preserve">If </w:t>
+      </w:r>
+      <w:r>
+        <w:t xml:space="preserve">the </w:t>
+      </w:r>
+      <w:r>
+        <w:t xml:space="preserve">potential violation of the referential integrity was found, “Apricot DB” </w:t>
+      </w:r>
+      <w:r>
+        <w:t>issues a warning in the flowing form</w:t>
+      </w:r>
+      <w:r>
+        <w:t>:</w:t>
       </w:r>
     </w:p>
     <w:p>
@@ -4025,6 +4331,7 @@
           <w:noProof/>
           <w:lang w:eastAsia="en-ZA"/>
         </w:rPr>
+        <w:lastRenderedPageBreak/>
         <w:drawing>
           <wp:inline distT="0" distB="0" distL="0" distR="0" wp14:anchorId="137D4D4E" wp14:editId="6D18EA94">
             <wp:extent cx="2211575" cy="2398037"/>
@@ -4041,7 +4348,7 @@
                     <pic:cNvPicPr/>
                   </pic:nvPicPr>
                   <pic:blipFill>
-                    <a:blip r:embed="rId22"/>
+                    <a:blip r:embed="rId21"/>
                     <a:stretch>
                       <a:fillRect/>
                     </a:stretch>
@@ -4106,7 +4413,7 @@
                     <pic:cNvPicPr/>
                   </pic:nvPicPr>
                   <pic:blipFill>
-                    <a:blip r:embed="rId23"/>
+                    <a:blip r:embed="rId22"/>
                     <a:stretch>
                       <a:fillRect/>
                     </a:stretch>
@@ -4139,49 +4446,77 @@
       <w:pPr>
         <w:pStyle w:val="Heading1"/>
       </w:pPr>
-      <w:bookmarkStart w:id="16" w:name="_Toc10539856"/>
-      <w:r>
-        <w:t>The graphical notation of “Apricot DB”</w:t>
-      </w:r>
-      <w:bookmarkEnd w:id="16"/>
-    </w:p>
-    <w:p>
-      <w:r>
-        <w:t xml:space="preserve">“Apricot DB” uses the standard </w:t>
-      </w:r>
-      <w:r>
-        <w:t>notation IDEF1x. There are not sufficient simplifications, extensions and alterations</w:t>
-      </w:r>
-      <w:r>
-        <w:t>, though</w:t>
-      </w:r>
-      <w:r>
-        <w:t>.</w:t>
-      </w:r>
-    </w:p>
-    <w:p>
-      <w:r>
-        <w:lastRenderedPageBreak/>
-        <w:t>IDEF1x is very intuitive ERD- notation. It is not contradictive to other big desktop systems like “Enterprise Architect”, “</w:t>
-      </w:r>
-      <w:proofErr w:type="spellStart"/>
-      <w:r>
-        <w:t>ERWin</w:t>
-      </w:r>
-      <w:proofErr w:type="spellEnd"/>
-      <w:r>
-        <w:t>”, “Oracle Designer”, “IBM Rational Rose” and so one.</w:t>
+      <w:bookmarkStart w:id="14" w:name="_Toc10637940"/>
+      <w:r>
+        <w:t xml:space="preserve">The </w:t>
+      </w:r>
+      <w:r>
+        <w:t xml:space="preserve">ERD- </w:t>
+      </w:r>
+      <w:r>
+        <w:t>graphical notation</w:t>
+      </w:r>
+      <w:r>
+        <w:t>s</w:t>
+      </w:r>
+      <w:r>
+        <w:t xml:space="preserve"> </w:t>
+      </w:r>
+      <w:r>
+        <w:t>in</w:t>
+      </w:r>
+      <w:r>
+        <w:t xml:space="preserve"> “Apricot DB”</w:t>
+      </w:r>
+      <w:bookmarkEnd w:id="14"/>
+    </w:p>
+    <w:p>
+      <w:r>
+        <w:t xml:space="preserve">“Apricot DB” </w:t>
+      </w:r>
+      <w:r>
+        <w:t>supports two ERD notations: The “Crow’s Foot” and the standardized</w:t>
+      </w:r>
+      <w:r>
+        <w:t xml:space="preserve"> </w:t>
+      </w:r>
+      <w:r>
+        <w:t xml:space="preserve">notation IDEF1x. </w:t>
+      </w:r>
+      <w:r>
+        <w:t>The “Crow’s Foot” notation is very popular nowadays. It is a primary notation in Apricot DB.</w:t>
+      </w:r>
+      <w:r>
+        <w:br/>
+        <w:t xml:space="preserve">The </w:t>
+      </w:r>
+      <w:r>
+        <w:t xml:space="preserve">IDEF1x </w:t>
+      </w:r>
+      <w:r>
+        <w:t xml:space="preserve">standard ERD notation </w:t>
+      </w:r>
+      <w:r>
+        <w:t>is very intuitive</w:t>
+      </w:r>
+      <w:r>
+        <w:t xml:space="preserve">, but less popular than the “Crow’s Foot”. </w:t>
+      </w:r>
+      <w:r>
+        <w:br/>
+        <w:t>In order to switch between notations use the Edit Project form (menu Project/Edit).</w:t>
       </w:r>
     </w:p>
     <w:p>
       <w:pPr>
         <w:pStyle w:val="Heading2"/>
       </w:pPr>
-      <w:bookmarkStart w:id="17" w:name="_Toc10539857"/>
-      <w:r>
+      <w:bookmarkStart w:id="15" w:name="_Toc10637941"/>
+      <w:r>
+        <w:lastRenderedPageBreak/>
         <w:t>Entities and Relationships between them</w:t>
       </w:r>
-      <w:bookmarkEnd w:id="17"/>
+      <w:bookmarkEnd w:id="15"/>
     </w:p>
     <w:p>
       <w:r>
@@ -4199,10 +4534,111 @@
         <w:t xml:space="preserve">In the Relationship </w:t>
       </w:r>
       <w:r>
-        <w:t>below, the Entity on the left side called a Parent. The Entity of the right side called a Child.</w:t>
-      </w:r>
-      <w:r>
-        <w:t xml:space="preserve"> In other popular terminology they would be a Master and a Slave.</w:t>
+        <w:t xml:space="preserve">below, the Entity on the left side called </w:t>
+      </w:r>
+      <w:r>
+        <w:t>“</w:t>
+      </w:r>
+      <w:r>
+        <w:t>Parent</w:t>
+      </w:r>
+      <w:r>
+        <w:t>”</w:t>
+      </w:r>
+      <w:r>
+        <w:t xml:space="preserve">. The Entity of the right side called a </w:t>
+      </w:r>
+      <w:r>
+        <w:t>“</w:t>
+      </w:r>
+      <w:r>
+        <w:t>Child</w:t>
+      </w:r>
+      <w:r>
+        <w:t>”</w:t>
+      </w:r>
+      <w:r>
+        <w:t>.</w:t>
+      </w:r>
+      <w:r>
+        <w:t xml:space="preserve"> In other popular terminology they would be </w:t>
+      </w:r>
+      <w:r>
+        <w:t>“</w:t>
+      </w:r>
+      <w:r>
+        <w:t>Master</w:t>
+      </w:r>
+      <w:r>
+        <w:t>”</w:t>
+      </w:r>
+      <w:r>
+        <w:t xml:space="preserve"> and </w:t>
+      </w:r>
+      <w:r>
+        <w:t>“</w:t>
+      </w:r>
+      <w:r>
+        <w:t>Slave</w:t>
+      </w:r>
+      <w:r>
+        <w:t>” respectively</w:t>
+      </w:r>
+      <w:r>
+        <w:t>.</w:t>
+      </w:r>
+    </w:p>
+    <w:p>
+      <w:r>
+        <w:t>The “Crow’s Foot” notation:</w:t>
+      </w:r>
+    </w:p>
+    <w:p>
+      <w:r>
+        <w:rPr>
+          <w:noProof/>
+          <w:lang w:eastAsia="en-ZA"/>
+        </w:rPr>
+        <w:drawing>
+          <wp:inline distT="0" distB="0" distL="0" distR="0" wp14:anchorId="35E817B6" wp14:editId="76AC7012">
+            <wp:extent cx="2763485" cy="1250950"/>
+            <wp:effectExtent l="0" t="0" r="0" b="6350"/>
+            <wp:docPr id="47" name="Picture 47"/>
+            <wp:cNvGraphicFramePr>
+              <a:graphicFrameLocks xmlns:a="http://schemas.openxmlformats.org/drawingml/2006/main" noChangeAspect="1"/>
+            </wp:cNvGraphicFramePr>
+            <a:graphic xmlns:a="http://schemas.openxmlformats.org/drawingml/2006/main">
+              <a:graphicData uri="http://schemas.openxmlformats.org/drawingml/2006/picture">
+                <pic:pic xmlns:pic="http://schemas.openxmlformats.org/drawingml/2006/picture">
+                  <pic:nvPicPr>
+                    <pic:cNvPr id="0" name=""/>
+                    <pic:cNvPicPr/>
+                  </pic:nvPicPr>
+                  <pic:blipFill>
+                    <a:blip r:embed="rId23"/>
+                    <a:stretch>
+                      <a:fillRect/>
+                    </a:stretch>
+                  </pic:blipFill>
+                  <pic:spPr>
+                    <a:xfrm>
+                      <a:off x="0" y="0"/>
+                      <a:ext cx="2763497" cy="1250955"/>
+                    </a:xfrm>
+                    <a:prstGeom prst="rect">
+                      <a:avLst/>
+                    </a:prstGeom>
+                  </pic:spPr>
+                </pic:pic>
+              </a:graphicData>
+            </a:graphic>
+          </wp:inline>
+        </w:drawing>
+      </w:r>
+    </w:p>
+    <w:p>
+      <w:r>
+        <w:t>The IDEX1x notation:</w:t>
       </w:r>
     </w:p>
     <w:p>
@@ -4282,11 +4718,11 @@
       <w:pPr>
         <w:pStyle w:val="Heading2"/>
       </w:pPr>
-      <w:bookmarkStart w:id="18" w:name="_Toc10539858"/>
+      <w:bookmarkStart w:id="16" w:name="_Toc10637942"/>
       <w:r>
         <w:t>The Identifying Relationship</w:t>
       </w:r>
-      <w:bookmarkEnd w:id="18"/>
+      <w:bookmarkEnd w:id="16"/>
     </w:p>
     <w:p>
       <w:r>
@@ -4344,11 +4780,12 @@
       <w:pPr>
         <w:pStyle w:val="Heading2"/>
       </w:pPr>
-      <w:bookmarkStart w:id="19" w:name="_Toc10539859"/>
-      <w:r>
+      <w:bookmarkStart w:id="17" w:name="_Toc10637943"/>
+      <w:r>
+        <w:lastRenderedPageBreak/>
         <w:t>The Non-Identifying Mandatory Relationship</w:t>
       </w:r>
-      <w:bookmarkEnd w:id="19"/>
+      <w:bookmarkEnd w:id="17"/>
     </w:p>
     <w:p>
       <w:r>
@@ -4403,11 +4840,11 @@
       <w:pPr>
         <w:pStyle w:val="Heading2"/>
       </w:pPr>
-      <w:bookmarkStart w:id="20" w:name="_Toc10539860"/>
+      <w:bookmarkStart w:id="18" w:name="_Toc10637944"/>
       <w:r>
         <w:t>The Not-Identifying Optional Relationship</w:t>
       </w:r>
-      <w:bookmarkEnd w:id="20"/>
+      <w:bookmarkEnd w:id="18"/>
     </w:p>
     <w:p>
       <w:r>
@@ -4478,11 +4915,11 @@
       <w:pPr>
         <w:pStyle w:val="Heading2"/>
       </w:pPr>
-      <w:bookmarkStart w:id="21" w:name="_Toc10539861"/>
+      <w:bookmarkStart w:id="19" w:name="_Toc10637945"/>
       <w:r>
         <w:t>The “Auto”- relationship</w:t>
       </w:r>
-      <w:bookmarkEnd w:id="21"/>
+      <w:bookmarkEnd w:id="19"/>
     </w:p>
     <w:p>
       <w:r>
@@ -4539,11 +4976,11 @@
       <w:pPr>
         <w:pStyle w:val="Heading1"/>
       </w:pPr>
-      <w:bookmarkStart w:id="22" w:name="_Toc10539862"/>
+      <w:bookmarkStart w:id="20" w:name="_Toc10637946"/>
       <w:r>
         <w:t>Resolving the “many-to-many” relationship</w:t>
       </w:r>
-      <w:bookmarkEnd w:id="22"/>
+      <w:bookmarkEnd w:id="20"/>
     </w:p>
     <w:p>
       <w:r>
@@ -4562,16 +4999,17 @@
     </w:p>
     <w:p>
       <w:r>
+        <w:lastRenderedPageBreak/>
         <w:t>This “many-to-many” resolution was implemented using the identifying relationships on both sides.</w:t>
       </w:r>
     </w:p>
     <w:p>
+      <w:bookmarkStart w:id="21" w:name="_GoBack"/>
       <w:r>
         <w:rPr>
           <w:noProof/>
           <w:lang w:eastAsia="en-ZA"/>
         </w:rPr>
-        <w:lastRenderedPageBreak/>
         <w:drawing>
           <wp:inline distT="0" distB="0" distL="0" distR="0" wp14:anchorId="4CD5E9BB" wp14:editId="0F627C0C">
             <wp:extent cx="5731510" cy="2113915"/>
@@ -4608,6 +5046,7 @@
           </wp:inline>
         </w:drawing>
       </w:r>
+      <w:bookmarkEnd w:id="21"/>
     </w:p>
     <w:p/>
     <w:p>
@@ -4663,7 +5102,7 @@
       <w:pPr>
         <w:pStyle w:val="Heading1"/>
       </w:pPr>
-      <w:bookmarkStart w:id="23" w:name="_Toc10539863"/>
+      <w:bookmarkStart w:id="22" w:name="_Toc10637947"/>
       <w:r>
         <w:t xml:space="preserve">The </w:t>
       </w:r>
@@ -4673,7 +5112,7 @@
       <w:r>
         <w:t>notation</w:t>
       </w:r>
-      <w:bookmarkEnd w:id="23"/>
+      <w:bookmarkEnd w:id="22"/>
     </w:p>
     <w:p>
       <w:r>
@@ -4746,6 +5185,9 @@
       </w:r>
       <w:r>
         <w:br/>
+      </w:r>
+      <w:r>
+        <w:lastRenderedPageBreak/>
         <w:t>UC – the Unique Constraint;</w:t>
       </w:r>
       <w:r>
@@ -4759,7 +5201,6 @@
           <w:noProof/>
           <w:lang w:eastAsia="en-ZA"/>
         </w:rPr>
-        <w:lastRenderedPageBreak/>
         <w:drawing>
           <wp:inline distT="0" distB="0" distL="0" distR="0" wp14:anchorId="74F407C2" wp14:editId="50DAA52C">
             <wp:extent cx="2900149" cy="1206998"/>
@@ -4822,7 +5263,7 @@
       <w:pPr>
         <w:pStyle w:val="Heading1"/>
       </w:pPr>
-      <w:bookmarkStart w:id="24" w:name="_Toc10539864"/>
+      <w:bookmarkStart w:id="23" w:name="_Toc10637948"/>
       <w:r>
         <w:t xml:space="preserve">Working with </w:t>
       </w:r>
@@ -4832,7 +5273,7 @@
       <w:r>
         <w:t>Entities</w:t>
       </w:r>
-      <w:bookmarkEnd w:id="24"/>
+      <w:bookmarkEnd w:id="23"/>
     </w:p>
     <w:p>
       <w:r>
@@ -4994,7 +5435,11 @@
     </w:p>
     <w:p>
       <w:r>
-        <w:t>The sequence of columns in the “Columns” grid will be used for generation of the database create- script. This will be the physical sequence of the columns then. The column can be moved up and down</w:t>
+        <w:t xml:space="preserve">The sequence of columns in the “Columns” grid will be used for generation of the database create- script. This will be the physical sequence of the columns then. The column can be moved up and </w:t>
+      </w:r>
+      <w:r>
+        <w:lastRenderedPageBreak/>
+        <w:t>down</w:t>
       </w:r>
       <w:r>
         <w:t xml:space="preserve"> in the sequence</w:t>
@@ -5020,7 +5465,6 @@
           <w:noProof/>
           <w:lang w:eastAsia="en-ZA"/>
         </w:rPr>
-        <w:lastRenderedPageBreak/>
         <w:drawing>
           <wp:inline distT="0" distB="0" distL="0" distR="0" wp14:anchorId="3DDAF420" wp14:editId="090E88CA">
             <wp:extent cx="3996782" cy="2559050"/>
@@ -5136,7 +5580,244 @@
       <w:pPr>
         <w:pStyle w:val="Heading1"/>
       </w:pPr>
-      <w:bookmarkStart w:id="25" w:name="_Toc10539865"/>
+      <w:bookmarkStart w:id="24" w:name="_Toc10637949"/>
+      <w:r>
+        <w:t>The Default</w:t>
+      </w:r>
+      <w:r>
+        <w:t>-</w:t>
+      </w:r>
+      <w:r>
+        <w:t>, Simplified</w:t>
+      </w:r>
+      <w:r>
+        <w:t>-</w:t>
+      </w:r>
+      <w:r>
+        <w:t xml:space="preserve"> and Extended</w:t>
+      </w:r>
+      <w:r>
+        <w:t>-</w:t>
+      </w:r>
+      <w:r>
+        <w:t xml:space="preserve"> Entity information</w:t>
+      </w:r>
+      <w:bookmarkEnd w:id="24"/>
+      <w:r>
+        <w:t xml:space="preserve"> </w:t>
+      </w:r>
+    </w:p>
+    <w:p>
+      <w:r>
+        <w:t>The diagram might be operatively reconfigured depending on the level of required details.</w:t>
+      </w:r>
+    </w:p>
+    <w:p>
+      <w:r>
+        <w:t>In order to switch between different level of Entity information use the content menu anywhere in the drawing field of the diagram (the right mouse button click):</w:t>
+      </w:r>
+    </w:p>
+    <w:p>
+      <w:r>
+        <w:rPr>
+          <w:noProof/>
+          <w:lang w:eastAsia="en-ZA"/>
+        </w:rPr>
+        <w:lastRenderedPageBreak/>
+        <w:drawing>
+          <wp:inline distT="0" distB="0" distL="0" distR="0" wp14:anchorId="7071AD39" wp14:editId="035C01F5">
+            <wp:extent cx="1657350" cy="1379875"/>
+            <wp:effectExtent l="0" t="0" r="0" b="0"/>
+            <wp:docPr id="51" name="Picture 51"/>
+            <wp:cNvGraphicFramePr>
+              <a:graphicFrameLocks xmlns:a="http://schemas.openxmlformats.org/drawingml/2006/main" noChangeAspect="1"/>
+            </wp:cNvGraphicFramePr>
+            <a:graphic xmlns:a="http://schemas.openxmlformats.org/drawingml/2006/main">
+              <a:graphicData uri="http://schemas.openxmlformats.org/drawingml/2006/picture">
+                <pic:pic xmlns:pic="http://schemas.openxmlformats.org/drawingml/2006/picture">
+                  <pic:nvPicPr>
+                    <pic:cNvPr id="0" name=""/>
+                    <pic:cNvPicPr/>
+                  </pic:nvPicPr>
+                  <pic:blipFill>
+                    <a:blip r:embed="rId37"/>
+                    <a:stretch>
+                      <a:fillRect/>
+                    </a:stretch>
+                  </pic:blipFill>
+                  <pic:spPr>
+                    <a:xfrm>
+                      <a:off x="0" y="0"/>
+                      <a:ext cx="1659854" cy="1381959"/>
+                    </a:xfrm>
+                    <a:prstGeom prst="rect">
+                      <a:avLst/>
+                    </a:prstGeom>
+                  </pic:spPr>
+                </pic:pic>
+              </a:graphicData>
+            </a:graphic>
+          </wp:inline>
+        </w:drawing>
+      </w:r>
+    </w:p>
+    <w:p>
+      <w:r>
+        <w:t>The “default” level of details presents the fields of entities without types:</w:t>
+      </w:r>
+    </w:p>
+    <w:p>
+      <w:r>
+        <w:rPr>
+          <w:noProof/>
+          <w:lang w:eastAsia="en-ZA"/>
+        </w:rPr>
+        <w:drawing>
+          <wp:inline distT="0" distB="0" distL="0" distR="0" wp14:anchorId="293961B8" wp14:editId="5B6C4611">
+            <wp:extent cx="5731510" cy="3091096"/>
+            <wp:effectExtent l="0" t="0" r="2540" b="0"/>
+            <wp:docPr id="48" name="Picture 48"/>
+            <wp:cNvGraphicFramePr>
+              <a:graphicFrameLocks xmlns:a="http://schemas.openxmlformats.org/drawingml/2006/main" noChangeAspect="1"/>
+            </wp:cNvGraphicFramePr>
+            <a:graphic xmlns:a="http://schemas.openxmlformats.org/drawingml/2006/main">
+              <a:graphicData uri="http://schemas.openxmlformats.org/drawingml/2006/picture">
+                <pic:pic xmlns:pic="http://schemas.openxmlformats.org/drawingml/2006/picture">
+                  <pic:nvPicPr>
+                    <pic:cNvPr id="0" name=""/>
+                    <pic:cNvPicPr/>
+                  </pic:nvPicPr>
+                  <pic:blipFill>
+                    <a:blip r:embed="rId38"/>
+                    <a:stretch>
+                      <a:fillRect/>
+                    </a:stretch>
+                  </pic:blipFill>
+                  <pic:spPr>
+                    <a:xfrm>
+                      <a:off x="0" y="0"/>
+                      <a:ext cx="5731510" cy="3091096"/>
+                    </a:xfrm>
+                    <a:prstGeom prst="rect">
+                      <a:avLst/>
+                    </a:prstGeom>
+                  </pic:spPr>
+                </pic:pic>
+              </a:graphicData>
+            </a:graphic>
+          </wp:inline>
+        </w:drawing>
+      </w:r>
+    </w:p>
+    <w:p>
+      <w:r>
+        <w:t>The “simplified” view contains only the primary key attributes, omitting the non-key attributes:</w:t>
+      </w:r>
+    </w:p>
+    <w:p>
+      <w:r>
+        <w:rPr>
+          <w:noProof/>
+          <w:lang w:eastAsia="en-ZA"/>
+        </w:rPr>
+        <w:drawing>
+          <wp:inline distT="0" distB="0" distL="0" distR="0" wp14:anchorId="72CCB12E" wp14:editId="6B1B57D3">
+            <wp:extent cx="5731510" cy="3195194"/>
+            <wp:effectExtent l="0" t="0" r="2540" b="5715"/>
+            <wp:docPr id="50" name="Picture 50"/>
+            <wp:cNvGraphicFramePr>
+              <a:graphicFrameLocks xmlns:a="http://schemas.openxmlformats.org/drawingml/2006/main" noChangeAspect="1"/>
+            </wp:cNvGraphicFramePr>
+            <a:graphic xmlns:a="http://schemas.openxmlformats.org/drawingml/2006/main">
+              <a:graphicData uri="http://schemas.openxmlformats.org/drawingml/2006/picture">
+                <pic:pic xmlns:pic="http://schemas.openxmlformats.org/drawingml/2006/picture">
+                  <pic:nvPicPr>
+                    <pic:cNvPr id="0" name=""/>
+                    <pic:cNvPicPr/>
+                  </pic:nvPicPr>
+                  <pic:blipFill>
+                    <a:blip r:embed="rId39"/>
+                    <a:stretch>
+                      <a:fillRect/>
+                    </a:stretch>
+                  </pic:blipFill>
+                  <pic:spPr>
+                    <a:xfrm>
+                      <a:off x="0" y="0"/>
+                      <a:ext cx="5731510" cy="3195194"/>
+                    </a:xfrm>
+                    <a:prstGeom prst="rect">
+                      <a:avLst/>
+                    </a:prstGeom>
+                  </pic:spPr>
+                </pic:pic>
+              </a:graphicData>
+            </a:graphic>
+          </wp:inline>
+        </w:drawing>
+      </w:r>
+    </w:p>
+    <w:p>
+      <w:r>
+        <w:t xml:space="preserve"> The “extended” view </w:t>
+      </w:r>
+      <w:r>
+        <w:t>reflects the attributes type information:</w:t>
+      </w:r>
+      <w:r>
+        <w:t xml:space="preserve"> </w:t>
+      </w:r>
+    </w:p>
+    <w:p>
+      <w:r>
+        <w:rPr>
+          <w:noProof/>
+          <w:lang w:eastAsia="en-ZA"/>
+        </w:rPr>
+        <w:lastRenderedPageBreak/>
+        <w:drawing>
+          <wp:inline distT="0" distB="0" distL="0" distR="0" wp14:anchorId="10FCE352" wp14:editId="71FD8EBA">
+            <wp:extent cx="5731510" cy="3524021"/>
+            <wp:effectExtent l="0" t="0" r="2540" b="635"/>
+            <wp:docPr id="52" name="Picture 52"/>
+            <wp:cNvGraphicFramePr>
+              <a:graphicFrameLocks xmlns:a="http://schemas.openxmlformats.org/drawingml/2006/main" noChangeAspect="1"/>
+            </wp:cNvGraphicFramePr>
+            <a:graphic xmlns:a="http://schemas.openxmlformats.org/drawingml/2006/main">
+              <a:graphicData uri="http://schemas.openxmlformats.org/drawingml/2006/picture">
+                <pic:pic xmlns:pic="http://schemas.openxmlformats.org/drawingml/2006/picture">
+                  <pic:nvPicPr>
+                    <pic:cNvPr id="0" name=""/>
+                    <pic:cNvPicPr/>
+                  </pic:nvPicPr>
+                  <pic:blipFill>
+                    <a:blip r:embed="rId40"/>
+                    <a:stretch>
+                      <a:fillRect/>
+                    </a:stretch>
+                  </pic:blipFill>
+                  <pic:spPr>
+                    <a:xfrm>
+                      <a:off x="0" y="0"/>
+                      <a:ext cx="5731510" cy="3524021"/>
+                    </a:xfrm>
+                    <a:prstGeom prst="rect">
+                      <a:avLst/>
+                    </a:prstGeom>
+                  </pic:spPr>
+                </pic:pic>
+              </a:graphicData>
+            </a:graphic>
+          </wp:inline>
+        </w:drawing>
+      </w:r>
+    </w:p>
+    <w:p/>
+    <w:p>
+      <w:pPr>
+        <w:pStyle w:val="Heading1"/>
+      </w:pPr>
+      <w:bookmarkStart w:id="25" w:name="_Toc10637950"/>
       <w:r>
         <w:t xml:space="preserve">Working with </w:t>
       </w:r>
@@ -5175,7 +5856,7 @@
                     <pic:cNvPicPr/>
                   </pic:nvPicPr>
                   <pic:blipFill>
-                    <a:blip r:embed="rId37"/>
+                    <a:blip r:embed="rId41"/>
                     <a:stretch>
                       <a:fillRect/>
                     </a:stretch>
@@ -5221,7 +5902,6 @@
     </w:p>
     <w:p>
       <w:r>
-        <w:lastRenderedPageBreak/>
         <w:t>The new Relationship form is shown below:</w:t>
       </w:r>
     </w:p>
@@ -5247,7 +5927,7 @@
                     <pic:cNvPicPr/>
                   </pic:nvPicPr>
                   <pic:blipFill>
-                    <a:blip r:embed="rId38"/>
+                    <a:blip r:embed="rId42"/>
                     <a:stretch>
                       <a:fillRect/>
                     </a:stretch>
@@ -5270,6 +5950,7 @@
     </w:p>
     <w:p>
       <w:r>
+        <w:lastRenderedPageBreak/>
         <w:t>It is important to choose properly the Parent and Child tables in the pair of Entities. A Parent is always allocated on the left side. A Child is allocated on the right side.</w:t>
       </w:r>
     </w:p>
@@ -5318,7 +5999,7 @@
       <w:pPr>
         <w:pStyle w:val="Heading1"/>
       </w:pPr>
-      <w:bookmarkStart w:id="26" w:name="_Toc10539866"/>
+      <w:bookmarkStart w:id="26" w:name="_Toc10637951"/>
       <w:r>
         <w:t xml:space="preserve">Working with </w:t>
       </w:r>
@@ -5358,7 +6039,6 @@
           <w:noProof/>
           <w:lang w:eastAsia="en-ZA"/>
         </w:rPr>
-        <w:lastRenderedPageBreak/>
         <w:drawing>
           <wp:inline distT="0" distB="0" distL="0" distR="0" wp14:anchorId="5EF783A8" wp14:editId="00560F48">
             <wp:extent cx="3798776" cy="3086100"/>
@@ -5375,7 +6055,7 @@
                     <pic:cNvPicPr/>
                   </pic:nvPicPr>
                   <pic:blipFill>
-                    <a:blip r:embed="rId39"/>
+                    <a:blip r:embed="rId43"/>
                     <a:stretch>
                       <a:fillRect/>
                     </a:stretch>
@@ -5398,6 +6078,7 @@
     </w:p>
     <w:p>
       <w:r>
+        <w:lastRenderedPageBreak/>
         <w:t>As it was already mentioned above, the View belong</w:t>
       </w:r>
       <w:r>
@@ -5452,7 +6133,7 @@
                     <pic:cNvPicPr/>
                   </pic:nvPicPr>
                   <pic:blipFill>
-                    <a:blip r:embed="rId40"/>
+                    <a:blip r:embed="rId44"/>
                     <a:stretch>
                       <a:fillRect/>
                     </a:stretch>
@@ -5478,7 +6159,7 @@
       <w:pPr>
         <w:pStyle w:val="Heading1"/>
       </w:pPr>
-      <w:bookmarkStart w:id="27" w:name="_Toc10539867"/>
+      <w:bookmarkStart w:id="27" w:name="_Toc10637952"/>
       <w:r>
         <w:t>Working with the Snapshots</w:t>
       </w:r>
@@ -5500,7 +6181,6 @@
     </w:p>
     <w:p>
       <w:r>
-        <w:lastRenderedPageBreak/>
         <w:t>To create a new Snapshot use “New Snapshot” button on the toolbar:</w:t>
       </w:r>
     </w:p>
@@ -5526,7 +6206,7 @@
                     <pic:cNvPicPr/>
                   </pic:nvPicPr>
                   <pic:blipFill>
-                    <a:blip r:embed="rId41"/>
+                    <a:blip r:embed="rId45"/>
                     <a:stretch>
                       <a:fillRect/>
                     </a:stretch>
@@ -5567,6 +6247,7 @@
           <w:noProof/>
           <w:lang w:eastAsia="en-ZA"/>
         </w:rPr>
+        <w:lastRenderedPageBreak/>
         <w:drawing>
           <wp:inline distT="0" distB="0" distL="0" distR="0" wp14:anchorId="3C9C99AC" wp14:editId="6B1D520E">
             <wp:extent cx="3873601" cy="2880539"/>
@@ -5583,7 +6264,7 @@
                     <pic:cNvPicPr/>
                   </pic:nvPicPr>
                   <pic:blipFill>
-                    <a:blip r:embed="rId42"/>
+                    <a:blip r:embed="rId46"/>
                     <a:stretch>
                       <a:fillRect/>
                     </a:stretch>
@@ -5636,7 +6317,7 @@
                     <pic:cNvPicPr/>
                   </pic:nvPicPr>
                   <pic:blipFill>
-                    <a:blip r:embed="rId43"/>
+                    <a:blip r:embed="rId47"/>
                     <a:stretch>
                       <a:fillRect/>
                     </a:stretch>
@@ -5679,7 +6360,6 @@
           <w:noProof/>
           <w:lang w:eastAsia="en-ZA"/>
         </w:rPr>
-        <w:lastRenderedPageBreak/>
         <w:drawing>
           <wp:inline distT="0" distB="0" distL="0" distR="0" wp14:anchorId="484E29E6" wp14:editId="3086C99B">
             <wp:extent cx="3802445" cy="1675032"/>
@@ -5696,7 +6376,7 @@
                     <pic:cNvPicPr/>
                   </pic:nvPicPr>
                   <pic:blipFill>
-                    <a:blip r:embed="rId44"/>
+                    <a:blip r:embed="rId48"/>
                     <a:stretch>
                       <a:fillRect/>
                     </a:stretch>
@@ -5722,8 +6402,9 @@
       <w:pPr>
         <w:pStyle w:val="Heading1"/>
       </w:pPr>
-      <w:bookmarkStart w:id="28" w:name="_Toc10539868"/>
-      <w:r>
+      <w:bookmarkStart w:id="28" w:name="_Toc10637953"/>
+      <w:r>
+        <w:lastRenderedPageBreak/>
         <w:t xml:space="preserve">Working with </w:t>
       </w:r>
       <w:r>
@@ -5778,7 +6459,7 @@
                     <pic:cNvPicPr/>
                   </pic:nvPicPr>
                   <pic:blipFill>
-                    <a:blip r:embed="rId45"/>
+                    <a:blip r:embed="rId49"/>
                     <a:stretch>
                       <a:fillRect/>
                     </a:stretch>
@@ -5821,9 +6502,8 @@
       <w:pPr>
         <w:pStyle w:val="Heading1"/>
       </w:pPr>
-      <w:bookmarkStart w:id="29" w:name="_Toc10539869"/>
-      <w:r>
-        <w:lastRenderedPageBreak/>
+      <w:bookmarkStart w:id="29" w:name="_Toc10637954"/>
+      <w:r>
         <w:t>The Blacklist</w:t>
       </w:r>
       <w:bookmarkEnd w:id="29"/>
@@ -5839,6 +6519,7 @@
           <w:noProof/>
           <w:lang w:eastAsia="en-ZA"/>
         </w:rPr>
+        <w:lastRenderedPageBreak/>
         <w:drawing>
           <wp:inline distT="0" distB="0" distL="0" distR="0" wp14:anchorId="012B4743" wp14:editId="0DA29D98">
             <wp:extent cx="3535512" cy="3136900"/>
@@ -5855,7 +6536,7 @@
                     <pic:cNvPicPr/>
                   </pic:nvPicPr>
                   <pic:blipFill>
-                    <a:blip r:embed="rId46"/>
+                    <a:blip r:embed="rId50"/>
                     <a:stretch>
                       <a:fillRect/>
                     </a:stretch>
@@ -5914,7 +6595,7 @@
                     <pic:cNvPicPr/>
                   </pic:nvPicPr>
                   <pic:blipFill>
-                    <a:blip r:embed="rId47"/>
+                    <a:blip r:embed="rId51"/>
                     <a:stretch>
                       <a:fillRect/>
                     </a:stretch>
@@ -5989,7 +6670,6 @@
     </w:p>
     <w:p>
       <w:r>
-        <w:lastRenderedPageBreak/>
         <w:t>If some entities were included into the Blacklist, in all the subsequent Reverse Engineering procedures these entities will be unchecked as shown on the screenshot below:</w:t>
       </w:r>
     </w:p>
@@ -5999,6 +6679,7 @@
           <w:noProof/>
           <w:lang w:eastAsia="en-ZA"/>
         </w:rPr>
+        <w:lastRenderedPageBreak/>
         <w:drawing>
           <wp:inline distT="0" distB="0" distL="0" distR="0" wp14:anchorId="46D3AAAE" wp14:editId="5EB0CDBF">
             <wp:extent cx="3435350" cy="3951854"/>
@@ -6015,7 +6696,7 @@
                     <pic:cNvPicPr/>
                   </pic:nvPicPr>
                   <pic:blipFill>
-                    <a:blip r:embed="rId48"/>
+                    <a:blip r:embed="rId52"/>
                     <a:stretch>
                       <a:fillRect/>
                     </a:stretch>
@@ -6046,7 +6727,7 @@
       <w:pPr>
         <w:pStyle w:val="Heading1"/>
       </w:pPr>
-      <w:bookmarkStart w:id="30" w:name="_Toc10539870"/>
+      <w:bookmarkStart w:id="30" w:name="_Toc10637955"/>
       <w:r>
         <w:t xml:space="preserve">Generation of the </w:t>
       </w:r>
@@ -6136,7 +6817,7 @@
                     <pic:cNvPicPr/>
                   </pic:nvPicPr>
                   <pic:blipFill>
-                    <a:blip r:embed="rId49"/>
+                    <a:blip r:embed="rId53"/>
                     <a:stretch>
                       <a:fillRect/>
                     </a:stretch>
@@ -6190,7 +6871,7 @@
                     <pic:cNvPicPr/>
                   </pic:nvPicPr>
                   <pic:blipFill>
-                    <a:blip r:embed="rId50"/>
+                    <a:blip r:embed="rId54"/>
                     <a:stretch>
                       <a:fillRect/>
                     </a:stretch>
@@ -6266,7 +6947,7 @@
                     <pic:cNvPicPr/>
                   </pic:nvPicPr>
                   <pic:blipFill>
-                    <a:blip r:embed="rId51"/>
+                    <a:blip r:embed="rId55"/>
                     <a:stretch>
                       <a:fillRect/>
                     </a:stretch>
@@ -6297,7 +6978,7 @@
       <w:pPr>
         <w:pStyle w:val="Heading1"/>
       </w:pPr>
-      <w:bookmarkStart w:id="31" w:name="_Toc10539871"/>
+      <w:bookmarkStart w:id="31" w:name="_Toc10637956"/>
       <w:r>
         <w:t>Retrieving the s</w:t>
       </w:r>
@@ -6339,7 +7020,7 @@
                     <pic:cNvPicPr/>
                   </pic:nvPicPr>
                   <pic:blipFill>
-                    <a:blip r:embed="rId52"/>
+                    <a:blip r:embed="rId56"/>
                     <a:stretch>
                       <a:fillRect/>
                     </a:stretch>
@@ -6387,7 +7068,7 @@
                     <pic:cNvPicPr/>
                   </pic:nvPicPr>
                   <pic:blipFill>
-                    <a:blip r:embed="rId53"/>
+                    <a:blip r:embed="rId57"/>
                     <a:stretch>
                       <a:fillRect/>
                     </a:stretch>
@@ -6436,7 +7117,7 @@
                     <pic:cNvPicPr/>
                   </pic:nvPicPr>
                   <pic:blipFill>
-                    <a:blip r:embed="rId54"/>
+                    <a:blip r:embed="rId58"/>
                     <a:stretch>
                       <a:fillRect/>
                     </a:stretch>
@@ -6492,7 +7173,7 @@
     </w:p>
     <w:p/>
     <w:sectPr>
-      <w:footerReference w:type="default" r:id="rId55"/>
+      <w:footerReference w:type="default" r:id="rId59"/>
       <w:pgSz w:w="11906" w:h="16838"/>
       <w:pgMar w:top="1440" w:right="1440" w:bottom="1440" w:left="1440" w:header="708" w:footer="708" w:gutter="0"/>
       <w:cols w:space="708"/>
@@ -6560,7 +7241,7 @@
           <w:rPr>
             <w:noProof/>
           </w:rPr>
-          <w:t>4</w:t>
+          <w:t>13</w:t>
         </w:r>
         <w:r>
           <w:rPr>
@@ -6579,19 +7260,7 @@
             <w:noProof/>
           </w:rPr>
           <w:tab/>
-          <w:t>“Apricot DB”, v</w:t>
-        </w:r>
-        <w:r>
-          <w:rPr>
-            <w:noProof/>
-          </w:rPr>
-          <w:t>.</w:t>
-        </w:r>
-        <w:r>
-          <w:rPr>
-            <w:noProof/>
-          </w:rPr>
-          <w:t xml:space="preserve"> 0.5 June 2019</w:t>
+          <w:t>“Apricot DB”, v. 0.5 June 2019</w:t>
         </w:r>
       </w:p>
     </w:sdtContent>
@@ -6632,6 +7301,95 @@
 <file path=word/numbering.xml><?xml version="1.0" encoding="utf-8"?>
 <w:numbering xmlns:wpc="http://schemas.microsoft.com/office/word/2010/wordprocessingCanvas" xmlns:mc="http://schemas.openxmlformats.org/markup-compatibility/2006" xmlns:o="urn:schemas-microsoft-com:office:office" xmlns:r="http://schemas.openxmlformats.org/officeDocument/2006/relationships" xmlns:m="http://schemas.openxmlformats.org/officeDocument/2006/math" xmlns:v="urn:schemas-microsoft-com:vml" xmlns:wp14="http://schemas.microsoft.com/office/word/2010/wordprocessingDrawing" xmlns:wp="http://schemas.openxmlformats.org/drawingml/2006/wordprocessingDrawing" xmlns:w10="urn:schemas-microsoft-com:office:word" xmlns:w="http://schemas.openxmlformats.org/wordprocessingml/2006/main" xmlns:w14="http://schemas.microsoft.com/office/word/2010/wordml" xmlns:wpg="http://schemas.microsoft.com/office/word/2010/wordprocessingGroup" xmlns:wpi="http://schemas.microsoft.com/office/word/2010/wordprocessingInk" xmlns:wne="http://schemas.microsoft.com/office/word/2006/wordml" xmlns:wps="http://schemas.microsoft.com/office/word/2010/wordprocessingShape" mc:Ignorable="w14 wp14">
   <w:abstractNum w:abstractNumId="0">
+    <w:nsid w:val="038F2468"/>
+    <w:multiLevelType w:val="hybridMultilevel"/>
+    <w:tmpl w:val="39D631EA"/>
+    <w:lvl w:ilvl="0" w:tplc="1C090011">
+      <w:start w:val="1"/>
+      <w:numFmt w:val="decimal"/>
+      <w:lvlText w:val="%1)"/>
+      <w:lvlJc w:val="left"/>
+      <w:pPr>
+        <w:ind w:left="720" w:hanging="360"/>
+      </w:pPr>
+      <w:rPr>
+        <w:rFonts w:hint="default"/>
+      </w:rPr>
+    </w:lvl>
+    <w:lvl w:ilvl="1" w:tplc="1C090019" w:tentative="1">
+      <w:start w:val="1"/>
+      <w:numFmt w:val="lowerLetter"/>
+      <w:lvlText w:val="%2."/>
+      <w:lvlJc w:val="left"/>
+      <w:pPr>
+        <w:ind w:left="1440" w:hanging="360"/>
+      </w:pPr>
+    </w:lvl>
+    <w:lvl w:ilvl="2" w:tplc="1C09001B" w:tentative="1">
+      <w:start w:val="1"/>
+      <w:numFmt w:val="lowerRoman"/>
+      <w:lvlText w:val="%3."/>
+      <w:lvlJc w:val="right"/>
+      <w:pPr>
+        <w:ind w:left="2160" w:hanging="180"/>
+      </w:pPr>
+    </w:lvl>
+    <w:lvl w:ilvl="3" w:tplc="1C09000F" w:tentative="1">
+      <w:start w:val="1"/>
+      <w:numFmt w:val="decimal"/>
+      <w:lvlText w:val="%4."/>
+      <w:lvlJc w:val="left"/>
+      <w:pPr>
+        <w:ind w:left="2880" w:hanging="360"/>
+      </w:pPr>
+    </w:lvl>
+    <w:lvl w:ilvl="4" w:tplc="1C090019" w:tentative="1">
+      <w:start w:val="1"/>
+      <w:numFmt w:val="lowerLetter"/>
+      <w:lvlText w:val="%5."/>
+      <w:lvlJc w:val="left"/>
+      <w:pPr>
+        <w:ind w:left="3600" w:hanging="360"/>
+      </w:pPr>
+    </w:lvl>
+    <w:lvl w:ilvl="5" w:tplc="1C09001B" w:tentative="1">
+      <w:start w:val="1"/>
+      <w:numFmt w:val="lowerRoman"/>
+      <w:lvlText w:val="%6."/>
+      <w:lvlJc w:val="right"/>
+      <w:pPr>
+        <w:ind w:left="4320" w:hanging="180"/>
+      </w:pPr>
+    </w:lvl>
+    <w:lvl w:ilvl="6" w:tplc="1C09000F" w:tentative="1">
+      <w:start w:val="1"/>
+      <w:numFmt w:val="decimal"/>
+      <w:lvlText w:val="%7."/>
+      <w:lvlJc w:val="left"/>
+      <w:pPr>
+        <w:ind w:left="5040" w:hanging="360"/>
+      </w:pPr>
+    </w:lvl>
+    <w:lvl w:ilvl="7" w:tplc="1C090019" w:tentative="1">
+      <w:start w:val="1"/>
+      <w:numFmt w:val="lowerLetter"/>
+      <w:lvlText w:val="%8."/>
+      <w:lvlJc w:val="left"/>
+      <w:pPr>
+        <w:ind w:left="5760" w:hanging="360"/>
+      </w:pPr>
+    </w:lvl>
+    <w:lvl w:ilvl="8" w:tplc="1C09001B" w:tentative="1">
+      <w:start w:val="1"/>
+      <w:numFmt w:val="lowerRoman"/>
+      <w:lvlText w:val="%9."/>
+      <w:lvlJc w:val="right"/>
+      <w:pPr>
+        <w:ind w:left="6480" w:hanging="180"/>
+      </w:pPr>
+    </w:lvl>
+  </w:abstractNum>
+  <w:abstractNum w:abstractNumId="1">
     <w:nsid w:val="605563FD"/>
     <w:multiLevelType w:val="hybridMultilevel"/>
     <w:tmpl w:val="F618A2CA"/>
@@ -6721,6 +7479,9 @@
     </w:lvl>
   </w:abstractNum>
   <w:num w:numId="1">
+    <w:abstractNumId w:val="1"/>
+  </w:num>
+  <w:num w:numId="2">
     <w:abstractNumId w:val="0"/>
   </w:num>
 </w:numbering>
@@ -7816,7 +8577,7 @@
 </file>
 
 <file path=customXml/itemProps1.xml><?xml version="1.0" encoding="utf-8"?>
-<ds:datastoreItem xmlns:ds="http://schemas.openxmlformats.org/officeDocument/2006/customXml" ds:itemID="{BC3768EC-63DE-4AA8-8D94-CA6A69609D3C}">
+<ds:datastoreItem xmlns:ds="http://schemas.openxmlformats.org/officeDocument/2006/customXml" ds:itemID="{176452A6-E8A2-47B4-98AD-DF090AE3520A}">
   <ds:schemaRefs>
     <ds:schemaRef ds:uri="http://schemas.openxmlformats.org/officeDocument/2006/bibliography"/>
   </ds:schemaRefs>

</xml_diff>

<commit_message>
The last preparations for the Release 0.6.
</commit_message>
<xml_diff>
--- a/apricot-docs/Apricot DB User Guide.docx
+++ b/apricot-docs/Apricot DB User Guide.docx
@@ -92,7 +92,7 @@
         <w:t xml:space="preserve"> 0.</w:t>
       </w:r>
       <w:r>
-        <w:t>5</w:t>
+        <w:t>6 (August 2019)</w:t>
       </w:r>
     </w:p>
     <w:p>
@@ -209,7 +209,7 @@
           <w:r>
             <w:fldChar w:fldCharType="separate"/>
           </w:r>
-          <w:hyperlink w:anchor="_Toc10637927" w:history="1">
+          <w:hyperlink w:anchor="_Toc15989734" w:history="1">
             <w:r>
               <w:rPr>
                 <w:rStyle w:val="Hyperlink"/>
@@ -236,7 +236,7 @@
                 <w:noProof/>
                 <w:webHidden/>
               </w:rPr>
-              <w:instrText xml:space="preserve"> PAGEREF _Toc10637927 \h </w:instrText>
+              <w:instrText xml:space="preserve"> PAGEREF _Toc15989734 \h </w:instrText>
             </w:r>
             <w:r>
               <w:rPr>
@@ -256,7 +256,7 @@
                 <w:noProof/>
                 <w:webHidden/>
               </w:rPr>
-              <w:t>3</w:t>
+              <w:t>4</w:t>
             </w:r>
             <w:r>
               <w:rPr>
@@ -279,7 +279,7 @@
               <w:lang w:eastAsia="en-ZA"/>
             </w:rPr>
           </w:pPr>
-          <w:hyperlink w:anchor="_Toc10637928" w:history="1">
+          <w:hyperlink w:anchor="_Toc15989735" w:history="1">
             <w:r>
               <w:rPr>
                 <w:rStyle w:val="Hyperlink"/>
@@ -306,7 +306,7 @@
                 <w:noProof/>
                 <w:webHidden/>
               </w:rPr>
-              <w:instrText xml:space="preserve"> PAGEREF _Toc10637928 \h </w:instrText>
+              <w:instrText xml:space="preserve"> PAGEREF _Toc15989735 \h </w:instrText>
             </w:r>
             <w:r>
               <w:rPr>
@@ -326,7 +326,7 @@
                 <w:noProof/>
                 <w:webHidden/>
               </w:rPr>
-              <w:t>3</w:t>
+              <w:t>4</w:t>
             </w:r>
             <w:r>
               <w:rPr>
@@ -349,7 +349,7 @@
               <w:lang w:eastAsia="en-ZA"/>
             </w:rPr>
           </w:pPr>
-          <w:hyperlink w:anchor="_Toc10637929" w:history="1">
+          <w:hyperlink w:anchor="_Toc15989736" w:history="1">
             <w:r>
               <w:rPr>
                 <w:rStyle w:val="Hyperlink"/>
@@ -376,7 +376,7 @@
                 <w:noProof/>
                 <w:webHidden/>
               </w:rPr>
-              <w:instrText xml:space="preserve"> PAGEREF _Toc10637929 \h </w:instrText>
+              <w:instrText xml:space="preserve"> PAGEREF _Toc15989736 \h </w:instrText>
             </w:r>
             <w:r>
               <w:rPr>
@@ -396,7 +396,7 @@
                 <w:noProof/>
                 <w:webHidden/>
               </w:rPr>
-              <w:t>3</w:t>
+              <w:t>4</w:t>
             </w:r>
             <w:r>
               <w:rPr>
@@ -419,7 +419,7 @@
               <w:lang w:eastAsia="en-ZA"/>
             </w:rPr>
           </w:pPr>
-          <w:hyperlink w:anchor="_Toc10637930" w:history="1">
+          <w:hyperlink w:anchor="_Toc15989737" w:history="1">
             <w:r>
               <w:rPr>
                 <w:rStyle w:val="Hyperlink"/>
@@ -446,7 +446,7 @@
                 <w:noProof/>
                 <w:webHidden/>
               </w:rPr>
-              <w:instrText xml:space="preserve"> PAGEREF _Toc10637930 \h </w:instrText>
+              <w:instrText xml:space="preserve"> PAGEREF _Toc15989737 \h </w:instrText>
             </w:r>
             <w:r>
               <w:rPr>
@@ -466,7 +466,7 @@
                 <w:noProof/>
                 <w:webHidden/>
               </w:rPr>
-              <w:t>4</w:t>
+              <w:t>5</w:t>
             </w:r>
             <w:r>
               <w:rPr>
@@ -489,7 +489,7 @@
               <w:lang w:eastAsia="en-ZA"/>
             </w:rPr>
           </w:pPr>
-          <w:hyperlink w:anchor="_Toc10637931" w:history="1">
+          <w:hyperlink w:anchor="_Toc15989738" w:history="1">
             <w:r>
               <w:rPr>
                 <w:rStyle w:val="Hyperlink"/>
@@ -516,7 +516,7 @@
                 <w:noProof/>
                 <w:webHidden/>
               </w:rPr>
-              <w:instrText xml:space="preserve"> PAGEREF _Toc10637931 \h </w:instrText>
+              <w:instrText xml:space="preserve"> PAGEREF _Toc15989738 \h </w:instrText>
             </w:r>
             <w:r>
               <w:rPr>
@@ -536,7 +536,7 @@
                 <w:noProof/>
                 <w:webHidden/>
               </w:rPr>
-              <w:t>5</w:t>
+              <w:t>6</w:t>
             </w:r>
             <w:r>
               <w:rPr>
@@ -559,7 +559,7 @@
               <w:lang w:eastAsia="en-ZA"/>
             </w:rPr>
           </w:pPr>
-          <w:hyperlink w:anchor="_Toc10637932" w:history="1">
+          <w:hyperlink w:anchor="_Toc15989739" w:history="1">
             <w:r>
               <w:rPr>
                 <w:rStyle w:val="Hyperlink"/>
@@ -586,7 +586,7 @@
                 <w:noProof/>
                 <w:webHidden/>
               </w:rPr>
-              <w:instrText xml:space="preserve"> PAGEREF _Toc10637932 \h </w:instrText>
+              <w:instrText xml:space="preserve"> PAGEREF _Toc15989739 \h </w:instrText>
             </w:r>
             <w:r>
               <w:rPr>
@@ -606,7 +606,7 @@
                 <w:noProof/>
                 <w:webHidden/>
               </w:rPr>
-              <w:t>5</w:t>
+              <w:t>6</w:t>
             </w:r>
             <w:r>
               <w:rPr>
@@ -629,7 +629,7 @@
               <w:lang w:eastAsia="en-ZA"/>
             </w:rPr>
           </w:pPr>
-          <w:hyperlink w:anchor="_Toc10637933" w:history="1">
+          <w:hyperlink w:anchor="_Toc15989740" w:history="1">
             <w:r>
               <w:rPr>
                 <w:rStyle w:val="Hyperlink"/>
@@ -656,7 +656,7 @@
                 <w:noProof/>
                 <w:webHidden/>
               </w:rPr>
-              <w:instrText xml:space="preserve"> PAGEREF _Toc10637933 \h </w:instrText>
+              <w:instrText xml:space="preserve"> PAGEREF _Toc15989740 \h </w:instrText>
             </w:r>
             <w:r>
               <w:rPr>
@@ -676,7 +676,7 @@
                 <w:noProof/>
                 <w:webHidden/>
               </w:rPr>
-              <w:t>6</w:t>
+              <w:t>7</w:t>
             </w:r>
             <w:r>
               <w:rPr>
@@ -699,7 +699,7 @@
               <w:lang w:eastAsia="en-ZA"/>
             </w:rPr>
           </w:pPr>
-          <w:hyperlink w:anchor="_Toc10637934" w:history="1">
+          <w:hyperlink w:anchor="_Toc15989741" w:history="1">
             <w:r>
               <w:rPr>
                 <w:rStyle w:val="Hyperlink"/>
@@ -726,7 +726,7 @@
                 <w:noProof/>
                 <w:webHidden/>
               </w:rPr>
-              <w:instrText xml:space="preserve"> PAGEREF _Toc10637934 \h </w:instrText>
+              <w:instrText xml:space="preserve"> PAGEREF _Toc15989741 \h </w:instrText>
             </w:r>
             <w:r>
               <w:rPr>
@@ -746,7 +746,7 @@
                 <w:noProof/>
                 <w:webHidden/>
               </w:rPr>
-              <w:t>6</w:t>
+              <w:t>7</w:t>
             </w:r>
             <w:r>
               <w:rPr>
@@ -769,7 +769,7 @@
               <w:lang w:eastAsia="en-ZA"/>
             </w:rPr>
           </w:pPr>
-          <w:hyperlink w:anchor="_Toc10637935" w:history="1">
+          <w:hyperlink w:anchor="_Toc15989742" w:history="1">
             <w:r>
               <w:rPr>
                 <w:rStyle w:val="Hyperlink"/>
@@ -796,7 +796,7 @@
                 <w:noProof/>
                 <w:webHidden/>
               </w:rPr>
-              <w:instrText xml:space="preserve"> PAGEREF _Toc10637935 \h </w:instrText>
+              <w:instrText xml:space="preserve"> PAGEREF _Toc15989742 \h </w:instrText>
             </w:r>
             <w:r>
               <w:rPr>
@@ -816,7 +816,7 @@
                 <w:noProof/>
                 <w:webHidden/>
               </w:rPr>
-              <w:t>6</w:t>
+              <w:t>7</w:t>
             </w:r>
             <w:r>
               <w:rPr>
@@ -839,7 +839,7 @@
               <w:lang w:eastAsia="en-ZA"/>
             </w:rPr>
           </w:pPr>
-          <w:hyperlink w:anchor="_Toc10637936" w:history="1">
+          <w:hyperlink w:anchor="_Toc15989743" w:history="1">
             <w:r>
               <w:rPr>
                 <w:rStyle w:val="Hyperlink"/>
@@ -866,7 +866,7 @@
                 <w:noProof/>
                 <w:webHidden/>
               </w:rPr>
-              <w:instrText xml:space="preserve"> PAGEREF _Toc10637936 \h </w:instrText>
+              <w:instrText xml:space="preserve"> PAGEREF _Toc15989743 \h </w:instrText>
             </w:r>
             <w:r>
               <w:rPr>
@@ -886,7 +886,7 @@
                 <w:noProof/>
                 <w:webHidden/>
               </w:rPr>
-              <w:t>6</w:t>
+              <w:t>7</w:t>
             </w:r>
             <w:r>
               <w:rPr>
@@ -909,7 +909,7 @@
               <w:lang w:eastAsia="en-ZA"/>
             </w:rPr>
           </w:pPr>
-          <w:hyperlink w:anchor="_Toc10637937" w:history="1">
+          <w:hyperlink w:anchor="_Toc15989744" w:history="1">
             <w:r>
               <w:rPr>
                 <w:rStyle w:val="Hyperlink"/>
@@ -936,7 +936,7 @@
                 <w:noProof/>
                 <w:webHidden/>
               </w:rPr>
-              <w:instrText xml:space="preserve"> PAGEREF _Toc10637937 \h </w:instrText>
+              <w:instrText xml:space="preserve"> PAGEREF _Toc15989744 \h </w:instrText>
             </w:r>
             <w:r>
               <w:rPr>
@@ -956,7 +956,7 @@
                 <w:noProof/>
                 <w:webHidden/>
               </w:rPr>
-              <w:t>7</w:t>
+              <w:t>8</w:t>
             </w:r>
             <w:r>
               <w:rPr>
@@ -979,7 +979,7 @@
               <w:lang w:eastAsia="en-ZA"/>
             </w:rPr>
           </w:pPr>
-          <w:hyperlink w:anchor="_Toc10637938" w:history="1">
+          <w:hyperlink w:anchor="_Toc15989745" w:history="1">
             <w:r>
               <w:rPr>
                 <w:rStyle w:val="Hyperlink"/>
@@ -1006,7 +1006,7 @@
                 <w:noProof/>
                 <w:webHidden/>
               </w:rPr>
-              <w:instrText xml:space="preserve"> PAGEREF _Toc10637938 \h </w:instrText>
+              <w:instrText xml:space="preserve"> PAGEREF _Toc15989745 \h </w:instrText>
             </w:r>
             <w:r>
               <w:rPr>
@@ -1026,7 +1026,7 @@
                 <w:noProof/>
                 <w:webHidden/>
               </w:rPr>
-              <w:t>8</w:t>
+              <w:t>9</w:t>
             </w:r>
             <w:r>
               <w:rPr>
@@ -1049,7 +1049,7 @@
               <w:lang w:eastAsia="en-ZA"/>
             </w:rPr>
           </w:pPr>
-          <w:hyperlink w:anchor="_Toc10637939" w:history="1">
+          <w:hyperlink w:anchor="_Toc15989746" w:history="1">
             <w:r>
               <w:rPr>
                 <w:rStyle w:val="Hyperlink"/>
@@ -1076,7 +1076,7 @@
                 <w:noProof/>
                 <w:webHidden/>
               </w:rPr>
-              <w:instrText xml:space="preserve"> PAGEREF _Toc10637939 \h </w:instrText>
+              <w:instrText xml:space="preserve"> PAGEREF _Toc15989746 \h </w:instrText>
             </w:r>
             <w:r>
               <w:rPr>
@@ -1096,7 +1096,7 @@
                 <w:noProof/>
                 <w:webHidden/>
               </w:rPr>
-              <w:t>8</w:t>
+              <w:t>9</w:t>
             </w:r>
             <w:r>
               <w:rPr>
@@ -1119,7 +1119,7 @@
               <w:lang w:eastAsia="en-ZA"/>
             </w:rPr>
           </w:pPr>
-          <w:hyperlink w:anchor="_Toc10637940" w:history="1">
+          <w:hyperlink w:anchor="_Toc15989747" w:history="1">
             <w:r>
               <w:rPr>
                 <w:rStyle w:val="Hyperlink"/>
@@ -1146,7 +1146,7 @@
                 <w:noProof/>
                 <w:webHidden/>
               </w:rPr>
-              <w:instrText xml:space="preserve"> PAGEREF _Toc10637940 \h </w:instrText>
+              <w:instrText xml:space="preserve"> PAGEREF _Toc15989747 \h </w:instrText>
             </w:r>
             <w:r>
               <w:rPr>
@@ -1166,7 +1166,7 @@
                 <w:noProof/>
                 <w:webHidden/>
               </w:rPr>
-              <w:t>10</w:t>
+              <w:t>11</w:t>
             </w:r>
             <w:r>
               <w:rPr>
@@ -1189,7 +1189,7 @@
               <w:lang w:eastAsia="en-ZA"/>
             </w:rPr>
           </w:pPr>
-          <w:hyperlink w:anchor="_Toc10637941" w:history="1">
+          <w:hyperlink w:anchor="_Toc15989748" w:history="1">
             <w:r>
               <w:rPr>
                 <w:rStyle w:val="Hyperlink"/>
@@ -1216,7 +1216,7 @@
                 <w:noProof/>
                 <w:webHidden/>
               </w:rPr>
-              <w:instrText xml:space="preserve"> PAGEREF _Toc10637941 \h </w:instrText>
+              <w:instrText xml:space="preserve"> PAGEREF _Toc15989748 \h </w:instrText>
             </w:r>
             <w:r>
               <w:rPr>
@@ -1236,7 +1236,7 @@
                 <w:noProof/>
                 <w:webHidden/>
               </w:rPr>
-              <w:t>11</w:t>
+              <w:t>12</w:t>
             </w:r>
             <w:r>
               <w:rPr>
@@ -1259,7 +1259,7 @@
               <w:lang w:eastAsia="en-ZA"/>
             </w:rPr>
           </w:pPr>
-          <w:hyperlink w:anchor="_Toc10637942" w:history="1">
+          <w:hyperlink w:anchor="_Toc15989749" w:history="1">
             <w:r>
               <w:rPr>
                 <w:rStyle w:val="Hyperlink"/>
@@ -1286,7 +1286,7 @@
                 <w:noProof/>
                 <w:webHidden/>
               </w:rPr>
-              <w:instrText xml:space="preserve"> PAGEREF _Toc10637942 \h </w:instrText>
+              <w:instrText xml:space="preserve"> PAGEREF _Toc15989749 \h </w:instrText>
             </w:r>
             <w:r>
               <w:rPr>
@@ -1306,7 +1306,7 @@
                 <w:noProof/>
                 <w:webHidden/>
               </w:rPr>
-              <w:t>11</w:t>
+              <w:t>12</w:t>
             </w:r>
             <w:r>
               <w:rPr>
@@ -1329,7 +1329,7 @@
               <w:lang w:eastAsia="en-ZA"/>
             </w:rPr>
           </w:pPr>
-          <w:hyperlink w:anchor="_Toc10637943" w:history="1">
+          <w:hyperlink w:anchor="_Toc15989750" w:history="1">
             <w:r>
               <w:rPr>
                 <w:rStyle w:val="Hyperlink"/>
@@ -1356,7 +1356,7 @@
                 <w:noProof/>
                 <w:webHidden/>
               </w:rPr>
-              <w:instrText xml:space="preserve"> PAGEREF _Toc10637943 \h </w:instrText>
+              <w:instrText xml:space="preserve"> PAGEREF _Toc15989750 \h </w:instrText>
             </w:r>
             <w:r>
               <w:rPr>
@@ -1376,7 +1376,7 @@
                 <w:noProof/>
                 <w:webHidden/>
               </w:rPr>
-              <w:t>12</w:t>
+              <w:t>13</w:t>
             </w:r>
             <w:r>
               <w:rPr>
@@ -1399,7 +1399,7 @@
               <w:lang w:eastAsia="en-ZA"/>
             </w:rPr>
           </w:pPr>
-          <w:hyperlink w:anchor="_Toc10637944" w:history="1">
+          <w:hyperlink w:anchor="_Toc15989751" w:history="1">
             <w:r>
               <w:rPr>
                 <w:rStyle w:val="Hyperlink"/>
@@ -1426,7 +1426,7 @@
                 <w:noProof/>
                 <w:webHidden/>
               </w:rPr>
-              <w:instrText xml:space="preserve"> PAGEREF _Toc10637944 \h </w:instrText>
+              <w:instrText xml:space="preserve"> PAGEREF _Toc15989751 \h </w:instrText>
             </w:r>
             <w:r>
               <w:rPr>
@@ -1446,7 +1446,7 @@
                 <w:noProof/>
                 <w:webHidden/>
               </w:rPr>
-              <w:t>12</w:t>
+              <w:t>13</w:t>
             </w:r>
             <w:r>
               <w:rPr>
@@ -1469,7 +1469,7 @@
               <w:lang w:eastAsia="en-ZA"/>
             </w:rPr>
           </w:pPr>
-          <w:hyperlink w:anchor="_Toc10637945" w:history="1">
+          <w:hyperlink w:anchor="_Toc15989752" w:history="1">
             <w:r>
               <w:rPr>
                 <w:rStyle w:val="Hyperlink"/>
@@ -1496,7 +1496,7 @@
                 <w:noProof/>
                 <w:webHidden/>
               </w:rPr>
-              <w:instrText xml:space="preserve"> PAGEREF _Toc10637945 \h </w:instrText>
+              <w:instrText xml:space="preserve"> PAGEREF _Toc15989752 \h </w:instrText>
             </w:r>
             <w:r>
               <w:rPr>
@@ -1516,7 +1516,7 @@
                 <w:noProof/>
                 <w:webHidden/>
               </w:rPr>
-              <w:t>12</w:t>
+              <w:t>13</w:t>
             </w:r>
             <w:r>
               <w:rPr>
@@ -1539,7 +1539,7 @@
               <w:lang w:eastAsia="en-ZA"/>
             </w:rPr>
           </w:pPr>
-          <w:hyperlink w:anchor="_Toc10637946" w:history="1">
+          <w:hyperlink w:anchor="_Toc15989753" w:history="1">
             <w:r>
               <w:rPr>
                 <w:rStyle w:val="Hyperlink"/>
@@ -1566,7 +1566,7 @@
                 <w:noProof/>
                 <w:webHidden/>
               </w:rPr>
-              <w:instrText xml:space="preserve"> PAGEREF _Toc10637946 \h </w:instrText>
+              <w:instrText xml:space="preserve"> PAGEREF _Toc15989753 \h </w:instrText>
             </w:r>
             <w:r>
               <w:rPr>
@@ -1586,7 +1586,7 @@
                 <w:noProof/>
                 <w:webHidden/>
               </w:rPr>
-              <w:t>12</w:t>
+              <w:t>13</w:t>
             </w:r>
             <w:r>
               <w:rPr>
@@ -1609,7 +1609,7 @@
               <w:lang w:eastAsia="en-ZA"/>
             </w:rPr>
           </w:pPr>
-          <w:hyperlink w:anchor="_Toc10637947" w:history="1">
+          <w:hyperlink w:anchor="_Toc15989754" w:history="1">
             <w:r>
               <w:rPr>
                 <w:rStyle w:val="Hyperlink"/>
@@ -1636,7 +1636,7 @@
                 <w:noProof/>
                 <w:webHidden/>
               </w:rPr>
-              <w:instrText xml:space="preserve"> PAGEREF _Toc10637947 \h </w:instrText>
+              <w:instrText xml:space="preserve"> PAGEREF _Toc15989754 \h </w:instrText>
             </w:r>
             <w:r>
               <w:rPr>
@@ -1656,7 +1656,7 @@
                 <w:noProof/>
                 <w:webHidden/>
               </w:rPr>
-              <w:t>13</w:t>
+              <w:t>14</w:t>
             </w:r>
             <w:r>
               <w:rPr>
@@ -1679,7 +1679,7 @@
               <w:lang w:eastAsia="en-ZA"/>
             </w:rPr>
           </w:pPr>
-          <w:hyperlink w:anchor="_Toc10637948" w:history="1">
+          <w:hyperlink w:anchor="_Toc15989755" w:history="1">
             <w:r>
               <w:rPr>
                 <w:rStyle w:val="Hyperlink"/>
@@ -1706,7 +1706,7 @@
                 <w:noProof/>
                 <w:webHidden/>
               </w:rPr>
-              <w:instrText xml:space="preserve"> PAGEREF _Toc10637948 \h </w:instrText>
+              <w:instrText xml:space="preserve"> PAGEREF _Toc15989755 \h </w:instrText>
             </w:r>
             <w:r>
               <w:rPr>
@@ -1726,7 +1726,7 @@
                 <w:noProof/>
                 <w:webHidden/>
               </w:rPr>
-              <w:t>14</w:t>
+              <w:t>15</w:t>
             </w:r>
             <w:r>
               <w:rPr>
@@ -1749,7 +1749,7 @@
               <w:lang w:eastAsia="en-ZA"/>
             </w:rPr>
           </w:pPr>
-          <w:hyperlink w:anchor="_Toc10637949" w:history="1">
+          <w:hyperlink w:anchor="_Toc15989756" w:history="1">
             <w:r>
               <w:rPr>
                 <w:rStyle w:val="Hyperlink"/>
@@ -1776,7 +1776,7 @@
                 <w:noProof/>
                 <w:webHidden/>
               </w:rPr>
-              <w:instrText xml:space="preserve"> PAGEREF _Toc10637949 \h </w:instrText>
+              <w:instrText xml:space="preserve"> PAGEREF _Toc15989756 \h </w:instrText>
             </w:r>
             <w:r>
               <w:rPr>
@@ -1796,7 +1796,7 @@
                 <w:noProof/>
                 <w:webHidden/>
               </w:rPr>
-              <w:t>15</w:t>
+              <w:t>16</w:t>
             </w:r>
             <w:r>
               <w:rPr>
@@ -1819,7 +1819,7 @@
               <w:lang w:eastAsia="en-ZA"/>
             </w:rPr>
           </w:pPr>
-          <w:hyperlink w:anchor="_Toc10637950" w:history="1">
+          <w:hyperlink w:anchor="_Toc15989757" w:history="1">
             <w:r>
               <w:rPr>
                 <w:rStyle w:val="Hyperlink"/>
@@ -1846,7 +1846,7 @@
                 <w:noProof/>
                 <w:webHidden/>
               </w:rPr>
-              <w:instrText xml:space="preserve"> PAGEREF _Toc10637950 \h </w:instrText>
+              <w:instrText xml:space="preserve"> PAGEREF _Toc15989757 \h </w:instrText>
             </w:r>
             <w:r>
               <w:rPr>
@@ -1866,7 +1866,7 @@
                 <w:noProof/>
                 <w:webHidden/>
               </w:rPr>
-              <w:t>17</w:t>
+              <w:t>18</w:t>
             </w:r>
             <w:r>
               <w:rPr>
@@ -1889,7 +1889,7 @@
               <w:lang w:eastAsia="en-ZA"/>
             </w:rPr>
           </w:pPr>
-          <w:hyperlink w:anchor="_Toc10637951" w:history="1">
+          <w:hyperlink w:anchor="_Toc15989758" w:history="1">
             <w:r>
               <w:rPr>
                 <w:rStyle w:val="Hyperlink"/>
@@ -1916,7 +1916,7 @@
                 <w:noProof/>
                 <w:webHidden/>
               </w:rPr>
-              <w:instrText xml:space="preserve"> PAGEREF _Toc10637951 \h </w:instrText>
+              <w:instrText xml:space="preserve"> PAGEREF _Toc15989758 \h </w:instrText>
             </w:r>
             <w:r>
               <w:rPr>
@@ -1936,7 +1936,7 @@
                 <w:noProof/>
                 <w:webHidden/>
               </w:rPr>
-              <w:t>18</w:t>
+              <w:t>19</w:t>
             </w:r>
             <w:r>
               <w:rPr>
@@ -1959,7 +1959,7 @@
               <w:lang w:eastAsia="en-ZA"/>
             </w:rPr>
           </w:pPr>
-          <w:hyperlink w:anchor="_Toc10637952" w:history="1">
+          <w:hyperlink w:anchor="_Toc15989759" w:history="1">
             <w:r>
               <w:rPr>
                 <w:rStyle w:val="Hyperlink"/>
@@ -1986,7 +1986,7 @@
                 <w:noProof/>
                 <w:webHidden/>
               </w:rPr>
-              <w:instrText xml:space="preserve"> PAGEREF _Toc10637952 \h </w:instrText>
+              <w:instrText xml:space="preserve"> PAGEREF _Toc15989759 \h </w:instrText>
             </w:r>
             <w:r>
               <w:rPr>
@@ -2006,7 +2006,7 @@
                 <w:noProof/>
                 <w:webHidden/>
               </w:rPr>
-              <w:t>19</w:t>
+              <w:t>20</w:t>
             </w:r>
             <w:r>
               <w:rPr>
@@ -2029,7 +2029,7 @@
               <w:lang w:eastAsia="en-ZA"/>
             </w:rPr>
           </w:pPr>
-          <w:hyperlink w:anchor="_Toc10637953" w:history="1">
+          <w:hyperlink w:anchor="_Toc15989760" w:history="1">
             <w:r>
               <w:rPr>
                 <w:rStyle w:val="Hyperlink"/>
@@ -2056,7 +2056,7 @@
                 <w:noProof/>
                 <w:webHidden/>
               </w:rPr>
-              <w:instrText xml:space="preserve"> PAGEREF _Toc10637953 \h </w:instrText>
+              <w:instrText xml:space="preserve"> PAGEREF _Toc15989760 \h </w:instrText>
             </w:r>
             <w:r>
               <w:rPr>
@@ -2076,7 +2076,7 @@
                 <w:noProof/>
                 <w:webHidden/>
               </w:rPr>
-              <w:t>21</w:t>
+              <w:t>22</w:t>
             </w:r>
             <w:r>
               <w:rPr>
@@ -2099,13 +2099,13 @@
               <w:lang w:eastAsia="en-ZA"/>
             </w:rPr>
           </w:pPr>
-          <w:hyperlink w:anchor="_Toc10637954" w:history="1">
+          <w:hyperlink w:anchor="_Toc15989761" w:history="1">
             <w:r>
               <w:rPr>
                 <w:rStyle w:val="Hyperlink"/>
                 <w:noProof/>
               </w:rPr>
-              <w:t>The Blacklist</w:t>
+              <w:t>Editing the diagram content</w:t>
             </w:r>
             <w:r>
               <w:rPr>
@@ -2126,7 +2126,7 @@
                 <w:noProof/>
                 <w:webHidden/>
               </w:rPr>
-              <w:instrText xml:space="preserve"> PAGEREF _Toc10637954 \h </w:instrText>
+              <w:instrText xml:space="preserve"> PAGEREF _Toc15989761 \h </w:instrText>
             </w:r>
             <w:r>
               <w:rPr>
@@ -2146,7 +2146,357 @@
                 <w:noProof/>
                 <w:webHidden/>
               </w:rPr>
-              <w:t>21</w:t>
+              <w:t>23</w:t>
+            </w:r>
+            <w:r>
+              <w:rPr>
+                <w:noProof/>
+                <w:webHidden/>
+              </w:rPr>
+              <w:fldChar w:fldCharType="end"/>
+            </w:r>
+          </w:hyperlink>
+        </w:p>
+        <w:p>
+          <w:pPr>
+            <w:pStyle w:val="TOC2"/>
+            <w:tabs>
+              <w:tab w:val="right" w:leader="dot" w:pos="9016"/>
+            </w:tabs>
+            <w:rPr>
+              <w:rFonts w:eastAsiaTheme="minorEastAsia"/>
+              <w:noProof/>
+              <w:lang w:eastAsia="en-ZA"/>
+            </w:rPr>
+          </w:pPr>
+          <w:hyperlink w:anchor="_Toc15989762" w:history="1">
+            <w:r>
+              <w:rPr>
+                <w:rStyle w:val="Hyperlink"/>
+                <w:noProof/>
+              </w:rPr>
+              <w:t>Selecting and moving the elements of the diagram</w:t>
+            </w:r>
+            <w:r>
+              <w:rPr>
+                <w:noProof/>
+                <w:webHidden/>
+              </w:rPr>
+              <w:tab/>
+            </w:r>
+            <w:r>
+              <w:rPr>
+                <w:noProof/>
+                <w:webHidden/>
+              </w:rPr>
+              <w:fldChar w:fldCharType="begin"/>
+            </w:r>
+            <w:r>
+              <w:rPr>
+                <w:noProof/>
+                <w:webHidden/>
+              </w:rPr>
+              <w:instrText xml:space="preserve"> PAGEREF _Toc15989762 \h </w:instrText>
+            </w:r>
+            <w:r>
+              <w:rPr>
+                <w:noProof/>
+                <w:webHidden/>
+              </w:rPr>
+            </w:r>
+            <w:r>
+              <w:rPr>
+                <w:noProof/>
+                <w:webHidden/>
+              </w:rPr>
+              <w:fldChar w:fldCharType="separate"/>
+            </w:r>
+            <w:r>
+              <w:rPr>
+                <w:noProof/>
+                <w:webHidden/>
+              </w:rPr>
+              <w:t>23</w:t>
+            </w:r>
+            <w:r>
+              <w:rPr>
+                <w:noProof/>
+                <w:webHidden/>
+              </w:rPr>
+              <w:fldChar w:fldCharType="end"/>
+            </w:r>
+          </w:hyperlink>
+        </w:p>
+        <w:p>
+          <w:pPr>
+            <w:pStyle w:val="TOC2"/>
+            <w:tabs>
+              <w:tab w:val="right" w:leader="dot" w:pos="9016"/>
+            </w:tabs>
+            <w:rPr>
+              <w:rFonts w:eastAsiaTheme="minorEastAsia"/>
+              <w:noProof/>
+              <w:lang w:eastAsia="en-ZA"/>
+            </w:rPr>
+          </w:pPr>
+          <w:hyperlink w:anchor="_Toc15989763" w:history="1">
+            <w:r>
+              <w:rPr>
+                <w:rStyle w:val="Hyperlink"/>
+                <w:noProof/>
+              </w:rPr>
+              <w:t>How “Apricot” draws the relationships</w:t>
+            </w:r>
+            <w:r>
+              <w:rPr>
+                <w:noProof/>
+                <w:webHidden/>
+              </w:rPr>
+              <w:tab/>
+            </w:r>
+            <w:r>
+              <w:rPr>
+                <w:noProof/>
+                <w:webHidden/>
+              </w:rPr>
+              <w:fldChar w:fldCharType="begin"/>
+            </w:r>
+            <w:r>
+              <w:rPr>
+                <w:noProof/>
+                <w:webHidden/>
+              </w:rPr>
+              <w:instrText xml:space="preserve"> PAGEREF _Toc15989763 \h </w:instrText>
+            </w:r>
+            <w:r>
+              <w:rPr>
+                <w:noProof/>
+                <w:webHidden/>
+              </w:rPr>
+            </w:r>
+            <w:r>
+              <w:rPr>
+                <w:noProof/>
+                <w:webHidden/>
+              </w:rPr>
+              <w:fldChar w:fldCharType="separate"/>
+            </w:r>
+            <w:r>
+              <w:rPr>
+                <w:noProof/>
+                <w:webHidden/>
+              </w:rPr>
+              <w:t>23</w:t>
+            </w:r>
+            <w:r>
+              <w:rPr>
+                <w:noProof/>
+                <w:webHidden/>
+              </w:rPr>
+              <w:fldChar w:fldCharType="end"/>
+            </w:r>
+          </w:hyperlink>
+        </w:p>
+        <w:p>
+          <w:pPr>
+            <w:pStyle w:val="TOC2"/>
+            <w:tabs>
+              <w:tab w:val="right" w:leader="dot" w:pos="9016"/>
+            </w:tabs>
+            <w:rPr>
+              <w:rFonts w:eastAsiaTheme="minorEastAsia"/>
+              <w:noProof/>
+              <w:lang w:eastAsia="en-ZA"/>
+            </w:rPr>
+          </w:pPr>
+          <w:hyperlink w:anchor="_Toc15989764" w:history="1">
+            <w:r>
+              <w:rPr>
+                <w:rStyle w:val="Hyperlink"/>
+                <w:noProof/>
+              </w:rPr>
+              <w:t>The context menus</w:t>
+            </w:r>
+            <w:r>
+              <w:rPr>
+                <w:noProof/>
+                <w:webHidden/>
+              </w:rPr>
+              <w:tab/>
+            </w:r>
+            <w:r>
+              <w:rPr>
+                <w:noProof/>
+                <w:webHidden/>
+              </w:rPr>
+              <w:fldChar w:fldCharType="begin"/>
+            </w:r>
+            <w:r>
+              <w:rPr>
+                <w:noProof/>
+                <w:webHidden/>
+              </w:rPr>
+              <w:instrText xml:space="preserve"> PAGEREF _Toc15989764 \h </w:instrText>
+            </w:r>
+            <w:r>
+              <w:rPr>
+                <w:noProof/>
+                <w:webHidden/>
+              </w:rPr>
+            </w:r>
+            <w:r>
+              <w:rPr>
+                <w:noProof/>
+                <w:webHidden/>
+              </w:rPr>
+              <w:fldChar w:fldCharType="separate"/>
+            </w:r>
+            <w:r>
+              <w:rPr>
+                <w:noProof/>
+                <w:webHidden/>
+              </w:rPr>
+              <w:t>24</w:t>
+            </w:r>
+            <w:r>
+              <w:rPr>
+                <w:noProof/>
+                <w:webHidden/>
+              </w:rPr>
+              <w:fldChar w:fldCharType="end"/>
+            </w:r>
+          </w:hyperlink>
+        </w:p>
+        <w:p>
+          <w:pPr>
+            <w:pStyle w:val="TOC2"/>
+            <w:tabs>
+              <w:tab w:val="right" w:leader="dot" w:pos="9016"/>
+            </w:tabs>
+            <w:rPr>
+              <w:rFonts w:eastAsiaTheme="minorEastAsia"/>
+              <w:noProof/>
+              <w:lang w:eastAsia="en-ZA"/>
+            </w:rPr>
+          </w:pPr>
+          <w:hyperlink w:anchor="_Toc15989765" w:history="1">
+            <w:r>
+              <w:rPr>
+                <w:rStyle w:val="Hyperlink"/>
+                <w:noProof/>
+              </w:rPr>
+              <w:t>The automatic aligning of the diagram</w:t>
+            </w:r>
+            <w:r>
+              <w:rPr>
+                <w:noProof/>
+                <w:webHidden/>
+              </w:rPr>
+              <w:tab/>
+            </w:r>
+            <w:r>
+              <w:rPr>
+                <w:noProof/>
+                <w:webHidden/>
+              </w:rPr>
+              <w:fldChar w:fldCharType="begin"/>
+            </w:r>
+            <w:r>
+              <w:rPr>
+                <w:noProof/>
+                <w:webHidden/>
+              </w:rPr>
+              <w:instrText xml:space="preserve"> PAGEREF _Toc15989765 \h </w:instrText>
+            </w:r>
+            <w:r>
+              <w:rPr>
+                <w:noProof/>
+                <w:webHidden/>
+              </w:rPr>
+            </w:r>
+            <w:r>
+              <w:rPr>
+                <w:noProof/>
+                <w:webHidden/>
+              </w:rPr>
+              <w:fldChar w:fldCharType="separate"/>
+            </w:r>
+            <w:r>
+              <w:rPr>
+                <w:noProof/>
+                <w:webHidden/>
+              </w:rPr>
+              <w:t>25</w:t>
+            </w:r>
+            <w:r>
+              <w:rPr>
+                <w:noProof/>
+                <w:webHidden/>
+              </w:rPr>
+              <w:fldChar w:fldCharType="end"/>
+            </w:r>
+          </w:hyperlink>
+        </w:p>
+        <w:p>
+          <w:pPr>
+            <w:pStyle w:val="TOC2"/>
+            <w:tabs>
+              <w:tab w:val="right" w:leader="dot" w:pos="9016"/>
+            </w:tabs>
+            <w:rPr>
+              <w:rFonts w:eastAsiaTheme="minorEastAsia"/>
+              <w:noProof/>
+              <w:lang w:eastAsia="en-ZA"/>
+            </w:rPr>
+          </w:pPr>
+          <w:hyperlink w:anchor="_Toc15989766" w:history="1">
+            <w:r>
+              <w:rPr>
+                <w:rStyle w:val="Hyperlink"/>
+                <w:noProof/>
+              </w:rPr>
+              <w:t>The Save and Undo operations</w:t>
+            </w:r>
+            <w:r>
+              <w:rPr>
+                <w:noProof/>
+                <w:webHidden/>
+              </w:rPr>
+              <w:tab/>
+            </w:r>
+            <w:r>
+              <w:rPr>
+                <w:noProof/>
+                <w:webHidden/>
+              </w:rPr>
+              <w:fldChar w:fldCharType="begin"/>
+            </w:r>
+            <w:r>
+              <w:rPr>
+                <w:noProof/>
+                <w:webHidden/>
+              </w:rPr>
+              <w:instrText xml:space="preserve"> PAGEREF _Toc15989766 \h </w:instrText>
+            </w:r>
+            <w:r>
+              <w:rPr>
+                <w:noProof/>
+                <w:webHidden/>
+              </w:rPr>
+            </w:r>
+            <w:r>
+              <w:rPr>
+                <w:noProof/>
+                <w:webHidden/>
+              </w:rPr>
+              <w:fldChar w:fldCharType="separate"/>
+            </w:r>
+            <w:r>
+              <w:rPr>
+                <w:noProof/>
+                <w:webHidden/>
+              </w:rPr>
+              <w:t>26</w:t>
             </w:r>
             <w:r>
               <w:rPr>
@@ -2169,13 +2519,13 @@
               <w:lang w:eastAsia="en-ZA"/>
             </w:rPr>
           </w:pPr>
-          <w:hyperlink w:anchor="_Toc10637955" w:history="1">
+          <w:hyperlink w:anchor="_Toc15989767" w:history="1">
             <w:r>
               <w:rPr>
                 <w:rStyle w:val="Hyperlink"/>
                 <w:noProof/>
               </w:rPr>
-              <w:t>Generation of the Database Scripts</w:t>
+              <w:t>The Blacklist</w:t>
             </w:r>
             <w:r>
               <w:rPr>
@@ -2196,7 +2546,7 @@
                 <w:noProof/>
                 <w:webHidden/>
               </w:rPr>
-              <w:instrText xml:space="preserve"> PAGEREF _Toc10637955 \h </w:instrText>
+              <w:instrText xml:space="preserve"> PAGEREF _Toc15989767 \h </w:instrText>
             </w:r>
             <w:r>
               <w:rPr>
@@ -2216,7 +2566,7 @@
                 <w:noProof/>
                 <w:webHidden/>
               </w:rPr>
-              <w:t>23</w:t>
+              <w:t>26</w:t>
             </w:r>
             <w:r>
               <w:rPr>
@@ -2239,12 +2589,82 @@
               <w:lang w:eastAsia="en-ZA"/>
             </w:rPr>
           </w:pPr>
-          <w:hyperlink w:anchor="_Toc10637956" w:history="1">
+          <w:hyperlink w:anchor="_Toc15989768" w:history="1">
             <w:r>
               <w:rPr>
                 <w:rStyle w:val="Hyperlink"/>
                 <w:noProof/>
               </w:rPr>
+              <w:t>Generation of the Database Scripts</w:t>
+            </w:r>
+            <w:r>
+              <w:rPr>
+                <w:noProof/>
+                <w:webHidden/>
+              </w:rPr>
+              <w:tab/>
+            </w:r>
+            <w:r>
+              <w:rPr>
+                <w:noProof/>
+                <w:webHidden/>
+              </w:rPr>
+              <w:fldChar w:fldCharType="begin"/>
+            </w:r>
+            <w:r>
+              <w:rPr>
+                <w:noProof/>
+                <w:webHidden/>
+              </w:rPr>
+              <w:instrText xml:space="preserve"> PAGEREF _Toc15989768 \h </w:instrText>
+            </w:r>
+            <w:r>
+              <w:rPr>
+                <w:noProof/>
+                <w:webHidden/>
+              </w:rPr>
+            </w:r>
+            <w:r>
+              <w:rPr>
+                <w:noProof/>
+                <w:webHidden/>
+              </w:rPr>
+              <w:fldChar w:fldCharType="separate"/>
+            </w:r>
+            <w:r>
+              <w:rPr>
+                <w:noProof/>
+                <w:webHidden/>
+              </w:rPr>
+              <w:t>28</w:t>
+            </w:r>
+            <w:r>
+              <w:rPr>
+                <w:noProof/>
+                <w:webHidden/>
+              </w:rPr>
+              <w:fldChar w:fldCharType="end"/>
+            </w:r>
+          </w:hyperlink>
+        </w:p>
+        <w:p>
+          <w:pPr>
+            <w:pStyle w:val="TOC1"/>
+            <w:tabs>
+              <w:tab w:val="right" w:leader="dot" w:pos="9016"/>
+            </w:tabs>
+            <w:rPr>
+              <w:rFonts w:eastAsiaTheme="minorEastAsia"/>
+              <w:noProof/>
+              <w:lang w:eastAsia="en-ZA"/>
+            </w:rPr>
+          </w:pPr>
+          <w:hyperlink w:anchor="_Toc15989769" w:history="1">
+            <w:r>
+              <w:rPr>
+                <w:rStyle w:val="Hyperlink"/>
+                <w:noProof/>
+              </w:rPr>
               <w:t>Retrieving the structure of Database in form of Excel table</w:t>
             </w:r>
             <w:r>
@@ -2266,7 +2686,7 @@
                 <w:noProof/>
                 <w:webHidden/>
               </w:rPr>
-              <w:instrText xml:space="preserve"> PAGEREF _Toc10637956 \h </w:instrText>
+              <w:instrText xml:space="preserve"> PAGEREF _Toc15989769 \h </w:instrText>
             </w:r>
             <w:r>
               <w:rPr>
@@ -2286,7 +2706,7 @@
                 <w:noProof/>
                 <w:webHidden/>
               </w:rPr>
-              <w:t>25</w:t>
+              <w:t>30</w:t>
             </w:r>
             <w:r>
               <w:rPr>
@@ -2319,7 +2739,7 @@
       <w:pPr>
         <w:pStyle w:val="Heading1"/>
       </w:pPr>
-      <w:bookmarkStart w:id="1" w:name="_Toc10637927"/>
+      <w:bookmarkStart w:id="1" w:name="_Toc15989734"/>
       <w:r>
         <w:t>Preface</w:t>
       </w:r>
@@ -2395,13 +2815,25 @@
         <w:t xml:space="preserve"> the software developers,</w:t>
       </w:r>
       <w:r>
-        <w:t xml:space="preserve"> analysts, database designers, software architects and even some advanced participants of the company’s business processes</w:t>
-      </w:r>
-      <w:r>
-        <w:t xml:space="preserve"> (how we call them – the business people)</w:t>
-      </w:r>
-      <w:r>
-        <w:t>. They all h</w:t>
+        <w:t xml:space="preserve"> analysts, database designers, software architects and </w:t>
+      </w:r>
+      <w:r>
+        <w:t>other roles involved in the design process</w:t>
+      </w:r>
+      <w:r>
+        <w:t xml:space="preserve">. </w:t>
+      </w:r>
+      <w:r>
+        <w:t>A</w:t>
+      </w:r>
+      <w:r>
+        <w:t xml:space="preserve">ll </w:t>
+      </w:r>
+      <w:r>
+        <w:t xml:space="preserve">these roles </w:t>
+      </w:r>
+      <w:r>
+        <w:t>h</w:t>
       </w:r>
       <w:r>
         <w:t>ave</w:t>
@@ -2416,172 +2848,235 @@
         <w:t>ultiple-</w:t>
       </w:r>
       <w:r>
+        <w:t>table</w:t>
+      </w:r>
+      <w:r>
+        <w:t>-</w:t>
+      </w:r>
+      <w:r>
+        <w:t xml:space="preserve"> </w:t>
+      </w:r>
+      <w:r>
+        <w:t>non-trivial</w:t>
+      </w:r>
+      <w:r>
+        <w:t xml:space="preserve"> </w:t>
+      </w:r>
+      <w:r>
+        <w:t xml:space="preserve">databases and need a tool for </w:t>
+      </w:r>
+      <w:r>
+        <w:t xml:space="preserve">the </w:t>
+      </w:r>
+      <w:r>
+        <w:t xml:space="preserve">graphic representation of </w:t>
+      </w:r>
+      <w:r>
+        <w:t xml:space="preserve">the </w:t>
+      </w:r>
+      <w:r>
+        <w:t xml:space="preserve">existing and newly created database structures. </w:t>
+      </w:r>
+      <w:r>
+        <w:t xml:space="preserve">The best </w:t>
+      </w:r>
+      <w:r>
+        <w:t>approach for visualization of the “classic” relational databases is</w:t>
+      </w:r>
+      <w:r>
+        <w:t xml:space="preserve"> ERD- tools.</w:t>
+      </w:r>
+    </w:p>
+    <w:p>
+      <w:r>
+        <w:t xml:space="preserve">The database structure is a set of tables, connected with each other by relationships (that’s been making the database “relational”). </w:t>
+      </w:r>
+      <w:r>
+        <w:t>The t</w:t>
+      </w:r>
+      <w:r>
+        <w:t>ables also can be called “entities”.</w:t>
+      </w:r>
+      <w:r>
+        <w:t xml:space="preserve"> The </w:t>
+      </w:r>
+      <w:r>
+        <w:t xml:space="preserve">relatively simple idea of the </w:t>
+      </w:r>
+      <w:r>
+        <w:t>E</w:t>
+      </w:r>
+      <w:r>
+        <w:t>ntity</w:t>
+      </w:r>
+      <w:r>
+        <w:t xml:space="preserve"> R</w:t>
+      </w:r>
+      <w:r>
+        <w:t xml:space="preserve">elationship </w:t>
+      </w:r>
+      <w:r>
+        <w:t>D</w:t>
+      </w:r>
+      <w:r>
+        <w:t xml:space="preserve">iagram </w:t>
+      </w:r>
+      <w:r>
+        <w:t>lies in the background of the</w:t>
+      </w:r>
+      <w:r>
+        <w:t xml:space="preserve"> graphical representation of the database structure.</w:t>
+      </w:r>
+    </w:p>
+    <w:p>
+      <w:r>
+        <w:t>A list of</w:t>
+      </w:r>
+      <w:r>
+        <w:t xml:space="preserve"> the</w:t>
+      </w:r>
+      <w:r>
+        <w:t xml:space="preserve"> essential functions of “Apricot DB” includes the following</w:t>
+      </w:r>
+      <w:r>
+        <w:t xml:space="preserve"> ones</w:t>
+      </w:r>
+      <w:r>
+        <w:t>:</w:t>
+      </w:r>
+    </w:p>
+    <w:p>
+      <w:r>
+        <w:t xml:space="preserve">* </w:t>
+      </w:r>
+      <w:r>
+        <w:t>The c</w:t>
+      </w:r>
+      <w:r>
+        <w:t>reation of the</w:t>
+      </w:r>
+      <w:r>
+        <w:t xml:space="preserve"> general</w:t>
+      </w:r>
+      <w:r>
+        <w:t xml:space="preserve"> database structure </w:t>
+      </w:r>
+      <w:r>
+        <w:t>from scratch</w:t>
+      </w:r>
+      <w:r>
+        <w:t>;</w:t>
+      </w:r>
+      <w:r>
+        <w:br/>
+        <w:t xml:space="preserve">* </w:t>
+      </w:r>
+      <w:r>
+        <w:t>Storing</w:t>
+      </w:r>
+      <w:r>
+        <w:t xml:space="preserve"> </w:t>
+      </w:r>
+      <w:r>
+        <w:t xml:space="preserve">all </w:t>
+      </w:r>
+      <w:r>
+        <w:t xml:space="preserve">the </w:t>
+      </w:r>
+      <w:r>
+        <w:t>crucial</w:t>
+      </w:r>
+      <w:r>
+        <w:t xml:space="preserve"> detailed information for all elements </w:t>
+      </w:r>
+      <w:r>
+        <w:t>included into</w:t>
+      </w:r>
+      <w:r>
+        <w:t xml:space="preserve"> the ERD;</w:t>
+      </w:r>
+      <w:r>
+        <w:br/>
+        <w:t xml:space="preserve">* </w:t>
+      </w:r>
+      <w:r>
+        <w:t xml:space="preserve">The automatic </w:t>
+      </w:r>
+      <w:r>
+        <w:t xml:space="preserve">Generation of </w:t>
+      </w:r>
+      <w:r>
+        <w:t>some</w:t>
+      </w:r>
+      <w:r>
+        <w:t xml:space="preserve"> SQL</w:t>
+      </w:r>
+      <w:r>
+        <w:t>/</w:t>
+      </w:r>
+      <w:r>
+        <w:t xml:space="preserve">DDL- </w:t>
+      </w:r>
+      <w:r>
+        <w:t xml:space="preserve">database </w:t>
+      </w:r>
+      <w:r>
+        <w:t>scripts</w:t>
+      </w:r>
+      <w:r>
+        <w:t xml:space="preserve">: </w:t>
+      </w:r>
+      <w:r>
+        <w:t xml:space="preserve">create/drop/delete </w:t>
+      </w:r>
+      <w:r>
         <w:t>tables</w:t>
       </w:r>
       <w:r>
-        <w:t>,</w:t>
+        <w:t>;</w:t>
+      </w:r>
+      <w:r>
+        <w:br/>
+      </w:r>
+      <w:r>
+        <w:t xml:space="preserve">* </w:t>
+      </w:r>
+      <w:r>
+        <w:t>T</w:t>
+      </w:r>
+      <w:r>
+        <w:t xml:space="preserve">he Reverse Engineering </w:t>
+      </w:r>
+      <w:r>
+        <w:t>o</w:t>
+      </w:r>
+      <w:r>
+        <w:t xml:space="preserve">f the existing </w:t>
+      </w:r>
+      <w:r>
+        <w:t xml:space="preserve">database </w:t>
+      </w:r>
+      <w:r>
+        <w:t xml:space="preserve">structure into the ERD; </w:t>
+      </w:r>
+      <w:r>
+        <w:br/>
+        <w:t xml:space="preserve">* </w:t>
+      </w:r>
+      <w:r>
+        <w:t>clear and descriptive graphical representation of the database structure</w:t>
       </w:r>
       <w:r>
         <w:t xml:space="preserve"> </w:t>
       </w:r>
       <w:r>
-        <w:t>non-trivial</w:t>
-      </w:r>
-      <w:r>
-        <w:t xml:space="preserve"> </w:t>
-      </w:r>
-      <w:r>
-        <w:t xml:space="preserve">databases and need a tool for </w:t>
-      </w:r>
-      <w:r>
-        <w:t xml:space="preserve">the </w:t>
-      </w:r>
-      <w:r>
-        <w:t xml:space="preserve">graphic representation of </w:t>
-      </w:r>
-      <w:r>
-        <w:t xml:space="preserve">the </w:t>
-      </w:r>
-      <w:r>
-        <w:t xml:space="preserve">existing and newly created database structures. </w:t>
-      </w:r>
-      <w:r>
-        <w:t>The best approaches for the “classic” relational databases are still ERD- tools.</w:t>
-      </w:r>
-    </w:p>
-    <w:p>
-      <w:r>
-        <w:t xml:space="preserve">The database structure is a set of tables, connected with each other by relationships (that’s been making the database “relational”). </w:t>
-      </w:r>
-      <w:r>
-        <w:t>The t</w:t>
-      </w:r>
-      <w:r>
-        <w:t>ables also can be called “entities”.</w:t>
-      </w:r>
-      <w:r>
-        <w:t xml:space="preserve"> The </w:t>
-      </w:r>
-      <w:r>
-        <w:t xml:space="preserve">relatively simple idea of the </w:t>
-      </w:r>
-      <w:r>
-        <w:t>E</w:t>
-      </w:r>
-      <w:r>
-        <w:t>ntity</w:t>
-      </w:r>
-      <w:r>
-        <w:t xml:space="preserve"> R</w:t>
-      </w:r>
-      <w:r>
-        <w:t xml:space="preserve">elationship </w:t>
-      </w:r>
-      <w:r>
-        <w:t>D</w:t>
-      </w:r>
-      <w:r>
-        <w:t xml:space="preserve">iagram </w:t>
-      </w:r>
-      <w:r>
-        <w:t>lies in the background of the</w:t>
-      </w:r>
-      <w:r>
-        <w:t xml:space="preserve"> graphical representation of the database structure.</w:t>
-      </w:r>
-    </w:p>
-    <w:p>
-      <w:r>
-        <w:t>A list of</w:t>
-      </w:r>
-      <w:r>
-        <w:t xml:space="preserve"> the</w:t>
-      </w:r>
-      <w:r>
-        <w:t xml:space="preserve"> essential functions of “Apricot DB” includes the following</w:t>
-      </w:r>
-      <w:r>
-        <w:t xml:space="preserve"> ones</w:t>
-      </w:r>
-      <w:r>
-        <w:t>:</w:t>
-      </w:r>
-    </w:p>
-    <w:p>
-      <w:r>
-        <w:t>* Creation of the</w:t>
-      </w:r>
-      <w:r>
-        <w:t xml:space="preserve"> general</w:t>
-      </w:r>
-      <w:r>
-        <w:t xml:space="preserve"> database structure </w:t>
-      </w:r>
-      <w:r>
-        <w:t>from scratch</w:t>
-      </w:r>
-      <w:r>
-        <w:t>;</w:t>
-      </w:r>
-      <w:r>
-        <w:br/>
-        <w:t xml:space="preserve">* Filling </w:t>
-      </w:r>
-      <w:r>
-        <w:t xml:space="preserve">all </w:t>
-      </w:r>
-      <w:r>
-        <w:t xml:space="preserve">the </w:t>
-      </w:r>
-      <w:r>
-        <w:t>crucial</w:t>
-      </w:r>
-      <w:r>
-        <w:t xml:space="preserve"> detailed information for all elements </w:t>
-      </w:r>
-      <w:r>
-        <w:t>included into</w:t>
-      </w:r>
-      <w:r>
-        <w:t xml:space="preserve"> the ERD;</w:t>
-      </w:r>
-      <w:r>
-        <w:br/>
-        <w:t>* Generation of all popular types of the SQL- DDL- scripts (create/drop/delete info) for selected or all tables included into the EDR;</w:t>
-      </w:r>
-      <w:r>
-        <w:br/>
-      </w:r>
-      <w:r>
-        <w:t xml:space="preserve">* </w:t>
-      </w:r>
-      <w:r>
-        <w:t>T</w:t>
-      </w:r>
-      <w:r>
-        <w:t xml:space="preserve">he Reverse Engineering </w:t>
-      </w:r>
-      <w:r>
-        <w:t>o</w:t>
-      </w:r>
-      <w:r>
-        <w:t xml:space="preserve">f the existing </w:t>
-      </w:r>
-      <w:r>
-        <w:t xml:space="preserve">database </w:t>
-      </w:r>
-      <w:r>
-        <w:t xml:space="preserve">structure into the ERD; </w:t>
-      </w:r>
-      <w:r>
-        <w:br/>
-        <w:t>* Prepare and publish the technical documentation</w:t>
-      </w:r>
-      <w:r>
-        <w:t xml:space="preserve"> using clear and descriptive graphical representation of the database structure</w:t>
-      </w:r>
-      <w:r>
-        <w:t xml:space="preserve"> and its fragments</w:t>
+        <w:t>or</w:t>
+      </w:r>
+      <w:r>
+        <w:t xml:space="preserve"> its fragments</w:t>
+      </w:r>
+      <w:r>
+        <w:t xml:space="preserve"> for documenting of the Database solution</w:t>
       </w:r>
       <w:r>
         <w:t>;</w:t>
@@ -2601,7 +3096,7 @@
       <w:pPr>
         <w:pStyle w:val="Heading1"/>
       </w:pPr>
-      <w:bookmarkStart w:id="2" w:name="_Toc10637928"/>
+      <w:bookmarkStart w:id="2" w:name="_Toc15989735"/>
       <w:r>
         <w:t>What “Apricot DB” does not do</w:t>
       </w:r>
@@ -2631,7 +3126,7 @@
       <w:pPr>
         <w:pStyle w:val="Heading1"/>
       </w:pPr>
-      <w:bookmarkStart w:id="3" w:name="_Toc10637929"/>
+      <w:bookmarkStart w:id="3" w:name="_Toc15989736"/>
       <w:r>
         <w:t>Introduction</w:t>
       </w:r>
@@ -2796,7 +3291,7 @@
       <w:pPr>
         <w:pStyle w:val="Heading1"/>
       </w:pPr>
-      <w:bookmarkStart w:id="4" w:name="_Toc10637930"/>
+      <w:bookmarkStart w:id="4" w:name="_Toc15989737"/>
       <w:r>
         <w:t xml:space="preserve">The </w:t>
       </w:r>
@@ -2913,7 +3408,7 @@
                     <a:blip r:embed="rId11">
                       <a:extLst>
                         <a:ext uri="{96DAC541-7B7A-43D3-8B79-37D633B846F1}">
-                          <asvg:svgBlip xmlns="" xmlns:cx="http://schemas.microsoft.com/office/drawing/2014/chartex" xmlns:cx1="http://schemas.microsoft.com/office/drawing/2015/9/8/chartex" xmlns:cx2="http://schemas.microsoft.com/office/drawing/2015/10/21/chartex" xmlns:cx3="http://schemas.microsoft.com/office/drawing/2016/5/9/chartex" xmlns:cx4="http://schemas.microsoft.com/office/drawing/2016/5/10/chartex" xmlns:cx5="http://schemas.microsoft.com/office/drawing/2016/5/11/chartex" xmlns:cx6="http://schemas.microsoft.com/office/drawing/2016/5/12/chartex" xmlns:cx7="http://schemas.microsoft.com/office/drawing/2016/5/13/chartex" xmlns:cx8="http://schemas.microsoft.com/office/drawing/2016/5/14/chartex" xmlns:aink="http://schemas.microsoft.com/office/drawing/2016/ink" xmlns:am3d="http://schemas.microsoft.com/office/drawing/2017/model3d" xmlns:o="urn:schemas-microsoft-com:office:office" xmlns:v="urn:schemas-microsoft-com:vml" xmlns:w10="urn:schemas-microsoft-com:office:word" xmlns:w="http://schemas.openxmlformats.org/wordprocessingml/2006/main" xmlns:w15="http://schemas.microsoft.com/office/word/2012/wordml" xmlns:w16cid="http://schemas.microsoft.com/office/word/2016/wordml/cid" xmlns:w16se="http://schemas.microsoft.com/office/word/2015/wordml/symex" xmlns:asvg="http://schemas.microsoft.com/office/drawing/2016/SVG/main" r:embed="rId12"/>
+                          <asvg:svgBlip xmlns:asvg="http://schemas.microsoft.com/office/drawing/2016/SVG/main" xmlns:w16se="http://schemas.microsoft.com/office/word/2015/wordml/symex" xmlns:w16cid="http://schemas.microsoft.com/office/word/2016/wordml/cid" xmlns:w15="http://schemas.microsoft.com/office/word/2012/wordml" xmlns:w="http://schemas.openxmlformats.org/wordprocessingml/2006/main" xmlns:w10="urn:schemas-microsoft-com:office:word" xmlns:v="urn:schemas-microsoft-com:vml" xmlns:o="urn:schemas-microsoft-com:office:office" xmlns:am3d="http://schemas.microsoft.com/office/drawing/2017/model3d" xmlns:aink="http://schemas.microsoft.com/office/drawing/2016/ink" xmlns:cx8="http://schemas.microsoft.com/office/drawing/2016/5/14/chartex" xmlns:cx7="http://schemas.microsoft.com/office/drawing/2016/5/13/chartex" xmlns:cx6="http://schemas.microsoft.com/office/drawing/2016/5/12/chartex" xmlns:cx5="http://schemas.microsoft.com/office/drawing/2016/5/11/chartex" xmlns:cx4="http://schemas.microsoft.com/office/drawing/2016/5/10/chartex" xmlns:cx3="http://schemas.microsoft.com/office/drawing/2016/5/9/chartex" xmlns:cx2="http://schemas.microsoft.com/office/drawing/2015/10/21/chartex" xmlns:cx1="http://schemas.microsoft.com/office/drawing/2015/9/8/chartex" xmlns:cx="http://schemas.microsoft.com/office/drawing/2014/chartex" xmlns="" r:embed="rId12"/>
                         </a:ext>
                       </a:extLst>
                     </a:blip>
@@ -2985,7 +3480,7 @@
       <w:pPr>
         <w:pStyle w:val="Heading1"/>
       </w:pPr>
-      <w:bookmarkStart w:id="5" w:name="_Toc10637931"/>
+      <w:bookmarkStart w:id="5" w:name="_Toc15989738"/>
       <w:r>
         <w:t>The Snapshot</w:t>
       </w:r>
@@ -3120,7 +3615,7 @@
       <w:pPr>
         <w:pStyle w:val="Heading1"/>
       </w:pPr>
-      <w:bookmarkStart w:id="6" w:name="_Toc10637932"/>
+      <w:bookmarkStart w:id="6" w:name="_Toc15989739"/>
       <w:r>
         <w:t>The View</w:t>
       </w:r>
@@ -3211,7 +3706,7 @@
       <w:pPr>
         <w:pStyle w:val="Heading1"/>
       </w:pPr>
-      <w:bookmarkStart w:id="7" w:name="_Toc10637933"/>
+      <w:bookmarkStart w:id="7" w:name="_Toc15989740"/>
       <w:r>
         <w:lastRenderedPageBreak/>
         <w:t>Physical or Logical</w:t>
@@ -3366,7 +3861,7 @@
       <w:pPr>
         <w:pStyle w:val="Heading1"/>
       </w:pPr>
-      <w:bookmarkStart w:id="8" w:name="_Toc10637934"/>
+      <w:bookmarkStart w:id="8" w:name="_Toc15989741"/>
       <w:r>
         <w:t>Entities and Tables</w:t>
       </w:r>
@@ -3434,7 +3929,7 @@
       <w:pPr>
         <w:pStyle w:val="Heading1"/>
       </w:pPr>
-      <w:bookmarkStart w:id="9" w:name="_Toc10637935"/>
+      <w:bookmarkStart w:id="9" w:name="_Toc15989742"/>
       <w:r>
         <w:t>How “Apricot DB” stores the Project Data</w:t>
       </w:r>
@@ -3487,7 +3982,7 @@
       <w:pPr>
         <w:pStyle w:val="Heading1"/>
       </w:pPr>
-      <w:bookmarkStart w:id="10" w:name="_Toc10637936"/>
+      <w:bookmarkStart w:id="10" w:name="_Toc15989743"/>
       <w:r>
         <w:t>The Elements of the “Apricot DB”- main screen</w:t>
       </w:r>
@@ -3738,7 +4233,7 @@
       <w:pPr>
         <w:pStyle w:val="Heading1"/>
       </w:pPr>
-      <w:bookmarkStart w:id="11" w:name="_Toc10637937"/>
+      <w:bookmarkStart w:id="11" w:name="_Toc15989744"/>
       <w:r>
         <w:t>Function: c</w:t>
       </w:r>
@@ -3994,7 +4489,7 @@
       <w:pPr>
         <w:pStyle w:val="Heading1"/>
       </w:pPr>
-      <w:bookmarkStart w:id="12" w:name="_Toc10637938"/>
+      <w:bookmarkStart w:id="12" w:name="_Toc15989745"/>
       <w:r>
         <w:t xml:space="preserve">The </w:t>
       </w:r>
@@ -4067,7 +4562,7 @@
       <w:pPr>
         <w:pStyle w:val="Heading1"/>
       </w:pPr>
-      <w:bookmarkStart w:id="13" w:name="_Toc10637939"/>
+      <w:bookmarkStart w:id="13" w:name="_Toc15989746"/>
       <w:r>
         <w:t>The Reverse Engineering Process</w:t>
       </w:r>
@@ -4446,7 +4941,7 @@
       <w:pPr>
         <w:pStyle w:val="Heading1"/>
       </w:pPr>
-      <w:bookmarkStart w:id="14" w:name="_Toc10637940"/>
+      <w:bookmarkStart w:id="14" w:name="_Toc15989747"/>
       <w:r>
         <w:t xml:space="preserve">The </w:t>
       </w:r>
@@ -4511,7 +5006,7 @@
       <w:pPr>
         <w:pStyle w:val="Heading2"/>
       </w:pPr>
-      <w:bookmarkStart w:id="15" w:name="_Toc10637941"/>
+      <w:bookmarkStart w:id="15" w:name="_Toc15989748"/>
       <w:r>
         <w:lastRenderedPageBreak/>
         <w:t>Entities and Relationships between them</w:t>
@@ -4718,7 +5213,7 @@
       <w:pPr>
         <w:pStyle w:val="Heading2"/>
       </w:pPr>
-      <w:bookmarkStart w:id="16" w:name="_Toc10637942"/>
+      <w:bookmarkStart w:id="16" w:name="_Toc15989749"/>
       <w:r>
         <w:t>The Identifying Relationship</w:t>
       </w:r>
@@ -4780,7 +5275,7 @@
       <w:pPr>
         <w:pStyle w:val="Heading2"/>
       </w:pPr>
-      <w:bookmarkStart w:id="17" w:name="_Toc10637943"/>
+      <w:bookmarkStart w:id="17" w:name="_Toc15989750"/>
       <w:r>
         <w:lastRenderedPageBreak/>
         <w:t>The Non-Identifying Mandatory Relationship</w:t>
@@ -4840,7 +5335,7 @@
       <w:pPr>
         <w:pStyle w:val="Heading2"/>
       </w:pPr>
-      <w:bookmarkStart w:id="18" w:name="_Toc10637944"/>
+      <w:bookmarkStart w:id="18" w:name="_Toc15989751"/>
       <w:r>
         <w:t>The Not-Identifying Optional Relationship</w:t>
       </w:r>
@@ -4915,7 +5410,7 @@
       <w:pPr>
         <w:pStyle w:val="Heading2"/>
       </w:pPr>
-      <w:bookmarkStart w:id="19" w:name="_Toc10637945"/>
+      <w:bookmarkStart w:id="19" w:name="_Toc15989752"/>
       <w:r>
         <w:t>The “Auto”- relationship</w:t>
       </w:r>
@@ -4976,7 +5471,7 @@
       <w:pPr>
         <w:pStyle w:val="Heading1"/>
       </w:pPr>
-      <w:bookmarkStart w:id="20" w:name="_Toc10637946"/>
+      <w:bookmarkStart w:id="20" w:name="_Toc15989753"/>
       <w:r>
         <w:t>Resolving the “many-to-many” relationship</w:t>
       </w:r>
@@ -5004,7 +5499,6 @@
       </w:r>
     </w:p>
     <w:p>
-      <w:bookmarkStart w:id="21" w:name="_GoBack"/>
       <w:r>
         <w:rPr>
           <w:noProof/>
@@ -5046,7 +5540,6 @@
           </wp:inline>
         </w:drawing>
       </w:r>
-      <w:bookmarkEnd w:id="21"/>
     </w:p>
     <w:p/>
     <w:p>
@@ -5102,7 +5595,7 @@
       <w:pPr>
         <w:pStyle w:val="Heading1"/>
       </w:pPr>
-      <w:bookmarkStart w:id="22" w:name="_Toc10637947"/>
+      <w:bookmarkStart w:id="21" w:name="_Toc15989754"/>
       <w:r>
         <w:t xml:space="preserve">The </w:t>
       </w:r>
@@ -5112,7 +5605,7 @@
       <w:r>
         <w:t>notation</w:t>
       </w:r>
-      <w:bookmarkEnd w:id="22"/>
+      <w:bookmarkEnd w:id="21"/>
     </w:p>
     <w:p>
       <w:r>
@@ -5263,7 +5756,7 @@
       <w:pPr>
         <w:pStyle w:val="Heading1"/>
       </w:pPr>
-      <w:bookmarkStart w:id="23" w:name="_Toc10637948"/>
+      <w:bookmarkStart w:id="22" w:name="_Toc15989755"/>
       <w:r>
         <w:t xml:space="preserve">Working with </w:t>
       </w:r>
@@ -5273,7 +5766,7 @@
       <w:r>
         <w:t>Entities</w:t>
       </w:r>
-      <w:bookmarkEnd w:id="23"/>
+      <w:bookmarkEnd w:id="22"/>
     </w:p>
     <w:p>
       <w:r>
@@ -5580,7 +6073,7 @@
       <w:pPr>
         <w:pStyle w:val="Heading1"/>
       </w:pPr>
-      <w:bookmarkStart w:id="24" w:name="_Toc10637949"/>
+      <w:bookmarkStart w:id="23" w:name="_Toc15989756"/>
       <w:r>
         <w:t>The Default</w:t>
       </w:r>
@@ -5602,7 +6095,7 @@
       <w:r>
         <w:t xml:space="preserve"> Entity information</w:t>
       </w:r>
-      <w:bookmarkEnd w:id="24"/>
+      <w:bookmarkEnd w:id="23"/>
       <w:r>
         <w:t xml:space="preserve"> </w:t>
       </w:r>
@@ -5817,7 +6310,7 @@
       <w:pPr>
         <w:pStyle w:val="Heading1"/>
       </w:pPr>
-      <w:bookmarkStart w:id="25" w:name="_Toc10637950"/>
+      <w:bookmarkStart w:id="24" w:name="_Toc15989757"/>
       <w:r>
         <w:t xml:space="preserve">Working with </w:t>
       </w:r>
@@ -5827,7 +6320,7 @@
       <w:r>
         <w:t>Relationships</w:t>
       </w:r>
-      <w:bookmarkEnd w:id="25"/>
+      <w:bookmarkEnd w:id="24"/>
     </w:p>
     <w:p>
       <w:r>
@@ -5999,7 +6492,7 @@
       <w:pPr>
         <w:pStyle w:val="Heading1"/>
       </w:pPr>
-      <w:bookmarkStart w:id="26" w:name="_Toc10637951"/>
+      <w:bookmarkStart w:id="25" w:name="_Toc15989758"/>
       <w:r>
         <w:t xml:space="preserve">Working with </w:t>
       </w:r>
@@ -6009,7 +6502,7 @@
       <w:r>
         <w:t>Views</w:t>
       </w:r>
-      <w:bookmarkEnd w:id="26"/>
+      <w:bookmarkEnd w:id="25"/>
     </w:p>
     <w:p>
       <w:r>
@@ -6159,11 +6652,11 @@
       <w:pPr>
         <w:pStyle w:val="Heading1"/>
       </w:pPr>
-      <w:bookmarkStart w:id="27" w:name="_Toc10637952"/>
+      <w:bookmarkStart w:id="26" w:name="_Toc15989759"/>
       <w:r>
         <w:t>Working with the Snapshots</w:t>
       </w:r>
-      <w:bookmarkEnd w:id="27"/>
+      <w:bookmarkEnd w:id="26"/>
     </w:p>
     <w:p>
       <w:r>
@@ -6402,7 +6895,7 @@
       <w:pPr>
         <w:pStyle w:val="Heading1"/>
       </w:pPr>
-      <w:bookmarkStart w:id="28" w:name="_Toc10637953"/>
+      <w:bookmarkStart w:id="27" w:name="_Toc15989760"/>
       <w:r>
         <w:lastRenderedPageBreak/>
         <w:t xml:space="preserve">Working with </w:t>
@@ -6413,7 +6906,7 @@
       <w:r>
         <w:t>Projects</w:t>
       </w:r>
-      <w:bookmarkEnd w:id="28"/>
+      <w:bookmarkEnd w:id="27"/>
     </w:p>
     <w:p>
       <w:r>
@@ -6500,13 +6993,716 @@
     </w:p>
     <w:p>
       <w:pPr>
+        <w:rPr>
+          <w:rFonts w:asciiTheme="majorHAnsi" w:eastAsiaTheme="majorEastAsia" w:hAnsiTheme="majorHAnsi" w:cstheme="majorBidi"/>
+          <w:color w:val="2F5496" w:themeColor="accent1" w:themeShade="BF"/>
+          <w:sz w:val="32"/>
+          <w:szCs w:val="32"/>
+        </w:rPr>
+      </w:pPr>
+      <w:r>
+        <w:br w:type="page"/>
+      </w:r>
+    </w:p>
+    <w:p>
+      <w:pPr>
         <w:pStyle w:val="Heading1"/>
       </w:pPr>
-      <w:bookmarkStart w:id="29" w:name="_Toc10637954"/>
+      <w:bookmarkStart w:id="28" w:name="_Toc15989761"/>
+      <w:r>
+        <w:lastRenderedPageBreak/>
+        <w:t>Editing the diagram content</w:t>
+      </w:r>
+      <w:bookmarkEnd w:id="28"/>
+    </w:p>
+    <w:p>
+      <w:r>
+        <w:t>“Apricot DB” has a convenient graphical editor which allows to precisely positioning the entities and relationships between them.</w:t>
+      </w:r>
+    </w:p>
+    <w:p>
+      <w:pPr>
+        <w:pStyle w:val="Heading2"/>
+      </w:pPr>
+    </w:p>
+    <w:p>
+      <w:pPr>
+        <w:pStyle w:val="Heading2"/>
+      </w:pPr>
+      <w:bookmarkStart w:id="29" w:name="_Toc15989762"/>
+      <w:r>
+        <w:t>Selecting and moving the elements of the diagram</w:t>
+      </w:r>
+      <w:bookmarkEnd w:id="29"/>
+    </w:p>
+    <w:p>
+      <w:r>
+        <w:t>An Entity on the diagram can be selected and moved. If it required to select several entities there are two ways to do that.</w:t>
+      </w:r>
+      <w:r>
+        <w:t xml:space="preserve"> The selected entities and relationships have been drawn bold.</w:t>
+      </w:r>
+    </w:p>
+    <w:p>
+      <w:pPr>
+        <w:pStyle w:val="ListParagraph"/>
+        <w:numPr>
+          <w:ilvl w:val="0"/>
+          <w:numId w:val="3"/>
+        </w:numPr>
+      </w:pPr>
+      <w:r>
+        <w:t xml:space="preserve">Select </w:t>
+      </w:r>
+      <w:r>
+        <w:t xml:space="preserve">multiple </w:t>
+      </w:r>
+      <w:r>
+        <w:t>entities holding the &lt;Ctrl&gt; button.</w:t>
+      </w:r>
+    </w:p>
+    <w:p>
+      <w:pPr>
+        <w:pStyle w:val="ListParagraph"/>
+        <w:numPr>
+          <w:ilvl w:val="0"/>
+          <w:numId w:val="3"/>
+        </w:numPr>
+      </w:pPr>
+      <w:r>
+        <w:t xml:space="preserve">Select </w:t>
+      </w:r>
+      <w:r>
+        <w:t xml:space="preserve">multiple </w:t>
+      </w:r>
+      <w:r>
+        <w:t>entities using “lasso”: click and hold the left mouse button. Move the mouse. All entities within the square drawn (inside the “lasso”) will be selected.</w:t>
+      </w:r>
+    </w:p>
+    <w:p>
+      <w:r>
+        <w:t>In order to un</w:t>
+      </w:r>
+      <w:r>
+        <w:t>-</w:t>
+      </w:r>
+      <w:r>
+        <w:t>select all entities click outside of any entities on the diagram.</w:t>
+      </w:r>
+    </w:p>
+    <w:p>
+      <w:r>
+        <w:t>The selected entity can be moved holding the left mouse button.</w:t>
+      </w:r>
+    </w:p>
+    <w:p>
+      <w:r>
+        <w:t>In order to move more than one selected entity simultaneously, use the &lt;Ctrl&gt; button.</w:t>
+      </w:r>
+    </w:p>
+    <w:p>
+      <w:pPr>
+        <w:pStyle w:val="Heading2"/>
+      </w:pPr>
+    </w:p>
+    <w:p>
+      <w:pPr>
+        <w:pStyle w:val="Heading2"/>
+      </w:pPr>
+      <w:bookmarkStart w:id="30" w:name="_Toc15989763"/>
+      <w:r>
+        <w:t>How “Apricot” draws the relationships</w:t>
+      </w:r>
+      <w:bookmarkEnd w:id="30"/>
+    </w:p>
+    <w:p>
+      <w:r>
+        <w:t>The “Apricot DB” uses “semiautomatic” way of drawing of relationships between entities.</w:t>
+      </w:r>
+    </w:p>
+    <w:p>
+      <w:r>
+        <w:t xml:space="preserve">The relationship between two entities always starts at the Primary Key of the parent entity and ends at the Foreign Key field of the child entity: </w:t>
+      </w:r>
+    </w:p>
+    <w:p>
+      <w:r>
+        <w:rPr>
+          <w:noProof/>
+          <w:lang w:eastAsia="en-ZA"/>
+        </w:rPr>
+        <w:drawing>
+          <wp:inline distT="0" distB="0" distL="0" distR="0" wp14:anchorId="2EDB8716" wp14:editId="64A48E9A">
+            <wp:extent cx="1829965" cy="1117600"/>
+            <wp:effectExtent l="0" t="0" r="0" b="6350"/>
+            <wp:docPr id="6" name="Picture 6"/>
+            <wp:cNvGraphicFramePr>
+              <a:graphicFrameLocks xmlns:a="http://schemas.openxmlformats.org/drawingml/2006/main" noChangeAspect="1"/>
+            </wp:cNvGraphicFramePr>
+            <a:graphic xmlns:a="http://schemas.openxmlformats.org/drawingml/2006/main">
+              <a:graphicData uri="http://schemas.openxmlformats.org/drawingml/2006/picture">
+                <pic:pic xmlns:pic="http://schemas.openxmlformats.org/drawingml/2006/picture">
+                  <pic:nvPicPr>
+                    <pic:cNvPr id="0" name=""/>
+                    <pic:cNvPicPr/>
+                  </pic:nvPicPr>
+                  <pic:blipFill>
+                    <a:blip r:embed="rId50"/>
+                    <a:stretch>
+                      <a:fillRect/>
+                    </a:stretch>
+                  </pic:blipFill>
+                  <pic:spPr>
+                    <a:xfrm>
+                      <a:off x="0" y="0"/>
+                      <a:ext cx="1834290" cy="1120241"/>
+                    </a:xfrm>
+                    <a:prstGeom prst="rect">
+                      <a:avLst/>
+                    </a:prstGeom>
+                  </pic:spPr>
+                </pic:pic>
+              </a:graphicData>
+            </a:graphic>
+          </wp:inline>
+        </w:drawing>
+      </w:r>
+    </w:p>
+    <w:p>
+      <w:r>
+        <w:t>The only exclusion is when the parent entity has more than one child. In this case “Apricot” automatically draws a “stack” of relationships how it is shown on the picture below:</w:t>
+      </w:r>
+    </w:p>
+    <w:p>
+      <w:r>
+        <w:rPr>
+          <w:noProof/>
+          <w:lang w:eastAsia="en-ZA"/>
+        </w:rPr>
+        <w:drawing>
+          <wp:inline distT="0" distB="0" distL="0" distR="0" wp14:anchorId="6D9B43B3" wp14:editId="6B302C1A">
+            <wp:extent cx="2444750" cy="2348180"/>
+            <wp:effectExtent l="0" t="0" r="0" b="0"/>
+            <wp:docPr id="8" name="Picture 8"/>
+            <wp:cNvGraphicFramePr>
+              <a:graphicFrameLocks xmlns:a="http://schemas.openxmlformats.org/drawingml/2006/main" noChangeAspect="1"/>
+            </wp:cNvGraphicFramePr>
+            <a:graphic xmlns:a="http://schemas.openxmlformats.org/drawingml/2006/main">
+              <a:graphicData uri="http://schemas.openxmlformats.org/drawingml/2006/picture">
+                <pic:pic xmlns:pic="http://schemas.openxmlformats.org/drawingml/2006/picture">
+                  <pic:nvPicPr>
+                    <pic:cNvPr id="0" name=""/>
+                    <pic:cNvPicPr/>
+                  </pic:nvPicPr>
+                  <pic:blipFill>
+                    <a:blip r:embed="rId51"/>
+                    <a:stretch>
+                      <a:fillRect/>
+                    </a:stretch>
+                  </pic:blipFill>
+                  <pic:spPr>
+                    <a:xfrm>
+                      <a:off x="0" y="0"/>
+                      <a:ext cx="2446445" cy="2349808"/>
+                    </a:xfrm>
+                    <a:prstGeom prst="rect">
+                      <a:avLst/>
+                    </a:prstGeom>
+                  </pic:spPr>
+                </pic:pic>
+              </a:graphicData>
+            </a:graphic>
+          </wp:inline>
+        </w:drawing>
+      </w:r>
+    </w:p>
+    <w:p>
+      <w:r>
+        <w:lastRenderedPageBreak/>
+        <w:t>Depending on the mutual allocation of the parent and child entities, the relationship might change its shape. For example, when the entities are located too close, “Apricot” automatically optimizes the shape:</w:t>
+      </w:r>
+    </w:p>
+    <w:p>
+      <w:r>
+        <w:rPr>
+          <w:noProof/>
+          <w:lang w:eastAsia="en-ZA"/>
+        </w:rPr>
+        <w:drawing>
+          <wp:inline distT="0" distB="0" distL="0" distR="0" wp14:anchorId="6EBBE274" wp14:editId="397B7F63">
+            <wp:extent cx="2590800" cy="1555636"/>
+            <wp:effectExtent l="0" t="0" r="0" b="6985"/>
+            <wp:docPr id="9" name="Picture 9"/>
+            <wp:cNvGraphicFramePr>
+              <a:graphicFrameLocks xmlns:a="http://schemas.openxmlformats.org/drawingml/2006/main" noChangeAspect="1"/>
+            </wp:cNvGraphicFramePr>
+            <a:graphic xmlns:a="http://schemas.openxmlformats.org/drawingml/2006/main">
+              <a:graphicData uri="http://schemas.openxmlformats.org/drawingml/2006/picture">
+                <pic:pic xmlns:pic="http://schemas.openxmlformats.org/drawingml/2006/picture">
+                  <pic:nvPicPr>
+                    <pic:cNvPr id="0" name=""/>
+                    <pic:cNvPicPr/>
+                  </pic:nvPicPr>
+                  <pic:blipFill>
+                    <a:blip r:embed="rId52"/>
+                    <a:stretch>
+                      <a:fillRect/>
+                    </a:stretch>
+                  </pic:blipFill>
+                  <pic:spPr>
+                    <a:xfrm>
+                      <a:off x="0" y="0"/>
+                      <a:ext cx="2596004" cy="1558761"/>
+                    </a:xfrm>
+                    <a:prstGeom prst="rect">
+                      <a:avLst/>
+                    </a:prstGeom>
+                  </pic:spPr>
+                </pic:pic>
+              </a:graphicData>
+            </a:graphic>
+          </wp:inline>
+        </w:drawing>
+      </w:r>
+    </w:p>
+    <w:p>
+      <w:proofErr w:type="gramStart"/>
+      <w:r>
+        <w:t>or</w:t>
+      </w:r>
+      <w:proofErr w:type="gramEnd"/>
+      <w:r>
+        <w:t>:</w:t>
+      </w:r>
+    </w:p>
+    <w:p>
+      <w:r>
+        <w:rPr>
+          <w:noProof/>
+          <w:lang w:eastAsia="en-ZA"/>
+        </w:rPr>
+        <w:drawing>
+          <wp:inline distT="0" distB="0" distL="0" distR="0" wp14:anchorId="29C0FEDC" wp14:editId="3344B0D2">
+            <wp:extent cx="2590800" cy="1625829"/>
+            <wp:effectExtent l="0" t="0" r="0" b="0"/>
+            <wp:docPr id="53" name="Picture 53"/>
+            <wp:cNvGraphicFramePr>
+              <a:graphicFrameLocks xmlns:a="http://schemas.openxmlformats.org/drawingml/2006/main" noChangeAspect="1"/>
+            </wp:cNvGraphicFramePr>
+            <a:graphic xmlns:a="http://schemas.openxmlformats.org/drawingml/2006/main">
+              <a:graphicData uri="http://schemas.openxmlformats.org/drawingml/2006/picture">
+                <pic:pic xmlns:pic="http://schemas.openxmlformats.org/drawingml/2006/picture">
+                  <pic:nvPicPr>
+                    <pic:cNvPr id="0" name=""/>
+                    <pic:cNvPicPr/>
+                  </pic:nvPicPr>
+                  <pic:blipFill>
+                    <a:blip r:embed="rId53"/>
+                    <a:stretch>
+                      <a:fillRect/>
+                    </a:stretch>
+                  </pic:blipFill>
+                  <pic:spPr>
+                    <a:xfrm>
+                      <a:off x="0" y="0"/>
+                      <a:ext cx="2595560" cy="1628816"/>
+                    </a:xfrm>
+                    <a:prstGeom prst="rect">
+                      <a:avLst/>
+                    </a:prstGeom>
+                  </pic:spPr>
+                </pic:pic>
+              </a:graphicData>
+            </a:graphic>
+          </wp:inline>
+        </w:drawing>
+      </w:r>
+    </w:p>
+    <w:p>
+      <w:r>
+        <w:t xml:space="preserve">There is a limited </w:t>
+      </w:r>
+      <w:r>
+        <w:t>opportunity to edit relationship appearance. Being selected, a relationship has one or more rulers (a small black square). The ruler can be moved perpendicularly to the line of relationship which it is drawn above.</w:t>
+      </w:r>
+    </w:p>
+    <w:p>
+      <w:pPr>
+        <w:pStyle w:val="Heading2"/>
+      </w:pPr>
+    </w:p>
+    <w:p>
+      <w:pPr>
+        <w:pStyle w:val="Heading2"/>
+      </w:pPr>
+      <w:bookmarkStart w:id="31" w:name="_Toc15989764"/>
+      <w:r>
+        <w:t>The context menus</w:t>
+      </w:r>
+      <w:bookmarkEnd w:id="31"/>
+    </w:p>
+    <w:p>
+      <w:r>
+        <w:t>Many elements on the “Apricot”- diagram have a context menus. Below are the examples of the context menus for different elements of the diagram</w:t>
+      </w:r>
+      <w:r>
+        <w:t>.</w:t>
+      </w:r>
+    </w:p>
+    <w:p>
+      <w:r>
+        <w:t>The diagram general context menu (called anywhere in clean field of the diagram):</w:t>
+      </w:r>
+    </w:p>
+    <w:p>
+      <w:r>
+        <w:rPr>
+          <w:noProof/>
+          <w:lang w:eastAsia="en-ZA"/>
+        </w:rPr>
+        <w:drawing>
+          <wp:inline distT="0" distB="0" distL="0" distR="0" wp14:anchorId="0F320102" wp14:editId="0A66D489">
+            <wp:extent cx="1695450" cy="2063246"/>
+            <wp:effectExtent l="0" t="0" r="0" b="0"/>
+            <wp:docPr id="54" name="Picture 54"/>
+            <wp:cNvGraphicFramePr>
+              <a:graphicFrameLocks xmlns:a="http://schemas.openxmlformats.org/drawingml/2006/main" noChangeAspect="1"/>
+            </wp:cNvGraphicFramePr>
+            <a:graphic xmlns:a="http://schemas.openxmlformats.org/drawingml/2006/main">
+              <a:graphicData uri="http://schemas.openxmlformats.org/drawingml/2006/picture">
+                <pic:pic xmlns:pic="http://schemas.openxmlformats.org/drawingml/2006/picture">
+                  <pic:nvPicPr>
+                    <pic:cNvPr id="0" name=""/>
+                    <pic:cNvPicPr/>
+                  </pic:nvPicPr>
+                  <pic:blipFill>
+                    <a:blip r:embed="rId54"/>
+                    <a:stretch>
+                      <a:fillRect/>
+                    </a:stretch>
+                  </pic:blipFill>
+                  <pic:spPr>
+                    <a:xfrm>
+                      <a:off x="0" y="0"/>
+                      <a:ext cx="1698445" cy="2066891"/>
+                    </a:xfrm>
+                    <a:prstGeom prst="rect">
+                      <a:avLst/>
+                    </a:prstGeom>
+                  </pic:spPr>
+                </pic:pic>
+              </a:graphicData>
+            </a:graphic>
+          </wp:inline>
+        </w:drawing>
+      </w:r>
+    </w:p>
+    <w:p>
+      <w:r>
+        <w:br w:type="page"/>
+      </w:r>
+    </w:p>
+    <w:p>
+      <w:r>
+        <w:lastRenderedPageBreak/>
+        <w:t>The entity context menu:</w:t>
+      </w:r>
+      <w:bookmarkStart w:id="32" w:name="_GoBack"/>
+      <w:bookmarkEnd w:id="32"/>
+    </w:p>
+    <w:p>
+      <w:r>
+        <w:rPr>
+          <w:noProof/>
+          <w:lang w:eastAsia="en-ZA"/>
+        </w:rPr>
+        <w:drawing>
+          <wp:inline distT="0" distB="0" distL="0" distR="0" wp14:anchorId="10B5BC1B" wp14:editId="122F699E">
+            <wp:extent cx="1920208" cy="2108200"/>
+            <wp:effectExtent l="0" t="0" r="4445" b="6350"/>
+            <wp:docPr id="55" name="Picture 55"/>
+            <wp:cNvGraphicFramePr>
+              <a:graphicFrameLocks xmlns:a="http://schemas.openxmlformats.org/drawingml/2006/main" noChangeAspect="1"/>
+            </wp:cNvGraphicFramePr>
+            <a:graphic xmlns:a="http://schemas.openxmlformats.org/drawingml/2006/main">
+              <a:graphicData uri="http://schemas.openxmlformats.org/drawingml/2006/picture">
+                <pic:pic xmlns:pic="http://schemas.openxmlformats.org/drawingml/2006/picture">
+                  <pic:nvPicPr>
+                    <pic:cNvPr id="0" name=""/>
+                    <pic:cNvPicPr/>
+                  </pic:nvPicPr>
+                  <pic:blipFill>
+                    <a:blip r:embed="rId55"/>
+                    <a:stretch>
+                      <a:fillRect/>
+                    </a:stretch>
+                  </pic:blipFill>
+                  <pic:spPr>
+                    <a:xfrm>
+                      <a:off x="0" y="0"/>
+                      <a:ext cx="1920197" cy="2108188"/>
+                    </a:xfrm>
+                    <a:prstGeom prst="rect">
+                      <a:avLst/>
+                    </a:prstGeom>
+                  </pic:spPr>
+                </pic:pic>
+              </a:graphicData>
+            </a:graphic>
+          </wp:inline>
+        </w:drawing>
+      </w:r>
+    </w:p>
+    <w:p>
+      <w:r>
+        <w:t>The project explorer entity context menu:</w:t>
+      </w:r>
+    </w:p>
+    <w:p>
+      <w:r>
+        <w:rPr>
+          <w:noProof/>
+          <w:lang w:eastAsia="en-ZA"/>
+        </w:rPr>
+        <w:drawing>
+          <wp:inline distT="0" distB="0" distL="0" distR="0" wp14:anchorId="43D6949C" wp14:editId="55B6A56F">
+            <wp:extent cx="1896169" cy="2120900"/>
+            <wp:effectExtent l="0" t="0" r="8890" b="0"/>
+            <wp:docPr id="56" name="Picture 56"/>
+            <wp:cNvGraphicFramePr>
+              <a:graphicFrameLocks xmlns:a="http://schemas.openxmlformats.org/drawingml/2006/main" noChangeAspect="1"/>
+            </wp:cNvGraphicFramePr>
+            <a:graphic xmlns:a="http://schemas.openxmlformats.org/drawingml/2006/main">
+              <a:graphicData uri="http://schemas.openxmlformats.org/drawingml/2006/picture">
+                <pic:pic xmlns:pic="http://schemas.openxmlformats.org/drawingml/2006/picture">
+                  <pic:nvPicPr>
+                    <pic:cNvPr id="0" name=""/>
+                    <pic:cNvPicPr/>
+                  </pic:nvPicPr>
+                  <pic:blipFill>
+                    <a:blip r:embed="rId56"/>
+                    <a:stretch>
+                      <a:fillRect/>
+                    </a:stretch>
+                  </pic:blipFill>
+                  <pic:spPr>
+                    <a:xfrm>
+                      <a:off x="0" y="0"/>
+                      <a:ext cx="1896169" cy="2120900"/>
+                    </a:xfrm>
+                    <a:prstGeom prst="rect">
+                      <a:avLst/>
+                    </a:prstGeom>
+                  </pic:spPr>
+                </pic:pic>
+              </a:graphicData>
+            </a:graphic>
+          </wp:inline>
+        </w:drawing>
+      </w:r>
+    </w:p>
+    <w:p>
+      <w:r>
+        <w:t>The project context menu in the project explorer:</w:t>
+      </w:r>
+    </w:p>
+    <w:p>
+      <w:r>
+        <w:rPr>
+          <w:noProof/>
+          <w:lang w:eastAsia="en-ZA"/>
+        </w:rPr>
+        <w:drawing>
+          <wp:inline distT="0" distB="0" distL="0" distR="0" wp14:anchorId="0D214381" wp14:editId="71CC3D9F">
+            <wp:extent cx="1866634" cy="2352664"/>
+            <wp:effectExtent l="0" t="0" r="635" b="0"/>
+            <wp:docPr id="57" name="Picture 57"/>
+            <wp:cNvGraphicFramePr>
+              <a:graphicFrameLocks xmlns:a="http://schemas.openxmlformats.org/drawingml/2006/main" noChangeAspect="1"/>
+            </wp:cNvGraphicFramePr>
+            <a:graphic xmlns:a="http://schemas.openxmlformats.org/drawingml/2006/main">
+              <a:graphicData uri="http://schemas.openxmlformats.org/drawingml/2006/picture">
+                <pic:pic xmlns:pic="http://schemas.openxmlformats.org/drawingml/2006/picture">
+                  <pic:nvPicPr>
+                    <pic:cNvPr id="0" name=""/>
+                    <pic:cNvPicPr/>
+                  </pic:nvPicPr>
+                  <pic:blipFill>
+                    <a:blip r:embed="rId57"/>
+                    <a:stretch>
+                      <a:fillRect/>
+                    </a:stretch>
+                  </pic:blipFill>
+                  <pic:spPr>
+                    <a:xfrm>
+                      <a:off x="0" y="0"/>
+                      <a:ext cx="1872979" cy="2360661"/>
+                    </a:xfrm>
+                    <a:prstGeom prst="rect">
+                      <a:avLst/>
+                    </a:prstGeom>
+                  </pic:spPr>
+                </pic:pic>
+              </a:graphicData>
+            </a:graphic>
+          </wp:inline>
+        </w:drawing>
+      </w:r>
+    </w:p>
+    <w:p/>
+    <w:p>
+      <w:pPr>
+        <w:pStyle w:val="Heading2"/>
+      </w:pPr>
+      <w:bookmarkStart w:id="33" w:name="_Toc15989765"/>
+      <w:r>
+        <w:t>The automatic aligning of the diagram</w:t>
+      </w:r>
+      <w:bookmarkEnd w:id="33"/>
+    </w:p>
+    <w:p>
+      <w:r>
+        <w:t>The diagram context menu contains the “Align Entities” item. Calling this function runs the automatic realignment of all elements on the current diagram.</w:t>
+      </w:r>
+    </w:p>
+    <w:p>
+      <w:r>
+        <w:rPr>
+          <w:noProof/>
+          <w:lang w:eastAsia="en-ZA"/>
+        </w:rPr>
+        <w:lastRenderedPageBreak/>
+        <w:drawing>
+          <wp:inline distT="0" distB="0" distL="0" distR="0" wp14:anchorId="40817923" wp14:editId="1584B721">
+            <wp:extent cx="1982372" cy="2413000"/>
+            <wp:effectExtent l="0" t="0" r="0" b="6350"/>
+            <wp:docPr id="59" name="Picture 59"/>
+            <wp:cNvGraphicFramePr>
+              <a:graphicFrameLocks xmlns:a="http://schemas.openxmlformats.org/drawingml/2006/main" noChangeAspect="1"/>
+            </wp:cNvGraphicFramePr>
+            <a:graphic xmlns:a="http://schemas.openxmlformats.org/drawingml/2006/main">
+              <a:graphicData uri="http://schemas.openxmlformats.org/drawingml/2006/picture">
+                <pic:pic xmlns:pic="http://schemas.openxmlformats.org/drawingml/2006/picture">
+                  <pic:nvPicPr>
+                    <pic:cNvPr id="0" name=""/>
+                    <pic:cNvPicPr/>
+                  </pic:nvPicPr>
+                  <pic:blipFill>
+                    <a:blip r:embed="rId58"/>
+                    <a:stretch>
+                      <a:fillRect/>
+                    </a:stretch>
+                  </pic:blipFill>
+                  <pic:spPr>
+                    <a:xfrm>
+                      <a:off x="0" y="0"/>
+                      <a:ext cx="1985545" cy="2416863"/>
+                    </a:xfrm>
+                    <a:prstGeom prst="rect">
+                      <a:avLst/>
+                    </a:prstGeom>
+                  </pic:spPr>
+                </pic:pic>
+              </a:graphicData>
+            </a:graphic>
+          </wp:inline>
+        </w:drawing>
+      </w:r>
+    </w:p>
+    <w:p>
+      <w:pPr>
+        <w:pStyle w:val="Heading2"/>
+      </w:pPr>
+    </w:p>
+    <w:p>
+      <w:pPr>
+        <w:pStyle w:val="Heading2"/>
+      </w:pPr>
+      <w:bookmarkStart w:id="34" w:name="_Toc15989766"/>
+      <w:r>
+        <w:t xml:space="preserve">The </w:t>
+      </w:r>
+      <w:r>
+        <w:t>Save and Undo operations</w:t>
+      </w:r>
+      <w:bookmarkEnd w:id="34"/>
+    </w:p>
+    <w:p>
+      <w:r>
+        <w:t>Any changes in the allocation of the elements of the diagram might be saved or undone. The “Save”- button becomes bold if there is not saved changes.</w:t>
+      </w:r>
+    </w:p>
+    <w:p>
+      <w:r>
+        <w:t>The “Undo” diagram stores up to 10 changes on the diagram. The counter on the right side of the “Undo” button contains a deep of the current undo- buffer.</w:t>
+      </w:r>
+    </w:p>
+    <w:p>
+      <w:r>
+        <w:rPr>
+          <w:noProof/>
+          <w:lang w:eastAsia="en-ZA"/>
+        </w:rPr>
+        <w:drawing>
+          <wp:inline distT="0" distB="0" distL="0" distR="0" wp14:anchorId="41B9E5C8" wp14:editId="6872DEF1">
+            <wp:extent cx="1950992" cy="2038350"/>
+            <wp:effectExtent l="0" t="0" r="0" b="0"/>
+            <wp:docPr id="60" name="Picture 60"/>
+            <wp:cNvGraphicFramePr>
+              <a:graphicFrameLocks xmlns:a="http://schemas.openxmlformats.org/drawingml/2006/main" noChangeAspect="1"/>
+            </wp:cNvGraphicFramePr>
+            <a:graphic xmlns:a="http://schemas.openxmlformats.org/drawingml/2006/main">
+              <a:graphicData uri="http://schemas.openxmlformats.org/drawingml/2006/picture">
+                <pic:pic xmlns:pic="http://schemas.openxmlformats.org/drawingml/2006/picture">
+                  <pic:nvPicPr>
+                    <pic:cNvPr id="0" name=""/>
+                    <pic:cNvPicPr/>
+                  </pic:nvPicPr>
+                  <pic:blipFill>
+                    <a:blip r:embed="rId59"/>
+                    <a:stretch>
+                      <a:fillRect/>
+                    </a:stretch>
+                  </pic:blipFill>
+                  <pic:spPr>
+                    <a:xfrm>
+                      <a:off x="0" y="0"/>
+                      <a:ext cx="1950992" cy="2038350"/>
+                    </a:xfrm>
+                    <a:prstGeom prst="rect">
+                      <a:avLst/>
+                    </a:prstGeom>
+                  </pic:spPr>
+                </pic:pic>
+              </a:graphicData>
+            </a:graphic>
+          </wp:inline>
+        </w:drawing>
+      </w:r>
+    </w:p>
+    <w:p>
+      <w:r>
+        <w:t xml:space="preserve">It is recommended to use the “Save” button as often as possible. It allows </w:t>
+      </w:r>
+      <w:proofErr w:type="gramStart"/>
+      <w:r>
+        <w:t>to avoid</w:t>
+      </w:r>
+      <w:proofErr w:type="gramEnd"/>
+      <w:r>
+        <w:t xml:space="preserve"> any losses in the diagram changes.</w:t>
+      </w:r>
+    </w:p>
+    <w:p/>
+    <w:p>
+      <w:pPr>
+        <w:pStyle w:val="Heading1"/>
+      </w:pPr>
+      <w:bookmarkStart w:id="35" w:name="_Toc15989767"/>
       <w:r>
         <w:t>The Blacklist</w:t>
       </w:r>
-      <w:bookmarkEnd w:id="29"/>
+      <w:bookmarkEnd w:id="35"/>
     </w:p>
     <w:p>
       <w:r>
@@ -6536,7 +7732,7 @@
                     <pic:cNvPicPr/>
                   </pic:nvPicPr>
                   <pic:blipFill>
-                    <a:blip r:embed="rId50"/>
+                    <a:blip r:embed="rId60"/>
                     <a:stretch>
                       <a:fillRect/>
                     </a:stretch>
@@ -6595,7 +7791,7 @@
                     <pic:cNvPicPr/>
                   </pic:nvPicPr>
                   <pic:blipFill>
-                    <a:blip r:embed="rId51"/>
+                    <a:blip r:embed="rId61"/>
                     <a:stretch>
                       <a:fillRect/>
                     </a:stretch>
@@ -6696,7 +7892,7 @@
                     <pic:cNvPicPr/>
                   </pic:nvPicPr>
                   <pic:blipFill>
-                    <a:blip r:embed="rId52"/>
+                    <a:blip r:embed="rId62"/>
                     <a:stretch>
                       <a:fillRect/>
                     </a:stretch>
@@ -6727,7 +7923,7 @@
       <w:pPr>
         <w:pStyle w:val="Heading1"/>
       </w:pPr>
-      <w:bookmarkStart w:id="30" w:name="_Toc10637955"/>
+      <w:bookmarkStart w:id="36" w:name="_Toc15989768"/>
       <w:r>
         <w:t xml:space="preserve">Generation of the </w:t>
       </w:r>
@@ -6737,7 +7933,7 @@
       <w:r>
         <w:t>Scripts</w:t>
       </w:r>
-      <w:bookmarkEnd w:id="30"/>
+      <w:bookmarkEnd w:id="36"/>
     </w:p>
     <w:p>
       <w:r>
@@ -6817,7 +8013,7 @@
                     <pic:cNvPicPr/>
                   </pic:nvPicPr>
                   <pic:blipFill>
-                    <a:blip r:embed="rId53"/>
+                    <a:blip r:embed="rId63"/>
                     <a:stretch>
                       <a:fillRect/>
                     </a:stretch>
@@ -6871,7 +8067,7 @@
                     <pic:cNvPicPr/>
                   </pic:nvPicPr>
                   <pic:blipFill>
-                    <a:blip r:embed="rId54"/>
+                    <a:blip r:embed="rId64"/>
                     <a:stretch>
                       <a:fillRect/>
                     </a:stretch>
@@ -6947,7 +8143,7 @@
                     <pic:cNvPicPr/>
                   </pic:nvPicPr>
                   <pic:blipFill>
-                    <a:blip r:embed="rId55"/>
+                    <a:blip r:embed="rId65"/>
                     <a:stretch>
                       <a:fillRect/>
                     </a:stretch>
@@ -6978,7 +8174,7 @@
       <w:pPr>
         <w:pStyle w:val="Heading1"/>
       </w:pPr>
-      <w:bookmarkStart w:id="31" w:name="_Toc10637956"/>
+      <w:bookmarkStart w:id="37" w:name="_Toc15989769"/>
       <w:r>
         <w:t>Retrieving the s</w:t>
       </w:r>
@@ -6991,7 +8187,7 @@
       <w:r>
         <w:t>in form of Excel table</w:t>
       </w:r>
-      <w:bookmarkEnd w:id="31"/>
+      <w:bookmarkEnd w:id="37"/>
     </w:p>
     <w:p>
       <w:r>
@@ -7020,7 +8216,7 @@
                     <pic:cNvPicPr/>
                   </pic:nvPicPr>
                   <pic:blipFill>
-                    <a:blip r:embed="rId56"/>
+                    <a:blip r:embed="rId66"/>
                     <a:stretch>
                       <a:fillRect/>
                     </a:stretch>
@@ -7068,7 +8264,7 @@
                     <pic:cNvPicPr/>
                   </pic:nvPicPr>
                   <pic:blipFill>
-                    <a:blip r:embed="rId57"/>
+                    <a:blip r:embed="rId67"/>
                     <a:stretch>
                       <a:fillRect/>
                     </a:stretch>
@@ -7117,7 +8313,7 @@
                     <pic:cNvPicPr/>
                   </pic:nvPicPr>
                   <pic:blipFill>
-                    <a:blip r:embed="rId58"/>
+                    <a:blip r:embed="rId68"/>
                     <a:stretch>
                       <a:fillRect/>
                     </a:stretch>
@@ -7173,7 +8369,7 @@
     </w:p>
     <w:p/>
     <w:sectPr>
-      <w:footerReference w:type="default" r:id="rId59"/>
+      <w:footerReference w:type="default" r:id="rId69"/>
       <w:pgSz w:w="11906" w:h="16838"/>
       <w:pgMar w:top="1440" w:right="1440" w:bottom="1440" w:left="1440" w:header="708" w:footer="708" w:gutter="0"/>
       <w:cols w:space="708"/>
@@ -7241,7 +8437,7 @@
           <w:rPr>
             <w:noProof/>
           </w:rPr>
-          <w:t>13</w:t>
+          <w:t>3</w:t>
         </w:r>
         <w:r>
           <w:rPr>
@@ -7260,7 +8456,67 @@
             <w:noProof/>
           </w:rPr>
           <w:tab/>
-          <w:t>“Apricot DB”, v. 0.5 June 2019</w:t>
+          <w:t>“Apricot DB”</w:t>
+        </w:r>
+        <w:r>
+          <w:rPr>
+            <w:noProof/>
+          </w:rPr>
+          <w:t xml:space="preserve"> </w:t>
+        </w:r>
+        <w:r>
+          <w:rPr>
+            <w:noProof/>
+          </w:rPr>
+          <w:t>The U</w:t>
+        </w:r>
+        <w:r>
+          <w:rPr>
+            <w:noProof/>
+          </w:rPr>
+          <w:t xml:space="preserve">ser </w:t>
+        </w:r>
+        <w:r>
+          <w:rPr>
+            <w:noProof/>
+          </w:rPr>
+          <w:t>G</w:t>
+        </w:r>
+        <w:r>
+          <w:rPr>
+            <w:noProof/>
+          </w:rPr>
+          <w:t>uide</w:t>
+        </w:r>
+        <w:r>
+          <w:rPr>
+            <w:noProof/>
+          </w:rPr>
+          <w:t>, v. 0.</w:t>
+        </w:r>
+        <w:r>
+          <w:rPr>
+            <w:noProof/>
+          </w:rPr>
+          <w:t>6</w:t>
+        </w:r>
+        <w:r>
+          <w:rPr>
+            <w:noProof/>
+          </w:rPr>
+          <w:t xml:space="preserve"> </w:t>
+        </w:r>
+        <w:r>
+          <w:rPr>
+            <w:noProof/>
+          </w:rPr>
+          <w:t>August</w:t>
+        </w:r>
+        <w:r>
+          <w:rPr>
+            <w:noProof/>
+          </w:rPr>
+          <w:t xml:space="preserve"> 2019</w:t>
         </w:r>
       </w:p>
     </w:sdtContent>
@@ -7390,6 +8646,119 @@
     </w:lvl>
   </w:abstractNum>
   <w:abstractNum w:abstractNumId="1">
+    <w:nsid w:val="1CB17566"/>
+    <w:multiLevelType w:val="hybridMultilevel"/>
+    <w:tmpl w:val="F83E00C4"/>
+    <w:lvl w:ilvl="0" w:tplc="C4661FC4">
+      <w:start w:val="1"/>
+      <w:numFmt w:val="bullet"/>
+      <w:lvlText w:val=""/>
+      <w:lvlJc w:val="left"/>
+      <w:pPr>
+        <w:ind w:left="720" w:hanging="360"/>
+      </w:pPr>
+      <w:rPr>
+        <w:rFonts w:ascii="Symbol" w:eastAsiaTheme="minorHAnsi" w:hAnsi="Symbol" w:cstheme="minorBidi" w:hint="default"/>
+      </w:rPr>
+    </w:lvl>
+    <w:lvl w:ilvl="1" w:tplc="1C090003" w:tentative="1">
+      <w:start w:val="1"/>
+      <w:numFmt w:val="bullet"/>
+      <w:lvlText w:val="o"/>
+      <w:lvlJc w:val="left"/>
+      <w:pPr>
+        <w:ind w:left="1440" w:hanging="360"/>
+      </w:pPr>
+      <w:rPr>
+        <w:rFonts w:ascii="Courier New" w:hAnsi="Courier New" w:cs="Courier New" w:hint="default"/>
+      </w:rPr>
+    </w:lvl>
+    <w:lvl w:ilvl="2" w:tplc="1C090005" w:tentative="1">
+      <w:start w:val="1"/>
+      <w:numFmt w:val="bullet"/>
+      <w:lvlText w:val=""/>
+      <w:lvlJc w:val="left"/>
+      <w:pPr>
+        <w:ind w:left="2160" w:hanging="360"/>
+      </w:pPr>
+      <w:rPr>
+        <w:rFonts w:ascii="Wingdings" w:hAnsi="Wingdings" w:hint="default"/>
+      </w:rPr>
+    </w:lvl>
+    <w:lvl w:ilvl="3" w:tplc="1C090001" w:tentative="1">
+      <w:start w:val="1"/>
+      <w:numFmt w:val="bullet"/>
+      <w:lvlText w:val=""/>
+      <w:lvlJc w:val="left"/>
+      <w:pPr>
+        <w:ind w:left="2880" w:hanging="360"/>
+      </w:pPr>
+      <w:rPr>
+        <w:rFonts w:ascii="Symbol" w:hAnsi="Symbol" w:hint="default"/>
+      </w:rPr>
+    </w:lvl>
+    <w:lvl w:ilvl="4" w:tplc="1C090003" w:tentative="1">
+      <w:start w:val="1"/>
+      <w:numFmt w:val="bullet"/>
+      <w:lvlText w:val="o"/>
+      <w:lvlJc w:val="left"/>
+      <w:pPr>
+        <w:ind w:left="3600" w:hanging="360"/>
+      </w:pPr>
+      <w:rPr>
+        <w:rFonts w:ascii="Courier New" w:hAnsi="Courier New" w:cs="Courier New" w:hint="default"/>
+      </w:rPr>
+    </w:lvl>
+    <w:lvl w:ilvl="5" w:tplc="1C090005" w:tentative="1">
+      <w:start w:val="1"/>
+      <w:numFmt w:val="bullet"/>
+      <w:lvlText w:val=""/>
+      <w:lvlJc w:val="left"/>
+      <w:pPr>
+        <w:ind w:left="4320" w:hanging="360"/>
+      </w:pPr>
+      <w:rPr>
+        <w:rFonts w:ascii="Wingdings" w:hAnsi="Wingdings" w:hint="default"/>
+      </w:rPr>
+    </w:lvl>
+    <w:lvl w:ilvl="6" w:tplc="1C090001" w:tentative="1">
+      <w:start w:val="1"/>
+      <w:numFmt w:val="bullet"/>
+      <w:lvlText w:val=""/>
+      <w:lvlJc w:val="left"/>
+      <w:pPr>
+        <w:ind w:left="5040" w:hanging="360"/>
+      </w:pPr>
+      <w:rPr>
+        <w:rFonts w:ascii="Symbol" w:hAnsi="Symbol" w:hint="default"/>
+      </w:rPr>
+    </w:lvl>
+    <w:lvl w:ilvl="7" w:tplc="1C090003" w:tentative="1">
+      <w:start w:val="1"/>
+      <w:numFmt w:val="bullet"/>
+      <w:lvlText w:val="o"/>
+      <w:lvlJc w:val="left"/>
+      <w:pPr>
+        <w:ind w:left="5760" w:hanging="360"/>
+      </w:pPr>
+      <w:rPr>
+        <w:rFonts w:ascii="Courier New" w:hAnsi="Courier New" w:cs="Courier New" w:hint="default"/>
+      </w:rPr>
+    </w:lvl>
+    <w:lvl w:ilvl="8" w:tplc="1C090005" w:tentative="1">
+      <w:start w:val="1"/>
+      <w:numFmt w:val="bullet"/>
+      <w:lvlText w:val=""/>
+      <w:lvlJc w:val="left"/>
+      <w:pPr>
+        <w:ind w:left="6480" w:hanging="360"/>
+      </w:pPr>
+      <w:rPr>
+        <w:rFonts w:ascii="Wingdings" w:hAnsi="Wingdings" w:hint="default"/>
+      </w:rPr>
+    </w:lvl>
+  </w:abstractNum>
+  <w:abstractNum w:abstractNumId="2">
     <w:nsid w:val="605563FD"/>
     <w:multiLevelType w:val="hybridMultilevel"/>
     <w:tmpl w:val="F618A2CA"/>
@@ -7479,10 +8848,13 @@
     </w:lvl>
   </w:abstractNum>
   <w:num w:numId="1">
-    <w:abstractNumId w:val="1"/>
+    <w:abstractNumId w:val="2"/>
   </w:num>
   <w:num w:numId="2">
     <w:abstractNumId w:val="0"/>
+  </w:num>
+  <w:num w:numId="3">
+    <w:abstractNumId w:val="1"/>
   </w:num>
 </w:numbering>
 </file>
@@ -7877,6 +9249,15 @@
     <w:pPr>
       <w:spacing w:after="100"/>
       <w:ind w:left="220"/>
+    </w:pPr>
+  </w:style>
+  <w:style w:type="paragraph" w:styleId="NoSpacing">
+    <w:name w:val="No Spacing"/>
+    <w:uiPriority w:val="1"/>
+    <w:qFormat/>
+    <w:rsid w:val="0087166E"/>
+    <w:pPr>
+      <w:spacing w:after="0" w:line="240" w:lineRule="auto"/>
     </w:pPr>
   </w:style>
 </w:styles>
@@ -8274,6 +9655,15 @@
       <w:ind w:left="220"/>
     </w:pPr>
   </w:style>
+  <w:style w:type="paragraph" w:styleId="NoSpacing">
+    <w:name w:val="No Spacing"/>
+    <w:uiPriority w:val="1"/>
+    <w:qFormat/>
+    <w:rsid w:val="0087166E"/>
+    <w:pPr>
+      <w:spacing w:after="0" w:line="240" w:lineRule="auto"/>
+    </w:pPr>
+  </w:style>
 </w:styles>
 </file>
 
@@ -8566,7 +9956,7 @@
   <a:extraClrSchemeLst/>
   <a:extLst>
     <a:ext uri="{05A4C25C-085E-4340-85A3-A5531E510DB2}">
-      <thm15:themeFamily xmlns="" xmlns:thm15="http://schemas.microsoft.com/office/thememl/2012/main" name="Office Theme" id="{62F939B6-93AF-4DB8-9C6B-D6C7DFDC589F}" vid="{4A3C46E8-61CC-4603-A589-7422A47A8E4A}"/>
+      <thm15:themeFamily xmlns:thm15="http://schemas.microsoft.com/office/thememl/2012/main" xmlns="" name="Office Theme" id="{62F939B6-93AF-4DB8-9C6B-D6C7DFDC589F}" vid="{4A3C46E8-61CC-4603-A589-7422A47A8E4A}"/>
     </a:ext>
   </a:extLst>
 </a:theme>
@@ -8577,7 +9967,7 @@
 </file>
 
 <file path=customXml/itemProps1.xml><?xml version="1.0" encoding="utf-8"?>
-<ds:datastoreItem xmlns:ds="http://schemas.openxmlformats.org/officeDocument/2006/customXml" ds:itemID="{176452A6-E8A2-47B4-98AD-DF090AE3520A}">
+<ds:datastoreItem xmlns:ds="http://schemas.openxmlformats.org/officeDocument/2006/customXml" ds:itemID="{B9A7D719-C0DE-466B-8B31-7076C6AFAD17}">
   <ds:schemaRefs>
     <ds:schemaRef ds:uri="http://schemas.openxmlformats.org/officeDocument/2006/bibliography"/>
   </ds:schemaRefs>

</xml_diff>

<commit_message>
The Apricot documentation of version 2.3 has been started
</commit_message>
<xml_diff>
--- a/apricot-docs/Apricot DB User Guide.docx
+++ b/apricot-docs/Apricot DB User Guide.docx
@@ -1,6 +1,6 @@
 
 <file path=word/document.xml><?xml version="1.0" encoding="utf-8"?>
-<w:document xmlns:wpc="http://schemas.microsoft.com/office/word/2010/wordprocessingCanvas" xmlns:mc="http://schemas.openxmlformats.org/markup-compatibility/2006" xmlns:o="urn:schemas-microsoft-com:office:office" xmlns:r="http://schemas.openxmlformats.org/officeDocument/2006/relationships" xmlns:m="http://schemas.openxmlformats.org/officeDocument/2006/math" xmlns:v="urn:schemas-microsoft-com:vml" xmlns:wp14="http://schemas.microsoft.com/office/word/2010/wordprocessingDrawing" xmlns:wp="http://schemas.openxmlformats.org/drawingml/2006/wordprocessingDrawing" xmlns:w10="urn:schemas-microsoft-com:office:word" xmlns:w="http://schemas.openxmlformats.org/wordprocessingml/2006/main" xmlns:w14="http://schemas.microsoft.com/office/word/2010/wordml" xmlns:wpg="http://schemas.microsoft.com/office/word/2010/wordprocessingGroup" xmlns:wpi="http://schemas.microsoft.com/office/word/2010/wordprocessingInk" xmlns:wne="http://schemas.microsoft.com/office/word/2006/wordml" xmlns:wps="http://schemas.microsoft.com/office/word/2010/wordprocessingShape" mc:Ignorable="w14 wp14">
+<w:document xmlns:wpc="http://schemas.microsoft.com/office/word/2010/wordprocessingCanvas" xmlns:cx="http://schemas.microsoft.com/office/drawing/2014/chartex" xmlns:cx1="http://schemas.microsoft.com/office/drawing/2015/9/8/chartex" xmlns:mc="http://schemas.openxmlformats.org/markup-compatibility/2006" xmlns:o="urn:schemas-microsoft-com:office:office" xmlns:r="http://schemas.openxmlformats.org/officeDocument/2006/relationships" xmlns:m="http://schemas.openxmlformats.org/officeDocument/2006/math" xmlns:v="urn:schemas-microsoft-com:vml" xmlns:wp14="http://schemas.microsoft.com/office/word/2010/wordprocessingDrawing" xmlns:wp="http://schemas.openxmlformats.org/drawingml/2006/wordprocessingDrawing" xmlns:w10="urn:schemas-microsoft-com:office:word" xmlns:w="http://schemas.openxmlformats.org/wordprocessingml/2006/main" xmlns:w14="http://schemas.microsoft.com/office/word/2010/wordml" xmlns:w15="http://schemas.microsoft.com/office/word/2012/wordml" xmlns:w16se="http://schemas.microsoft.com/office/word/2015/wordml/symex" xmlns:wpg="http://schemas.microsoft.com/office/word/2010/wordprocessingGroup" xmlns:wpi="http://schemas.microsoft.com/office/word/2010/wordprocessingInk" xmlns:wne="http://schemas.microsoft.com/office/word/2006/wordml" xmlns:wps="http://schemas.microsoft.com/office/word/2010/wordprocessingShape" mc:Ignorable="w14 w15 w16se wp14">
   <w:body>
     <w:p>
       <w:pPr>
@@ -12,7 +12,9 @@
         </w:rPr>
       </w:pPr>
       <w:bookmarkStart w:id="0" w:name="_Hlk2019594"/>
+      <w:bookmarkStart w:id="1" w:name="_GoBack"/>
       <w:bookmarkEnd w:id="0"/>
+      <w:bookmarkEnd w:id="1"/>
     </w:p>
     <w:p>
       <w:pPr>
@@ -51,6 +53,15 @@
         </w:rPr>
         <w:t>Apricot DB</w:t>
       </w:r>
+      <w:r>
+        <w:rPr>
+          <w:b/>
+          <w:sz w:val="48"/>
+          <w:szCs w:val="48"/>
+        </w:rPr>
+        <w:br/>
+        <w:t>The Entity Relationship diagramming tool</w:t>
+      </w:r>
     </w:p>
     <w:p>
       <w:pPr>
@@ -89,10 +100,31 @@
         <w:t>.</w:t>
       </w:r>
       <w:r>
-        <w:t xml:space="preserve"> 0.</w:t>
-      </w:r>
-      <w:r>
-        <w:t>6 (August 2019)</w:t>
+        <w:t xml:space="preserve"> </w:t>
+      </w:r>
+      <w:r>
+        <w:t>2</w:t>
+      </w:r>
+      <w:r>
+        <w:t>.</w:t>
+      </w:r>
+      <w:r>
+        <w:t>3</w:t>
+      </w:r>
+      <w:r>
+        <w:t xml:space="preserve"> (</w:t>
+      </w:r>
+      <w:r>
+        <w:t>July</w:t>
+      </w:r>
+      <w:r>
+        <w:t xml:space="preserve"> 20</w:t>
+      </w:r>
+      <w:r>
+        <w:t>20</w:t>
+      </w:r>
+      <w:r>
+        <w:t>)</w:t>
       </w:r>
     </w:p>
     <w:p>
@@ -125,7 +157,7 @@
                     <pic:cNvPicPr/>
                   </pic:nvPicPr>
                   <pic:blipFill>
-                    <a:blip r:embed="rId9" cstate="print">
+                    <a:blip r:embed="rId8" cstate="print">
                       <a:extLst>
                         <a:ext uri="{28A0092B-C50C-407E-A947-70E740481C1C}">
                           <a14:useLocalDpi xmlns:a14="http://schemas.microsoft.com/office/drawing/2010/main" val="0"/>
@@ -209,7 +241,7 @@
           <w:r>
             <w:fldChar w:fldCharType="separate"/>
           </w:r>
-          <w:hyperlink w:anchor="_Toc15989734" w:history="1">
+          <w:hyperlink w:anchor="_Toc44103919" w:history="1">
             <w:r>
               <w:rPr>
                 <w:rStyle w:val="Hyperlink"/>
@@ -236,7 +268,7 @@
                 <w:noProof/>
                 <w:webHidden/>
               </w:rPr>
-              <w:instrText xml:space="preserve"> PAGEREF _Toc15989734 \h </w:instrText>
+              <w:instrText xml:space="preserve"> PAGEREF _Toc44103919 \h </w:instrText>
             </w:r>
             <w:r>
               <w:rPr>
@@ -279,7 +311,7 @@
               <w:lang w:eastAsia="en-ZA"/>
             </w:rPr>
           </w:pPr>
-          <w:hyperlink w:anchor="_Toc15989735" w:history="1">
+          <w:hyperlink w:anchor="_Toc44103920" w:history="1">
             <w:r>
               <w:rPr>
                 <w:rStyle w:val="Hyperlink"/>
@@ -306,7 +338,7 @@
                 <w:noProof/>
                 <w:webHidden/>
               </w:rPr>
-              <w:instrText xml:space="preserve"> PAGEREF _Toc15989735 \h </w:instrText>
+              <w:instrText xml:space="preserve"> PAGEREF _Toc44103920 \h </w:instrText>
             </w:r>
             <w:r>
               <w:rPr>
@@ -349,7 +381,7 @@
               <w:lang w:eastAsia="en-ZA"/>
             </w:rPr>
           </w:pPr>
-          <w:hyperlink w:anchor="_Toc15989736" w:history="1">
+          <w:hyperlink w:anchor="_Toc44103921" w:history="1">
             <w:r>
               <w:rPr>
                 <w:rStyle w:val="Hyperlink"/>
@@ -376,7 +408,7 @@
                 <w:noProof/>
                 <w:webHidden/>
               </w:rPr>
-              <w:instrText xml:space="preserve"> PAGEREF _Toc15989736 \h </w:instrText>
+              <w:instrText xml:space="preserve"> PAGEREF _Toc44103921 \h </w:instrText>
             </w:r>
             <w:r>
               <w:rPr>
@@ -419,7 +451,7 @@
               <w:lang w:eastAsia="en-ZA"/>
             </w:rPr>
           </w:pPr>
-          <w:hyperlink w:anchor="_Toc15989737" w:history="1">
+          <w:hyperlink w:anchor="_Toc44103922" w:history="1">
             <w:r>
               <w:rPr>
                 <w:rStyle w:val="Hyperlink"/>
@@ -446,7 +478,7 @@
                 <w:noProof/>
                 <w:webHidden/>
               </w:rPr>
-              <w:instrText xml:space="preserve"> PAGEREF _Toc15989737 \h </w:instrText>
+              <w:instrText xml:space="preserve"> PAGEREF _Toc44103922 \h </w:instrText>
             </w:r>
             <w:r>
               <w:rPr>
@@ -489,7 +521,7 @@
               <w:lang w:eastAsia="en-ZA"/>
             </w:rPr>
           </w:pPr>
-          <w:hyperlink w:anchor="_Toc15989738" w:history="1">
+          <w:hyperlink w:anchor="_Toc44103923" w:history="1">
             <w:r>
               <w:rPr>
                 <w:rStyle w:val="Hyperlink"/>
@@ -516,7 +548,7 @@
                 <w:noProof/>
                 <w:webHidden/>
               </w:rPr>
-              <w:instrText xml:space="preserve"> PAGEREF _Toc15989738 \h </w:instrText>
+              <w:instrText xml:space="preserve"> PAGEREF _Toc44103923 \h </w:instrText>
             </w:r>
             <w:r>
               <w:rPr>
@@ -559,7 +591,7 @@
               <w:lang w:eastAsia="en-ZA"/>
             </w:rPr>
           </w:pPr>
-          <w:hyperlink w:anchor="_Toc15989739" w:history="1">
+          <w:hyperlink w:anchor="_Toc44103924" w:history="1">
             <w:r>
               <w:rPr>
                 <w:rStyle w:val="Hyperlink"/>
@@ -586,7 +618,7 @@
                 <w:noProof/>
                 <w:webHidden/>
               </w:rPr>
-              <w:instrText xml:space="preserve"> PAGEREF _Toc15989739 \h </w:instrText>
+              <w:instrText xml:space="preserve"> PAGEREF _Toc44103924 \h </w:instrText>
             </w:r>
             <w:r>
               <w:rPr>
@@ -629,7 +661,7 @@
               <w:lang w:eastAsia="en-ZA"/>
             </w:rPr>
           </w:pPr>
-          <w:hyperlink w:anchor="_Toc15989740" w:history="1">
+          <w:hyperlink w:anchor="_Toc44103925" w:history="1">
             <w:r>
               <w:rPr>
                 <w:rStyle w:val="Hyperlink"/>
@@ -656,7 +688,7 @@
                 <w:noProof/>
                 <w:webHidden/>
               </w:rPr>
-              <w:instrText xml:space="preserve"> PAGEREF _Toc15989740 \h </w:instrText>
+              <w:instrText xml:space="preserve"> PAGEREF _Toc44103925 \h </w:instrText>
             </w:r>
             <w:r>
               <w:rPr>
@@ -699,7 +731,7 @@
               <w:lang w:eastAsia="en-ZA"/>
             </w:rPr>
           </w:pPr>
-          <w:hyperlink w:anchor="_Toc15989741" w:history="1">
+          <w:hyperlink w:anchor="_Toc44103926" w:history="1">
             <w:r>
               <w:rPr>
                 <w:rStyle w:val="Hyperlink"/>
@@ -726,7 +758,7 @@
                 <w:noProof/>
                 <w:webHidden/>
               </w:rPr>
-              <w:instrText xml:space="preserve"> PAGEREF _Toc15989741 \h </w:instrText>
+              <w:instrText xml:space="preserve"> PAGEREF _Toc44103926 \h </w:instrText>
             </w:r>
             <w:r>
               <w:rPr>
@@ -769,7 +801,7 @@
               <w:lang w:eastAsia="en-ZA"/>
             </w:rPr>
           </w:pPr>
-          <w:hyperlink w:anchor="_Toc15989742" w:history="1">
+          <w:hyperlink w:anchor="_Toc44103927" w:history="1">
             <w:r>
               <w:rPr>
                 <w:rStyle w:val="Hyperlink"/>
@@ -796,7 +828,7 @@
                 <w:noProof/>
                 <w:webHidden/>
               </w:rPr>
-              <w:instrText xml:space="preserve"> PAGEREF _Toc15989742 \h </w:instrText>
+              <w:instrText xml:space="preserve"> PAGEREF _Toc44103927 \h </w:instrText>
             </w:r>
             <w:r>
               <w:rPr>
@@ -839,7 +871,7 @@
               <w:lang w:eastAsia="en-ZA"/>
             </w:rPr>
           </w:pPr>
-          <w:hyperlink w:anchor="_Toc15989743" w:history="1">
+          <w:hyperlink w:anchor="_Toc44103928" w:history="1">
             <w:r>
               <w:rPr>
                 <w:rStyle w:val="Hyperlink"/>
@@ -866,7 +898,7 @@
                 <w:noProof/>
                 <w:webHidden/>
               </w:rPr>
-              <w:instrText xml:space="preserve"> PAGEREF _Toc15989743 \h </w:instrText>
+              <w:instrText xml:space="preserve"> PAGEREF _Toc44103928 \h </w:instrText>
             </w:r>
             <w:r>
               <w:rPr>
@@ -909,7 +941,7 @@
               <w:lang w:eastAsia="en-ZA"/>
             </w:rPr>
           </w:pPr>
-          <w:hyperlink w:anchor="_Toc15989744" w:history="1">
+          <w:hyperlink w:anchor="_Toc44103929" w:history="1">
             <w:r>
               <w:rPr>
                 <w:rStyle w:val="Hyperlink"/>
@@ -936,7 +968,7 @@
                 <w:noProof/>
                 <w:webHidden/>
               </w:rPr>
-              <w:instrText xml:space="preserve"> PAGEREF _Toc15989744 \h </w:instrText>
+              <w:instrText xml:space="preserve"> PAGEREF _Toc44103929 \h </w:instrText>
             </w:r>
             <w:r>
               <w:rPr>
@@ -979,7 +1011,7 @@
               <w:lang w:eastAsia="en-ZA"/>
             </w:rPr>
           </w:pPr>
-          <w:hyperlink w:anchor="_Toc15989745" w:history="1">
+          <w:hyperlink w:anchor="_Toc44103930" w:history="1">
             <w:r>
               <w:rPr>
                 <w:rStyle w:val="Hyperlink"/>
@@ -1006,7 +1038,7 @@
                 <w:noProof/>
                 <w:webHidden/>
               </w:rPr>
-              <w:instrText xml:space="preserve"> PAGEREF _Toc15989745 \h </w:instrText>
+              <w:instrText xml:space="preserve"> PAGEREF _Toc44103930 \h </w:instrText>
             </w:r>
             <w:r>
               <w:rPr>
@@ -1049,7 +1081,7 @@
               <w:lang w:eastAsia="en-ZA"/>
             </w:rPr>
           </w:pPr>
-          <w:hyperlink w:anchor="_Toc15989746" w:history="1">
+          <w:hyperlink w:anchor="_Toc44103931" w:history="1">
             <w:r>
               <w:rPr>
                 <w:rStyle w:val="Hyperlink"/>
@@ -1076,7 +1108,7 @@
                 <w:noProof/>
                 <w:webHidden/>
               </w:rPr>
-              <w:instrText xml:space="preserve"> PAGEREF _Toc15989746 \h </w:instrText>
+              <w:instrText xml:space="preserve"> PAGEREF _Toc44103931 \h </w:instrText>
             </w:r>
             <w:r>
               <w:rPr>
@@ -1119,7 +1151,7 @@
               <w:lang w:eastAsia="en-ZA"/>
             </w:rPr>
           </w:pPr>
-          <w:hyperlink w:anchor="_Toc15989747" w:history="1">
+          <w:hyperlink w:anchor="_Toc44103932" w:history="1">
             <w:r>
               <w:rPr>
                 <w:rStyle w:val="Hyperlink"/>
@@ -1146,7 +1178,7 @@
                 <w:noProof/>
                 <w:webHidden/>
               </w:rPr>
-              <w:instrText xml:space="preserve"> PAGEREF _Toc15989747 \h </w:instrText>
+              <w:instrText xml:space="preserve"> PAGEREF _Toc44103932 \h </w:instrText>
             </w:r>
             <w:r>
               <w:rPr>
@@ -1189,7 +1221,7 @@
               <w:lang w:eastAsia="en-ZA"/>
             </w:rPr>
           </w:pPr>
-          <w:hyperlink w:anchor="_Toc15989748" w:history="1">
+          <w:hyperlink w:anchor="_Toc44103933" w:history="1">
             <w:r>
               <w:rPr>
                 <w:rStyle w:val="Hyperlink"/>
@@ -1216,7 +1248,7 @@
                 <w:noProof/>
                 <w:webHidden/>
               </w:rPr>
-              <w:instrText xml:space="preserve"> PAGEREF _Toc15989748 \h </w:instrText>
+              <w:instrText xml:space="preserve"> PAGEREF _Toc44103933 \h </w:instrText>
             </w:r>
             <w:r>
               <w:rPr>
@@ -1259,7 +1291,7 @@
               <w:lang w:eastAsia="en-ZA"/>
             </w:rPr>
           </w:pPr>
-          <w:hyperlink w:anchor="_Toc15989749" w:history="1">
+          <w:hyperlink w:anchor="_Toc44103934" w:history="1">
             <w:r>
               <w:rPr>
                 <w:rStyle w:val="Hyperlink"/>
@@ -1286,7 +1318,7 @@
                 <w:noProof/>
                 <w:webHidden/>
               </w:rPr>
-              <w:instrText xml:space="preserve"> PAGEREF _Toc15989749 \h </w:instrText>
+              <w:instrText xml:space="preserve"> PAGEREF _Toc44103934 \h </w:instrText>
             </w:r>
             <w:r>
               <w:rPr>
@@ -1329,7 +1361,7 @@
               <w:lang w:eastAsia="en-ZA"/>
             </w:rPr>
           </w:pPr>
-          <w:hyperlink w:anchor="_Toc15989750" w:history="1">
+          <w:hyperlink w:anchor="_Toc44103935" w:history="1">
             <w:r>
               <w:rPr>
                 <w:rStyle w:val="Hyperlink"/>
@@ -1356,7 +1388,7 @@
                 <w:noProof/>
                 <w:webHidden/>
               </w:rPr>
-              <w:instrText xml:space="preserve"> PAGEREF _Toc15989750 \h </w:instrText>
+              <w:instrText xml:space="preserve"> PAGEREF _Toc44103935 \h </w:instrText>
             </w:r>
             <w:r>
               <w:rPr>
@@ -1399,7 +1431,7 @@
               <w:lang w:eastAsia="en-ZA"/>
             </w:rPr>
           </w:pPr>
-          <w:hyperlink w:anchor="_Toc15989751" w:history="1">
+          <w:hyperlink w:anchor="_Toc44103936" w:history="1">
             <w:r>
               <w:rPr>
                 <w:rStyle w:val="Hyperlink"/>
@@ -1426,7 +1458,7 @@
                 <w:noProof/>
                 <w:webHidden/>
               </w:rPr>
-              <w:instrText xml:space="preserve"> PAGEREF _Toc15989751 \h </w:instrText>
+              <w:instrText xml:space="preserve"> PAGEREF _Toc44103936 \h </w:instrText>
             </w:r>
             <w:r>
               <w:rPr>
@@ -1469,7 +1501,7 @@
               <w:lang w:eastAsia="en-ZA"/>
             </w:rPr>
           </w:pPr>
-          <w:hyperlink w:anchor="_Toc15989752" w:history="1">
+          <w:hyperlink w:anchor="_Toc44103937" w:history="1">
             <w:r>
               <w:rPr>
                 <w:rStyle w:val="Hyperlink"/>
@@ -1496,7 +1528,7 @@
                 <w:noProof/>
                 <w:webHidden/>
               </w:rPr>
-              <w:instrText xml:space="preserve"> PAGEREF _Toc15989752 \h </w:instrText>
+              <w:instrText xml:space="preserve"> PAGEREF _Toc44103937 \h </w:instrText>
             </w:r>
             <w:r>
               <w:rPr>
@@ -1539,7 +1571,7 @@
               <w:lang w:eastAsia="en-ZA"/>
             </w:rPr>
           </w:pPr>
-          <w:hyperlink w:anchor="_Toc15989753" w:history="1">
+          <w:hyperlink w:anchor="_Toc44103938" w:history="1">
             <w:r>
               <w:rPr>
                 <w:rStyle w:val="Hyperlink"/>
@@ -1566,7 +1598,7 @@
                 <w:noProof/>
                 <w:webHidden/>
               </w:rPr>
-              <w:instrText xml:space="preserve"> PAGEREF _Toc15989753 \h </w:instrText>
+              <w:instrText xml:space="preserve"> PAGEREF _Toc44103938 \h </w:instrText>
             </w:r>
             <w:r>
               <w:rPr>
@@ -1609,7 +1641,7 @@
               <w:lang w:eastAsia="en-ZA"/>
             </w:rPr>
           </w:pPr>
-          <w:hyperlink w:anchor="_Toc15989754" w:history="1">
+          <w:hyperlink w:anchor="_Toc44103939" w:history="1">
             <w:r>
               <w:rPr>
                 <w:rStyle w:val="Hyperlink"/>
@@ -1636,7 +1668,7 @@
                 <w:noProof/>
                 <w:webHidden/>
               </w:rPr>
-              <w:instrText xml:space="preserve"> PAGEREF _Toc15989754 \h </w:instrText>
+              <w:instrText xml:space="preserve"> PAGEREF _Toc44103939 \h </w:instrText>
             </w:r>
             <w:r>
               <w:rPr>
@@ -1679,7 +1711,7 @@
               <w:lang w:eastAsia="en-ZA"/>
             </w:rPr>
           </w:pPr>
-          <w:hyperlink w:anchor="_Toc15989755" w:history="1">
+          <w:hyperlink w:anchor="_Toc44103940" w:history="1">
             <w:r>
               <w:rPr>
                 <w:rStyle w:val="Hyperlink"/>
@@ -1706,7 +1738,7 @@
                 <w:noProof/>
                 <w:webHidden/>
               </w:rPr>
-              <w:instrText xml:space="preserve"> PAGEREF _Toc15989755 \h </w:instrText>
+              <w:instrText xml:space="preserve"> PAGEREF _Toc44103940 \h </w:instrText>
             </w:r>
             <w:r>
               <w:rPr>
@@ -1749,7 +1781,7 @@
               <w:lang w:eastAsia="en-ZA"/>
             </w:rPr>
           </w:pPr>
-          <w:hyperlink w:anchor="_Toc15989756" w:history="1">
+          <w:hyperlink w:anchor="_Toc44103941" w:history="1">
             <w:r>
               <w:rPr>
                 <w:rStyle w:val="Hyperlink"/>
@@ -1776,7 +1808,7 @@
                 <w:noProof/>
                 <w:webHidden/>
               </w:rPr>
-              <w:instrText xml:space="preserve"> PAGEREF _Toc15989756 \h </w:instrText>
+              <w:instrText xml:space="preserve"> PAGEREF _Toc44103941 \h </w:instrText>
             </w:r>
             <w:r>
               <w:rPr>
@@ -1819,7 +1851,7 @@
               <w:lang w:eastAsia="en-ZA"/>
             </w:rPr>
           </w:pPr>
-          <w:hyperlink w:anchor="_Toc15989757" w:history="1">
+          <w:hyperlink w:anchor="_Toc44103942" w:history="1">
             <w:r>
               <w:rPr>
                 <w:rStyle w:val="Hyperlink"/>
@@ -1846,7 +1878,7 @@
                 <w:noProof/>
                 <w:webHidden/>
               </w:rPr>
-              <w:instrText xml:space="preserve"> PAGEREF _Toc15989757 \h </w:instrText>
+              <w:instrText xml:space="preserve"> PAGEREF _Toc44103942 \h </w:instrText>
             </w:r>
             <w:r>
               <w:rPr>
@@ -1889,7 +1921,7 @@
               <w:lang w:eastAsia="en-ZA"/>
             </w:rPr>
           </w:pPr>
-          <w:hyperlink w:anchor="_Toc15989758" w:history="1">
+          <w:hyperlink w:anchor="_Toc44103943" w:history="1">
             <w:r>
               <w:rPr>
                 <w:rStyle w:val="Hyperlink"/>
@@ -1916,7 +1948,7 @@
                 <w:noProof/>
                 <w:webHidden/>
               </w:rPr>
-              <w:instrText xml:space="preserve"> PAGEREF _Toc15989758 \h </w:instrText>
+              <w:instrText xml:space="preserve"> PAGEREF _Toc44103943 \h </w:instrText>
             </w:r>
             <w:r>
               <w:rPr>
@@ -1959,7 +1991,7 @@
               <w:lang w:eastAsia="en-ZA"/>
             </w:rPr>
           </w:pPr>
-          <w:hyperlink w:anchor="_Toc15989759" w:history="1">
+          <w:hyperlink w:anchor="_Toc44103944" w:history="1">
             <w:r>
               <w:rPr>
                 <w:rStyle w:val="Hyperlink"/>
@@ -1986,7 +2018,7 @@
                 <w:noProof/>
                 <w:webHidden/>
               </w:rPr>
-              <w:instrText xml:space="preserve"> PAGEREF _Toc15989759 \h </w:instrText>
+              <w:instrText xml:space="preserve"> PAGEREF _Toc44103944 \h </w:instrText>
             </w:r>
             <w:r>
               <w:rPr>
@@ -2029,7 +2061,7 @@
               <w:lang w:eastAsia="en-ZA"/>
             </w:rPr>
           </w:pPr>
-          <w:hyperlink w:anchor="_Toc15989760" w:history="1">
+          <w:hyperlink w:anchor="_Toc44103945" w:history="1">
             <w:r>
               <w:rPr>
                 <w:rStyle w:val="Hyperlink"/>
@@ -2056,7 +2088,7 @@
                 <w:noProof/>
                 <w:webHidden/>
               </w:rPr>
-              <w:instrText xml:space="preserve"> PAGEREF _Toc15989760 \h </w:instrText>
+              <w:instrText xml:space="preserve"> PAGEREF _Toc44103945 \h </w:instrText>
             </w:r>
             <w:r>
               <w:rPr>
@@ -2099,7 +2131,7 @@
               <w:lang w:eastAsia="en-ZA"/>
             </w:rPr>
           </w:pPr>
-          <w:hyperlink w:anchor="_Toc15989761" w:history="1">
+          <w:hyperlink w:anchor="_Toc44103946" w:history="1">
             <w:r>
               <w:rPr>
                 <w:rStyle w:val="Hyperlink"/>
@@ -2126,7 +2158,7 @@
                 <w:noProof/>
                 <w:webHidden/>
               </w:rPr>
-              <w:instrText xml:space="preserve"> PAGEREF _Toc15989761 \h </w:instrText>
+              <w:instrText xml:space="preserve"> PAGEREF _Toc44103946 \h </w:instrText>
             </w:r>
             <w:r>
               <w:rPr>
@@ -2169,7 +2201,7 @@
               <w:lang w:eastAsia="en-ZA"/>
             </w:rPr>
           </w:pPr>
-          <w:hyperlink w:anchor="_Toc15989762" w:history="1">
+          <w:hyperlink w:anchor="_Toc44103947" w:history="1">
             <w:r>
               <w:rPr>
                 <w:rStyle w:val="Hyperlink"/>
@@ -2196,7 +2228,7 @@
                 <w:noProof/>
                 <w:webHidden/>
               </w:rPr>
-              <w:instrText xml:space="preserve"> PAGEREF _Toc15989762 \h </w:instrText>
+              <w:instrText xml:space="preserve"> PAGEREF _Toc44103947 \h </w:instrText>
             </w:r>
             <w:r>
               <w:rPr>
@@ -2239,7 +2271,7 @@
               <w:lang w:eastAsia="en-ZA"/>
             </w:rPr>
           </w:pPr>
-          <w:hyperlink w:anchor="_Toc15989763" w:history="1">
+          <w:hyperlink w:anchor="_Toc44103948" w:history="1">
             <w:r>
               <w:rPr>
                 <w:rStyle w:val="Hyperlink"/>
@@ -2266,7 +2298,7 @@
                 <w:noProof/>
                 <w:webHidden/>
               </w:rPr>
-              <w:instrText xml:space="preserve"> PAGEREF _Toc15989763 \h </w:instrText>
+              <w:instrText xml:space="preserve"> PAGEREF _Toc44103948 \h </w:instrText>
             </w:r>
             <w:r>
               <w:rPr>
@@ -2309,7 +2341,7 @@
               <w:lang w:eastAsia="en-ZA"/>
             </w:rPr>
           </w:pPr>
-          <w:hyperlink w:anchor="_Toc15989764" w:history="1">
+          <w:hyperlink w:anchor="_Toc44103949" w:history="1">
             <w:r>
               <w:rPr>
                 <w:rStyle w:val="Hyperlink"/>
@@ -2336,7 +2368,7 @@
                 <w:noProof/>
                 <w:webHidden/>
               </w:rPr>
-              <w:instrText xml:space="preserve"> PAGEREF _Toc15989764 \h </w:instrText>
+              <w:instrText xml:space="preserve"> PAGEREF _Toc44103949 \h </w:instrText>
             </w:r>
             <w:r>
               <w:rPr>
@@ -2379,7 +2411,7 @@
               <w:lang w:eastAsia="en-ZA"/>
             </w:rPr>
           </w:pPr>
-          <w:hyperlink w:anchor="_Toc15989765" w:history="1">
+          <w:hyperlink w:anchor="_Toc44103950" w:history="1">
             <w:r>
               <w:rPr>
                 <w:rStyle w:val="Hyperlink"/>
@@ -2406,7 +2438,7 @@
                 <w:noProof/>
                 <w:webHidden/>
               </w:rPr>
-              <w:instrText xml:space="preserve"> PAGEREF _Toc15989765 \h </w:instrText>
+              <w:instrText xml:space="preserve"> PAGEREF _Toc44103950 \h </w:instrText>
             </w:r>
             <w:r>
               <w:rPr>
@@ -2449,7 +2481,7 @@
               <w:lang w:eastAsia="en-ZA"/>
             </w:rPr>
           </w:pPr>
-          <w:hyperlink w:anchor="_Toc15989766" w:history="1">
+          <w:hyperlink w:anchor="_Toc44103951" w:history="1">
             <w:r>
               <w:rPr>
                 <w:rStyle w:val="Hyperlink"/>
@@ -2476,7 +2508,7 @@
                 <w:noProof/>
                 <w:webHidden/>
               </w:rPr>
-              <w:instrText xml:space="preserve"> PAGEREF _Toc15989766 \h </w:instrText>
+              <w:instrText xml:space="preserve"> PAGEREF _Toc44103951 \h </w:instrText>
             </w:r>
             <w:r>
               <w:rPr>
@@ -2519,7 +2551,7 @@
               <w:lang w:eastAsia="en-ZA"/>
             </w:rPr>
           </w:pPr>
-          <w:hyperlink w:anchor="_Toc15989767" w:history="1">
+          <w:hyperlink w:anchor="_Toc44103952" w:history="1">
             <w:r>
               <w:rPr>
                 <w:rStyle w:val="Hyperlink"/>
@@ -2546,7 +2578,7 @@
                 <w:noProof/>
                 <w:webHidden/>
               </w:rPr>
-              <w:instrText xml:space="preserve"> PAGEREF _Toc15989767 \h </w:instrText>
+              <w:instrText xml:space="preserve"> PAGEREF _Toc44103952 \h </w:instrText>
             </w:r>
             <w:r>
               <w:rPr>
@@ -2589,7 +2621,7 @@
               <w:lang w:eastAsia="en-ZA"/>
             </w:rPr>
           </w:pPr>
-          <w:hyperlink w:anchor="_Toc15989768" w:history="1">
+          <w:hyperlink w:anchor="_Toc44103953" w:history="1">
             <w:r>
               <w:rPr>
                 <w:rStyle w:val="Hyperlink"/>
@@ -2616,7 +2648,7 @@
                 <w:noProof/>
                 <w:webHidden/>
               </w:rPr>
-              <w:instrText xml:space="preserve"> PAGEREF _Toc15989768 \h </w:instrText>
+              <w:instrText xml:space="preserve"> PAGEREF _Toc44103953 \h </w:instrText>
             </w:r>
             <w:r>
               <w:rPr>
@@ -2659,7 +2691,7 @@
               <w:lang w:eastAsia="en-ZA"/>
             </w:rPr>
           </w:pPr>
-          <w:hyperlink w:anchor="_Toc15989769" w:history="1">
+          <w:hyperlink w:anchor="_Toc44103954" w:history="1">
             <w:r>
               <w:rPr>
                 <w:rStyle w:val="Hyperlink"/>
@@ -2686,7 +2718,7 @@
                 <w:noProof/>
                 <w:webHidden/>
               </w:rPr>
-              <w:instrText xml:space="preserve"> PAGEREF _Toc15989769 \h </w:instrText>
+              <w:instrText xml:space="preserve"> PAGEREF _Toc44103954 \h </w:instrText>
             </w:r>
             <w:r>
               <w:rPr>
@@ -2739,44 +2771,20 @@
       <w:pPr>
         <w:pStyle w:val="Heading1"/>
       </w:pPr>
-      <w:bookmarkStart w:id="1" w:name="_Toc15989734"/>
+      <w:bookmarkStart w:id="2" w:name="_Toc44103919"/>
       <w:r>
         <w:t>Preface</w:t>
       </w:r>
-      <w:bookmarkEnd w:id="1"/>
-    </w:p>
-    <w:p>
-      <w:r>
-        <w:t xml:space="preserve">“Apricot DB” is a desktop Entity Relationship Diagram tool (the ERD tool). The </w:t>
-      </w:r>
-      <w:r>
-        <w:t>“Apricot DB”</w:t>
-      </w:r>
-      <w:r>
-        <w:t>s</w:t>
+      <w:bookmarkEnd w:id="2"/>
+    </w:p>
+    <w:p>
+      <w:r>
+        <w:t>“Apricot DB” is a simple but powerful tool for working with the database structures. Based on Entity Relationship paradigm, “Apricot DB” allows to perform efficient</w:t>
       </w:r>
       <w:r>
         <w:t xml:space="preserve"> </w:t>
       </w:r>
       <w:r>
-        <w:t xml:space="preserve">main </w:t>
-      </w:r>
-      <w:r>
-        <w:t xml:space="preserve">purpose is to help </w:t>
-      </w:r>
-      <w:r>
-        <w:t xml:space="preserve">its </w:t>
-      </w:r>
-      <w:r>
-        <w:t xml:space="preserve">users </w:t>
-      </w:r>
-      <w:r>
-        <w:t xml:space="preserve">with </w:t>
-      </w:r>
-      <w:r>
-        <w:t xml:space="preserve">the </w:t>
-      </w:r>
-      <w:r>
         <w:t>design, analysis</w:t>
       </w:r>
       <w:r>
@@ -2786,183 +2794,144 @@
         <w:t xml:space="preserve"> and </w:t>
       </w:r>
       <w:r>
-        <w:t>advance structural visualization</w:t>
-      </w:r>
-      <w:r>
-        <w:t xml:space="preserve"> of the complex relational databases.</w:t>
-      </w:r>
-    </w:p>
-    <w:p>
-      <w:r>
-        <w:t xml:space="preserve">The main </w:t>
-      </w:r>
-      <w:r>
-        <w:t xml:space="preserve">presumable </w:t>
-      </w:r>
-      <w:r>
-        <w:t xml:space="preserve">audience of this </w:t>
-      </w:r>
-      <w:r>
-        <w:t xml:space="preserve">piece of </w:t>
-      </w:r>
-      <w:r>
-        <w:t xml:space="preserve">software </w:t>
-      </w:r>
-      <w:r>
-        <w:t>are</w:t>
-      </w:r>
-      <w:r>
-        <w:t xml:space="preserve"> the software developers,</w:t>
-      </w:r>
-      <w:r>
-        <w:t xml:space="preserve"> analysts, database designers, software architects and </w:t>
-      </w:r>
-      <w:r>
-        <w:t>other roles involved in the design process</w:t>
-      </w:r>
-      <w:r>
-        <w:t xml:space="preserve">. </w:t>
-      </w:r>
-      <w:r>
-        <w:t>A</w:t>
-      </w:r>
-      <w:r>
-        <w:t xml:space="preserve">ll </w:t>
-      </w:r>
-      <w:r>
-        <w:t xml:space="preserve">these roles </w:t>
-      </w:r>
-      <w:r>
-        <w:t>h</w:t>
-      </w:r>
-      <w:r>
-        <w:t>ave</w:t>
-      </w:r>
-      <w:r>
-        <w:t xml:space="preserve"> been working with the </w:t>
-      </w:r>
-      <w:r>
-        <w:t>m</w:t>
-      </w:r>
-      <w:r>
-        <w:t>ultiple-</w:t>
-      </w:r>
-      <w:r>
-        <w:t>table</w:t>
-      </w:r>
-      <w:r>
-        <w:t>-</w:t>
+        <w:t>documenting</w:t>
+      </w:r>
+      <w:r>
+        <w:t xml:space="preserve"> of the relational database</w:t>
+      </w:r>
+      <w:r>
+        <w:t xml:space="preserve"> structures</w:t>
+      </w:r>
+      <w:r>
+        <w:t>.</w:t>
+      </w:r>
+    </w:p>
+    <w:p>
+      <w:r>
+        <w:t xml:space="preserve">“Apricot DB” has been developed for analysts, database designers, developers, testers and any other roles of IT projects, who </w:t>
+      </w:r>
+      <w:r>
+        <w:t>have</w:t>
       </w:r>
       <w:r>
         <w:t xml:space="preserve"> </w:t>
       </w:r>
       <w:r>
-        <w:t>non-trivial</w:t>
+        <w:t xml:space="preserve">to understand </w:t>
+      </w:r>
+      <w:r>
+        <w:t xml:space="preserve">fluently </w:t>
+      </w:r>
+      <w:r>
+        <w:t xml:space="preserve">the existing </w:t>
+      </w:r>
+      <w:r>
+        <w:t xml:space="preserve">entity/relationship </w:t>
+      </w:r>
+      <w:r>
+        <w:t>structures and produce the new ones.</w:t>
+      </w:r>
+      <w:r>
+        <w:t xml:space="preserve"> The modern database can include hundreds and thousands</w:t>
+      </w:r>
+      <w:r>
+        <w:t xml:space="preserve"> of</w:t>
+      </w:r>
+      <w:r>
+        <w:t xml:space="preserve"> tables</w:t>
+      </w:r>
+      <w:r>
+        <w:t>, which need to be observed and analysed with all their constraints and inter- relationships.</w:t>
+      </w:r>
+    </w:p>
+    <w:p>
+      <w:r>
+        <w:t>The database structure is a set of tables, connected with each other by relationships (that mak</w:t>
+      </w:r>
+      <w:r>
+        <w:t>es</w:t>
+      </w:r>
+      <w:r>
+        <w:t xml:space="preserve"> the database “relational”). </w:t>
+      </w:r>
+      <w:r>
+        <w:t>The t</w:t>
+      </w:r>
+      <w:r>
+        <w:t>ables also can be called “entities”.</w:t>
+      </w:r>
+      <w:r>
+        <w:t xml:space="preserve"> The </w:t>
+      </w:r>
+      <w:r>
+        <w:t xml:space="preserve">relatively simple idea of the </w:t>
+      </w:r>
+      <w:r>
+        <w:t>E</w:t>
+      </w:r>
+      <w:r>
+        <w:t>ntity</w:t>
+      </w:r>
+      <w:r>
+        <w:t xml:space="preserve"> R</w:t>
+      </w:r>
+      <w:r>
+        <w:t xml:space="preserve">elationship </w:t>
+      </w:r>
+      <w:r>
+        <w:t>D</w:t>
+      </w:r>
+      <w:r>
+        <w:t xml:space="preserve">iagram </w:t>
+      </w:r>
+      <w:r>
+        <w:t>lies in the background of the</w:t>
+      </w:r>
+      <w:r>
+        <w:t xml:space="preserve"> graphical representation of the database structure.</w:t>
+      </w:r>
+    </w:p>
+    <w:p>
+      <w:r>
+        <w:t>A list of</w:t>
+      </w:r>
+      <w:r>
+        <w:t xml:space="preserve"> the</w:t>
+      </w:r>
+      <w:r>
+        <w:t xml:space="preserve"> essential functions of “Apricot DB” includes the following</w:t>
+      </w:r>
+      <w:r>
+        <w:t xml:space="preserve"> ones</w:t>
+      </w:r>
+      <w:r>
+        <w:t>:</w:t>
+      </w:r>
+    </w:p>
+    <w:p>
+      <w:r>
+        <w:t xml:space="preserve">* </w:t>
+      </w:r>
+      <w:r>
+        <w:t>C</w:t>
+      </w:r>
+      <w:r>
+        <w:t>reation</w:t>
+      </w:r>
+      <w:r>
+        <w:t xml:space="preserve"> and editing</w:t>
+      </w:r>
+      <w:r>
+        <w:t xml:space="preserve"> the</w:t>
       </w:r>
       <w:r>
         <w:t xml:space="preserve"> </w:t>
       </w:r>
       <w:r>
-        <w:t xml:space="preserve">databases and need a tool for </w:t>
-      </w:r>
-      <w:r>
-        <w:t xml:space="preserve">the </w:t>
-      </w:r>
-      <w:r>
-        <w:t xml:space="preserve">graphic representation of </w:t>
-      </w:r>
-      <w:r>
-        <w:t xml:space="preserve">the </w:t>
-      </w:r>
-      <w:r>
-        <w:t xml:space="preserve">existing and newly created database structures. </w:t>
-      </w:r>
-      <w:r>
-        <w:t xml:space="preserve">The best </w:t>
-      </w:r>
-      <w:r>
-        <w:t>approach for visualization of the “classic” relational databases is</w:t>
-      </w:r>
-      <w:r>
-        <w:t xml:space="preserve"> ERD- tools.</w:t>
-      </w:r>
-    </w:p>
-    <w:p>
-      <w:r>
-        <w:t xml:space="preserve">The database structure is a set of tables, connected with each other by relationships (that’s been making the database “relational”). </w:t>
-      </w:r>
-      <w:r>
-        <w:t>The t</w:t>
-      </w:r>
-      <w:r>
-        <w:t>ables also can be called “entities”.</w:t>
-      </w:r>
-      <w:r>
-        <w:t xml:space="preserve"> The </w:t>
-      </w:r>
-      <w:r>
-        <w:t xml:space="preserve">relatively simple idea of the </w:t>
-      </w:r>
-      <w:r>
-        <w:t>E</w:t>
-      </w:r>
-      <w:r>
-        <w:t>ntity</w:t>
-      </w:r>
-      <w:r>
-        <w:t xml:space="preserve"> R</w:t>
-      </w:r>
-      <w:r>
-        <w:t xml:space="preserve">elationship </w:t>
-      </w:r>
-      <w:r>
-        <w:t>D</w:t>
-      </w:r>
-      <w:r>
-        <w:t xml:space="preserve">iagram </w:t>
-      </w:r>
-      <w:r>
-        <w:t>lies in the background of the</w:t>
-      </w:r>
-      <w:r>
-        <w:t xml:space="preserve"> graphical representation of the database structure.</w:t>
-      </w:r>
-    </w:p>
-    <w:p>
-      <w:r>
-        <w:t>A list of</w:t>
-      </w:r>
-      <w:r>
-        <w:t xml:space="preserve"> the</w:t>
-      </w:r>
-      <w:r>
-        <w:t xml:space="preserve"> essential functions of “Apricot DB” includes the following</w:t>
-      </w:r>
-      <w:r>
-        <w:t xml:space="preserve"> ones</w:t>
-      </w:r>
-      <w:r>
-        <w:t>:</w:t>
-      </w:r>
-    </w:p>
-    <w:p>
-      <w:r>
-        <w:t xml:space="preserve">* </w:t>
-      </w:r>
-      <w:r>
-        <w:t>The c</w:t>
-      </w:r>
-      <w:r>
-        <w:t>reation of the</w:t>
-      </w:r>
-      <w:r>
-        <w:t xml:space="preserve"> general</w:t>
-      </w:r>
-      <w:r>
-        <w:t xml:space="preserve"> database structure </w:t>
-      </w:r>
-      <w:r>
-        <w:t>from scratch</w:t>
+        <w:t>database structure</w:t>
+      </w:r>
+      <w:r>
+        <w:t>, using the graphical editor</w:t>
       </w:r>
       <w:r>
         <w:t>;</w:t>
@@ -2984,29 +2953,32 @@
         <w:t xml:space="preserve">the </w:t>
       </w:r>
       <w:r>
-        <w:t>crucial</w:t>
-      </w:r>
-      <w:r>
-        <w:t xml:space="preserve"> detailed information for all elements </w:t>
-      </w:r>
-      <w:r>
-        <w:t>included into</w:t>
-      </w:r>
-      <w:r>
-        <w:t xml:space="preserve"> the ERD;</w:t>
+        <w:t xml:space="preserve">database </w:t>
+      </w:r>
+      <w:r>
+        <w:t xml:space="preserve">design information produced by user in a </w:t>
+      </w:r>
+      <w:r>
+        <w:t>well-structured</w:t>
+      </w:r>
+      <w:r>
+        <w:t xml:space="preserve"> projects (</w:t>
+      </w:r>
+      <w:r>
+        <w:t xml:space="preserve">the </w:t>
+      </w:r>
+      <w:r>
+        <w:t>Apricot Project)</w:t>
+      </w:r>
+      <w:r>
+        <w:t>;</w:t>
       </w:r>
       <w:r>
         <w:br/>
         <w:t xml:space="preserve">* </w:t>
       </w:r>
       <w:r>
-        <w:t xml:space="preserve">The automatic </w:t>
-      </w:r>
-      <w:r>
-        <w:t xml:space="preserve">Generation of </w:t>
-      </w:r>
-      <w:r>
-        <w:t>some</w:t>
+        <w:t>Generate</w:t>
       </w:r>
       <w:r>
         <w:t xml:space="preserve"> SQL</w:t>
@@ -3015,22 +2987,34 @@
         <w:t>/</w:t>
       </w:r>
       <w:r>
-        <w:t xml:space="preserve">DDL- </w:t>
-      </w:r>
-      <w:r>
-        <w:t xml:space="preserve">database </w:t>
+        <w:t>DDL</w:t>
+      </w:r>
+      <w:r>
+        <w:t xml:space="preserve"> database</w:t>
+      </w:r>
+      <w:r>
+        <w:t xml:space="preserve"> </w:t>
       </w:r>
       <w:r>
         <w:t>scripts</w:t>
       </w:r>
       <w:r>
+        <w:t xml:space="preserve"> for different purposes</w:t>
+      </w:r>
+      <w:r>
         <w:t xml:space="preserve">: </w:t>
       </w:r>
       <w:r>
-        <w:t xml:space="preserve">create/drop/delete </w:t>
-      </w:r>
-      <w:r>
-        <w:t>tables</w:t>
+        <w:t>create</w:t>
+      </w:r>
+      <w:r>
+        <w:t xml:space="preserve">/drop tables, </w:t>
+      </w:r>
+      <w:r>
+        <w:t xml:space="preserve">delete </w:t>
+      </w:r>
+      <w:r>
+        <w:t>data, align different versions of the same database</w:t>
       </w:r>
       <w:r>
         <w:t>;</w:t>
@@ -3054,83 +3038,109 @@
         <w:t xml:space="preserve">f the existing </w:t>
       </w:r>
       <w:r>
-        <w:t xml:space="preserve">database </w:t>
-      </w:r>
-      <w:r>
-        <w:t xml:space="preserve">structure into the ERD; </w:t>
+        <w:t>database</w:t>
+      </w:r>
+      <w:r>
+        <w:t xml:space="preserve"> into the </w:t>
+      </w:r>
+      <w:r>
+        <w:t>Apricot Project</w:t>
+      </w:r>
+      <w:r>
+        <w:t xml:space="preserve">; </w:t>
       </w:r>
       <w:r>
         <w:br/>
         <w:t xml:space="preserve">* </w:t>
       </w:r>
       <w:r>
-        <w:t>clear and descriptive graphical representation of the database structure</w:t>
-      </w:r>
-      <w:r>
-        <w:t xml:space="preserve"> </w:t>
-      </w:r>
-      <w:r>
-        <w:t>or</w:t>
-      </w:r>
-      <w:r>
-        <w:t xml:space="preserve"> its fragments</w:t>
-      </w:r>
-      <w:r>
-        <w:t xml:space="preserve"> for documenting of the Database solution</w:t>
-      </w:r>
-      <w:r>
-        <w:t>;</w:t>
+        <w:t>Export/import projects into/from the file;</w:t>
       </w:r>
       <w:r>
         <w:br/>
+        <w:t>* Team work: synchronisation of the Apricot Projects using the remote Git repository;</w:t>
+      </w:r>
+      <w:r>
+        <w:br/>
+      </w:r>
+      <w:r>
         <w:t xml:space="preserve">* </w:t>
       </w:r>
       <w:r>
-        <w:t xml:space="preserve">Generation of the </w:t>
-      </w:r>
-      <w:r>
-        <w:t>Excel Report with the detailed representation of the current EDR information.</w:t>
+        <w:t>Generat</w:t>
+      </w:r>
+      <w:r>
+        <w:t>e</w:t>
+      </w:r>
+      <w:r>
+        <w:t xml:space="preserve"> the </w:t>
+      </w:r>
+      <w:r>
+        <w:t>r</w:t>
+      </w:r>
+      <w:r>
+        <w:t xml:space="preserve">eport </w:t>
+      </w:r>
+      <w:r>
+        <w:t>which represents the project information in form of Excel Sheet</w:t>
+      </w:r>
+      <w:r>
+        <w:t>.</w:t>
       </w:r>
     </w:p>
     <w:p>
       <w:pPr>
         <w:pStyle w:val="Heading1"/>
       </w:pPr>
-      <w:bookmarkStart w:id="2" w:name="_Toc15989735"/>
+      <w:bookmarkStart w:id="3" w:name="_Toc44103920"/>
       <w:r>
         <w:t>What “Apricot DB” does not do</w:t>
       </w:r>
-      <w:bookmarkEnd w:id="2"/>
-    </w:p>
-    <w:p>
-      <w:r>
-        <w:t xml:space="preserve">Even though “Apricot DB” is designed </w:t>
-      </w:r>
-      <w:r>
-        <w:t xml:space="preserve">to maintain all major relational databases, it has limitations </w:t>
-      </w:r>
-      <w:r>
-        <w:t xml:space="preserve">on working with physical objects specific for concrete database. “Apricot DB” does not support </w:t>
-      </w:r>
-      <w:r>
-        <w:t xml:space="preserve">the </w:t>
-      </w:r>
-      <w:r>
-        <w:t xml:space="preserve">programmatic structures </w:t>
-      </w:r>
-      <w:r>
-        <w:t>like triggers, stored procedures and functions.</w:t>
+      <w:bookmarkEnd w:id="3"/>
+    </w:p>
+    <w:p>
+      <w:r>
+        <w:t>“Apricot DB” covers only standard objects which are common for all relational databases</w:t>
+      </w:r>
+      <w:r>
+        <w:t>,</w:t>
+      </w:r>
+      <w:r>
+        <w:t xml:space="preserve"> including: tables and relationships between them; constraints.</w:t>
+      </w:r>
+    </w:p>
+    <w:p>
+      <w:r>
+        <w:t xml:space="preserve">“Apricot DB” does not support </w:t>
+      </w:r>
+      <w:r>
+        <w:t>the</w:t>
+      </w:r>
+      <w:r>
+        <w:t xml:space="preserve"> </w:t>
+      </w:r>
+      <w:r>
+        <w:t xml:space="preserve">concrete </w:t>
+      </w:r>
+      <w:r>
+        <w:t xml:space="preserve">database specific elements </w:t>
+      </w:r>
+      <w:r>
+        <w:t xml:space="preserve">such </w:t>
+      </w:r>
+      <w:r>
+        <w:t>as stored procedures and functions; triggers. The current version of the application does not support database views.</w:t>
       </w:r>
     </w:p>
     <w:p>
       <w:pPr>
         <w:pStyle w:val="Heading1"/>
       </w:pPr>
-      <w:bookmarkStart w:id="3" w:name="_Toc15989736"/>
+      <w:bookmarkStart w:id="4" w:name="_Toc44103921"/>
       <w:r>
         <w:t>Introduction</w:t>
       </w:r>
-      <w:bookmarkEnd w:id="3"/>
+      <w:bookmarkEnd w:id="4"/>
     </w:p>
     <w:p>
       <w:r>
@@ -3199,7 +3209,7 @@
                     <pic:cNvPicPr/>
                   </pic:nvPicPr>
                   <pic:blipFill>
-                    <a:blip r:embed="rId10"/>
+                    <a:blip r:embed="rId9"/>
                     <a:stretch>
                       <a:fillRect/>
                     </a:stretch>
@@ -3261,13 +3271,8 @@
       <w:r>
         <w:t xml:space="preserve">physical </w:t>
       </w:r>
-      <w:proofErr w:type="spellStart"/>
-      <w:r>
-        <w:t>SQLServer</w:t>
-      </w:r>
-      <w:proofErr w:type="spellEnd"/>
-      <w:r>
-        <w:t xml:space="preserve"> database</w:t>
+      <w:r>
+        <w:t>SQLServer database</w:t>
       </w:r>
       <w:r>
         <w:t xml:space="preserve"> -</w:t>
@@ -3291,14 +3296,14 @@
       <w:pPr>
         <w:pStyle w:val="Heading1"/>
       </w:pPr>
-      <w:bookmarkStart w:id="4" w:name="_Toc15989737"/>
+      <w:bookmarkStart w:id="5" w:name="_Toc44103922"/>
       <w:r>
         <w:t xml:space="preserve">The </w:t>
       </w:r>
       <w:r>
         <w:t>Project/Snapshot/View concept</w:t>
       </w:r>
-      <w:bookmarkEnd w:id="4"/>
+      <w:bookmarkEnd w:id="5"/>
     </w:p>
     <w:p>
       <w:r>
@@ -3405,10 +3410,10 @@
                     <pic:cNvPicPr/>
                   </pic:nvPicPr>
                   <pic:blipFill>
-                    <a:blip r:embed="rId11">
+                    <a:blip r:embed="rId10">
                       <a:extLst>
                         <a:ext uri="{96DAC541-7B7A-43D3-8B79-37D633B846F1}">
-                          <asvg:svgBlip xmlns:asvg="http://schemas.microsoft.com/office/drawing/2016/SVG/main" xmlns:w16se="http://schemas.microsoft.com/office/word/2015/wordml/symex" xmlns:w16cid="http://schemas.microsoft.com/office/word/2016/wordml/cid" xmlns:w15="http://schemas.microsoft.com/office/word/2012/wordml" xmlns:w="http://schemas.openxmlformats.org/wordprocessingml/2006/main" xmlns:w10="urn:schemas-microsoft-com:office:word" xmlns:v="urn:schemas-microsoft-com:vml" xmlns:o="urn:schemas-microsoft-com:office:office" xmlns:am3d="http://schemas.microsoft.com/office/drawing/2017/model3d" xmlns:aink="http://schemas.microsoft.com/office/drawing/2016/ink" xmlns:cx8="http://schemas.microsoft.com/office/drawing/2016/5/14/chartex" xmlns:cx7="http://schemas.microsoft.com/office/drawing/2016/5/13/chartex" xmlns:cx6="http://schemas.microsoft.com/office/drawing/2016/5/12/chartex" xmlns:cx5="http://schemas.microsoft.com/office/drawing/2016/5/11/chartex" xmlns:cx4="http://schemas.microsoft.com/office/drawing/2016/5/10/chartex" xmlns:cx3="http://schemas.microsoft.com/office/drawing/2016/5/9/chartex" xmlns:cx2="http://schemas.microsoft.com/office/drawing/2015/10/21/chartex" xmlns:cx1="http://schemas.microsoft.com/office/drawing/2015/9/8/chartex" xmlns:cx="http://schemas.microsoft.com/office/drawing/2014/chartex" xmlns="" r:embed="rId12"/>
+                          <asvg:svgBlip xmlns="" xmlns:cx2="http://schemas.microsoft.com/office/drawing/2015/10/21/chartex" xmlns:cx3="http://schemas.microsoft.com/office/drawing/2016/5/9/chartex" xmlns:cx4="http://schemas.microsoft.com/office/drawing/2016/5/10/chartex" xmlns:cx5="http://schemas.microsoft.com/office/drawing/2016/5/11/chartex" xmlns:cx6="http://schemas.microsoft.com/office/drawing/2016/5/12/chartex" xmlns:cx7="http://schemas.microsoft.com/office/drawing/2016/5/13/chartex" xmlns:cx8="http://schemas.microsoft.com/office/drawing/2016/5/14/chartex" xmlns:aink="http://schemas.microsoft.com/office/drawing/2016/ink" xmlns:am3d="http://schemas.microsoft.com/office/drawing/2017/model3d" xmlns:o="urn:schemas-microsoft-com:office:office" xmlns:v="urn:schemas-microsoft-com:vml" xmlns:w10="urn:schemas-microsoft-com:office:word" xmlns:w="http://schemas.openxmlformats.org/wordprocessingml/2006/main" xmlns:w16cid="http://schemas.microsoft.com/office/word/2016/wordml/cid" xmlns:asvg="http://schemas.microsoft.com/office/drawing/2016/SVG/main" r:embed="rId12"/>
                         </a:ext>
                       </a:extLst>
                     </a:blip>
@@ -3480,11 +3485,11 @@
       <w:pPr>
         <w:pStyle w:val="Heading1"/>
       </w:pPr>
-      <w:bookmarkStart w:id="5" w:name="_Toc15989738"/>
+      <w:bookmarkStart w:id="6" w:name="_Toc44103923"/>
       <w:r>
         <w:t>The Snapshot</w:t>
       </w:r>
-      <w:bookmarkEnd w:id="5"/>
+      <w:bookmarkEnd w:id="6"/>
     </w:p>
     <w:p>
       <w:r>
@@ -3615,11 +3620,11 @@
       <w:pPr>
         <w:pStyle w:val="Heading1"/>
       </w:pPr>
-      <w:bookmarkStart w:id="6" w:name="_Toc15989739"/>
+      <w:bookmarkStart w:id="7" w:name="_Toc44103924"/>
       <w:r>
         <w:t>The View</w:t>
       </w:r>
-      <w:bookmarkEnd w:id="6"/>
+      <w:bookmarkEnd w:id="7"/>
     </w:p>
     <w:p>
       <w:r>
@@ -3706,12 +3711,12 @@
       <w:pPr>
         <w:pStyle w:val="Heading1"/>
       </w:pPr>
-      <w:bookmarkStart w:id="7" w:name="_Toc15989740"/>
+      <w:bookmarkStart w:id="8" w:name="_Toc44103925"/>
       <w:r>
         <w:lastRenderedPageBreak/>
         <w:t>Physical or Logical</w:t>
       </w:r>
-      <w:bookmarkEnd w:id="7"/>
+      <w:bookmarkEnd w:id="8"/>
     </w:p>
     <w:p>
       <w:r>
@@ -3861,11 +3866,11 @@
       <w:pPr>
         <w:pStyle w:val="Heading1"/>
       </w:pPr>
-      <w:bookmarkStart w:id="8" w:name="_Toc15989741"/>
+      <w:bookmarkStart w:id="9" w:name="_Toc44103926"/>
       <w:r>
         <w:t>Entities and Tables</w:t>
       </w:r>
-      <w:bookmarkEnd w:id="8"/>
+      <w:bookmarkEnd w:id="9"/>
     </w:p>
     <w:p>
       <w:r>
@@ -3929,11 +3934,11 @@
       <w:pPr>
         <w:pStyle w:val="Heading1"/>
       </w:pPr>
-      <w:bookmarkStart w:id="9" w:name="_Toc15989742"/>
+      <w:bookmarkStart w:id="10" w:name="_Toc44103927"/>
       <w:r>
         <w:t>How “Apricot DB” stores the Project Data</w:t>
       </w:r>
-      <w:bookmarkEnd w:id="9"/>
+      <w:bookmarkEnd w:id="10"/>
     </w:p>
     <w:p>
       <w:r>
@@ -3982,11 +3987,11 @@
       <w:pPr>
         <w:pStyle w:val="Heading1"/>
       </w:pPr>
-      <w:bookmarkStart w:id="10" w:name="_Toc15989743"/>
+      <w:bookmarkStart w:id="11" w:name="_Toc44103928"/>
       <w:r>
         <w:t>The Elements of the “Apricot DB”- main screen</w:t>
       </w:r>
-      <w:bookmarkEnd w:id="10"/>
+      <w:bookmarkEnd w:id="11"/>
     </w:p>
     <w:p>
       <w:r>
@@ -4233,7 +4238,7 @@
       <w:pPr>
         <w:pStyle w:val="Heading1"/>
       </w:pPr>
-      <w:bookmarkStart w:id="11" w:name="_Toc15989744"/>
+      <w:bookmarkStart w:id="12" w:name="_Toc44103929"/>
       <w:r>
         <w:t>Function: c</w:t>
       </w:r>
@@ -4246,7 +4251,7 @@
       <w:r>
         <w:t>a new Project</w:t>
       </w:r>
-      <w:bookmarkEnd w:id="11"/>
+      <w:bookmarkEnd w:id="12"/>
     </w:p>
     <w:p>
       <w:r>
@@ -4489,7 +4494,7 @@
       <w:pPr>
         <w:pStyle w:val="Heading1"/>
       </w:pPr>
-      <w:bookmarkStart w:id="12" w:name="_Toc15989745"/>
+      <w:bookmarkStart w:id="13" w:name="_Toc44103930"/>
       <w:r>
         <w:t xml:space="preserve">The </w:t>
       </w:r>
@@ -4505,7 +4510,7 @@
       <w:r>
         <w:t xml:space="preserve"> Scenarios</w:t>
       </w:r>
-      <w:bookmarkEnd w:id="12"/>
+      <w:bookmarkEnd w:id="13"/>
     </w:p>
     <w:p>
       <w:r>
@@ -4523,15 +4528,7 @@
       </w:r>
       <w:r>
         <w:br/>
-        <w:t xml:space="preserve">* </w:t>
-      </w:r>
-      <w:proofErr w:type="gramStart"/>
-      <w:r>
-        <w:t>The</w:t>
-      </w:r>
-      <w:proofErr w:type="gramEnd"/>
-      <w:r>
-        <w:t xml:space="preserve"> database </w:t>
+        <w:t xml:space="preserve">* The database </w:t>
       </w:r>
       <w:r>
         <w:t>structure</w:t>
@@ -4562,11 +4559,11 @@
       <w:pPr>
         <w:pStyle w:val="Heading1"/>
       </w:pPr>
-      <w:bookmarkStart w:id="13" w:name="_Toc15989746"/>
+      <w:bookmarkStart w:id="14" w:name="_Toc44103931"/>
       <w:r>
         <w:t>The Reverse Engineering Process</w:t>
       </w:r>
-      <w:bookmarkEnd w:id="13"/>
+      <w:bookmarkEnd w:id="14"/>
     </w:p>
     <w:p>
       <w:r>
@@ -4941,7 +4938,7 @@
       <w:pPr>
         <w:pStyle w:val="Heading1"/>
       </w:pPr>
-      <w:bookmarkStart w:id="14" w:name="_Toc15989747"/>
+      <w:bookmarkStart w:id="15" w:name="_Toc44103932"/>
       <w:r>
         <w:t xml:space="preserve">The </w:t>
       </w:r>
@@ -4963,7 +4960,7 @@
       <w:r>
         <w:t xml:space="preserve"> “Apricot DB”</w:t>
       </w:r>
-      <w:bookmarkEnd w:id="14"/>
+      <w:bookmarkEnd w:id="15"/>
     </w:p>
     <w:p>
       <w:r>
@@ -5006,12 +5003,12 @@
       <w:pPr>
         <w:pStyle w:val="Heading2"/>
       </w:pPr>
-      <w:bookmarkStart w:id="15" w:name="_Toc15989748"/>
+      <w:bookmarkStart w:id="16" w:name="_Toc44103933"/>
       <w:r>
         <w:lastRenderedPageBreak/>
         <w:t>Entities and Relationships between them</w:t>
       </w:r>
-      <w:bookmarkEnd w:id="15"/>
+      <w:bookmarkEnd w:id="16"/>
     </w:p>
     <w:p>
       <w:r>
@@ -5213,11 +5210,11 @@
       <w:pPr>
         <w:pStyle w:val="Heading2"/>
       </w:pPr>
-      <w:bookmarkStart w:id="16" w:name="_Toc15989749"/>
+      <w:bookmarkStart w:id="17" w:name="_Toc44103934"/>
       <w:r>
         <w:t>The Identifying Relationship</w:t>
       </w:r>
-      <w:bookmarkEnd w:id="16"/>
+      <w:bookmarkEnd w:id="17"/>
     </w:p>
     <w:p>
       <w:r>
@@ -5275,12 +5272,12 @@
       <w:pPr>
         <w:pStyle w:val="Heading2"/>
       </w:pPr>
-      <w:bookmarkStart w:id="17" w:name="_Toc15989750"/>
+      <w:bookmarkStart w:id="18" w:name="_Toc44103935"/>
       <w:r>
         <w:lastRenderedPageBreak/>
         <w:t>The Non-Identifying Mandatory Relationship</w:t>
       </w:r>
-      <w:bookmarkEnd w:id="17"/>
+      <w:bookmarkEnd w:id="18"/>
     </w:p>
     <w:p>
       <w:r>
@@ -5335,11 +5332,11 @@
       <w:pPr>
         <w:pStyle w:val="Heading2"/>
       </w:pPr>
-      <w:bookmarkStart w:id="18" w:name="_Toc15989751"/>
+      <w:bookmarkStart w:id="19" w:name="_Toc44103936"/>
       <w:r>
         <w:t>The Not-Identifying Optional Relationship</w:t>
       </w:r>
-      <w:bookmarkEnd w:id="18"/>
+      <w:bookmarkEnd w:id="19"/>
     </w:p>
     <w:p>
       <w:r>
@@ -5410,11 +5407,11 @@
       <w:pPr>
         <w:pStyle w:val="Heading2"/>
       </w:pPr>
-      <w:bookmarkStart w:id="19" w:name="_Toc15989752"/>
+      <w:bookmarkStart w:id="20" w:name="_Toc44103937"/>
       <w:r>
         <w:t>The “Auto”- relationship</w:t>
       </w:r>
-      <w:bookmarkEnd w:id="19"/>
+      <w:bookmarkEnd w:id="20"/>
     </w:p>
     <w:p>
       <w:r>
@@ -5471,11 +5468,11 @@
       <w:pPr>
         <w:pStyle w:val="Heading1"/>
       </w:pPr>
-      <w:bookmarkStart w:id="20" w:name="_Toc15989753"/>
+      <w:bookmarkStart w:id="21" w:name="_Toc44103938"/>
       <w:r>
         <w:t>Resolving the “many-to-many” relationship</w:t>
       </w:r>
-      <w:bookmarkEnd w:id="20"/>
+      <w:bookmarkEnd w:id="21"/>
     </w:p>
     <w:p>
       <w:r>
@@ -5595,7 +5592,7 @@
       <w:pPr>
         <w:pStyle w:val="Heading1"/>
       </w:pPr>
-      <w:bookmarkStart w:id="21" w:name="_Toc15989754"/>
+      <w:bookmarkStart w:id="22" w:name="_Toc44103939"/>
       <w:r>
         <w:t xml:space="preserve">The </w:t>
       </w:r>
@@ -5605,7 +5602,7 @@
       <w:r>
         <w:t>notation</w:t>
       </w:r>
-      <w:bookmarkEnd w:id="21"/>
+      <w:bookmarkEnd w:id="22"/>
     </w:p>
     <w:p>
       <w:r>
@@ -5657,13 +5654,8 @@
     </w:p>
     <w:p>
       <w:r>
-        <w:t>The columns might have the following additional property identifiers</w:t>
-      </w:r>
-      <w:proofErr w:type="gramStart"/>
-      <w:r>
-        <w:t>:</w:t>
-      </w:r>
-      <w:proofErr w:type="gramEnd"/>
+        <w:t>The columns might have the following additional property identifiers:</w:t>
+      </w:r>
       <w:r>
         <w:br/>
         <w:t>PK – the Primary Key;</w:t>
@@ -5736,15 +5728,7 @@
         <w:t>If multiple constraints are applied to the same Entity, they will be marked as 1, 2 and so on. Example: FK1, FK2, FK3.</w:t>
       </w:r>
       <w:r>
-        <w:t xml:space="preserve"> The </w:t>
-      </w:r>
-      <w:proofErr w:type="gramStart"/>
-      <w:r>
-        <w:t>tip with information about the field type will</w:t>
-      </w:r>
-      <w:proofErr w:type="gramEnd"/>
-      <w:r>
-        <w:t xml:space="preserve"> pop-up, when the mouse is positioned over the field.</w:t>
+        <w:t xml:space="preserve"> The tip with information about the field type will pop-up, when the mouse is positioned over the field.</w:t>
       </w:r>
     </w:p>
     <w:p>
@@ -5756,7 +5740,7 @@
       <w:pPr>
         <w:pStyle w:val="Heading1"/>
       </w:pPr>
-      <w:bookmarkStart w:id="22" w:name="_Toc15989755"/>
+      <w:bookmarkStart w:id="23" w:name="_Toc44103940"/>
       <w:r>
         <w:t xml:space="preserve">Working with </w:t>
       </w:r>
@@ -5766,7 +5750,7 @@
       <w:r>
         <w:t>Entities</w:t>
       </w:r>
-      <w:bookmarkEnd w:id="22"/>
+      <w:bookmarkEnd w:id="23"/>
     </w:p>
     <w:p>
       <w:r>
@@ -5997,15 +5981,7 @@
     </w:p>
     <w:p>
       <w:r>
-        <w:t xml:space="preserve">The create/edit constraint form id shown below. The fields, included onto the constraint can be </w:t>
-      </w:r>
-      <w:proofErr w:type="gramStart"/>
-      <w:r>
-        <w:t>added/removed</w:t>
-      </w:r>
-      <w:proofErr w:type="gramEnd"/>
-      <w:r>
-        <w:t>.</w:t>
+        <w:t>The create/edit constraint form id shown below. The fields, included onto the constraint can be added/removed.</w:t>
       </w:r>
     </w:p>
     <w:p>
@@ -6073,7 +6049,7 @@
       <w:pPr>
         <w:pStyle w:val="Heading1"/>
       </w:pPr>
-      <w:bookmarkStart w:id="23" w:name="_Toc15989756"/>
+      <w:bookmarkStart w:id="24" w:name="_Toc44103941"/>
       <w:r>
         <w:t>The Default</w:t>
       </w:r>
@@ -6095,7 +6071,7 @@
       <w:r>
         <w:t xml:space="preserve"> Entity information</w:t>
       </w:r>
-      <w:bookmarkEnd w:id="23"/>
+      <w:bookmarkEnd w:id="24"/>
       <w:r>
         <w:t xml:space="preserve"> </w:t>
       </w:r>
@@ -6310,7 +6286,7 @@
       <w:pPr>
         <w:pStyle w:val="Heading1"/>
       </w:pPr>
-      <w:bookmarkStart w:id="24" w:name="_Toc15989757"/>
+      <w:bookmarkStart w:id="25" w:name="_Toc44103942"/>
       <w:r>
         <w:t xml:space="preserve">Working with </w:t>
       </w:r>
@@ -6320,7 +6296,7 @@
       <w:r>
         <w:t>Relationships</w:t>
       </w:r>
-      <w:bookmarkEnd w:id="24"/>
+      <w:bookmarkEnd w:id="25"/>
     </w:p>
     <w:p>
       <w:r>
@@ -6492,7 +6468,7 @@
       <w:pPr>
         <w:pStyle w:val="Heading1"/>
       </w:pPr>
-      <w:bookmarkStart w:id="25" w:name="_Toc15989758"/>
+      <w:bookmarkStart w:id="26" w:name="_Toc44103943"/>
       <w:r>
         <w:t xml:space="preserve">Working with </w:t>
       </w:r>
@@ -6502,7 +6478,7 @@
       <w:r>
         <w:t>Views</w:t>
       </w:r>
-      <w:bookmarkEnd w:id="25"/>
+      <w:bookmarkEnd w:id="26"/>
     </w:p>
     <w:p>
       <w:r>
@@ -6588,15 +6564,7 @@
     </w:p>
     <w:p>
       <w:r>
-        <w:t xml:space="preserve">Any alterations of the </w:t>
-      </w:r>
-      <w:proofErr w:type="spellStart"/>
-      <w:r>
-        <w:t>Entites</w:t>
-      </w:r>
-      <w:proofErr w:type="spellEnd"/>
-      <w:r>
-        <w:t>/Relationships including the new or removed columns, created or deleted Relationships, made in one View, immediately reflect in all affected Views.</w:t>
+        <w:t>Any alterations of the Entites/Relationships including the new or removed columns, created or deleted Relationships, made in one View, immediately reflect in all affected Views.</w:t>
       </w:r>
     </w:p>
     <w:p>
@@ -6652,11 +6620,11 @@
       <w:pPr>
         <w:pStyle w:val="Heading1"/>
       </w:pPr>
-      <w:bookmarkStart w:id="26" w:name="_Toc15989759"/>
+      <w:bookmarkStart w:id="27" w:name="_Toc44103944"/>
       <w:r>
         <w:t>Working with the Snapshots</w:t>
       </w:r>
-      <w:bookmarkEnd w:id="26"/>
+      <w:bookmarkEnd w:id="27"/>
     </w:p>
     <w:p>
       <w:r>
@@ -6895,7 +6863,7 @@
       <w:pPr>
         <w:pStyle w:val="Heading1"/>
       </w:pPr>
-      <w:bookmarkStart w:id="27" w:name="_Toc15989760"/>
+      <w:bookmarkStart w:id="28" w:name="_Toc44103945"/>
       <w:r>
         <w:lastRenderedPageBreak/>
         <w:t xml:space="preserve">Working with </w:t>
@@ -6906,7 +6874,7 @@
       <w:r>
         <w:t>Projects</w:t>
       </w:r>
-      <w:bookmarkEnd w:id="27"/>
+      <w:bookmarkEnd w:id="28"/>
     </w:p>
     <w:p>
       <w:r>
@@ -7008,12 +6976,12 @@
       <w:pPr>
         <w:pStyle w:val="Heading1"/>
       </w:pPr>
-      <w:bookmarkStart w:id="28" w:name="_Toc15989761"/>
+      <w:bookmarkStart w:id="29" w:name="_Toc44103946"/>
       <w:r>
         <w:lastRenderedPageBreak/>
         <w:t>Editing the diagram content</w:t>
       </w:r>
-      <w:bookmarkEnd w:id="28"/>
+      <w:bookmarkEnd w:id="29"/>
     </w:p>
     <w:p>
       <w:r>
@@ -7029,11 +6997,11 @@
       <w:pPr>
         <w:pStyle w:val="Heading2"/>
       </w:pPr>
-      <w:bookmarkStart w:id="29" w:name="_Toc15989762"/>
+      <w:bookmarkStart w:id="30" w:name="_Toc44103947"/>
       <w:r>
         <w:t>Selecting and moving the elements of the diagram</w:t>
       </w:r>
-      <w:bookmarkEnd w:id="29"/>
+      <w:bookmarkEnd w:id="30"/>
     </w:p>
     <w:p>
       <w:r>
@@ -7109,11 +7077,11 @@
       <w:pPr>
         <w:pStyle w:val="Heading2"/>
       </w:pPr>
-      <w:bookmarkStart w:id="30" w:name="_Toc15989763"/>
+      <w:bookmarkStart w:id="31" w:name="_Toc44103948"/>
       <w:r>
         <w:t>How “Apricot” draws the relationships</w:t>
       </w:r>
-      <w:bookmarkEnd w:id="30"/>
+      <w:bookmarkEnd w:id="31"/>
     </w:p>
     <w:p>
       <w:r>
@@ -7266,13 +7234,8 @@
       </w:r>
     </w:p>
     <w:p>
-      <w:proofErr w:type="gramStart"/>
-      <w:r>
-        <w:t>or</w:t>
-      </w:r>
-      <w:proofErr w:type="gramEnd"/>
-      <w:r>
-        <w:t>:</w:t>
+      <w:r>
+        <w:t>or:</w:t>
       </w:r>
     </w:p>
     <w:p>
@@ -7335,11 +7298,11 @@
       <w:pPr>
         <w:pStyle w:val="Heading2"/>
       </w:pPr>
-      <w:bookmarkStart w:id="31" w:name="_Toc15989764"/>
+      <w:bookmarkStart w:id="32" w:name="_Toc44103949"/>
       <w:r>
         <w:t>The context menus</w:t>
       </w:r>
-      <w:bookmarkEnd w:id="31"/>
+      <w:bookmarkEnd w:id="32"/>
     </w:p>
     <w:p>
       <w:r>
@@ -7407,8 +7370,6 @@
         <w:lastRenderedPageBreak/>
         <w:t>The entity context menu:</w:t>
       </w:r>
-      <w:bookmarkStart w:id="32" w:name="_GoBack"/>
-      <w:bookmarkEnd w:id="32"/>
     </w:p>
     <w:p>
       <w:r>
@@ -7554,7 +7515,7 @@
       <w:pPr>
         <w:pStyle w:val="Heading2"/>
       </w:pPr>
-      <w:bookmarkStart w:id="33" w:name="_Toc15989765"/>
+      <w:bookmarkStart w:id="33" w:name="_Toc44103950"/>
       <w:r>
         <w:t>The automatic aligning of the diagram</w:t>
       </w:r>
@@ -7618,12 +7579,9 @@
       <w:pPr>
         <w:pStyle w:val="Heading2"/>
       </w:pPr>
-      <w:bookmarkStart w:id="34" w:name="_Toc15989766"/>
-      <w:r>
-        <w:t xml:space="preserve">The </w:t>
-      </w:r>
-      <w:r>
-        <w:t>Save and Undo operations</w:t>
+      <w:bookmarkStart w:id="34" w:name="_Toc44103951"/>
+      <w:r>
+        <w:t>The Save and Undo operations</w:t>
       </w:r>
       <w:bookmarkEnd w:id="34"/>
     </w:p>
@@ -7682,15 +7640,7 @@
     </w:p>
     <w:p>
       <w:r>
-        <w:t xml:space="preserve">It is recommended to use the “Save” button as often as possible. It allows </w:t>
-      </w:r>
-      <w:proofErr w:type="gramStart"/>
-      <w:r>
-        <w:t>to avoid</w:t>
-      </w:r>
-      <w:proofErr w:type="gramEnd"/>
-      <w:r>
-        <w:t xml:space="preserve"> any losses in the diagram changes.</w:t>
+        <w:t>It is recommended to use the “Save” button as often as possible. It allows to avoid any losses in the diagram changes.</w:t>
       </w:r>
     </w:p>
     <w:p/>
@@ -7698,7 +7648,7 @@
       <w:pPr>
         <w:pStyle w:val="Heading1"/>
       </w:pPr>
-      <w:bookmarkStart w:id="35" w:name="_Toc15989767"/>
+      <w:bookmarkStart w:id="35" w:name="_Toc44103952"/>
       <w:r>
         <w:t>The Blacklist</w:t>
       </w:r>
@@ -7923,7 +7873,7 @@
       <w:pPr>
         <w:pStyle w:val="Heading1"/>
       </w:pPr>
-      <w:bookmarkStart w:id="36" w:name="_Toc15989768"/>
+      <w:bookmarkStart w:id="36" w:name="_Toc44103953"/>
       <w:r>
         <w:t xml:space="preserve">Generation of the </w:t>
       </w:r>
@@ -8174,7 +8124,7 @@
       <w:pPr>
         <w:pStyle w:val="Heading1"/>
       </w:pPr>
-      <w:bookmarkStart w:id="37" w:name="_Toc15989769"/>
+      <w:bookmarkStart w:id="37" w:name="_Toc44103954"/>
       <w:r>
         <w:t>Retrieving the s</w:t>
       </w:r>
@@ -8342,15 +8292,7 @@
         <w:t>extended</w:t>
       </w:r>
       <w:r>
-        <w:t xml:space="preserve"> information for each table in the list. It includes names, types, </w:t>
-      </w:r>
-      <w:proofErr w:type="spellStart"/>
-      <w:r>
-        <w:t>nullable</w:t>
-      </w:r>
-      <w:proofErr w:type="spellEnd"/>
-      <w:r>
-        <w:t xml:space="preserve"> feature and so on</w:t>
+        <w:t xml:space="preserve"> information for each table in the list. It includes names, types, nullable feature and so on</w:t>
       </w:r>
       <w:r>
         <w:t xml:space="preserve"> (see the screenshot)</w:t>
@@ -8380,7 +8322,7 @@
 </file>
 
 <file path=word/endnotes.xml><?xml version="1.0" encoding="utf-8"?>
-<w:endnotes xmlns:wpc="http://schemas.microsoft.com/office/word/2010/wordprocessingCanvas" xmlns:mc="http://schemas.openxmlformats.org/markup-compatibility/2006" xmlns:o="urn:schemas-microsoft-com:office:office" xmlns:r="http://schemas.openxmlformats.org/officeDocument/2006/relationships" xmlns:m="http://schemas.openxmlformats.org/officeDocument/2006/math" xmlns:v="urn:schemas-microsoft-com:vml" xmlns:wp14="http://schemas.microsoft.com/office/word/2010/wordprocessingDrawing" xmlns:wp="http://schemas.openxmlformats.org/drawingml/2006/wordprocessingDrawing" xmlns:w10="urn:schemas-microsoft-com:office:word" xmlns:w="http://schemas.openxmlformats.org/wordprocessingml/2006/main" xmlns:w14="http://schemas.microsoft.com/office/word/2010/wordml" xmlns:wpg="http://schemas.microsoft.com/office/word/2010/wordprocessingGroup" xmlns:wpi="http://schemas.microsoft.com/office/word/2010/wordprocessingInk" xmlns:wne="http://schemas.microsoft.com/office/word/2006/wordml" xmlns:wps="http://schemas.microsoft.com/office/word/2010/wordprocessingShape" mc:Ignorable="w14 wp14">
+<w:endnotes xmlns:wpc="http://schemas.microsoft.com/office/word/2010/wordprocessingCanvas" xmlns:cx="http://schemas.microsoft.com/office/drawing/2014/chartex" xmlns:cx1="http://schemas.microsoft.com/office/drawing/2015/9/8/chartex" xmlns:mc="http://schemas.openxmlformats.org/markup-compatibility/2006" xmlns:o="urn:schemas-microsoft-com:office:office" xmlns:r="http://schemas.openxmlformats.org/officeDocument/2006/relationships" xmlns:m="http://schemas.openxmlformats.org/officeDocument/2006/math" xmlns:v="urn:schemas-microsoft-com:vml" xmlns:wp14="http://schemas.microsoft.com/office/word/2010/wordprocessingDrawing" xmlns:wp="http://schemas.openxmlformats.org/drawingml/2006/wordprocessingDrawing" xmlns:w10="urn:schemas-microsoft-com:office:word" xmlns:w="http://schemas.openxmlformats.org/wordprocessingml/2006/main" xmlns:w14="http://schemas.microsoft.com/office/word/2010/wordml" xmlns:w15="http://schemas.microsoft.com/office/word/2012/wordml" xmlns:w16se="http://schemas.microsoft.com/office/word/2015/wordml/symex" xmlns:wpg="http://schemas.microsoft.com/office/word/2010/wordprocessingGroup" xmlns:wpi="http://schemas.microsoft.com/office/word/2010/wordprocessingInk" xmlns:wne="http://schemas.microsoft.com/office/word/2006/wordml" xmlns:wps="http://schemas.microsoft.com/office/word/2010/wordprocessingShape" mc:Ignorable="w14 w15 w16se wp14">
   <w:endnote w:type="separator" w:id="-1">
     <w:p>
       <w:pPr>
@@ -8405,7 +8347,7 @@
 </file>
 
 <file path=word/footer1.xml><?xml version="1.0" encoding="utf-8"?>
-<w:ftr xmlns:wpc="http://schemas.microsoft.com/office/word/2010/wordprocessingCanvas" xmlns:mc="http://schemas.openxmlformats.org/markup-compatibility/2006" xmlns:o="urn:schemas-microsoft-com:office:office" xmlns:r="http://schemas.openxmlformats.org/officeDocument/2006/relationships" xmlns:m="http://schemas.openxmlformats.org/officeDocument/2006/math" xmlns:v="urn:schemas-microsoft-com:vml" xmlns:wp14="http://schemas.microsoft.com/office/word/2010/wordprocessingDrawing" xmlns:wp="http://schemas.openxmlformats.org/drawingml/2006/wordprocessingDrawing" xmlns:w10="urn:schemas-microsoft-com:office:word" xmlns:w="http://schemas.openxmlformats.org/wordprocessingml/2006/main" xmlns:w14="http://schemas.microsoft.com/office/word/2010/wordml" xmlns:wpg="http://schemas.microsoft.com/office/word/2010/wordprocessingGroup" xmlns:wpi="http://schemas.microsoft.com/office/word/2010/wordprocessingInk" xmlns:wne="http://schemas.microsoft.com/office/word/2006/wordml" xmlns:wps="http://schemas.microsoft.com/office/word/2010/wordprocessingShape" mc:Ignorable="w14 wp14">
+<w:ftr xmlns:wpc="http://schemas.microsoft.com/office/word/2010/wordprocessingCanvas" xmlns:cx="http://schemas.microsoft.com/office/drawing/2014/chartex" xmlns:cx1="http://schemas.microsoft.com/office/drawing/2015/9/8/chartex" xmlns:mc="http://schemas.openxmlformats.org/markup-compatibility/2006" xmlns:o="urn:schemas-microsoft-com:office:office" xmlns:r="http://schemas.openxmlformats.org/officeDocument/2006/relationships" xmlns:m="http://schemas.openxmlformats.org/officeDocument/2006/math" xmlns:v="urn:schemas-microsoft-com:vml" xmlns:wp14="http://schemas.microsoft.com/office/word/2010/wordprocessingDrawing" xmlns:wp="http://schemas.openxmlformats.org/drawingml/2006/wordprocessingDrawing" xmlns:w10="urn:schemas-microsoft-com:office:word" xmlns:w="http://schemas.openxmlformats.org/wordprocessingml/2006/main" xmlns:w14="http://schemas.microsoft.com/office/word/2010/wordml" xmlns:w15="http://schemas.microsoft.com/office/word/2012/wordml" xmlns:w16se="http://schemas.microsoft.com/office/word/2015/wordml/symex" xmlns:wpg="http://schemas.microsoft.com/office/word/2010/wordprocessingGroup" xmlns:wpi="http://schemas.microsoft.com/office/word/2010/wordprocessingInk" xmlns:wne="http://schemas.microsoft.com/office/word/2006/wordml" xmlns:wps="http://schemas.microsoft.com/office/word/2010/wordprocessingShape" mc:Ignorable="w14 w15 w16se wp14">
   <w:sdt>
     <w:sdtPr>
       <w:id w:val="-1685971657"/>
@@ -8437,7 +8379,7 @@
           <w:rPr>
             <w:noProof/>
           </w:rPr>
-          <w:t>3</w:t>
+          <w:t>1</w:t>
         </w:r>
         <w:r>
           <w:rPr>
@@ -8492,31 +8434,25 @@
           <w:rPr>
             <w:noProof/>
           </w:rPr>
-          <w:t>, v. 0.</w:t>
+          <w:t xml:space="preserve">, v. </w:t>
         </w:r>
         <w:r>
           <w:rPr>
             <w:noProof/>
           </w:rPr>
-          <w:t>6</w:t>
+          <w:t>2</w:t>
         </w:r>
         <w:r>
           <w:rPr>
             <w:noProof/>
           </w:rPr>
-          <w:t xml:space="preserve"> </w:t>
+          <w:t>.</w:t>
         </w:r>
         <w:r>
           <w:rPr>
             <w:noProof/>
           </w:rPr>
-          <w:t>August</w:t>
-        </w:r>
-        <w:r>
-          <w:rPr>
-            <w:noProof/>
-          </w:rPr>
-          <w:t xml:space="preserve"> 2019</w:t>
+          <w:t>3</w:t>
         </w:r>
       </w:p>
     </w:sdtContent>
@@ -8530,7 +8466,7 @@
 </file>
 
 <file path=word/footnotes.xml><?xml version="1.0" encoding="utf-8"?>
-<w:footnotes xmlns:wpc="http://schemas.microsoft.com/office/word/2010/wordprocessingCanvas" xmlns:mc="http://schemas.openxmlformats.org/markup-compatibility/2006" xmlns:o="urn:schemas-microsoft-com:office:office" xmlns:r="http://schemas.openxmlformats.org/officeDocument/2006/relationships" xmlns:m="http://schemas.openxmlformats.org/officeDocument/2006/math" xmlns:v="urn:schemas-microsoft-com:vml" xmlns:wp14="http://schemas.microsoft.com/office/word/2010/wordprocessingDrawing" xmlns:wp="http://schemas.openxmlformats.org/drawingml/2006/wordprocessingDrawing" xmlns:w10="urn:schemas-microsoft-com:office:word" xmlns:w="http://schemas.openxmlformats.org/wordprocessingml/2006/main" xmlns:w14="http://schemas.microsoft.com/office/word/2010/wordml" xmlns:wpg="http://schemas.microsoft.com/office/word/2010/wordprocessingGroup" xmlns:wpi="http://schemas.microsoft.com/office/word/2010/wordprocessingInk" xmlns:wne="http://schemas.microsoft.com/office/word/2006/wordml" xmlns:wps="http://schemas.microsoft.com/office/word/2010/wordprocessingShape" mc:Ignorable="w14 wp14">
+<w:footnotes xmlns:wpc="http://schemas.microsoft.com/office/word/2010/wordprocessingCanvas" xmlns:cx="http://schemas.microsoft.com/office/drawing/2014/chartex" xmlns:cx1="http://schemas.microsoft.com/office/drawing/2015/9/8/chartex" xmlns:mc="http://schemas.openxmlformats.org/markup-compatibility/2006" xmlns:o="urn:schemas-microsoft-com:office:office" xmlns:r="http://schemas.openxmlformats.org/officeDocument/2006/relationships" xmlns:m="http://schemas.openxmlformats.org/officeDocument/2006/math" xmlns:v="urn:schemas-microsoft-com:vml" xmlns:wp14="http://schemas.microsoft.com/office/word/2010/wordprocessingDrawing" xmlns:wp="http://schemas.openxmlformats.org/drawingml/2006/wordprocessingDrawing" xmlns:w10="urn:schemas-microsoft-com:office:word" xmlns:w="http://schemas.openxmlformats.org/wordprocessingml/2006/main" xmlns:w14="http://schemas.microsoft.com/office/word/2010/wordml" xmlns:w15="http://schemas.microsoft.com/office/word/2012/wordml" xmlns:w16se="http://schemas.microsoft.com/office/word/2015/wordml/symex" xmlns:wpg="http://schemas.microsoft.com/office/word/2010/wordprocessingGroup" xmlns:wpi="http://schemas.microsoft.com/office/word/2010/wordprocessingInk" xmlns:wne="http://schemas.microsoft.com/office/word/2006/wordml" xmlns:wps="http://schemas.microsoft.com/office/word/2010/wordprocessingShape" mc:Ignorable="w14 w15 w16se wp14">
   <w:footnote w:type="separator" w:id="-1">
     <w:p>
       <w:pPr>
@@ -8555,8 +8491,8 @@
 </file>
 
 <file path=word/numbering.xml><?xml version="1.0" encoding="utf-8"?>
-<w:numbering xmlns:wpc="http://schemas.microsoft.com/office/word/2010/wordprocessingCanvas" xmlns:mc="http://schemas.openxmlformats.org/markup-compatibility/2006" xmlns:o="urn:schemas-microsoft-com:office:office" xmlns:r="http://schemas.openxmlformats.org/officeDocument/2006/relationships" xmlns:m="http://schemas.openxmlformats.org/officeDocument/2006/math" xmlns:v="urn:schemas-microsoft-com:vml" xmlns:wp14="http://schemas.microsoft.com/office/word/2010/wordprocessingDrawing" xmlns:wp="http://schemas.openxmlformats.org/drawingml/2006/wordprocessingDrawing" xmlns:w10="urn:schemas-microsoft-com:office:word" xmlns:w="http://schemas.openxmlformats.org/wordprocessingml/2006/main" xmlns:w14="http://schemas.microsoft.com/office/word/2010/wordml" xmlns:wpg="http://schemas.microsoft.com/office/word/2010/wordprocessingGroup" xmlns:wpi="http://schemas.microsoft.com/office/word/2010/wordprocessingInk" xmlns:wne="http://schemas.microsoft.com/office/word/2006/wordml" xmlns:wps="http://schemas.microsoft.com/office/word/2010/wordprocessingShape" mc:Ignorable="w14 wp14">
-  <w:abstractNum w:abstractNumId="0">
+<w:numbering xmlns:wpc="http://schemas.microsoft.com/office/word/2010/wordprocessingCanvas" xmlns:cx="http://schemas.microsoft.com/office/drawing/2014/chartex" xmlns:cx1="http://schemas.microsoft.com/office/drawing/2015/9/8/chartex" xmlns:mc="http://schemas.openxmlformats.org/markup-compatibility/2006" xmlns:o="urn:schemas-microsoft-com:office:office" xmlns:r="http://schemas.openxmlformats.org/officeDocument/2006/relationships" xmlns:m="http://schemas.openxmlformats.org/officeDocument/2006/math" xmlns:v="urn:schemas-microsoft-com:vml" xmlns:wp14="http://schemas.microsoft.com/office/word/2010/wordprocessingDrawing" xmlns:wp="http://schemas.openxmlformats.org/drawingml/2006/wordprocessingDrawing" xmlns:w10="urn:schemas-microsoft-com:office:word" xmlns:w="http://schemas.openxmlformats.org/wordprocessingml/2006/main" xmlns:w14="http://schemas.microsoft.com/office/word/2010/wordml" xmlns:w15="http://schemas.microsoft.com/office/word/2012/wordml" xmlns:w16se="http://schemas.microsoft.com/office/word/2015/wordml/symex" xmlns:wpg="http://schemas.microsoft.com/office/word/2010/wordprocessingGroup" xmlns:wpi="http://schemas.microsoft.com/office/word/2010/wordprocessingInk" xmlns:wne="http://schemas.microsoft.com/office/word/2006/wordml" xmlns:wps="http://schemas.microsoft.com/office/word/2010/wordprocessingShape" mc:Ignorable="w14 w15 w16se wp14">
+  <w:abstractNum w:abstractNumId="0" w15:restartNumberingAfterBreak="0">
     <w:nsid w:val="038F2468"/>
     <w:multiLevelType w:val="hybridMultilevel"/>
     <w:tmpl w:val="39D631EA"/>
@@ -8645,7 +8581,7 @@
       </w:pPr>
     </w:lvl>
   </w:abstractNum>
-  <w:abstractNum w:abstractNumId="1">
+  <w:abstractNum w:abstractNumId="1" w15:restartNumberingAfterBreak="0">
     <w:nsid w:val="1CB17566"/>
     <w:multiLevelType w:val="hybridMultilevel"/>
     <w:tmpl w:val="F83E00C4"/>
@@ -8758,7 +8694,7 @@
       </w:rPr>
     </w:lvl>
   </w:abstractNum>
-  <w:abstractNum w:abstractNumId="2">
+  <w:abstractNum w:abstractNumId="2" w15:restartNumberingAfterBreak="0">
     <w:nsid w:val="605563FD"/>
     <w:multiLevelType w:val="hybridMultilevel"/>
     <w:tmpl w:val="F618A2CA"/>
@@ -8860,7 +8796,7 @@
 </file>
 
 <file path=word/styles.xml><?xml version="1.0" encoding="utf-8"?>
-<w:styles xmlns:mc="http://schemas.openxmlformats.org/markup-compatibility/2006" xmlns:r="http://schemas.openxmlformats.org/officeDocument/2006/relationships" xmlns:w="http://schemas.openxmlformats.org/wordprocessingml/2006/main" xmlns:w14="http://schemas.microsoft.com/office/word/2010/wordml" mc:Ignorable="w14">
+<w:styles xmlns:mc="http://schemas.openxmlformats.org/markup-compatibility/2006" xmlns:r="http://schemas.openxmlformats.org/officeDocument/2006/relationships" xmlns:w="http://schemas.openxmlformats.org/wordprocessingml/2006/main" xmlns:w14="http://schemas.microsoft.com/office/word/2010/wordml" xmlns:w15="http://schemas.microsoft.com/office/word/2012/wordml" xmlns:w16se="http://schemas.microsoft.com/office/word/2015/wordml/symex" mc:Ignorable="w14 w15 w16se">
   <w:docDefaults>
     <w:rPrDefault>
       <w:rPr>
@@ -8876,548 +8812,378 @@
       </w:pPr>
     </w:pPrDefault>
   </w:docDefaults>
-  <w:latentStyles w:defLockedState="0" w:defUIPriority="99" w:defSemiHidden="1" w:defUnhideWhenUsed="1" w:defQFormat="0" w:count="267">
-    <w:lsdException w:name="Normal" w:semiHidden="0" w:uiPriority="0" w:unhideWhenUsed="0" w:qFormat="1"/>
-    <w:lsdException w:name="heading 1" w:semiHidden="0" w:uiPriority="9" w:unhideWhenUsed="0" w:qFormat="1"/>
-    <w:lsdException w:name="heading 2" w:uiPriority="9" w:qFormat="1"/>
-    <w:lsdException w:name="heading 3" w:uiPriority="9" w:qFormat="1"/>
-    <w:lsdException w:name="heading 4" w:uiPriority="9" w:qFormat="1"/>
-    <w:lsdException w:name="heading 5" w:uiPriority="9" w:qFormat="1"/>
-    <w:lsdException w:name="heading 6" w:uiPriority="9" w:qFormat="1"/>
-    <w:lsdException w:name="heading 7" w:uiPriority="9" w:qFormat="1"/>
-    <w:lsdException w:name="heading 8" w:uiPriority="9" w:qFormat="1"/>
-    <w:lsdException w:name="heading 9" w:uiPriority="9" w:qFormat="1"/>
-    <w:lsdException w:name="toc 1" w:uiPriority="39"/>
-    <w:lsdException w:name="toc 2" w:uiPriority="39"/>
-    <w:lsdException w:name="toc 3" w:uiPriority="39"/>
-    <w:lsdException w:name="toc 4" w:uiPriority="39"/>
-    <w:lsdException w:name="toc 5" w:uiPriority="39"/>
-    <w:lsdException w:name="toc 6" w:uiPriority="39"/>
-    <w:lsdException w:name="toc 7" w:uiPriority="39"/>
-    <w:lsdException w:name="toc 8" w:uiPriority="39"/>
-    <w:lsdException w:name="toc 9" w:uiPriority="39"/>
-    <w:lsdException w:name="caption" w:uiPriority="35" w:qFormat="1"/>
-    <w:lsdException w:name="Title" w:semiHidden="0" w:uiPriority="10" w:unhideWhenUsed="0" w:qFormat="1"/>
-    <w:lsdException w:name="Default Paragraph Font" w:uiPriority="1"/>
-    <w:lsdException w:name="Subtitle" w:semiHidden="0" w:uiPriority="11" w:unhideWhenUsed="0" w:qFormat="1"/>
-    <w:lsdException w:name="Strong" w:semiHidden="0" w:uiPriority="22" w:unhideWhenUsed="0" w:qFormat="1"/>
-    <w:lsdException w:name="Emphasis" w:semiHidden="0" w:uiPriority="20" w:unhideWhenUsed="0" w:qFormat="1"/>
-    <w:lsdException w:name="Table Grid" w:semiHidden="0" w:uiPriority="39" w:unhideWhenUsed="0"/>
-    <w:lsdException w:name="Placeholder Text" w:unhideWhenUsed="0"/>
-    <w:lsdException w:name="No Spacing" w:semiHidden="0" w:uiPriority="1" w:unhideWhenUsed="0" w:qFormat="1"/>
-    <w:lsdException w:name="Light Shading" w:semiHidden="0" w:uiPriority="60" w:unhideWhenUsed="0"/>
-    <w:lsdException w:name="Light List" w:semiHidden="0" w:uiPriority="61" w:unhideWhenUsed="0"/>
-    <w:lsdException w:name="Light Grid" w:semiHidden="0" w:uiPriority="62" w:unhideWhenUsed="0"/>
-    <w:lsdException w:name="Medium Shading 1" w:semiHidden="0" w:uiPriority="63" w:unhideWhenUsed="0"/>
-    <w:lsdException w:name="Medium Shading 2" w:semiHidden="0" w:uiPriority="64" w:unhideWhenUsed="0"/>
-    <w:lsdException w:name="Medium List 1" w:semiHidden="0" w:uiPriority="65" w:unhideWhenUsed="0"/>
-    <w:lsdException w:name="Medium List 2" w:semiHidden="0" w:uiPriority="66" w:unhideWhenUsed="0"/>
-    <w:lsdException w:name="Medium Grid 1" w:semiHidden="0" w:uiPriority="67" w:unhideWhenUsed="0"/>
-    <w:lsdException w:name="Medium Grid 2" w:semiHidden="0" w:uiPriority="68" w:unhideWhenUsed="0"/>
-    <w:lsdException w:name="Medium Grid 3" w:semiHidden="0" w:uiPriority="69" w:unhideWhenUsed="0"/>
-    <w:lsdException w:name="Dark List" w:semiHidden="0" w:uiPriority="70" w:unhideWhenUsed="0"/>
-    <w:lsdException w:name="Colorful Shading" w:semiHidden="0" w:uiPriority="71" w:unhideWhenUsed="0"/>
-    <w:lsdException w:name="Colorful List" w:semiHidden="0" w:uiPriority="72" w:unhideWhenUsed="0"/>
-    <w:lsdException w:name="Colorful Grid" w:semiHidden="0" w:uiPriority="73" w:unhideWhenUsed="0"/>
-    <w:lsdException w:name="Light Shading Accent 1" w:semiHidden="0" w:uiPriority="60" w:unhideWhenUsed="0"/>
-    <w:lsdException w:name="Light List Accent 1" w:semiHidden="0" w:uiPriority="61" w:unhideWhenUsed="0"/>
-    <w:lsdException w:name="Light Grid Accent 1" w:semiHidden="0" w:uiPriority="62" w:unhideWhenUsed="0"/>
-    <w:lsdException w:name="Medium Shading 1 Accent 1" w:semiHidden="0" w:uiPriority="63" w:unhideWhenUsed="0"/>
-    <w:lsdException w:name="Medium Shading 2 Accent 1" w:semiHidden="0" w:uiPriority="64" w:unhideWhenUsed="0"/>
-    <w:lsdException w:name="Medium List 1 Accent 1" w:semiHidden="0" w:uiPriority="65" w:unhideWhenUsed="0"/>
-    <w:lsdException w:name="Revision" w:unhideWhenUsed="0"/>
-    <w:lsdException w:name="List Paragraph" w:semiHidden="0" w:uiPriority="34" w:unhideWhenUsed="0" w:qFormat="1"/>
-    <w:lsdException w:name="Quote" w:semiHidden="0" w:uiPriority="29" w:unhideWhenUsed="0" w:qFormat="1"/>
-    <w:lsdException w:name="Intense Quote" w:semiHidden="0" w:uiPriority="30" w:unhideWhenUsed="0" w:qFormat="1"/>
-    <w:lsdException w:name="Medium List 2 Accent 1" w:semiHidden="0" w:uiPriority="66" w:unhideWhenUsed="0"/>
-    <w:lsdException w:name="Medium Grid 1 Accent 1" w:semiHidden="0" w:uiPriority="67" w:unhideWhenUsed="0"/>
-    <w:lsdException w:name="Medium Grid 2 Accent 1" w:semiHidden="0" w:uiPriority="68" w:unhideWhenUsed="0"/>
-    <w:lsdException w:name="Medium Grid 3 Accent 1" w:semiHidden="0" w:uiPriority="69" w:unhideWhenUsed="0"/>
-    <w:lsdException w:name="Dark List Accent 1" w:semiHidden="0" w:uiPriority="70" w:unhideWhenUsed="0"/>
-    <w:lsdException w:name="Colorful Shading Accent 1" w:semiHidden="0" w:uiPriority="71" w:unhideWhenUsed="0"/>
-    <w:lsdException w:name="Colorful List Accent 1" w:semiHidden="0" w:uiPriority="72" w:unhideWhenUsed="0"/>
-    <w:lsdException w:name="Colorful Grid Accent 1" w:semiHidden="0" w:uiPriority="73" w:unhideWhenUsed="0"/>
-    <w:lsdException w:name="Light Shading Accent 2" w:semiHidden="0" w:uiPriority="60" w:unhideWhenUsed="0"/>
-    <w:lsdException w:name="Light List Accent 2" w:semiHidden="0" w:uiPriority="61" w:unhideWhenUsed="0"/>
-    <w:lsdException w:name="Light Grid Accent 2" w:semiHidden="0" w:uiPriority="62" w:unhideWhenUsed="0"/>
-    <w:lsdException w:name="Medium Shading 1 Accent 2" w:semiHidden="0" w:uiPriority="63" w:unhideWhenUsed="0"/>
-    <w:lsdException w:name="Medium Shading 2 Accent 2" w:semiHidden="0" w:uiPriority="64" w:unhideWhenUsed="0"/>
-    <w:lsdException w:name="Medium List 1 Accent 2" w:semiHidden="0" w:uiPriority="65" w:unhideWhenUsed="0"/>
-    <w:lsdException w:name="Medium List 2 Accent 2" w:semiHidden="0" w:uiPriority="66" w:unhideWhenUsed="0"/>
-    <w:lsdException w:name="Medium Grid 1 Accent 2" w:semiHidden="0" w:uiPriority="67" w:unhideWhenUsed="0"/>
-    <w:lsdException w:name="Medium Grid 2 Accent 2" w:semiHidden="0" w:uiPriority="68" w:unhideWhenUsed="0"/>
-    <w:lsdException w:name="Medium Grid 3 Accent 2" w:semiHidden="0" w:uiPriority="69" w:unhideWhenUsed="0"/>
-    <w:lsdException w:name="Dark List Accent 2" w:semiHidden="0" w:uiPriority="70" w:unhideWhenUsed="0"/>
-    <w:lsdException w:name="Colorful Shading Accent 2" w:semiHidden="0" w:uiPriority="71" w:unhideWhenUsed="0"/>
-    <w:lsdException w:name="Colorful List Accent 2" w:semiHidden="0" w:uiPriority="72" w:unhideWhenUsed="0"/>
-    <w:lsdException w:name="Colorful Grid Accent 2" w:semiHidden="0" w:uiPriority="73" w:unhideWhenUsed="0"/>
-    <w:lsdException w:name="Light Shading Accent 3" w:semiHidden="0" w:uiPriority="60" w:unhideWhenUsed="0"/>
-    <w:lsdException w:name="Light List Accent 3" w:semiHidden="0" w:uiPriority="61" w:unhideWhenUsed="0"/>
-    <w:lsdException w:name="Light Grid Accent 3" w:semiHidden="0" w:uiPriority="62" w:unhideWhenUsed="0"/>
-    <w:lsdException w:name="Medium Shading 1 Accent 3" w:semiHidden="0" w:uiPriority="63" w:unhideWhenUsed="0"/>
-    <w:lsdException w:name="Medium Shading 2 Accent 3" w:semiHidden="0" w:uiPriority="64" w:unhideWhenUsed="0"/>
-    <w:lsdException w:name="Medium List 1 Accent 3" w:semiHidden="0" w:uiPriority="65" w:unhideWhenUsed="0"/>
-    <w:lsdException w:name="Medium List 2 Accent 3" w:semiHidden="0" w:uiPriority="66" w:unhideWhenUsed="0"/>
-    <w:lsdException w:name="Medium Grid 1 Accent 3" w:semiHidden="0" w:uiPriority="67" w:unhideWhenUsed="0"/>
-    <w:lsdException w:name="Medium Grid 2 Accent 3" w:semiHidden="0" w:uiPriority="68" w:unhideWhenUsed="0"/>
-    <w:lsdException w:name="Medium Grid 3 Accent 3" w:semiHidden="0" w:uiPriority="69" w:unhideWhenUsed="0"/>
-    <w:lsdException w:name="Dark List Accent 3" w:semiHidden="0" w:uiPriority="70" w:unhideWhenUsed="0"/>
-    <w:lsdException w:name="Colorful Shading Accent 3" w:semiHidden="0" w:uiPriority="71" w:unhideWhenUsed="0"/>
-    <w:lsdException w:name="Colorful List Accent 3" w:semiHidden="0" w:uiPriority="72" w:unhideWhenUsed="0"/>
-    <w:lsdException w:name="Colorful Grid Accent 3" w:semiHidden="0" w:uiPriority="73" w:unhideWhenUsed="0"/>
-    <w:lsdException w:name="Light Shading Accent 4" w:semiHidden="0" w:uiPriority="60" w:unhideWhenUsed="0"/>
-    <w:lsdException w:name="Light List Accent 4" w:semiHidden="0" w:uiPriority="61" w:unhideWhenUsed="0"/>
-    <w:lsdException w:name="Light Grid Accent 4" w:semiHidden="0" w:uiPriority="62" w:unhideWhenUsed="0"/>
-    <w:lsdException w:name="Medium Shading 1 Accent 4" w:semiHidden="0" w:uiPriority="63" w:unhideWhenUsed="0"/>
-    <w:lsdException w:name="Medium Shading 2 Accent 4" w:semiHidden="0" w:uiPriority="64" w:unhideWhenUsed="0"/>
-    <w:lsdException w:name="Medium List 1 Accent 4" w:semiHidden="0" w:uiPriority="65" w:unhideWhenUsed="0"/>
-    <w:lsdException w:name="Medium List 2 Accent 4" w:semiHidden="0" w:uiPriority="66" w:unhideWhenUsed="0"/>
-    <w:lsdException w:name="Medium Grid 1 Accent 4" w:semiHidden="0" w:uiPriority="67" w:unhideWhenUsed="0"/>
-    <w:lsdException w:name="Medium Grid 2 Accent 4" w:semiHidden="0" w:uiPriority="68" w:unhideWhenUsed="0"/>
-    <w:lsdException w:name="Medium Grid 3 Accent 4" w:semiHidden="0" w:uiPriority="69" w:unhideWhenUsed="0"/>
-    <w:lsdException w:name="Dark List Accent 4" w:semiHidden="0" w:uiPriority="70" w:unhideWhenUsed="0"/>
-    <w:lsdException w:name="Colorful Shading Accent 4" w:semiHidden="0" w:uiPriority="71" w:unhideWhenUsed="0"/>
-    <w:lsdException w:name="Colorful List Accent 4" w:semiHidden="0" w:uiPriority="72" w:unhideWhenUsed="0"/>
-    <w:lsdException w:name="Colorful Grid Accent 4" w:semiHidden="0" w:uiPriority="73" w:unhideWhenUsed="0"/>
-    <w:lsdException w:name="Light Shading Accent 5" w:semiHidden="0" w:uiPriority="60" w:unhideWhenUsed="0"/>
-    <w:lsdException w:name="Light List Accent 5" w:semiHidden="0" w:uiPriority="61" w:unhideWhenUsed="0"/>
-    <w:lsdException w:name="Light Grid Accent 5" w:semiHidden="0" w:uiPriority="62" w:unhideWhenUsed="0"/>
-    <w:lsdException w:name="Medium Shading 1 Accent 5" w:semiHidden="0" w:uiPriority="63" w:unhideWhenUsed="0"/>
-    <w:lsdException w:name="Medium Shading 2 Accent 5" w:semiHidden="0" w:uiPriority="64" w:unhideWhenUsed="0"/>
-    <w:lsdException w:name="Medium List 1 Accent 5" w:semiHidden="0" w:uiPriority="65" w:unhideWhenUsed="0"/>
-    <w:lsdException w:name="Medium List 2 Accent 5" w:semiHidden="0" w:uiPriority="66" w:unhideWhenUsed="0"/>
-    <w:lsdException w:name="Medium Grid 1 Accent 5" w:semiHidden="0" w:uiPriority="67" w:unhideWhenUsed="0"/>
-    <w:lsdException w:name="Medium Grid 2 Accent 5" w:semiHidden="0" w:uiPriority="68" w:unhideWhenUsed="0"/>
-    <w:lsdException w:name="Medium Grid 3 Accent 5" w:semiHidden="0" w:uiPriority="69" w:unhideWhenUsed="0"/>
-    <w:lsdException w:name="Dark List Accent 5" w:semiHidden="0" w:uiPriority="70" w:unhideWhenUsed="0"/>
-    <w:lsdException w:name="Colorful Shading Accent 5" w:semiHidden="0" w:uiPriority="71" w:unhideWhenUsed="0"/>
-    <w:lsdException w:name="Colorful List Accent 5" w:semiHidden="0" w:uiPriority="72" w:unhideWhenUsed="0"/>
-    <w:lsdException w:name="Colorful Grid Accent 5" w:semiHidden="0" w:uiPriority="73" w:unhideWhenUsed="0"/>
-    <w:lsdException w:name="Light Shading Accent 6" w:semiHidden="0" w:uiPriority="60" w:unhideWhenUsed="0"/>
-    <w:lsdException w:name="Light List Accent 6" w:semiHidden="0" w:uiPriority="61" w:unhideWhenUsed="0"/>
-    <w:lsdException w:name="Light Grid Accent 6" w:semiHidden="0" w:uiPriority="62" w:unhideWhenUsed="0"/>
-    <w:lsdException w:name="Medium Shading 1 Accent 6" w:semiHidden="0" w:uiPriority="63" w:unhideWhenUsed="0"/>
-    <w:lsdException w:name="Medium Shading 2 Accent 6" w:semiHidden="0" w:uiPriority="64" w:unhideWhenUsed="0"/>
-    <w:lsdException w:name="Medium List 1 Accent 6" w:semiHidden="0" w:uiPriority="65" w:unhideWhenUsed="0"/>
-    <w:lsdException w:name="Medium List 2 Accent 6" w:semiHidden="0" w:uiPriority="66" w:unhideWhenUsed="0"/>
-    <w:lsdException w:name="Medium Grid 1 Accent 6" w:semiHidden="0" w:uiPriority="67" w:unhideWhenUsed="0"/>
-    <w:lsdException w:name="Medium Grid 2 Accent 6" w:semiHidden="0" w:uiPriority="68" w:unhideWhenUsed="0"/>
-    <w:lsdException w:name="Medium Grid 3 Accent 6" w:semiHidden="0" w:uiPriority="69" w:unhideWhenUsed="0"/>
-    <w:lsdException w:name="Dark List Accent 6" w:semiHidden="0" w:uiPriority="70" w:unhideWhenUsed="0"/>
-    <w:lsdException w:name="Colorful Shading Accent 6" w:semiHidden="0" w:uiPriority="71" w:unhideWhenUsed="0"/>
-    <w:lsdException w:name="Colorful List Accent 6" w:semiHidden="0" w:uiPriority="72" w:unhideWhenUsed="0"/>
-    <w:lsdException w:name="Colorful Grid Accent 6" w:semiHidden="0" w:uiPriority="73" w:unhideWhenUsed="0"/>
-    <w:lsdException w:name="Subtle Emphasis" w:semiHidden="0" w:uiPriority="19" w:unhideWhenUsed="0" w:qFormat="1"/>
-    <w:lsdException w:name="Intense Emphasis" w:semiHidden="0" w:uiPriority="21" w:unhideWhenUsed="0" w:qFormat="1"/>
-    <w:lsdException w:name="Subtle Reference" w:semiHidden="0" w:uiPriority="31" w:unhideWhenUsed="0" w:qFormat="1"/>
-    <w:lsdException w:name="Intense Reference" w:semiHidden="0" w:uiPriority="32" w:unhideWhenUsed="0" w:qFormat="1"/>
-    <w:lsdException w:name="Book Title" w:semiHidden="0" w:uiPriority="33" w:unhideWhenUsed="0" w:qFormat="1"/>
-    <w:lsdException w:name="Bibliography" w:uiPriority="37"/>
-    <w:lsdException w:name="TOC Heading" w:uiPriority="39" w:qFormat="1"/>
-  </w:latentStyles>
-  <w:style w:type="paragraph" w:default="1" w:styleId="Normal">
-    <w:name w:val="Normal"/>
-    <w:qFormat/>
-  </w:style>
-  <w:style w:type="paragraph" w:styleId="Heading1">
-    <w:name w:val="heading 1"/>
-    <w:basedOn w:val="Normal"/>
-    <w:next w:val="Normal"/>
-    <w:link w:val="Heading1Char"/>
-    <w:uiPriority w:val="9"/>
-    <w:qFormat/>
-    <w:rsid w:val="006420F5"/>
-    <w:pPr>
-      <w:keepNext/>
-      <w:keepLines/>
-      <w:spacing w:before="240" w:after="0"/>
-      <w:outlineLvl w:val="0"/>
-    </w:pPr>
-    <w:rPr>
-      <w:rFonts w:asciiTheme="majorHAnsi" w:eastAsiaTheme="majorEastAsia" w:hAnsiTheme="majorHAnsi" w:cstheme="majorBidi"/>
-      <w:color w:val="2F5496" w:themeColor="accent1" w:themeShade="BF"/>
-      <w:sz w:val="32"/>
-      <w:szCs w:val="32"/>
-    </w:rPr>
-  </w:style>
-  <w:style w:type="paragraph" w:styleId="Heading2">
-    <w:name w:val="heading 2"/>
-    <w:basedOn w:val="Normal"/>
-    <w:next w:val="Normal"/>
-    <w:link w:val="Heading2Char"/>
-    <w:uiPriority w:val="9"/>
-    <w:unhideWhenUsed/>
-    <w:qFormat/>
-    <w:rsid w:val="00577479"/>
-    <w:pPr>
-      <w:keepNext/>
-      <w:keepLines/>
-      <w:spacing w:before="40" w:after="0"/>
-      <w:outlineLvl w:val="1"/>
-    </w:pPr>
-    <w:rPr>
-      <w:rFonts w:asciiTheme="majorHAnsi" w:eastAsiaTheme="majorEastAsia" w:hAnsiTheme="majorHAnsi" w:cstheme="majorBidi"/>
-      <w:color w:val="2F5496" w:themeColor="accent1" w:themeShade="BF"/>
-      <w:sz w:val="26"/>
-      <w:szCs w:val="26"/>
-    </w:rPr>
-  </w:style>
-  <w:style w:type="character" w:default="1" w:styleId="DefaultParagraphFont">
-    <w:name w:val="Default Paragraph Font"/>
-    <w:uiPriority w:val="1"/>
-    <w:semiHidden/>
-    <w:unhideWhenUsed/>
-  </w:style>
-  <w:style w:type="table" w:default="1" w:styleId="TableNormal">
-    <w:name w:val="Normal Table"/>
-    <w:uiPriority w:val="99"/>
-    <w:semiHidden/>
-    <w:unhideWhenUsed/>
-    <w:tblPr>
-      <w:tblInd w:w="0" w:type="dxa"/>
-      <w:tblCellMar>
-        <w:top w:w="0" w:type="dxa"/>
-        <w:left w:w="108" w:type="dxa"/>
-        <w:bottom w:w="0" w:type="dxa"/>
-        <w:right w:w="108" w:type="dxa"/>
-      </w:tblCellMar>
-    </w:tblPr>
-  </w:style>
-  <w:style w:type="numbering" w:default="1" w:styleId="NoList">
-    <w:name w:val="No List"/>
-    <w:uiPriority w:val="99"/>
-    <w:semiHidden/>
-    <w:unhideWhenUsed/>
-  </w:style>
-  <w:style w:type="character" w:customStyle="1" w:styleId="Heading1Char">
-    <w:name w:val="Heading 1 Char"/>
-    <w:basedOn w:val="DefaultParagraphFont"/>
-    <w:link w:val="Heading1"/>
-    <w:uiPriority w:val="9"/>
-    <w:rsid w:val="006420F5"/>
-    <w:rPr>
-      <w:rFonts w:asciiTheme="majorHAnsi" w:eastAsiaTheme="majorEastAsia" w:hAnsiTheme="majorHAnsi" w:cstheme="majorBidi"/>
-      <w:color w:val="2F5496" w:themeColor="accent1" w:themeShade="BF"/>
-      <w:sz w:val="32"/>
-      <w:szCs w:val="32"/>
-    </w:rPr>
-  </w:style>
-  <w:style w:type="paragraph" w:styleId="Header">
-    <w:name w:val="header"/>
-    <w:basedOn w:val="Normal"/>
-    <w:link w:val="HeaderChar"/>
-    <w:uiPriority w:val="99"/>
-    <w:unhideWhenUsed/>
-    <w:rsid w:val="008B334E"/>
-    <w:pPr>
-      <w:tabs>
-        <w:tab w:val="center" w:pos="4513"/>
-        <w:tab w:val="right" w:pos="9026"/>
-      </w:tabs>
-      <w:spacing w:after="0" w:line="240" w:lineRule="auto"/>
-    </w:pPr>
-  </w:style>
-  <w:style w:type="character" w:customStyle="1" w:styleId="HeaderChar">
-    <w:name w:val="Header Char"/>
-    <w:basedOn w:val="DefaultParagraphFont"/>
-    <w:link w:val="Header"/>
-    <w:uiPriority w:val="99"/>
-    <w:rsid w:val="008B334E"/>
-  </w:style>
-  <w:style w:type="paragraph" w:styleId="Footer">
-    <w:name w:val="footer"/>
-    <w:basedOn w:val="Normal"/>
-    <w:link w:val="FooterChar"/>
-    <w:uiPriority w:val="99"/>
-    <w:unhideWhenUsed/>
-    <w:rsid w:val="008B334E"/>
-    <w:pPr>
-      <w:tabs>
-        <w:tab w:val="center" w:pos="4513"/>
-        <w:tab w:val="right" w:pos="9026"/>
-      </w:tabs>
-      <w:spacing w:after="0" w:line="240" w:lineRule="auto"/>
-    </w:pPr>
-  </w:style>
-  <w:style w:type="character" w:customStyle="1" w:styleId="FooterChar">
-    <w:name w:val="Footer Char"/>
-    <w:basedOn w:val="DefaultParagraphFont"/>
-    <w:link w:val="Footer"/>
-    <w:uiPriority w:val="99"/>
-    <w:rsid w:val="008B334E"/>
-  </w:style>
-  <w:style w:type="paragraph" w:styleId="ListParagraph">
-    <w:name w:val="List Paragraph"/>
-    <w:basedOn w:val="Normal"/>
-    <w:uiPriority w:val="34"/>
-    <w:qFormat/>
-    <w:rsid w:val="00855D32"/>
-    <w:pPr>
-      <w:ind w:left="720"/>
-      <w:contextualSpacing/>
-    </w:pPr>
-  </w:style>
-  <w:style w:type="character" w:customStyle="1" w:styleId="Heading2Char">
-    <w:name w:val="Heading 2 Char"/>
-    <w:basedOn w:val="DefaultParagraphFont"/>
-    <w:link w:val="Heading2"/>
-    <w:uiPriority w:val="9"/>
-    <w:rsid w:val="00577479"/>
-    <w:rPr>
-      <w:rFonts w:asciiTheme="majorHAnsi" w:eastAsiaTheme="majorEastAsia" w:hAnsiTheme="majorHAnsi" w:cstheme="majorBidi"/>
-      <w:color w:val="2F5496" w:themeColor="accent1" w:themeShade="BF"/>
-      <w:sz w:val="26"/>
-      <w:szCs w:val="26"/>
-    </w:rPr>
-  </w:style>
-  <w:style w:type="paragraph" w:styleId="BalloonText">
-    <w:name w:val="Balloon Text"/>
-    <w:basedOn w:val="Normal"/>
-    <w:link w:val="BalloonTextChar"/>
-    <w:uiPriority w:val="99"/>
-    <w:semiHidden/>
-    <w:unhideWhenUsed/>
-    <w:rsid w:val="003E56D9"/>
-    <w:pPr>
-      <w:spacing w:after="0" w:line="240" w:lineRule="auto"/>
-    </w:pPr>
-    <w:rPr>
-      <w:rFonts w:ascii="Segoe UI" w:hAnsi="Segoe UI" w:cs="Segoe UI"/>
-      <w:sz w:val="18"/>
-      <w:szCs w:val="18"/>
-    </w:rPr>
-  </w:style>
-  <w:style w:type="character" w:customStyle="1" w:styleId="BalloonTextChar">
-    <w:name w:val="Balloon Text Char"/>
-    <w:basedOn w:val="DefaultParagraphFont"/>
-    <w:link w:val="BalloonText"/>
-    <w:uiPriority w:val="99"/>
-    <w:semiHidden/>
-    <w:rsid w:val="003E56D9"/>
-    <w:rPr>
-      <w:rFonts w:ascii="Segoe UI" w:hAnsi="Segoe UI" w:cs="Segoe UI"/>
-      <w:sz w:val="18"/>
-      <w:szCs w:val="18"/>
-    </w:rPr>
-  </w:style>
-  <w:style w:type="paragraph" w:styleId="TOCHeading">
-    <w:name w:val="TOC Heading"/>
-    <w:basedOn w:val="Heading1"/>
-    <w:next w:val="Normal"/>
-    <w:uiPriority w:val="39"/>
-    <w:unhideWhenUsed/>
-    <w:qFormat/>
-    <w:rsid w:val="004C48DC"/>
-    <w:pPr>
-      <w:outlineLvl w:val="9"/>
-    </w:pPr>
-    <w:rPr>
-      <w:lang w:val="en-US"/>
-    </w:rPr>
-  </w:style>
-  <w:style w:type="paragraph" w:styleId="TOC1">
-    <w:name w:val="toc 1"/>
-    <w:basedOn w:val="Normal"/>
-    <w:next w:val="Normal"/>
-    <w:autoRedefine/>
-    <w:uiPriority w:val="39"/>
-    <w:unhideWhenUsed/>
-    <w:rsid w:val="004C48DC"/>
-    <w:pPr>
-      <w:spacing w:after="100"/>
-    </w:pPr>
-  </w:style>
-  <w:style w:type="character" w:styleId="Hyperlink">
-    <w:name w:val="Hyperlink"/>
-    <w:basedOn w:val="DefaultParagraphFont"/>
-    <w:uiPriority w:val="99"/>
-    <w:unhideWhenUsed/>
-    <w:rsid w:val="004C48DC"/>
-    <w:rPr>
-      <w:color w:val="0563C1" w:themeColor="hyperlink"/>
-      <w:u w:val="single"/>
-    </w:rPr>
-  </w:style>
-  <w:style w:type="paragraph" w:styleId="TOC2">
-    <w:name w:val="toc 2"/>
-    <w:basedOn w:val="Normal"/>
-    <w:next w:val="Normal"/>
-    <w:autoRedefine/>
-    <w:uiPriority w:val="39"/>
-    <w:unhideWhenUsed/>
-    <w:rsid w:val="00A82A46"/>
-    <w:pPr>
-      <w:spacing w:after="100"/>
-      <w:ind w:left="220"/>
-    </w:pPr>
-  </w:style>
-  <w:style w:type="paragraph" w:styleId="NoSpacing">
-    <w:name w:val="No Spacing"/>
-    <w:uiPriority w:val="1"/>
-    <w:qFormat/>
-    <w:rsid w:val="0087166E"/>
-    <w:pPr>
-      <w:spacing w:after="0" w:line="240" w:lineRule="auto"/>
-    </w:pPr>
-  </w:style>
-</w:styles>
-</file>
-
-<file path=word/stylesWithEffects.xml><?xml version="1.0" encoding="utf-8"?>
-<w:styles xmlns:wpc="http://schemas.microsoft.com/office/word/2010/wordprocessingCanvas" xmlns:mc="http://schemas.openxmlformats.org/markup-compatibility/2006" xmlns:o="urn:schemas-microsoft-com:office:office" xmlns:r="http://schemas.openxmlformats.org/officeDocument/2006/relationships" xmlns:m="http://schemas.openxmlformats.org/officeDocument/2006/math" xmlns:v="urn:schemas-microsoft-com:vml" xmlns:wp14="http://schemas.microsoft.com/office/word/2010/wordprocessingDrawing" xmlns:wp="http://schemas.openxmlformats.org/drawingml/2006/wordprocessingDrawing" xmlns:w10="urn:schemas-microsoft-com:office:word" xmlns:w="http://schemas.openxmlformats.org/wordprocessingml/2006/main" xmlns:w14="http://schemas.microsoft.com/office/word/2010/wordml" xmlns:wpg="http://schemas.microsoft.com/office/word/2010/wordprocessingGroup" xmlns:wpi="http://schemas.microsoft.com/office/word/2010/wordprocessingInk" xmlns:wne="http://schemas.microsoft.com/office/word/2006/wordml" xmlns:wps="http://schemas.microsoft.com/office/word/2010/wordprocessingShape" mc:Ignorable="w14 wp14">
-  <w:docDefaults>
-    <w:rPrDefault>
-      <w:rPr>
-        <w:rFonts w:asciiTheme="minorHAnsi" w:eastAsiaTheme="minorHAnsi" w:hAnsiTheme="minorHAnsi" w:cstheme="minorBidi"/>
-        <w:sz w:val="22"/>
-        <w:szCs w:val="22"/>
-        <w:lang w:val="en-ZA" w:eastAsia="en-US" w:bidi="ar-SA"/>
-      </w:rPr>
-    </w:rPrDefault>
-    <w:pPrDefault>
-      <w:pPr>
-        <w:spacing w:after="160" w:line="259" w:lineRule="auto"/>
-      </w:pPr>
-    </w:pPrDefault>
-  </w:docDefaults>
-  <w:latentStyles w:defLockedState="0" w:defUIPriority="99" w:defSemiHidden="1" w:defUnhideWhenUsed="1" w:defQFormat="0" w:count="267">
-    <w:lsdException w:name="Normal" w:semiHidden="0" w:uiPriority="0" w:unhideWhenUsed="0" w:qFormat="1"/>
-    <w:lsdException w:name="heading 1" w:semiHidden="0" w:uiPriority="9" w:unhideWhenUsed="0" w:qFormat="1"/>
-    <w:lsdException w:name="heading 2" w:uiPriority="9" w:qFormat="1"/>
-    <w:lsdException w:name="heading 3" w:uiPriority="9" w:qFormat="1"/>
-    <w:lsdException w:name="heading 4" w:uiPriority="9" w:qFormat="1"/>
-    <w:lsdException w:name="heading 5" w:uiPriority="9" w:qFormat="1"/>
-    <w:lsdException w:name="heading 6" w:uiPriority="9" w:qFormat="1"/>
-    <w:lsdException w:name="heading 7" w:uiPriority="9" w:qFormat="1"/>
-    <w:lsdException w:name="heading 8" w:uiPriority="9" w:qFormat="1"/>
-    <w:lsdException w:name="heading 9" w:uiPriority="9" w:qFormat="1"/>
-    <w:lsdException w:name="toc 1" w:uiPriority="39"/>
-    <w:lsdException w:name="toc 2" w:uiPriority="39"/>
-    <w:lsdException w:name="toc 3" w:uiPriority="39"/>
-    <w:lsdException w:name="toc 4" w:uiPriority="39"/>
-    <w:lsdException w:name="toc 5" w:uiPriority="39"/>
-    <w:lsdException w:name="toc 6" w:uiPriority="39"/>
-    <w:lsdException w:name="toc 7" w:uiPriority="39"/>
-    <w:lsdException w:name="toc 8" w:uiPriority="39"/>
-    <w:lsdException w:name="toc 9" w:uiPriority="39"/>
-    <w:lsdException w:name="caption" w:uiPriority="35" w:qFormat="1"/>
-    <w:lsdException w:name="Title" w:semiHidden="0" w:uiPriority="10" w:unhideWhenUsed="0" w:qFormat="1"/>
-    <w:lsdException w:name="Default Paragraph Font" w:uiPriority="1"/>
-    <w:lsdException w:name="Subtitle" w:semiHidden="0" w:uiPriority="11" w:unhideWhenUsed="0" w:qFormat="1"/>
-    <w:lsdException w:name="Strong" w:semiHidden="0" w:uiPriority="22" w:unhideWhenUsed="0" w:qFormat="1"/>
-    <w:lsdException w:name="Emphasis" w:semiHidden="0" w:uiPriority="20" w:unhideWhenUsed="0" w:qFormat="1"/>
-    <w:lsdException w:name="Table Grid" w:semiHidden="0" w:uiPriority="39" w:unhideWhenUsed="0"/>
-    <w:lsdException w:name="Placeholder Text" w:unhideWhenUsed="0"/>
-    <w:lsdException w:name="No Spacing" w:semiHidden="0" w:uiPriority="1" w:unhideWhenUsed="0" w:qFormat="1"/>
-    <w:lsdException w:name="Light Shading" w:semiHidden="0" w:uiPriority="60" w:unhideWhenUsed="0"/>
-    <w:lsdException w:name="Light List" w:semiHidden="0" w:uiPriority="61" w:unhideWhenUsed="0"/>
-    <w:lsdException w:name="Light Grid" w:semiHidden="0" w:uiPriority="62" w:unhideWhenUsed="0"/>
-    <w:lsdException w:name="Medium Shading 1" w:semiHidden="0" w:uiPriority="63" w:unhideWhenUsed="0"/>
-    <w:lsdException w:name="Medium Shading 2" w:semiHidden="0" w:uiPriority="64" w:unhideWhenUsed="0"/>
-    <w:lsdException w:name="Medium List 1" w:semiHidden="0" w:uiPriority="65" w:unhideWhenUsed="0"/>
-    <w:lsdException w:name="Medium List 2" w:semiHidden="0" w:uiPriority="66" w:unhideWhenUsed="0"/>
-    <w:lsdException w:name="Medium Grid 1" w:semiHidden="0" w:uiPriority="67" w:unhideWhenUsed="0"/>
-    <w:lsdException w:name="Medium Grid 2" w:semiHidden="0" w:uiPriority="68" w:unhideWhenUsed="0"/>
-    <w:lsdException w:name="Medium Grid 3" w:semiHidden="0" w:uiPriority="69" w:unhideWhenUsed="0"/>
-    <w:lsdException w:name="Dark List" w:semiHidden="0" w:uiPriority="70" w:unhideWhenUsed="0"/>
-    <w:lsdException w:name="Colorful Shading" w:semiHidden="0" w:uiPriority="71" w:unhideWhenUsed="0"/>
-    <w:lsdException w:name="Colorful List" w:semiHidden="0" w:uiPriority="72" w:unhideWhenUsed="0"/>
-    <w:lsdException w:name="Colorful Grid" w:semiHidden="0" w:uiPriority="73" w:unhideWhenUsed="0"/>
-    <w:lsdException w:name="Light Shading Accent 1" w:semiHidden="0" w:uiPriority="60" w:unhideWhenUsed="0"/>
-    <w:lsdException w:name="Light List Accent 1" w:semiHidden="0" w:uiPriority="61" w:unhideWhenUsed="0"/>
-    <w:lsdException w:name="Light Grid Accent 1" w:semiHidden="0" w:uiPriority="62" w:unhideWhenUsed="0"/>
-    <w:lsdException w:name="Medium Shading 1 Accent 1" w:semiHidden="0" w:uiPriority="63" w:unhideWhenUsed="0"/>
-    <w:lsdException w:name="Medium Shading 2 Accent 1" w:semiHidden="0" w:uiPriority="64" w:unhideWhenUsed="0"/>
-    <w:lsdException w:name="Medium List 1 Accent 1" w:semiHidden="0" w:uiPriority="65" w:unhideWhenUsed="0"/>
-    <w:lsdException w:name="Revision" w:unhideWhenUsed="0"/>
-    <w:lsdException w:name="List Paragraph" w:semiHidden="0" w:uiPriority="34" w:unhideWhenUsed="0" w:qFormat="1"/>
-    <w:lsdException w:name="Quote" w:semiHidden="0" w:uiPriority="29" w:unhideWhenUsed="0" w:qFormat="1"/>
-    <w:lsdException w:name="Intense Quote" w:semiHidden="0" w:uiPriority="30" w:unhideWhenUsed="0" w:qFormat="1"/>
-    <w:lsdException w:name="Medium List 2 Accent 1" w:semiHidden="0" w:uiPriority="66" w:unhideWhenUsed="0"/>
-    <w:lsdException w:name="Medium Grid 1 Accent 1" w:semiHidden="0" w:uiPriority="67" w:unhideWhenUsed="0"/>
-    <w:lsdException w:name="Medium Grid 2 Accent 1" w:semiHidden="0" w:uiPriority="68" w:unhideWhenUsed="0"/>
-    <w:lsdException w:name="Medium Grid 3 Accent 1" w:semiHidden="0" w:uiPriority="69" w:unhideWhenUsed="0"/>
-    <w:lsdException w:name="Dark List Accent 1" w:semiHidden="0" w:uiPriority="70" w:unhideWhenUsed="0"/>
-    <w:lsdException w:name="Colorful Shading Accent 1" w:semiHidden="0" w:uiPriority="71" w:unhideWhenUsed="0"/>
-    <w:lsdException w:name="Colorful List Accent 1" w:semiHidden="0" w:uiPriority="72" w:unhideWhenUsed="0"/>
-    <w:lsdException w:name="Colorful Grid Accent 1" w:semiHidden="0" w:uiPriority="73" w:unhideWhenUsed="0"/>
-    <w:lsdException w:name="Light Shading Accent 2" w:semiHidden="0" w:uiPriority="60" w:unhideWhenUsed="0"/>
-    <w:lsdException w:name="Light List Accent 2" w:semiHidden="0" w:uiPriority="61" w:unhideWhenUsed="0"/>
-    <w:lsdException w:name="Light Grid Accent 2" w:semiHidden="0" w:uiPriority="62" w:unhideWhenUsed="0"/>
-    <w:lsdException w:name="Medium Shading 1 Accent 2" w:semiHidden="0" w:uiPriority="63" w:unhideWhenUsed="0"/>
-    <w:lsdException w:name="Medium Shading 2 Accent 2" w:semiHidden="0" w:uiPriority="64" w:unhideWhenUsed="0"/>
-    <w:lsdException w:name="Medium List 1 Accent 2" w:semiHidden="0" w:uiPriority="65" w:unhideWhenUsed="0"/>
-    <w:lsdException w:name="Medium List 2 Accent 2" w:semiHidden="0" w:uiPriority="66" w:unhideWhenUsed="0"/>
-    <w:lsdException w:name="Medium Grid 1 Accent 2" w:semiHidden="0" w:uiPriority="67" w:unhideWhenUsed="0"/>
-    <w:lsdException w:name="Medium Grid 2 Accent 2" w:semiHidden="0" w:uiPriority="68" w:unhideWhenUsed="0"/>
-    <w:lsdException w:name="Medium Grid 3 Accent 2" w:semiHidden="0" w:uiPriority="69" w:unhideWhenUsed="0"/>
-    <w:lsdException w:name="Dark List Accent 2" w:semiHidden="0" w:uiPriority="70" w:unhideWhenUsed="0"/>
-    <w:lsdException w:name="Colorful Shading Accent 2" w:semiHidden="0" w:uiPriority="71" w:unhideWhenUsed="0"/>
-    <w:lsdException w:name="Colorful List Accent 2" w:semiHidden="0" w:uiPriority="72" w:unhideWhenUsed="0"/>
-    <w:lsdException w:name="Colorful Grid Accent 2" w:semiHidden="0" w:uiPriority="73" w:unhideWhenUsed="0"/>
-    <w:lsdException w:name="Light Shading Accent 3" w:semiHidden="0" w:uiPriority="60" w:unhideWhenUsed="0"/>
-    <w:lsdException w:name="Light List Accent 3" w:semiHidden="0" w:uiPriority="61" w:unhideWhenUsed="0"/>
-    <w:lsdException w:name="Light Grid Accent 3" w:semiHidden="0" w:uiPriority="62" w:unhideWhenUsed="0"/>
-    <w:lsdException w:name="Medium Shading 1 Accent 3" w:semiHidden="0" w:uiPriority="63" w:unhideWhenUsed="0"/>
-    <w:lsdException w:name="Medium Shading 2 Accent 3" w:semiHidden="0" w:uiPriority="64" w:unhideWhenUsed="0"/>
-    <w:lsdException w:name="Medium List 1 Accent 3" w:semiHidden="0" w:uiPriority="65" w:unhideWhenUsed="0"/>
-    <w:lsdException w:name="Medium List 2 Accent 3" w:semiHidden="0" w:uiPriority="66" w:unhideWhenUsed="0"/>
-    <w:lsdException w:name="Medium Grid 1 Accent 3" w:semiHidden="0" w:uiPriority="67" w:unhideWhenUsed="0"/>
-    <w:lsdException w:name="Medium Grid 2 Accent 3" w:semiHidden="0" w:uiPriority="68" w:unhideWhenUsed="0"/>
-    <w:lsdException w:name="Medium Grid 3 Accent 3" w:semiHidden="0" w:uiPriority="69" w:unhideWhenUsed="0"/>
-    <w:lsdException w:name="Dark List Accent 3" w:semiHidden="0" w:uiPriority="70" w:unhideWhenUsed="0"/>
-    <w:lsdException w:name="Colorful Shading Accent 3" w:semiHidden="0" w:uiPriority="71" w:unhideWhenUsed="0"/>
-    <w:lsdException w:name="Colorful List Accent 3" w:semiHidden="0" w:uiPriority="72" w:unhideWhenUsed="0"/>
-    <w:lsdException w:name="Colorful Grid Accent 3" w:semiHidden="0" w:uiPriority="73" w:unhideWhenUsed="0"/>
-    <w:lsdException w:name="Light Shading Accent 4" w:semiHidden="0" w:uiPriority="60" w:unhideWhenUsed="0"/>
-    <w:lsdException w:name="Light List Accent 4" w:semiHidden="0" w:uiPriority="61" w:unhideWhenUsed="0"/>
-    <w:lsdException w:name="Light Grid Accent 4" w:semiHidden="0" w:uiPriority="62" w:unhideWhenUsed="0"/>
-    <w:lsdException w:name="Medium Shading 1 Accent 4" w:semiHidden="0" w:uiPriority="63" w:unhideWhenUsed="0"/>
-    <w:lsdException w:name="Medium Shading 2 Accent 4" w:semiHidden="0" w:uiPriority="64" w:unhideWhenUsed="0"/>
-    <w:lsdException w:name="Medium List 1 Accent 4" w:semiHidden="0" w:uiPriority="65" w:unhideWhenUsed="0"/>
-    <w:lsdException w:name="Medium List 2 Accent 4" w:semiHidden="0" w:uiPriority="66" w:unhideWhenUsed="0"/>
-    <w:lsdException w:name="Medium Grid 1 Accent 4" w:semiHidden="0" w:uiPriority="67" w:unhideWhenUsed="0"/>
-    <w:lsdException w:name="Medium Grid 2 Accent 4" w:semiHidden="0" w:uiPriority="68" w:unhideWhenUsed="0"/>
-    <w:lsdException w:name="Medium Grid 3 Accent 4" w:semiHidden="0" w:uiPriority="69" w:unhideWhenUsed="0"/>
-    <w:lsdException w:name="Dark List Accent 4" w:semiHidden="0" w:uiPriority="70" w:unhideWhenUsed="0"/>
-    <w:lsdException w:name="Colorful Shading Accent 4" w:semiHidden="0" w:uiPriority="71" w:unhideWhenUsed="0"/>
-    <w:lsdException w:name="Colorful List Accent 4" w:semiHidden="0" w:uiPriority="72" w:unhideWhenUsed="0"/>
-    <w:lsdException w:name="Colorful Grid Accent 4" w:semiHidden="0" w:uiPriority="73" w:unhideWhenUsed="0"/>
-    <w:lsdException w:name="Light Shading Accent 5" w:semiHidden="0" w:uiPriority="60" w:unhideWhenUsed="0"/>
-    <w:lsdException w:name="Light List Accent 5" w:semiHidden="0" w:uiPriority="61" w:unhideWhenUsed="0"/>
-    <w:lsdException w:name="Light Grid Accent 5" w:semiHidden="0" w:uiPriority="62" w:unhideWhenUsed="0"/>
-    <w:lsdException w:name="Medium Shading 1 Accent 5" w:semiHidden="0" w:uiPriority="63" w:unhideWhenUsed="0"/>
-    <w:lsdException w:name="Medium Shading 2 Accent 5" w:semiHidden="0" w:uiPriority="64" w:unhideWhenUsed="0"/>
-    <w:lsdException w:name="Medium List 1 Accent 5" w:semiHidden="0" w:uiPriority="65" w:unhideWhenUsed="0"/>
-    <w:lsdException w:name="Medium List 2 Accent 5" w:semiHidden="0" w:uiPriority="66" w:unhideWhenUsed="0"/>
-    <w:lsdException w:name="Medium Grid 1 Accent 5" w:semiHidden="0" w:uiPriority="67" w:unhideWhenUsed="0"/>
-    <w:lsdException w:name="Medium Grid 2 Accent 5" w:semiHidden="0" w:uiPriority="68" w:unhideWhenUsed="0"/>
-    <w:lsdException w:name="Medium Grid 3 Accent 5" w:semiHidden="0" w:uiPriority="69" w:unhideWhenUsed="0"/>
-    <w:lsdException w:name="Dark List Accent 5" w:semiHidden="0" w:uiPriority="70" w:unhideWhenUsed="0"/>
-    <w:lsdException w:name="Colorful Shading Accent 5" w:semiHidden="0" w:uiPriority="71" w:unhideWhenUsed="0"/>
-    <w:lsdException w:name="Colorful List Accent 5" w:semiHidden="0" w:uiPriority="72" w:unhideWhenUsed="0"/>
-    <w:lsdException w:name="Colorful Grid Accent 5" w:semiHidden="0" w:uiPriority="73" w:unhideWhenUsed="0"/>
-    <w:lsdException w:name="Light Shading Accent 6" w:semiHidden="0" w:uiPriority="60" w:unhideWhenUsed="0"/>
-    <w:lsdException w:name="Light List Accent 6" w:semiHidden="0" w:uiPriority="61" w:unhideWhenUsed="0"/>
-    <w:lsdException w:name="Light Grid Accent 6" w:semiHidden="0" w:uiPriority="62" w:unhideWhenUsed="0"/>
-    <w:lsdException w:name="Medium Shading 1 Accent 6" w:semiHidden="0" w:uiPriority="63" w:unhideWhenUsed="0"/>
-    <w:lsdException w:name="Medium Shading 2 Accent 6" w:semiHidden="0" w:uiPriority="64" w:unhideWhenUsed="0"/>
-    <w:lsdException w:name="Medium List 1 Accent 6" w:semiHidden="0" w:uiPriority="65" w:unhideWhenUsed="0"/>
-    <w:lsdException w:name="Medium List 2 Accent 6" w:semiHidden="0" w:uiPriority="66" w:unhideWhenUsed="0"/>
-    <w:lsdException w:name="Medium Grid 1 Accent 6" w:semiHidden="0" w:uiPriority="67" w:unhideWhenUsed="0"/>
-    <w:lsdException w:name="Medium Grid 2 Accent 6" w:semiHidden="0" w:uiPriority="68" w:unhideWhenUsed="0"/>
-    <w:lsdException w:name="Medium Grid 3 Accent 6" w:semiHidden="0" w:uiPriority="69" w:unhideWhenUsed="0"/>
-    <w:lsdException w:name="Dark List Accent 6" w:semiHidden="0" w:uiPriority="70" w:unhideWhenUsed="0"/>
-    <w:lsdException w:name="Colorful Shading Accent 6" w:semiHidden="0" w:uiPriority="71" w:unhideWhenUsed="0"/>
-    <w:lsdException w:name="Colorful List Accent 6" w:semiHidden="0" w:uiPriority="72" w:unhideWhenUsed="0"/>
-    <w:lsdException w:name="Colorful Grid Accent 6" w:semiHidden="0" w:uiPriority="73" w:unhideWhenUsed="0"/>
-    <w:lsdException w:name="Subtle Emphasis" w:semiHidden="0" w:uiPriority="19" w:unhideWhenUsed="0" w:qFormat="1"/>
-    <w:lsdException w:name="Intense Emphasis" w:semiHidden="0" w:uiPriority="21" w:unhideWhenUsed="0" w:qFormat="1"/>
-    <w:lsdException w:name="Subtle Reference" w:semiHidden="0" w:uiPriority="31" w:unhideWhenUsed="0" w:qFormat="1"/>
-    <w:lsdException w:name="Intense Reference" w:semiHidden="0" w:uiPriority="32" w:unhideWhenUsed="0" w:qFormat="1"/>
-    <w:lsdException w:name="Book Title" w:semiHidden="0" w:uiPriority="33" w:unhideWhenUsed="0" w:qFormat="1"/>
-    <w:lsdException w:name="Bibliography" w:uiPriority="37"/>
-    <w:lsdException w:name="TOC Heading" w:uiPriority="39" w:qFormat="1"/>
+  <w:latentStyles w:defLockedState="0" w:defUIPriority="99" w:defSemiHidden="0" w:defUnhideWhenUsed="0" w:defQFormat="0" w:count="371">
+    <w:lsdException w:name="Normal" w:uiPriority="0" w:qFormat="1"/>
+    <w:lsdException w:name="heading 1" w:uiPriority="9" w:qFormat="1"/>
+    <w:lsdException w:name="heading 2" w:semiHidden="1" w:uiPriority="9" w:unhideWhenUsed="1" w:qFormat="1"/>
+    <w:lsdException w:name="heading 3" w:semiHidden="1" w:uiPriority="9" w:unhideWhenUsed="1" w:qFormat="1"/>
+    <w:lsdException w:name="heading 4" w:semiHidden="1" w:uiPriority="9" w:unhideWhenUsed="1" w:qFormat="1"/>
+    <w:lsdException w:name="heading 5" w:semiHidden="1" w:uiPriority="9" w:unhideWhenUsed="1" w:qFormat="1"/>
+    <w:lsdException w:name="heading 6" w:semiHidden="1" w:uiPriority="9" w:unhideWhenUsed="1" w:qFormat="1"/>
+    <w:lsdException w:name="heading 7" w:semiHidden="1" w:uiPriority="9" w:unhideWhenUsed="1" w:qFormat="1"/>
+    <w:lsdException w:name="heading 8" w:semiHidden="1" w:uiPriority="9" w:unhideWhenUsed="1" w:qFormat="1"/>
+    <w:lsdException w:name="heading 9" w:semiHidden="1" w:uiPriority="9" w:unhideWhenUsed="1" w:qFormat="1"/>
+    <w:lsdException w:name="index 1" w:semiHidden="1" w:unhideWhenUsed="1"/>
+    <w:lsdException w:name="index 2" w:semiHidden="1" w:unhideWhenUsed="1"/>
+    <w:lsdException w:name="index 3" w:semiHidden="1" w:unhideWhenUsed="1"/>
+    <w:lsdException w:name="index 4" w:semiHidden="1" w:unhideWhenUsed="1"/>
+    <w:lsdException w:name="index 5" w:semiHidden="1" w:unhideWhenUsed="1"/>
+    <w:lsdException w:name="index 6" w:semiHidden="1" w:unhideWhenUsed="1"/>
+    <w:lsdException w:name="index 7" w:semiHidden="1" w:unhideWhenUsed="1"/>
+    <w:lsdException w:name="index 8" w:semiHidden="1" w:unhideWhenUsed="1"/>
+    <w:lsdException w:name="index 9" w:semiHidden="1" w:unhideWhenUsed="1"/>
+    <w:lsdException w:name="toc 1" w:semiHidden="1" w:uiPriority="39" w:unhideWhenUsed="1"/>
+    <w:lsdException w:name="toc 2" w:semiHidden="1" w:uiPriority="39" w:unhideWhenUsed="1"/>
+    <w:lsdException w:name="toc 3" w:semiHidden="1" w:uiPriority="39" w:unhideWhenUsed="1"/>
+    <w:lsdException w:name="toc 4" w:semiHidden="1" w:uiPriority="39" w:unhideWhenUsed="1"/>
+    <w:lsdException w:name="toc 5" w:semiHidden="1" w:uiPriority="39" w:unhideWhenUsed="1"/>
+    <w:lsdException w:name="toc 6" w:semiHidden="1" w:uiPriority="39" w:unhideWhenUsed="1"/>
+    <w:lsdException w:name="toc 7" w:semiHidden="1" w:uiPriority="39" w:unhideWhenUsed="1"/>
+    <w:lsdException w:name="toc 8" w:semiHidden="1" w:uiPriority="39" w:unhideWhenUsed="1"/>
+    <w:lsdException w:name="toc 9" w:semiHidden="1" w:uiPriority="39" w:unhideWhenUsed="1"/>
+    <w:lsdException w:name="Normal Indent" w:semiHidden="1" w:unhideWhenUsed="1"/>
+    <w:lsdException w:name="footnote text" w:semiHidden="1" w:unhideWhenUsed="1"/>
+    <w:lsdException w:name="annotation text" w:semiHidden="1" w:unhideWhenUsed="1"/>
+    <w:lsdException w:name="header" w:semiHidden="1" w:unhideWhenUsed="1"/>
+    <w:lsdException w:name="footer" w:semiHidden="1" w:unhideWhenUsed="1"/>
+    <w:lsdException w:name="index heading" w:semiHidden="1" w:unhideWhenUsed="1"/>
+    <w:lsdException w:name="caption" w:semiHidden="1" w:uiPriority="35" w:unhideWhenUsed="1" w:qFormat="1"/>
+    <w:lsdException w:name="table of figures" w:semiHidden="1" w:unhideWhenUsed="1"/>
+    <w:lsdException w:name="envelope address" w:semiHidden="1" w:unhideWhenUsed="1"/>
+    <w:lsdException w:name="envelope return" w:semiHidden="1" w:unhideWhenUsed="1"/>
+    <w:lsdException w:name="footnote reference" w:semiHidden="1" w:unhideWhenUsed="1"/>
+    <w:lsdException w:name="annotation reference" w:semiHidden="1" w:unhideWhenUsed="1"/>
+    <w:lsdException w:name="line number" w:semiHidden="1" w:unhideWhenUsed="1"/>
+    <w:lsdException w:name="page number" w:semiHidden="1" w:unhideWhenUsed="1"/>
+    <w:lsdException w:name="endnote reference" w:semiHidden="1" w:unhideWhenUsed="1"/>
+    <w:lsdException w:name="endnote text" w:semiHidden="1" w:unhideWhenUsed="1"/>
+    <w:lsdException w:name="table of authorities" w:semiHidden="1" w:unhideWhenUsed="1"/>
+    <w:lsdException w:name="macro" w:semiHidden="1" w:unhideWhenUsed="1"/>
+    <w:lsdException w:name="toa heading" w:semiHidden="1" w:unhideWhenUsed="1"/>
+    <w:lsdException w:name="List" w:semiHidden="1" w:unhideWhenUsed="1"/>
+    <w:lsdException w:name="List Bullet" w:semiHidden="1" w:unhideWhenUsed="1"/>
+    <w:lsdException w:name="List Number" w:semiHidden="1" w:unhideWhenUsed="1"/>
+    <w:lsdException w:name="List 2" w:semiHidden="1" w:unhideWhenUsed="1"/>
+    <w:lsdException w:name="List 3" w:semiHidden="1" w:unhideWhenUsed="1"/>
+    <w:lsdException w:name="List 4" w:semiHidden="1" w:unhideWhenUsed="1"/>
+    <w:lsdException w:name="List 5" w:semiHidden="1" w:unhideWhenUsed="1"/>
+    <w:lsdException w:name="List Bullet 2" w:semiHidden="1" w:unhideWhenUsed="1"/>
+    <w:lsdException w:name="List Bullet 3" w:semiHidden="1" w:unhideWhenUsed="1"/>
+    <w:lsdException w:name="List Bullet 4" w:semiHidden="1" w:unhideWhenUsed="1"/>
+    <w:lsdException w:name="List Bullet 5" w:semiHidden="1" w:unhideWhenUsed="1"/>
+    <w:lsdException w:name="List Number 2" w:semiHidden="1" w:unhideWhenUsed="1"/>
+    <w:lsdException w:name="List Number 3" w:semiHidden="1" w:unhideWhenUsed="1"/>
+    <w:lsdException w:name="List Number 4" w:semiHidden="1" w:unhideWhenUsed="1"/>
+    <w:lsdException w:name="List Number 5" w:semiHidden="1" w:unhideWhenUsed="1"/>
+    <w:lsdException w:name="Title" w:uiPriority="10" w:qFormat="1"/>
+    <w:lsdException w:name="Closing" w:semiHidden="1" w:unhideWhenUsed="1"/>
+    <w:lsdException w:name="Signature" w:semiHidden="1" w:unhideWhenUsed="1"/>
+    <w:lsdException w:name="Default Paragraph Font" w:semiHidden="1" w:uiPriority="1" w:unhideWhenUsed="1"/>
+    <w:lsdException w:name="Body Text" w:semiHidden="1" w:unhideWhenUsed="1"/>
+    <w:lsdException w:name="Body Text Indent" w:semiHidden="1" w:unhideWhenUsed="1"/>
+    <w:lsdException w:name="List Continue" w:semiHidden="1" w:unhideWhenUsed="1"/>
+    <w:lsdException w:name="List Continue 2" w:semiHidden="1" w:unhideWhenUsed="1"/>
+    <w:lsdException w:name="List Continue 3" w:semiHidden="1" w:unhideWhenUsed="1"/>
+    <w:lsdException w:name="List Continue 4" w:semiHidden="1" w:unhideWhenUsed="1"/>
+    <w:lsdException w:name="List Continue 5" w:semiHidden="1" w:unhideWhenUsed="1"/>
+    <w:lsdException w:name="Message Header" w:semiHidden="1" w:unhideWhenUsed="1"/>
+    <w:lsdException w:name="Subtitle" w:uiPriority="11" w:qFormat="1"/>
+    <w:lsdException w:name="Salutation" w:semiHidden="1" w:unhideWhenUsed="1"/>
+    <w:lsdException w:name="Date" w:semiHidden="1" w:unhideWhenUsed="1"/>
+    <w:lsdException w:name="Body Text First Indent" w:semiHidden="1" w:unhideWhenUsed="1"/>
+    <w:lsdException w:name="Body Text First Indent 2" w:semiHidden="1" w:unhideWhenUsed="1"/>
+    <w:lsdException w:name="Note Heading" w:semiHidden="1" w:unhideWhenUsed="1"/>
+    <w:lsdException w:name="Body Text 2" w:semiHidden="1" w:unhideWhenUsed="1"/>
+    <w:lsdException w:name="Body Text 3" w:semiHidden="1" w:unhideWhenUsed="1"/>
+    <w:lsdException w:name="Body Text Indent 2" w:semiHidden="1" w:unhideWhenUsed="1"/>
+    <w:lsdException w:name="Body Text Indent 3" w:semiHidden="1" w:unhideWhenUsed="1"/>
+    <w:lsdException w:name="Block Text" w:semiHidden="1" w:unhideWhenUsed="1"/>
+    <w:lsdException w:name="Hyperlink" w:semiHidden="1" w:unhideWhenUsed="1"/>
+    <w:lsdException w:name="FollowedHyperlink" w:semiHidden="1" w:unhideWhenUsed="1"/>
+    <w:lsdException w:name="Strong" w:uiPriority="22" w:qFormat="1"/>
+    <w:lsdException w:name="Emphasis" w:uiPriority="20" w:qFormat="1"/>
+    <w:lsdException w:name="Document Map" w:semiHidden="1" w:unhideWhenUsed="1"/>
+    <w:lsdException w:name="Plain Text" w:semiHidden="1" w:unhideWhenUsed="1"/>
+    <w:lsdException w:name="E-mail Signature" w:semiHidden="1" w:unhideWhenUsed="1"/>
+    <w:lsdException w:name="HTML Top of Form" w:semiHidden="1" w:unhideWhenUsed="1"/>
+    <w:lsdException w:name="HTML Bottom of Form" w:semiHidden="1" w:unhideWhenUsed="1"/>
+    <w:lsdException w:name="Normal (Web)" w:semiHidden="1" w:unhideWhenUsed="1"/>
+    <w:lsdException w:name="HTML Acronym" w:semiHidden="1" w:unhideWhenUsed="1"/>
+    <w:lsdException w:name="HTML Address" w:semiHidden="1" w:unhideWhenUsed="1"/>
+    <w:lsdException w:name="HTML Cite" w:semiHidden="1" w:unhideWhenUsed="1"/>
+    <w:lsdException w:name="HTML Code" w:semiHidden="1" w:unhideWhenUsed="1"/>
+    <w:lsdException w:name="HTML Definition" w:semiHidden="1" w:unhideWhenUsed="1"/>
+    <w:lsdException w:name="HTML Keyboard" w:semiHidden="1" w:unhideWhenUsed="1"/>
+    <w:lsdException w:name="HTML Preformatted" w:semiHidden="1" w:unhideWhenUsed="1"/>
+    <w:lsdException w:name="HTML Sample" w:semiHidden="1" w:unhideWhenUsed="1"/>
+    <w:lsdException w:name="HTML Typewriter" w:semiHidden="1" w:unhideWhenUsed="1"/>
+    <w:lsdException w:name="HTML Variable" w:semiHidden="1" w:unhideWhenUsed="1"/>
+    <w:lsdException w:name="Normal Table" w:semiHidden="1" w:unhideWhenUsed="1"/>
+    <w:lsdException w:name="annotation subject" w:semiHidden="1" w:unhideWhenUsed="1"/>
+    <w:lsdException w:name="No List" w:semiHidden="1" w:unhideWhenUsed="1"/>
+    <w:lsdException w:name="Outline List 1" w:semiHidden="1" w:unhideWhenUsed="1"/>
+    <w:lsdException w:name="Outline List 2" w:semiHidden="1" w:unhideWhenUsed="1"/>
+    <w:lsdException w:name="Outline List 3" w:semiHidden="1" w:unhideWhenUsed="1"/>
+    <w:lsdException w:name="Table Simple 1" w:semiHidden="1" w:unhideWhenUsed="1"/>
+    <w:lsdException w:name="Table Simple 2" w:semiHidden="1" w:unhideWhenUsed="1"/>
+    <w:lsdException w:name="Table Simple 3" w:semiHidden="1" w:unhideWhenUsed="1"/>
+    <w:lsdException w:name="Table Classic 1" w:semiHidden="1" w:unhideWhenUsed="1"/>
+    <w:lsdException w:name="Table Classic 2" w:semiHidden="1" w:unhideWhenUsed="1"/>
+    <w:lsdException w:name="Table Classic 3" w:semiHidden="1" w:unhideWhenUsed="1"/>
+    <w:lsdException w:name="Table Classic 4" w:semiHidden="1" w:unhideWhenUsed="1"/>
+    <w:lsdException w:name="Table Colorful 1" w:semiHidden="1" w:unhideWhenUsed="1"/>
+    <w:lsdException w:name="Table Colorful 2" w:semiHidden="1" w:unhideWhenUsed="1"/>
+    <w:lsdException w:name="Table Colorful 3" w:semiHidden="1" w:unhideWhenUsed="1"/>
+    <w:lsdException w:name="Table Columns 1" w:semiHidden="1" w:unhideWhenUsed="1"/>
+    <w:lsdException w:name="Table Columns 2" w:semiHidden="1" w:unhideWhenUsed="1"/>
+    <w:lsdException w:name="Table Columns 3" w:semiHidden="1" w:unhideWhenUsed="1"/>
+    <w:lsdException w:name="Table Columns 4" w:semiHidden="1" w:unhideWhenUsed="1"/>
+    <w:lsdException w:name="Table Columns 5" w:semiHidden="1" w:unhideWhenUsed="1"/>
+    <w:lsdException w:name="Table Grid 1" w:semiHidden="1" w:unhideWhenUsed="1"/>
+    <w:lsdException w:name="Table Grid 2" w:semiHidden="1" w:unhideWhenUsed="1"/>
+    <w:lsdException w:name="Table Grid 3" w:semiHidden="1" w:unhideWhenUsed="1"/>
+    <w:lsdException w:name="Table Grid 4" w:semiHidden="1" w:unhideWhenUsed="1"/>
+    <w:lsdException w:name="Table Grid 5" w:semiHidden="1" w:unhideWhenUsed="1"/>
+    <w:lsdException w:name="Table Grid 6" w:semiHidden="1" w:unhideWhenUsed="1"/>
+    <w:lsdException w:name="Table Grid 7" w:semiHidden="1" w:unhideWhenUsed="1"/>
+    <w:lsdException w:name="Table Grid 8" w:semiHidden="1" w:unhideWhenUsed="1"/>
+    <w:lsdException w:name="Table List 1" w:semiHidden="1" w:unhideWhenUsed="1"/>
+    <w:lsdException w:name="Table List 2" w:semiHidden="1" w:unhideWhenUsed="1"/>
+    <w:lsdException w:name="Table List 3" w:semiHidden="1" w:unhideWhenUsed="1"/>
+    <w:lsdException w:name="Table List 4" w:semiHidden="1" w:unhideWhenUsed="1"/>
+    <w:lsdException w:name="Table List 5" w:semiHidden="1" w:unhideWhenUsed="1"/>
+    <w:lsdException w:name="Table List 6" w:semiHidden="1" w:unhideWhenUsed="1"/>
+    <w:lsdException w:name="Table List 7" w:semiHidden="1" w:unhideWhenUsed="1"/>
+    <w:lsdException w:name="Table List 8" w:semiHidden="1" w:unhideWhenUsed="1"/>
+    <w:lsdException w:name="Table 3D effects 1" w:semiHidden="1" w:unhideWhenUsed="1"/>
+    <w:lsdException w:name="Table 3D effects 2" w:semiHidden="1" w:unhideWhenUsed="1"/>
+    <w:lsdException w:name="Table 3D effects 3" w:semiHidden="1" w:unhideWhenUsed="1"/>
+    <w:lsdException w:name="Table Contemporary" w:semiHidden="1" w:unhideWhenUsed="1"/>
+    <w:lsdException w:name="Table Elegant" w:semiHidden="1" w:unhideWhenUsed="1"/>
+    <w:lsdException w:name="Table Professional" w:semiHidden="1" w:unhideWhenUsed="1"/>
+    <w:lsdException w:name="Table Subtle 1" w:semiHidden="1" w:unhideWhenUsed="1"/>
+    <w:lsdException w:name="Table Subtle 2" w:semiHidden="1" w:unhideWhenUsed="1"/>
+    <w:lsdException w:name="Table Web 1" w:semiHidden="1" w:unhideWhenUsed="1"/>
+    <w:lsdException w:name="Table Web 2" w:semiHidden="1" w:unhideWhenUsed="1"/>
+    <w:lsdException w:name="Table Web 3" w:semiHidden="1" w:unhideWhenUsed="1"/>
+    <w:lsdException w:name="Balloon Text" w:semiHidden="1" w:unhideWhenUsed="1"/>
+    <w:lsdException w:name="Table Grid" w:uiPriority="39"/>
+    <w:lsdException w:name="Table Theme" w:semiHidden="1" w:unhideWhenUsed="1"/>
+    <w:lsdException w:name="Placeholder Text" w:semiHidden="1"/>
+    <w:lsdException w:name="No Spacing" w:uiPriority="1" w:qFormat="1"/>
+    <w:lsdException w:name="Light Shading" w:uiPriority="60"/>
+    <w:lsdException w:name="Light List" w:uiPriority="61"/>
+    <w:lsdException w:name="Light Grid" w:uiPriority="62"/>
+    <w:lsdException w:name="Medium Shading 1" w:uiPriority="63"/>
+    <w:lsdException w:name="Medium Shading 2" w:uiPriority="64"/>
+    <w:lsdException w:name="Medium List 1" w:uiPriority="65"/>
+    <w:lsdException w:name="Medium List 2" w:uiPriority="66"/>
+    <w:lsdException w:name="Medium Grid 1" w:uiPriority="67"/>
+    <w:lsdException w:name="Medium Grid 2" w:uiPriority="68"/>
+    <w:lsdException w:name="Medium Grid 3" w:uiPriority="69"/>
+    <w:lsdException w:name="Dark List" w:uiPriority="70"/>
+    <w:lsdException w:name="Colorful Shading" w:uiPriority="71"/>
+    <w:lsdException w:name="Colorful List" w:uiPriority="72"/>
+    <w:lsdException w:name="Colorful Grid" w:uiPriority="73"/>
+    <w:lsdException w:name="Light Shading Accent 1" w:uiPriority="60"/>
+    <w:lsdException w:name="Light List Accent 1" w:uiPriority="61"/>
+    <w:lsdException w:name="Light Grid Accent 1" w:uiPriority="62"/>
+    <w:lsdException w:name="Medium Shading 1 Accent 1" w:uiPriority="63"/>
+    <w:lsdException w:name="Medium Shading 2 Accent 1" w:uiPriority="64"/>
+    <w:lsdException w:name="Medium List 1 Accent 1" w:uiPriority="65"/>
+    <w:lsdException w:name="Revision" w:semiHidden="1"/>
+    <w:lsdException w:name="List Paragraph" w:uiPriority="34" w:qFormat="1"/>
+    <w:lsdException w:name="Quote" w:uiPriority="29" w:qFormat="1"/>
+    <w:lsdException w:name="Intense Quote" w:uiPriority="30" w:qFormat="1"/>
+    <w:lsdException w:name="Medium List 2 Accent 1" w:uiPriority="66"/>
+    <w:lsdException w:name="Medium Grid 1 Accent 1" w:uiPriority="67"/>
+    <w:lsdException w:name="Medium Grid 2 Accent 1" w:uiPriority="68"/>
+    <w:lsdException w:name="Medium Grid 3 Accent 1" w:uiPriority="69"/>
+    <w:lsdException w:name="Dark List Accent 1" w:uiPriority="70"/>
+    <w:lsdException w:name="Colorful Shading Accent 1" w:uiPriority="71"/>
+    <w:lsdException w:name="Colorful List Accent 1" w:uiPriority="72"/>
+    <w:lsdException w:name="Colorful Grid Accent 1" w:uiPriority="73"/>
+    <w:lsdException w:name="Light Shading Accent 2" w:uiPriority="60"/>
+    <w:lsdException w:name="Light List Accent 2" w:uiPriority="61"/>
+    <w:lsdException w:name="Light Grid Accent 2" w:uiPriority="62"/>
+    <w:lsdException w:name="Medium Shading 1 Accent 2" w:uiPriority="63"/>
+    <w:lsdException w:name="Medium Shading 2 Accent 2" w:uiPriority="64"/>
+    <w:lsdException w:name="Medium List 1 Accent 2" w:uiPriority="65"/>
+    <w:lsdException w:name="Medium List 2 Accent 2" w:uiPriority="66"/>
+    <w:lsdException w:name="Medium Grid 1 Accent 2" w:uiPriority="67"/>
+    <w:lsdException w:name="Medium Grid 2 Accent 2" w:uiPriority="68"/>
+    <w:lsdException w:name="Medium Grid 3 Accent 2" w:uiPriority="69"/>
+    <w:lsdException w:name="Dark List Accent 2" w:uiPriority="70"/>
+    <w:lsdException w:name="Colorful Shading Accent 2" w:uiPriority="71"/>
+    <w:lsdException w:name="Colorful List Accent 2" w:uiPriority="72"/>
+    <w:lsdException w:name="Colorful Grid Accent 2" w:uiPriority="73"/>
+    <w:lsdException w:name="Light Shading Accent 3" w:uiPriority="60"/>
+    <w:lsdException w:name="Light List Accent 3" w:uiPriority="61"/>
+    <w:lsdException w:name="Light Grid Accent 3" w:uiPriority="62"/>
+    <w:lsdException w:name="Medium Shading 1 Accent 3" w:uiPriority="63"/>
+    <w:lsdException w:name="Medium Shading 2 Accent 3" w:uiPriority="64"/>
+    <w:lsdException w:name="Medium List 1 Accent 3" w:uiPriority="65"/>
+    <w:lsdException w:name="Medium List 2 Accent 3" w:uiPriority="66"/>
+    <w:lsdException w:name="Medium Grid 1 Accent 3" w:uiPriority="67"/>
+    <w:lsdException w:name="Medium Grid 2 Accent 3" w:uiPriority="68"/>
+    <w:lsdException w:name="Medium Grid 3 Accent 3" w:uiPriority="69"/>
+    <w:lsdException w:name="Dark List Accent 3" w:uiPriority="70"/>
+    <w:lsdException w:name="Colorful Shading Accent 3" w:uiPriority="71"/>
+    <w:lsdException w:name="Colorful List Accent 3" w:uiPriority="72"/>
+    <w:lsdException w:name="Colorful Grid Accent 3" w:uiPriority="73"/>
+    <w:lsdException w:name="Light Shading Accent 4" w:uiPriority="60"/>
+    <w:lsdException w:name="Light List Accent 4" w:uiPriority="61"/>
+    <w:lsdException w:name="Light Grid Accent 4" w:uiPriority="62"/>
+    <w:lsdException w:name="Medium Shading 1 Accent 4" w:uiPriority="63"/>
+    <w:lsdException w:name="Medium Shading 2 Accent 4" w:uiPriority="64"/>
+    <w:lsdException w:name="Medium List 1 Accent 4" w:uiPriority="65"/>
+    <w:lsdException w:name="Medium List 2 Accent 4" w:uiPriority="66"/>
+    <w:lsdException w:name="Medium Grid 1 Accent 4" w:uiPriority="67"/>
+    <w:lsdException w:name="Medium Grid 2 Accent 4" w:uiPriority="68"/>
+    <w:lsdException w:name="Medium Grid 3 Accent 4" w:uiPriority="69"/>
+    <w:lsdException w:name="Dark List Accent 4" w:uiPriority="70"/>
+    <w:lsdException w:name="Colorful Shading Accent 4" w:uiPriority="71"/>
+    <w:lsdException w:name="Colorful List Accent 4" w:uiPriority="72"/>
+    <w:lsdException w:name="Colorful Grid Accent 4" w:uiPriority="73"/>
+    <w:lsdException w:name="Light Shading Accent 5" w:uiPriority="60"/>
+    <w:lsdException w:name="Light List Accent 5" w:uiPriority="61"/>
+    <w:lsdException w:name="Light Grid Accent 5" w:uiPriority="62"/>
+    <w:lsdException w:name="Medium Shading 1 Accent 5" w:uiPriority="63"/>
+    <w:lsdException w:name="Medium Shading 2 Accent 5" w:uiPriority="64"/>
+    <w:lsdException w:name="Medium List 1 Accent 5" w:uiPriority="65"/>
+    <w:lsdException w:name="Medium List 2 Accent 5" w:uiPriority="66"/>
+    <w:lsdException w:name="Medium Grid 1 Accent 5" w:uiPriority="67"/>
+    <w:lsdException w:name="Medium Grid 2 Accent 5" w:uiPriority="68"/>
+    <w:lsdException w:name="Medium Grid 3 Accent 5" w:uiPriority="69"/>
+    <w:lsdException w:name="Dark List Accent 5" w:uiPriority="70"/>
+    <w:lsdException w:name="Colorful Shading Accent 5" w:uiPriority="71"/>
+    <w:lsdException w:name="Colorful List Accent 5" w:uiPriority="72"/>
+    <w:lsdException w:name="Colorful Grid Accent 5" w:uiPriority="73"/>
+    <w:lsdException w:name="Light Shading Accent 6" w:uiPriority="60"/>
+    <w:lsdException w:name="Light List Accent 6" w:uiPriority="61"/>
+    <w:lsdException w:name="Light Grid Accent 6" w:uiPriority="62"/>
+    <w:lsdException w:name="Medium Shading 1 Accent 6" w:uiPriority="63"/>
+    <w:lsdException w:name="Medium Shading 2 Accent 6" w:uiPriority="64"/>
+    <w:lsdException w:name="Medium List 1 Accent 6" w:uiPriority="65"/>
+    <w:lsdException w:name="Medium List 2 Accent 6" w:uiPriority="66"/>
+    <w:lsdException w:name="Medium Grid 1 Accent 6" w:uiPriority="67"/>
+    <w:lsdException w:name="Medium Grid 2 Accent 6" w:uiPriority="68"/>
+    <w:lsdException w:name="Medium Grid 3 Accent 6" w:uiPriority="69"/>
+    <w:lsdException w:name="Dark List Accent 6" w:uiPriority="70"/>
+    <w:lsdException w:name="Colorful Shading Accent 6" w:uiPriority="71"/>
+    <w:lsdException w:name="Colorful List Accent 6" w:uiPriority="72"/>
+    <w:lsdException w:name="Colorful Grid Accent 6" w:uiPriority="73"/>
+    <w:lsdException w:name="Subtle Emphasis" w:uiPriority="19" w:qFormat="1"/>
+    <w:lsdException w:name="Intense Emphasis" w:uiPriority="21" w:qFormat="1"/>
+    <w:lsdException w:name="Subtle Reference" w:uiPriority="31" w:qFormat="1"/>
+    <w:lsdException w:name="Intense Reference" w:uiPriority="32" w:qFormat="1"/>
+    <w:lsdException w:name="Book Title" w:uiPriority="33" w:qFormat="1"/>
+    <w:lsdException w:name="Bibliography" w:semiHidden="1" w:uiPriority="37" w:unhideWhenUsed="1"/>
+    <w:lsdException w:name="TOC Heading" w:semiHidden="1" w:uiPriority="39" w:unhideWhenUsed="1" w:qFormat="1"/>
+    <w:lsdException w:name="Plain Table 1" w:uiPriority="41"/>
+    <w:lsdException w:name="Plain Table 2" w:uiPriority="42"/>
+    <w:lsdException w:name="Plain Table 3" w:uiPriority="43"/>
+    <w:lsdException w:name="Plain Table 4" w:uiPriority="44"/>
+    <w:lsdException w:name="Plain Table 5" w:uiPriority="45"/>
+    <w:lsdException w:name="Grid Table Light" w:uiPriority="40"/>
+    <w:lsdException w:name="Grid Table 1 Light" w:uiPriority="46"/>
+    <w:lsdException w:name="Grid Table 2" w:uiPriority="47"/>
+    <w:lsdException w:name="Grid Table 3" w:uiPriority="48"/>
+    <w:lsdException w:name="Grid Table 4" w:uiPriority="49"/>
+    <w:lsdException w:name="Grid Table 5 Dark" w:uiPriority="50"/>
+    <w:lsdException w:name="Grid Table 6 Colorful" w:uiPriority="51"/>
+    <w:lsdException w:name="Grid Table 7 Colorful" w:uiPriority="52"/>
+    <w:lsdException w:name="Grid Table 1 Light Accent 1" w:uiPriority="46"/>
+    <w:lsdException w:name="Grid Table 2 Accent 1" w:uiPriority="47"/>
+    <w:lsdException w:name="Grid Table 3 Accent 1" w:uiPriority="48"/>
+    <w:lsdException w:name="Grid Table 4 Accent 1" w:uiPriority="49"/>
+    <w:lsdException w:name="Grid Table 5 Dark Accent 1" w:uiPriority="50"/>
+    <w:lsdException w:name="Grid Table 6 Colorful Accent 1" w:uiPriority="51"/>
+    <w:lsdException w:name="Grid Table 7 Colorful Accent 1" w:uiPriority="52"/>
+    <w:lsdException w:name="Grid Table 1 Light Accent 2" w:uiPriority="46"/>
+    <w:lsdException w:name="Grid Table 2 Accent 2" w:uiPriority="47"/>
+    <w:lsdException w:name="Grid Table 3 Accent 2" w:uiPriority="48"/>
+    <w:lsdException w:name="Grid Table 4 Accent 2" w:uiPriority="49"/>
+    <w:lsdException w:name="Grid Table 5 Dark Accent 2" w:uiPriority="50"/>
+    <w:lsdException w:name="Grid Table 6 Colorful Accent 2" w:uiPriority="51"/>
+    <w:lsdException w:name="Grid Table 7 Colorful Accent 2" w:uiPriority="52"/>
+    <w:lsdException w:name="Grid Table 1 Light Accent 3" w:uiPriority="46"/>
+    <w:lsdException w:name="Grid Table 2 Accent 3" w:uiPriority="47"/>
+    <w:lsdException w:name="Grid Table 3 Accent 3" w:uiPriority="48"/>
+    <w:lsdException w:name="Grid Table 4 Accent 3" w:uiPriority="49"/>
+    <w:lsdException w:name="Grid Table 5 Dark Accent 3" w:uiPriority="50"/>
+    <w:lsdException w:name="Grid Table 6 Colorful Accent 3" w:uiPriority="51"/>
+    <w:lsdException w:name="Grid Table 7 Colorful Accent 3" w:uiPriority="52"/>
+    <w:lsdException w:name="Grid Table 1 Light Accent 4" w:uiPriority="46"/>
+    <w:lsdException w:name="Grid Table 2 Accent 4" w:uiPriority="47"/>
+    <w:lsdException w:name="Grid Table 3 Accent 4" w:uiPriority="48"/>
+    <w:lsdException w:name="Grid Table 4 Accent 4" w:uiPriority="49"/>
+    <w:lsdException w:name="Grid Table 5 Dark Accent 4" w:uiPriority="50"/>
+    <w:lsdException w:name="Grid Table 6 Colorful Accent 4" w:uiPriority="51"/>
+    <w:lsdException w:name="Grid Table 7 Colorful Accent 4" w:uiPriority="52"/>
+    <w:lsdException w:name="Grid Table 1 Light Accent 5" w:uiPriority="46"/>
+    <w:lsdException w:name="Grid Table 2 Accent 5" w:uiPriority="47"/>
+    <w:lsdException w:name="Grid Table 3 Accent 5" w:uiPriority="48"/>
+    <w:lsdException w:name="Grid Table 4 Accent 5" w:uiPriority="49"/>
+    <w:lsdException w:name="Grid Table 5 Dark Accent 5" w:uiPriority="50"/>
+    <w:lsdException w:name="Grid Table 6 Colorful Accent 5" w:uiPriority="51"/>
+    <w:lsdException w:name="Grid Table 7 Colorful Accent 5" w:uiPriority="52"/>
+    <w:lsdException w:name="Grid Table 1 Light Accent 6" w:uiPriority="46"/>
+    <w:lsdException w:name="Grid Table 2 Accent 6" w:uiPriority="47"/>
+    <w:lsdException w:name="Grid Table 3 Accent 6" w:uiPriority="48"/>
+    <w:lsdException w:name="Grid Table 4 Accent 6" w:uiPriority="49"/>
+    <w:lsdException w:name="Grid Table 5 Dark Accent 6" w:uiPriority="50"/>
+    <w:lsdException w:name="Grid Table 6 Colorful Accent 6" w:uiPriority="51"/>
+    <w:lsdException w:name="Grid Table 7 Colorful Accent 6" w:uiPriority="52"/>
+    <w:lsdException w:name="List Table 1 Light" w:uiPriority="46"/>
+    <w:lsdException w:name="List Table 2" w:uiPriority="47"/>
+    <w:lsdException w:name="List Table 3" w:uiPriority="48"/>
+    <w:lsdException w:name="List Table 4" w:uiPriority="49"/>
+    <w:lsdException w:name="List Table 5 Dark" w:uiPriority="50"/>
+    <w:lsdException w:name="List Table 6 Colorful" w:uiPriority="51"/>
+    <w:lsdException w:name="List Table 7 Colorful" w:uiPriority="52"/>
+    <w:lsdException w:name="List Table 1 Light Accent 1" w:uiPriority="46"/>
+    <w:lsdException w:name="List Table 2 Accent 1" w:uiPriority="47"/>
+    <w:lsdException w:name="List Table 3 Accent 1" w:uiPriority="48"/>
+    <w:lsdException w:name="List Table 4 Accent 1" w:uiPriority="49"/>
+    <w:lsdException w:name="List Table 5 Dark Accent 1" w:uiPriority="50"/>
+    <w:lsdException w:name="List Table 6 Colorful Accent 1" w:uiPriority="51"/>
+    <w:lsdException w:name="List Table 7 Colorful Accent 1" w:uiPriority="52"/>
+    <w:lsdException w:name="List Table 1 Light Accent 2" w:uiPriority="46"/>
+    <w:lsdException w:name="List Table 2 Accent 2" w:uiPriority="47"/>
+    <w:lsdException w:name="List Table 3 Accent 2" w:uiPriority="48"/>
+    <w:lsdException w:name="List Table 4 Accent 2" w:uiPriority="49"/>
+    <w:lsdException w:name="List Table 5 Dark Accent 2" w:uiPriority="50"/>
+    <w:lsdException w:name="List Table 6 Colorful Accent 2" w:uiPriority="51"/>
+    <w:lsdException w:name="List Table 7 Colorful Accent 2" w:uiPriority="52"/>
+    <w:lsdException w:name="List Table 1 Light Accent 3" w:uiPriority="46"/>
+    <w:lsdException w:name="List Table 2 Accent 3" w:uiPriority="47"/>
+    <w:lsdException w:name="List Table 3 Accent 3" w:uiPriority="48"/>
+    <w:lsdException w:name="List Table 4 Accent 3" w:uiPriority="49"/>
+    <w:lsdException w:name="List Table 5 Dark Accent 3" w:uiPriority="50"/>
+    <w:lsdException w:name="List Table 6 Colorful Accent 3" w:uiPriority="51"/>
+    <w:lsdException w:name="List Table 7 Colorful Accent 3" w:uiPriority="52"/>
+    <w:lsdException w:name="List Table 1 Light Accent 4" w:uiPriority="46"/>
+    <w:lsdException w:name="List Table 2 Accent 4" w:uiPriority="47"/>
+    <w:lsdException w:name="List Table 3 Accent 4" w:uiPriority="48"/>
+    <w:lsdException w:name="List Table 4 Accent 4" w:uiPriority="49"/>
+    <w:lsdException w:name="List Table 5 Dark Accent 4" w:uiPriority="50"/>
+    <w:lsdException w:name="List Table 6 Colorful Accent 4" w:uiPriority="51"/>
+    <w:lsdException w:name="List Table 7 Colorful Accent 4" w:uiPriority="52"/>
+    <w:lsdException w:name="List Table 1 Light Accent 5" w:uiPriority="46"/>
+    <w:lsdException w:name="List Table 2 Accent 5" w:uiPriority="47"/>
+    <w:lsdException w:name="List Table 3 Accent 5" w:uiPriority="48"/>
+    <w:lsdException w:name="List Table 4 Accent 5" w:uiPriority="49"/>
+    <w:lsdException w:name="List Table 5 Dark Accent 5" w:uiPriority="50"/>
+    <w:lsdException w:name="List Table 6 Colorful Accent 5" w:uiPriority="51"/>
+    <w:lsdException w:name="List Table 7 Colorful Accent 5" w:uiPriority="52"/>
+    <w:lsdException w:name="List Table 1 Light Accent 6" w:uiPriority="46"/>
+    <w:lsdException w:name="List Table 2 Accent 6" w:uiPriority="47"/>
+    <w:lsdException w:name="List Table 3 Accent 6" w:uiPriority="48"/>
+    <w:lsdException w:name="List Table 4 Accent 6" w:uiPriority="49"/>
+    <w:lsdException w:name="List Table 5 Dark Accent 6" w:uiPriority="50"/>
+    <w:lsdException w:name="List Table 6 Colorful Accent 6" w:uiPriority="51"/>
+    <w:lsdException w:name="List Table 7 Colorful Accent 6" w:uiPriority="52"/>
   </w:latentStyles>
   <w:style w:type="paragraph" w:default="1" w:styleId="Normal">
     <w:name w:val="Normal"/>
@@ -9956,7 +9722,7 @@
   <a:extraClrSchemeLst/>
   <a:extLst>
     <a:ext uri="{05A4C25C-085E-4340-85A3-A5531E510DB2}">
-      <thm15:themeFamily xmlns:thm15="http://schemas.microsoft.com/office/thememl/2012/main" xmlns="" name="Office Theme" id="{62F939B6-93AF-4DB8-9C6B-D6C7DFDC589F}" vid="{4A3C46E8-61CC-4603-A589-7422A47A8E4A}"/>
+      <thm15:themeFamily xmlns:thm15="http://schemas.microsoft.com/office/thememl/2012/main" name="Office Theme" id="{62F939B6-93AF-4DB8-9C6B-D6C7DFDC589F}" vid="{4A3C46E8-61CC-4603-A589-7422A47A8E4A}"/>
     </a:ext>
   </a:extLst>
 </a:theme>
@@ -9967,7 +9733,7 @@
 </file>
 
 <file path=customXml/itemProps1.xml><?xml version="1.0" encoding="utf-8"?>
-<ds:datastoreItem xmlns:ds="http://schemas.openxmlformats.org/officeDocument/2006/customXml" ds:itemID="{B9A7D719-C0DE-466B-8B31-7076C6AFAD17}">
+<ds:datastoreItem xmlns:ds="http://schemas.openxmlformats.org/officeDocument/2006/customXml" ds:itemID="{2F38C904-0EFA-4F2D-88BC-A7074F8A7B7C}">
   <ds:schemaRefs>
     <ds:schemaRef ds:uri="http://schemas.openxmlformats.org/officeDocument/2006/bibliography"/>
   </ds:schemaRefs>

</xml_diff>

<commit_message>
The design session 145 -> the database connection parameters history has been simplified as planned for the Release 2.3
</commit_message>
<xml_diff>
--- a/apricot-docs/Apricot DB User Guide.docx
+++ b/apricot-docs/Apricot DB User Guide.docx
@@ -12,9 +12,7 @@
         </w:rPr>
       </w:pPr>
       <w:bookmarkStart w:id="0" w:name="_Hlk2019594"/>
-      <w:bookmarkStart w:id="1" w:name="_GoBack"/>
       <w:bookmarkEnd w:id="0"/>
-      <w:bookmarkEnd w:id="1"/>
     </w:p>
     <w:p>
       <w:pPr>
@@ -2771,135 +2769,173 @@
       <w:pPr>
         <w:pStyle w:val="Heading1"/>
       </w:pPr>
-      <w:bookmarkStart w:id="2" w:name="_Toc44103919"/>
+      <w:bookmarkStart w:id="1" w:name="_Toc44103919"/>
       <w:r>
         <w:t>Preface</w:t>
       </w:r>
+      <w:bookmarkEnd w:id="1"/>
+    </w:p>
+    <w:p>
+      <w:r>
+        <w:t>“Apricot DB” is a simple but powerful tool for working with the database structures. Based on Entity Relationship paradigm, “Apricot DB” allows to perform efficient</w:t>
+      </w:r>
+      <w:r>
+        <w:t xml:space="preserve"> </w:t>
+      </w:r>
+      <w:r>
+        <w:t>design, analysis</w:t>
+      </w:r>
+      <w:r>
+        <w:t>, scripting</w:t>
+      </w:r>
+      <w:r>
+        <w:t xml:space="preserve"> and </w:t>
+      </w:r>
+      <w:r>
+        <w:t>documenting</w:t>
+      </w:r>
+      <w:r>
+        <w:t xml:space="preserve"> of the relational database</w:t>
+      </w:r>
+      <w:r>
+        <w:t xml:space="preserve"> structures</w:t>
+      </w:r>
+      <w:r>
+        <w:t>.</w:t>
+      </w:r>
+    </w:p>
+    <w:p>
+      <w:r>
+        <w:t xml:space="preserve">“Apricot DB” has been developed for analysts, database designers, developers, testers and any other roles of IT projects, who </w:t>
+      </w:r>
+      <w:r>
+        <w:t>have</w:t>
+      </w:r>
+      <w:r>
+        <w:t xml:space="preserve"> </w:t>
+      </w:r>
+      <w:r>
+        <w:t>to understand fluently the existing entity/relationship structures and produce the new ones.</w:t>
+      </w:r>
+      <w:r>
+        <w:t xml:space="preserve"> The modern database can include hundreds and thousands</w:t>
+      </w:r>
+      <w:r>
+        <w:t xml:space="preserve"> of</w:t>
+      </w:r>
+      <w:r>
+        <w:t xml:space="preserve"> tables</w:t>
+      </w:r>
+      <w:r>
+        <w:t xml:space="preserve"> and relationships between them. Very often the structure</w:t>
+      </w:r>
+      <w:r>
+        <w:t xml:space="preserve"> </w:t>
+      </w:r>
+      <w:r>
+        <w:t xml:space="preserve">of the database </w:t>
+      </w:r>
+      <w:r>
+        <w:t>need</w:t>
+      </w:r>
+      <w:r>
+        <w:t>s</w:t>
+      </w:r>
+      <w:r>
+        <w:t xml:space="preserve"> to be analysed</w:t>
+      </w:r>
+      <w:r>
+        <w:t>, documented</w:t>
+      </w:r>
+      <w:r>
+        <w:t xml:space="preserve"> </w:t>
+      </w:r>
+      <w:r>
+        <w:t>and altered</w:t>
+      </w:r>
+      <w:r>
+        <w:t>.</w:t>
+      </w:r>
+    </w:p>
+    <w:p>
+      <w:r>
+        <w:t>The database structure is a set of tables, connected with each other by relationships (that mak</w:t>
+      </w:r>
+      <w:r>
+        <w:t>es</w:t>
+      </w:r>
+      <w:r>
+        <w:t xml:space="preserve"> the database “relational”). </w:t>
+      </w:r>
+      <w:r>
+        <w:t xml:space="preserve">The </w:t>
+      </w:r>
+      <w:r>
+        <w:t>“</w:t>
+      </w:r>
+      <w:r>
+        <w:t>t</w:t>
+      </w:r>
+      <w:r>
+        <w:t>ables</w:t>
+      </w:r>
+      <w:r>
+        <w:t xml:space="preserve">”and </w:t>
+      </w:r>
+      <w:r>
+        <w:t>“entities”</w:t>
+      </w:r>
+      <w:r>
+        <w:t xml:space="preserve"> terms are synonyms</w:t>
+      </w:r>
+      <w:r>
+        <w:t>.</w:t>
+      </w:r>
+      <w:r>
+        <w:t xml:space="preserve"> The </w:t>
+      </w:r>
+      <w:r>
+        <w:t xml:space="preserve">relatively simple idea of the </w:t>
+      </w:r>
+      <w:r>
+        <w:t>E</w:t>
+      </w:r>
+      <w:r>
+        <w:t>ntity</w:t>
+      </w:r>
+      <w:r>
+        <w:t xml:space="preserve"> R</w:t>
+      </w:r>
+      <w:r>
+        <w:t xml:space="preserve">elationship </w:t>
+      </w:r>
+      <w:r>
+        <w:t>D</w:t>
+      </w:r>
+      <w:r>
+        <w:t xml:space="preserve">iagram </w:t>
+      </w:r>
+      <w:r>
+        <w:t>lies in the background of the</w:t>
+      </w:r>
+      <w:r>
+        <w:t xml:space="preserve"> graphical representation of the database structure.</w:t>
+      </w:r>
+    </w:p>
+    <w:p>
+      <w:r>
+        <w:t>A list of</w:t>
+      </w:r>
+      <w:r>
+        <w:t xml:space="preserve"> the</w:t>
+      </w:r>
+      <w:r>
+        <w:t xml:space="preserve"> e</w:t>
+      </w:r>
+      <w:bookmarkStart w:id="2" w:name="_GoBack"/>
       <w:bookmarkEnd w:id="2"/>
-    </w:p>
-    <w:p>
-      <w:r>
-        <w:t>“Apricot DB” is a simple but powerful tool for working with the database structures. Based on Entity Relationship paradigm, “Apricot DB” allows to perform efficient</w:t>
-      </w:r>
-      <w:r>
-        <w:t xml:space="preserve"> </w:t>
-      </w:r>
-      <w:r>
-        <w:t>design, analysis</w:t>
-      </w:r>
-      <w:r>
-        <w:t>, scripting</w:t>
-      </w:r>
-      <w:r>
-        <w:t xml:space="preserve"> and </w:t>
-      </w:r>
-      <w:r>
-        <w:t>documenting</w:t>
-      </w:r>
-      <w:r>
-        <w:t xml:space="preserve"> of the relational database</w:t>
-      </w:r>
-      <w:r>
-        <w:t xml:space="preserve"> structures</w:t>
-      </w:r>
-      <w:r>
-        <w:t>.</w:t>
-      </w:r>
-    </w:p>
-    <w:p>
-      <w:r>
-        <w:t xml:space="preserve">“Apricot DB” has been developed for analysts, database designers, developers, testers and any other roles of IT projects, who </w:t>
-      </w:r>
-      <w:r>
-        <w:t>have</w:t>
-      </w:r>
-      <w:r>
-        <w:t xml:space="preserve"> </w:t>
-      </w:r>
-      <w:r>
-        <w:t xml:space="preserve">to understand </w:t>
-      </w:r>
-      <w:r>
-        <w:t xml:space="preserve">fluently </w:t>
-      </w:r>
-      <w:r>
-        <w:t xml:space="preserve">the existing </w:t>
-      </w:r>
-      <w:r>
-        <w:t xml:space="preserve">entity/relationship </w:t>
-      </w:r>
-      <w:r>
-        <w:t>structures and produce the new ones.</w:t>
-      </w:r>
-      <w:r>
-        <w:t xml:space="preserve"> The modern database can include hundreds and thousands</w:t>
-      </w:r>
-      <w:r>
-        <w:t xml:space="preserve"> of</w:t>
-      </w:r>
-      <w:r>
-        <w:t xml:space="preserve"> tables</w:t>
-      </w:r>
-      <w:r>
-        <w:t>, which need to be observed and analysed with all their constraints and inter- relationships.</w:t>
-      </w:r>
-    </w:p>
-    <w:p>
-      <w:r>
-        <w:t>The database structure is a set of tables, connected with each other by relationships (that mak</w:t>
-      </w:r>
-      <w:r>
-        <w:t>es</w:t>
-      </w:r>
-      <w:r>
-        <w:t xml:space="preserve"> the database “relational”). </w:t>
-      </w:r>
-      <w:r>
-        <w:t>The t</w:t>
-      </w:r>
-      <w:r>
-        <w:t>ables also can be called “entities”.</w:t>
-      </w:r>
-      <w:r>
-        <w:t xml:space="preserve"> The </w:t>
-      </w:r>
-      <w:r>
-        <w:t xml:space="preserve">relatively simple idea of the </w:t>
-      </w:r>
-      <w:r>
-        <w:t>E</w:t>
-      </w:r>
-      <w:r>
-        <w:t>ntity</w:t>
-      </w:r>
-      <w:r>
-        <w:t xml:space="preserve"> R</w:t>
-      </w:r>
-      <w:r>
-        <w:t xml:space="preserve">elationship </w:t>
-      </w:r>
-      <w:r>
-        <w:t>D</w:t>
-      </w:r>
-      <w:r>
-        <w:t xml:space="preserve">iagram </w:t>
-      </w:r>
-      <w:r>
-        <w:t>lies in the background of the</w:t>
-      </w:r>
-      <w:r>
-        <w:t xml:space="preserve"> graphical representation of the database structure.</w:t>
-      </w:r>
-    </w:p>
-    <w:p>
-      <w:r>
-        <w:t>A list of</w:t>
-      </w:r>
-      <w:r>
-        <w:t xml:space="preserve"> the</w:t>
-      </w:r>
-      <w:r>
-        <w:t xml:space="preserve"> essential functions of “Apricot DB” includes the following</w:t>
+      <w:r>
+        <w:t>ssential functions of “Apricot DB” includes the following</w:t>
       </w:r>
       <w:r>
         <w:t xml:space="preserve"> ones</w:t>
@@ -3100,13 +3136,37 @@
     </w:p>
     <w:p>
       <w:r>
-        <w:t>“Apricot DB” covers only standard objects which are common for all relational databases</w:t>
+        <w:t xml:space="preserve">“Apricot DB” covers only </w:t>
+      </w:r>
+      <w:r>
+        <w:t xml:space="preserve">the </w:t>
+      </w:r>
+      <w:r>
+        <w:t>standard objects which are common for all relational databases</w:t>
       </w:r>
       <w:r>
         <w:t>,</w:t>
       </w:r>
       <w:r>
-        <w:t xml:space="preserve"> including: tables and relationships between them; constraints.</w:t>
+        <w:t xml:space="preserve"> including: tables</w:t>
+      </w:r>
+      <w:r>
+        <w:t>;</w:t>
+      </w:r>
+      <w:r>
+        <w:t xml:space="preserve"> relationships between </w:t>
+      </w:r>
+      <w:r>
+        <w:t>tables;</w:t>
+      </w:r>
+      <w:r>
+        <w:t xml:space="preserve"> </w:t>
+      </w:r>
+      <w:r>
+        <w:t xml:space="preserve">indexes (unique and non-unique); unique </w:t>
+      </w:r>
+      <w:r>
+        <w:t>constraints.</w:t>
       </w:r>
     </w:p>
     <w:p>
@@ -3129,61 +3189,64 @@
         <w:t xml:space="preserve">such </w:t>
       </w:r>
       <w:r>
-        <w:t>as stored procedures and functions; triggers. The current version of the application does not support database views.</w:t>
+        <w:t>as stored procedures</w:t>
+      </w:r>
+      <w:r>
+        <w:t>,</w:t>
+      </w:r>
+      <w:r>
+        <w:t xml:space="preserve"> functions</w:t>
+      </w:r>
+      <w:r>
+        <w:t xml:space="preserve"> and</w:t>
+      </w:r>
+      <w:r>
+        <w:t xml:space="preserve"> triggers. The current version of the application does not support </w:t>
+      </w:r>
+      <w:r>
+        <w:t xml:space="preserve">the </w:t>
+      </w:r>
+      <w:r>
+        <w:t>database views.</w:t>
+      </w:r>
+    </w:p>
+    <w:p>
+      <w:pPr>
+        <w:rPr>
+          <w:rFonts w:asciiTheme="majorHAnsi" w:eastAsiaTheme="majorEastAsia" w:hAnsiTheme="majorHAnsi" w:cstheme="majorBidi"/>
+          <w:color w:val="2F5496" w:themeColor="accent1" w:themeShade="BF"/>
+          <w:sz w:val="32"/>
+          <w:szCs w:val="32"/>
+        </w:rPr>
+      </w:pPr>
+      <w:r>
+        <w:br w:type="page"/>
       </w:r>
     </w:p>
     <w:p>
       <w:pPr>
         <w:pStyle w:val="Heading1"/>
       </w:pPr>
-      <w:bookmarkStart w:id="4" w:name="_Toc44103921"/>
-      <w:r>
-        <w:t>Introduction</w:t>
-      </w:r>
-      <w:bookmarkEnd w:id="4"/>
-    </w:p>
-    <w:p>
-      <w:r>
-        <w:t>The “Apricot DB” application is similar to the “classic” IDE</w:t>
-      </w:r>
-      <w:r>
-        <w:t>’</w:t>
-      </w:r>
-      <w:r>
-        <w:t>s like Eclipse</w:t>
-      </w:r>
-      <w:r>
-        <w:t xml:space="preserve"> or</w:t>
-      </w:r>
-      <w:r>
-        <w:t xml:space="preserve"> NetBeans. The top element of the interface is the Project. There might be any number of </w:t>
-      </w:r>
-      <w:r>
-        <w:t xml:space="preserve">the </w:t>
-      </w:r>
-      <w:r>
-        <w:t>Projects created</w:t>
-      </w:r>
-      <w:r>
-        <w:t>, stored</w:t>
-      </w:r>
-      <w:r>
-        <w:t xml:space="preserve"> and maintained in “Apricot DB”, but </w:t>
-      </w:r>
-      <w:r>
-        <w:t>only one Project can be open</w:t>
-      </w:r>
-      <w:r>
-        <w:t>ed</w:t>
-      </w:r>
-      <w:r>
-        <w:t xml:space="preserve"> at any </w:t>
-      </w:r>
-      <w:r>
-        <w:t xml:space="preserve">particular </w:t>
-      </w:r>
-      <w:r>
-        <w:t>moment of time.</w:t>
+      <w:r>
+        <w:lastRenderedPageBreak/>
+        <w:t>The user interface</w:t>
+      </w:r>
+    </w:p>
+    <w:p>
+      <w:r>
+        <w:t xml:space="preserve">The </w:t>
+      </w:r>
+      <w:r>
+        <w:t xml:space="preserve">main screen of </w:t>
+      </w:r>
+      <w:r>
+        <w:t xml:space="preserve">“Apricot DB” </w:t>
+      </w:r>
+      <w:r>
+        <w:t>contains several areas, which allow efficiently to access and manipulate with the information of the application</w:t>
+      </w:r>
+      <w:r>
+        <w:t>.</w:t>
       </w:r>
     </w:p>
     <w:p>
@@ -3192,7 +3255,6 @@
           <w:noProof/>
           <w:lang w:eastAsia="en-ZA"/>
         </w:rPr>
-        <w:lastRenderedPageBreak/>
         <w:drawing>
           <wp:inline distT="0" distB="0" distL="0" distR="0" wp14:anchorId="3316B303" wp14:editId="0DF79108">
             <wp:extent cx="5731510" cy="3083136"/>
@@ -3296,14 +3358,32 @@
       <w:pPr>
         <w:pStyle w:val="Heading1"/>
       </w:pPr>
-      <w:bookmarkStart w:id="5" w:name="_Toc44103922"/>
+      <w:bookmarkStart w:id="4" w:name="_Toc44103922"/>
       <w:r>
         <w:t xml:space="preserve">The </w:t>
       </w:r>
       <w:r>
-        <w:t>Project/Snapshot/View concept</w:t>
-      </w:r>
-      <w:bookmarkEnd w:id="5"/>
+        <w:t>Project</w:t>
+      </w:r>
+      <w:r>
+        <w:t xml:space="preserve">s, </w:t>
+      </w:r>
+      <w:r>
+        <w:t>Snapshot</w:t>
+      </w:r>
+      <w:r>
+        <w:t xml:space="preserve">s and </w:t>
+      </w:r>
+      <w:r>
+        <w:t>View</w:t>
+      </w:r>
+      <w:r>
+        <w:t>s</w:t>
+      </w:r>
+      <w:r>
+        <w:t xml:space="preserve"> concept</w:t>
+      </w:r>
+      <w:bookmarkEnd w:id="4"/>
     </w:p>
     <w:p>
       <w:r>
@@ -3413,7 +3493,7 @@
                     <a:blip r:embed="rId10">
                       <a:extLst>
                         <a:ext uri="{96DAC541-7B7A-43D3-8B79-37D633B846F1}">
-                          <asvg:svgBlip xmlns="" xmlns:cx2="http://schemas.microsoft.com/office/drawing/2015/10/21/chartex" xmlns:cx3="http://schemas.microsoft.com/office/drawing/2016/5/9/chartex" xmlns:cx4="http://schemas.microsoft.com/office/drawing/2016/5/10/chartex" xmlns:cx5="http://schemas.microsoft.com/office/drawing/2016/5/11/chartex" xmlns:cx6="http://schemas.microsoft.com/office/drawing/2016/5/12/chartex" xmlns:cx7="http://schemas.microsoft.com/office/drawing/2016/5/13/chartex" xmlns:cx8="http://schemas.microsoft.com/office/drawing/2016/5/14/chartex" xmlns:aink="http://schemas.microsoft.com/office/drawing/2016/ink" xmlns:am3d="http://schemas.microsoft.com/office/drawing/2017/model3d" xmlns:o="urn:schemas-microsoft-com:office:office" xmlns:v="urn:schemas-microsoft-com:vml" xmlns:w10="urn:schemas-microsoft-com:office:word" xmlns:w="http://schemas.openxmlformats.org/wordprocessingml/2006/main" xmlns:w16cid="http://schemas.microsoft.com/office/word/2016/wordml/cid" xmlns:asvg="http://schemas.microsoft.com/office/drawing/2016/SVG/main" r:embed="rId12"/>
+                          <asvg:svgBlip xmlns:asvg="http://schemas.microsoft.com/office/drawing/2016/SVG/main" xmlns:w16cid="http://schemas.microsoft.com/office/word/2016/wordml/cid" xmlns:w="http://schemas.openxmlformats.org/wordprocessingml/2006/main" xmlns:w10="urn:schemas-microsoft-com:office:word" xmlns:v="urn:schemas-microsoft-com:vml" xmlns:o="urn:schemas-microsoft-com:office:office" xmlns:am3d="http://schemas.microsoft.com/office/drawing/2017/model3d" xmlns:aink="http://schemas.microsoft.com/office/drawing/2016/ink" xmlns:cx8="http://schemas.microsoft.com/office/drawing/2016/5/14/chartex" xmlns:cx7="http://schemas.microsoft.com/office/drawing/2016/5/13/chartex" xmlns:cx6="http://schemas.microsoft.com/office/drawing/2016/5/12/chartex" xmlns:cx5="http://schemas.microsoft.com/office/drawing/2016/5/11/chartex" xmlns:cx4="http://schemas.microsoft.com/office/drawing/2016/5/10/chartex" xmlns:cx3="http://schemas.microsoft.com/office/drawing/2016/5/9/chartex" xmlns:cx2="http://schemas.microsoft.com/office/drawing/2015/10/21/chartex" xmlns="" r:embed="rId12"/>
                         </a:ext>
                       </a:extLst>
                     </a:blip>
@@ -3485,11 +3565,11 @@
       <w:pPr>
         <w:pStyle w:val="Heading1"/>
       </w:pPr>
-      <w:bookmarkStart w:id="6" w:name="_Toc44103923"/>
+      <w:bookmarkStart w:id="5" w:name="_Toc44103923"/>
       <w:r>
         <w:t>The Snapshot</w:t>
       </w:r>
-      <w:bookmarkEnd w:id="6"/>
+      <w:bookmarkEnd w:id="5"/>
     </w:p>
     <w:p>
       <w:r>
@@ -3620,11 +3700,11 @@
       <w:pPr>
         <w:pStyle w:val="Heading1"/>
       </w:pPr>
-      <w:bookmarkStart w:id="7" w:name="_Toc44103924"/>
+      <w:bookmarkStart w:id="6" w:name="_Toc44103924"/>
       <w:r>
         <w:t>The View</w:t>
       </w:r>
-      <w:bookmarkEnd w:id="7"/>
+      <w:bookmarkEnd w:id="6"/>
     </w:p>
     <w:p>
       <w:r>
@@ -3711,12 +3791,12 @@
       <w:pPr>
         <w:pStyle w:val="Heading1"/>
       </w:pPr>
-      <w:bookmarkStart w:id="8" w:name="_Toc44103925"/>
+      <w:bookmarkStart w:id="7" w:name="_Toc44103925"/>
       <w:r>
         <w:lastRenderedPageBreak/>
         <w:t>Physical or Logical</w:t>
       </w:r>
-      <w:bookmarkEnd w:id="8"/>
+      <w:bookmarkEnd w:id="7"/>
     </w:p>
     <w:p>
       <w:r>
@@ -3866,11 +3946,11 @@
       <w:pPr>
         <w:pStyle w:val="Heading1"/>
       </w:pPr>
-      <w:bookmarkStart w:id="9" w:name="_Toc44103926"/>
+      <w:bookmarkStart w:id="8" w:name="_Toc44103926"/>
       <w:r>
         <w:t>Entities and Tables</w:t>
       </w:r>
-      <w:bookmarkEnd w:id="9"/>
+      <w:bookmarkEnd w:id="8"/>
     </w:p>
     <w:p>
       <w:r>
@@ -3934,11 +4014,11 @@
       <w:pPr>
         <w:pStyle w:val="Heading1"/>
       </w:pPr>
-      <w:bookmarkStart w:id="10" w:name="_Toc44103927"/>
+      <w:bookmarkStart w:id="9" w:name="_Toc44103927"/>
       <w:r>
         <w:t>How “Apricot DB” stores the Project Data</w:t>
       </w:r>
-      <w:bookmarkEnd w:id="10"/>
+      <w:bookmarkEnd w:id="9"/>
     </w:p>
     <w:p>
       <w:r>
@@ -3987,11 +4067,11 @@
       <w:pPr>
         <w:pStyle w:val="Heading1"/>
       </w:pPr>
-      <w:bookmarkStart w:id="11" w:name="_Toc44103928"/>
+      <w:bookmarkStart w:id="10" w:name="_Toc44103928"/>
       <w:r>
         <w:t>The Elements of the “Apricot DB”- main screen</w:t>
       </w:r>
-      <w:bookmarkEnd w:id="11"/>
+      <w:bookmarkEnd w:id="10"/>
     </w:p>
     <w:p>
       <w:r>
@@ -4238,7 +4318,7 @@
       <w:pPr>
         <w:pStyle w:val="Heading1"/>
       </w:pPr>
-      <w:bookmarkStart w:id="12" w:name="_Toc44103929"/>
+      <w:bookmarkStart w:id="11" w:name="_Toc44103929"/>
       <w:r>
         <w:t>Function: c</w:t>
       </w:r>
@@ -4251,7 +4331,7 @@
       <w:r>
         <w:t>a new Project</w:t>
       </w:r>
-      <w:bookmarkEnd w:id="12"/>
+      <w:bookmarkEnd w:id="11"/>
     </w:p>
     <w:p>
       <w:r>
@@ -4494,7 +4574,7 @@
       <w:pPr>
         <w:pStyle w:val="Heading1"/>
       </w:pPr>
-      <w:bookmarkStart w:id="13" w:name="_Toc44103930"/>
+      <w:bookmarkStart w:id="12" w:name="_Toc44103930"/>
       <w:r>
         <w:t xml:space="preserve">The </w:t>
       </w:r>
@@ -4510,7 +4590,7 @@
       <w:r>
         <w:t xml:space="preserve"> Scenarios</w:t>
       </w:r>
-      <w:bookmarkEnd w:id="13"/>
+      <w:bookmarkEnd w:id="12"/>
     </w:p>
     <w:p>
       <w:r>
@@ -4559,11 +4639,11 @@
       <w:pPr>
         <w:pStyle w:val="Heading1"/>
       </w:pPr>
-      <w:bookmarkStart w:id="14" w:name="_Toc44103931"/>
+      <w:bookmarkStart w:id="13" w:name="_Toc44103931"/>
       <w:r>
         <w:t>The Reverse Engineering Process</w:t>
       </w:r>
-      <w:bookmarkEnd w:id="14"/>
+      <w:bookmarkEnd w:id="13"/>
     </w:p>
     <w:p>
       <w:r>
@@ -4938,7 +5018,7 @@
       <w:pPr>
         <w:pStyle w:val="Heading1"/>
       </w:pPr>
-      <w:bookmarkStart w:id="15" w:name="_Toc44103932"/>
+      <w:bookmarkStart w:id="14" w:name="_Toc44103932"/>
       <w:r>
         <w:t xml:space="preserve">The </w:t>
       </w:r>
@@ -4960,7 +5040,7 @@
       <w:r>
         <w:t xml:space="preserve"> “Apricot DB”</w:t>
       </w:r>
-      <w:bookmarkEnd w:id="15"/>
+      <w:bookmarkEnd w:id="14"/>
     </w:p>
     <w:p>
       <w:r>
@@ -5003,12 +5083,12 @@
       <w:pPr>
         <w:pStyle w:val="Heading2"/>
       </w:pPr>
-      <w:bookmarkStart w:id="16" w:name="_Toc44103933"/>
+      <w:bookmarkStart w:id="15" w:name="_Toc44103933"/>
       <w:r>
         <w:lastRenderedPageBreak/>
         <w:t>Entities and Relationships between them</w:t>
       </w:r>
-      <w:bookmarkEnd w:id="16"/>
+      <w:bookmarkEnd w:id="15"/>
     </w:p>
     <w:p>
       <w:r>
@@ -5210,11 +5290,11 @@
       <w:pPr>
         <w:pStyle w:val="Heading2"/>
       </w:pPr>
-      <w:bookmarkStart w:id="17" w:name="_Toc44103934"/>
+      <w:bookmarkStart w:id="16" w:name="_Toc44103934"/>
       <w:r>
         <w:t>The Identifying Relationship</w:t>
       </w:r>
-      <w:bookmarkEnd w:id="17"/>
+      <w:bookmarkEnd w:id="16"/>
     </w:p>
     <w:p>
       <w:r>
@@ -5272,12 +5352,12 @@
       <w:pPr>
         <w:pStyle w:val="Heading2"/>
       </w:pPr>
-      <w:bookmarkStart w:id="18" w:name="_Toc44103935"/>
+      <w:bookmarkStart w:id="17" w:name="_Toc44103935"/>
       <w:r>
         <w:lastRenderedPageBreak/>
         <w:t>The Non-Identifying Mandatory Relationship</w:t>
       </w:r>
-      <w:bookmarkEnd w:id="18"/>
+      <w:bookmarkEnd w:id="17"/>
     </w:p>
     <w:p>
       <w:r>
@@ -5332,11 +5412,11 @@
       <w:pPr>
         <w:pStyle w:val="Heading2"/>
       </w:pPr>
-      <w:bookmarkStart w:id="19" w:name="_Toc44103936"/>
+      <w:bookmarkStart w:id="18" w:name="_Toc44103936"/>
       <w:r>
         <w:t>The Not-Identifying Optional Relationship</w:t>
       </w:r>
-      <w:bookmarkEnd w:id="19"/>
+      <w:bookmarkEnd w:id="18"/>
     </w:p>
     <w:p>
       <w:r>
@@ -5407,11 +5487,11 @@
       <w:pPr>
         <w:pStyle w:val="Heading2"/>
       </w:pPr>
-      <w:bookmarkStart w:id="20" w:name="_Toc44103937"/>
+      <w:bookmarkStart w:id="19" w:name="_Toc44103937"/>
       <w:r>
         <w:t>The “Auto”- relationship</w:t>
       </w:r>
-      <w:bookmarkEnd w:id="20"/>
+      <w:bookmarkEnd w:id="19"/>
     </w:p>
     <w:p>
       <w:r>
@@ -5468,11 +5548,11 @@
       <w:pPr>
         <w:pStyle w:val="Heading1"/>
       </w:pPr>
-      <w:bookmarkStart w:id="21" w:name="_Toc44103938"/>
+      <w:bookmarkStart w:id="20" w:name="_Toc44103938"/>
       <w:r>
         <w:t>Resolving the “many-to-many” relationship</w:t>
       </w:r>
-      <w:bookmarkEnd w:id="21"/>
+      <w:bookmarkEnd w:id="20"/>
     </w:p>
     <w:p>
       <w:r>
@@ -5592,7 +5672,7 @@
       <w:pPr>
         <w:pStyle w:val="Heading1"/>
       </w:pPr>
-      <w:bookmarkStart w:id="22" w:name="_Toc44103939"/>
+      <w:bookmarkStart w:id="21" w:name="_Toc44103939"/>
       <w:r>
         <w:t xml:space="preserve">The </w:t>
       </w:r>
@@ -5602,7 +5682,7 @@
       <w:r>
         <w:t>notation</w:t>
       </w:r>
-      <w:bookmarkEnd w:id="22"/>
+      <w:bookmarkEnd w:id="21"/>
     </w:p>
     <w:p>
       <w:r>
@@ -5740,7 +5820,7 @@
       <w:pPr>
         <w:pStyle w:val="Heading1"/>
       </w:pPr>
-      <w:bookmarkStart w:id="23" w:name="_Toc44103940"/>
+      <w:bookmarkStart w:id="22" w:name="_Toc44103940"/>
       <w:r>
         <w:t xml:space="preserve">Working with </w:t>
       </w:r>
@@ -5750,7 +5830,7 @@
       <w:r>
         <w:t>Entities</w:t>
       </w:r>
-      <w:bookmarkEnd w:id="23"/>
+      <w:bookmarkEnd w:id="22"/>
     </w:p>
     <w:p>
       <w:r>
@@ -6049,7 +6129,7 @@
       <w:pPr>
         <w:pStyle w:val="Heading1"/>
       </w:pPr>
-      <w:bookmarkStart w:id="24" w:name="_Toc44103941"/>
+      <w:bookmarkStart w:id="23" w:name="_Toc44103941"/>
       <w:r>
         <w:t>The Default</w:t>
       </w:r>
@@ -6071,7 +6151,7 @@
       <w:r>
         <w:t xml:space="preserve"> Entity information</w:t>
       </w:r>
-      <w:bookmarkEnd w:id="24"/>
+      <w:bookmarkEnd w:id="23"/>
       <w:r>
         <w:t xml:space="preserve"> </w:t>
       </w:r>
@@ -6286,7 +6366,7 @@
       <w:pPr>
         <w:pStyle w:val="Heading1"/>
       </w:pPr>
-      <w:bookmarkStart w:id="25" w:name="_Toc44103942"/>
+      <w:bookmarkStart w:id="24" w:name="_Toc44103942"/>
       <w:r>
         <w:t xml:space="preserve">Working with </w:t>
       </w:r>
@@ -6296,7 +6376,7 @@
       <w:r>
         <w:t>Relationships</w:t>
       </w:r>
-      <w:bookmarkEnd w:id="25"/>
+      <w:bookmarkEnd w:id="24"/>
     </w:p>
     <w:p>
       <w:r>
@@ -6468,7 +6548,7 @@
       <w:pPr>
         <w:pStyle w:val="Heading1"/>
       </w:pPr>
-      <w:bookmarkStart w:id="26" w:name="_Toc44103943"/>
+      <w:bookmarkStart w:id="25" w:name="_Toc44103943"/>
       <w:r>
         <w:t xml:space="preserve">Working with </w:t>
       </w:r>
@@ -6478,7 +6558,7 @@
       <w:r>
         <w:t>Views</w:t>
       </w:r>
-      <w:bookmarkEnd w:id="26"/>
+      <w:bookmarkEnd w:id="25"/>
     </w:p>
     <w:p>
       <w:r>
@@ -6620,11 +6700,11 @@
       <w:pPr>
         <w:pStyle w:val="Heading1"/>
       </w:pPr>
-      <w:bookmarkStart w:id="27" w:name="_Toc44103944"/>
+      <w:bookmarkStart w:id="26" w:name="_Toc44103944"/>
       <w:r>
         <w:t>Working with the Snapshots</w:t>
       </w:r>
-      <w:bookmarkEnd w:id="27"/>
+      <w:bookmarkEnd w:id="26"/>
     </w:p>
     <w:p>
       <w:r>
@@ -6863,7 +6943,7 @@
       <w:pPr>
         <w:pStyle w:val="Heading1"/>
       </w:pPr>
-      <w:bookmarkStart w:id="28" w:name="_Toc44103945"/>
+      <w:bookmarkStart w:id="27" w:name="_Toc44103945"/>
       <w:r>
         <w:lastRenderedPageBreak/>
         <w:t xml:space="preserve">Working with </w:t>
@@ -6874,7 +6954,7 @@
       <w:r>
         <w:t>Projects</w:t>
       </w:r>
-      <w:bookmarkEnd w:id="28"/>
+      <w:bookmarkEnd w:id="27"/>
     </w:p>
     <w:p>
       <w:r>
@@ -6976,12 +7056,12 @@
       <w:pPr>
         <w:pStyle w:val="Heading1"/>
       </w:pPr>
-      <w:bookmarkStart w:id="29" w:name="_Toc44103946"/>
+      <w:bookmarkStart w:id="28" w:name="_Toc44103946"/>
       <w:r>
         <w:lastRenderedPageBreak/>
         <w:t>Editing the diagram content</w:t>
       </w:r>
-      <w:bookmarkEnd w:id="29"/>
+      <w:bookmarkEnd w:id="28"/>
     </w:p>
     <w:p>
       <w:r>
@@ -6997,11 +7077,11 @@
       <w:pPr>
         <w:pStyle w:val="Heading2"/>
       </w:pPr>
-      <w:bookmarkStart w:id="30" w:name="_Toc44103947"/>
+      <w:bookmarkStart w:id="29" w:name="_Toc44103947"/>
       <w:r>
         <w:t>Selecting and moving the elements of the diagram</w:t>
       </w:r>
-      <w:bookmarkEnd w:id="30"/>
+      <w:bookmarkEnd w:id="29"/>
     </w:p>
     <w:p>
       <w:r>
@@ -7077,11 +7157,11 @@
       <w:pPr>
         <w:pStyle w:val="Heading2"/>
       </w:pPr>
-      <w:bookmarkStart w:id="31" w:name="_Toc44103948"/>
+      <w:bookmarkStart w:id="30" w:name="_Toc44103948"/>
       <w:r>
         <w:t>How “Apricot” draws the relationships</w:t>
       </w:r>
-      <w:bookmarkEnd w:id="31"/>
+      <w:bookmarkEnd w:id="30"/>
     </w:p>
     <w:p>
       <w:r>
@@ -7298,11 +7378,11 @@
       <w:pPr>
         <w:pStyle w:val="Heading2"/>
       </w:pPr>
-      <w:bookmarkStart w:id="32" w:name="_Toc44103949"/>
+      <w:bookmarkStart w:id="31" w:name="_Toc44103949"/>
       <w:r>
         <w:t>The context menus</w:t>
       </w:r>
-      <w:bookmarkEnd w:id="32"/>
+      <w:bookmarkEnd w:id="31"/>
     </w:p>
     <w:p>
       <w:r>
@@ -7515,11 +7595,11 @@
       <w:pPr>
         <w:pStyle w:val="Heading2"/>
       </w:pPr>
-      <w:bookmarkStart w:id="33" w:name="_Toc44103950"/>
+      <w:bookmarkStart w:id="32" w:name="_Toc44103950"/>
       <w:r>
         <w:t>The automatic aligning of the diagram</w:t>
       </w:r>
-      <w:bookmarkEnd w:id="33"/>
+      <w:bookmarkEnd w:id="32"/>
     </w:p>
     <w:p>
       <w:r>
@@ -7579,11 +7659,11 @@
       <w:pPr>
         <w:pStyle w:val="Heading2"/>
       </w:pPr>
-      <w:bookmarkStart w:id="34" w:name="_Toc44103951"/>
+      <w:bookmarkStart w:id="33" w:name="_Toc44103951"/>
       <w:r>
         <w:t>The Save and Undo operations</w:t>
       </w:r>
-      <w:bookmarkEnd w:id="34"/>
+      <w:bookmarkEnd w:id="33"/>
     </w:p>
     <w:p>
       <w:r>
@@ -7648,11 +7728,11 @@
       <w:pPr>
         <w:pStyle w:val="Heading1"/>
       </w:pPr>
-      <w:bookmarkStart w:id="35" w:name="_Toc44103952"/>
+      <w:bookmarkStart w:id="34" w:name="_Toc44103952"/>
       <w:r>
         <w:t>The Blacklist</w:t>
       </w:r>
-      <w:bookmarkEnd w:id="35"/>
+      <w:bookmarkEnd w:id="34"/>
     </w:p>
     <w:p>
       <w:r>
@@ -7873,7 +7953,7 @@
       <w:pPr>
         <w:pStyle w:val="Heading1"/>
       </w:pPr>
-      <w:bookmarkStart w:id="36" w:name="_Toc44103953"/>
+      <w:bookmarkStart w:id="35" w:name="_Toc44103953"/>
       <w:r>
         <w:t xml:space="preserve">Generation of the </w:t>
       </w:r>
@@ -7883,7 +7963,7 @@
       <w:r>
         <w:t>Scripts</w:t>
       </w:r>
-      <w:bookmarkEnd w:id="36"/>
+      <w:bookmarkEnd w:id="35"/>
     </w:p>
     <w:p>
       <w:r>
@@ -8124,7 +8204,7 @@
       <w:pPr>
         <w:pStyle w:val="Heading1"/>
       </w:pPr>
-      <w:bookmarkStart w:id="37" w:name="_Toc44103954"/>
+      <w:bookmarkStart w:id="36" w:name="_Toc44103954"/>
       <w:r>
         <w:t>Retrieving the s</w:t>
       </w:r>
@@ -8137,7 +8217,7 @@
       <w:r>
         <w:t>in form of Excel table</w:t>
       </w:r>
-      <w:bookmarkEnd w:id="37"/>
+      <w:bookmarkEnd w:id="36"/>
     </w:p>
     <w:p>
       <w:r>
@@ -8379,7 +8459,7 @@
           <w:rPr>
             <w:noProof/>
           </w:rPr>
-          <w:t>1</w:t>
+          <w:t>4</w:t>
         </w:r>
         <w:r>
           <w:rPr>
@@ -9733,7 +9813,7 @@
 </file>
 
 <file path=customXml/itemProps1.xml><?xml version="1.0" encoding="utf-8"?>
-<ds:datastoreItem xmlns:ds="http://schemas.openxmlformats.org/officeDocument/2006/customXml" ds:itemID="{2F38C904-0EFA-4F2D-88BC-A7074F8A7B7C}">
+<ds:datastoreItem xmlns:ds="http://schemas.openxmlformats.org/officeDocument/2006/customXml" ds:itemID="{A3AD3455-4600-48BA-AA74-F7D3248E9778}">
   <ds:schemaRefs>
     <ds:schemaRef ds:uri="http://schemas.openxmlformats.org/officeDocument/2006/bibliography"/>
   </ds:schemaRefs>

</xml_diff>

<commit_message>
Release 2.3 documentation update (work in progress)
</commit_message>
<xml_diff>
--- a/apricot-docs/Apricot DB User Guide.docx
+++ b/apricot-docs/Apricot DB User Guide.docx
@@ -239,7 +239,7 @@
           <w:r>
             <w:fldChar w:fldCharType="separate"/>
           </w:r>
-          <w:hyperlink w:anchor="_Toc47091835" w:history="1">
+          <w:hyperlink w:anchor="_Toc47211753" w:history="1">
             <w:r>
               <w:rPr>
                 <w:rStyle w:val="Hyperlink"/>
@@ -266,7 +266,7 @@
                 <w:noProof/>
                 <w:webHidden/>
               </w:rPr>
-              <w:instrText xml:space="preserve"> PAGEREF _Toc47091835 \h </w:instrText>
+              <w:instrText xml:space="preserve"> PAGEREF _Toc47211753 \h </w:instrText>
             </w:r>
             <w:r>
               <w:rPr>
@@ -309,7 +309,7 @@
               <w:lang w:eastAsia="en-ZA"/>
             </w:rPr>
           </w:pPr>
-          <w:hyperlink w:anchor="_Toc47091836" w:history="1">
+          <w:hyperlink w:anchor="_Toc47211754" w:history="1">
             <w:r>
               <w:rPr>
                 <w:rStyle w:val="Hyperlink"/>
@@ -336,7 +336,7 @@
                 <w:noProof/>
                 <w:webHidden/>
               </w:rPr>
-              <w:instrText xml:space="preserve"> PAGEREF _Toc47091836 \h </w:instrText>
+              <w:instrText xml:space="preserve"> PAGEREF _Toc47211754 \h </w:instrText>
             </w:r>
             <w:r>
               <w:rPr>
@@ -379,7 +379,7 @@
               <w:lang w:eastAsia="en-ZA"/>
             </w:rPr>
           </w:pPr>
-          <w:hyperlink w:anchor="_Toc47091837" w:history="1">
+          <w:hyperlink w:anchor="_Toc47211755" w:history="1">
             <w:r>
               <w:rPr>
                 <w:rStyle w:val="Hyperlink"/>
@@ -406,7 +406,7 @@
                 <w:noProof/>
                 <w:webHidden/>
               </w:rPr>
-              <w:instrText xml:space="preserve"> PAGEREF _Toc47091837 \h </w:instrText>
+              <w:instrText xml:space="preserve"> PAGEREF _Toc47211755 \h </w:instrText>
             </w:r>
             <w:r>
               <w:rPr>
@@ -449,7 +449,7 @@
               <w:lang w:eastAsia="en-ZA"/>
             </w:rPr>
           </w:pPr>
-          <w:hyperlink w:anchor="_Toc47091838" w:history="1">
+          <w:hyperlink w:anchor="_Toc47211756" w:history="1">
             <w:r>
               <w:rPr>
                 <w:rStyle w:val="Hyperlink"/>
@@ -476,7 +476,7 @@
                 <w:noProof/>
                 <w:webHidden/>
               </w:rPr>
-              <w:instrText xml:space="preserve"> PAGEREF _Toc47091838 \h </w:instrText>
+              <w:instrText xml:space="preserve"> PAGEREF _Toc47211756 \h </w:instrText>
             </w:r>
             <w:r>
               <w:rPr>
@@ -519,7 +519,7 @@
               <w:lang w:eastAsia="en-ZA"/>
             </w:rPr>
           </w:pPr>
-          <w:hyperlink w:anchor="_Toc47091839" w:history="1">
+          <w:hyperlink w:anchor="_Toc47211757" w:history="1">
             <w:r>
               <w:rPr>
                 <w:rStyle w:val="Hyperlink"/>
@@ -546,7 +546,7 @@
                 <w:noProof/>
                 <w:webHidden/>
               </w:rPr>
-              <w:instrText xml:space="preserve"> PAGEREF _Toc47091839 \h </w:instrText>
+              <w:instrText xml:space="preserve"> PAGEREF _Toc47211757 \h </w:instrText>
             </w:r>
             <w:r>
               <w:rPr>
@@ -589,7 +589,7 @@
               <w:lang w:eastAsia="en-ZA"/>
             </w:rPr>
           </w:pPr>
-          <w:hyperlink w:anchor="_Toc47091840" w:history="1">
+          <w:hyperlink w:anchor="_Toc47211758" w:history="1">
             <w:r>
               <w:rPr>
                 <w:rStyle w:val="Hyperlink"/>
@@ -616,7 +616,7 @@
                 <w:noProof/>
                 <w:webHidden/>
               </w:rPr>
-              <w:instrText xml:space="preserve"> PAGEREF _Toc47091840 \h </w:instrText>
+              <w:instrText xml:space="preserve"> PAGEREF _Toc47211758 \h </w:instrText>
             </w:r>
             <w:r>
               <w:rPr>
@@ -659,7 +659,7 @@
               <w:lang w:eastAsia="en-ZA"/>
             </w:rPr>
           </w:pPr>
-          <w:hyperlink w:anchor="_Toc47091841" w:history="1">
+          <w:hyperlink w:anchor="_Toc47211759" w:history="1">
             <w:r>
               <w:rPr>
                 <w:rStyle w:val="Hyperlink"/>
@@ -686,7 +686,7 @@
                 <w:noProof/>
                 <w:webHidden/>
               </w:rPr>
-              <w:instrText xml:space="preserve"> PAGEREF _Toc47091841 \h </w:instrText>
+              <w:instrText xml:space="preserve"> PAGEREF _Toc47211759 \h </w:instrText>
             </w:r>
             <w:r>
               <w:rPr>
@@ -729,7 +729,7 @@
               <w:lang w:eastAsia="en-ZA"/>
             </w:rPr>
           </w:pPr>
-          <w:hyperlink w:anchor="_Toc47091842" w:history="1">
+          <w:hyperlink w:anchor="_Toc47211760" w:history="1">
             <w:r>
               <w:rPr>
                 <w:rStyle w:val="Hyperlink"/>
@@ -756,7 +756,7 @@
                 <w:noProof/>
                 <w:webHidden/>
               </w:rPr>
-              <w:instrText xml:space="preserve"> PAGEREF _Toc47091842 \h </w:instrText>
+              <w:instrText xml:space="preserve"> PAGEREF _Toc47211760 \h </w:instrText>
             </w:r>
             <w:r>
               <w:rPr>
@@ -799,7 +799,7 @@
               <w:lang w:eastAsia="en-ZA"/>
             </w:rPr>
           </w:pPr>
-          <w:hyperlink w:anchor="_Toc47091843" w:history="1">
+          <w:hyperlink w:anchor="_Toc47211761" w:history="1">
             <w:r>
               <w:rPr>
                 <w:rStyle w:val="Hyperlink"/>
@@ -826,7 +826,7 @@
                 <w:noProof/>
                 <w:webHidden/>
               </w:rPr>
-              <w:instrText xml:space="preserve"> PAGEREF _Toc47091843 \h </w:instrText>
+              <w:instrText xml:space="preserve"> PAGEREF _Toc47211761 \h </w:instrText>
             </w:r>
             <w:r>
               <w:rPr>
@@ -869,7 +869,7 @@
               <w:lang w:eastAsia="en-ZA"/>
             </w:rPr>
           </w:pPr>
-          <w:hyperlink w:anchor="_Toc47091844" w:history="1">
+          <w:hyperlink w:anchor="_Toc47211762" w:history="1">
             <w:r>
               <w:rPr>
                 <w:rStyle w:val="Hyperlink"/>
@@ -896,7 +896,7 @@
                 <w:noProof/>
                 <w:webHidden/>
               </w:rPr>
-              <w:instrText xml:space="preserve"> PAGEREF _Toc47091844 \h </w:instrText>
+              <w:instrText xml:space="preserve"> PAGEREF _Toc47211762 \h </w:instrText>
             </w:r>
             <w:r>
               <w:rPr>
@@ -939,7 +939,7 @@
               <w:lang w:eastAsia="en-ZA"/>
             </w:rPr>
           </w:pPr>
-          <w:hyperlink w:anchor="_Toc47091845" w:history="1">
+          <w:hyperlink w:anchor="_Toc47211763" w:history="1">
             <w:r>
               <w:rPr>
                 <w:rStyle w:val="Hyperlink"/>
@@ -966,7 +966,7 @@
                 <w:noProof/>
                 <w:webHidden/>
               </w:rPr>
-              <w:instrText xml:space="preserve"> PAGEREF _Toc47091845 \h </w:instrText>
+              <w:instrText xml:space="preserve"> PAGEREF _Toc47211763 \h </w:instrText>
             </w:r>
             <w:r>
               <w:rPr>
@@ -1009,7 +1009,7 @@
               <w:lang w:eastAsia="en-ZA"/>
             </w:rPr>
           </w:pPr>
-          <w:hyperlink w:anchor="_Toc47091846" w:history="1">
+          <w:hyperlink w:anchor="_Toc47211764" w:history="1">
             <w:r>
               <w:rPr>
                 <w:rStyle w:val="Hyperlink"/>
@@ -1036,7 +1036,7 @@
                 <w:noProof/>
                 <w:webHidden/>
               </w:rPr>
-              <w:instrText xml:space="preserve"> PAGEREF _Toc47091846 \h </w:instrText>
+              <w:instrText xml:space="preserve"> PAGEREF _Toc47211764 \h </w:instrText>
             </w:r>
             <w:r>
               <w:rPr>
@@ -1079,7 +1079,7 @@
               <w:lang w:eastAsia="en-ZA"/>
             </w:rPr>
           </w:pPr>
-          <w:hyperlink w:anchor="_Toc47091847" w:history="1">
+          <w:hyperlink w:anchor="_Toc47211765" w:history="1">
             <w:r>
               <w:rPr>
                 <w:rStyle w:val="Hyperlink"/>
@@ -1106,7 +1106,7 @@
                 <w:noProof/>
                 <w:webHidden/>
               </w:rPr>
-              <w:instrText xml:space="preserve"> PAGEREF _Toc47091847 \h </w:instrText>
+              <w:instrText xml:space="preserve"> PAGEREF _Toc47211765 \h </w:instrText>
             </w:r>
             <w:r>
               <w:rPr>
@@ -1149,7 +1149,7 @@
               <w:lang w:eastAsia="en-ZA"/>
             </w:rPr>
           </w:pPr>
-          <w:hyperlink w:anchor="_Toc47091848" w:history="1">
+          <w:hyperlink w:anchor="_Toc47211766" w:history="1">
             <w:r>
               <w:rPr>
                 <w:rStyle w:val="Hyperlink"/>
@@ -1176,7 +1176,7 @@
                 <w:noProof/>
                 <w:webHidden/>
               </w:rPr>
-              <w:instrText xml:space="preserve"> PAGEREF _Toc47091848 \h </w:instrText>
+              <w:instrText xml:space="preserve"> PAGEREF _Toc47211766 \h </w:instrText>
             </w:r>
             <w:r>
               <w:rPr>
@@ -1219,7 +1219,7 @@
               <w:lang w:eastAsia="en-ZA"/>
             </w:rPr>
           </w:pPr>
-          <w:hyperlink w:anchor="_Toc47091849" w:history="1">
+          <w:hyperlink w:anchor="_Toc47211767" w:history="1">
             <w:r>
               <w:rPr>
                 <w:rStyle w:val="Hyperlink"/>
@@ -1246,7 +1246,7 @@
                 <w:noProof/>
                 <w:webHidden/>
               </w:rPr>
-              <w:instrText xml:space="preserve"> PAGEREF _Toc47091849 \h </w:instrText>
+              <w:instrText xml:space="preserve"> PAGEREF _Toc47211767 \h </w:instrText>
             </w:r>
             <w:r>
               <w:rPr>
@@ -1289,7 +1289,7 @@
               <w:lang w:eastAsia="en-ZA"/>
             </w:rPr>
           </w:pPr>
-          <w:hyperlink w:anchor="_Toc47091850" w:history="1">
+          <w:hyperlink w:anchor="_Toc47211768" w:history="1">
             <w:r>
               <w:rPr>
                 <w:rStyle w:val="Hyperlink"/>
@@ -1316,7 +1316,7 @@
                 <w:noProof/>
                 <w:webHidden/>
               </w:rPr>
-              <w:instrText xml:space="preserve"> PAGEREF _Toc47091850 \h </w:instrText>
+              <w:instrText xml:space="preserve"> PAGEREF _Toc47211768 \h </w:instrText>
             </w:r>
             <w:r>
               <w:rPr>
@@ -1359,7 +1359,7 @@
               <w:lang w:eastAsia="en-ZA"/>
             </w:rPr>
           </w:pPr>
-          <w:hyperlink w:anchor="_Toc47091851" w:history="1">
+          <w:hyperlink w:anchor="_Toc47211769" w:history="1">
             <w:r>
               <w:rPr>
                 <w:rStyle w:val="Hyperlink"/>
@@ -1386,7 +1386,7 @@
                 <w:noProof/>
                 <w:webHidden/>
               </w:rPr>
-              <w:instrText xml:space="preserve"> PAGEREF _Toc47091851 \h </w:instrText>
+              <w:instrText xml:space="preserve"> PAGEREF _Toc47211769 \h </w:instrText>
             </w:r>
             <w:r>
               <w:rPr>
@@ -1429,7 +1429,7 @@
               <w:lang w:eastAsia="en-ZA"/>
             </w:rPr>
           </w:pPr>
-          <w:hyperlink w:anchor="_Toc47091852" w:history="1">
+          <w:hyperlink w:anchor="_Toc47211770" w:history="1">
             <w:r>
               <w:rPr>
                 <w:rStyle w:val="Hyperlink"/>
@@ -1456,7 +1456,7 @@
                 <w:noProof/>
                 <w:webHidden/>
               </w:rPr>
-              <w:instrText xml:space="preserve"> PAGEREF _Toc47091852 \h </w:instrText>
+              <w:instrText xml:space="preserve"> PAGEREF _Toc47211770 \h </w:instrText>
             </w:r>
             <w:r>
               <w:rPr>
@@ -1499,7 +1499,7 @@
               <w:lang w:eastAsia="en-ZA"/>
             </w:rPr>
           </w:pPr>
-          <w:hyperlink w:anchor="_Toc47091853" w:history="1">
+          <w:hyperlink w:anchor="_Toc47211771" w:history="1">
             <w:r>
               <w:rPr>
                 <w:rStyle w:val="Hyperlink"/>
@@ -1526,7 +1526,7 @@
                 <w:noProof/>
                 <w:webHidden/>
               </w:rPr>
-              <w:instrText xml:space="preserve"> PAGEREF _Toc47091853 \h </w:instrText>
+              <w:instrText xml:space="preserve"> PAGEREF _Toc47211771 \h </w:instrText>
             </w:r>
             <w:r>
               <w:rPr>
@@ -1569,7 +1569,7 @@
               <w:lang w:eastAsia="en-ZA"/>
             </w:rPr>
           </w:pPr>
-          <w:hyperlink w:anchor="_Toc47091854" w:history="1">
+          <w:hyperlink w:anchor="_Toc47211772" w:history="1">
             <w:r>
               <w:rPr>
                 <w:rStyle w:val="Hyperlink"/>
@@ -1596,7 +1596,7 @@
                 <w:noProof/>
                 <w:webHidden/>
               </w:rPr>
-              <w:instrText xml:space="preserve"> PAGEREF _Toc47091854 \h </w:instrText>
+              <w:instrText xml:space="preserve"> PAGEREF _Toc47211772 \h </w:instrText>
             </w:r>
             <w:r>
               <w:rPr>
@@ -1639,7 +1639,7 @@
               <w:lang w:eastAsia="en-ZA"/>
             </w:rPr>
           </w:pPr>
-          <w:hyperlink w:anchor="_Toc47091855" w:history="1">
+          <w:hyperlink w:anchor="_Toc47211773" w:history="1">
             <w:r>
               <w:rPr>
                 <w:rStyle w:val="Hyperlink"/>
@@ -1666,7 +1666,7 @@
                 <w:noProof/>
                 <w:webHidden/>
               </w:rPr>
-              <w:instrText xml:space="preserve"> PAGEREF _Toc47091855 \h </w:instrText>
+              <w:instrText xml:space="preserve"> PAGEREF _Toc47211773 \h </w:instrText>
             </w:r>
             <w:r>
               <w:rPr>
@@ -1709,7 +1709,7 @@
               <w:lang w:eastAsia="en-ZA"/>
             </w:rPr>
           </w:pPr>
-          <w:hyperlink w:anchor="_Toc47091856" w:history="1">
+          <w:hyperlink w:anchor="_Toc47211774" w:history="1">
             <w:r>
               <w:rPr>
                 <w:rStyle w:val="Hyperlink"/>
@@ -1736,7 +1736,7 @@
                 <w:noProof/>
                 <w:webHidden/>
               </w:rPr>
-              <w:instrText xml:space="preserve"> PAGEREF _Toc47091856 \h </w:instrText>
+              <w:instrText xml:space="preserve"> PAGEREF _Toc47211774 \h </w:instrText>
             </w:r>
             <w:r>
               <w:rPr>
@@ -1779,7 +1779,7 @@
               <w:lang w:eastAsia="en-ZA"/>
             </w:rPr>
           </w:pPr>
-          <w:hyperlink w:anchor="_Toc47091857" w:history="1">
+          <w:hyperlink w:anchor="_Toc47211775" w:history="1">
             <w:r>
               <w:rPr>
                 <w:rStyle w:val="Hyperlink"/>
@@ -1806,7 +1806,7 @@
                 <w:noProof/>
                 <w:webHidden/>
               </w:rPr>
-              <w:instrText xml:space="preserve"> PAGEREF _Toc47091857 \h </w:instrText>
+              <w:instrText xml:space="preserve"> PAGEREF _Toc47211775 \h </w:instrText>
             </w:r>
             <w:r>
               <w:rPr>
@@ -1849,7 +1849,7 @@
               <w:lang w:eastAsia="en-ZA"/>
             </w:rPr>
           </w:pPr>
-          <w:hyperlink w:anchor="_Toc47091858" w:history="1">
+          <w:hyperlink w:anchor="_Toc47211776" w:history="1">
             <w:r>
               <w:rPr>
                 <w:rStyle w:val="Hyperlink"/>
@@ -1876,7 +1876,7 @@
                 <w:noProof/>
                 <w:webHidden/>
               </w:rPr>
-              <w:instrText xml:space="preserve"> PAGEREF _Toc47091858 \h </w:instrText>
+              <w:instrText xml:space="preserve"> PAGEREF _Toc47211776 \h </w:instrText>
             </w:r>
             <w:r>
               <w:rPr>
@@ -1919,7 +1919,7 @@
               <w:lang w:eastAsia="en-ZA"/>
             </w:rPr>
           </w:pPr>
-          <w:hyperlink w:anchor="_Toc47091859" w:history="1">
+          <w:hyperlink w:anchor="_Toc47211777" w:history="1">
             <w:r>
               <w:rPr>
                 <w:rStyle w:val="Hyperlink"/>
@@ -1946,7 +1946,7 @@
                 <w:noProof/>
                 <w:webHidden/>
               </w:rPr>
-              <w:instrText xml:space="preserve"> PAGEREF _Toc47091859 \h </w:instrText>
+              <w:instrText xml:space="preserve"> PAGEREF _Toc47211777 \h </w:instrText>
             </w:r>
             <w:r>
               <w:rPr>
@@ -1989,13 +1989,13 @@
               <w:lang w:eastAsia="en-ZA"/>
             </w:rPr>
           </w:pPr>
-          <w:hyperlink w:anchor="_Toc47091860" w:history="1">
+          <w:hyperlink w:anchor="_Toc47211778" w:history="1">
             <w:r>
               <w:rPr>
                 <w:rStyle w:val="Hyperlink"/>
                 <w:noProof/>
               </w:rPr>
-              <w:t>Editing the diagram content</w:t>
+              <w:t>The context menus</w:t>
             </w:r>
             <w:r>
               <w:rPr>
@@ -2016,7 +2016,7 @@
                 <w:noProof/>
                 <w:webHidden/>
               </w:rPr>
-              <w:instrText xml:space="preserve"> PAGEREF _Toc47091860 \h </w:instrText>
+              <w:instrText xml:space="preserve"> PAGEREF _Toc47211778 \h </w:instrText>
             </w:r>
             <w:r>
               <w:rPr>
@@ -2036,7 +2036,7 @@
                 <w:noProof/>
                 <w:webHidden/>
               </w:rPr>
-              <w:t>23</w:t>
+              <w:t>22</w:t>
             </w:r>
             <w:r>
               <w:rPr>
@@ -2059,13 +2059,13 @@
               <w:lang w:eastAsia="en-ZA"/>
             </w:rPr>
           </w:pPr>
-          <w:hyperlink w:anchor="_Toc47091861" w:history="1">
+          <w:hyperlink w:anchor="_Toc47211779" w:history="1">
             <w:r>
               <w:rPr>
                 <w:rStyle w:val="Hyperlink"/>
                 <w:noProof/>
               </w:rPr>
-              <w:t>Selecting and moving the elements of the diagram</w:t>
+              <w:t>The Diagram general context menu</w:t>
             </w:r>
             <w:r>
               <w:rPr>
@@ -2086,7 +2086,7 @@
                 <w:noProof/>
                 <w:webHidden/>
               </w:rPr>
-              <w:instrText xml:space="preserve"> PAGEREF _Toc47091861 \h </w:instrText>
+              <w:instrText xml:space="preserve"> PAGEREF _Toc47211779 \h </w:instrText>
             </w:r>
             <w:r>
               <w:rPr>
@@ -2106,7 +2106,7 @@
                 <w:noProof/>
                 <w:webHidden/>
               </w:rPr>
-              <w:t>23</w:t>
+              <w:t>22</w:t>
             </w:r>
             <w:r>
               <w:rPr>
@@ -2129,13 +2129,13 @@
               <w:lang w:eastAsia="en-ZA"/>
             </w:rPr>
           </w:pPr>
-          <w:hyperlink w:anchor="_Toc47091862" w:history="1">
+          <w:hyperlink w:anchor="_Toc47211780" w:history="1">
             <w:r>
               <w:rPr>
                 <w:rStyle w:val="Hyperlink"/>
                 <w:noProof/>
               </w:rPr>
-              <w:t>How “Apricot” draws the relationships</w:t>
+              <w:t>The Entity context menu</w:t>
             </w:r>
             <w:r>
               <w:rPr>
@@ -2156,7 +2156,7 @@
                 <w:noProof/>
                 <w:webHidden/>
               </w:rPr>
-              <w:instrText xml:space="preserve"> PAGEREF _Toc47091862 \h </w:instrText>
+              <w:instrText xml:space="preserve"> PAGEREF _Toc47211780 \h </w:instrText>
             </w:r>
             <w:r>
               <w:rPr>
@@ -2199,13 +2199,13 @@
               <w:lang w:eastAsia="en-ZA"/>
             </w:rPr>
           </w:pPr>
-          <w:hyperlink w:anchor="_Toc47091863" w:history="1">
+          <w:hyperlink w:anchor="_Toc47211781" w:history="1">
             <w:r>
               <w:rPr>
                 <w:rStyle w:val="Hyperlink"/>
                 <w:noProof/>
               </w:rPr>
-              <w:t>The context menus</w:t>
+              <w:t>The Entity context menu in the Project Explorer</w:t>
             </w:r>
             <w:r>
               <w:rPr>
@@ -2226,7 +2226,7 @@
                 <w:noProof/>
                 <w:webHidden/>
               </w:rPr>
-              <w:instrText xml:space="preserve"> PAGEREF _Toc47091863 \h </w:instrText>
+              <w:instrText xml:space="preserve"> PAGEREF _Toc47211781 \h </w:instrText>
             </w:r>
             <w:r>
               <w:rPr>
@@ -2246,7 +2246,7 @@
                 <w:noProof/>
                 <w:webHidden/>
               </w:rPr>
-              <w:t>24</w:t>
+              <w:t>23</w:t>
             </w:r>
             <w:r>
               <w:rPr>
@@ -2269,13 +2269,27 @@
               <w:lang w:eastAsia="en-ZA"/>
             </w:rPr>
           </w:pPr>
-          <w:hyperlink w:anchor="_Toc47091864" w:history="1">
+          <w:hyperlink w:anchor="_Toc47211782" w:history="1">
             <w:r>
               <w:rPr>
                 <w:rStyle w:val="Hyperlink"/>
                 <w:noProof/>
               </w:rPr>
-              <w:t>The automatic aligning of the diagram</w:t>
+              <w:t>The project context m</w:t>
+            </w:r>
+            <w:r>
+              <w:rPr>
+                <w:rStyle w:val="Hyperlink"/>
+                <w:noProof/>
+              </w:rPr>
+              <w:t>e</w:t>
+            </w:r>
+            <w:r>
+              <w:rPr>
+                <w:rStyle w:val="Hyperlink"/>
+                <w:noProof/>
+              </w:rPr>
+              <w:t>nu</w:t>
             </w:r>
             <w:r>
               <w:rPr>
@@ -2296,7 +2310,77 @@
                 <w:noProof/>
                 <w:webHidden/>
               </w:rPr>
-              <w:instrText xml:space="preserve"> PAGEREF _Toc47091864 \h </w:instrText>
+              <w:instrText xml:space="preserve"> PAGEREF _Toc47211782 \h </w:instrText>
+            </w:r>
+            <w:r>
+              <w:rPr>
+                <w:noProof/>
+                <w:webHidden/>
+              </w:rPr>
+            </w:r>
+            <w:r>
+              <w:rPr>
+                <w:noProof/>
+                <w:webHidden/>
+              </w:rPr>
+              <w:fldChar w:fldCharType="separate"/>
+            </w:r>
+            <w:r>
+              <w:rPr>
+                <w:noProof/>
+                <w:webHidden/>
+              </w:rPr>
+              <w:t>24</w:t>
+            </w:r>
+            <w:r>
+              <w:rPr>
+                <w:noProof/>
+                <w:webHidden/>
+              </w:rPr>
+              <w:fldChar w:fldCharType="end"/>
+            </w:r>
+          </w:hyperlink>
+        </w:p>
+        <w:p>
+          <w:pPr>
+            <w:pStyle w:val="TOC1"/>
+            <w:tabs>
+              <w:tab w:val="right" w:leader="dot" w:pos="9016"/>
+            </w:tabs>
+            <w:rPr>
+              <w:rFonts w:eastAsiaTheme="minorEastAsia"/>
+              <w:noProof/>
+              <w:lang w:eastAsia="en-ZA"/>
+            </w:rPr>
+          </w:pPr>
+          <w:hyperlink w:anchor="_Toc47211783" w:history="1">
+            <w:r>
+              <w:rPr>
+                <w:rStyle w:val="Hyperlink"/>
+                <w:noProof/>
+              </w:rPr>
+              <w:t>Editing the diagram content</w:t>
+            </w:r>
+            <w:r>
+              <w:rPr>
+                <w:noProof/>
+                <w:webHidden/>
+              </w:rPr>
+              <w:tab/>
+            </w:r>
+            <w:r>
+              <w:rPr>
+                <w:noProof/>
+                <w:webHidden/>
+              </w:rPr>
+              <w:fldChar w:fldCharType="begin"/>
+            </w:r>
+            <w:r>
+              <w:rPr>
+                <w:noProof/>
+                <w:webHidden/>
+              </w:rPr>
+              <w:instrText xml:space="preserve"> PAGEREF _Toc47211783 \h </w:instrText>
             </w:r>
             <w:r>
               <w:rPr>
@@ -2339,12 +2423,222 @@
               <w:lang w:eastAsia="en-ZA"/>
             </w:rPr>
           </w:pPr>
-          <w:hyperlink w:anchor="_Toc47091865" w:history="1">
+          <w:hyperlink w:anchor="_Toc47211784" w:history="1">
             <w:r>
               <w:rPr>
                 <w:rStyle w:val="Hyperlink"/>
                 <w:noProof/>
               </w:rPr>
+              <w:t>Selecting and moving the elements of the diagram</w:t>
+            </w:r>
+            <w:r>
+              <w:rPr>
+                <w:noProof/>
+                <w:webHidden/>
+              </w:rPr>
+              <w:tab/>
+            </w:r>
+            <w:r>
+              <w:rPr>
+                <w:noProof/>
+                <w:webHidden/>
+              </w:rPr>
+              <w:fldChar w:fldCharType="begin"/>
+            </w:r>
+            <w:r>
+              <w:rPr>
+                <w:noProof/>
+                <w:webHidden/>
+              </w:rPr>
+              <w:instrText xml:space="preserve"> PAGEREF _Toc47211784 \h </w:instrText>
+            </w:r>
+            <w:r>
+              <w:rPr>
+                <w:noProof/>
+                <w:webHidden/>
+              </w:rPr>
+            </w:r>
+            <w:r>
+              <w:rPr>
+                <w:noProof/>
+                <w:webHidden/>
+              </w:rPr>
+              <w:fldChar w:fldCharType="separate"/>
+            </w:r>
+            <w:r>
+              <w:rPr>
+                <w:noProof/>
+                <w:webHidden/>
+              </w:rPr>
+              <w:t>25</w:t>
+            </w:r>
+            <w:r>
+              <w:rPr>
+                <w:noProof/>
+                <w:webHidden/>
+              </w:rPr>
+              <w:fldChar w:fldCharType="end"/>
+            </w:r>
+          </w:hyperlink>
+        </w:p>
+        <w:p>
+          <w:pPr>
+            <w:pStyle w:val="TOC2"/>
+            <w:tabs>
+              <w:tab w:val="right" w:leader="dot" w:pos="9016"/>
+            </w:tabs>
+            <w:rPr>
+              <w:rFonts w:eastAsiaTheme="minorEastAsia"/>
+              <w:noProof/>
+              <w:lang w:eastAsia="en-ZA"/>
+            </w:rPr>
+          </w:pPr>
+          <w:hyperlink w:anchor="_Toc47211785" w:history="1">
+            <w:r>
+              <w:rPr>
+                <w:rStyle w:val="Hyperlink"/>
+                <w:noProof/>
+              </w:rPr>
+              <w:t>How “Apricot” draws the relationships</w:t>
+            </w:r>
+            <w:r>
+              <w:rPr>
+                <w:noProof/>
+                <w:webHidden/>
+              </w:rPr>
+              <w:tab/>
+            </w:r>
+            <w:r>
+              <w:rPr>
+                <w:noProof/>
+                <w:webHidden/>
+              </w:rPr>
+              <w:fldChar w:fldCharType="begin"/>
+            </w:r>
+            <w:r>
+              <w:rPr>
+                <w:noProof/>
+                <w:webHidden/>
+              </w:rPr>
+              <w:instrText xml:space="preserve"> PAGEREF _Toc47211785 \h </w:instrText>
+            </w:r>
+            <w:r>
+              <w:rPr>
+                <w:noProof/>
+                <w:webHidden/>
+              </w:rPr>
+            </w:r>
+            <w:r>
+              <w:rPr>
+                <w:noProof/>
+                <w:webHidden/>
+              </w:rPr>
+              <w:fldChar w:fldCharType="separate"/>
+            </w:r>
+            <w:r>
+              <w:rPr>
+                <w:noProof/>
+                <w:webHidden/>
+              </w:rPr>
+              <w:t>25</w:t>
+            </w:r>
+            <w:r>
+              <w:rPr>
+                <w:noProof/>
+                <w:webHidden/>
+              </w:rPr>
+              <w:fldChar w:fldCharType="end"/>
+            </w:r>
+          </w:hyperlink>
+        </w:p>
+        <w:p>
+          <w:pPr>
+            <w:pStyle w:val="TOC2"/>
+            <w:tabs>
+              <w:tab w:val="right" w:leader="dot" w:pos="9016"/>
+            </w:tabs>
+            <w:rPr>
+              <w:rFonts w:eastAsiaTheme="minorEastAsia"/>
+              <w:noProof/>
+              <w:lang w:eastAsia="en-ZA"/>
+            </w:rPr>
+          </w:pPr>
+          <w:hyperlink w:anchor="_Toc47211786" w:history="1">
+            <w:r>
+              <w:rPr>
+                <w:rStyle w:val="Hyperlink"/>
+                <w:noProof/>
+              </w:rPr>
+              <w:t>The automatic aligning of the diagram</w:t>
+            </w:r>
+            <w:r>
+              <w:rPr>
+                <w:noProof/>
+                <w:webHidden/>
+              </w:rPr>
+              <w:tab/>
+            </w:r>
+            <w:r>
+              <w:rPr>
+                <w:noProof/>
+                <w:webHidden/>
+              </w:rPr>
+              <w:fldChar w:fldCharType="begin"/>
+            </w:r>
+            <w:r>
+              <w:rPr>
+                <w:noProof/>
+                <w:webHidden/>
+              </w:rPr>
+              <w:instrText xml:space="preserve"> PAGEREF _Toc47211786 \h </w:instrText>
+            </w:r>
+            <w:r>
+              <w:rPr>
+                <w:noProof/>
+                <w:webHidden/>
+              </w:rPr>
+            </w:r>
+            <w:r>
+              <w:rPr>
+                <w:noProof/>
+                <w:webHidden/>
+              </w:rPr>
+              <w:fldChar w:fldCharType="separate"/>
+            </w:r>
+            <w:r>
+              <w:rPr>
+                <w:noProof/>
+                <w:webHidden/>
+              </w:rPr>
+              <w:t>26</w:t>
+            </w:r>
+            <w:r>
+              <w:rPr>
+                <w:noProof/>
+                <w:webHidden/>
+              </w:rPr>
+              <w:fldChar w:fldCharType="end"/>
+            </w:r>
+          </w:hyperlink>
+        </w:p>
+        <w:p>
+          <w:pPr>
+            <w:pStyle w:val="TOC2"/>
+            <w:tabs>
+              <w:tab w:val="right" w:leader="dot" w:pos="9016"/>
+            </w:tabs>
+            <w:rPr>
+              <w:rFonts w:eastAsiaTheme="minorEastAsia"/>
+              <w:noProof/>
+              <w:lang w:eastAsia="en-ZA"/>
+            </w:rPr>
+          </w:pPr>
+          <w:hyperlink w:anchor="_Toc47211787" w:history="1">
+            <w:r>
+              <w:rPr>
+                <w:rStyle w:val="Hyperlink"/>
+                <w:noProof/>
+              </w:rPr>
               <w:t>The Save and Undo operations</w:t>
             </w:r>
             <w:r>
@@ -2366,7 +2660,7 @@
                 <w:noProof/>
                 <w:webHidden/>
               </w:rPr>
-              <w:instrText xml:space="preserve"> PAGEREF _Toc47091865 \h </w:instrText>
+              <w:instrText xml:space="preserve"> PAGEREF _Toc47211787 \h </w:instrText>
             </w:r>
             <w:r>
               <w:rPr>
@@ -2409,7 +2703,7 @@
               <w:lang w:eastAsia="en-ZA"/>
             </w:rPr>
           </w:pPr>
-          <w:hyperlink w:anchor="_Toc47091866" w:history="1">
+          <w:hyperlink w:anchor="_Toc47211788" w:history="1">
             <w:r>
               <w:rPr>
                 <w:rStyle w:val="Hyperlink"/>
@@ -2436,7 +2730,7 @@
                 <w:noProof/>
                 <w:webHidden/>
               </w:rPr>
-              <w:instrText xml:space="preserve"> PAGEREF _Toc47091866 \h </w:instrText>
+              <w:instrText xml:space="preserve"> PAGEREF _Toc47211788 \h </w:instrText>
             </w:r>
             <w:r>
               <w:rPr>
@@ -2456,7 +2750,7 @@
                 <w:noProof/>
                 <w:webHidden/>
               </w:rPr>
-              <w:t>26</w:t>
+              <w:t>27</w:t>
             </w:r>
             <w:r>
               <w:rPr>
@@ -2479,7 +2773,7 @@
               <w:lang w:eastAsia="en-ZA"/>
             </w:rPr>
           </w:pPr>
-          <w:hyperlink w:anchor="_Toc47091867" w:history="1">
+          <w:hyperlink w:anchor="_Toc47211789" w:history="1">
             <w:r>
               <w:rPr>
                 <w:rStyle w:val="Hyperlink"/>
@@ -2506,7 +2800,7 @@
                 <w:noProof/>
                 <w:webHidden/>
               </w:rPr>
-              <w:instrText xml:space="preserve"> PAGEREF _Toc47091867 \h </w:instrText>
+              <w:instrText xml:space="preserve"> PAGEREF _Toc47211789 \h </w:instrText>
             </w:r>
             <w:r>
               <w:rPr>
@@ -2526,7 +2820,7 @@
                 <w:noProof/>
                 <w:webHidden/>
               </w:rPr>
-              <w:t>26</w:t>
+              <w:t>27</w:t>
             </w:r>
             <w:r>
               <w:rPr>
@@ -2549,7 +2843,7 @@
               <w:lang w:eastAsia="en-ZA"/>
             </w:rPr>
           </w:pPr>
-          <w:hyperlink w:anchor="_Toc47091868" w:history="1">
+          <w:hyperlink w:anchor="_Toc47211790" w:history="1">
             <w:r>
               <w:rPr>
                 <w:rStyle w:val="Hyperlink"/>
@@ -2576,7 +2870,7 @@
                 <w:noProof/>
                 <w:webHidden/>
               </w:rPr>
-              <w:instrText xml:space="preserve"> PAGEREF _Toc47091868 \h </w:instrText>
+              <w:instrText xml:space="preserve"> PAGEREF _Toc47211790 \h </w:instrText>
             </w:r>
             <w:r>
               <w:rPr>
@@ -2596,7 +2890,7 @@
                 <w:noProof/>
                 <w:webHidden/>
               </w:rPr>
-              <w:t>28</w:t>
+              <w:t>29</w:t>
             </w:r>
             <w:r>
               <w:rPr>
@@ -2619,7 +2913,7 @@
               <w:lang w:eastAsia="en-ZA"/>
             </w:rPr>
           </w:pPr>
-          <w:hyperlink w:anchor="_Toc47091869" w:history="1">
+          <w:hyperlink w:anchor="_Toc47211791" w:history="1">
             <w:r>
               <w:rPr>
                 <w:rStyle w:val="Hyperlink"/>
@@ -2646,7 +2940,7 @@
                 <w:noProof/>
                 <w:webHidden/>
               </w:rPr>
-              <w:instrText xml:space="preserve"> PAGEREF _Toc47091869 \h </w:instrText>
+              <w:instrText xml:space="preserve"> PAGEREF _Toc47211791 \h </w:instrText>
             </w:r>
             <w:r>
               <w:rPr>
@@ -2666,7 +2960,7 @@
                 <w:noProof/>
                 <w:webHidden/>
               </w:rPr>
-              <w:t>30</w:t>
+              <w:t>31</w:t>
             </w:r>
             <w:r>
               <w:rPr>
@@ -2684,7 +2978,6 @@
               <w:bCs/>
               <w:noProof/>
             </w:rPr>
-            <w:lastRenderedPageBreak/>
             <w:fldChar w:fldCharType="end"/>
           </w:r>
         </w:p>
@@ -2700,7 +2993,7 @@
       <w:pPr>
         <w:pStyle w:val="Heading1"/>
       </w:pPr>
-      <w:bookmarkStart w:id="1" w:name="_Toc47091835"/>
+      <w:bookmarkStart w:id="1" w:name="_Toc47211753"/>
       <w:r>
         <w:t>Preface</w:t>
       </w:r>
@@ -2826,12 +3119,7 @@
         <w:t>es</w:t>
       </w:r>
       <w:r>
-        <w:t xml:space="preserve"> the database “relati</w:t>
-      </w:r>
-      <w:bookmarkStart w:id="2" w:name="_GoBack"/>
-      <w:bookmarkEnd w:id="2"/>
-      <w:r>
-        <w:t xml:space="preserve">onal”). </w:t>
+        <w:t xml:space="preserve"> the database “relational”). </w:t>
       </w:r>
       <w:r>
         <w:t xml:space="preserve">The </w:t>
@@ -3165,12 +3453,12 @@
       <w:pPr>
         <w:pStyle w:val="Heading1"/>
       </w:pPr>
-      <w:bookmarkStart w:id="3" w:name="_Toc47091836"/>
+      <w:bookmarkStart w:id="2" w:name="_Toc47211754"/>
       <w:r>
         <w:lastRenderedPageBreak/>
         <w:t>The user interface</w:t>
       </w:r>
-      <w:bookmarkEnd w:id="3"/>
+      <w:bookmarkEnd w:id="2"/>
     </w:p>
     <w:p>
       <w:r>
@@ -3895,7 +4183,7 @@
       <w:pPr>
         <w:pStyle w:val="Heading1"/>
       </w:pPr>
-      <w:bookmarkStart w:id="4" w:name="_Toc47091837"/>
+      <w:bookmarkStart w:id="3" w:name="_Toc47211755"/>
       <w:r>
         <w:t xml:space="preserve">The </w:t>
       </w:r>
@@ -3920,22 +4208,22 @@
       <w:r>
         <w:t xml:space="preserve"> concept</w:t>
       </w:r>
-      <w:bookmarkEnd w:id="4"/>
-    </w:p>
-    <w:p>
-      <w:r>
-        <w:t>A Project is a top of the hierarchy of Apricot objects. Only one Project might be open in the same time. The best approach is to have an individual Project for each database you working with.</w:t>
-      </w:r>
-    </w:p>
-    <w:p>
-      <w:r>
-        <w:t xml:space="preserve">A Project includes </w:t>
-      </w:r>
-      <w:r>
-        <w:t xml:space="preserve">the </w:t>
-      </w:r>
-      <w:r>
-        <w:t xml:space="preserve">Snapshots and Views. </w:t>
+      <w:bookmarkEnd w:id="3"/>
+    </w:p>
+    <w:p>
+      <w:r>
+        <w:t xml:space="preserve">A Project is a top of the hierarchy of Apricot objects. Only one Project might be open </w:t>
+      </w:r>
+      <w:r>
+        <w:t>at</w:t>
+      </w:r>
+      <w:r>
+        <w:t xml:space="preserve"> the same time. The best approach is to have an individual Project for each database you working with.</w:t>
+      </w:r>
+    </w:p>
+    <w:p>
+      <w:r>
+        <w:t xml:space="preserve">A Project includes Snapshots and Views. </w:t>
       </w:r>
       <w:r>
         <w:t xml:space="preserve">The </w:t>
@@ -4040,7 +4328,7 @@
                     <a:blip r:embed="rId10">
                       <a:extLst>
                         <a:ext uri="{96DAC541-7B7A-43D3-8B79-37D633B846F1}">
-                          <asvg:svgBlip xmlns="" xmlns:cx2="http://schemas.microsoft.com/office/drawing/2015/10/21/chartex" xmlns:cx3="http://schemas.microsoft.com/office/drawing/2016/5/9/chartex" xmlns:cx4="http://schemas.microsoft.com/office/drawing/2016/5/10/chartex" xmlns:cx5="http://schemas.microsoft.com/office/drawing/2016/5/11/chartex" xmlns:cx6="http://schemas.microsoft.com/office/drawing/2016/5/12/chartex" xmlns:cx7="http://schemas.microsoft.com/office/drawing/2016/5/13/chartex" xmlns:cx8="http://schemas.microsoft.com/office/drawing/2016/5/14/chartex" xmlns:aink="http://schemas.microsoft.com/office/drawing/2016/ink" xmlns:am3d="http://schemas.microsoft.com/office/drawing/2017/model3d" xmlns:o="urn:schemas-microsoft-com:office:office" xmlns:v="urn:schemas-microsoft-com:vml" xmlns:w10="urn:schemas-microsoft-com:office:word" xmlns:w="http://schemas.openxmlformats.org/wordprocessingml/2006/main" xmlns:w16cex="http://schemas.microsoft.com/office/word/2018/wordml/cex" xmlns:w16cid="http://schemas.microsoft.com/office/word/2016/wordml/cid" xmlns:w16="http://schemas.microsoft.com/office/word/2018/wordml" xmlns:asvg="http://schemas.microsoft.com/office/drawing/2016/SVG/main" r:embed="rId11"/>
+                          <asvg:svgBlip xmlns:asvg="http://schemas.microsoft.com/office/drawing/2016/SVG/main" xmlns:w16="http://schemas.microsoft.com/office/word/2018/wordml" xmlns:w16cid="http://schemas.microsoft.com/office/word/2016/wordml/cid" xmlns:w16cex="http://schemas.microsoft.com/office/word/2018/wordml/cex" xmlns:w="http://schemas.openxmlformats.org/wordprocessingml/2006/main" xmlns:w10="urn:schemas-microsoft-com:office:word" xmlns:v="urn:schemas-microsoft-com:vml" xmlns:o="urn:schemas-microsoft-com:office:office" xmlns:am3d="http://schemas.microsoft.com/office/drawing/2017/model3d" xmlns:aink="http://schemas.microsoft.com/office/drawing/2016/ink" xmlns:cx8="http://schemas.microsoft.com/office/drawing/2016/5/14/chartex" xmlns:cx7="http://schemas.microsoft.com/office/drawing/2016/5/13/chartex" xmlns:cx6="http://schemas.microsoft.com/office/drawing/2016/5/12/chartex" xmlns:cx5="http://schemas.microsoft.com/office/drawing/2016/5/11/chartex" xmlns:cx4="http://schemas.microsoft.com/office/drawing/2016/5/10/chartex" xmlns:cx3="http://schemas.microsoft.com/office/drawing/2016/5/9/chartex" xmlns:cx2="http://schemas.microsoft.com/office/drawing/2015/10/21/chartex" xmlns="" r:embed="rId11"/>
                         </a:ext>
                       </a:extLst>
                     </a:blip>
@@ -4066,10 +4354,19 @@
     </w:p>
     <w:p>
       <w:r>
+        <w:t xml:space="preserve">The </w:t>
+      </w:r>
+      <w:r>
         <w:t xml:space="preserve">Views are associated with the Project, which means that there is not necessity to “re-draw” the ER- diagrams for different Snapshots. You create a view once and then it has been presented in every new Snapshot. </w:t>
       </w:r>
       <w:r>
-        <w:t xml:space="preserve">As soon as some change made in allocation of the Entity/Relationships presented in this particular View, these changes will be reflected in all Snapshots. </w:t>
+        <w:t>As soon as some change made in allocation of the Entity/Relationships presented in this particular View, these changes will be reflected in all Snapshots</w:t>
+      </w:r>
+      <w:r>
+        <w:t xml:space="preserve"> of the Project</w:t>
+      </w:r>
+      <w:r>
+        <w:t xml:space="preserve">. </w:t>
       </w:r>
       <w:r>
         <w:t xml:space="preserve">The View in “Apricot DB” can be considered as a “skin”, which </w:t>
@@ -4078,7 +4375,13 @@
         <w:t xml:space="preserve">has </w:t>
       </w:r>
       <w:r>
-        <w:t>automatically been applied to all Snapshots. Think about the View as a CSS sheet, which is applied to all pages in the Internet Site. As soon as CSS is changed, the look and feel of all pages</w:t>
+        <w:t xml:space="preserve">automatically </w:t>
+      </w:r>
+      <w:r>
+        <w:t>is</w:t>
+      </w:r>
+      <w:r>
+        <w:t xml:space="preserve"> applied to all Snapshots. Think about the View as a CSS sheet, which is applied to all pages in the Internet Site. As soon as CSS is changed, the look and feel of all pages</w:t>
       </w:r>
       <w:r>
         <w:t>, which use this CSS,</w:t>
@@ -4097,12 +4400,12 @@
       <w:pPr>
         <w:pStyle w:val="Heading1"/>
       </w:pPr>
-      <w:bookmarkStart w:id="5" w:name="_Toc47091838"/>
+      <w:bookmarkStart w:id="4" w:name="_Toc47211756"/>
       <w:r>
         <w:lastRenderedPageBreak/>
         <w:t>The Snapshot</w:t>
       </w:r>
-      <w:bookmarkEnd w:id="5"/>
+      <w:bookmarkEnd w:id="4"/>
     </w:p>
     <w:p>
       <w:r>
@@ -4172,7 +4475,13 @@
         <w:t xml:space="preserve">concept of the </w:t>
       </w:r>
       <w:r>
-        <w:t xml:space="preserve">Snapshot might be considered as a </w:t>
+        <w:t>Snapshot</w:t>
+      </w:r>
+      <w:r>
+        <w:t>s</w:t>
+      </w:r>
+      <w:r>
+        <w:t xml:space="preserve"> might be considered as a </w:t>
       </w:r>
       <w:r>
         <w:t>simple</w:t>
@@ -4196,7 +4505,7 @@
         <w:t xml:space="preserve">database </w:t>
       </w:r>
       <w:r>
-        <w:t>objects</w:t>
+        <w:t>structure</w:t>
       </w:r>
       <w:r>
         <w:t xml:space="preserve"> </w:t>
@@ -4208,7 +4517,13 @@
         <w:t xml:space="preserve"> the</w:t>
       </w:r>
       <w:r>
-        <w:t xml:space="preserve"> different moments of time. Technically, the Snapshots can have </w:t>
+        <w:t xml:space="preserve"> different moments of time</w:t>
+      </w:r>
+      <w:r>
+        <w:t xml:space="preserve"> or different environments</w:t>
+      </w:r>
+      <w:r>
+        <w:t xml:space="preserve">. Technically, the Snapshots can have </w:t>
       </w:r>
       <w:r>
         <w:t>completely</w:t>
@@ -4232,7 +4547,13 @@
         <w:t xml:space="preserve"> Snapshots of the Project</w:t>
       </w:r>
       <w:r>
-        <w:t xml:space="preserve"> (remember – one Project equals to one database/schema)</w:t>
+        <w:t xml:space="preserve"> (</w:t>
+      </w:r>
+      <w:r>
+        <w:t>important!</w:t>
+      </w:r>
+      <w:r>
+        <w:t xml:space="preserve"> – one Project equals to one database/schema)</w:t>
       </w:r>
       <w:r>
         <w:t xml:space="preserve">. It allows </w:t>
@@ -4251,11 +4572,11 @@
       <w:pPr>
         <w:pStyle w:val="Heading1"/>
       </w:pPr>
-      <w:bookmarkStart w:id="6" w:name="_Toc47091839"/>
+      <w:bookmarkStart w:id="5" w:name="_Toc47211757"/>
       <w:r>
         <w:t>The View</w:t>
       </w:r>
-      <w:bookmarkEnd w:id="6"/>
+      <w:bookmarkEnd w:id="5"/>
     </w:p>
     <w:p>
       <w:r>
@@ -4288,10 +4609,16 @@
         <w:t>always one mandatory View included in any Project</w:t>
       </w:r>
       <w:r>
-        <w:t xml:space="preserve"> -</w:t>
-      </w:r>
-      <w:r>
         <w:t xml:space="preserve"> </w:t>
+      </w:r>
+      <w:r>
+        <w:t>–</w:t>
+      </w:r>
+      <w:r>
+        <w:t xml:space="preserve"> </w:t>
+      </w:r>
+      <w:r>
+        <w:t xml:space="preserve">the </w:t>
       </w:r>
       <w:r>
         <w:t>“</w:t>
@@ -4336,11 +4663,11 @@
       <w:pPr>
         <w:pStyle w:val="Heading1"/>
       </w:pPr>
-      <w:bookmarkStart w:id="7" w:name="_Toc47091840"/>
+      <w:bookmarkStart w:id="6" w:name="_Toc47211758"/>
       <w:r>
         <w:t>Physical or Logical</w:t>
       </w:r>
-      <w:bookmarkEnd w:id="7"/>
+      <w:bookmarkEnd w:id="6"/>
     </w:p>
     <w:p>
       <w:r>
@@ -4490,14 +4817,14 @@
       <w:pPr>
         <w:pStyle w:val="Heading1"/>
       </w:pPr>
-      <w:bookmarkStart w:id="8" w:name="_Toc47091841"/>
+      <w:bookmarkStart w:id="7" w:name="_Toc47211759"/>
       <w:r>
         <w:t xml:space="preserve">The </w:t>
       </w:r>
       <w:r>
         <w:t>Entities and Tables</w:t>
       </w:r>
-      <w:bookmarkEnd w:id="8"/>
+      <w:bookmarkEnd w:id="7"/>
     </w:p>
     <w:p>
       <w:r>
@@ -4561,12 +4888,12 @@
       <w:pPr>
         <w:pStyle w:val="Heading1"/>
       </w:pPr>
-      <w:bookmarkStart w:id="9" w:name="_Toc47091842"/>
+      <w:bookmarkStart w:id="8" w:name="_Toc47211760"/>
       <w:r>
         <w:lastRenderedPageBreak/>
         <w:t>How “Apricot DB” stores the Project Data</w:t>
       </w:r>
-      <w:bookmarkEnd w:id="9"/>
+      <w:bookmarkEnd w:id="8"/>
     </w:p>
     <w:p>
       <w:r>
@@ -4630,7 +4957,7 @@
       <w:pPr>
         <w:pStyle w:val="Heading1"/>
       </w:pPr>
-      <w:bookmarkStart w:id="10" w:name="_Toc47091843"/>
+      <w:bookmarkStart w:id="9" w:name="_Toc47211761"/>
       <w:r>
         <w:t>Working with</w:t>
       </w:r>
@@ -4646,7 +4973,7 @@
       <w:r>
         <w:t>s</w:t>
       </w:r>
-      <w:bookmarkEnd w:id="10"/>
+      <w:bookmarkEnd w:id="9"/>
     </w:p>
     <w:p>
       <w:r>
@@ -4855,7 +5182,7 @@
       <w:pPr>
         <w:pStyle w:val="Heading1"/>
       </w:pPr>
-      <w:bookmarkStart w:id="11" w:name="_Toc47091844"/>
+      <w:bookmarkStart w:id="10" w:name="_Toc47211762"/>
       <w:r>
         <w:lastRenderedPageBreak/>
         <w:t xml:space="preserve">The </w:t>
@@ -4872,7 +5199,7 @@
       <w:r>
         <w:t xml:space="preserve"> Scenarios</w:t>
       </w:r>
-      <w:bookmarkEnd w:id="11"/>
+      <w:bookmarkEnd w:id="10"/>
     </w:p>
     <w:p>
       <w:r>
@@ -4921,11 +5248,11 @@
       <w:pPr>
         <w:pStyle w:val="Heading1"/>
       </w:pPr>
-      <w:bookmarkStart w:id="12" w:name="_Toc47091845"/>
+      <w:bookmarkStart w:id="11" w:name="_Toc47211763"/>
       <w:r>
         <w:t>The Reverse Engineering Process</w:t>
       </w:r>
-      <w:bookmarkEnd w:id="12"/>
+      <w:bookmarkEnd w:id="11"/>
     </w:p>
     <w:p>
       <w:r>
@@ -5318,7 +5645,7 @@
       <w:pPr>
         <w:pStyle w:val="Heading1"/>
       </w:pPr>
-      <w:bookmarkStart w:id="13" w:name="_Toc47091846"/>
+      <w:bookmarkStart w:id="12" w:name="_Toc47211764"/>
       <w:r>
         <w:t xml:space="preserve">The </w:t>
       </w:r>
@@ -5340,7 +5667,7 @@
       <w:r>
         <w:t xml:space="preserve"> “Apricot DB”</w:t>
       </w:r>
-      <w:bookmarkEnd w:id="13"/>
+      <w:bookmarkEnd w:id="12"/>
     </w:p>
     <w:p>
       <w:r>
@@ -5392,11 +5719,11 @@
       <w:pPr>
         <w:pStyle w:val="Heading2"/>
       </w:pPr>
-      <w:bookmarkStart w:id="14" w:name="_Toc47091847"/>
+      <w:bookmarkStart w:id="13" w:name="_Toc47211765"/>
       <w:r>
         <w:t>Entities and Relationships between them</w:t>
       </w:r>
-      <w:bookmarkEnd w:id="14"/>
+      <w:bookmarkEnd w:id="13"/>
     </w:p>
     <w:p>
       <w:r>
@@ -5598,11 +5925,11 @@
       <w:pPr>
         <w:pStyle w:val="Heading2"/>
       </w:pPr>
-      <w:bookmarkStart w:id="15" w:name="_Toc47091848"/>
+      <w:bookmarkStart w:id="14" w:name="_Toc47211766"/>
       <w:r>
         <w:t>The Identifying Relationship</w:t>
       </w:r>
-      <w:bookmarkEnd w:id="15"/>
+      <w:bookmarkEnd w:id="14"/>
     </w:p>
     <w:p>
       <w:r>
@@ -5660,12 +5987,12 @@
       <w:pPr>
         <w:pStyle w:val="Heading2"/>
       </w:pPr>
-      <w:bookmarkStart w:id="16" w:name="_Toc47091849"/>
+      <w:bookmarkStart w:id="15" w:name="_Toc47211767"/>
       <w:r>
         <w:lastRenderedPageBreak/>
         <w:t>The Non-Identifying Mandatory Relationship</w:t>
       </w:r>
-      <w:bookmarkEnd w:id="16"/>
+      <w:bookmarkEnd w:id="15"/>
     </w:p>
     <w:p>
       <w:r>
@@ -5720,11 +6047,11 @@
       <w:pPr>
         <w:pStyle w:val="Heading2"/>
       </w:pPr>
-      <w:bookmarkStart w:id="17" w:name="_Toc47091850"/>
+      <w:bookmarkStart w:id="16" w:name="_Toc47211768"/>
       <w:r>
         <w:t>The Not-Identifying Optional Relationship</w:t>
       </w:r>
-      <w:bookmarkEnd w:id="17"/>
+      <w:bookmarkEnd w:id="16"/>
     </w:p>
     <w:p>
       <w:r>
@@ -5795,11 +6122,11 @@
       <w:pPr>
         <w:pStyle w:val="Heading2"/>
       </w:pPr>
-      <w:bookmarkStart w:id="18" w:name="_Toc47091851"/>
+      <w:bookmarkStart w:id="17" w:name="_Toc47211769"/>
       <w:r>
         <w:t>The “Auto”- relationship</w:t>
       </w:r>
-      <w:bookmarkEnd w:id="18"/>
+      <w:bookmarkEnd w:id="17"/>
     </w:p>
     <w:p>
       <w:r>
@@ -5856,11 +6183,11 @@
       <w:pPr>
         <w:pStyle w:val="Heading1"/>
       </w:pPr>
-      <w:bookmarkStart w:id="19" w:name="_Toc47091852"/>
+      <w:bookmarkStart w:id="18" w:name="_Toc47211770"/>
       <w:r>
         <w:t>Resolving the “many-to-many” relationship</w:t>
       </w:r>
-      <w:bookmarkEnd w:id="19"/>
+      <w:bookmarkEnd w:id="18"/>
     </w:p>
     <w:p>
       <w:r>
@@ -5980,7 +6307,7 @@
       <w:pPr>
         <w:pStyle w:val="Heading1"/>
       </w:pPr>
-      <w:bookmarkStart w:id="20" w:name="_Toc47091853"/>
+      <w:bookmarkStart w:id="19" w:name="_Toc47211771"/>
       <w:r>
         <w:t xml:space="preserve">The </w:t>
       </w:r>
@@ -5990,7 +6317,7 @@
       <w:r>
         <w:t>notation</w:t>
       </w:r>
-      <w:bookmarkEnd w:id="20"/>
+      <w:bookmarkEnd w:id="19"/>
     </w:p>
     <w:p>
       <w:r>
@@ -6128,7 +6455,7 @@
       <w:pPr>
         <w:pStyle w:val="Heading1"/>
       </w:pPr>
-      <w:bookmarkStart w:id="21" w:name="_Toc47091854"/>
+      <w:bookmarkStart w:id="20" w:name="_Toc47211772"/>
       <w:r>
         <w:t xml:space="preserve">Working with </w:t>
       </w:r>
@@ -6138,7 +6465,7 @@
       <w:r>
         <w:t>Entities</w:t>
       </w:r>
-      <w:bookmarkEnd w:id="21"/>
+      <w:bookmarkEnd w:id="20"/>
     </w:p>
     <w:p>
       <w:r>
@@ -6439,7 +6766,7 @@
       <w:pPr>
         <w:pStyle w:val="Heading1"/>
       </w:pPr>
-      <w:bookmarkStart w:id="22" w:name="_Toc47091855"/>
+      <w:bookmarkStart w:id="21" w:name="_Toc47211773"/>
       <w:r>
         <w:t>The Default</w:t>
       </w:r>
@@ -6461,7 +6788,7 @@
       <w:r>
         <w:t xml:space="preserve"> Entity information</w:t>
       </w:r>
-      <w:bookmarkEnd w:id="22"/>
+      <w:bookmarkEnd w:id="21"/>
       <w:r>
         <w:t xml:space="preserve"> </w:t>
       </w:r>
@@ -6675,7 +7002,7 @@
       <w:pPr>
         <w:pStyle w:val="Heading1"/>
       </w:pPr>
-      <w:bookmarkStart w:id="23" w:name="_Toc47091856"/>
+      <w:bookmarkStart w:id="22" w:name="_Toc47211774"/>
       <w:r>
         <w:t xml:space="preserve">Working with </w:t>
       </w:r>
@@ -6685,7 +7012,7 @@
       <w:r>
         <w:t>Relationships</w:t>
       </w:r>
-      <w:bookmarkEnd w:id="23"/>
+      <w:bookmarkEnd w:id="22"/>
     </w:p>
     <w:p>
       <w:r>
@@ -6873,7 +7200,7 @@
       <w:pPr>
         <w:pStyle w:val="Heading1"/>
       </w:pPr>
-      <w:bookmarkStart w:id="24" w:name="_Toc47091857"/>
+      <w:bookmarkStart w:id="23" w:name="_Toc47211775"/>
       <w:r>
         <w:t xml:space="preserve">Working with </w:t>
       </w:r>
@@ -6883,7 +7210,7 @@
       <w:r>
         <w:t>Views</w:t>
       </w:r>
-      <w:bookmarkEnd w:id="24"/>
+      <w:bookmarkEnd w:id="23"/>
     </w:p>
     <w:p>
       <w:r>
@@ -7025,11 +7352,11 @@
       <w:pPr>
         <w:pStyle w:val="Heading1"/>
       </w:pPr>
-      <w:bookmarkStart w:id="25" w:name="_Toc47091858"/>
+      <w:bookmarkStart w:id="24" w:name="_Toc47211776"/>
       <w:r>
         <w:t>Working with the Snapshots</w:t>
       </w:r>
-      <w:bookmarkEnd w:id="25"/>
+      <w:bookmarkEnd w:id="24"/>
     </w:p>
     <w:p>
       <w:r>
@@ -7292,7 +7619,7 @@
       <w:pPr>
         <w:pStyle w:val="Heading1"/>
       </w:pPr>
-      <w:bookmarkStart w:id="26" w:name="_Toc47091859"/>
+      <w:bookmarkStart w:id="25" w:name="_Toc47211777"/>
       <w:r>
         <w:t xml:space="preserve">Working with </w:t>
       </w:r>
@@ -7302,7 +7629,7 @@
       <w:r>
         <w:t>Projects</w:t>
       </w:r>
-      <w:bookmarkEnd w:id="26"/>
+      <w:bookmarkEnd w:id="25"/>
     </w:p>
     <w:p>
       <w:r>
@@ -7402,136 +7729,47 @@
     </w:p>
     <w:p>
       <w:pPr>
-        <w:rPr>
-          <w:rFonts w:asciiTheme="majorHAnsi" w:eastAsiaTheme="majorEastAsia" w:hAnsiTheme="majorHAnsi" w:cstheme="majorBidi"/>
-          <w:color w:val="2F5496" w:themeColor="accent1" w:themeShade="BF"/>
-          <w:sz w:val="32"/>
-          <w:szCs w:val="32"/>
-        </w:rPr>
-      </w:pPr>
-      <w:r>
-        <w:br w:type="page"/>
-      </w:r>
-    </w:p>
-    <w:p>
-      <w:pPr>
         <w:pStyle w:val="Heading1"/>
       </w:pPr>
-      <w:bookmarkStart w:id="27" w:name="_Toc47091860"/>
-      <w:r>
-        <w:lastRenderedPageBreak/>
-        <w:t>Editing the diagram content</w:t>
-      </w:r>
-      <w:bookmarkEnd w:id="27"/>
-    </w:p>
-    <w:p>
-      <w:r>
-        <w:t>“Apricot DB” has a convenient graphical editor which allows to precisely positioning the entities and relationships between them.</w:t>
+      <w:bookmarkStart w:id="26" w:name="_Toc47211778"/>
+      <w:r>
+        <w:t>The context menus</w:t>
+      </w:r>
+      <w:bookmarkEnd w:id="26"/>
+    </w:p>
+    <w:p>
+      <w:r>
+        <w:t>Most of the elements on the “Apricot”- diagram have the context menu. Below are the examples of the context menus for different elements of the diagram.</w:t>
       </w:r>
     </w:p>
     <w:p>
       <w:pPr>
         <w:pStyle w:val="Heading2"/>
       </w:pPr>
-    </w:p>
-    <w:p>
-      <w:pPr>
-        <w:pStyle w:val="Heading2"/>
-      </w:pPr>
-      <w:bookmarkStart w:id="28" w:name="_Toc47091861"/>
-      <w:r>
-        <w:t>Selecting and moving the elements of the diagram</w:t>
-      </w:r>
-      <w:bookmarkEnd w:id="28"/>
-    </w:p>
-    <w:p>
-      <w:r>
-        <w:t>An Entity on the diagram can be selected and moved. If it required to select several entities there are two ways to do that.</w:t>
-      </w:r>
-      <w:r>
-        <w:t xml:space="preserve"> The selected entities and relationships have been drawn bold.</w:t>
-      </w:r>
-    </w:p>
-    <w:p>
-      <w:pPr>
-        <w:pStyle w:val="ListParagraph"/>
-        <w:numPr>
-          <w:ilvl w:val="0"/>
-          <w:numId w:val="3"/>
-        </w:numPr>
-      </w:pPr>
-      <w:r>
-        <w:t xml:space="preserve">Select </w:t>
-      </w:r>
-      <w:r>
-        <w:t xml:space="preserve">multiple </w:t>
-      </w:r>
-      <w:r>
-        <w:t>entities holding the &lt;Ctrl&gt; button.</w:t>
-      </w:r>
-    </w:p>
-    <w:p>
-      <w:pPr>
-        <w:pStyle w:val="ListParagraph"/>
-        <w:numPr>
-          <w:ilvl w:val="0"/>
-          <w:numId w:val="3"/>
-        </w:numPr>
-      </w:pPr>
-      <w:r>
-        <w:t xml:space="preserve">Select </w:t>
-      </w:r>
-      <w:r>
-        <w:t xml:space="preserve">multiple </w:t>
-      </w:r>
-      <w:r>
-        <w:t>entities using “lasso”: click and hold the left mouse button. Move the mouse. All entities within the square drawn (inside the “lasso”) will be selected.</w:t>
-      </w:r>
-    </w:p>
-    <w:p>
-      <w:r>
-        <w:t>In order to un</w:t>
-      </w:r>
-      <w:r>
-        <w:t>-</w:t>
-      </w:r>
-      <w:r>
-        <w:t>select all entities click outside of any entities on the diagram.</w:t>
-      </w:r>
-    </w:p>
-    <w:p>
-      <w:r>
-        <w:t>The selected entity can be moved holding the left mouse button.</w:t>
-      </w:r>
-    </w:p>
-    <w:p>
-      <w:r>
-        <w:t>In order to move more than one selected entity simultaneously, use the &lt;Ctrl&gt; button.</w:t>
-      </w:r>
-    </w:p>
-    <w:p>
-      <w:pPr>
-        <w:pStyle w:val="Heading2"/>
-      </w:pPr>
-    </w:p>
-    <w:p>
-      <w:pPr>
-        <w:pStyle w:val="Heading2"/>
-      </w:pPr>
-      <w:bookmarkStart w:id="29" w:name="_Toc47091862"/>
-      <w:r>
-        <w:t>How “Apricot” draws the relationships</w:t>
-      </w:r>
-      <w:bookmarkEnd w:id="29"/>
-    </w:p>
-    <w:p>
-      <w:r>
-        <w:t>The “Apricot DB” uses “semiautomatic” way of drawing of relationships between entities.</w:t>
-      </w:r>
-    </w:p>
-    <w:p>
-      <w:r>
-        <w:t xml:space="preserve">The relationship between two entities always starts at the Primary Key of the parent entity and ends at the Foreign Key field of the child entity: </w:t>
+      <w:bookmarkStart w:id="27" w:name="_Toc47211779"/>
+      <w:r>
+        <w:t xml:space="preserve">The </w:t>
+      </w:r>
+      <w:r>
+        <w:t>D</w:t>
+      </w:r>
+      <w:r>
+        <w:t>iagram general context menu</w:t>
+      </w:r>
+      <w:bookmarkEnd w:id="27"/>
+    </w:p>
+    <w:p>
+      <w:r>
+        <w:t xml:space="preserve">This context menu can be called clicking the right button mouse </w:t>
+      </w:r>
+      <w:r>
+        <w:t xml:space="preserve">anywhere </w:t>
+      </w:r>
+      <w:r>
+        <w:t>on the</w:t>
+      </w:r>
+      <w:r>
+        <w:t xml:space="preserve"> clean field of the diagram.</w:t>
       </w:r>
     </w:p>
     <w:p>
@@ -7541,10 +7779,18 @@
           <w:lang w:eastAsia="en-ZA"/>
         </w:rPr>
         <w:drawing>
-          <wp:inline distT="0" distB="0" distL="0" distR="0" wp14:anchorId="2EDB8716" wp14:editId="64A48E9A">
-            <wp:extent cx="1829965" cy="1117600"/>
-            <wp:effectExtent l="0" t="0" r="0" b="6350"/>
-            <wp:docPr id="6" name="Picture 6"/>
+          <wp:anchor distT="0" distB="0" distL="114300" distR="114300" simplePos="0" relativeHeight="251658752" behindDoc="0" locked="0" layoutInCell="1" allowOverlap="1" wp14:anchorId="033A5855" wp14:editId="705B75D7">
+            <wp:simplePos x="0" y="0"/>
+            <wp:positionH relativeFrom="column">
+              <wp:posOffset>205740</wp:posOffset>
+            </wp:positionH>
+            <wp:positionV relativeFrom="paragraph">
+              <wp:posOffset>13335</wp:posOffset>
+            </wp:positionV>
+            <wp:extent cx="1762125" cy="2457450"/>
+            <wp:effectExtent l="0" t="0" r="9525" b="0"/>
+            <wp:wrapSquare wrapText="bothSides"/>
+            <wp:docPr id="3" name="Picture 3"/>
             <wp:cNvGraphicFramePr>
               <a:graphicFrameLocks xmlns:a="http://schemas.openxmlformats.org/drawingml/2006/main" noChangeAspect="1"/>
             </wp:cNvGraphicFramePr>
@@ -7552,11 +7798,17 @@
               <a:graphicData uri="http://schemas.openxmlformats.org/drawingml/2006/picture">
                 <pic:pic xmlns:pic="http://schemas.openxmlformats.org/drawingml/2006/picture">
                   <pic:nvPicPr>
-                    <pic:cNvPr id="0" name=""/>
+                    <pic:cNvPr id="1" name=""/>
                     <pic:cNvPicPr/>
                   </pic:nvPicPr>
                   <pic:blipFill>
-                    <a:blip r:embed="rId46"/>
+                    <a:blip r:embed="rId46">
+                      <a:extLst>
+                        <a:ext uri="{28A0092B-C50C-407E-A947-70E740481C1C}">
+                          <a14:useLocalDpi xmlns:a14="http://schemas.microsoft.com/office/drawing/2010/main" val="0"/>
+                        </a:ext>
+                      </a:extLst>
+                    </a:blip>
                     <a:stretch>
                       <a:fillRect/>
                     </a:stretch>
@@ -7564,7 +7816,7 @@
                   <pic:spPr>
                     <a:xfrm>
                       <a:off x="0" y="0"/>
-                      <a:ext cx="1834290" cy="1120241"/>
+                      <a:ext cx="1762125" cy="2457450"/>
                     </a:xfrm>
                     <a:prstGeom prst="rect">
                       <a:avLst/>
@@ -7573,26 +7825,34 @@
                 </pic:pic>
               </a:graphicData>
             </a:graphic>
-          </wp:inline>
+          </wp:anchor>
         </w:drawing>
       </w:r>
-    </w:p>
-    <w:p>
-      <w:r>
-        <w:t>The only exclusion is when the parent entity has more than one child. In this case “Apricot” automatically draws a “stack” of relationships how it is shown on the picture below:</w:t>
-      </w:r>
-    </w:p>
-    <w:p>
+      <w:bookmarkStart w:id="28" w:name="_GoBack"/>
+      <w:bookmarkEnd w:id="28"/>
+      <w:r>
+        <w:t>Refresh &lt;F5&gt; - refresh the current diagram/view. This function might be useful if there is any doubt that the diagram is properly reflected on the canvas;</w:t>
+      </w:r>
+    </w:p>
+    <w:p>
+      <w:r>
+        <w:t>Edit View – runs the editing form of the current view. You cannot edit the Main View. It always called “Main View” and includes all the entities of the snapshot;</w:t>
+      </w:r>
+    </w:p>
+    <w:p>
+      <w:r>
+        <w:t xml:space="preserve">New Entity – creates a new Entity. This menu item duplicates the button of the main menu: </w:t>
+      </w:r>
       <w:r>
         <w:rPr>
           <w:noProof/>
           <w:lang w:eastAsia="en-ZA"/>
         </w:rPr>
         <w:drawing>
-          <wp:inline distT="0" distB="0" distL="0" distR="0" wp14:anchorId="6D9B43B3" wp14:editId="6B302C1A">
-            <wp:extent cx="2444750" cy="2348180"/>
-            <wp:effectExtent l="0" t="0" r="0" b="0"/>
-            <wp:docPr id="8" name="Picture 8"/>
+          <wp:inline distT="0" distB="0" distL="0" distR="0" wp14:anchorId="7FC4A573" wp14:editId="360C36B9">
+            <wp:extent cx="633046" cy="206352"/>
+            <wp:effectExtent l="0" t="0" r="0" b="3810"/>
+            <wp:docPr id="5" name="Picture 5"/>
             <wp:cNvGraphicFramePr>
               <a:graphicFrameLocks xmlns:a="http://schemas.openxmlformats.org/drawingml/2006/main" noChangeAspect="1"/>
             </wp:cNvGraphicFramePr>
@@ -7600,7 +7860,7 @@
               <a:graphicData uri="http://schemas.openxmlformats.org/drawingml/2006/picture">
                 <pic:pic xmlns:pic="http://schemas.openxmlformats.org/drawingml/2006/picture">
                   <pic:nvPicPr>
-                    <pic:cNvPr id="0" name=""/>
+                    <pic:cNvPr id="1" name=""/>
                     <pic:cNvPicPr/>
                   </pic:nvPicPr>
                   <pic:blipFill>
@@ -7612,7 +7872,7 @@
                   <pic:spPr>
                     <a:xfrm>
                       <a:off x="0" y="0"/>
-                      <a:ext cx="2446445" cy="2349808"/>
+                      <a:ext cx="707957" cy="230770"/>
                     </a:xfrm>
                     <a:prstGeom prst="rect">
                       <a:avLst/>
@@ -7624,12 +7884,51 @@
           </wp:inline>
         </w:drawing>
       </w:r>
-    </w:p>
-    <w:p>
+      <w:r>
+        <w:t>;</w:t>
+      </w:r>
+    </w:p>
+    <w:p>
+      <w:r>
+        <w:t xml:space="preserve">Simple View/Default View/Extended View – these 2 items allow to select the level of detalization of the entity information on the diagram; The “Simple View” shows only the entity names </w:t>
+      </w:r>
       <w:r>
         <w:lastRenderedPageBreak/>
-        <w:t>Depending on the mutual allocation of the parent and child entities, the relationship might change its shape. For example, when the entities are located too close, “Apricot” automatically optimizes the shape:</w:t>
-      </w:r>
+        <w:t>with no fields in the entities; The “Default View” shows the fields of each entity on the diagram with no field type/length information; The ”Extended View” reflects the full information of entity fields including the field type/length;</w:t>
+      </w:r>
+    </w:p>
+    <w:p>
+      <w:r>
+        <w:t>Align View – align entities and relationship on the current view. This function is useful when you need to order the objects on the diagram nicely;</w:t>
+      </w:r>
+    </w:p>
+    <w:p>
+      <w:r>
+        <w:t xml:space="preserve">Reset View &lt;Ctrl+R&gt; – resets the current allocation of the objects on the view and allocates them in </w:t>
+      </w:r>
+      <w:r>
+        <w:t xml:space="preserve">the </w:t>
+      </w:r>
+      <w:r>
+        <w:t>simplest “matrix” way.</w:t>
+      </w:r>
+    </w:p>
+    <w:p/>
+    <w:p>
+      <w:pPr>
+        <w:pStyle w:val="Heading2"/>
+      </w:pPr>
+      <w:bookmarkStart w:id="29" w:name="_Toc47211780"/>
+      <w:r>
+        <w:t xml:space="preserve">The </w:t>
+      </w:r>
+      <w:r>
+        <w:t>E</w:t>
+      </w:r>
+      <w:r>
+        <w:t>ntity context menu</w:t>
+      </w:r>
+      <w:bookmarkEnd w:id="29"/>
     </w:p>
     <w:p>
       <w:r>
@@ -7638,10 +7937,10 @@
           <w:lang w:eastAsia="en-ZA"/>
         </w:rPr>
         <w:drawing>
-          <wp:inline distT="0" distB="0" distL="0" distR="0" wp14:anchorId="6EBBE274" wp14:editId="397B7F63">
-            <wp:extent cx="2590800" cy="1555636"/>
-            <wp:effectExtent l="0" t="0" r="0" b="6985"/>
-            <wp:docPr id="9" name="Picture 9"/>
+          <wp:inline distT="0" distB="0" distL="0" distR="0" wp14:anchorId="0D9C1A1F" wp14:editId="38A2D29B">
+            <wp:extent cx="1920208" cy="2108200"/>
+            <wp:effectExtent l="0" t="0" r="4445" b="6350"/>
+            <wp:docPr id="55" name="Picture 55"/>
             <wp:cNvGraphicFramePr>
               <a:graphicFrameLocks xmlns:a="http://schemas.openxmlformats.org/drawingml/2006/main" noChangeAspect="1"/>
             </wp:cNvGraphicFramePr>
@@ -7661,7 +7960,7 @@
                   <pic:spPr>
                     <a:xfrm>
                       <a:off x="0" y="0"/>
-                      <a:ext cx="2596004" cy="1558761"/>
+                      <a:ext cx="1920197" cy="2108188"/>
                     </a:xfrm>
                     <a:prstGeom prst="rect">
                       <a:avLst/>
@@ -7675,9 +7974,17 @@
       </w:r>
     </w:p>
     <w:p>
-      <w:r>
-        <w:t>or:</w:t>
-      </w:r>
+      <w:pPr>
+        <w:pStyle w:val="Heading2"/>
+      </w:pPr>
+      <w:bookmarkStart w:id="30" w:name="_Toc47211781"/>
+      <w:r>
+        <w:t xml:space="preserve">The Entity context menu in the </w:t>
+      </w:r>
+      <w:r>
+        <w:t>Project Explorer</w:t>
+      </w:r>
+      <w:bookmarkEnd w:id="30"/>
     </w:p>
     <w:p>
       <w:r>
@@ -7686,10 +7993,10 @@
           <w:lang w:eastAsia="en-ZA"/>
         </w:rPr>
         <w:drawing>
-          <wp:inline distT="0" distB="0" distL="0" distR="0" wp14:anchorId="29C0FEDC" wp14:editId="3344B0D2">
-            <wp:extent cx="2590800" cy="1625829"/>
-            <wp:effectExtent l="0" t="0" r="0" b="0"/>
-            <wp:docPr id="53" name="Picture 53"/>
+          <wp:inline distT="0" distB="0" distL="0" distR="0" wp14:anchorId="597658C0" wp14:editId="2C37B2CA">
+            <wp:extent cx="1896169" cy="2120900"/>
+            <wp:effectExtent l="0" t="0" r="8890" b="0"/>
+            <wp:docPr id="56" name="Picture 56"/>
             <wp:cNvGraphicFramePr>
               <a:graphicFrameLocks xmlns:a="http://schemas.openxmlformats.org/drawingml/2006/main" noChangeAspect="1"/>
             </wp:cNvGraphicFramePr>
@@ -7709,7 +8016,7 @@
                   <pic:spPr>
                     <a:xfrm>
                       <a:off x="0" y="0"/>
-                      <a:ext cx="2595560" cy="1628816"/>
+                      <a:ext cx="1896169" cy="2120900"/>
                     </a:xfrm>
                     <a:prstGeom prst="rect">
                       <a:avLst/>
@@ -7723,40 +8030,21 @@
       </w:r>
     </w:p>
     <w:p>
-      <w:r>
-        <w:t xml:space="preserve">There is a limited </w:t>
-      </w:r>
-      <w:r>
-        <w:t>opportunity to edit relationship appearance. Being selected, a relationship has one or more rulers (a small black square). The ruler can be moved perpendicularly to the line of relationship which it is drawn above.</w:t>
-      </w:r>
-    </w:p>
-    <w:p>
       <w:pPr>
         <w:pStyle w:val="Heading2"/>
       </w:pPr>
-    </w:p>
-    <w:p>
-      <w:pPr>
-        <w:pStyle w:val="Heading2"/>
-      </w:pPr>
-      <w:bookmarkStart w:id="30" w:name="_Toc47091863"/>
-      <w:r>
-        <w:t>The context menus</w:t>
-      </w:r>
-      <w:bookmarkEnd w:id="30"/>
-    </w:p>
-    <w:p>
-      <w:r>
-        <w:t>Many elements on the “Apricot”- diagram have a context menus. Below are the examples of the context menus for different elements of the diagram</w:t>
-      </w:r>
-      <w:r>
-        <w:t>.</w:t>
-      </w:r>
-    </w:p>
-    <w:p>
-      <w:r>
-        <w:t>The diagram general context menu (called anywhere in clean field of the diagram):</w:t>
-      </w:r>
+      <w:bookmarkStart w:id="31" w:name="_Toc47211782"/>
+      <w:r>
+        <w:lastRenderedPageBreak/>
+        <w:t xml:space="preserve">The </w:t>
+      </w:r>
+      <w:r>
+        <w:t>P</w:t>
+      </w:r>
+      <w:r>
+        <w:t>roject context menu</w:t>
+      </w:r>
+      <w:bookmarkEnd w:id="31"/>
     </w:p>
     <w:p>
       <w:r>
@@ -7765,10 +8053,10 @@
           <w:lang w:eastAsia="en-ZA"/>
         </w:rPr>
         <w:drawing>
-          <wp:inline distT="0" distB="0" distL="0" distR="0" wp14:anchorId="0F320102" wp14:editId="0A66D489">
-            <wp:extent cx="1695450" cy="2063246"/>
-            <wp:effectExtent l="0" t="0" r="0" b="0"/>
-            <wp:docPr id="54" name="Picture 54"/>
+          <wp:inline distT="0" distB="0" distL="0" distR="0" wp14:anchorId="6FD2BE94" wp14:editId="02E633BF">
+            <wp:extent cx="1866634" cy="2352664"/>
+            <wp:effectExtent l="0" t="0" r="635" b="0"/>
+            <wp:docPr id="57" name="Picture 57"/>
             <wp:cNvGraphicFramePr>
               <a:graphicFrameLocks xmlns:a="http://schemas.openxmlformats.org/drawingml/2006/main" noChangeAspect="1"/>
             </wp:cNvGraphicFramePr>
@@ -7788,7 +8076,7 @@
                   <pic:spPr>
                     <a:xfrm>
                       <a:off x="0" y="0"/>
-                      <a:ext cx="1698445" cy="2066891"/>
+                      <a:ext cx="1872979" cy="2360661"/>
                     </a:xfrm>
                     <a:prstGeom prst="rect">
                       <a:avLst/>
@@ -7802,14 +8090,127 @@
       </w:r>
     </w:p>
     <w:p>
+      <w:pPr>
+        <w:rPr>
+          <w:rFonts w:asciiTheme="majorHAnsi" w:eastAsiaTheme="majorEastAsia" w:hAnsiTheme="majorHAnsi" w:cstheme="majorBidi"/>
+          <w:color w:val="2F5496" w:themeColor="accent1" w:themeShade="BF"/>
+          <w:sz w:val="32"/>
+          <w:szCs w:val="32"/>
+        </w:rPr>
+      </w:pPr>
       <w:r>
         <w:br w:type="page"/>
       </w:r>
     </w:p>
     <w:p>
+      <w:pPr>
+        <w:pStyle w:val="Heading1"/>
+      </w:pPr>
+      <w:bookmarkStart w:id="32" w:name="_Toc47211783"/>
       <w:r>
         <w:lastRenderedPageBreak/>
-        <w:t>The entity context menu:</w:t>
+        <w:t>Editing the diagram content</w:t>
+      </w:r>
+      <w:bookmarkEnd w:id="32"/>
+    </w:p>
+    <w:p>
+      <w:r>
+        <w:t>“Apricot DB” has a convenient graphical editor which allows to precisely positioning the entities and relationships between them.</w:t>
+      </w:r>
+    </w:p>
+    <w:p>
+      <w:pPr>
+        <w:pStyle w:val="Heading2"/>
+      </w:pPr>
+      <w:bookmarkStart w:id="33" w:name="_Toc47211784"/>
+      <w:r>
+        <w:t>Selecting and moving the elements of the diagram</w:t>
+      </w:r>
+      <w:bookmarkEnd w:id="33"/>
+    </w:p>
+    <w:p>
+      <w:r>
+        <w:t>An Entity on the diagram can be selected and moved. If it required to select several entities there are two ways to do that.</w:t>
+      </w:r>
+      <w:r>
+        <w:t xml:space="preserve"> The selected entities and relationships have been drawn bold.</w:t>
+      </w:r>
+    </w:p>
+    <w:p>
+      <w:pPr>
+        <w:pStyle w:val="ListParagraph"/>
+        <w:numPr>
+          <w:ilvl w:val="0"/>
+          <w:numId w:val="3"/>
+        </w:numPr>
+      </w:pPr>
+      <w:r>
+        <w:t xml:space="preserve">Select </w:t>
+      </w:r>
+      <w:r>
+        <w:t xml:space="preserve">multiple </w:t>
+      </w:r>
+      <w:r>
+        <w:t>entities holding the &lt;Ctrl&gt; button.</w:t>
+      </w:r>
+    </w:p>
+    <w:p>
+      <w:pPr>
+        <w:pStyle w:val="ListParagraph"/>
+        <w:numPr>
+          <w:ilvl w:val="0"/>
+          <w:numId w:val="3"/>
+        </w:numPr>
+      </w:pPr>
+      <w:r>
+        <w:t xml:space="preserve">Select </w:t>
+      </w:r>
+      <w:r>
+        <w:t xml:space="preserve">multiple </w:t>
+      </w:r>
+      <w:r>
+        <w:t>entities using “lasso”: click and hold the left mouse button. Move the mouse. All entities within the square drawn (inside the “lasso”) will be selected.</w:t>
+      </w:r>
+    </w:p>
+    <w:p>
+      <w:r>
+        <w:t>In order to un</w:t>
+      </w:r>
+      <w:r>
+        <w:t>-</w:t>
+      </w:r>
+      <w:r>
+        <w:t>select all entities click outside of any entities on the diagram.</w:t>
+      </w:r>
+    </w:p>
+    <w:p>
+      <w:r>
+        <w:t>The selected entity can be moved holding the left mouse button.</w:t>
+      </w:r>
+    </w:p>
+    <w:p>
+      <w:r>
+        <w:t>In order to move more than one selected entity simultaneously, use the &lt;Ctrl&gt; button.</w:t>
+      </w:r>
+    </w:p>
+    <w:p>
+      <w:pPr>
+        <w:pStyle w:val="Heading2"/>
+      </w:pPr>
+      <w:bookmarkStart w:id="34" w:name="_Toc47211785"/>
+      <w:r>
+        <w:t>How “Apricot” draws the relationships</w:t>
+      </w:r>
+      <w:bookmarkEnd w:id="34"/>
+    </w:p>
+    <w:p>
+      <w:r>
+        <w:t>The “Apricot DB” uses “semiautomatic” way of drawing of relationships between entities.</w:t>
+      </w:r>
+    </w:p>
+    <w:p>
+      <w:r>
+        <w:t xml:space="preserve">The relationship between two entities always starts at the Primary Key of the parent entity and ends at the Foreign Key field of the child entity: </w:t>
       </w:r>
     </w:p>
     <w:p>
@@ -7819,10 +8220,10 @@
           <w:lang w:eastAsia="en-ZA"/>
         </w:rPr>
         <w:drawing>
-          <wp:inline distT="0" distB="0" distL="0" distR="0" wp14:anchorId="10B5BC1B" wp14:editId="122F699E">
-            <wp:extent cx="1920208" cy="2108200"/>
-            <wp:effectExtent l="0" t="0" r="4445" b="6350"/>
-            <wp:docPr id="55" name="Picture 55"/>
+          <wp:inline distT="0" distB="0" distL="0" distR="0" wp14:anchorId="2EDB8716" wp14:editId="64A48E9A">
+            <wp:extent cx="1829965" cy="1117600"/>
+            <wp:effectExtent l="0" t="0" r="0" b="6350"/>
+            <wp:docPr id="6" name="Picture 6"/>
             <wp:cNvGraphicFramePr>
               <a:graphicFrameLocks xmlns:a="http://schemas.openxmlformats.org/drawingml/2006/main" noChangeAspect="1"/>
             </wp:cNvGraphicFramePr>
@@ -7842,7 +8243,7 @@
                   <pic:spPr>
                     <a:xfrm>
                       <a:off x="0" y="0"/>
-                      <a:ext cx="1920197" cy="2108188"/>
+                      <a:ext cx="1834290" cy="1120241"/>
                     </a:xfrm>
                     <a:prstGeom prst="rect">
                       <a:avLst/>
@@ -7857,7 +8258,7 @@
     </w:p>
     <w:p>
       <w:r>
-        <w:t>The project explorer entity context menu:</w:t>
+        <w:t>The only exclusion is when the parent entity has more than one child. In this case “Apricot” automatically draws a “stack” of relationships how it is shown on the picture below:</w:t>
       </w:r>
     </w:p>
     <w:p>
@@ -7867,10 +8268,10 @@
           <w:lang w:eastAsia="en-ZA"/>
         </w:rPr>
         <w:drawing>
-          <wp:inline distT="0" distB="0" distL="0" distR="0" wp14:anchorId="43D6949C" wp14:editId="55B6A56F">
-            <wp:extent cx="1896169" cy="2120900"/>
-            <wp:effectExtent l="0" t="0" r="8890" b="0"/>
-            <wp:docPr id="56" name="Picture 56"/>
+          <wp:inline distT="0" distB="0" distL="0" distR="0" wp14:anchorId="6D9B43B3" wp14:editId="6B302C1A">
+            <wp:extent cx="2444750" cy="2348180"/>
+            <wp:effectExtent l="0" t="0" r="0" b="0"/>
+            <wp:docPr id="8" name="Picture 8"/>
             <wp:cNvGraphicFramePr>
               <a:graphicFrameLocks xmlns:a="http://schemas.openxmlformats.org/drawingml/2006/main" noChangeAspect="1"/>
             </wp:cNvGraphicFramePr>
@@ -7890,7 +8291,7 @@
                   <pic:spPr>
                     <a:xfrm>
                       <a:off x="0" y="0"/>
-                      <a:ext cx="1896169" cy="2120900"/>
+                      <a:ext cx="2446445" cy="2349808"/>
                     </a:xfrm>
                     <a:prstGeom prst="rect">
                       <a:avLst/>
@@ -7905,20 +8306,21 @@
     </w:p>
     <w:p>
       <w:r>
-        <w:t>The project context menu in the project explorer:</w:t>
-      </w:r>
-    </w:p>
-    <w:p>
-      <w:r>
-        <w:rPr>
-          <w:noProof/>
-          <w:lang w:eastAsia="en-ZA"/>
-        </w:rPr>
+        <w:t>Depending on the mutual allocation of the parent and child entities, the relationship might change its shape. For example, when the entities are located too close, “Apricot” automatically optimizes the shape:</w:t>
+      </w:r>
+    </w:p>
+    <w:p>
+      <w:r>
+        <w:rPr>
+          <w:noProof/>
+          <w:lang w:eastAsia="en-ZA"/>
+        </w:rPr>
+        <w:lastRenderedPageBreak/>
         <w:drawing>
-          <wp:inline distT="0" distB="0" distL="0" distR="0" wp14:anchorId="0D214381" wp14:editId="71CC3D9F">
-            <wp:extent cx="1866634" cy="2352664"/>
-            <wp:effectExtent l="0" t="0" r="635" b="0"/>
-            <wp:docPr id="57" name="Picture 57"/>
+          <wp:inline distT="0" distB="0" distL="0" distR="0" wp14:anchorId="6EBBE274" wp14:editId="397B7F63">
+            <wp:extent cx="2590800" cy="1555636"/>
+            <wp:effectExtent l="0" t="0" r="0" b="6985"/>
+            <wp:docPr id="9" name="Picture 9"/>
             <wp:cNvGraphicFramePr>
               <a:graphicFrameLocks xmlns:a="http://schemas.openxmlformats.org/drawingml/2006/main" noChangeAspect="1"/>
             </wp:cNvGraphicFramePr>
@@ -7938,7 +8340,7 @@
                   <pic:spPr>
                     <a:xfrm>
                       <a:off x="0" y="0"/>
-                      <a:ext cx="1872979" cy="2360661"/>
+                      <a:ext cx="2596004" cy="1558761"/>
                     </a:xfrm>
                     <a:prstGeom prst="rect">
                       <a:avLst/>
@@ -7951,34 +8353,22 @@
         </w:drawing>
       </w:r>
     </w:p>
-    <w:p/>
-    <w:p>
-      <w:pPr>
-        <w:pStyle w:val="Heading2"/>
-      </w:pPr>
-      <w:bookmarkStart w:id="31" w:name="_Toc47091864"/>
-      <w:r>
-        <w:t>The automatic aligning of the diagram</w:t>
-      </w:r>
-      <w:bookmarkEnd w:id="31"/>
-    </w:p>
-    <w:p>
-      <w:r>
-        <w:t>The diagram context menu contains the “Align Entities” item. Calling this function runs the automatic realignment of all elements on the current diagram.</w:t>
-      </w:r>
-    </w:p>
-    <w:p>
-      <w:r>
-        <w:rPr>
-          <w:noProof/>
-          <w:lang w:eastAsia="en-ZA"/>
-        </w:rPr>
-        <w:lastRenderedPageBreak/>
+    <w:p>
+      <w:r>
+        <w:t>or:</w:t>
+      </w:r>
+    </w:p>
+    <w:p>
+      <w:r>
+        <w:rPr>
+          <w:noProof/>
+          <w:lang w:eastAsia="en-ZA"/>
+        </w:rPr>
         <w:drawing>
-          <wp:inline distT="0" distB="0" distL="0" distR="0" wp14:anchorId="40817923" wp14:editId="1584B721">
-            <wp:extent cx="1982372" cy="2413000"/>
-            <wp:effectExtent l="0" t="0" r="0" b="6350"/>
-            <wp:docPr id="59" name="Picture 59"/>
+          <wp:inline distT="0" distB="0" distL="0" distR="0" wp14:anchorId="29C0FEDC" wp14:editId="3344B0D2">
+            <wp:extent cx="2590800" cy="1625829"/>
+            <wp:effectExtent l="0" t="0" r="0" b="0"/>
+            <wp:docPr id="53" name="Picture 53"/>
             <wp:cNvGraphicFramePr>
               <a:graphicFrameLocks xmlns:a="http://schemas.openxmlformats.org/drawingml/2006/main" noChangeAspect="1"/>
             </wp:cNvGraphicFramePr>
@@ -7998,7 +8388,7 @@
                   <pic:spPr>
                     <a:xfrm>
                       <a:off x="0" y="0"/>
-                      <a:ext cx="1985545" cy="2416863"/>
+                      <a:ext cx="2595560" cy="1628816"/>
                     </a:xfrm>
                     <a:prstGeom prst="rect">
                       <a:avLst/>
@@ -8012,28 +8402,26 @@
       </w:r>
     </w:p>
     <w:p>
+      <w:r>
+        <w:t xml:space="preserve">There is a limited </w:t>
+      </w:r>
+      <w:r>
+        <w:t>opportunity to edit relationship appearance. Being selected, a relationship has one or more rulers (a small black square). The ruler can be moved perpendicularly to the line of relationship which it is drawn above.</w:t>
+      </w:r>
+    </w:p>
+    <w:p>
       <w:pPr>
         <w:pStyle w:val="Heading2"/>
       </w:pPr>
-    </w:p>
-    <w:p>
-      <w:pPr>
-        <w:pStyle w:val="Heading2"/>
-      </w:pPr>
-      <w:bookmarkStart w:id="32" w:name="_Toc47091865"/>
-      <w:r>
-        <w:t>The Save and Undo operations</w:t>
-      </w:r>
-      <w:bookmarkEnd w:id="32"/>
-    </w:p>
-    <w:p>
-      <w:r>
-        <w:t>Any changes in the allocation of the elements of the diagram might be saved or undone. The “Save”- button becomes bold if there is not saved changes.</w:t>
-      </w:r>
-    </w:p>
-    <w:p>
-      <w:r>
-        <w:t>The “Undo” diagram stores up to 10 changes on the diagram. The counter on the right side of the “Undo” button contains a deep of the current undo- buffer.</w:t>
+      <w:bookmarkStart w:id="35" w:name="_Toc47211786"/>
+      <w:r>
+        <w:t>The automatic aligning of the diagram</w:t>
+      </w:r>
+      <w:bookmarkEnd w:id="35"/>
+    </w:p>
+    <w:p>
+      <w:r>
+        <w:t>The diagram context menu contains the “Align Entities” item. Calling this function runs the automatic realignment of all elements on the current diagram.</w:t>
       </w:r>
     </w:p>
     <w:p>
@@ -8043,10 +8431,10 @@
           <w:lang w:eastAsia="en-ZA"/>
         </w:rPr>
         <w:drawing>
-          <wp:inline distT="0" distB="0" distL="0" distR="0" wp14:anchorId="41B9E5C8" wp14:editId="6872DEF1">
-            <wp:extent cx="1950992" cy="2038350"/>
-            <wp:effectExtent l="0" t="0" r="0" b="0"/>
-            <wp:docPr id="60" name="Picture 60"/>
+          <wp:inline distT="0" distB="0" distL="0" distR="0" wp14:anchorId="40817923" wp14:editId="1584B721">
+            <wp:extent cx="1982372" cy="2413000"/>
+            <wp:effectExtent l="0" t="0" r="0" b="6350"/>
+            <wp:docPr id="59" name="Picture 59"/>
             <wp:cNvGraphicFramePr>
               <a:graphicFrameLocks xmlns:a="http://schemas.openxmlformats.org/drawingml/2006/main" noChangeAspect="1"/>
             </wp:cNvGraphicFramePr>
@@ -8066,7 +8454,7 @@
                   <pic:spPr>
                     <a:xfrm>
                       <a:off x="0" y="0"/>
-                      <a:ext cx="1950992" cy="2038350"/>
+                      <a:ext cx="1985545" cy="2416863"/>
                     </a:xfrm>
                     <a:prstGeom prst="rect">
                       <a:avLst/>
@@ -8080,63 +8468,42 @@
       </w:r>
     </w:p>
     <w:p>
-      <w:r>
-        <w:t>It is recommended to use the “Save” button as often as possible. It allows to avoid any losses in the diagram changes.</w:t>
-      </w:r>
-    </w:p>
-    <w:p/>
-    <w:p>
       <w:pPr>
-        <w:pStyle w:val="Heading1"/>
+        <w:pStyle w:val="Heading2"/>
       </w:pPr>
-      <w:bookmarkStart w:id="33" w:name="_Toc47091866"/>
-      <w:r>
-        <w:t>Selecting Entities</w:t>
-      </w:r>
-      <w:r>
-        <w:t xml:space="preserve"> </w:t>
-      </w:r>
-      <w:r>
-        <w:t>on</w:t>
-      </w:r>
-      <w:r>
-        <w:t xml:space="preserve"> the Diagram</w:t>
-      </w:r>
-      <w:bookmarkEnd w:id="33"/>
-    </w:p>
-    <w:p>
-      <w:r>
-        <w:t xml:space="preserve">Any Entity in Apricot DB can be selected by left mouse click. The multiple Entities can be selected with the &lt;Ctrl&gt; button plus left mouse button. To move the selected multiple Entities, use &lt;Ctrl&gt; and drag with the left mouse pushed.  </w:t>
-      </w:r>
-    </w:p>
-    <w:p/>
+    </w:p>
     <w:p>
       <w:pPr>
-        <w:pStyle w:val="Heading1"/>
+        <w:pStyle w:val="Heading2"/>
       </w:pPr>
-      <w:bookmarkStart w:id="34" w:name="_Toc47091867"/>
-      <w:r>
-        <w:t>The Blacklist</w:t>
-      </w:r>
-      <w:bookmarkEnd w:id="34"/>
-    </w:p>
-    <w:p>
-      <w:r>
-        <w:t>If database schema, which is being scanned, contains the tables which have to be excluded from the resulting entity set, the Blacklist can be used.</w:t>
-      </w:r>
-    </w:p>
-    <w:p>
-      <w:r>
-        <w:rPr>
-          <w:noProof/>
-          <w:lang w:eastAsia="en-ZA"/>
-        </w:rPr>
+      <w:bookmarkStart w:id="36" w:name="_Toc47211787"/>
+      <w:r>
+        <w:t>The Save and Undo operations</w:t>
+      </w:r>
+      <w:bookmarkEnd w:id="36"/>
+    </w:p>
+    <w:p>
+      <w:r>
+        <w:t>Any changes in the allocation of the elements of the diagram might be saved or undone. The “Save”- button becomes bold if there is not saved changes.</w:t>
+      </w:r>
+    </w:p>
+    <w:p>
+      <w:r>
         <w:lastRenderedPageBreak/>
+        <w:t>The “Undo” diagram stores up to 10 changes on the diagram. The counter on the right side of the “Undo” button contains a deep of the current undo- buffer.</w:t>
+      </w:r>
+    </w:p>
+    <w:p>
+      <w:r>
+        <w:rPr>
+          <w:noProof/>
+          <w:lang w:eastAsia="en-ZA"/>
+        </w:rPr>
         <w:drawing>
-          <wp:inline distT="0" distB="0" distL="0" distR="0" wp14:anchorId="012B4743" wp14:editId="0DA29D98">
-            <wp:extent cx="3535512" cy="3136900"/>
-            <wp:effectExtent l="0" t="0" r="8255" b="6350"/>
-            <wp:docPr id="41" name="Picture 41"/>
+          <wp:inline distT="0" distB="0" distL="0" distR="0" wp14:anchorId="41B9E5C8" wp14:editId="6872DEF1">
+            <wp:extent cx="1950992" cy="2038350"/>
+            <wp:effectExtent l="0" t="0" r="0" b="0"/>
+            <wp:docPr id="60" name="Picture 60"/>
             <wp:cNvGraphicFramePr>
               <a:graphicFrameLocks xmlns:a="http://schemas.openxmlformats.org/drawingml/2006/main" noChangeAspect="1"/>
             </wp:cNvGraphicFramePr>
@@ -8156,7 +8523,7 @@
                   <pic:spPr>
                     <a:xfrm>
                       <a:off x="0" y="0"/>
-                      <a:ext cx="3534789" cy="3136259"/>
+                      <a:ext cx="1950992" cy="2038350"/>
                     </a:xfrm>
                     <a:prstGeom prst="rect">
                       <a:avLst/>
@@ -8171,31 +8538,61 @@
     </w:p>
     <w:p>
       <w:r>
-        <w:t xml:space="preserve">The </w:t>
-      </w:r>
-      <w:r>
-        <w:t>Blacklist can be populated in two ways: explicitly via the form of editing of the Project (use the “Edit Black List” button). The entities, included into the Blacklist have to be “moved” to the right- side as shown on the screen below:</w:t>
-      </w:r>
-    </w:p>
+        <w:t>It is recommended to use the “Save” button as often as possible. It allows to avoid any losses in the diagram changes.</w:t>
+      </w:r>
+    </w:p>
+    <w:p/>
     <w:p>
       <w:pPr>
-        <w:rPr>
-          <w:rFonts w:asciiTheme="majorHAnsi" w:eastAsiaTheme="majorEastAsia" w:hAnsiTheme="majorHAnsi" w:cstheme="majorBidi"/>
-          <w:color w:val="2F5496" w:themeColor="accent1" w:themeShade="BF"/>
-          <w:sz w:val="32"/>
-          <w:szCs w:val="32"/>
-        </w:rPr>
+        <w:pStyle w:val="Heading1"/>
       </w:pPr>
+      <w:bookmarkStart w:id="37" w:name="_Toc47211788"/>
+      <w:r>
+        <w:t>Selecting Entities</w:t>
+      </w:r>
+      <w:r>
+        <w:t xml:space="preserve"> </w:t>
+      </w:r>
+      <w:r>
+        <w:t>on</w:t>
+      </w:r>
+      <w:r>
+        <w:t xml:space="preserve"> the Diagram</w:t>
+      </w:r>
+      <w:bookmarkEnd w:id="37"/>
+    </w:p>
+    <w:p>
+      <w:r>
+        <w:t xml:space="preserve">Any Entity in Apricot DB can be selected by left mouse click. The multiple Entities can be selected with the &lt;Ctrl&gt; button plus left mouse button. To move the selected multiple Entities, use &lt;Ctrl&gt; and drag with the left mouse pushed.  </w:t>
+      </w:r>
+    </w:p>
+    <w:p/>
+    <w:p>
+      <w:pPr>
+        <w:pStyle w:val="Heading1"/>
+      </w:pPr>
+      <w:bookmarkStart w:id="38" w:name="_Toc47211789"/>
+      <w:r>
+        <w:t>The Blacklist</w:t>
+      </w:r>
+      <w:bookmarkEnd w:id="38"/>
+    </w:p>
+    <w:p>
+      <w:r>
+        <w:t>If database schema, which is being scanned, contains the tables which have to be excluded from the resulting entity set, the Blacklist can be used.</w:t>
+      </w:r>
+    </w:p>
+    <w:p>
       <w:r>
         <w:rPr>
           <w:noProof/>
           <w:lang w:eastAsia="en-ZA"/>
         </w:rPr>
         <w:drawing>
-          <wp:inline distT="0" distB="0" distL="0" distR="0" wp14:anchorId="38DAC92C" wp14:editId="4EEEBFEF">
-            <wp:extent cx="3470271" cy="2895600"/>
-            <wp:effectExtent l="0" t="0" r="0" b="0"/>
-            <wp:docPr id="42" name="Picture 42"/>
+          <wp:inline distT="0" distB="0" distL="0" distR="0" wp14:anchorId="012B4743" wp14:editId="0DA29D98">
+            <wp:extent cx="3535512" cy="3136900"/>
+            <wp:effectExtent l="0" t="0" r="8255" b="6350"/>
+            <wp:docPr id="41" name="Picture 41"/>
             <wp:cNvGraphicFramePr>
               <a:graphicFrameLocks xmlns:a="http://schemas.openxmlformats.org/drawingml/2006/main" noChangeAspect="1"/>
             </wp:cNvGraphicFramePr>
@@ -8215,7 +8612,7 @@
                   <pic:spPr>
                     <a:xfrm>
                       <a:off x="0" y="0"/>
-                      <a:ext cx="3470875" cy="2896104"/>
+                      <a:ext cx="3534789" cy="3136259"/>
                     </a:xfrm>
                     <a:prstGeom prst="rect">
                       <a:avLst/>
@@ -8230,73 +8627,32 @@
     </w:p>
     <w:p>
       <w:r>
-        <w:t>The Blacklist can be edited in this form.</w:t>
-      </w:r>
-    </w:p>
-    <w:p>
-      <w:r>
-        <w:t xml:space="preserve">The second option </w:t>
-      </w:r>
-      <w:r>
-        <w:t>for</w:t>
-      </w:r>
-      <w:r>
-        <w:t xml:space="preserve"> the population of the Blacklist is the following</w:t>
-      </w:r>
-      <w:r>
-        <w:t>:</w:t>
-      </w:r>
-      <w:r>
-        <w:t xml:space="preserve"> </w:t>
-      </w:r>
-      <w:r>
-        <w:t>if,</w:t>
-      </w:r>
-      <w:r>
-        <w:t xml:space="preserve"> during the Reverse Engineering process</w:t>
-      </w:r>
-      <w:r>
-        <w:t>,</w:t>
-      </w:r>
-      <w:r>
-        <w:t xml:space="preserve"> some entities </w:t>
-      </w:r>
-      <w:r>
-        <w:t>were</w:t>
-      </w:r>
-      <w:r>
-        <w:t xml:space="preserve"> excluded from the resulting list, they </w:t>
-      </w:r>
-      <w:r>
-        <w:t>would</w:t>
-      </w:r>
-      <w:r>
-        <w:t xml:space="preserve"> be automatically included into the Blacklist. As it was mentioned above</w:t>
-      </w:r>
-      <w:r>
-        <w:t>,</w:t>
-      </w:r>
-      <w:r>
-        <w:t xml:space="preserve"> the Blacklist can be edited.</w:t>
-      </w:r>
-    </w:p>
-    <w:p>
-      <w:r>
-        <w:t>If some entities were included into the Blacklist, in all the subsequent Reverse Engineering procedures these entities will be unchecked as shown on the screenshot below:</w:t>
-      </w:r>
-    </w:p>
-    <w:p>
-      <w:r>
-        <w:rPr>
-          <w:noProof/>
-          <w:lang w:eastAsia="en-ZA"/>
-        </w:rPr>
         <w:lastRenderedPageBreak/>
+        <w:t xml:space="preserve">The </w:t>
+      </w:r>
+      <w:r>
+        <w:t>Blacklist can be populated in two ways: explicitly via the form of editing of the Project (use the “Edit Black List” button). The entities, included into the Blacklist have to be “moved” to the right- side as shown on the screen below:</w:t>
+      </w:r>
+    </w:p>
+    <w:p>
+      <w:pPr>
+        <w:rPr>
+          <w:rFonts w:asciiTheme="majorHAnsi" w:eastAsiaTheme="majorEastAsia" w:hAnsiTheme="majorHAnsi" w:cstheme="majorBidi"/>
+          <w:color w:val="2F5496" w:themeColor="accent1" w:themeShade="BF"/>
+          <w:sz w:val="32"/>
+          <w:szCs w:val="32"/>
+        </w:rPr>
+      </w:pPr>
+      <w:r>
+        <w:rPr>
+          <w:noProof/>
+          <w:lang w:eastAsia="en-ZA"/>
+        </w:rPr>
         <w:drawing>
-          <wp:inline distT="0" distB="0" distL="0" distR="0" wp14:anchorId="46D3AAAE" wp14:editId="5EB0CDBF">
-            <wp:extent cx="3435350" cy="3951854"/>
+          <wp:inline distT="0" distB="0" distL="0" distR="0" wp14:anchorId="38DAC92C" wp14:editId="4EEEBFEF">
+            <wp:extent cx="3470271" cy="2895600"/>
             <wp:effectExtent l="0" t="0" r="0" b="0"/>
-            <wp:docPr id="43" name="Picture 43"/>
+            <wp:docPr id="42" name="Picture 42"/>
             <wp:cNvGraphicFramePr>
               <a:graphicFrameLocks xmlns:a="http://schemas.openxmlformats.org/drawingml/2006/main" noChangeAspect="1"/>
             </wp:cNvGraphicFramePr>
@@ -8316,7 +8672,7 @@
                   <pic:spPr>
                     <a:xfrm>
                       <a:off x="0" y="0"/>
-                      <a:ext cx="3435451" cy="3951970"/>
+                      <a:ext cx="3470875" cy="2896104"/>
                     </a:xfrm>
                     <a:prstGeom prst="rect">
                       <a:avLst/>
@@ -8331,79 +8687,59 @@
     </w:p>
     <w:p>
       <w:r>
-        <w:t>This means that “Apricot DB” scans the whole list of the tables in the source database, but uses the Blacklist and “suggests” excluding the previously excluded tables from the result set. User can check the unchecked entities in the form above, and they will be included into the Reverse Engineering result.</w:t>
-      </w:r>
-    </w:p>
-    <w:p/>
-    <w:p>
-      <w:pPr>
-        <w:pStyle w:val="Heading1"/>
-      </w:pPr>
-      <w:bookmarkStart w:id="35" w:name="_Toc47091868"/>
-      <w:r>
-        <w:t xml:space="preserve">Generation of the </w:t>
-      </w:r>
-      <w:r>
-        <w:t xml:space="preserve">Database </w:t>
-      </w:r>
-      <w:r>
-        <w:t>Scripts</w:t>
-      </w:r>
-      <w:bookmarkEnd w:id="35"/>
-    </w:p>
-    <w:p>
-      <w:r>
-        <w:t>There are 3 types of database scripts which can be generated by “Apricot DB”:</w:t>
-      </w:r>
-    </w:p>
-    <w:p>
-      <w:pPr>
-        <w:pStyle w:val="ListParagraph"/>
-        <w:numPr>
-          <w:ilvl w:val="0"/>
-          <w:numId w:val="1"/>
-        </w:numPr>
-      </w:pPr>
-      <w:r>
-        <w:t>Create Script – a script which purpose is to create all objects, presented on the current ER- diagram;</w:t>
-      </w:r>
-    </w:p>
-    <w:p>
-      <w:pPr>
-        <w:pStyle w:val="ListParagraph"/>
-        <w:numPr>
-          <w:ilvl w:val="0"/>
-          <w:numId w:val="1"/>
-        </w:numPr>
-      </w:pPr>
-      <w:r>
-        <w:t>Drop Script – script for consistent dropping of the chosen database objects;</w:t>
-      </w:r>
-    </w:p>
-    <w:p>
-      <w:pPr>
-        <w:pStyle w:val="ListParagraph"/>
-        <w:numPr>
-          <w:ilvl w:val="0"/>
-          <w:numId w:val="1"/>
-        </w:numPr>
-      </w:pPr>
-      <w:r>
-        <w:t xml:space="preserve">Delete Script </w:t>
-      </w:r>
-      <w:r>
-        <w:t>–</w:t>
+        <w:t>The Blacklist can be edited in this form.</w:t>
+      </w:r>
+    </w:p>
+    <w:p>
+      <w:r>
+        <w:t xml:space="preserve">The second option </w:t>
+      </w:r>
+      <w:r>
+        <w:t>for</w:t>
+      </w:r>
+      <w:r>
+        <w:t xml:space="preserve"> the population of the Blacklist is the following</w:t>
+      </w:r>
+      <w:r>
+        <w:t>:</w:t>
       </w:r>
       <w:r>
         <w:t xml:space="preserve"> </w:t>
       </w:r>
       <w:r>
-        <w:t>script which allows deleting data from the chosen tables (entities).</w:t>
-      </w:r>
-    </w:p>
-    <w:p>
-      <w:r>
-        <w:t>The Generate Scripts functionality is available through the main menu:</w:t>
+        <w:t>if,</w:t>
+      </w:r>
+      <w:r>
+        <w:t xml:space="preserve"> during the Reverse Engineering process</w:t>
+      </w:r>
+      <w:r>
+        <w:t>,</w:t>
+      </w:r>
+      <w:r>
+        <w:t xml:space="preserve"> some entities </w:t>
+      </w:r>
+      <w:r>
+        <w:t>were</w:t>
+      </w:r>
+      <w:r>
+        <w:t xml:space="preserve"> excluded from the resulting list, they </w:t>
+      </w:r>
+      <w:r>
+        <w:t>would</w:t>
+      </w:r>
+      <w:r>
+        <w:t xml:space="preserve"> be automatically included into the Blacklist. As it was mentioned above</w:t>
+      </w:r>
+      <w:r>
+        <w:t>,</w:t>
+      </w:r>
+      <w:r>
+        <w:t xml:space="preserve"> the Blacklist can be edited.</w:t>
+      </w:r>
+    </w:p>
+    <w:p>
+      <w:r>
+        <w:t>If some entities were included into the Blacklist, in all the subsequent Reverse Engineering procedures these entities will be unchecked as shown on the screenshot below:</w:t>
       </w:r>
     </w:p>
     <w:p>
@@ -8414,10 +8750,10 @@
         </w:rPr>
         <w:lastRenderedPageBreak/>
         <w:drawing>
-          <wp:inline distT="0" distB="0" distL="0" distR="0" wp14:anchorId="29677F88" wp14:editId="4FDD58DB">
-            <wp:extent cx="3351842" cy="2188677"/>
-            <wp:effectExtent l="0" t="0" r="1270" b="2540"/>
-            <wp:docPr id="44" name="Picture 44"/>
+          <wp:inline distT="0" distB="0" distL="0" distR="0" wp14:anchorId="46D3AAAE" wp14:editId="5EB0CDBF">
+            <wp:extent cx="3435350" cy="3951854"/>
+            <wp:effectExtent l="0" t="0" r="0" b="0"/>
+            <wp:docPr id="43" name="Picture 43"/>
             <wp:cNvGraphicFramePr>
               <a:graphicFrameLocks xmlns:a="http://schemas.openxmlformats.org/drawingml/2006/main" noChangeAspect="1"/>
             </wp:cNvGraphicFramePr>
@@ -8437,7 +8773,7 @@
                   <pic:spPr>
                     <a:xfrm>
                       <a:off x="0" y="0"/>
-                      <a:ext cx="3354138" cy="2190176"/>
+                      <a:ext cx="3435451" cy="3951970"/>
                     </a:xfrm>
                     <a:prstGeom prst="rect">
                       <a:avLst/>
@@ -8452,26 +8788,93 @@
     </w:p>
     <w:p>
       <w:r>
-        <w:t>The script generation form is shown below</w:t>
-      </w:r>
-      <w:r>
-        <w:t xml:space="preserve"> (this form is common for Create, Drop and Delete types of scripts)</w:t>
-      </w:r>
-      <w:r>
-        <w:t>:</w:t>
-      </w:r>
-    </w:p>
-    <w:p>
-      <w:r>
-        <w:rPr>
-          <w:noProof/>
-          <w:lang w:eastAsia="en-ZA"/>
-        </w:rPr>
+        <w:t>This means that “Apricot DB” scans the whole list of the tables in the source database, but uses the Blacklist and “suggests” excluding the previously excluded tables from the result set. User can check the unchecked entities in the form above, and they will be included into the Reverse Engineering result.</w:t>
+      </w:r>
+    </w:p>
+    <w:p/>
+    <w:p>
+      <w:pPr>
+        <w:pStyle w:val="Heading1"/>
+      </w:pPr>
+      <w:bookmarkStart w:id="39" w:name="_Toc47211790"/>
+      <w:r>
+        <w:t xml:space="preserve">Generation of the </w:t>
+      </w:r>
+      <w:r>
+        <w:t xml:space="preserve">Database </w:t>
+      </w:r>
+      <w:r>
+        <w:t>Scripts</w:t>
+      </w:r>
+      <w:bookmarkEnd w:id="39"/>
+    </w:p>
+    <w:p>
+      <w:r>
+        <w:t>There are 3 types of database scripts which can be generated by “Apricot DB”:</w:t>
+      </w:r>
+    </w:p>
+    <w:p>
+      <w:pPr>
+        <w:pStyle w:val="ListParagraph"/>
+        <w:numPr>
+          <w:ilvl w:val="0"/>
+          <w:numId w:val="1"/>
+        </w:numPr>
+      </w:pPr>
+      <w:r>
+        <w:t>Create Script – a script which purpose is to create all objects, presented on the current ER- diagram;</w:t>
+      </w:r>
+    </w:p>
+    <w:p>
+      <w:pPr>
+        <w:pStyle w:val="ListParagraph"/>
+        <w:numPr>
+          <w:ilvl w:val="0"/>
+          <w:numId w:val="1"/>
+        </w:numPr>
+      </w:pPr>
+      <w:r>
+        <w:t>Drop Script – script for consistent dropping of the chosen database objects;</w:t>
+      </w:r>
+    </w:p>
+    <w:p>
+      <w:pPr>
+        <w:pStyle w:val="ListParagraph"/>
+        <w:numPr>
+          <w:ilvl w:val="0"/>
+          <w:numId w:val="1"/>
+        </w:numPr>
+      </w:pPr>
+      <w:r>
+        <w:t xml:space="preserve">Delete Script </w:t>
+      </w:r>
+      <w:r>
+        <w:t>–</w:t>
+      </w:r>
+      <w:r>
+        <w:t xml:space="preserve"> </w:t>
+      </w:r>
+      <w:r>
+        <w:t>script which allows deleting data from the chosen tables (entities).</w:t>
+      </w:r>
+    </w:p>
+    <w:p>
+      <w:r>
+        <w:t>The Generate Scripts functionality is available through the main menu:</w:t>
+      </w:r>
+    </w:p>
+    <w:p>
+      <w:r>
+        <w:rPr>
+          <w:noProof/>
+          <w:lang w:eastAsia="en-ZA"/>
+        </w:rPr>
+        <w:lastRenderedPageBreak/>
         <w:drawing>
-          <wp:inline distT="0" distB="0" distL="0" distR="0" wp14:anchorId="44DFEFF9" wp14:editId="42D16CF1">
-            <wp:extent cx="3341006" cy="1752600"/>
-            <wp:effectExtent l="0" t="0" r="0" b="0"/>
-            <wp:docPr id="45" name="Picture 45"/>
+          <wp:inline distT="0" distB="0" distL="0" distR="0" wp14:anchorId="29677F88" wp14:editId="4FDD58DB">
+            <wp:extent cx="3351842" cy="2188677"/>
+            <wp:effectExtent l="0" t="0" r="1270" b="2540"/>
+            <wp:docPr id="44" name="Picture 44"/>
             <wp:cNvGraphicFramePr>
               <a:graphicFrameLocks xmlns:a="http://schemas.openxmlformats.org/drawingml/2006/main" noChangeAspect="1"/>
             </wp:cNvGraphicFramePr>
@@ -8491,7 +8894,7 @@
                   <pic:spPr>
                     <a:xfrm>
                       <a:off x="0" y="0"/>
-                      <a:ext cx="3344391" cy="1754376"/>
+                      <a:ext cx="3354138" cy="2190176"/>
                     </a:xfrm>
                     <a:prstGeom prst="rect">
                       <a:avLst/>
@@ -8506,35 +8909,13 @@
     </w:p>
     <w:p>
       <w:r>
-        <w:t xml:space="preserve">In this form a set of parameters can be changed. If some Entities </w:t>
-      </w:r>
-      <w:r>
-        <w:t>were</w:t>
-      </w:r>
-      <w:r>
-        <w:t xml:space="preserve"> selected in the current view the “Selected Only” option for the </w:t>
-      </w:r>
-      <w:r>
-        <w:t xml:space="preserve">entities, which will be included into the </w:t>
-      </w:r>
-      <w:r>
-        <w:t xml:space="preserve">resulting </w:t>
-      </w:r>
-      <w:r>
-        <w:t>script.</w:t>
-      </w:r>
-    </w:p>
-    <w:p>
-      <w:r>
-        <w:t xml:space="preserve">“Schema” is an optional parameter. If schema is filled in, it will be </w:t>
-      </w:r>
-      <w:r>
-        <w:t>included as a prefix for the table names.</w:t>
-      </w:r>
-    </w:p>
-    <w:p>
-      <w:r>
-        <w:t>The resulting script might be written directly into the file on the disk, or shown in the simple SQL Editor:</w:t>
+        <w:t>The script generation form is shown below</w:t>
+      </w:r>
+      <w:r>
+        <w:t xml:space="preserve"> (this form is common for Create, Drop and Delete types of scripts)</w:t>
+      </w:r>
+      <w:r>
+        <w:t>:</w:t>
       </w:r>
     </w:p>
     <w:p>
@@ -8544,10 +8925,10 @@
           <w:lang w:eastAsia="en-ZA"/>
         </w:rPr>
         <w:drawing>
-          <wp:inline distT="0" distB="0" distL="0" distR="0" wp14:anchorId="1E5FE591" wp14:editId="23DB584D">
-            <wp:extent cx="3409950" cy="2756376"/>
-            <wp:effectExtent l="0" t="0" r="0" b="6350"/>
-            <wp:docPr id="46" name="Picture 46"/>
+          <wp:inline distT="0" distB="0" distL="0" distR="0" wp14:anchorId="44DFEFF9" wp14:editId="42D16CF1">
+            <wp:extent cx="3341006" cy="1752600"/>
+            <wp:effectExtent l="0" t="0" r="0" b="0"/>
+            <wp:docPr id="45" name="Picture 45"/>
             <wp:cNvGraphicFramePr>
               <a:graphicFrameLocks xmlns:a="http://schemas.openxmlformats.org/drawingml/2006/main" noChangeAspect="1"/>
             </wp:cNvGraphicFramePr>
@@ -8567,7 +8948,7 @@
                   <pic:spPr>
                     <a:xfrm>
                       <a:off x="0" y="0"/>
-                      <a:ext cx="3411795" cy="2757867"/>
+                      <a:ext cx="3344391" cy="1754376"/>
                     </a:xfrm>
                     <a:prstGeom prst="rect">
                       <a:avLst/>
@@ -8582,32 +8963,35 @@
     </w:p>
     <w:p>
       <w:r>
-        <w:lastRenderedPageBreak/>
-        <w:t>To run the resulting script on the target Database, use your favourite data access and administration tool (DB Visualizer?).</w:t>
-      </w:r>
-    </w:p>
-    <w:p>
-      <w:pPr>
-        <w:pStyle w:val="Heading1"/>
-      </w:pPr>
-      <w:bookmarkStart w:id="36" w:name="_Toc47091869"/>
-      <w:r>
-        <w:t>Retrieving the s</w:t>
-      </w:r>
-      <w:r>
-        <w:t xml:space="preserve">tructure </w:t>
-      </w:r>
-      <w:r>
-        <w:t xml:space="preserve">of Database </w:t>
-      </w:r>
-      <w:r>
-        <w:t>in form of Excel table</w:t>
-      </w:r>
-      <w:bookmarkEnd w:id="36"/>
-    </w:p>
-    <w:p>
-      <w:r>
-        <w:t>There is a special feature, provided by “Apricot DB”. The Entities/Relationships in the current Snapshot can be requested in the form of an Excel sheet. Use “Operations/Excel Report” to generate this report:</w:t>
+        <w:t xml:space="preserve">In this form a set of parameters can be changed. If some Entities </w:t>
+      </w:r>
+      <w:r>
+        <w:t>were</w:t>
+      </w:r>
+      <w:r>
+        <w:t xml:space="preserve"> selected in the current view the “Selected Only” option for the </w:t>
+      </w:r>
+      <w:r>
+        <w:t xml:space="preserve">entities, which will be included into the </w:t>
+      </w:r>
+      <w:r>
+        <w:t xml:space="preserve">resulting </w:t>
+      </w:r>
+      <w:r>
+        <w:t>script.</w:t>
+      </w:r>
+    </w:p>
+    <w:p>
+      <w:r>
+        <w:t xml:space="preserve">“Schema” is an optional parameter. If schema is filled in, it will be </w:t>
+      </w:r>
+      <w:r>
+        <w:t>included as a prefix for the table names.</w:t>
+      </w:r>
+    </w:p>
+    <w:p>
+      <w:r>
+        <w:t>The resulting script might be written directly into the file on the disk, or shown in the simple SQL Editor:</w:t>
       </w:r>
     </w:p>
     <w:p>
@@ -8617,10 +9001,10 @@
           <w:lang w:eastAsia="en-ZA"/>
         </w:rPr>
         <w:drawing>
-          <wp:inline distT="0" distB="0" distL="0" distR="0" wp14:anchorId="6FE95EE3" wp14:editId="66EA17DC">
-            <wp:extent cx="3467100" cy="2323794"/>
-            <wp:effectExtent l="0" t="0" r="0" b="635"/>
-            <wp:docPr id="38" name="Picture 38"/>
+          <wp:inline distT="0" distB="0" distL="0" distR="0" wp14:anchorId="1E5FE591" wp14:editId="23DB584D">
+            <wp:extent cx="3409950" cy="2756376"/>
+            <wp:effectExtent l="0" t="0" r="0" b="6350"/>
+            <wp:docPr id="46" name="Picture 46"/>
             <wp:cNvGraphicFramePr>
               <a:graphicFrameLocks xmlns:a="http://schemas.openxmlformats.org/drawingml/2006/main" noChangeAspect="1"/>
             </wp:cNvGraphicFramePr>
@@ -8640,7 +9024,7 @@
                   <pic:spPr>
                     <a:xfrm>
                       <a:off x="0" y="0"/>
-                      <a:ext cx="3470230" cy="2325892"/>
+                      <a:ext cx="3411795" cy="2757867"/>
                     </a:xfrm>
                     <a:prstGeom prst="rect">
                       <a:avLst/>
@@ -8655,7 +9039,32 @@
     </w:p>
     <w:p>
       <w:r>
-        <w:t xml:space="preserve">The resulting Report contains two tabs. The “Tables List” represents the whole list of Entities in the current Snapshot sorted alphabetically. </w:t>
+        <w:lastRenderedPageBreak/>
+        <w:t>To run the resulting script on the target Database, use your favourite data access and administration tool (DB Visualizer?).</w:t>
+      </w:r>
+    </w:p>
+    <w:p>
+      <w:pPr>
+        <w:pStyle w:val="Heading1"/>
+      </w:pPr>
+      <w:bookmarkStart w:id="40" w:name="_Toc47211791"/>
+      <w:r>
+        <w:t>Retrieving the s</w:t>
+      </w:r>
+      <w:r>
+        <w:t xml:space="preserve">tructure </w:t>
+      </w:r>
+      <w:r>
+        <w:t xml:space="preserve">of Database </w:t>
+      </w:r>
+      <w:r>
+        <w:t>in form of Excel table</w:t>
+      </w:r>
+      <w:bookmarkEnd w:id="40"/>
+    </w:p>
+    <w:p>
+      <w:r>
+        <w:t>There is a special feature, provided by “Apricot DB”. The Entities/Relationships in the current Snapshot can be requested in the form of an Excel sheet. Use “Operations/Excel Report” to generate this report:</w:t>
       </w:r>
     </w:p>
     <w:p>
@@ -8665,10 +9074,10 @@
           <w:lang w:eastAsia="en-ZA"/>
         </w:rPr>
         <w:drawing>
-          <wp:inline distT="0" distB="0" distL="0" distR="0" wp14:anchorId="2489F7FC" wp14:editId="57E110B1">
-            <wp:extent cx="2957195" cy="1408188"/>
-            <wp:effectExtent l="0" t="0" r="0" b="1905"/>
-            <wp:docPr id="39" name="Picture 39"/>
+          <wp:inline distT="0" distB="0" distL="0" distR="0" wp14:anchorId="6FE95EE3" wp14:editId="66EA17DC">
+            <wp:extent cx="3467100" cy="2323794"/>
+            <wp:effectExtent l="0" t="0" r="0" b="635"/>
+            <wp:docPr id="38" name="Picture 38"/>
             <wp:cNvGraphicFramePr>
               <a:graphicFrameLocks xmlns:a="http://schemas.openxmlformats.org/drawingml/2006/main" noChangeAspect="1"/>
             </wp:cNvGraphicFramePr>
@@ -8688,7 +9097,7 @@
                   <pic:spPr>
                     <a:xfrm>
                       <a:off x="0" y="0"/>
-                      <a:ext cx="2959668" cy="1409365"/>
+                      <a:ext cx="3470230" cy="2325892"/>
                     </a:xfrm>
                     <a:prstGeom prst="rect">
                       <a:avLst/>
@@ -8703,21 +9112,20 @@
     </w:p>
     <w:p>
       <w:r>
-        <w:t>These table names have been generated as the hyperlinks which lead to the second tab of the Excel sheet: “Table Details”:</w:t>
-      </w:r>
-    </w:p>
-    <w:p>
-      <w:r>
-        <w:rPr>
-          <w:noProof/>
-          <w:lang w:eastAsia="en-ZA"/>
-        </w:rPr>
-        <w:lastRenderedPageBreak/>
+        <w:t xml:space="preserve">The resulting Report contains two tabs. The “Tables List” represents the whole list of Entities in the current Snapshot sorted alphabetically. </w:t>
+      </w:r>
+    </w:p>
+    <w:p>
+      <w:r>
+        <w:rPr>
+          <w:noProof/>
+          <w:lang w:eastAsia="en-ZA"/>
+        </w:rPr>
         <w:drawing>
-          <wp:inline distT="0" distB="0" distL="0" distR="0" wp14:anchorId="0053EA2A" wp14:editId="3B65EAFA">
-            <wp:extent cx="5731510" cy="3332971"/>
-            <wp:effectExtent l="0" t="0" r="2540" b="1270"/>
-            <wp:docPr id="40" name="Picture 40"/>
+          <wp:inline distT="0" distB="0" distL="0" distR="0" wp14:anchorId="2489F7FC" wp14:editId="57E110B1">
+            <wp:extent cx="2957195" cy="1408188"/>
+            <wp:effectExtent l="0" t="0" r="0" b="1905"/>
+            <wp:docPr id="39" name="Picture 39"/>
             <wp:cNvGraphicFramePr>
               <a:graphicFrameLocks xmlns:a="http://schemas.openxmlformats.org/drawingml/2006/main" noChangeAspect="1"/>
             </wp:cNvGraphicFramePr>
@@ -8737,6 +9145,55 @@
                   <pic:spPr>
                     <a:xfrm>
                       <a:off x="0" y="0"/>
+                      <a:ext cx="2959668" cy="1409365"/>
+                    </a:xfrm>
+                    <a:prstGeom prst="rect">
+                      <a:avLst/>
+                    </a:prstGeom>
+                  </pic:spPr>
+                </pic:pic>
+              </a:graphicData>
+            </a:graphic>
+          </wp:inline>
+        </w:drawing>
+      </w:r>
+    </w:p>
+    <w:p>
+      <w:r>
+        <w:t>These table names have been generated as the hyperlinks which lead to the second tab of the Excel sheet: “Table Details”:</w:t>
+      </w:r>
+    </w:p>
+    <w:p>
+      <w:r>
+        <w:rPr>
+          <w:noProof/>
+          <w:lang w:eastAsia="en-ZA"/>
+        </w:rPr>
+        <w:lastRenderedPageBreak/>
+        <w:drawing>
+          <wp:inline distT="0" distB="0" distL="0" distR="0" wp14:anchorId="0053EA2A" wp14:editId="3B65EAFA">
+            <wp:extent cx="5731510" cy="3332971"/>
+            <wp:effectExtent l="0" t="0" r="2540" b="1270"/>
+            <wp:docPr id="40" name="Picture 40"/>
+            <wp:cNvGraphicFramePr>
+              <a:graphicFrameLocks xmlns:a="http://schemas.openxmlformats.org/drawingml/2006/main" noChangeAspect="1"/>
+            </wp:cNvGraphicFramePr>
+            <a:graphic xmlns:a="http://schemas.openxmlformats.org/drawingml/2006/main">
+              <a:graphicData uri="http://schemas.openxmlformats.org/drawingml/2006/picture">
+                <pic:pic xmlns:pic="http://schemas.openxmlformats.org/drawingml/2006/picture">
+                  <pic:nvPicPr>
+                    <pic:cNvPr id="0" name=""/>
+                    <pic:cNvPicPr/>
+                  </pic:nvPicPr>
+                  <pic:blipFill>
+                    <a:blip r:embed="rId65"/>
+                    <a:stretch>
+                      <a:fillRect/>
+                    </a:stretch>
+                  </pic:blipFill>
+                  <pic:spPr>
+                    <a:xfrm>
+                      <a:off x="0" y="0"/>
                       <a:ext cx="5731510" cy="3332971"/>
                     </a:xfrm>
                     <a:prstGeom prst="rect">
@@ -8777,7 +9234,7 @@
     </w:p>
     <w:p/>
     <w:sectPr>
-      <w:footerReference w:type="default" r:id="rId65"/>
+      <w:footerReference w:type="default" r:id="rId66"/>
       <w:pgSz w:w="11906" w:h="16838"/>
       <w:pgMar w:top="1440" w:right="1440" w:bottom="1440" w:left="1440" w:header="708" w:footer="708" w:gutter="0"/>
       <w:cols w:space="708"/>
@@ -8845,7 +9302,7 @@
           <w:rPr>
             <w:noProof/>
           </w:rPr>
-          <w:t>4</w:t>
+          <w:t>23</w:t>
         </w:r>
         <w:r>
           <w:rPr>
@@ -10151,7 +10608,7 @@
 </file>
 
 <file path=customXml/itemProps1.xml><?xml version="1.0" encoding="utf-8"?>
-<ds:datastoreItem xmlns:ds="http://schemas.openxmlformats.org/officeDocument/2006/customXml" ds:itemID="{7BA54C47-1A7E-4B05-8390-4BB9CE9DA295}">
+<ds:datastoreItem xmlns:ds="http://schemas.openxmlformats.org/officeDocument/2006/customXml" ds:itemID="{6AE50837-8F29-4B61-819F-DE27FE0D656A}">
   <ds:schemaRefs>
     <ds:schemaRef ds:uri="http://schemas.openxmlformats.org/officeDocument/2006/bibliography"/>
   </ds:schemaRefs>

</xml_diff>